<commit_message>
ažurirana tehnička dokumentacija sa opisom mojeg web servisa koji sam napravio i ažuriran prikaz pogleda
</commit_message>
<xml_diff>
--- a/Dokumentacija/T18 - TD - ChatUp - Drmencic, Filipovic,Jurman,Sokac.docx
+++ b/Dokumentacija/T18 - TD - ChatUp - Drmencic, Filipovic,Jurman,Sokac.docx
@@ -789,8 +789,6 @@
       </w:r>
     </w:p>
     <w:p/>
-    <w:bookmarkStart w:id="0" w:name="_GoBack"/>
-    <w:bookmarkEnd w:id="0"/>
     <w:p>
       <w:pPr>
         <w:pStyle w:val="TOC1"/>
@@ -1584,12 +1582,12 @@
       <w:pPr>
         <w:pStyle w:val="FOINaslov1"/>
       </w:pPr>
-      <w:bookmarkStart w:id="1" w:name="_Toc435394068"/>
+      <w:bookmarkStart w:id="0" w:name="_Toc435394068"/>
       <w:r>
         <w:lastRenderedPageBreak/>
         <w:t>Uvod</w:t>
       </w:r>
-      <w:bookmarkEnd w:id="1"/>
+      <w:bookmarkEnd w:id="0"/>
     </w:p>
     <w:p>
       <w:pPr>
@@ -1653,12 +1651,12 @@
       <w:pPr>
         <w:pStyle w:val="FOINaslov1"/>
       </w:pPr>
-      <w:bookmarkStart w:id="2" w:name="_Toc435394069"/>
+      <w:bookmarkStart w:id="1" w:name="_Toc435394069"/>
       <w:r>
         <w:lastRenderedPageBreak/>
         <w:t>Use-Case Dijagram</w:t>
       </w:r>
-      <w:bookmarkEnd w:id="2"/>
+      <w:bookmarkEnd w:id="1"/>
     </w:p>
     <w:p/>
     <w:p>
@@ -1895,7 +1893,7 @@
       <w:pPr>
         <w:pStyle w:val="FOINaslov1"/>
       </w:pPr>
-      <w:bookmarkStart w:id="3" w:name="_Toc435394070"/>
+      <w:bookmarkStart w:id="2" w:name="_Toc435394070"/>
       <w:r>
         <w:lastRenderedPageBreak/>
         <w:t>Konfiguracija servera i baz</w:t>
@@ -1906,7 +1904,7 @@
       <w:r>
         <w:t xml:space="preserve"> podataka</w:t>
       </w:r>
-      <w:bookmarkEnd w:id="3"/>
+      <w:bookmarkEnd w:id="2"/>
     </w:p>
     <w:p>
       <w:pPr>
@@ -2968,327 +2966,1327 @@
       <w:pPr>
         <w:jc w:val="both"/>
       </w:pPr>
-    </w:p>
-    <w:p>
-      <w:pPr>
-        <w:jc w:val="both"/>
-        <w:rPr>
-          <w:b/>
-          <w:sz w:val="18"/>
-          <w:szCs w:val="18"/>
-        </w:rPr>
-      </w:pPr>
-      <w:r>
-        <w:rPr>
-          <w:b/>
-          <w:sz w:val="18"/>
-          <w:szCs w:val="18"/>
+      <w:bookmarkStart w:id="3" w:name="_GoBack"/>
+      <w:bookmarkEnd w:id="3"/>
+    </w:p>
+    <w:p>
+      <w:pPr>
+        <w:tabs>
+          <w:tab w:val="left" w:pos="916"/>
+          <w:tab w:val="left" w:pos="1832"/>
+          <w:tab w:val="left" w:pos="2748"/>
+          <w:tab w:val="left" w:pos="3664"/>
+          <w:tab w:val="left" w:pos="4580"/>
+          <w:tab w:val="left" w:pos="5496"/>
+          <w:tab w:val="left" w:pos="6412"/>
+          <w:tab w:val="left" w:pos="7328"/>
+          <w:tab w:val="left" w:pos="8244"/>
+          <w:tab w:val="left" w:pos="9160"/>
+          <w:tab w:val="left" w:pos="10076"/>
+          <w:tab w:val="left" w:pos="10992"/>
+          <w:tab w:val="left" w:pos="11908"/>
+          <w:tab w:val="left" w:pos="12824"/>
+          <w:tab w:val="left" w:pos="13740"/>
+          <w:tab w:val="left" w:pos="14656"/>
+        </w:tabs>
+        <w:rPr>
+          <w:rFonts w:ascii="Courier" w:hAnsi="Courier" w:cs="Courier New"/>
+          <w:b/>
+          <w:sz w:val="14"/>
+          <w:szCs w:val="20"/>
+        </w:rPr>
+      </w:pPr>
+      <w:r>
+        <w:rPr>
+          <w:rFonts w:ascii="Courier" w:hAnsi="Courier" w:cs="Courier New"/>
+          <w:b/>
+          <w:sz w:val="14"/>
+          <w:szCs w:val="20"/>
         </w:rPr>
         <w:t>{</w:t>
       </w:r>
     </w:p>
     <w:p>
       <w:pPr>
-        <w:jc w:val="both"/>
-        <w:rPr>
-          <w:b/>
-          <w:sz w:val="18"/>
-          <w:szCs w:val="18"/>
-        </w:rPr>
-      </w:pPr>
-      <w:r>
-        <w:rPr>
-          <w:b/>
-          <w:sz w:val="18"/>
-          <w:szCs w:val="18"/>
-        </w:rPr>
-        <w:t xml:space="preserve">   "_id": "_design/view",</w:t>
-      </w:r>
-    </w:p>
-    <w:p>
-      <w:pPr>
-        <w:jc w:val="both"/>
-        <w:rPr>
-          <w:b/>
-          <w:sz w:val="18"/>
-          <w:szCs w:val="18"/>
-        </w:rPr>
-      </w:pPr>
-      <w:r>
-        <w:rPr>
-          <w:b/>
-          <w:sz w:val="18"/>
-          <w:szCs w:val="18"/>
-        </w:rPr>
-        <w:t xml:space="preserve">   "_rev": "3-3d9caecc3eb8f1ace2cfca7fa165aa5e",</w:t>
-      </w:r>
-    </w:p>
-    <w:p>
-      <w:pPr>
-        <w:jc w:val="both"/>
-        <w:rPr>
-          <w:b/>
-          <w:sz w:val="18"/>
-          <w:szCs w:val="18"/>
-        </w:rPr>
-      </w:pPr>
-      <w:r>
-        <w:rPr>
-          <w:b/>
-          <w:sz w:val="18"/>
-          <w:szCs w:val="18"/>
-        </w:rPr>
-        <w:t xml:space="preserve">   "views": {</w:t>
-      </w:r>
-    </w:p>
-    <w:p>
-      <w:pPr>
-        <w:jc w:val="both"/>
-        <w:rPr>
-          <w:b/>
-          <w:sz w:val="18"/>
-          <w:szCs w:val="18"/>
-        </w:rPr>
-      </w:pPr>
-      <w:r>
-        <w:rPr>
-          <w:b/>
-          <w:sz w:val="18"/>
-          <w:szCs w:val="18"/>
-        </w:rPr>
-        <w:t xml:space="preserve">       "getUserIDs": {</w:t>
-      </w:r>
-    </w:p>
-    <w:p>
-      <w:pPr>
-        <w:jc w:val="both"/>
-        <w:rPr>
-          <w:b/>
-          <w:sz w:val="18"/>
-          <w:szCs w:val="18"/>
-        </w:rPr>
-      </w:pPr>
-      <w:r>
-        <w:rPr>
-          <w:b/>
-          <w:sz w:val="18"/>
-          <w:szCs w:val="18"/>
-        </w:rPr>
-        <w:t xml:space="preserve">           "map": "function(doc) { if (doc.type &amp;&amp; doc.type == 'user') emit(doc._id); }"</w:t>
-      </w:r>
-    </w:p>
-    <w:p>
-      <w:pPr>
-        <w:jc w:val="both"/>
-        <w:rPr>
-          <w:b/>
-          <w:sz w:val="18"/>
-          <w:szCs w:val="18"/>
-        </w:rPr>
-      </w:pPr>
-      <w:r>
-        <w:rPr>
-          <w:b/>
-          <w:sz w:val="18"/>
-          <w:szCs w:val="18"/>
+        <w:tabs>
+          <w:tab w:val="left" w:pos="916"/>
+          <w:tab w:val="left" w:pos="1832"/>
+          <w:tab w:val="left" w:pos="2748"/>
+          <w:tab w:val="left" w:pos="3664"/>
+          <w:tab w:val="left" w:pos="4580"/>
+          <w:tab w:val="left" w:pos="5496"/>
+          <w:tab w:val="left" w:pos="6412"/>
+          <w:tab w:val="left" w:pos="7328"/>
+          <w:tab w:val="left" w:pos="8244"/>
+          <w:tab w:val="left" w:pos="9160"/>
+          <w:tab w:val="left" w:pos="10076"/>
+          <w:tab w:val="left" w:pos="10992"/>
+          <w:tab w:val="left" w:pos="11908"/>
+          <w:tab w:val="left" w:pos="12824"/>
+          <w:tab w:val="left" w:pos="13740"/>
+          <w:tab w:val="left" w:pos="14656"/>
+        </w:tabs>
+        <w:rPr>
+          <w:rFonts w:ascii="Courier" w:hAnsi="Courier" w:cs="Courier New"/>
+          <w:b/>
+          <w:sz w:val="14"/>
+          <w:szCs w:val="20"/>
+        </w:rPr>
+      </w:pPr>
+      <w:r>
+        <w:rPr>
+          <w:rFonts w:ascii="Courier" w:hAnsi="Courier" w:cs="Courier New"/>
+          <w:b/>
+          <w:sz w:val="14"/>
+          <w:szCs w:val="20"/>
+        </w:rPr>
+        <w:t xml:space="preserve">   "</w:t>
+      </w:r>
+      <w:r>
+        <w:rPr>
+          <w:rFonts w:ascii="Courier" w:hAnsi="Courier" w:cs="Courier New"/>
+          <w:b/>
+          <w:bCs/>
+          <w:sz w:val="14"/>
+          <w:szCs w:val="20"/>
+        </w:rPr>
+        <w:t>_id</w:t>
+      </w:r>
+      <w:r>
+        <w:rPr>
+          <w:rFonts w:ascii="Courier" w:hAnsi="Courier" w:cs="Courier New"/>
+          <w:b/>
+          <w:sz w:val="14"/>
+          <w:szCs w:val="20"/>
+        </w:rPr>
+        <w:t>": "_design/view",</w:t>
+      </w:r>
+    </w:p>
+    <w:p>
+      <w:pPr>
+        <w:tabs>
+          <w:tab w:val="left" w:pos="916"/>
+          <w:tab w:val="left" w:pos="1832"/>
+          <w:tab w:val="left" w:pos="2748"/>
+          <w:tab w:val="left" w:pos="3664"/>
+          <w:tab w:val="left" w:pos="4580"/>
+          <w:tab w:val="left" w:pos="5496"/>
+          <w:tab w:val="left" w:pos="6412"/>
+          <w:tab w:val="left" w:pos="7328"/>
+          <w:tab w:val="left" w:pos="8244"/>
+          <w:tab w:val="left" w:pos="9160"/>
+          <w:tab w:val="left" w:pos="10076"/>
+          <w:tab w:val="left" w:pos="10992"/>
+          <w:tab w:val="left" w:pos="11908"/>
+          <w:tab w:val="left" w:pos="12824"/>
+          <w:tab w:val="left" w:pos="13740"/>
+          <w:tab w:val="left" w:pos="14656"/>
+        </w:tabs>
+        <w:rPr>
+          <w:rFonts w:ascii="Courier" w:hAnsi="Courier" w:cs="Courier New"/>
+          <w:b/>
+          <w:sz w:val="14"/>
+          <w:szCs w:val="20"/>
+        </w:rPr>
+      </w:pPr>
+      <w:r>
+        <w:rPr>
+          <w:rFonts w:ascii="Courier" w:hAnsi="Courier" w:cs="Courier New"/>
+          <w:b/>
+          <w:sz w:val="14"/>
+          <w:szCs w:val="20"/>
+        </w:rPr>
+        <w:t xml:space="preserve">   "</w:t>
+      </w:r>
+      <w:r>
+        <w:rPr>
+          <w:rFonts w:ascii="Courier" w:hAnsi="Courier" w:cs="Courier New"/>
+          <w:b/>
+          <w:bCs/>
+          <w:sz w:val="14"/>
+          <w:szCs w:val="20"/>
+        </w:rPr>
+        <w:t>_rev</w:t>
+      </w:r>
+      <w:r>
+        <w:rPr>
+          <w:rFonts w:ascii="Courier" w:hAnsi="Courier" w:cs="Courier New"/>
+          <w:b/>
+          <w:sz w:val="14"/>
+          <w:szCs w:val="20"/>
+        </w:rPr>
+        <w:t>": "15-962d2830e710e1b0b93caf9336738b4a",</w:t>
+      </w:r>
+    </w:p>
+    <w:p>
+      <w:pPr>
+        <w:tabs>
+          <w:tab w:val="left" w:pos="916"/>
+          <w:tab w:val="left" w:pos="1832"/>
+          <w:tab w:val="left" w:pos="2748"/>
+          <w:tab w:val="left" w:pos="3664"/>
+          <w:tab w:val="left" w:pos="4580"/>
+          <w:tab w:val="left" w:pos="5496"/>
+          <w:tab w:val="left" w:pos="6412"/>
+          <w:tab w:val="left" w:pos="7328"/>
+          <w:tab w:val="left" w:pos="8244"/>
+          <w:tab w:val="left" w:pos="9160"/>
+          <w:tab w:val="left" w:pos="10076"/>
+          <w:tab w:val="left" w:pos="10992"/>
+          <w:tab w:val="left" w:pos="11908"/>
+          <w:tab w:val="left" w:pos="12824"/>
+          <w:tab w:val="left" w:pos="13740"/>
+          <w:tab w:val="left" w:pos="14656"/>
+        </w:tabs>
+        <w:rPr>
+          <w:rFonts w:ascii="Courier" w:hAnsi="Courier" w:cs="Courier New"/>
+          <w:b/>
+          <w:sz w:val="14"/>
+          <w:szCs w:val="20"/>
+        </w:rPr>
+      </w:pPr>
+      <w:r>
+        <w:rPr>
+          <w:rFonts w:ascii="Courier" w:hAnsi="Courier" w:cs="Courier New"/>
+          <w:b/>
+          <w:sz w:val="14"/>
+          <w:szCs w:val="20"/>
+        </w:rPr>
+        <w:t xml:space="preserve">   "</w:t>
+      </w:r>
+      <w:r>
+        <w:rPr>
+          <w:rFonts w:ascii="Courier" w:hAnsi="Courier" w:cs="Courier New"/>
+          <w:b/>
+          <w:bCs/>
+          <w:sz w:val="14"/>
+          <w:szCs w:val="20"/>
+        </w:rPr>
+        <w:t>views</w:t>
+      </w:r>
+      <w:r>
+        <w:rPr>
+          <w:rFonts w:ascii="Courier" w:hAnsi="Courier" w:cs="Courier New"/>
+          <w:b/>
+          <w:sz w:val="14"/>
+          <w:szCs w:val="20"/>
+        </w:rPr>
+        <w:t>": {</w:t>
+      </w:r>
+    </w:p>
+    <w:p>
+      <w:pPr>
+        <w:tabs>
+          <w:tab w:val="left" w:pos="916"/>
+          <w:tab w:val="left" w:pos="1832"/>
+          <w:tab w:val="left" w:pos="2748"/>
+          <w:tab w:val="left" w:pos="3664"/>
+          <w:tab w:val="left" w:pos="4580"/>
+          <w:tab w:val="left" w:pos="5496"/>
+          <w:tab w:val="left" w:pos="6412"/>
+          <w:tab w:val="left" w:pos="7328"/>
+          <w:tab w:val="left" w:pos="8244"/>
+          <w:tab w:val="left" w:pos="9160"/>
+          <w:tab w:val="left" w:pos="10076"/>
+          <w:tab w:val="left" w:pos="10992"/>
+          <w:tab w:val="left" w:pos="11908"/>
+          <w:tab w:val="left" w:pos="12824"/>
+          <w:tab w:val="left" w:pos="13740"/>
+          <w:tab w:val="left" w:pos="14656"/>
+        </w:tabs>
+        <w:rPr>
+          <w:rFonts w:ascii="Courier" w:hAnsi="Courier" w:cs="Courier New"/>
+          <w:b/>
+          <w:sz w:val="14"/>
+          <w:szCs w:val="20"/>
+        </w:rPr>
+      </w:pPr>
+      <w:r>
+        <w:rPr>
+          <w:rFonts w:ascii="Courier" w:hAnsi="Courier" w:cs="Courier New"/>
+          <w:b/>
+          <w:sz w:val="14"/>
+          <w:szCs w:val="20"/>
+        </w:rPr>
+        <w:t xml:space="preserve">       "</w:t>
+      </w:r>
+      <w:r>
+        <w:rPr>
+          <w:rFonts w:ascii="Courier" w:hAnsi="Courier" w:cs="Courier New"/>
+          <w:b/>
+          <w:bCs/>
+          <w:sz w:val="14"/>
+          <w:szCs w:val="20"/>
+        </w:rPr>
+        <w:t>getUserIDs</w:t>
+      </w:r>
+      <w:r>
+        <w:rPr>
+          <w:rFonts w:ascii="Courier" w:hAnsi="Courier" w:cs="Courier New"/>
+          <w:b/>
+          <w:sz w:val="14"/>
+          <w:szCs w:val="20"/>
+        </w:rPr>
+        <w:t>": {</w:t>
+      </w:r>
+    </w:p>
+    <w:p>
+      <w:pPr>
+        <w:tabs>
+          <w:tab w:val="left" w:pos="916"/>
+          <w:tab w:val="left" w:pos="1832"/>
+          <w:tab w:val="left" w:pos="2748"/>
+          <w:tab w:val="left" w:pos="3664"/>
+          <w:tab w:val="left" w:pos="4580"/>
+          <w:tab w:val="left" w:pos="5496"/>
+          <w:tab w:val="left" w:pos="6412"/>
+          <w:tab w:val="left" w:pos="7328"/>
+          <w:tab w:val="left" w:pos="8244"/>
+          <w:tab w:val="left" w:pos="9160"/>
+          <w:tab w:val="left" w:pos="10076"/>
+          <w:tab w:val="left" w:pos="10992"/>
+          <w:tab w:val="left" w:pos="11908"/>
+          <w:tab w:val="left" w:pos="12824"/>
+          <w:tab w:val="left" w:pos="13740"/>
+          <w:tab w:val="left" w:pos="14656"/>
+        </w:tabs>
+        <w:rPr>
+          <w:rFonts w:ascii="Courier" w:hAnsi="Courier" w:cs="Courier New"/>
+          <w:b/>
+          <w:sz w:val="14"/>
+          <w:szCs w:val="20"/>
+        </w:rPr>
+      </w:pPr>
+      <w:r>
+        <w:rPr>
+          <w:rFonts w:ascii="Courier" w:hAnsi="Courier" w:cs="Courier New"/>
+          <w:b/>
+          <w:sz w:val="14"/>
+          <w:szCs w:val="20"/>
+        </w:rPr>
+        <w:t xml:space="preserve">           "</w:t>
+      </w:r>
+      <w:r>
+        <w:rPr>
+          <w:rFonts w:ascii="Courier" w:hAnsi="Courier" w:cs="Courier New"/>
+          <w:b/>
+          <w:bCs/>
+          <w:sz w:val="14"/>
+          <w:szCs w:val="20"/>
+        </w:rPr>
+        <w:t>map</w:t>
+      </w:r>
+      <w:r>
+        <w:rPr>
+          <w:rFonts w:ascii="Courier" w:hAnsi="Courier" w:cs="Courier New"/>
+          <w:b/>
+          <w:sz w:val="14"/>
+          <w:szCs w:val="20"/>
+        </w:rPr>
+        <w:t>": "function(doc) { if (doc.type &amp;&amp; doc.type == 'user') emit(doc._id); }"</w:t>
+      </w:r>
+    </w:p>
+    <w:p>
+      <w:pPr>
+        <w:tabs>
+          <w:tab w:val="left" w:pos="916"/>
+          <w:tab w:val="left" w:pos="1832"/>
+          <w:tab w:val="left" w:pos="2748"/>
+          <w:tab w:val="left" w:pos="3664"/>
+          <w:tab w:val="left" w:pos="4580"/>
+          <w:tab w:val="left" w:pos="5496"/>
+          <w:tab w:val="left" w:pos="6412"/>
+          <w:tab w:val="left" w:pos="7328"/>
+          <w:tab w:val="left" w:pos="8244"/>
+          <w:tab w:val="left" w:pos="9160"/>
+          <w:tab w:val="left" w:pos="10076"/>
+          <w:tab w:val="left" w:pos="10992"/>
+          <w:tab w:val="left" w:pos="11908"/>
+          <w:tab w:val="left" w:pos="12824"/>
+          <w:tab w:val="left" w:pos="13740"/>
+          <w:tab w:val="left" w:pos="14656"/>
+        </w:tabs>
+        <w:rPr>
+          <w:rFonts w:ascii="Courier" w:hAnsi="Courier" w:cs="Courier New"/>
+          <w:b/>
+          <w:sz w:val="14"/>
+          <w:szCs w:val="20"/>
+        </w:rPr>
+      </w:pPr>
+      <w:r>
+        <w:rPr>
+          <w:rFonts w:ascii="Courier" w:hAnsi="Courier" w:cs="Courier New"/>
+          <w:b/>
+          <w:sz w:val="14"/>
+          <w:szCs w:val="20"/>
         </w:rPr>
         <w:t xml:space="preserve">       },</w:t>
       </w:r>
     </w:p>
     <w:p>
       <w:pPr>
-        <w:jc w:val="both"/>
-        <w:rPr>
-          <w:b/>
-          <w:sz w:val="18"/>
-          <w:szCs w:val="18"/>
-        </w:rPr>
-      </w:pPr>
-      <w:r>
-        <w:rPr>
-          <w:b/>
-          <w:sz w:val="18"/>
-          <w:szCs w:val="18"/>
-        </w:rPr>
-        <w:t xml:space="preserve">       "getMailAndPasswords": {</w:t>
-      </w:r>
-    </w:p>
-    <w:p>
-      <w:pPr>
-        <w:jc w:val="both"/>
-        <w:rPr>
-          <w:b/>
-          <w:sz w:val="18"/>
-          <w:szCs w:val="18"/>
-        </w:rPr>
-      </w:pPr>
-      <w:r>
-        <w:rPr>
-          <w:b/>
-          <w:sz w:val="18"/>
-          <w:szCs w:val="18"/>
-        </w:rPr>
-        <w:t xml:space="preserve">           "map": "function(doc) { if(doc.mail &amp;&amp; doc.password) { emit(doc._id, { Mail: doc.mail, Lozinka: doc.password}) } } "</w:t>
-      </w:r>
-    </w:p>
-    <w:p>
-      <w:pPr>
-        <w:jc w:val="both"/>
-        <w:rPr>
-          <w:b/>
-          <w:sz w:val="18"/>
-          <w:szCs w:val="18"/>
-        </w:rPr>
-      </w:pPr>
-      <w:r>
-        <w:rPr>
-          <w:b/>
-          <w:sz w:val="18"/>
-          <w:szCs w:val="18"/>
+        <w:tabs>
+          <w:tab w:val="left" w:pos="916"/>
+          <w:tab w:val="left" w:pos="1832"/>
+          <w:tab w:val="left" w:pos="2748"/>
+          <w:tab w:val="left" w:pos="3664"/>
+          <w:tab w:val="left" w:pos="4580"/>
+          <w:tab w:val="left" w:pos="5496"/>
+          <w:tab w:val="left" w:pos="6412"/>
+          <w:tab w:val="left" w:pos="7328"/>
+          <w:tab w:val="left" w:pos="8244"/>
+          <w:tab w:val="left" w:pos="9160"/>
+          <w:tab w:val="left" w:pos="10076"/>
+          <w:tab w:val="left" w:pos="10992"/>
+          <w:tab w:val="left" w:pos="11908"/>
+          <w:tab w:val="left" w:pos="12824"/>
+          <w:tab w:val="left" w:pos="13740"/>
+          <w:tab w:val="left" w:pos="14656"/>
+        </w:tabs>
+        <w:rPr>
+          <w:rFonts w:ascii="Courier" w:hAnsi="Courier" w:cs="Courier New"/>
+          <w:b/>
+          <w:sz w:val="14"/>
+          <w:szCs w:val="20"/>
+        </w:rPr>
+      </w:pPr>
+      <w:r>
+        <w:rPr>
+          <w:rFonts w:ascii="Courier" w:hAnsi="Courier" w:cs="Courier New"/>
+          <w:b/>
+          <w:sz w:val="14"/>
+          <w:szCs w:val="20"/>
+        </w:rPr>
+        <w:t xml:space="preserve">       "</w:t>
+      </w:r>
+      <w:r>
+        <w:rPr>
+          <w:rFonts w:ascii="Courier" w:hAnsi="Courier" w:cs="Courier New"/>
+          <w:b/>
+          <w:bCs/>
+          <w:sz w:val="14"/>
+          <w:szCs w:val="20"/>
+        </w:rPr>
+        <w:t>getMailAndPasswords</w:t>
+      </w:r>
+      <w:r>
+        <w:rPr>
+          <w:rFonts w:ascii="Courier" w:hAnsi="Courier" w:cs="Courier New"/>
+          <w:b/>
+          <w:sz w:val="14"/>
+          <w:szCs w:val="20"/>
+        </w:rPr>
+        <w:t>": {</w:t>
+      </w:r>
+    </w:p>
+    <w:p>
+      <w:pPr>
+        <w:tabs>
+          <w:tab w:val="left" w:pos="916"/>
+          <w:tab w:val="left" w:pos="1832"/>
+          <w:tab w:val="left" w:pos="2748"/>
+          <w:tab w:val="left" w:pos="3664"/>
+          <w:tab w:val="left" w:pos="4580"/>
+          <w:tab w:val="left" w:pos="5496"/>
+          <w:tab w:val="left" w:pos="6412"/>
+          <w:tab w:val="left" w:pos="7328"/>
+          <w:tab w:val="left" w:pos="8244"/>
+          <w:tab w:val="left" w:pos="9160"/>
+          <w:tab w:val="left" w:pos="10076"/>
+          <w:tab w:val="left" w:pos="10992"/>
+          <w:tab w:val="left" w:pos="11908"/>
+          <w:tab w:val="left" w:pos="12824"/>
+          <w:tab w:val="left" w:pos="13740"/>
+          <w:tab w:val="left" w:pos="14656"/>
+        </w:tabs>
+        <w:rPr>
+          <w:rFonts w:ascii="Courier" w:hAnsi="Courier" w:cs="Courier New"/>
+          <w:b/>
+          <w:sz w:val="14"/>
+          <w:szCs w:val="20"/>
+        </w:rPr>
+      </w:pPr>
+      <w:r>
+        <w:rPr>
+          <w:rFonts w:ascii="Courier" w:hAnsi="Courier" w:cs="Courier New"/>
+          <w:b/>
+          <w:sz w:val="14"/>
+          <w:szCs w:val="20"/>
+        </w:rPr>
+        <w:t xml:space="preserve">           "</w:t>
+      </w:r>
+      <w:r>
+        <w:rPr>
+          <w:rFonts w:ascii="Courier" w:hAnsi="Courier" w:cs="Courier New"/>
+          <w:b/>
+          <w:bCs/>
+          <w:sz w:val="14"/>
+          <w:szCs w:val="20"/>
+        </w:rPr>
+        <w:t>map</w:t>
+      </w:r>
+      <w:r>
+        <w:rPr>
+          <w:rFonts w:ascii="Courier" w:hAnsi="Courier" w:cs="Courier New"/>
+          <w:b/>
+          <w:sz w:val="14"/>
+          <w:szCs w:val="20"/>
+        </w:rPr>
+        <w:t>": "function(doc) { if(doc.mail &amp;&amp; doc.password) { emit(doc._id, { Mail: doc.mail, Lozinka: doc.password}) } } "</w:t>
+      </w:r>
+    </w:p>
+    <w:p>
+      <w:pPr>
+        <w:tabs>
+          <w:tab w:val="left" w:pos="916"/>
+          <w:tab w:val="left" w:pos="1832"/>
+          <w:tab w:val="left" w:pos="2748"/>
+          <w:tab w:val="left" w:pos="3664"/>
+          <w:tab w:val="left" w:pos="4580"/>
+          <w:tab w:val="left" w:pos="5496"/>
+          <w:tab w:val="left" w:pos="6412"/>
+          <w:tab w:val="left" w:pos="7328"/>
+          <w:tab w:val="left" w:pos="8244"/>
+          <w:tab w:val="left" w:pos="9160"/>
+          <w:tab w:val="left" w:pos="10076"/>
+          <w:tab w:val="left" w:pos="10992"/>
+          <w:tab w:val="left" w:pos="11908"/>
+          <w:tab w:val="left" w:pos="12824"/>
+          <w:tab w:val="left" w:pos="13740"/>
+          <w:tab w:val="left" w:pos="14656"/>
+        </w:tabs>
+        <w:rPr>
+          <w:rFonts w:ascii="Courier" w:hAnsi="Courier" w:cs="Courier New"/>
+          <w:b/>
+          <w:sz w:val="14"/>
+          <w:szCs w:val="20"/>
+        </w:rPr>
+      </w:pPr>
+      <w:r>
+        <w:rPr>
+          <w:rFonts w:ascii="Courier" w:hAnsi="Courier" w:cs="Courier New"/>
+          <w:b/>
+          <w:sz w:val="14"/>
+          <w:szCs w:val="20"/>
         </w:rPr>
         <w:t xml:space="preserve">       },</w:t>
       </w:r>
     </w:p>
     <w:p>
       <w:pPr>
-        <w:jc w:val="both"/>
-        <w:rPr>
-          <w:b/>
-          <w:sz w:val="18"/>
-          <w:szCs w:val="18"/>
-        </w:rPr>
-      </w:pPr>
-      <w:r>
-        <w:rPr>
-          <w:b/>
-          <w:sz w:val="18"/>
-          <w:szCs w:val="18"/>
-        </w:rPr>
-        <w:t xml:space="preserve">       "getOnlineUsers": {</w:t>
-      </w:r>
-    </w:p>
-    <w:p>
-      <w:pPr>
-        <w:jc w:val="both"/>
-        <w:rPr>
-          <w:b/>
-          <w:sz w:val="18"/>
-          <w:szCs w:val="18"/>
-        </w:rPr>
-      </w:pPr>
-      <w:r>
-        <w:rPr>
-          <w:b/>
-          <w:sz w:val="18"/>
-          <w:szCs w:val="18"/>
-        </w:rPr>
-        <w:t xml:space="preserve">           "map": "function(doc) { if (doc.type &amp;&amp; doc.type == 'user' &amp;&amp; doc.status == 'online') emit(doc); }"</w:t>
-      </w:r>
-    </w:p>
-    <w:p>
-      <w:pPr>
-        <w:jc w:val="both"/>
-        <w:rPr>
-          <w:b/>
-          <w:sz w:val="18"/>
-          <w:szCs w:val="18"/>
-        </w:rPr>
-      </w:pPr>
-      <w:r>
-        <w:rPr>
-          <w:b/>
-          <w:sz w:val="18"/>
-          <w:szCs w:val="18"/>
+        <w:tabs>
+          <w:tab w:val="left" w:pos="916"/>
+          <w:tab w:val="left" w:pos="1832"/>
+          <w:tab w:val="left" w:pos="2748"/>
+          <w:tab w:val="left" w:pos="3664"/>
+          <w:tab w:val="left" w:pos="4580"/>
+          <w:tab w:val="left" w:pos="5496"/>
+          <w:tab w:val="left" w:pos="6412"/>
+          <w:tab w:val="left" w:pos="7328"/>
+          <w:tab w:val="left" w:pos="8244"/>
+          <w:tab w:val="left" w:pos="9160"/>
+          <w:tab w:val="left" w:pos="10076"/>
+          <w:tab w:val="left" w:pos="10992"/>
+          <w:tab w:val="left" w:pos="11908"/>
+          <w:tab w:val="left" w:pos="12824"/>
+          <w:tab w:val="left" w:pos="13740"/>
+          <w:tab w:val="left" w:pos="14656"/>
+        </w:tabs>
+        <w:rPr>
+          <w:rFonts w:ascii="Courier" w:hAnsi="Courier" w:cs="Courier New"/>
+          <w:b/>
+          <w:sz w:val="14"/>
+          <w:szCs w:val="20"/>
+        </w:rPr>
+      </w:pPr>
+      <w:r>
+        <w:rPr>
+          <w:rFonts w:ascii="Courier" w:hAnsi="Courier" w:cs="Courier New"/>
+          <w:b/>
+          <w:sz w:val="14"/>
+          <w:szCs w:val="20"/>
+        </w:rPr>
+        <w:t xml:space="preserve">       "</w:t>
+      </w:r>
+      <w:r>
+        <w:rPr>
+          <w:rFonts w:ascii="Courier" w:hAnsi="Courier" w:cs="Courier New"/>
+          <w:b/>
+          <w:bCs/>
+          <w:sz w:val="14"/>
+          <w:szCs w:val="20"/>
+        </w:rPr>
+        <w:t>getOnlineUsers</w:t>
+      </w:r>
+      <w:r>
+        <w:rPr>
+          <w:rFonts w:ascii="Courier" w:hAnsi="Courier" w:cs="Courier New"/>
+          <w:b/>
+          <w:sz w:val="14"/>
+          <w:szCs w:val="20"/>
+        </w:rPr>
+        <w:t>": {</w:t>
+      </w:r>
+    </w:p>
+    <w:p>
+      <w:pPr>
+        <w:tabs>
+          <w:tab w:val="left" w:pos="916"/>
+          <w:tab w:val="left" w:pos="1832"/>
+          <w:tab w:val="left" w:pos="2748"/>
+          <w:tab w:val="left" w:pos="3664"/>
+          <w:tab w:val="left" w:pos="4580"/>
+          <w:tab w:val="left" w:pos="5496"/>
+          <w:tab w:val="left" w:pos="6412"/>
+          <w:tab w:val="left" w:pos="7328"/>
+          <w:tab w:val="left" w:pos="8244"/>
+          <w:tab w:val="left" w:pos="9160"/>
+          <w:tab w:val="left" w:pos="10076"/>
+          <w:tab w:val="left" w:pos="10992"/>
+          <w:tab w:val="left" w:pos="11908"/>
+          <w:tab w:val="left" w:pos="12824"/>
+          <w:tab w:val="left" w:pos="13740"/>
+          <w:tab w:val="left" w:pos="14656"/>
+        </w:tabs>
+        <w:rPr>
+          <w:rFonts w:ascii="Courier" w:hAnsi="Courier" w:cs="Courier New"/>
+          <w:b/>
+          <w:sz w:val="14"/>
+          <w:szCs w:val="20"/>
+        </w:rPr>
+      </w:pPr>
+      <w:r>
+        <w:rPr>
+          <w:rFonts w:ascii="Courier" w:hAnsi="Courier" w:cs="Courier New"/>
+          <w:b/>
+          <w:sz w:val="14"/>
+          <w:szCs w:val="20"/>
+        </w:rPr>
+        <w:t xml:space="preserve">           "</w:t>
+      </w:r>
+      <w:r>
+        <w:rPr>
+          <w:rFonts w:ascii="Courier" w:hAnsi="Courier" w:cs="Courier New"/>
+          <w:b/>
+          <w:bCs/>
+          <w:sz w:val="14"/>
+          <w:szCs w:val="20"/>
+        </w:rPr>
+        <w:t>map</w:t>
+      </w:r>
+      <w:r>
+        <w:rPr>
+          <w:rFonts w:ascii="Courier" w:hAnsi="Courier" w:cs="Courier New"/>
+          <w:b/>
+          <w:sz w:val="14"/>
+          <w:szCs w:val="20"/>
+        </w:rPr>
+        <w:t>": "function(doc) { if (doc.type &amp;&amp; doc.type == 'user' &amp;&amp; doc.status == 'online') emit(doc); }"</w:t>
+      </w:r>
+    </w:p>
+    <w:p>
+      <w:pPr>
+        <w:tabs>
+          <w:tab w:val="left" w:pos="916"/>
+          <w:tab w:val="left" w:pos="1832"/>
+          <w:tab w:val="left" w:pos="2748"/>
+          <w:tab w:val="left" w:pos="3664"/>
+          <w:tab w:val="left" w:pos="4580"/>
+          <w:tab w:val="left" w:pos="5496"/>
+          <w:tab w:val="left" w:pos="6412"/>
+          <w:tab w:val="left" w:pos="7328"/>
+          <w:tab w:val="left" w:pos="8244"/>
+          <w:tab w:val="left" w:pos="9160"/>
+          <w:tab w:val="left" w:pos="10076"/>
+          <w:tab w:val="left" w:pos="10992"/>
+          <w:tab w:val="left" w:pos="11908"/>
+          <w:tab w:val="left" w:pos="12824"/>
+          <w:tab w:val="left" w:pos="13740"/>
+          <w:tab w:val="left" w:pos="14656"/>
+        </w:tabs>
+        <w:rPr>
+          <w:rFonts w:ascii="Courier" w:hAnsi="Courier" w:cs="Courier New"/>
+          <w:b/>
+          <w:sz w:val="14"/>
+          <w:szCs w:val="20"/>
+        </w:rPr>
+      </w:pPr>
+      <w:r>
+        <w:rPr>
+          <w:rFonts w:ascii="Courier" w:hAnsi="Courier" w:cs="Courier New"/>
+          <w:b/>
+          <w:sz w:val="14"/>
+          <w:szCs w:val="20"/>
         </w:rPr>
         <w:t xml:space="preserve">       },</w:t>
       </w:r>
     </w:p>
     <w:p>
       <w:pPr>
-        <w:jc w:val="both"/>
-        <w:rPr>
-          <w:b/>
-          <w:sz w:val="18"/>
-          <w:szCs w:val="18"/>
-        </w:rPr>
-      </w:pPr>
-      <w:r>
-        <w:rPr>
-          <w:b/>
-          <w:sz w:val="18"/>
-          <w:szCs w:val="18"/>
-        </w:rPr>
-        <w:t xml:space="preserve">       "getOfflineUsers": {</w:t>
-      </w:r>
-    </w:p>
-    <w:p>
-      <w:pPr>
-        <w:jc w:val="both"/>
-        <w:rPr>
-          <w:b/>
-          <w:sz w:val="18"/>
-          <w:szCs w:val="18"/>
-        </w:rPr>
-      </w:pPr>
-      <w:r>
-        <w:rPr>
-          <w:b/>
-          <w:sz w:val="18"/>
-          <w:szCs w:val="18"/>
-        </w:rPr>
-        <w:t xml:space="preserve">           "map": "function(doc) { if (doc.type &amp;&amp; doc.type == 'user' &amp;&amp; doc.status == 'offline') emit(doc); }"</w:t>
-      </w:r>
-    </w:p>
-    <w:p>
-      <w:pPr>
-        <w:jc w:val="both"/>
-        <w:rPr>
-          <w:b/>
-          <w:sz w:val="18"/>
-          <w:szCs w:val="18"/>
-        </w:rPr>
-      </w:pPr>
-      <w:r>
-        <w:rPr>
-          <w:b/>
-          <w:sz w:val="18"/>
-          <w:szCs w:val="18"/>
+        <w:tabs>
+          <w:tab w:val="left" w:pos="916"/>
+          <w:tab w:val="left" w:pos="1832"/>
+          <w:tab w:val="left" w:pos="2748"/>
+          <w:tab w:val="left" w:pos="3664"/>
+          <w:tab w:val="left" w:pos="4580"/>
+          <w:tab w:val="left" w:pos="5496"/>
+          <w:tab w:val="left" w:pos="6412"/>
+          <w:tab w:val="left" w:pos="7328"/>
+          <w:tab w:val="left" w:pos="8244"/>
+          <w:tab w:val="left" w:pos="9160"/>
+          <w:tab w:val="left" w:pos="10076"/>
+          <w:tab w:val="left" w:pos="10992"/>
+          <w:tab w:val="left" w:pos="11908"/>
+          <w:tab w:val="left" w:pos="12824"/>
+          <w:tab w:val="left" w:pos="13740"/>
+          <w:tab w:val="left" w:pos="14656"/>
+        </w:tabs>
+        <w:rPr>
+          <w:rFonts w:ascii="Courier" w:hAnsi="Courier" w:cs="Courier New"/>
+          <w:b/>
+          <w:sz w:val="14"/>
+          <w:szCs w:val="20"/>
+        </w:rPr>
+      </w:pPr>
+      <w:r>
+        <w:rPr>
+          <w:rFonts w:ascii="Courier" w:hAnsi="Courier" w:cs="Courier New"/>
+          <w:b/>
+          <w:sz w:val="14"/>
+          <w:szCs w:val="20"/>
+        </w:rPr>
+        <w:t xml:space="preserve">       "</w:t>
+      </w:r>
+      <w:r>
+        <w:rPr>
+          <w:rFonts w:ascii="Courier" w:hAnsi="Courier" w:cs="Courier New"/>
+          <w:b/>
+          <w:bCs/>
+          <w:sz w:val="14"/>
+          <w:szCs w:val="20"/>
+        </w:rPr>
+        <w:t>getOfflineUsers</w:t>
+      </w:r>
+      <w:r>
+        <w:rPr>
+          <w:rFonts w:ascii="Courier" w:hAnsi="Courier" w:cs="Courier New"/>
+          <w:b/>
+          <w:sz w:val="14"/>
+          <w:szCs w:val="20"/>
+        </w:rPr>
+        <w:t>": {</w:t>
+      </w:r>
+    </w:p>
+    <w:p>
+      <w:pPr>
+        <w:tabs>
+          <w:tab w:val="left" w:pos="916"/>
+          <w:tab w:val="left" w:pos="1832"/>
+          <w:tab w:val="left" w:pos="2748"/>
+          <w:tab w:val="left" w:pos="3664"/>
+          <w:tab w:val="left" w:pos="4580"/>
+          <w:tab w:val="left" w:pos="5496"/>
+          <w:tab w:val="left" w:pos="6412"/>
+          <w:tab w:val="left" w:pos="7328"/>
+          <w:tab w:val="left" w:pos="8244"/>
+          <w:tab w:val="left" w:pos="9160"/>
+          <w:tab w:val="left" w:pos="10076"/>
+          <w:tab w:val="left" w:pos="10992"/>
+          <w:tab w:val="left" w:pos="11908"/>
+          <w:tab w:val="left" w:pos="12824"/>
+          <w:tab w:val="left" w:pos="13740"/>
+          <w:tab w:val="left" w:pos="14656"/>
+        </w:tabs>
+        <w:rPr>
+          <w:rFonts w:ascii="Courier" w:hAnsi="Courier" w:cs="Courier New"/>
+          <w:b/>
+          <w:sz w:val="14"/>
+          <w:szCs w:val="20"/>
+        </w:rPr>
+      </w:pPr>
+      <w:r>
+        <w:rPr>
+          <w:rFonts w:ascii="Courier" w:hAnsi="Courier" w:cs="Courier New"/>
+          <w:b/>
+          <w:sz w:val="14"/>
+          <w:szCs w:val="20"/>
+        </w:rPr>
+        <w:t xml:space="preserve">           "</w:t>
+      </w:r>
+      <w:r>
+        <w:rPr>
+          <w:rFonts w:ascii="Courier" w:hAnsi="Courier" w:cs="Courier New"/>
+          <w:b/>
+          <w:bCs/>
+          <w:sz w:val="14"/>
+          <w:szCs w:val="20"/>
+        </w:rPr>
+        <w:t>map</w:t>
+      </w:r>
+      <w:r>
+        <w:rPr>
+          <w:rFonts w:ascii="Courier" w:hAnsi="Courier" w:cs="Courier New"/>
+          <w:b/>
+          <w:sz w:val="14"/>
+          <w:szCs w:val="20"/>
+        </w:rPr>
+        <w:t>": "function(doc) { if (doc.type &amp;&amp; doc.type == 'user') emit(doc); }"</w:t>
+      </w:r>
+    </w:p>
+    <w:p>
+      <w:pPr>
+        <w:tabs>
+          <w:tab w:val="left" w:pos="916"/>
+          <w:tab w:val="left" w:pos="1832"/>
+          <w:tab w:val="left" w:pos="2748"/>
+          <w:tab w:val="left" w:pos="3664"/>
+          <w:tab w:val="left" w:pos="4580"/>
+          <w:tab w:val="left" w:pos="5496"/>
+          <w:tab w:val="left" w:pos="6412"/>
+          <w:tab w:val="left" w:pos="7328"/>
+          <w:tab w:val="left" w:pos="8244"/>
+          <w:tab w:val="left" w:pos="9160"/>
+          <w:tab w:val="left" w:pos="10076"/>
+          <w:tab w:val="left" w:pos="10992"/>
+          <w:tab w:val="left" w:pos="11908"/>
+          <w:tab w:val="left" w:pos="12824"/>
+          <w:tab w:val="left" w:pos="13740"/>
+          <w:tab w:val="left" w:pos="14656"/>
+        </w:tabs>
+        <w:rPr>
+          <w:rFonts w:ascii="Courier" w:hAnsi="Courier" w:cs="Courier New"/>
+          <w:b/>
+          <w:sz w:val="14"/>
+          <w:szCs w:val="20"/>
+        </w:rPr>
+      </w:pPr>
+      <w:r>
+        <w:rPr>
+          <w:rFonts w:ascii="Courier" w:hAnsi="Courier" w:cs="Courier New"/>
+          <w:b/>
+          <w:sz w:val="14"/>
+          <w:szCs w:val="20"/>
+        </w:rPr>
+        <w:t xml:space="preserve">       },</w:t>
+      </w:r>
+    </w:p>
+    <w:p>
+      <w:pPr>
+        <w:tabs>
+          <w:tab w:val="left" w:pos="916"/>
+          <w:tab w:val="left" w:pos="1832"/>
+          <w:tab w:val="left" w:pos="2748"/>
+          <w:tab w:val="left" w:pos="3664"/>
+          <w:tab w:val="left" w:pos="4580"/>
+          <w:tab w:val="left" w:pos="5496"/>
+          <w:tab w:val="left" w:pos="6412"/>
+          <w:tab w:val="left" w:pos="7328"/>
+          <w:tab w:val="left" w:pos="8244"/>
+          <w:tab w:val="left" w:pos="9160"/>
+          <w:tab w:val="left" w:pos="10076"/>
+          <w:tab w:val="left" w:pos="10992"/>
+          <w:tab w:val="left" w:pos="11908"/>
+          <w:tab w:val="left" w:pos="12824"/>
+          <w:tab w:val="left" w:pos="13740"/>
+          <w:tab w:val="left" w:pos="14656"/>
+        </w:tabs>
+        <w:rPr>
+          <w:rFonts w:ascii="Courier" w:hAnsi="Courier" w:cs="Courier New"/>
+          <w:b/>
+          <w:sz w:val="14"/>
+          <w:szCs w:val="20"/>
+        </w:rPr>
+      </w:pPr>
+      <w:r>
+        <w:rPr>
+          <w:rFonts w:ascii="Courier" w:hAnsi="Courier" w:cs="Courier New"/>
+          <w:b/>
+          <w:sz w:val="14"/>
+          <w:szCs w:val="20"/>
+        </w:rPr>
+        <w:t xml:space="preserve">       "</w:t>
+      </w:r>
+      <w:r>
+        <w:rPr>
+          <w:rFonts w:ascii="Courier" w:hAnsi="Courier" w:cs="Courier New"/>
+          <w:b/>
+          <w:bCs/>
+          <w:sz w:val="14"/>
+          <w:szCs w:val="20"/>
+        </w:rPr>
+        <w:t>getAllMessages</w:t>
+      </w:r>
+      <w:r>
+        <w:rPr>
+          <w:rFonts w:ascii="Courier" w:hAnsi="Courier" w:cs="Courier New"/>
+          <w:b/>
+          <w:sz w:val="14"/>
+          <w:szCs w:val="20"/>
+        </w:rPr>
+        <w:t>": {</w:t>
+      </w:r>
+    </w:p>
+    <w:p>
+      <w:pPr>
+        <w:tabs>
+          <w:tab w:val="left" w:pos="916"/>
+          <w:tab w:val="left" w:pos="1832"/>
+          <w:tab w:val="left" w:pos="2748"/>
+          <w:tab w:val="left" w:pos="3664"/>
+          <w:tab w:val="left" w:pos="4580"/>
+          <w:tab w:val="left" w:pos="5496"/>
+          <w:tab w:val="left" w:pos="6412"/>
+          <w:tab w:val="left" w:pos="7328"/>
+          <w:tab w:val="left" w:pos="8244"/>
+          <w:tab w:val="left" w:pos="9160"/>
+          <w:tab w:val="left" w:pos="10076"/>
+          <w:tab w:val="left" w:pos="10992"/>
+          <w:tab w:val="left" w:pos="11908"/>
+          <w:tab w:val="left" w:pos="12824"/>
+          <w:tab w:val="left" w:pos="13740"/>
+          <w:tab w:val="left" w:pos="14656"/>
+        </w:tabs>
+        <w:rPr>
+          <w:rFonts w:ascii="Courier" w:hAnsi="Courier" w:cs="Courier New"/>
+          <w:b/>
+          <w:sz w:val="14"/>
+          <w:szCs w:val="20"/>
+        </w:rPr>
+      </w:pPr>
+      <w:r>
+        <w:rPr>
+          <w:rFonts w:ascii="Courier" w:hAnsi="Courier" w:cs="Courier New"/>
+          <w:b/>
+          <w:sz w:val="14"/>
+          <w:szCs w:val="20"/>
+        </w:rPr>
+        <w:t xml:space="preserve">           "</w:t>
+      </w:r>
+      <w:r>
+        <w:rPr>
+          <w:rFonts w:ascii="Courier" w:hAnsi="Courier" w:cs="Courier New"/>
+          <w:b/>
+          <w:bCs/>
+          <w:sz w:val="14"/>
+          <w:szCs w:val="20"/>
+        </w:rPr>
+        <w:t>map</w:t>
+      </w:r>
+      <w:r>
+        <w:rPr>
+          <w:rFonts w:ascii="Courier" w:hAnsi="Courier" w:cs="Courier New"/>
+          <w:b/>
+          <w:sz w:val="14"/>
+          <w:szCs w:val="20"/>
+        </w:rPr>
+        <w:t>": "function(doc) { if (doc.participants.toLowerCase().indexOf('darko@mail.hr') &gt;= 0) { if (doc.type &amp;&amp; doc.type == 'message' &amp;&amp; doc.participants) emit(doc._id, doc.chat);} }"</w:t>
+      </w:r>
+    </w:p>
+    <w:p>
+      <w:pPr>
+        <w:tabs>
+          <w:tab w:val="left" w:pos="916"/>
+          <w:tab w:val="left" w:pos="1832"/>
+          <w:tab w:val="left" w:pos="2748"/>
+          <w:tab w:val="left" w:pos="3664"/>
+          <w:tab w:val="left" w:pos="4580"/>
+          <w:tab w:val="left" w:pos="5496"/>
+          <w:tab w:val="left" w:pos="6412"/>
+          <w:tab w:val="left" w:pos="7328"/>
+          <w:tab w:val="left" w:pos="8244"/>
+          <w:tab w:val="left" w:pos="9160"/>
+          <w:tab w:val="left" w:pos="10076"/>
+          <w:tab w:val="left" w:pos="10992"/>
+          <w:tab w:val="left" w:pos="11908"/>
+          <w:tab w:val="left" w:pos="12824"/>
+          <w:tab w:val="left" w:pos="13740"/>
+          <w:tab w:val="left" w:pos="14656"/>
+        </w:tabs>
+        <w:rPr>
+          <w:rFonts w:ascii="Courier" w:hAnsi="Courier" w:cs="Courier New"/>
+          <w:b/>
+          <w:sz w:val="14"/>
+          <w:szCs w:val="20"/>
+        </w:rPr>
+      </w:pPr>
+      <w:r>
+        <w:rPr>
+          <w:rFonts w:ascii="Courier" w:hAnsi="Courier" w:cs="Courier New"/>
+          <w:b/>
+          <w:sz w:val="14"/>
+          <w:szCs w:val="20"/>
+        </w:rPr>
+        <w:t xml:space="preserve">       },</w:t>
+      </w:r>
+    </w:p>
+    <w:p>
+      <w:pPr>
+        <w:tabs>
+          <w:tab w:val="left" w:pos="916"/>
+          <w:tab w:val="left" w:pos="1832"/>
+          <w:tab w:val="left" w:pos="2748"/>
+          <w:tab w:val="left" w:pos="3664"/>
+          <w:tab w:val="left" w:pos="4580"/>
+          <w:tab w:val="left" w:pos="5496"/>
+          <w:tab w:val="left" w:pos="6412"/>
+          <w:tab w:val="left" w:pos="7328"/>
+          <w:tab w:val="left" w:pos="8244"/>
+          <w:tab w:val="left" w:pos="9160"/>
+          <w:tab w:val="left" w:pos="10076"/>
+          <w:tab w:val="left" w:pos="10992"/>
+          <w:tab w:val="left" w:pos="11908"/>
+          <w:tab w:val="left" w:pos="12824"/>
+          <w:tab w:val="left" w:pos="13740"/>
+          <w:tab w:val="left" w:pos="14656"/>
+        </w:tabs>
+        <w:rPr>
+          <w:rFonts w:ascii="Courier" w:hAnsi="Courier" w:cs="Courier New"/>
+          <w:b/>
+          <w:sz w:val="14"/>
+          <w:szCs w:val="20"/>
+        </w:rPr>
+      </w:pPr>
+      <w:r>
+        <w:rPr>
+          <w:rFonts w:ascii="Courier" w:hAnsi="Courier" w:cs="Courier New"/>
+          <w:b/>
+          <w:sz w:val="14"/>
+          <w:szCs w:val="20"/>
+        </w:rPr>
+        <w:t xml:space="preserve">       "</w:t>
+      </w:r>
+      <w:r>
+        <w:rPr>
+          <w:rFonts w:ascii="Courier" w:hAnsi="Courier" w:cs="Courier New"/>
+          <w:b/>
+          <w:bCs/>
+          <w:sz w:val="14"/>
+          <w:szCs w:val="20"/>
+        </w:rPr>
+        <w:t>getRegisteredUsers</w:t>
+      </w:r>
+      <w:r>
+        <w:rPr>
+          <w:rFonts w:ascii="Courier" w:hAnsi="Courier" w:cs="Courier New"/>
+          <w:b/>
+          <w:sz w:val="14"/>
+          <w:szCs w:val="20"/>
+        </w:rPr>
+        <w:t>": {</w:t>
+      </w:r>
+    </w:p>
+    <w:p>
+      <w:pPr>
+        <w:tabs>
+          <w:tab w:val="left" w:pos="916"/>
+          <w:tab w:val="left" w:pos="1832"/>
+          <w:tab w:val="left" w:pos="2748"/>
+          <w:tab w:val="left" w:pos="3664"/>
+          <w:tab w:val="left" w:pos="4580"/>
+          <w:tab w:val="left" w:pos="5496"/>
+          <w:tab w:val="left" w:pos="6412"/>
+          <w:tab w:val="left" w:pos="7328"/>
+          <w:tab w:val="left" w:pos="8244"/>
+          <w:tab w:val="left" w:pos="9160"/>
+          <w:tab w:val="left" w:pos="10076"/>
+          <w:tab w:val="left" w:pos="10992"/>
+          <w:tab w:val="left" w:pos="11908"/>
+          <w:tab w:val="left" w:pos="12824"/>
+          <w:tab w:val="left" w:pos="13740"/>
+          <w:tab w:val="left" w:pos="14656"/>
+        </w:tabs>
+        <w:rPr>
+          <w:rFonts w:ascii="Courier" w:hAnsi="Courier" w:cs="Courier New"/>
+          <w:b/>
+          <w:sz w:val="14"/>
+          <w:szCs w:val="20"/>
+        </w:rPr>
+      </w:pPr>
+      <w:r>
+        <w:rPr>
+          <w:rFonts w:ascii="Courier" w:hAnsi="Courier" w:cs="Courier New"/>
+          <w:b/>
+          <w:sz w:val="14"/>
+          <w:szCs w:val="20"/>
+        </w:rPr>
+        <w:t xml:space="preserve">           "</w:t>
+      </w:r>
+      <w:r>
+        <w:rPr>
+          <w:rFonts w:ascii="Courier" w:hAnsi="Courier" w:cs="Courier New"/>
+          <w:b/>
+          <w:bCs/>
+          <w:sz w:val="14"/>
+          <w:szCs w:val="20"/>
+        </w:rPr>
+        <w:t>map</w:t>
+      </w:r>
+      <w:r>
+        <w:rPr>
+          <w:rFonts w:ascii="Courier" w:hAnsi="Courier" w:cs="Courier New"/>
+          <w:b/>
+          <w:sz w:val="14"/>
+          <w:szCs w:val="20"/>
+        </w:rPr>
+        <w:t>": "function(doc){if(doc.type == 'user' || doc.type == 'admin') emit(doc);}"</w:t>
+      </w:r>
+    </w:p>
+    <w:p>
+      <w:pPr>
+        <w:tabs>
+          <w:tab w:val="left" w:pos="916"/>
+          <w:tab w:val="left" w:pos="1832"/>
+          <w:tab w:val="left" w:pos="2748"/>
+          <w:tab w:val="left" w:pos="3664"/>
+          <w:tab w:val="left" w:pos="4580"/>
+          <w:tab w:val="left" w:pos="5496"/>
+          <w:tab w:val="left" w:pos="6412"/>
+          <w:tab w:val="left" w:pos="7328"/>
+          <w:tab w:val="left" w:pos="8244"/>
+          <w:tab w:val="left" w:pos="9160"/>
+          <w:tab w:val="left" w:pos="10076"/>
+          <w:tab w:val="left" w:pos="10992"/>
+          <w:tab w:val="left" w:pos="11908"/>
+          <w:tab w:val="left" w:pos="12824"/>
+          <w:tab w:val="left" w:pos="13740"/>
+          <w:tab w:val="left" w:pos="14656"/>
+        </w:tabs>
+        <w:rPr>
+          <w:rFonts w:ascii="Courier" w:hAnsi="Courier" w:cs="Courier New"/>
+          <w:b/>
+          <w:sz w:val="14"/>
+          <w:szCs w:val="20"/>
+        </w:rPr>
+      </w:pPr>
+      <w:r>
+        <w:rPr>
+          <w:rFonts w:ascii="Courier" w:hAnsi="Courier" w:cs="Courier New"/>
+          <w:b/>
+          <w:sz w:val="14"/>
+          <w:szCs w:val="20"/>
+        </w:rPr>
+        <w:t xml:space="preserve">       },</w:t>
+      </w:r>
+    </w:p>
+    <w:p>
+      <w:pPr>
+        <w:tabs>
+          <w:tab w:val="left" w:pos="916"/>
+          <w:tab w:val="left" w:pos="1832"/>
+          <w:tab w:val="left" w:pos="2748"/>
+          <w:tab w:val="left" w:pos="3664"/>
+          <w:tab w:val="left" w:pos="4580"/>
+          <w:tab w:val="left" w:pos="5496"/>
+          <w:tab w:val="left" w:pos="6412"/>
+          <w:tab w:val="left" w:pos="7328"/>
+          <w:tab w:val="left" w:pos="8244"/>
+          <w:tab w:val="left" w:pos="9160"/>
+          <w:tab w:val="left" w:pos="10076"/>
+          <w:tab w:val="left" w:pos="10992"/>
+          <w:tab w:val="left" w:pos="11908"/>
+          <w:tab w:val="left" w:pos="12824"/>
+          <w:tab w:val="left" w:pos="13740"/>
+          <w:tab w:val="left" w:pos="14656"/>
+        </w:tabs>
+        <w:rPr>
+          <w:rFonts w:ascii="Courier" w:hAnsi="Courier" w:cs="Courier New"/>
+          <w:b/>
+          <w:sz w:val="14"/>
+          <w:szCs w:val="20"/>
+        </w:rPr>
+      </w:pPr>
+      <w:r>
+        <w:rPr>
+          <w:rFonts w:ascii="Courier" w:hAnsi="Courier" w:cs="Courier New"/>
+          <w:b/>
+          <w:sz w:val="14"/>
+          <w:szCs w:val="20"/>
+        </w:rPr>
+        <w:t xml:space="preserve">       "</w:t>
+      </w:r>
+      <w:r>
+        <w:rPr>
+          <w:rFonts w:ascii="Courier" w:hAnsi="Courier" w:cs="Courier New"/>
+          <w:b/>
+          <w:bCs/>
+          <w:sz w:val="14"/>
+          <w:szCs w:val="20"/>
+        </w:rPr>
+        <w:t>getUserData</w:t>
+      </w:r>
+      <w:r>
+        <w:rPr>
+          <w:rFonts w:ascii="Courier" w:hAnsi="Courier" w:cs="Courier New"/>
+          <w:b/>
+          <w:sz w:val="14"/>
+          <w:szCs w:val="20"/>
+        </w:rPr>
+        <w:t>": {</w:t>
+      </w:r>
+    </w:p>
+    <w:p>
+      <w:pPr>
+        <w:tabs>
+          <w:tab w:val="left" w:pos="916"/>
+          <w:tab w:val="left" w:pos="1832"/>
+          <w:tab w:val="left" w:pos="2748"/>
+          <w:tab w:val="left" w:pos="3664"/>
+          <w:tab w:val="left" w:pos="4580"/>
+          <w:tab w:val="left" w:pos="5496"/>
+          <w:tab w:val="left" w:pos="6412"/>
+          <w:tab w:val="left" w:pos="7328"/>
+          <w:tab w:val="left" w:pos="8244"/>
+          <w:tab w:val="left" w:pos="9160"/>
+          <w:tab w:val="left" w:pos="10076"/>
+          <w:tab w:val="left" w:pos="10992"/>
+          <w:tab w:val="left" w:pos="11908"/>
+          <w:tab w:val="left" w:pos="12824"/>
+          <w:tab w:val="left" w:pos="13740"/>
+          <w:tab w:val="left" w:pos="14656"/>
+        </w:tabs>
+        <w:rPr>
+          <w:rFonts w:ascii="Courier" w:hAnsi="Courier" w:cs="Courier New"/>
+          <w:b/>
+          <w:sz w:val="14"/>
+          <w:szCs w:val="20"/>
+        </w:rPr>
+      </w:pPr>
+      <w:r>
+        <w:rPr>
+          <w:rFonts w:ascii="Courier" w:hAnsi="Courier" w:cs="Courier New"/>
+          <w:b/>
+          <w:sz w:val="14"/>
+          <w:szCs w:val="20"/>
+        </w:rPr>
+        <w:t xml:space="preserve">           "</w:t>
+      </w:r>
+      <w:r>
+        <w:rPr>
+          <w:rFonts w:ascii="Courier" w:hAnsi="Courier" w:cs="Courier New"/>
+          <w:b/>
+          <w:bCs/>
+          <w:sz w:val="14"/>
+          <w:szCs w:val="20"/>
+        </w:rPr>
+        <w:t>map</w:t>
+      </w:r>
+      <w:r>
+        <w:rPr>
+          <w:rFonts w:ascii="Courier" w:hAnsi="Courier" w:cs="Courier New"/>
+          <w:b/>
+          <w:sz w:val="14"/>
+          <w:szCs w:val="20"/>
+        </w:rPr>
+        <w:t>": "function(doc) { if (doc.type &amp;&amp; doc.type == 'user') { var user = new Object(); user.username = doc.username; user.mail = doc.mail; user.gender = doc.gender; user.dateOfBirth = doc.dateOfBirth; user.status = doc.status; user.friends = doc.friends; emit(null, user); }}"</w:t>
+      </w:r>
+    </w:p>
+    <w:p>
+      <w:pPr>
+        <w:tabs>
+          <w:tab w:val="left" w:pos="916"/>
+          <w:tab w:val="left" w:pos="1832"/>
+          <w:tab w:val="left" w:pos="2748"/>
+          <w:tab w:val="left" w:pos="3664"/>
+          <w:tab w:val="left" w:pos="4580"/>
+          <w:tab w:val="left" w:pos="5496"/>
+          <w:tab w:val="left" w:pos="6412"/>
+          <w:tab w:val="left" w:pos="7328"/>
+          <w:tab w:val="left" w:pos="8244"/>
+          <w:tab w:val="left" w:pos="9160"/>
+          <w:tab w:val="left" w:pos="10076"/>
+          <w:tab w:val="left" w:pos="10992"/>
+          <w:tab w:val="left" w:pos="11908"/>
+          <w:tab w:val="left" w:pos="12824"/>
+          <w:tab w:val="left" w:pos="13740"/>
+          <w:tab w:val="left" w:pos="14656"/>
+        </w:tabs>
+        <w:rPr>
+          <w:rFonts w:ascii="Courier" w:hAnsi="Courier" w:cs="Courier New"/>
+          <w:b/>
+          <w:sz w:val="14"/>
+          <w:szCs w:val="20"/>
+        </w:rPr>
+      </w:pPr>
+      <w:r>
+        <w:rPr>
+          <w:rFonts w:ascii="Courier" w:hAnsi="Courier" w:cs="Courier New"/>
+          <w:b/>
+          <w:sz w:val="14"/>
+          <w:szCs w:val="20"/>
         </w:rPr>
         <w:t xml:space="preserve">       }</w:t>
       </w:r>
     </w:p>
     <w:p>
       <w:pPr>
-        <w:jc w:val="both"/>
-        <w:rPr>
-          <w:b/>
-          <w:sz w:val="18"/>
-          <w:szCs w:val="18"/>
-        </w:rPr>
-      </w:pPr>
-      <w:r>
-        <w:rPr>
-          <w:b/>
-          <w:sz w:val="18"/>
-          <w:szCs w:val="18"/>
+        <w:tabs>
+          <w:tab w:val="left" w:pos="916"/>
+          <w:tab w:val="left" w:pos="1832"/>
+          <w:tab w:val="left" w:pos="2748"/>
+          <w:tab w:val="left" w:pos="3664"/>
+          <w:tab w:val="left" w:pos="4580"/>
+          <w:tab w:val="left" w:pos="5496"/>
+          <w:tab w:val="left" w:pos="6412"/>
+          <w:tab w:val="left" w:pos="7328"/>
+          <w:tab w:val="left" w:pos="8244"/>
+          <w:tab w:val="left" w:pos="9160"/>
+          <w:tab w:val="left" w:pos="10076"/>
+          <w:tab w:val="left" w:pos="10992"/>
+          <w:tab w:val="left" w:pos="11908"/>
+          <w:tab w:val="left" w:pos="12824"/>
+          <w:tab w:val="left" w:pos="13740"/>
+          <w:tab w:val="left" w:pos="14656"/>
+        </w:tabs>
+        <w:rPr>
+          <w:rFonts w:ascii="Courier" w:hAnsi="Courier" w:cs="Courier New"/>
+          <w:b/>
+          <w:sz w:val="14"/>
+          <w:szCs w:val="20"/>
+        </w:rPr>
+      </w:pPr>
+      <w:r>
+        <w:rPr>
+          <w:rFonts w:ascii="Courier" w:hAnsi="Courier" w:cs="Courier New"/>
+          <w:b/>
+          <w:sz w:val="14"/>
+          <w:szCs w:val="20"/>
         </w:rPr>
         <w:t xml:space="preserve">   }</w:t>
       </w:r>
     </w:p>
     <w:p>
       <w:pPr>
-        <w:jc w:val="both"/>
-        <w:rPr>
-          <w:b/>
-          <w:sz w:val="18"/>
-          <w:szCs w:val="18"/>
-        </w:rPr>
-      </w:pPr>
-      <w:r>
-        <w:rPr>
-          <w:b/>
-          <w:sz w:val="18"/>
-          <w:szCs w:val="18"/>
+        <w:tabs>
+          <w:tab w:val="left" w:pos="916"/>
+          <w:tab w:val="left" w:pos="1832"/>
+          <w:tab w:val="left" w:pos="2748"/>
+          <w:tab w:val="left" w:pos="3664"/>
+          <w:tab w:val="left" w:pos="4580"/>
+          <w:tab w:val="left" w:pos="5496"/>
+          <w:tab w:val="left" w:pos="6412"/>
+          <w:tab w:val="left" w:pos="7328"/>
+          <w:tab w:val="left" w:pos="8244"/>
+          <w:tab w:val="left" w:pos="9160"/>
+          <w:tab w:val="left" w:pos="10076"/>
+          <w:tab w:val="left" w:pos="10992"/>
+          <w:tab w:val="left" w:pos="11908"/>
+          <w:tab w:val="left" w:pos="12824"/>
+          <w:tab w:val="left" w:pos="13740"/>
+          <w:tab w:val="left" w:pos="14656"/>
+        </w:tabs>
+        <w:rPr>
+          <w:rFonts w:ascii="Courier" w:hAnsi="Courier" w:cs="Courier New"/>
+          <w:b/>
+          <w:sz w:val="11"/>
+          <w:szCs w:val="17"/>
+        </w:rPr>
+      </w:pPr>
+      <w:r>
+        <w:rPr>
+          <w:rFonts w:ascii="Courier" w:hAnsi="Courier" w:cs="Courier New"/>
+          <w:b/>
+          <w:sz w:val="14"/>
+          <w:szCs w:val="20"/>
         </w:rPr>
         <w:t>}</w:t>
       </w:r>
@@ -3653,6 +4651,50 @@
       </w:r>
       <w:r>
         <w:t>u offline.</w:t>
+      </w:r>
+    </w:p>
+    <w:p>
+      <w:pPr>
+        <w:pStyle w:val="FOINaslov2"/>
+      </w:pPr>
+      <w:r>
+        <w:t>registeredUsers.js</w:t>
+      </w:r>
+    </w:p>
+    <w:p>
+      <w:pPr>
+        <w:spacing w:line="360" w:lineRule="auto"/>
+        <w:ind w:firstLine="426"/>
+      </w:pPr>
+      <w:r>
+        <w:t xml:space="preserve">Web servis za dohvat svih registriranih korisnika. Koristi se pogled na bazu te se svi korisnici spremaju u odgovor koji je JSON objekt koji se sastoji od </w:t>
+      </w:r>
+      <w:r>
+        <w:rPr>
+          <w:i/>
+        </w:rPr>
+        <w:t>status</w:t>
+      </w:r>
+      <w:r>
+        <w:t xml:space="preserve"> i </w:t>
+      </w:r>
+      <w:r>
+        <w:rPr>
+          <w:i/>
+        </w:rPr>
+        <w:t>message</w:t>
+      </w:r>
+      <w:r>
+        <w:t xml:space="preserve">. U </w:t>
+      </w:r>
+      <w:r>
+        <w:rPr>
+          <w:i/>
+        </w:rPr>
+        <w:t>message</w:t>
+      </w:r>
+      <w:r>
+        <w:t xml:space="preserve"> dijelu je sadržana lista svih korisnika koji su upisani u bazi, a ukoliko dođe do greške u tom dijelu je ispisana poruka greške.</w:t>
       </w:r>
     </w:p>
     <w:p>
@@ -3907,7 +4949,7 @@
           <w:rPr>
             <w:noProof/>
           </w:rPr>
-          <w:t>9</w:t>
+          <w:t>6</w:t>
         </w:r>
         <w:r>
           <w:rPr>
@@ -6718,6 +7760,67 @@
       <w:szCs w:val="18"/>
     </w:rPr>
   </w:style>
+  <w:style w:type="paragraph" w:styleId="HTMLPreformatted">
+    <w:name w:val="HTML Preformatted"/>
+    <w:basedOn w:val="Normal"/>
+    <w:link w:val="HTMLPreformattedChar"/>
+    <w:uiPriority w:val="99"/>
+    <w:semiHidden/>
+    <w:unhideWhenUsed/>
+    <w:rsid w:val="005E693F"/>
+    <w:pPr>
+      <w:tabs>
+        <w:tab w:val="left" w:pos="916"/>
+        <w:tab w:val="left" w:pos="1832"/>
+        <w:tab w:val="left" w:pos="2748"/>
+        <w:tab w:val="left" w:pos="3664"/>
+        <w:tab w:val="left" w:pos="4580"/>
+        <w:tab w:val="left" w:pos="5496"/>
+        <w:tab w:val="left" w:pos="6412"/>
+        <w:tab w:val="left" w:pos="7328"/>
+        <w:tab w:val="left" w:pos="8244"/>
+        <w:tab w:val="left" w:pos="9160"/>
+        <w:tab w:val="left" w:pos="10076"/>
+        <w:tab w:val="left" w:pos="10992"/>
+        <w:tab w:val="left" w:pos="11908"/>
+        <w:tab w:val="left" w:pos="12824"/>
+        <w:tab w:val="left" w:pos="13740"/>
+        <w:tab w:val="left" w:pos="14656"/>
+      </w:tabs>
+    </w:pPr>
+    <w:rPr>
+      <w:rFonts w:ascii="Courier New" w:hAnsi="Courier New" w:cs="Courier New"/>
+      <w:sz w:val="20"/>
+      <w:szCs w:val="20"/>
+    </w:rPr>
+  </w:style>
+  <w:style w:type="character" w:customStyle="1" w:styleId="HTMLPreformattedChar">
+    <w:name w:val="HTML Preformatted Char"/>
+    <w:basedOn w:val="DefaultParagraphFont"/>
+    <w:link w:val="HTMLPreformatted"/>
+    <w:uiPriority w:val="99"/>
+    <w:semiHidden/>
+    <w:rsid w:val="005E693F"/>
+    <w:rPr>
+      <w:rFonts w:ascii="Courier New" w:eastAsia="Times New Roman" w:hAnsi="Courier New" w:cs="Courier New"/>
+      <w:sz w:val="20"/>
+      <w:szCs w:val="20"/>
+      <w:lang w:eastAsia="hr-HR"/>
+    </w:rPr>
+  </w:style>
+  <w:style w:type="character" w:styleId="HTMLCode">
+    <w:name w:val="HTML Code"/>
+    <w:basedOn w:val="DefaultParagraphFont"/>
+    <w:uiPriority w:val="99"/>
+    <w:semiHidden/>
+    <w:unhideWhenUsed/>
+    <w:rsid w:val="005E693F"/>
+    <w:rPr>
+      <w:rFonts w:ascii="Courier New" w:eastAsia="Times New Roman" w:hAnsi="Courier New" w:cs="Courier New"/>
+      <w:sz w:val="20"/>
+      <w:szCs w:val="20"/>
+    </w:rPr>
+  </w:style>
 </w:styles>
 </file>
 
@@ -7676,6 +8779,67 @@
       <w:color w:val="4F81BD" w:themeColor="accent1"/>
       <w:sz w:val="18"/>
       <w:szCs w:val="18"/>
+    </w:rPr>
+  </w:style>
+  <w:style w:type="paragraph" w:styleId="HTMLPreformatted">
+    <w:name w:val="HTML Preformatted"/>
+    <w:basedOn w:val="Normal"/>
+    <w:link w:val="HTMLPreformattedChar"/>
+    <w:uiPriority w:val="99"/>
+    <w:semiHidden/>
+    <w:unhideWhenUsed/>
+    <w:rsid w:val="005E693F"/>
+    <w:pPr>
+      <w:tabs>
+        <w:tab w:val="left" w:pos="916"/>
+        <w:tab w:val="left" w:pos="1832"/>
+        <w:tab w:val="left" w:pos="2748"/>
+        <w:tab w:val="left" w:pos="3664"/>
+        <w:tab w:val="left" w:pos="4580"/>
+        <w:tab w:val="left" w:pos="5496"/>
+        <w:tab w:val="left" w:pos="6412"/>
+        <w:tab w:val="left" w:pos="7328"/>
+        <w:tab w:val="left" w:pos="8244"/>
+        <w:tab w:val="left" w:pos="9160"/>
+        <w:tab w:val="left" w:pos="10076"/>
+        <w:tab w:val="left" w:pos="10992"/>
+        <w:tab w:val="left" w:pos="11908"/>
+        <w:tab w:val="left" w:pos="12824"/>
+        <w:tab w:val="left" w:pos="13740"/>
+        <w:tab w:val="left" w:pos="14656"/>
+      </w:tabs>
+    </w:pPr>
+    <w:rPr>
+      <w:rFonts w:ascii="Courier New" w:hAnsi="Courier New" w:cs="Courier New"/>
+      <w:sz w:val="20"/>
+      <w:szCs w:val="20"/>
+    </w:rPr>
+  </w:style>
+  <w:style w:type="character" w:customStyle="1" w:styleId="HTMLPreformattedChar">
+    <w:name w:val="HTML Preformatted Char"/>
+    <w:basedOn w:val="DefaultParagraphFont"/>
+    <w:link w:val="HTMLPreformatted"/>
+    <w:uiPriority w:val="99"/>
+    <w:semiHidden/>
+    <w:rsid w:val="005E693F"/>
+    <w:rPr>
+      <w:rFonts w:ascii="Courier New" w:eastAsia="Times New Roman" w:hAnsi="Courier New" w:cs="Courier New"/>
+      <w:sz w:val="20"/>
+      <w:szCs w:val="20"/>
+      <w:lang w:eastAsia="hr-HR"/>
+    </w:rPr>
+  </w:style>
+  <w:style w:type="character" w:styleId="HTMLCode">
+    <w:name w:val="HTML Code"/>
+    <w:basedOn w:val="DefaultParagraphFont"/>
+    <w:uiPriority w:val="99"/>
+    <w:semiHidden/>
+    <w:unhideWhenUsed/>
+    <w:rsid w:val="005E693F"/>
+    <w:rPr>
+      <w:rFonts w:ascii="Courier New" w:eastAsia="Times New Roman" w:hAnsi="Courier New" w:cs="Courier New"/>
+      <w:sz w:val="20"/>
+      <w:szCs w:val="20"/>
     </w:rPr>
   </w:style>
 </w:styles>
@@ -7969,7 +9133,7 @@
 </file>
 
 <file path=customXml/itemProps1.xml><?xml version="1.0" encoding="utf-8"?>
-<ds:datastoreItem xmlns:ds="http://schemas.openxmlformats.org/officeDocument/2006/customXml" ds:itemID="{7D2494A2-BB06-468B-8F08-29FA4FAA6503}">
+<ds:datastoreItem xmlns:ds="http://schemas.openxmlformats.org/officeDocument/2006/customXml" ds:itemID="{AD41514B-6294-4AAC-8178-8E6A892A9E98}">
   <ds:schemaRefs>
     <ds:schemaRef ds:uri="http://schemas.openxmlformats.org/officeDocument/2006/bibliography"/>
   </ds:schemaRefs>

</xml_diff>

<commit_message>
dodana mapa sa dijagramima, koja bi se editirala tokom projekta te promijenjen ERA model
</commit_message>
<xml_diff>
--- a/Dokumentacija/T18 - TD - ChatUp - Drmencic, Filipovic,Jurman,Sokac.docx
+++ b/Dokumentacija/T18 - TD - ChatUp - Drmencic, Filipovic,Jurman,Sokac.docx
@@ -789,6 +789,8 @@
       </w:r>
     </w:p>
     <w:p/>
+    <w:bookmarkStart w:id="0" w:name="_GoBack"/>
+    <w:bookmarkEnd w:id="0"/>
     <w:p>
       <w:pPr>
         <w:pStyle w:val="TOC1"/>
@@ -808,7 +810,7 @@
       <w:r>
         <w:fldChar w:fldCharType="separate"/>
       </w:r>
-      <w:hyperlink w:anchor="_Toc435394068" w:history="1">
+      <w:hyperlink w:anchor="_Toc436602972" w:history="1">
         <w:r>
           <w:rPr>
             <w:rStyle w:val="Hyperlink"/>
@@ -851,7 +853,7 @@
             <w:noProof/>
             <w:webHidden/>
           </w:rPr>
-          <w:instrText xml:space="preserve"> PAGEREF _Toc435394068 \h </w:instrText>
+          <w:instrText xml:space="preserve"> PAGEREF _Toc436602972 \h </w:instrText>
         </w:r>
         <w:r>
           <w:rPr>
@@ -892,7 +894,7 @@
           <w:szCs w:val="22"/>
         </w:rPr>
       </w:pPr>
-      <w:hyperlink w:anchor="_Toc435394069" w:history="1">
+      <w:hyperlink w:anchor="_Toc436602973" w:history="1">
         <w:r>
           <w:rPr>
             <w:rStyle w:val="Hyperlink"/>
@@ -935,7 +937,7 @@
             <w:noProof/>
             <w:webHidden/>
           </w:rPr>
-          <w:instrText xml:space="preserve"> PAGEREF _Toc435394069 \h </w:instrText>
+          <w:instrText xml:space="preserve"> PAGEREF _Toc436602973 \h </w:instrText>
         </w:r>
         <w:r>
           <w:rPr>
@@ -976,7 +978,7 @@
           <w:szCs w:val="22"/>
         </w:rPr>
       </w:pPr>
-      <w:hyperlink w:anchor="_Toc435394070" w:history="1">
+      <w:hyperlink w:anchor="_Toc436602974" w:history="1">
         <w:r>
           <w:rPr>
             <w:rStyle w:val="Hyperlink"/>
@@ -1019,7 +1021,7 @@
             <w:noProof/>
             <w:webHidden/>
           </w:rPr>
-          <w:instrText xml:space="preserve"> PAGEREF _Toc435394070 \h </w:instrText>
+          <w:instrText xml:space="preserve"> PAGEREF _Toc436602974 \h </w:instrText>
         </w:r>
         <w:r>
           <w:rPr>
@@ -1060,7 +1062,7 @@
           <w:szCs w:val="22"/>
         </w:rPr>
       </w:pPr>
-      <w:hyperlink w:anchor="_Toc435394071" w:history="1">
+      <w:hyperlink w:anchor="_Toc436602975" w:history="1">
         <w:r>
           <w:rPr>
             <w:rStyle w:val="Hyperlink"/>
@@ -1103,7 +1105,7 @@
             <w:noProof/>
             <w:webHidden/>
           </w:rPr>
-          <w:instrText xml:space="preserve"> PAGEREF _Toc435394071 \h </w:instrText>
+          <w:instrText xml:space="preserve"> PAGEREF _Toc436602975 \h </w:instrText>
         </w:r>
         <w:r>
           <w:rPr>
@@ -1144,7 +1146,7 @@
           <w:szCs w:val="22"/>
         </w:rPr>
       </w:pPr>
-      <w:hyperlink w:anchor="_Toc435394072" w:history="1">
+      <w:hyperlink w:anchor="_Toc436602976" w:history="1">
         <w:r>
           <w:rPr>
             <w:rStyle w:val="Hyperlink"/>
@@ -1187,7 +1189,7 @@
             <w:noProof/>
             <w:webHidden/>
           </w:rPr>
-          <w:instrText xml:space="preserve"> PAGEREF _Toc435394072 \h </w:instrText>
+          <w:instrText xml:space="preserve"> PAGEREF _Toc436602976 \h </w:instrText>
         </w:r>
         <w:r>
           <w:rPr>
@@ -1228,7 +1230,7 @@
           <w:szCs w:val="22"/>
         </w:rPr>
       </w:pPr>
-      <w:hyperlink w:anchor="_Toc435394073" w:history="1">
+      <w:hyperlink w:anchor="_Toc436602977" w:history="1">
         <w:r>
           <w:rPr>
             <w:rStyle w:val="Hyperlink"/>
@@ -1271,7 +1273,7 @@
             <w:noProof/>
             <w:webHidden/>
           </w:rPr>
-          <w:instrText xml:space="preserve"> PAGEREF _Toc435394073 \h </w:instrText>
+          <w:instrText xml:space="preserve"> PAGEREF _Toc436602977 \h </w:instrText>
         </w:r>
         <w:r>
           <w:rPr>
@@ -1312,7 +1314,7 @@
           <w:szCs w:val="22"/>
         </w:rPr>
       </w:pPr>
-      <w:hyperlink w:anchor="_Toc435394074" w:history="1">
+      <w:hyperlink w:anchor="_Toc436602978" w:history="1">
         <w:r>
           <w:rPr>
             <w:rStyle w:val="Hyperlink"/>
@@ -1355,7 +1357,7 @@
             <w:noProof/>
             <w:webHidden/>
           </w:rPr>
-          <w:instrText xml:space="preserve"> PAGEREF _Toc435394074 \h </w:instrText>
+          <w:instrText xml:space="preserve"> PAGEREF _Toc436602978 \h </w:instrText>
         </w:r>
         <w:r>
           <w:rPr>
@@ -1396,7 +1398,7 @@
           <w:szCs w:val="22"/>
         </w:rPr>
       </w:pPr>
-      <w:hyperlink w:anchor="_Toc435394075" w:history="1">
+      <w:hyperlink w:anchor="_Toc436602979" w:history="1">
         <w:r>
           <w:rPr>
             <w:rStyle w:val="Hyperlink"/>
@@ -1439,7 +1441,7 @@
             <w:noProof/>
             <w:webHidden/>
           </w:rPr>
-          <w:instrText xml:space="preserve"> PAGEREF _Toc435394075 \h </w:instrText>
+          <w:instrText xml:space="preserve"> PAGEREF _Toc436602979 \h </w:instrText>
         </w:r>
         <w:r>
           <w:rPr>
@@ -1472,7 +1474,7 @@
     </w:p>
     <w:p>
       <w:pPr>
-        <w:pStyle w:val="TOC1"/>
+        <w:pStyle w:val="TOC2"/>
         <w:rPr>
           <w:rFonts w:asciiTheme="minorHAnsi" w:eastAsiaTheme="minorEastAsia" w:hAnsiTheme="minorHAnsi" w:cstheme="minorBidi"/>
           <w:noProof/>
@@ -1480,13 +1482,13 @@
           <w:szCs w:val="22"/>
         </w:rPr>
       </w:pPr>
-      <w:hyperlink w:anchor="_Toc435394076" w:history="1">
+      <w:hyperlink w:anchor="_Toc436602980" w:history="1">
         <w:r>
           <w:rPr>
             <w:rStyle w:val="Hyperlink"/>
             <w:noProof/>
           </w:rPr>
-          <w:t>5.</w:t>
+          <w:t>4.5.</w:t>
         </w:r>
         <w:r>
           <w:rPr>
@@ -1502,6 +1504,90 @@
             <w:rStyle w:val="Hyperlink"/>
             <w:noProof/>
           </w:rPr>
+          <w:t>registeredUsers.js</w:t>
+        </w:r>
+        <w:r>
+          <w:rPr>
+            <w:noProof/>
+            <w:webHidden/>
+          </w:rPr>
+          <w:tab/>
+        </w:r>
+        <w:r>
+          <w:rPr>
+            <w:noProof/>
+            <w:webHidden/>
+          </w:rPr>
+          <w:fldChar w:fldCharType="begin"/>
+        </w:r>
+        <w:r>
+          <w:rPr>
+            <w:noProof/>
+            <w:webHidden/>
+          </w:rPr>
+          <w:instrText xml:space="preserve"> PAGEREF _Toc436602980 \h </w:instrText>
+        </w:r>
+        <w:r>
+          <w:rPr>
+            <w:noProof/>
+            <w:webHidden/>
+          </w:rPr>
+        </w:r>
+        <w:r>
+          <w:rPr>
+            <w:noProof/>
+            <w:webHidden/>
+          </w:rPr>
+          <w:fldChar w:fldCharType="separate"/>
+        </w:r>
+        <w:r>
+          <w:rPr>
+            <w:noProof/>
+            <w:webHidden/>
+          </w:rPr>
+          <w:t>8</w:t>
+        </w:r>
+        <w:r>
+          <w:rPr>
+            <w:noProof/>
+            <w:webHidden/>
+          </w:rPr>
+          <w:fldChar w:fldCharType="end"/>
+        </w:r>
+      </w:hyperlink>
+    </w:p>
+    <w:p>
+      <w:pPr>
+        <w:pStyle w:val="TOC1"/>
+        <w:rPr>
+          <w:rFonts w:asciiTheme="minorHAnsi" w:eastAsiaTheme="minorEastAsia" w:hAnsiTheme="minorHAnsi" w:cstheme="minorBidi"/>
+          <w:noProof/>
+          <w:sz w:val="22"/>
+          <w:szCs w:val="22"/>
+        </w:rPr>
+      </w:pPr>
+      <w:hyperlink w:anchor="_Toc436602981" w:history="1">
+        <w:r>
+          <w:rPr>
+            <w:rStyle w:val="Hyperlink"/>
+            <w:noProof/>
+          </w:rPr>
+          <w:t>5.</w:t>
+        </w:r>
+        <w:r>
+          <w:rPr>
+            <w:rFonts w:asciiTheme="minorHAnsi" w:eastAsiaTheme="minorEastAsia" w:hAnsiTheme="minorHAnsi" w:cstheme="minorBidi"/>
+            <w:noProof/>
+            <w:sz w:val="22"/>
+            <w:szCs w:val="22"/>
+          </w:rPr>
+          <w:tab/>
+        </w:r>
+        <w:r>
+          <w:rPr>
+            <w:rStyle w:val="Hyperlink"/>
+            <w:noProof/>
+          </w:rPr>
           <w:t>Dijagram klasa</w:t>
         </w:r>
         <w:r>
@@ -1523,7 +1609,7 @@
             <w:noProof/>
             <w:webHidden/>
           </w:rPr>
-          <w:instrText xml:space="preserve"> PAGEREF _Toc435394076 \h </w:instrText>
+          <w:instrText xml:space="preserve"> PAGEREF _Toc436602981 \h </w:instrText>
         </w:r>
         <w:r>
           <w:rPr>
@@ -1543,7 +1629,259 @@
             <w:noProof/>
             <w:webHidden/>
           </w:rPr>
-          <w:t>9</w:t>
+          <w:t>10</w:t>
+        </w:r>
+        <w:r>
+          <w:rPr>
+            <w:noProof/>
+            <w:webHidden/>
+          </w:rPr>
+          <w:fldChar w:fldCharType="end"/>
+        </w:r>
+      </w:hyperlink>
+    </w:p>
+    <w:p>
+      <w:pPr>
+        <w:pStyle w:val="TOC2"/>
+        <w:rPr>
+          <w:rFonts w:asciiTheme="minorHAnsi" w:eastAsiaTheme="minorEastAsia" w:hAnsiTheme="minorHAnsi" w:cstheme="minorBidi"/>
+          <w:noProof/>
+          <w:sz w:val="22"/>
+          <w:szCs w:val="22"/>
+        </w:rPr>
+      </w:pPr>
+      <w:hyperlink w:anchor="_Toc436602982" w:history="1">
+        <w:r>
+          <w:rPr>
+            <w:rStyle w:val="Hyperlink"/>
+            <w:noProof/>
+          </w:rPr>
+          <w:t>5.1.</w:t>
+        </w:r>
+        <w:r>
+          <w:rPr>
+            <w:rFonts w:asciiTheme="minorHAnsi" w:eastAsiaTheme="minorEastAsia" w:hAnsiTheme="minorHAnsi" w:cstheme="minorBidi"/>
+            <w:noProof/>
+            <w:sz w:val="22"/>
+            <w:szCs w:val="22"/>
+          </w:rPr>
+          <w:tab/>
+        </w:r>
+        <w:r>
+          <w:rPr>
+            <w:rStyle w:val="Hyperlink"/>
+            <w:noProof/>
+          </w:rPr>
+          <w:t>app modul</w:t>
+        </w:r>
+        <w:r>
+          <w:rPr>
+            <w:noProof/>
+            <w:webHidden/>
+          </w:rPr>
+          <w:tab/>
+        </w:r>
+        <w:r>
+          <w:rPr>
+            <w:noProof/>
+            <w:webHidden/>
+          </w:rPr>
+          <w:fldChar w:fldCharType="begin"/>
+        </w:r>
+        <w:r>
+          <w:rPr>
+            <w:noProof/>
+            <w:webHidden/>
+          </w:rPr>
+          <w:instrText xml:space="preserve"> PAGEREF _Toc436602982 \h </w:instrText>
+        </w:r>
+        <w:r>
+          <w:rPr>
+            <w:noProof/>
+            <w:webHidden/>
+          </w:rPr>
+        </w:r>
+        <w:r>
+          <w:rPr>
+            <w:noProof/>
+            <w:webHidden/>
+          </w:rPr>
+          <w:fldChar w:fldCharType="separate"/>
+        </w:r>
+        <w:r>
+          <w:rPr>
+            <w:noProof/>
+            <w:webHidden/>
+          </w:rPr>
+          <w:t>10</w:t>
+        </w:r>
+        <w:r>
+          <w:rPr>
+            <w:noProof/>
+            <w:webHidden/>
+          </w:rPr>
+          <w:fldChar w:fldCharType="end"/>
+        </w:r>
+      </w:hyperlink>
+    </w:p>
+    <w:p>
+      <w:pPr>
+        <w:pStyle w:val="TOC2"/>
+        <w:rPr>
+          <w:rFonts w:asciiTheme="minorHAnsi" w:eastAsiaTheme="minorEastAsia" w:hAnsiTheme="minorHAnsi" w:cstheme="minorBidi"/>
+          <w:noProof/>
+          <w:sz w:val="22"/>
+          <w:szCs w:val="22"/>
+        </w:rPr>
+      </w:pPr>
+      <w:hyperlink w:anchor="_Toc436602983" w:history="1">
+        <w:r>
+          <w:rPr>
+            <w:rStyle w:val="Hyperlink"/>
+            <w:noProof/>
+          </w:rPr>
+          <w:t>5.2.</w:t>
+        </w:r>
+        <w:r>
+          <w:rPr>
+            <w:rFonts w:asciiTheme="minorHAnsi" w:eastAsiaTheme="minorEastAsia" w:hAnsiTheme="minorHAnsi" w:cstheme="minorBidi"/>
+            <w:noProof/>
+            <w:sz w:val="22"/>
+            <w:szCs w:val="22"/>
+          </w:rPr>
+          <w:tab/>
+        </w:r>
+        <w:r>
+          <w:rPr>
+            <w:rStyle w:val="Hyperlink"/>
+            <w:noProof/>
+          </w:rPr>
+          <w:t>core modul</w:t>
+        </w:r>
+        <w:r>
+          <w:rPr>
+            <w:noProof/>
+            <w:webHidden/>
+          </w:rPr>
+          <w:tab/>
+        </w:r>
+        <w:r>
+          <w:rPr>
+            <w:noProof/>
+            <w:webHidden/>
+          </w:rPr>
+          <w:fldChar w:fldCharType="begin"/>
+        </w:r>
+        <w:r>
+          <w:rPr>
+            <w:noProof/>
+            <w:webHidden/>
+          </w:rPr>
+          <w:instrText xml:space="preserve"> PAGEREF _Toc436602983 \h </w:instrText>
+        </w:r>
+        <w:r>
+          <w:rPr>
+            <w:noProof/>
+            <w:webHidden/>
+          </w:rPr>
+        </w:r>
+        <w:r>
+          <w:rPr>
+            <w:noProof/>
+            <w:webHidden/>
+          </w:rPr>
+          <w:fldChar w:fldCharType="separate"/>
+        </w:r>
+        <w:r>
+          <w:rPr>
+            <w:noProof/>
+            <w:webHidden/>
+          </w:rPr>
+          <w:t>12</w:t>
+        </w:r>
+        <w:r>
+          <w:rPr>
+            <w:noProof/>
+            <w:webHidden/>
+          </w:rPr>
+          <w:fldChar w:fldCharType="end"/>
+        </w:r>
+      </w:hyperlink>
+    </w:p>
+    <w:p>
+      <w:pPr>
+        <w:pStyle w:val="TOC2"/>
+        <w:rPr>
+          <w:rFonts w:asciiTheme="minorHAnsi" w:eastAsiaTheme="minorEastAsia" w:hAnsiTheme="minorHAnsi" w:cstheme="minorBidi"/>
+          <w:noProof/>
+          <w:sz w:val="22"/>
+          <w:szCs w:val="22"/>
+        </w:rPr>
+      </w:pPr>
+      <w:hyperlink w:anchor="_Toc436602984" w:history="1">
+        <w:r>
+          <w:rPr>
+            <w:rStyle w:val="Hyperlink"/>
+            <w:noProof/>
+          </w:rPr>
+          <w:t>5.3.</w:t>
+        </w:r>
+        <w:r>
+          <w:rPr>
+            <w:rFonts w:asciiTheme="minorHAnsi" w:eastAsiaTheme="minorEastAsia" w:hAnsiTheme="minorHAnsi" w:cstheme="minorBidi"/>
+            <w:noProof/>
+            <w:sz w:val="22"/>
+            <w:szCs w:val="22"/>
+          </w:rPr>
+          <w:tab/>
+        </w:r>
+        <w:r>
+          <w:rPr>
+            <w:rStyle w:val="Hyperlink"/>
+            <w:noProof/>
+          </w:rPr>
+          <w:t>webservice modul</w:t>
+        </w:r>
+        <w:r>
+          <w:rPr>
+            <w:noProof/>
+            <w:webHidden/>
+          </w:rPr>
+          <w:tab/>
+        </w:r>
+        <w:r>
+          <w:rPr>
+            <w:noProof/>
+            <w:webHidden/>
+          </w:rPr>
+          <w:fldChar w:fldCharType="begin"/>
+        </w:r>
+        <w:r>
+          <w:rPr>
+            <w:noProof/>
+            <w:webHidden/>
+          </w:rPr>
+          <w:instrText xml:space="preserve"> PAGEREF _Toc436602984 \h </w:instrText>
+        </w:r>
+        <w:r>
+          <w:rPr>
+            <w:noProof/>
+            <w:webHidden/>
+          </w:rPr>
+        </w:r>
+        <w:r>
+          <w:rPr>
+            <w:noProof/>
+            <w:webHidden/>
+          </w:rPr>
+          <w:fldChar w:fldCharType="separate"/>
+        </w:r>
+        <w:r>
+          <w:rPr>
+            <w:noProof/>
+            <w:webHidden/>
+          </w:rPr>
+          <w:t>13</w:t>
         </w:r>
         <w:r>
           <w:rPr>
@@ -1582,12 +1920,12 @@
       <w:pPr>
         <w:pStyle w:val="FOINaslov1"/>
       </w:pPr>
-      <w:bookmarkStart w:id="0" w:name="_Toc435394068"/>
+      <w:bookmarkStart w:id="1" w:name="_Toc436602972"/>
       <w:r>
         <w:lastRenderedPageBreak/>
         <w:t>Uvod</w:t>
       </w:r>
-      <w:bookmarkEnd w:id="0"/>
+      <w:bookmarkEnd w:id="1"/>
     </w:p>
     <w:p>
       <w:pPr>
@@ -1651,12 +1989,12 @@
       <w:pPr>
         <w:pStyle w:val="FOINaslov1"/>
       </w:pPr>
-      <w:bookmarkStart w:id="1" w:name="_Toc435394069"/>
+      <w:bookmarkStart w:id="2" w:name="_Toc436602973"/>
       <w:r>
         <w:lastRenderedPageBreak/>
         <w:t>Use-Case Dijagram</w:t>
       </w:r>
-      <w:bookmarkEnd w:id="1"/>
+      <w:bookmarkEnd w:id="2"/>
     </w:p>
     <w:p/>
     <w:p>
@@ -1893,7 +2231,7 @@
       <w:pPr>
         <w:pStyle w:val="FOINaslov1"/>
       </w:pPr>
-      <w:bookmarkStart w:id="2" w:name="_Toc435394070"/>
+      <w:bookmarkStart w:id="3" w:name="_Toc436602974"/>
       <w:r>
         <w:lastRenderedPageBreak/>
         <w:t>Konfiguracija servera i baz</w:t>
@@ -1904,7 +2242,7 @@
       <w:r>
         <w:t xml:space="preserve"> podataka</w:t>
       </w:r>
-      <w:bookmarkEnd w:id="2"/>
+      <w:bookmarkEnd w:id="3"/>
     </w:p>
     <w:p>
       <w:pPr>
@@ -2966,8 +3304,6 @@
       <w:pPr>
         <w:jc w:val="both"/>
       </w:pPr>
-      <w:bookmarkStart w:id="3" w:name="_GoBack"/>
-      <w:bookmarkEnd w:id="3"/>
     </w:p>
     <w:p>
       <w:pPr>
@@ -4492,7 +4828,7 @@
       <w:pPr>
         <w:pStyle w:val="FOINaslov1"/>
       </w:pPr>
-      <w:bookmarkStart w:id="4" w:name="_Toc435394071"/>
+      <w:bookmarkStart w:id="4" w:name="_Toc436602975"/>
       <w:r>
         <w:lastRenderedPageBreak/>
         <w:t>Web servisi</w:t>
@@ -4552,7 +4888,7 @@
       <w:pPr>
         <w:pStyle w:val="FOINaslov2"/>
       </w:pPr>
-      <w:bookmarkStart w:id="5" w:name="_Toc435394072"/>
+      <w:bookmarkStart w:id="5" w:name="_Toc436602976"/>
       <w:r>
         <w:t>server.js</w:t>
       </w:r>
@@ -4572,7 +4908,7 @@
       <w:pPr>
         <w:pStyle w:val="FOINaslov2"/>
       </w:pPr>
-      <w:bookmarkStart w:id="6" w:name="_Toc435394073"/>
+      <w:bookmarkStart w:id="6" w:name="_Toc436602977"/>
       <w:r>
         <w:t>register.js</w:t>
       </w:r>
@@ -4595,7 +4931,7 @@
       <w:pPr>
         <w:pStyle w:val="FOINaslov2"/>
       </w:pPr>
-      <w:bookmarkStart w:id="7" w:name="_Toc435394074"/>
+      <w:bookmarkStart w:id="7" w:name="_Toc436602978"/>
       <w:r>
         <w:t>log_in.js</w:t>
       </w:r>
@@ -4619,7 +4955,7 @@
       <w:pPr>
         <w:pStyle w:val="FOINaslov2"/>
       </w:pPr>
-      <w:bookmarkStart w:id="8" w:name="_Toc435394075"/>
+      <w:bookmarkStart w:id="8" w:name="_Toc436602979"/>
       <w:r>
         <w:t>log_out.js</w:t>
       </w:r>
@@ -4657,9 +4993,11 @@
       <w:pPr>
         <w:pStyle w:val="FOINaslov2"/>
       </w:pPr>
+      <w:bookmarkStart w:id="9" w:name="_Toc436602980"/>
       <w:r>
         <w:t>registeredUsers.js</w:t>
       </w:r>
+      <w:bookmarkEnd w:id="9"/>
     </w:p>
     <w:p>
       <w:pPr>
@@ -4724,25 +5062,41 @@
       <w:pPr>
         <w:pStyle w:val="FOINaslov1"/>
       </w:pPr>
-      <w:bookmarkStart w:id="9" w:name="_Toc435394076"/>
+      <w:bookmarkStart w:id="10" w:name="_Toc436602981"/>
       <w:r>
         <w:t>Dijagram</w:t>
       </w:r>
       <w:r>
         <w:t xml:space="preserve"> klasa</w:t>
       </w:r>
-      <w:bookmarkEnd w:id="9"/>
-    </w:p>
-    <w:p>
+      <w:bookmarkEnd w:id="10"/>
+    </w:p>
+    <w:p>
+      <w:pPr>
+        <w:jc w:val="center"/>
+        <w:rPr>
+          <w:b/>
+          <w:sz w:val="18"/>
+          <w:szCs w:val="18"/>
+        </w:rPr>
+      </w:pPr>
       <w:r>
         <w:rPr>
           <w:noProof/>
         </w:rPr>
         <w:drawing>
-          <wp:inline distT="0" distB="0" distL="0" distR="0">
-            <wp:extent cx="4251747" cy="7448550"/>
-            <wp:effectExtent l="0" t="0" r="0" b="0"/>
-            <wp:docPr id="1" name="Picture 1" descr="D:\DOWNLOADS\chatUpClassDiagram.png"/>
+          <wp:anchor distT="0" distB="0" distL="114300" distR="114300" simplePos="0" relativeHeight="251658240" behindDoc="0" locked="0" layoutInCell="1" allowOverlap="1" wp14:anchorId="4E010884" wp14:editId="18B09DF3">
+            <wp:simplePos x="0" y="0"/>
+            <wp:positionH relativeFrom="column">
+              <wp:align>left</wp:align>
+            </wp:positionH>
+            <wp:positionV relativeFrom="paragraph">
+              <wp:align>top</wp:align>
+            </wp:positionV>
+            <wp:extent cx="4981575" cy="2695575"/>
+            <wp:effectExtent l="0" t="0" r="9525" b="9525"/>
+            <wp:wrapSquare wrapText="bothSides"/>
+            <wp:docPr id="2" name="Picture 2"/>
             <wp:cNvGraphicFramePr>
               <a:graphicFrameLocks xmlns:a="http://schemas.openxmlformats.org/drawingml/2006/main" noChangeAspect="1"/>
             </wp:cNvGraphicFramePr>
@@ -4750,36 +5104,159 @@
               <a:graphicData uri="http://schemas.openxmlformats.org/drawingml/2006/picture">
                 <pic:pic xmlns:pic="http://schemas.openxmlformats.org/drawingml/2006/picture">
                   <pic:nvPicPr>
-                    <pic:cNvPr id="0" name="Picture 1" descr="D:\DOWNLOADS\chatUpClassDiagram.png"/>
-                    <pic:cNvPicPr>
-                      <a:picLocks noChangeAspect="1" noChangeArrowheads="1"/>
-                    </pic:cNvPicPr>
+                    <pic:cNvPr id="0" name="packageDiagram.png"/>
+                    <pic:cNvPicPr/>
                   </pic:nvPicPr>
                   <pic:blipFill>
-                    <a:blip r:embed="rId18" cstate="print">
+                    <a:blip r:embed="rId18">
                       <a:extLst>
                         <a:ext uri="{28A0092B-C50C-407E-A947-70E740481C1C}">
                           <a14:useLocalDpi xmlns:a14="http://schemas.microsoft.com/office/drawing/2010/main" val="0"/>
                         </a:ext>
                       </a:extLst>
                     </a:blip>
-                    <a:srcRect/>
                     <a:stretch>
                       <a:fillRect/>
                     </a:stretch>
                   </pic:blipFill>
-                  <pic:spPr bwMode="auto">
+                  <pic:spPr>
                     <a:xfrm>
                       <a:off x="0" y="0"/>
-                      <a:ext cx="4252158" cy="7449270"/>
+                      <a:ext cx="4981575" cy="2695575"/>
                     </a:xfrm>
                     <a:prstGeom prst="rect">
                       <a:avLst/>
                     </a:prstGeom>
-                    <a:noFill/>
-                    <a:ln>
-                      <a:noFill/>
-                    </a:ln>
+                  </pic:spPr>
+                </pic:pic>
+              </a:graphicData>
+            </a:graphic>
+          </wp:anchor>
+        </w:drawing>
+      </w:r>
+      <w:r>
+        <w:br w:type="textWrapping" w:clear="all"/>
+      </w:r>
+    </w:p>
+    <w:p>
+      <w:pPr>
+        <w:jc w:val="center"/>
+        <w:rPr>
+          <w:b/>
+          <w:sz w:val="18"/>
+          <w:szCs w:val="18"/>
+        </w:rPr>
+      </w:pPr>
+      <w:r>
+        <w:rPr>
+          <w:b/>
+          <w:sz w:val="18"/>
+          <w:szCs w:val="18"/>
+        </w:rPr>
+        <w:t>Slika 5.1. Package diagram – najviša razina era dijagrama</w:t>
+      </w:r>
+    </w:p>
+    <w:p/>
+    <w:p>
+      <w:pPr>
+        <w:spacing w:line="360" w:lineRule="auto"/>
+      </w:pPr>
+      <w:r>
+        <w:t>Na slici 5.1. prikazani su odnosi između modula aplikacije. Ovaj prikaz je korišten zbog lakšeg i preglednijeg prikaza ERA dijagrama aplikacije. Strelice između modula predstavljaju veze između klasa u detaljnijem prikazu. Strelica na slici 5.1. može predstavljati jednu vezu ili više veza između modula koje povezuje.</w:t>
+      </w:r>
+    </w:p>
+    <w:p>
+      <w:pPr>
+        <w:pStyle w:val="FOINaslov2"/>
+      </w:pPr>
+      <w:bookmarkStart w:id="11" w:name="_Toc436602982"/>
+      <w:r>
+        <w:t>app modul</w:t>
+      </w:r>
+      <w:bookmarkEnd w:id="11"/>
+    </w:p>
+    <w:p>
+      <w:pPr>
+        <w:spacing w:line="360" w:lineRule="auto"/>
+      </w:pPr>
+      <w:r>
+        <w:t xml:space="preserve">Na slici 5.2., na slijedećoj stranici, se vide sve klase koje se nalaze u app modulu. Klase su većinom </w:t>
+      </w:r>
+      <w:r>
+        <w:rPr>
+          <w:i/>
+        </w:rPr>
+        <w:t>activity</w:t>
+      </w:r>
+      <w:r>
+        <w:t>-ji odnosno fragmenti.</w:t>
+      </w:r>
+      <w:r>
+        <w:t xml:space="preserve"> Iz dijagrama se primijeti da je prijava početni prikaz kada se aplikacija upali pa se onda inicijaliziraju ostali kako ih poziva zaslon za prijavu</w:t>
+      </w:r>
+    </w:p>
+    <w:p>
+      <w:pPr>
+        <w:spacing w:line="360" w:lineRule="auto"/>
+      </w:pPr>
+    </w:p>
+    <w:p>
+      <w:pPr>
+        <w:spacing w:line="360" w:lineRule="auto"/>
+        <w:sectPr>
+          <w:footerReference w:type="default" r:id="rId19"/>
+          <w:pgSz w:w="11906" w:h="16838"/>
+          <w:pgMar w:top="1417" w:right="1417" w:bottom="1417" w:left="1417" w:header="708" w:footer="708" w:gutter="0"/>
+          <w:pgNumType w:start="1"/>
+          <w:cols w:space="708"/>
+          <w:docGrid w:linePitch="360"/>
+        </w:sectPr>
+      </w:pPr>
+    </w:p>
+    <w:p>
+      <w:pPr>
+        <w:spacing w:line="360" w:lineRule="auto"/>
+      </w:pPr>
+      <w:r>
+        <w:rPr>
+          <w:noProof/>
+        </w:rPr>
+        <w:lastRenderedPageBreak/>
+        <w:drawing>
+          <wp:inline distT="0" distB="0" distL="0" distR="0" wp14:anchorId="14882926" wp14:editId="469F55E5">
+            <wp:extent cx="7165075" cy="5320244"/>
+            <wp:effectExtent l="0" t="0" r="0" b="0"/>
+            <wp:docPr id="5" name="Picture 5"/>
+            <wp:cNvGraphicFramePr>
+              <a:graphicFrameLocks xmlns:a="http://schemas.openxmlformats.org/drawingml/2006/main" noChangeAspect="1"/>
+            </wp:cNvGraphicFramePr>
+            <a:graphic xmlns:a="http://schemas.openxmlformats.org/drawingml/2006/main">
+              <a:graphicData uri="http://schemas.openxmlformats.org/drawingml/2006/picture">
+                <pic:pic xmlns:pic="http://schemas.openxmlformats.org/drawingml/2006/picture">
+                  <pic:nvPicPr>
+                    <pic:cNvPr id="0" name="appModule.png"/>
+                    <pic:cNvPicPr/>
+                  </pic:nvPicPr>
+                  <pic:blipFill>
+                    <a:blip r:embed="rId20">
+                      <a:extLst>
+                        <a:ext uri="{28A0092B-C50C-407E-A947-70E740481C1C}">
+                          <a14:useLocalDpi xmlns:a14="http://schemas.microsoft.com/office/drawing/2010/main" val="0"/>
+                        </a:ext>
+                      </a:extLst>
+                    </a:blip>
+                    <a:stretch>
+                      <a:fillRect/>
+                    </a:stretch>
+                  </pic:blipFill>
+                  <pic:spPr>
+                    <a:xfrm>
+                      <a:off x="0" y="0"/>
+                      <a:ext cx="7168044" cy="5322449"/>
+                    </a:xfrm>
+                    <a:prstGeom prst="rect">
+                      <a:avLst/>
+                    </a:prstGeom>
                   </pic:spPr>
                 </pic:pic>
               </a:graphicData>
@@ -4791,9 +5268,113 @@
     <w:p>
       <w:pPr>
         <w:spacing w:line="360" w:lineRule="auto"/>
-      </w:pPr>
-      <w:r>
-        <w:t xml:space="preserve">Plava boja predstavlja modul </w:t>
+        <w:jc w:val="center"/>
+        <w:rPr>
+          <w:b/>
+          <w:sz w:val="18"/>
+          <w:szCs w:val="18"/>
+        </w:rPr>
+        <w:sectPr>
+          <w:pgSz w:w="16838" w:h="11906" w:orient="landscape"/>
+          <w:pgMar w:top="1417" w:right="1417" w:bottom="1417" w:left="1417" w:header="708" w:footer="708" w:gutter="0"/>
+          <w:cols w:space="708"/>
+          <w:docGrid w:linePitch="360"/>
+        </w:sectPr>
+      </w:pPr>
+      <w:r>
+        <w:rPr>
+          <w:b/>
+          <w:sz w:val="18"/>
+          <w:szCs w:val="18"/>
+        </w:rPr>
+        <w:t>Slika 5.2. ERA dijagram app modula</w:t>
+      </w:r>
+    </w:p>
+    <w:p>
+      <w:pPr>
+        <w:pStyle w:val="FOINaslov2"/>
+      </w:pPr>
+      <w:bookmarkStart w:id="12" w:name="_Toc436602983"/>
+      <w:r>
+        <w:lastRenderedPageBreak/>
+        <w:t>core modul</w:t>
+      </w:r>
+      <w:bookmarkEnd w:id="12"/>
+    </w:p>
+    <w:p>
+      <w:pPr>
+        <w:spacing w:line="360" w:lineRule="auto"/>
+      </w:pPr>
+      <w:r>
+        <w:rPr>
+          <w:noProof/>
+        </w:rPr>
+        <w:drawing>
+          <wp:inline distT="0" distB="0" distL="0" distR="0">
+            <wp:extent cx="5760720" cy="6725285"/>
+            <wp:effectExtent l="0" t="0" r="0" b="0"/>
+            <wp:docPr id="7" name="Picture 7"/>
+            <wp:cNvGraphicFramePr>
+              <a:graphicFrameLocks xmlns:a="http://schemas.openxmlformats.org/drawingml/2006/main" noChangeAspect="1"/>
+            </wp:cNvGraphicFramePr>
+            <a:graphic xmlns:a="http://schemas.openxmlformats.org/drawingml/2006/main">
+              <a:graphicData uri="http://schemas.openxmlformats.org/drawingml/2006/picture">
+                <pic:pic xmlns:pic="http://schemas.openxmlformats.org/drawingml/2006/picture">
+                  <pic:nvPicPr>
+                    <pic:cNvPr id="0" name="coreModule.png"/>
+                    <pic:cNvPicPr/>
+                  </pic:nvPicPr>
+                  <pic:blipFill>
+                    <a:blip r:embed="rId21">
+                      <a:extLst>
+                        <a:ext uri="{28A0092B-C50C-407E-A947-70E740481C1C}">
+                          <a14:useLocalDpi xmlns:a14="http://schemas.microsoft.com/office/drawing/2010/main" val="0"/>
+                        </a:ext>
+                      </a:extLst>
+                    </a:blip>
+                    <a:stretch>
+                      <a:fillRect/>
+                    </a:stretch>
+                  </pic:blipFill>
+                  <pic:spPr>
+                    <a:xfrm>
+                      <a:off x="0" y="0"/>
+                      <a:ext cx="5760720" cy="6725285"/>
+                    </a:xfrm>
+                    <a:prstGeom prst="rect">
+                      <a:avLst/>
+                    </a:prstGeom>
+                  </pic:spPr>
+                </pic:pic>
+              </a:graphicData>
+            </a:graphic>
+          </wp:inline>
+        </w:drawing>
+      </w:r>
+    </w:p>
+    <w:p>
+      <w:pPr>
+        <w:spacing w:line="360" w:lineRule="auto"/>
+        <w:jc w:val="center"/>
+        <w:rPr>
+          <w:b/>
+          <w:sz w:val="18"/>
+        </w:rPr>
+      </w:pPr>
+      <w:r>
+        <w:rPr>
+          <w:b/>
+          <w:sz w:val="18"/>
+        </w:rPr>
+        <w:t>Slika 5.3. ERA dijagram core modula</w:t>
+      </w:r>
+    </w:p>
+    <w:p>
+      <w:pPr>
+        <w:spacing w:line="360" w:lineRule="auto"/>
+      </w:pPr>
+      <w:r>
+        <w:t xml:space="preserve">U </w:t>
       </w:r>
       <w:r>
         <w:rPr>
@@ -4802,32 +5383,161 @@
         <w:t>core</w:t>
       </w:r>
       <w:r>
-        <w:t xml:space="preserve">, zelena boja predstavlja modul </w:t>
+        <w:t xml:space="preserve"> modulu se vidi da imamo dvije odvojene cjeline: jedna je </w:t>
       </w:r>
       <w:r>
         <w:rPr>
           <w:i/>
         </w:rPr>
-        <w:t>app</w:t>
-      </w:r>
-      <w:r>
-        <w:t xml:space="preserve"> , a žuta boja predstavlja modul </w:t>
+        <w:t>HttpMethod</w:t>
+      </w:r>
+      <w:r>
+        <w:t xml:space="preserve"> i sve vezano uz HTTP, a druga se odnosi na objekt </w:t>
       </w:r>
       <w:r>
         <w:rPr>
           <w:i/>
         </w:rPr>
-        <w:t>ws</w:t>
-      </w:r>
-      <w:r>
-        <w:t>.</w:t>
+        <w:t>User</w:t>
+      </w:r>
+      <w:r>
+        <w:t xml:space="preserve">. </w:t>
+      </w:r>
+      <w:r>
+        <w:rPr>
+          <w:i/>
+        </w:rPr>
+        <w:t>User</w:t>
+      </w:r>
+      <w:r>
+        <w:t xml:space="preserve"> klasa se prvenstveno koristi za prikaz korisnika u aplikaciji, ali i koristi za slanje parametara na web servis.</w:t>
+      </w:r>
+    </w:p>
+    <w:p>
+      <w:pPr>
+        <w:spacing w:line="360" w:lineRule="auto"/>
+      </w:pPr>
+    </w:p>
+    <w:p>
+      <w:pPr>
+        <w:pStyle w:val="FOINaslov2"/>
+      </w:pPr>
+      <w:bookmarkStart w:id="13" w:name="_Toc436602984"/>
+      <w:r>
+        <w:lastRenderedPageBreak/>
+        <w:t>webservice modul</w:t>
+      </w:r>
+      <w:bookmarkEnd w:id="13"/>
+    </w:p>
+    <w:p>
+      <w:pPr>
+        <w:spacing w:line="360" w:lineRule="auto"/>
+      </w:pPr>
+      <w:r>
+        <w:rPr>
+          <w:noProof/>
+        </w:rPr>
+        <w:drawing>
+          <wp:inline distT="0" distB="0" distL="0" distR="0">
+            <wp:extent cx="5760720" cy="2648585"/>
+            <wp:effectExtent l="0" t="0" r="0" b="0"/>
+            <wp:docPr id="8" name="Picture 8"/>
+            <wp:cNvGraphicFramePr>
+              <a:graphicFrameLocks xmlns:a="http://schemas.openxmlformats.org/drawingml/2006/main" noChangeAspect="1"/>
+            </wp:cNvGraphicFramePr>
+            <a:graphic xmlns:a="http://schemas.openxmlformats.org/drawingml/2006/main">
+              <a:graphicData uri="http://schemas.openxmlformats.org/drawingml/2006/picture">
+                <pic:pic xmlns:pic="http://schemas.openxmlformats.org/drawingml/2006/picture">
+                  <pic:nvPicPr>
+                    <pic:cNvPr id="0" name="webserviceModule.png"/>
+                    <pic:cNvPicPr/>
+                  </pic:nvPicPr>
+                  <pic:blipFill>
+                    <a:blip r:embed="rId22">
+                      <a:extLst>
+                        <a:ext uri="{28A0092B-C50C-407E-A947-70E740481C1C}">
+                          <a14:useLocalDpi xmlns:a14="http://schemas.microsoft.com/office/drawing/2010/main" val="0"/>
+                        </a:ext>
+                      </a:extLst>
+                    </a:blip>
+                    <a:stretch>
+                      <a:fillRect/>
+                    </a:stretch>
+                  </pic:blipFill>
+                  <pic:spPr>
+                    <a:xfrm>
+                      <a:off x="0" y="0"/>
+                      <a:ext cx="5760720" cy="2648585"/>
+                    </a:xfrm>
+                    <a:prstGeom prst="rect">
+                      <a:avLst/>
+                    </a:prstGeom>
+                  </pic:spPr>
+                </pic:pic>
+              </a:graphicData>
+            </a:graphic>
+          </wp:inline>
+        </w:drawing>
+      </w:r>
+    </w:p>
+    <w:p>
+      <w:pPr>
+        <w:spacing w:line="360" w:lineRule="auto"/>
+        <w:jc w:val="center"/>
+        <w:rPr>
+          <w:b/>
+          <w:sz w:val="18"/>
+        </w:rPr>
+      </w:pPr>
+      <w:r>
+        <w:rPr>
+          <w:b/>
+          <w:sz w:val="18"/>
+        </w:rPr>
+        <w:t xml:space="preserve">Slika 5.4. ERA dijagram </w:t>
+      </w:r>
+      <w:r>
+        <w:rPr>
+          <w:b/>
+          <w:i/>
+          <w:sz w:val="18"/>
+        </w:rPr>
+        <w:t>webservice</w:t>
+      </w:r>
+      <w:r>
+        <w:rPr>
+          <w:b/>
+          <w:sz w:val="18"/>
+        </w:rPr>
+        <w:t xml:space="preserve"> modula</w:t>
+      </w:r>
+    </w:p>
+    <w:p>
+      <w:pPr>
+        <w:spacing w:line="360" w:lineRule="auto"/>
+        <w:rPr>
+          <w:i/>
+        </w:rPr>
+      </w:pPr>
+    </w:p>
+    <w:p>
+      <w:pPr>
+        <w:spacing w:line="360" w:lineRule="auto"/>
+      </w:pPr>
+      <w:r>
+        <w:rPr>
+          <w:i/>
+        </w:rPr>
+        <w:t>Webservice</w:t>
+      </w:r>
+      <w:r>
+        <w:t xml:space="preserve"> modul se sastoji od klasa koje služe za komunikaciju sa web servisima na serveru. Glavna zadaća im je dobaviti i zatražiti podatke ovisno o zadaći koju oni rade. Na ERA dijagramu se vidi da se sućelje implementira u trima klasama sa sličnom strukturom.</w:t>
       </w:r>
     </w:p>
     <w:sectPr>
-      <w:footerReference w:type="default" r:id="rId19"/>
+      <w:footerReference w:type="default" r:id="rId23"/>
       <w:pgSz w:w="11906" w:h="16838"/>
       <w:pgMar w:top="1417" w:right="1417" w:bottom="1417" w:left="1417" w:header="708" w:footer="708" w:gutter="0"/>
-      <w:pgNumType w:start="1"/>
       <w:cols w:space="708"/>
       <w:docGrid w:linePitch="360"/>
     </w:sectPr>
@@ -4949,7 +5659,55 @@
           <w:rPr>
             <w:noProof/>
           </w:rPr>
-          <w:t>6</w:t>
+          <w:t>11</w:t>
+        </w:r>
+        <w:r>
+          <w:rPr>
+            <w:noProof/>
+          </w:rPr>
+          <w:fldChar w:fldCharType="end"/>
+        </w:r>
+      </w:p>
+    </w:sdtContent>
+  </w:sdt>
+  <w:p>
+    <w:pPr>
+      <w:pStyle w:val="Footer"/>
+    </w:pPr>
+  </w:p>
+</w:ftr>
+</file>
+
+<file path=word/footer4.xml><?xml version="1.0" encoding="utf-8"?>
+<w:ftr xmlns:wpc="http://schemas.microsoft.com/office/word/2010/wordprocessingCanvas" xmlns:mc="http://schemas.openxmlformats.org/markup-compatibility/2006" xmlns:o="urn:schemas-microsoft-com:office:office" xmlns:r="http://schemas.openxmlformats.org/officeDocument/2006/relationships" xmlns:m="http://schemas.openxmlformats.org/officeDocument/2006/math" xmlns:v="urn:schemas-microsoft-com:vml" xmlns:wp14="http://schemas.microsoft.com/office/word/2010/wordprocessingDrawing" xmlns:wp="http://schemas.openxmlformats.org/drawingml/2006/wordprocessingDrawing" xmlns:w10="urn:schemas-microsoft-com:office:word" xmlns:w="http://schemas.openxmlformats.org/wordprocessingml/2006/main" xmlns:w14="http://schemas.microsoft.com/office/word/2010/wordml" xmlns:wpg="http://schemas.microsoft.com/office/word/2010/wordprocessingGroup" xmlns:wpi="http://schemas.microsoft.com/office/word/2010/wordprocessingInk" xmlns:wne="http://schemas.microsoft.com/office/word/2006/wordml" xmlns:wps="http://schemas.microsoft.com/office/word/2010/wordprocessingShape" mc:Ignorable="w14 wp14">
+  <w:sdt>
+    <w:sdtPr>
+      <w:id w:val="-404605534"/>
+      <w:docPartObj>
+        <w:docPartGallery w:val="Page Numbers (Bottom of Page)"/>
+        <w:docPartUnique/>
+      </w:docPartObj>
+    </w:sdtPr>
+    <w:sdtContent>
+      <w:p>
+        <w:pPr>
+          <w:pStyle w:val="Footer"/>
+          <w:jc w:val="right"/>
+        </w:pPr>
+        <w:r>
+          <w:fldChar w:fldCharType="begin"/>
+        </w:r>
+        <w:r>
+          <w:instrText xml:space="preserve"> PAGE   \* MERGEFORMAT </w:instrText>
+        </w:r>
+        <w:r>
+          <w:fldChar w:fldCharType="separate"/>
+        </w:r>
+        <w:r>
+          <w:rPr>
+            <w:noProof/>
+          </w:rPr>
+          <w:t>13</w:t>
         </w:r>
         <w:r>
           <w:rPr>
@@ -7583,7 +8341,6 @@
     <w:basedOn w:val="Normal"/>
     <w:link w:val="HeaderChar"/>
     <w:uiPriority w:val="99"/>
-    <w:semiHidden/>
     <w:unhideWhenUsed/>
     <w:rsid w:val="0015288B"/>
     <w:pPr>
@@ -7598,7 +8355,6 @@
     <w:basedOn w:val="DefaultParagraphFont"/>
     <w:link w:val="Header"/>
     <w:uiPriority w:val="99"/>
-    <w:semiHidden/>
     <w:rsid w:val="0015288B"/>
     <w:rPr>
       <w:rFonts w:ascii="Times New Roman" w:eastAsia="Times New Roman" w:hAnsi="Times New Roman" w:cs="Times New Roman"/>
@@ -8604,7 +9360,6 @@
     <w:basedOn w:val="Normal"/>
     <w:link w:val="HeaderChar"/>
     <w:uiPriority w:val="99"/>
-    <w:semiHidden/>
     <w:unhideWhenUsed/>
     <w:rsid w:val="0015288B"/>
     <w:pPr>
@@ -8619,7 +9374,6 @@
     <w:basedOn w:val="DefaultParagraphFont"/>
     <w:link w:val="Header"/>
     <w:uiPriority w:val="99"/>
-    <w:semiHidden/>
     <w:rsid w:val="0015288B"/>
     <w:rPr>
       <w:rFonts w:ascii="Times New Roman" w:eastAsia="Times New Roman" w:hAnsi="Times New Roman" w:cs="Times New Roman"/>
@@ -9133,7 +9887,7 @@
 </file>
 
 <file path=customXml/itemProps1.xml><?xml version="1.0" encoding="utf-8"?>
-<ds:datastoreItem xmlns:ds="http://schemas.openxmlformats.org/officeDocument/2006/customXml" ds:itemID="{AD41514B-6294-4AAC-8178-8E6A892A9E98}">
+<ds:datastoreItem xmlns:ds="http://schemas.openxmlformats.org/officeDocument/2006/customXml" ds:itemID="{12C738CB-E91F-4084-A447-71B7AE788B4E}">
   <ds:schemaRefs>
     <ds:schemaRef ds:uri="http://schemas.openxmlformats.org/officeDocument/2006/bibliography"/>
   </ds:schemaRefs>

</xml_diff>

<commit_message>
nije ERA nego dijagram klasa
</commit_message>
<xml_diff>
--- a/Dokumentacija/T18 - TD - ChatUp - Drmencic, Filipovic,Jurman,Sokac.docx
+++ b/Dokumentacija/T18 - TD - ChatUp - Drmencic, Filipovic,Jurman,Sokac.docx
@@ -789,8 +789,6 @@
       </w:r>
     </w:p>
     <w:p/>
-    <w:bookmarkStart w:id="0" w:name="_GoBack"/>
-    <w:bookmarkEnd w:id="0"/>
     <w:p>
       <w:pPr>
         <w:pStyle w:val="TOC1"/>
@@ -1920,12 +1918,12 @@
       <w:pPr>
         <w:pStyle w:val="FOINaslov1"/>
       </w:pPr>
-      <w:bookmarkStart w:id="1" w:name="_Toc436602972"/>
+      <w:bookmarkStart w:id="0" w:name="_Toc436602972"/>
       <w:r>
         <w:lastRenderedPageBreak/>
         <w:t>Uvod</w:t>
       </w:r>
-      <w:bookmarkEnd w:id="1"/>
+      <w:bookmarkEnd w:id="0"/>
     </w:p>
     <w:p>
       <w:pPr>
@@ -1989,12 +1987,12 @@
       <w:pPr>
         <w:pStyle w:val="FOINaslov1"/>
       </w:pPr>
-      <w:bookmarkStart w:id="2" w:name="_Toc436602973"/>
+      <w:bookmarkStart w:id="1" w:name="_Toc436602973"/>
       <w:r>
         <w:lastRenderedPageBreak/>
         <w:t>Use-Case Dijagram</w:t>
       </w:r>
-      <w:bookmarkEnd w:id="2"/>
+      <w:bookmarkEnd w:id="1"/>
     </w:p>
     <w:p/>
     <w:p>
@@ -2231,7 +2229,7 @@
       <w:pPr>
         <w:pStyle w:val="FOINaslov1"/>
       </w:pPr>
-      <w:bookmarkStart w:id="3" w:name="_Toc436602974"/>
+      <w:bookmarkStart w:id="2" w:name="_Toc436602974"/>
       <w:r>
         <w:lastRenderedPageBreak/>
         <w:t>Konfiguracija servera i baz</w:t>
@@ -2242,7 +2240,7 @@
       <w:r>
         <w:t xml:space="preserve"> podataka</w:t>
       </w:r>
-      <w:bookmarkEnd w:id="3"/>
+      <w:bookmarkEnd w:id="2"/>
     </w:p>
     <w:p>
       <w:pPr>
@@ -4828,12 +4826,12 @@
       <w:pPr>
         <w:pStyle w:val="FOINaslov1"/>
       </w:pPr>
-      <w:bookmarkStart w:id="4" w:name="_Toc436602975"/>
+      <w:bookmarkStart w:id="3" w:name="_Toc436602975"/>
       <w:r>
         <w:lastRenderedPageBreak/>
         <w:t>Web servisi</w:t>
       </w:r>
-      <w:bookmarkEnd w:id="4"/>
+      <w:bookmarkEnd w:id="3"/>
     </w:p>
     <w:p>
       <w:pPr>
@@ -4888,11 +4886,11 @@
       <w:pPr>
         <w:pStyle w:val="FOINaslov2"/>
       </w:pPr>
-      <w:bookmarkStart w:id="5" w:name="_Toc436602976"/>
+      <w:bookmarkStart w:id="4" w:name="_Toc436602976"/>
       <w:r>
         <w:t>server.js</w:t>
       </w:r>
-      <w:bookmarkEnd w:id="5"/>
+      <w:bookmarkEnd w:id="4"/>
     </w:p>
     <w:p>
       <w:pPr>
@@ -4908,11 +4906,11 @@
       <w:pPr>
         <w:pStyle w:val="FOINaslov2"/>
       </w:pPr>
-      <w:bookmarkStart w:id="6" w:name="_Toc436602977"/>
+      <w:bookmarkStart w:id="5" w:name="_Toc436602977"/>
       <w:r>
         <w:t>register.js</w:t>
       </w:r>
-      <w:bookmarkEnd w:id="6"/>
+      <w:bookmarkEnd w:id="5"/>
     </w:p>
     <w:p>
       <w:pPr>
@@ -4931,11 +4929,11 @@
       <w:pPr>
         <w:pStyle w:val="FOINaslov2"/>
       </w:pPr>
-      <w:bookmarkStart w:id="7" w:name="_Toc436602978"/>
+      <w:bookmarkStart w:id="6" w:name="_Toc436602978"/>
       <w:r>
         <w:t>log_in.js</w:t>
       </w:r>
-      <w:bookmarkEnd w:id="7"/>
+      <w:bookmarkEnd w:id="6"/>
     </w:p>
     <w:p>
       <w:pPr>
@@ -4955,11 +4953,11 @@
       <w:pPr>
         <w:pStyle w:val="FOINaslov2"/>
       </w:pPr>
-      <w:bookmarkStart w:id="8" w:name="_Toc436602979"/>
+      <w:bookmarkStart w:id="7" w:name="_Toc436602979"/>
       <w:r>
         <w:t>log_out.js</w:t>
       </w:r>
-      <w:bookmarkEnd w:id="8"/>
+      <w:bookmarkEnd w:id="7"/>
     </w:p>
     <w:p>
       <w:pPr>
@@ -4993,11 +4991,11 @@
       <w:pPr>
         <w:pStyle w:val="FOINaslov2"/>
       </w:pPr>
-      <w:bookmarkStart w:id="9" w:name="_Toc436602980"/>
+      <w:bookmarkStart w:id="8" w:name="_Toc436602980"/>
       <w:r>
         <w:t>registeredUsers.js</w:t>
       </w:r>
-      <w:bookmarkEnd w:id="9"/>
+      <w:bookmarkEnd w:id="8"/>
     </w:p>
     <w:p>
       <w:pPr>
@@ -5062,14 +5060,16 @@
       <w:pPr>
         <w:pStyle w:val="FOINaslov1"/>
       </w:pPr>
-      <w:bookmarkStart w:id="10" w:name="_Toc436602981"/>
+      <w:bookmarkStart w:id="9" w:name="_Toc436602981"/>
+      <w:bookmarkStart w:id="10" w:name="_GoBack"/>
+      <w:bookmarkEnd w:id="10"/>
       <w:r>
         <w:t>Dijagram</w:t>
       </w:r>
       <w:r>
         <w:t xml:space="preserve"> klasa</w:t>
       </w:r>
-      <w:bookmarkEnd w:id="10"/>
+      <w:bookmarkEnd w:id="9"/>
     </w:p>
     <w:p>
       <w:pPr>
@@ -5153,7 +5153,15 @@
           <w:sz w:val="18"/>
           <w:szCs w:val="18"/>
         </w:rPr>
-        <w:t>Slika 5.1. Package diagram – najviša razina era dijagrama</w:t>
+        <w:t xml:space="preserve">Slika 5.1. Package diagram – najviša razina </w:t>
+      </w:r>
+      <w:r>
+        <w:rPr>
+          <w:b/>
+          <w:sz w:val="18"/>
+          <w:szCs w:val="18"/>
+        </w:rPr>
+        <w:t>dijagrama klasa</w:t>
       </w:r>
     </w:p>
     <w:p/>
@@ -5162,7 +5170,13 @@
         <w:spacing w:line="360" w:lineRule="auto"/>
       </w:pPr>
       <w:r>
-        <w:t>Na slici 5.1. prikazani su odnosi između modula aplikacije. Ovaj prikaz je korišten zbog lakšeg i preglednijeg prikaza ERA dijagrama aplikacije. Strelice između modula predstavljaju veze između klasa u detaljnijem prikazu. Strelica na slici 5.1. može predstavljati jednu vezu ili više veza između modula koje povezuje.</w:t>
+        <w:t xml:space="preserve">Na slici 5.1. prikazani su odnosi između modula aplikacije. Ovaj prikaz je korišten zbog lakšeg i preglednijeg prikaza </w:t>
+      </w:r>
+      <w:r>
+        <w:t xml:space="preserve">dijagrama klasa </w:t>
+      </w:r>
+      <w:r>
+        <w:t>aplikacije. Strelice između modula predstavljaju veze između klasa u detaljnijem prikazu. Strelica na slici 5.1. može predstavljati jednu vezu ili više veza između modula koje povezuje.</w:t>
       </w:r>
     </w:p>
     <w:p>
@@ -5287,7 +5301,24 @@
           <w:sz w:val="18"/>
           <w:szCs w:val="18"/>
         </w:rPr>
-        <w:t>Slika 5.2. ERA dijagram app modula</w:t>
+        <w:t xml:space="preserve">Slika 5.2. Dijagram klasa </w:t>
+      </w:r>
+      <w:r>
+        <w:rPr>
+          <w:b/>
+          <w:i/>
+          <w:sz w:val="18"/>
+          <w:szCs w:val="18"/>
+        </w:rPr>
+        <w:t>app</w:t>
+      </w:r>
+      <w:r>
+        <w:rPr>
+          <w:b/>
+          <w:sz w:val="18"/>
+          <w:szCs w:val="18"/>
+        </w:rPr>
+        <w:t xml:space="preserve"> modula</w:t>
       </w:r>
     </w:p>
     <w:p>
@@ -5366,7 +5397,36 @@
           <w:b/>
           <w:sz w:val="18"/>
         </w:rPr>
-        <w:t>Slika 5.3. ERA dijagram core modula</w:t>
+        <w:t xml:space="preserve">Slika 5.3. </w:t>
+      </w:r>
+      <w:r>
+        <w:rPr>
+          <w:b/>
+          <w:sz w:val="18"/>
+        </w:rPr>
+        <w:t>Dijagram klasa</w:t>
+      </w:r>
+      <w:r>
+        <w:rPr>
+          <w:b/>
+          <w:sz w:val="18"/>
+        </w:rPr>
+        <w:t xml:space="preserve"> </w:t>
+      </w:r>
+      <w:r>
+        <w:rPr>
+          <w:b/>
+          <w:i/>
+          <w:sz w:val="18"/>
+        </w:rPr>
+        <w:t>core</w:t>
+      </w:r>
+      <w:r>
+        <w:rPr>
+          <w:b/>
+          <w:sz w:val="18"/>
+        </w:rPr>
+        <w:t xml:space="preserve"> modula</w:t>
       </w:r>
     </w:p>
     <w:p>
@@ -5494,7 +5554,21 @@
           <w:b/>
           <w:sz w:val="18"/>
         </w:rPr>
-        <w:t xml:space="preserve">Slika 5.4. ERA dijagram </w:t>
+        <w:t xml:space="preserve">Slika 5.4. </w:t>
+      </w:r>
+      <w:r>
+        <w:rPr>
+          <w:b/>
+          <w:sz w:val="18"/>
+        </w:rPr>
+        <w:t>Dijagram klasa</w:t>
+      </w:r>
+      <w:r>
+        <w:rPr>
+          <w:b/>
+          <w:sz w:val="18"/>
+        </w:rPr>
+        <w:t xml:space="preserve"> </w:t>
       </w:r>
       <w:r>
         <w:rPr>
@@ -5531,7 +5605,13 @@
         <w:t>Webservice</w:t>
       </w:r>
       <w:r>
-        <w:t xml:space="preserve"> modul se sastoji od klasa koje služe za komunikaciju sa web servisima na serveru. Glavna zadaća im je dobaviti i zatražiti podatke ovisno o zadaći koju oni rade. Na ERA dijagramu se vidi da se sućelje implementira u trima klasama sa sličnom strukturom.</w:t>
+        <w:t xml:space="preserve"> modul se sastoji od klasa koje služe za komunikaciju sa web servisima na serveru. Glavna zadaća im je dobaviti i zatražiti podatke ovisno o zadaći koju oni rade. Na </w:t>
+      </w:r>
+      <w:r>
+        <w:t>dijagramu klasa se vidi da se suč</w:t>
+      </w:r>
+      <w:r>
+        <w:t>elje implementira u trima klasama sa sličnom strukturom.</w:t>
       </w:r>
     </w:p>
     <w:sectPr>
@@ -5659,7 +5739,7 @@
           <w:rPr>
             <w:noProof/>
           </w:rPr>
-          <w:t>11</w:t>
+          <w:t>10</w:t>
         </w:r>
         <w:r>
           <w:rPr>
@@ -5688,6 +5768,7 @@
         <w:docPartUnique/>
       </w:docPartObj>
     </w:sdtPr>
+    <w:sdtEndPr/>
     <w:sdtContent>
       <w:p>
         <w:pPr>
@@ -5707,7 +5788,7 @@
           <w:rPr>
             <w:noProof/>
           </w:rPr>
-          <w:t>13</w:t>
+          <w:t>12</w:t>
         </w:r>
         <w:r>
           <w:rPr>
@@ -9887,7 +9968,7 @@
 </file>
 
 <file path=customXml/itemProps1.xml><?xml version="1.0" encoding="utf-8"?>
-<ds:datastoreItem xmlns:ds="http://schemas.openxmlformats.org/officeDocument/2006/customXml" ds:itemID="{12C738CB-E91F-4084-A447-71B7AE788B4E}">
+<ds:datastoreItem xmlns:ds="http://schemas.openxmlformats.org/officeDocument/2006/customXml" ds:itemID="{C882B439-E597-4DBF-BA77-A69A757AD9AB}">
   <ds:schemaRefs>
     <ds:schemaRef ds:uri="http://schemas.openxmlformats.org/officeDocument/2006/bibliography"/>
   </ds:schemaRefs>

</xml_diff>

<commit_message>
Uređena tehnička dokumentacija - dodani opisi Web servisa koje sam ja napravio
</commit_message>
<xml_diff>
--- a/Dokumentacija/T18 - TD - ChatUp - Drmencic, Filipovic,Jurman,Sokac.docx
+++ b/Dokumentacija/T18 - TD - ChatUp - Drmencic, Filipovic,Jurman,Sokac.docx
@@ -1,6 +1,6 @@
 
 <file path=word/document.xml><?xml version="1.0" encoding="utf-8"?>
-<w:document xmlns:wpc="http://schemas.microsoft.com/office/word/2010/wordprocessingCanvas" xmlns:mc="http://schemas.openxmlformats.org/markup-compatibility/2006" xmlns:o="urn:schemas-microsoft-com:office:office" xmlns:r="http://schemas.openxmlformats.org/officeDocument/2006/relationships" xmlns:m="http://schemas.openxmlformats.org/officeDocument/2006/math" xmlns:v="urn:schemas-microsoft-com:vml" xmlns:wp14="http://schemas.microsoft.com/office/word/2010/wordprocessingDrawing" xmlns:wp="http://schemas.openxmlformats.org/drawingml/2006/wordprocessingDrawing" xmlns:w10="urn:schemas-microsoft-com:office:word" xmlns:w="http://schemas.openxmlformats.org/wordprocessingml/2006/main" xmlns:w14="http://schemas.microsoft.com/office/word/2010/wordml" xmlns:wpg="http://schemas.microsoft.com/office/word/2010/wordprocessingGroup" xmlns:wpi="http://schemas.microsoft.com/office/word/2010/wordprocessingInk" xmlns:wne="http://schemas.microsoft.com/office/word/2006/wordml" xmlns:wps="http://schemas.microsoft.com/office/word/2010/wordprocessingShape" mc:Ignorable="w14 wp14">
+<w:document xmlns:wpc="http://schemas.microsoft.com/office/word/2010/wordprocessingCanvas" xmlns:mc="http://schemas.openxmlformats.org/markup-compatibility/2006" xmlns:o="urn:schemas-microsoft-com:office:office" xmlns:r="http://schemas.openxmlformats.org/officeDocument/2006/relationships" xmlns:m="http://schemas.openxmlformats.org/officeDocument/2006/math" xmlns:v="urn:schemas-microsoft-com:vml" xmlns:wp14="http://schemas.microsoft.com/office/word/2010/wordprocessingDrawing" xmlns:wp="http://schemas.openxmlformats.org/drawingml/2006/wordprocessingDrawing" xmlns:w10="urn:schemas-microsoft-com:office:word" xmlns:w="http://schemas.openxmlformats.org/wordprocessingml/2006/main" xmlns:w14="http://schemas.microsoft.com/office/word/2010/wordml" xmlns:w15="http://schemas.microsoft.com/office/word/2012/wordml" xmlns:wpg="http://schemas.microsoft.com/office/word/2010/wordprocessingGroup" xmlns:wpi="http://schemas.microsoft.com/office/word/2010/wordprocessingInk" xmlns:wne="http://schemas.microsoft.com/office/word/2006/wordml" xmlns:wps="http://schemas.microsoft.com/office/word/2010/wordprocessingShape" mc:Ignorable="w14 w15 wp14">
   <w:body>
     <w:p>
       <w:pPr>
@@ -254,7 +254,7 @@
           <w:szCs w:val="28"/>
         </w:rPr>
       </w:pPr>
-      <w:hyperlink r:id="rId9" w:history="1">
+      <w:hyperlink r:id="rId8" w:history="1">
         <w:r>
           <w:rPr>
             <w:rStyle w:val="Hyperlink"/>
@@ -283,7 +283,7 @@
           <w:szCs w:val="28"/>
         </w:rPr>
       </w:pPr>
-      <w:hyperlink r:id="rId10" w:history="1">
+      <w:hyperlink r:id="rId9" w:history="1">
         <w:r>
           <w:rPr>
             <w:rStyle w:val="Hyperlink"/>
@@ -596,7 +596,7 @@
           <w:szCs w:val="28"/>
         </w:rPr>
       </w:pPr>
-      <w:hyperlink r:id="rId11" w:history="1">
+      <w:hyperlink r:id="rId10" w:history="1">
         <w:r>
           <w:rPr>
             <w:rStyle w:val="Hyperlink"/>
@@ -625,7 +625,7 @@
           <w:szCs w:val="28"/>
         </w:rPr>
       </w:pPr>
-      <w:hyperlink r:id="rId12" w:history="1">
+      <w:hyperlink r:id="rId11" w:history="1">
         <w:r>
           <w:rPr>
             <w:rStyle w:val="Hyperlink"/>
@@ -732,7 +732,7 @@
           <w:sz w:val="28"/>
         </w:rPr>
         <w:sectPr>
-          <w:footerReference w:type="default" r:id="rId13"/>
+          <w:footerReference w:type="default" r:id="rId12"/>
           <w:pgSz w:w="11906" w:h="16838"/>
           <w:pgMar w:top="1417" w:right="1417" w:bottom="1417" w:left="1417" w:header="708" w:footer="708" w:gutter="0"/>
           <w:cols w:space="708"/>
@@ -1902,7 +1902,7 @@
       <w:pPr>
         <w:spacing w:after="200" w:line="276" w:lineRule="auto"/>
         <w:sectPr>
-          <w:footerReference w:type="default" r:id="rId14"/>
+          <w:footerReference w:type="default" r:id="rId13"/>
           <w:pgSz w:w="11906" w:h="16838"/>
           <w:pgMar w:top="1417" w:right="1417" w:bottom="1417" w:left="1417" w:header="708" w:footer="708" w:gutter="0"/>
           <w:pgNumType w:fmt="upperRoman" w:start="1"/>
@@ -2032,7 +2032,7 @@
                     </pic:cNvPicPr>
                   </pic:nvPicPr>
                   <pic:blipFill>
-                    <a:blip r:embed="rId15">
+                    <a:blip r:embed="rId14">
                       <a:extLst>
                         <a:ext uri="{28A0092B-C50C-407E-A947-70E740481C1C}">
                           <a14:useLocalDpi xmlns:a14="http://schemas.microsoft.com/office/drawing/2010/main" val="0"/>
@@ -2386,7 +2386,7 @@
                     <pic:cNvPicPr/>
                   </pic:nvPicPr>
                   <pic:blipFill rotWithShape="1">
-                    <a:blip r:embed="rId16"/>
+                    <a:blip r:embed="rId15"/>
                     <a:srcRect l="18530" t="34442" r="19540" b="53529"/>
                     <a:stretch/>
                   </pic:blipFill>
@@ -4697,7 +4697,7 @@
                     <pic:cNvPicPr/>
                   </pic:nvPicPr>
                   <pic:blipFill>
-                    <a:blip r:embed="rId17">
+                    <a:blip r:embed="rId16">
                       <a:extLst>
                         <a:ext uri="{28A0092B-C50C-407E-A947-70E740481C1C}">
                           <a14:useLocalDpi xmlns:a14="http://schemas.microsoft.com/office/drawing/2010/main" val="0"/>
@@ -5035,8 +5035,102 @@
     </w:p>
     <w:p>
       <w:pPr>
+        <w:pStyle w:val="FOINaslov2"/>
+      </w:pPr>
+      <w:r>
+        <w:lastRenderedPageBreak/>
+        <w:t>get_messages.js</w:t>
+      </w:r>
+    </w:p>
+    <w:p>
+      <w:pPr>
+        <w:spacing w:line="360" w:lineRule="auto"/>
+        <w:ind w:firstLine="357"/>
         <w:jc w:val="both"/>
       </w:pPr>
+      <w:r>
+        <w:t>Web servis za dohvat razgovora između sudionika. Prima e-mail korisnika kao parametar te na temelju toga filtrira razgovore. Vraća listu razgovora koji se sastoje od poruka unutar tog razgovora i osnovne informacije svakog sudionika razgovora.</w:t>
+      </w:r>
+    </w:p>
+    <w:p>
+      <w:pPr>
+        <w:spacing w:line="360" w:lineRule="auto"/>
+        <w:ind w:firstLine="357"/>
+        <w:jc w:val="both"/>
+      </w:pPr>
+    </w:p>
+    <w:p>
+      <w:pPr>
+        <w:pStyle w:val="FOINaslov2"/>
+      </w:pPr>
+      <w:r>
+        <w:t>createConversation.js</w:t>
+      </w:r>
+    </w:p>
+    <w:p>
+      <w:pPr>
+        <w:spacing w:line="360" w:lineRule="auto"/>
+        <w:ind w:firstLine="357"/>
+        <w:jc w:val="both"/>
+      </w:pPr>
+      <w:r>
+        <w:t>Web servis za kreiranje razgovora između dva korisnika. Prima e-mail adrese dvaju korisnika kao parametre.</w:t>
+      </w:r>
+    </w:p>
+    <w:p>
+      <w:pPr>
+        <w:spacing w:line="360" w:lineRule="auto"/>
+        <w:ind w:firstLine="357"/>
+        <w:jc w:val="both"/>
+      </w:pPr>
+    </w:p>
+    <w:p>
+      <w:pPr>
+        <w:pStyle w:val="FOINaslov2"/>
+      </w:pPr>
+      <w:r>
+        <w:t>sendMessage.js</w:t>
+      </w:r>
+    </w:p>
+    <w:p>
+      <w:pPr>
+        <w:spacing w:line="360" w:lineRule="auto"/>
+        <w:ind w:firstLine="357"/>
+        <w:jc w:val="both"/>
+      </w:pPr>
+      <w:r>
+        <w:t>Wen servis koji sprema poruku u odgovarajući razgovor. Kao parametre prima ID razgovora (na temelju kojeg se filtrira raugovor), korisničko ime pošiljaoca, tekst poruke i tip poruke. Web servis također toj poruci dodaje vremensku oznaku prije pohrane u bazu podataka.</w:t>
+      </w:r>
+    </w:p>
+    <w:p>
+      <w:pPr>
+        <w:spacing w:line="360" w:lineRule="auto"/>
+        <w:ind w:firstLine="357"/>
+        <w:jc w:val="both"/>
+      </w:pPr>
+    </w:p>
+    <w:p>
+      <w:pPr>
+        <w:pStyle w:val="FOINaslov2"/>
+      </w:pPr>
+      <w:r>
+        <w:t>getNewMessages.js</w:t>
+      </w:r>
+    </w:p>
+    <w:p>
+      <w:pPr>
+        <w:spacing w:line="360" w:lineRule="auto"/>
+        <w:ind w:firstLine="357"/>
+        <w:jc w:val="both"/>
+      </w:pPr>
+      <w:r>
+        <w:t>Web servis koji dohvaća nove poruke</w:t>
+      </w:r>
+      <w:r>
+        <w:t xml:space="preserve"> iz baze podataka na temelju vremenske oznake zadnje poruke koja je primljena u aplikaciji. Kao parametre prima ID razgovora i vremensku oznaku zadnje poruke iz aplikacije.</w:t>
+      </w:r>
+      <w:bookmarkStart w:id="9" w:name="_GoBack"/>
+      <w:bookmarkEnd w:id="9"/>
     </w:p>
     <w:p>
       <w:pPr>
@@ -5060,16 +5154,14 @@
       <w:pPr>
         <w:pStyle w:val="FOINaslov1"/>
       </w:pPr>
-      <w:bookmarkStart w:id="9" w:name="_Toc436602981"/>
-      <w:bookmarkStart w:id="10" w:name="_GoBack"/>
+      <w:bookmarkStart w:id="10" w:name="_Toc436602981"/>
+      <w:r>
+        <w:t>Dijagram</w:t>
+      </w:r>
+      <w:r>
+        <w:t xml:space="preserve"> klasa</w:t>
+      </w:r>
       <w:bookmarkEnd w:id="10"/>
-      <w:r>
-        <w:t>Dijagram</w:t>
-      </w:r>
-      <w:r>
-        <w:t xml:space="preserve"> klasa</w:t>
-      </w:r>
-      <w:bookmarkEnd w:id="9"/>
     </w:p>
     <w:p>
       <w:pPr>
@@ -5108,7 +5200,7 @@
                     <pic:cNvPicPr/>
                   </pic:nvPicPr>
                   <pic:blipFill>
-                    <a:blip r:embed="rId18">
+                    <a:blip r:embed="rId17">
                       <a:extLst>
                         <a:ext uri="{28A0092B-C50C-407E-A947-70E740481C1C}">
                           <a14:useLocalDpi xmlns:a14="http://schemas.microsoft.com/office/drawing/2010/main" val="0"/>
@@ -5218,7 +5310,7 @@
       <w:pPr>
         <w:spacing w:line="360" w:lineRule="auto"/>
         <w:sectPr>
-          <w:footerReference w:type="default" r:id="rId19"/>
+          <w:footerReference w:type="default" r:id="rId18"/>
           <w:pgSz w:w="11906" w:h="16838"/>
           <w:pgMar w:top="1417" w:right="1417" w:bottom="1417" w:left="1417" w:header="708" w:footer="708" w:gutter="0"/>
           <w:pgNumType w:start="1"/>
@@ -5252,7 +5344,7 @@
                     <pic:cNvPicPr/>
                   </pic:nvPicPr>
                   <pic:blipFill>
-                    <a:blip r:embed="rId20">
+                    <a:blip r:embed="rId19">
                       <a:extLst>
                         <a:ext uri="{28A0092B-C50C-407E-A947-70E740481C1C}">
                           <a14:useLocalDpi xmlns:a14="http://schemas.microsoft.com/office/drawing/2010/main" val="0"/>
@@ -5356,7 +5448,7 @@
                     <pic:cNvPicPr/>
                   </pic:nvPicPr>
                   <pic:blipFill>
-                    <a:blip r:embed="rId21">
+                    <a:blip r:embed="rId20">
                       <a:extLst>
                         <a:ext uri="{28A0092B-C50C-407E-A947-70E740481C1C}">
                           <a14:useLocalDpi xmlns:a14="http://schemas.microsoft.com/office/drawing/2010/main" val="0"/>
@@ -5513,7 +5605,7 @@
                     <pic:cNvPicPr/>
                   </pic:nvPicPr>
                   <pic:blipFill>
-                    <a:blip r:embed="rId22">
+                    <a:blip r:embed="rId21">
                       <a:extLst>
                         <a:ext uri="{28A0092B-C50C-407E-A947-70E740481C1C}">
                           <a14:useLocalDpi xmlns:a14="http://schemas.microsoft.com/office/drawing/2010/main" val="0"/>
@@ -5615,7 +5707,7 @@
       </w:r>
     </w:p>
     <w:sectPr>
-      <w:footerReference w:type="default" r:id="rId23"/>
+      <w:footerReference w:type="default" r:id="rId22"/>
       <w:pgSz w:w="11906" w:h="16838"/>
       <w:pgMar w:top="1417" w:right="1417" w:bottom="1417" w:left="1417" w:header="708" w:footer="708" w:gutter="0"/>
       <w:cols w:space="708"/>
@@ -5626,7 +5718,7 @@
 </file>
 
 <file path=word/endnotes.xml><?xml version="1.0" encoding="utf-8"?>
-<w:endnotes xmlns:wpc="http://schemas.microsoft.com/office/word/2010/wordprocessingCanvas" xmlns:mc="http://schemas.openxmlformats.org/markup-compatibility/2006" xmlns:o="urn:schemas-microsoft-com:office:office" xmlns:r="http://schemas.openxmlformats.org/officeDocument/2006/relationships" xmlns:m="http://schemas.openxmlformats.org/officeDocument/2006/math" xmlns:v="urn:schemas-microsoft-com:vml" xmlns:wp14="http://schemas.microsoft.com/office/word/2010/wordprocessingDrawing" xmlns:wp="http://schemas.openxmlformats.org/drawingml/2006/wordprocessingDrawing" xmlns:w10="urn:schemas-microsoft-com:office:word" xmlns:w="http://schemas.openxmlformats.org/wordprocessingml/2006/main" xmlns:w14="http://schemas.microsoft.com/office/word/2010/wordml" xmlns:wpg="http://schemas.microsoft.com/office/word/2010/wordprocessingGroup" xmlns:wpi="http://schemas.microsoft.com/office/word/2010/wordprocessingInk" xmlns:wne="http://schemas.microsoft.com/office/word/2006/wordml" xmlns:wps="http://schemas.microsoft.com/office/word/2010/wordprocessingShape" mc:Ignorable="w14 wp14">
+<w:endnotes xmlns:wpc="http://schemas.microsoft.com/office/word/2010/wordprocessingCanvas" xmlns:mc="http://schemas.openxmlformats.org/markup-compatibility/2006" xmlns:o="urn:schemas-microsoft-com:office:office" xmlns:r="http://schemas.openxmlformats.org/officeDocument/2006/relationships" xmlns:m="http://schemas.openxmlformats.org/officeDocument/2006/math" xmlns:v="urn:schemas-microsoft-com:vml" xmlns:wp14="http://schemas.microsoft.com/office/word/2010/wordprocessingDrawing" xmlns:wp="http://schemas.openxmlformats.org/drawingml/2006/wordprocessingDrawing" xmlns:w10="urn:schemas-microsoft-com:office:word" xmlns:w="http://schemas.openxmlformats.org/wordprocessingml/2006/main" xmlns:w14="http://schemas.microsoft.com/office/word/2010/wordml" xmlns:w15="http://schemas.microsoft.com/office/word/2012/wordml" xmlns:wpg="http://schemas.microsoft.com/office/word/2010/wordprocessingGroup" xmlns:wpi="http://schemas.microsoft.com/office/word/2010/wordprocessingInk" xmlns:wne="http://schemas.microsoft.com/office/word/2006/wordml" xmlns:wps="http://schemas.microsoft.com/office/word/2010/wordprocessingShape" mc:Ignorable="w14 w15 wp14">
   <w:endnote w:type="separator" w:id="-1">
     <w:p>
       <w:r>
@@ -5645,7 +5737,7 @@
 </file>
 
 <file path=word/footer1.xml><?xml version="1.0" encoding="utf-8"?>
-<w:ftr xmlns:wpc="http://schemas.microsoft.com/office/word/2010/wordprocessingCanvas" xmlns:mc="http://schemas.openxmlformats.org/markup-compatibility/2006" xmlns:o="urn:schemas-microsoft-com:office:office" xmlns:r="http://schemas.openxmlformats.org/officeDocument/2006/relationships" xmlns:m="http://schemas.openxmlformats.org/officeDocument/2006/math" xmlns:v="urn:schemas-microsoft-com:vml" xmlns:wp14="http://schemas.microsoft.com/office/word/2010/wordprocessingDrawing" xmlns:wp="http://schemas.openxmlformats.org/drawingml/2006/wordprocessingDrawing" xmlns:w10="urn:schemas-microsoft-com:office:word" xmlns:w="http://schemas.openxmlformats.org/wordprocessingml/2006/main" xmlns:w14="http://schemas.microsoft.com/office/word/2010/wordml" xmlns:wpg="http://schemas.microsoft.com/office/word/2010/wordprocessingGroup" xmlns:wpi="http://schemas.microsoft.com/office/word/2010/wordprocessingInk" xmlns:wne="http://schemas.microsoft.com/office/word/2006/wordml" xmlns:wps="http://schemas.microsoft.com/office/word/2010/wordprocessingShape" mc:Ignorable="w14 wp14">
+<w:ftr xmlns:wpc="http://schemas.microsoft.com/office/word/2010/wordprocessingCanvas" xmlns:mc="http://schemas.openxmlformats.org/markup-compatibility/2006" xmlns:o="urn:schemas-microsoft-com:office:office" xmlns:r="http://schemas.openxmlformats.org/officeDocument/2006/relationships" xmlns:m="http://schemas.openxmlformats.org/officeDocument/2006/math" xmlns:v="urn:schemas-microsoft-com:vml" xmlns:wp14="http://schemas.microsoft.com/office/word/2010/wordprocessingDrawing" xmlns:wp="http://schemas.openxmlformats.org/drawingml/2006/wordprocessingDrawing" xmlns:w10="urn:schemas-microsoft-com:office:word" xmlns:w="http://schemas.openxmlformats.org/wordprocessingml/2006/main" xmlns:w14="http://schemas.microsoft.com/office/word/2010/wordml" xmlns:w15="http://schemas.microsoft.com/office/word/2012/wordml" xmlns:wpg="http://schemas.microsoft.com/office/word/2010/wordprocessingGroup" xmlns:wpi="http://schemas.microsoft.com/office/word/2010/wordprocessingInk" xmlns:wne="http://schemas.microsoft.com/office/word/2006/wordml" xmlns:wps="http://schemas.microsoft.com/office/word/2010/wordprocessingShape" mc:Ignorable="w14 w15 wp14">
   <w:p>
     <w:pPr>
       <w:pStyle w:val="Footer"/>
@@ -5661,7 +5753,7 @@
 </file>
 
 <file path=word/footer2.xml><?xml version="1.0" encoding="utf-8"?>
-<w:ftr xmlns:wpc="http://schemas.microsoft.com/office/word/2010/wordprocessingCanvas" xmlns:mc="http://schemas.openxmlformats.org/markup-compatibility/2006" xmlns:o="urn:schemas-microsoft-com:office:office" xmlns:r="http://schemas.openxmlformats.org/officeDocument/2006/relationships" xmlns:m="http://schemas.openxmlformats.org/officeDocument/2006/math" xmlns:v="urn:schemas-microsoft-com:vml" xmlns:wp14="http://schemas.microsoft.com/office/word/2010/wordprocessingDrawing" xmlns:wp="http://schemas.openxmlformats.org/drawingml/2006/wordprocessingDrawing" xmlns:w10="urn:schemas-microsoft-com:office:word" xmlns:w="http://schemas.openxmlformats.org/wordprocessingml/2006/main" xmlns:w14="http://schemas.microsoft.com/office/word/2010/wordml" xmlns:wpg="http://schemas.microsoft.com/office/word/2010/wordprocessingGroup" xmlns:wpi="http://schemas.microsoft.com/office/word/2010/wordprocessingInk" xmlns:wne="http://schemas.microsoft.com/office/word/2006/wordml" xmlns:wps="http://schemas.microsoft.com/office/word/2010/wordprocessingShape" mc:Ignorable="w14 wp14">
+<w:ftr xmlns:wpc="http://schemas.microsoft.com/office/word/2010/wordprocessingCanvas" xmlns:mc="http://schemas.openxmlformats.org/markup-compatibility/2006" xmlns:o="urn:schemas-microsoft-com:office:office" xmlns:r="http://schemas.openxmlformats.org/officeDocument/2006/relationships" xmlns:m="http://schemas.openxmlformats.org/officeDocument/2006/math" xmlns:v="urn:schemas-microsoft-com:vml" xmlns:wp14="http://schemas.microsoft.com/office/word/2010/wordprocessingDrawing" xmlns:wp="http://schemas.openxmlformats.org/drawingml/2006/wordprocessingDrawing" xmlns:w10="urn:schemas-microsoft-com:office:word" xmlns:w="http://schemas.openxmlformats.org/wordprocessingml/2006/main" xmlns:w14="http://schemas.microsoft.com/office/word/2010/wordml" xmlns:w15="http://schemas.microsoft.com/office/word/2012/wordml" xmlns:wpg="http://schemas.microsoft.com/office/word/2010/wordprocessingGroup" xmlns:wpi="http://schemas.microsoft.com/office/word/2010/wordprocessingInk" xmlns:wne="http://schemas.microsoft.com/office/word/2006/wordml" xmlns:wps="http://schemas.microsoft.com/office/word/2010/wordprocessingShape" mc:Ignorable="w14 w15 wp14">
   <w:sdt>
     <w:sdtPr>
       <w:id w:val="21073651"/>
@@ -5710,7 +5802,7 @@
 </file>
 
 <file path=word/footer3.xml><?xml version="1.0" encoding="utf-8"?>
-<w:ftr xmlns:wpc="http://schemas.microsoft.com/office/word/2010/wordprocessingCanvas" xmlns:mc="http://schemas.openxmlformats.org/markup-compatibility/2006" xmlns:o="urn:schemas-microsoft-com:office:office" xmlns:r="http://schemas.openxmlformats.org/officeDocument/2006/relationships" xmlns:m="http://schemas.openxmlformats.org/officeDocument/2006/math" xmlns:v="urn:schemas-microsoft-com:vml" xmlns:wp14="http://schemas.microsoft.com/office/word/2010/wordprocessingDrawing" xmlns:wp="http://schemas.openxmlformats.org/drawingml/2006/wordprocessingDrawing" xmlns:w10="urn:schemas-microsoft-com:office:word" xmlns:w="http://schemas.openxmlformats.org/wordprocessingml/2006/main" xmlns:w14="http://schemas.microsoft.com/office/word/2010/wordml" xmlns:wpg="http://schemas.microsoft.com/office/word/2010/wordprocessingGroup" xmlns:wpi="http://schemas.microsoft.com/office/word/2010/wordprocessingInk" xmlns:wne="http://schemas.microsoft.com/office/word/2006/wordml" xmlns:wps="http://schemas.microsoft.com/office/word/2010/wordprocessingShape" mc:Ignorable="w14 wp14">
+<w:ftr xmlns:wpc="http://schemas.microsoft.com/office/word/2010/wordprocessingCanvas" xmlns:mc="http://schemas.openxmlformats.org/markup-compatibility/2006" xmlns:o="urn:schemas-microsoft-com:office:office" xmlns:r="http://schemas.openxmlformats.org/officeDocument/2006/relationships" xmlns:m="http://schemas.openxmlformats.org/officeDocument/2006/math" xmlns:v="urn:schemas-microsoft-com:vml" xmlns:wp14="http://schemas.microsoft.com/office/word/2010/wordprocessingDrawing" xmlns:wp="http://schemas.openxmlformats.org/drawingml/2006/wordprocessingDrawing" xmlns:w10="urn:schemas-microsoft-com:office:word" xmlns:w="http://schemas.openxmlformats.org/wordprocessingml/2006/main" xmlns:w14="http://schemas.microsoft.com/office/word/2010/wordml" xmlns:w15="http://schemas.microsoft.com/office/word/2012/wordml" xmlns:wpg="http://schemas.microsoft.com/office/word/2010/wordprocessingGroup" xmlns:wpi="http://schemas.microsoft.com/office/word/2010/wordprocessingInk" xmlns:wne="http://schemas.microsoft.com/office/word/2006/wordml" xmlns:wps="http://schemas.microsoft.com/office/word/2010/wordprocessingShape" mc:Ignorable="w14 w15 wp14">
   <w:sdt>
     <w:sdtPr>
       <w:id w:val="21073647"/>
@@ -5739,7 +5831,7 @@
           <w:rPr>
             <w:noProof/>
           </w:rPr>
-          <w:t>10</w:t>
+          <w:t>11</w:t>
         </w:r>
         <w:r>
           <w:rPr>
@@ -5759,7 +5851,7 @@
 </file>
 
 <file path=word/footer4.xml><?xml version="1.0" encoding="utf-8"?>
-<w:ftr xmlns:wpc="http://schemas.microsoft.com/office/word/2010/wordprocessingCanvas" xmlns:mc="http://schemas.openxmlformats.org/markup-compatibility/2006" xmlns:o="urn:schemas-microsoft-com:office:office" xmlns:r="http://schemas.openxmlformats.org/officeDocument/2006/relationships" xmlns:m="http://schemas.openxmlformats.org/officeDocument/2006/math" xmlns:v="urn:schemas-microsoft-com:vml" xmlns:wp14="http://schemas.microsoft.com/office/word/2010/wordprocessingDrawing" xmlns:wp="http://schemas.openxmlformats.org/drawingml/2006/wordprocessingDrawing" xmlns:w10="urn:schemas-microsoft-com:office:word" xmlns:w="http://schemas.openxmlformats.org/wordprocessingml/2006/main" xmlns:w14="http://schemas.microsoft.com/office/word/2010/wordml" xmlns:wpg="http://schemas.microsoft.com/office/word/2010/wordprocessingGroup" xmlns:wpi="http://schemas.microsoft.com/office/word/2010/wordprocessingInk" xmlns:wne="http://schemas.microsoft.com/office/word/2006/wordml" xmlns:wps="http://schemas.microsoft.com/office/word/2010/wordprocessingShape" mc:Ignorable="w14 wp14">
+<w:ftr xmlns:wpc="http://schemas.microsoft.com/office/word/2010/wordprocessingCanvas" xmlns:mc="http://schemas.openxmlformats.org/markup-compatibility/2006" xmlns:o="urn:schemas-microsoft-com:office:office" xmlns:r="http://schemas.openxmlformats.org/officeDocument/2006/relationships" xmlns:m="http://schemas.openxmlformats.org/officeDocument/2006/math" xmlns:v="urn:schemas-microsoft-com:vml" xmlns:wp14="http://schemas.microsoft.com/office/word/2010/wordprocessingDrawing" xmlns:wp="http://schemas.openxmlformats.org/drawingml/2006/wordprocessingDrawing" xmlns:w10="urn:schemas-microsoft-com:office:word" xmlns:w="http://schemas.openxmlformats.org/wordprocessingml/2006/main" xmlns:w14="http://schemas.microsoft.com/office/word/2010/wordml" xmlns:w15="http://schemas.microsoft.com/office/word/2012/wordml" xmlns:wpg="http://schemas.microsoft.com/office/word/2010/wordprocessingGroup" xmlns:wpi="http://schemas.microsoft.com/office/word/2010/wordprocessingInk" xmlns:wne="http://schemas.microsoft.com/office/word/2006/wordml" xmlns:wps="http://schemas.microsoft.com/office/word/2010/wordprocessingShape" mc:Ignorable="w14 w15 wp14">
   <w:sdt>
     <w:sdtPr>
       <w:id w:val="-404605534"/>
@@ -5788,7 +5880,7 @@
           <w:rPr>
             <w:noProof/>
           </w:rPr>
-          <w:t>12</w:t>
+          <w:t>13</w:t>
         </w:r>
         <w:r>
           <w:rPr>
@@ -5808,7 +5900,7 @@
 </file>
 
 <file path=word/footnotes.xml><?xml version="1.0" encoding="utf-8"?>
-<w:footnotes xmlns:wpc="http://schemas.microsoft.com/office/word/2010/wordprocessingCanvas" xmlns:mc="http://schemas.openxmlformats.org/markup-compatibility/2006" xmlns:o="urn:schemas-microsoft-com:office:office" xmlns:r="http://schemas.openxmlformats.org/officeDocument/2006/relationships" xmlns:m="http://schemas.openxmlformats.org/officeDocument/2006/math" xmlns:v="urn:schemas-microsoft-com:vml" xmlns:wp14="http://schemas.microsoft.com/office/word/2010/wordprocessingDrawing" xmlns:wp="http://schemas.openxmlformats.org/drawingml/2006/wordprocessingDrawing" xmlns:w10="urn:schemas-microsoft-com:office:word" xmlns:w="http://schemas.openxmlformats.org/wordprocessingml/2006/main" xmlns:w14="http://schemas.microsoft.com/office/word/2010/wordml" xmlns:wpg="http://schemas.microsoft.com/office/word/2010/wordprocessingGroup" xmlns:wpi="http://schemas.microsoft.com/office/word/2010/wordprocessingInk" xmlns:wne="http://schemas.microsoft.com/office/word/2006/wordml" xmlns:wps="http://schemas.microsoft.com/office/word/2010/wordprocessingShape" mc:Ignorable="w14 wp14">
+<w:footnotes xmlns:wpc="http://schemas.microsoft.com/office/word/2010/wordprocessingCanvas" xmlns:mc="http://schemas.openxmlformats.org/markup-compatibility/2006" xmlns:o="urn:schemas-microsoft-com:office:office" xmlns:r="http://schemas.openxmlformats.org/officeDocument/2006/relationships" xmlns:m="http://schemas.openxmlformats.org/officeDocument/2006/math" xmlns:v="urn:schemas-microsoft-com:vml" xmlns:wp14="http://schemas.microsoft.com/office/word/2010/wordprocessingDrawing" xmlns:wp="http://schemas.openxmlformats.org/drawingml/2006/wordprocessingDrawing" xmlns:w10="urn:schemas-microsoft-com:office:word" xmlns:w="http://schemas.openxmlformats.org/wordprocessingml/2006/main" xmlns:w14="http://schemas.microsoft.com/office/word/2010/wordml" xmlns:w15="http://schemas.microsoft.com/office/word/2012/wordml" xmlns:wpg="http://schemas.microsoft.com/office/word/2010/wordprocessingGroup" xmlns:wpi="http://schemas.microsoft.com/office/word/2010/wordprocessingInk" xmlns:wne="http://schemas.microsoft.com/office/word/2006/wordml" xmlns:wps="http://schemas.microsoft.com/office/word/2010/wordprocessingShape" mc:Ignorable="w14 w15 wp14">
   <w:footnote w:type="separator" w:id="-1">
     <w:p>
       <w:r>
@@ -5865,8 +5957,8 @@
 </file>
 
 <file path=word/numbering.xml><?xml version="1.0" encoding="utf-8"?>
-<w:numbering xmlns:wpc="http://schemas.microsoft.com/office/word/2010/wordprocessingCanvas" xmlns:mc="http://schemas.openxmlformats.org/markup-compatibility/2006" xmlns:o="urn:schemas-microsoft-com:office:office" xmlns:r="http://schemas.openxmlformats.org/officeDocument/2006/relationships" xmlns:m="http://schemas.openxmlformats.org/officeDocument/2006/math" xmlns:v="urn:schemas-microsoft-com:vml" xmlns:wp14="http://schemas.microsoft.com/office/word/2010/wordprocessingDrawing" xmlns:wp="http://schemas.openxmlformats.org/drawingml/2006/wordprocessingDrawing" xmlns:w10="urn:schemas-microsoft-com:office:word" xmlns:w="http://schemas.openxmlformats.org/wordprocessingml/2006/main" xmlns:w14="http://schemas.microsoft.com/office/word/2010/wordml" xmlns:wpg="http://schemas.microsoft.com/office/word/2010/wordprocessingGroup" xmlns:wpi="http://schemas.microsoft.com/office/word/2010/wordprocessingInk" xmlns:wne="http://schemas.microsoft.com/office/word/2006/wordml" xmlns:wps="http://schemas.microsoft.com/office/word/2010/wordprocessingShape" mc:Ignorable="w14 wp14">
-  <w:abstractNum w:abstractNumId="0">
+<w:numbering xmlns:wpc="http://schemas.microsoft.com/office/word/2010/wordprocessingCanvas" xmlns:mc="http://schemas.openxmlformats.org/markup-compatibility/2006" xmlns:o="urn:schemas-microsoft-com:office:office" xmlns:r="http://schemas.openxmlformats.org/officeDocument/2006/relationships" xmlns:m="http://schemas.openxmlformats.org/officeDocument/2006/math" xmlns:v="urn:schemas-microsoft-com:vml" xmlns:wp14="http://schemas.microsoft.com/office/word/2010/wordprocessingDrawing" xmlns:wp="http://schemas.openxmlformats.org/drawingml/2006/wordprocessingDrawing" xmlns:w10="urn:schemas-microsoft-com:office:word" xmlns:w="http://schemas.openxmlformats.org/wordprocessingml/2006/main" xmlns:w14="http://schemas.microsoft.com/office/word/2010/wordml" xmlns:w15="http://schemas.microsoft.com/office/word/2012/wordml" xmlns:wpg="http://schemas.microsoft.com/office/word/2010/wordprocessingGroup" xmlns:wpi="http://schemas.microsoft.com/office/word/2010/wordprocessingInk" xmlns:wne="http://schemas.microsoft.com/office/word/2006/wordml" xmlns:wps="http://schemas.microsoft.com/office/word/2010/wordprocessingShape" mc:Ignorable="w14 w15 wp14">
+  <w:abstractNum w:abstractNumId="0" w15:restartNumberingAfterBreak="0">
     <w:nsid w:val="00C36962"/>
     <w:multiLevelType w:val="hybridMultilevel"/>
     <w:tmpl w:val="5198ACB8"/>
@@ -5979,7 +6071,7 @@
       </w:rPr>
     </w:lvl>
   </w:abstractNum>
-  <w:abstractNum w:abstractNumId="1">
+  <w:abstractNum w:abstractNumId="1" w15:restartNumberingAfterBreak="0">
     <w:nsid w:val="0FD77119"/>
     <w:multiLevelType w:val="hybridMultilevel"/>
     <w:tmpl w:val="258E0460"/>
@@ -6096,7 +6188,7 @@
       </w:rPr>
     </w:lvl>
   </w:abstractNum>
-  <w:abstractNum w:abstractNumId="2">
+  <w:abstractNum w:abstractNumId="2" w15:restartNumberingAfterBreak="0">
     <w:nsid w:val="103D3011"/>
     <w:multiLevelType w:val="hybridMultilevel"/>
     <w:tmpl w:val="1A06B1E2"/>
@@ -6185,7 +6277,7 @@
       </w:pPr>
     </w:lvl>
   </w:abstractNum>
-  <w:abstractNum w:abstractNumId="3">
+  <w:abstractNum w:abstractNumId="3" w15:restartNumberingAfterBreak="0">
     <w:nsid w:val="1FBC3214"/>
     <w:multiLevelType w:val="hybridMultilevel"/>
     <w:tmpl w:val="BE38F1AE"/>
@@ -6298,7 +6390,7 @@
       </w:rPr>
     </w:lvl>
   </w:abstractNum>
-  <w:abstractNum w:abstractNumId="4">
+  <w:abstractNum w:abstractNumId="4" w15:restartNumberingAfterBreak="0">
     <w:nsid w:val="2CD64B1E"/>
     <w:multiLevelType w:val="multilevel"/>
     <w:tmpl w:val="0B4E0E28"/>
@@ -6447,7 +6539,7 @@
       </w:rPr>
     </w:lvl>
   </w:abstractNum>
-  <w:abstractNum w:abstractNumId="5">
+  <w:abstractNum w:abstractNumId="5" w15:restartNumberingAfterBreak="0">
     <w:nsid w:val="3D09409F"/>
     <w:multiLevelType w:val="hybridMultilevel"/>
     <w:tmpl w:val="C45CB832"/>
@@ -6564,7 +6656,7 @@
       </w:pPr>
     </w:lvl>
   </w:abstractNum>
-  <w:abstractNum w:abstractNumId="6">
+  <w:abstractNum w:abstractNumId="6" w15:restartNumberingAfterBreak="0">
     <w:nsid w:val="4E9317CD"/>
     <w:multiLevelType w:val="hybridMultilevel"/>
     <w:tmpl w:val="4B6AA4BE"/>
@@ -6653,7 +6745,7 @@
       </w:pPr>
     </w:lvl>
   </w:abstractNum>
-  <w:abstractNum w:abstractNumId="7">
+  <w:abstractNum w:abstractNumId="7" w15:restartNumberingAfterBreak="0">
     <w:nsid w:val="50A62950"/>
     <w:multiLevelType w:val="hybridMultilevel"/>
     <w:tmpl w:val="2726482A"/>
@@ -6766,7 +6858,7 @@
       </w:rPr>
     </w:lvl>
   </w:abstractNum>
-  <w:abstractNum w:abstractNumId="8">
+  <w:abstractNum w:abstractNumId="8" w15:restartNumberingAfterBreak="0">
     <w:nsid w:val="556C65F1"/>
     <w:multiLevelType w:val="hybridMultilevel"/>
     <w:tmpl w:val="7FC4F5D0"/>
@@ -6886,7 +6978,7 @@
       </w:pPr>
     </w:lvl>
   </w:abstractNum>
-  <w:abstractNum w:abstractNumId="9">
+  <w:abstractNum w:abstractNumId="9" w15:restartNumberingAfterBreak="0">
     <w:nsid w:val="57760CD0"/>
     <w:multiLevelType w:val="hybridMultilevel"/>
     <w:tmpl w:val="751048C2"/>
@@ -6999,7 +7091,7 @@
       </w:rPr>
     </w:lvl>
   </w:abstractNum>
-  <w:abstractNum w:abstractNumId="10">
+  <w:abstractNum w:abstractNumId="10" w15:restartNumberingAfterBreak="0">
     <w:nsid w:val="67C2432D"/>
     <w:multiLevelType w:val="hybridMultilevel"/>
     <w:tmpl w:val="1E80A032"/>
@@ -7112,7 +7204,7 @@
       </w:rPr>
     </w:lvl>
   </w:abstractNum>
-  <w:abstractNum w:abstractNumId="11">
+  <w:abstractNum w:abstractNumId="11" w15:restartNumberingAfterBreak="0">
     <w:nsid w:val="69832197"/>
     <w:multiLevelType w:val="multilevel"/>
     <w:tmpl w:val="C08E9B2C"/>
@@ -7238,7 +7330,7 @@
       </w:rPr>
     </w:lvl>
   </w:abstractNum>
-  <w:abstractNum w:abstractNumId="12">
+  <w:abstractNum w:abstractNumId="12" w15:restartNumberingAfterBreak="0">
     <w:nsid w:val="789F2EDA"/>
     <w:multiLevelType w:val="hybridMultilevel"/>
     <w:tmpl w:val="2E7483BA"/>
@@ -7351,7 +7443,7 @@
       </w:rPr>
     </w:lvl>
   </w:abstractNum>
-  <w:abstractNum w:abstractNumId="13">
+  <w:abstractNum w:abstractNumId="13" w15:restartNumberingAfterBreak="0">
     <w:nsid w:val="797E25BB"/>
     <w:multiLevelType w:val="hybridMultilevel"/>
     <w:tmpl w:val="6B62F332"/>
@@ -7472,7 +7564,7 @@
       </w:pPr>
     </w:lvl>
   </w:abstractNum>
-  <w:abstractNum w:abstractNumId="14">
+  <w:abstractNum w:abstractNumId="14" w15:restartNumberingAfterBreak="0">
     <w:nsid w:val="7F3C6A54"/>
     <w:multiLevelType w:val="hybridMultilevel"/>
     <w:tmpl w:val="EB88613A"/>
@@ -7643,7 +7735,7 @@
 </file>
 
 <file path=word/styles.xml><?xml version="1.0" encoding="utf-8"?>
-<w:styles xmlns:mc="http://schemas.openxmlformats.org/markup-compatibility/2006" xmlns:r="http://schemas.openxmlformats.org/officeDocument/2006/relationships" xmlns:w="http://schemas.openxmlformats.org/wordprocessingml/2006/main" xmlns:w14="http://schemas.microsoft.com/office/word/2010/wordml" mc:Ignorable="w14">
+<w:styles xmlns:mc="http://schemas.openxmlformats.org/markup-compatibility/2006" xmlns:r="http://schemas.openxmlformats.org/officeDocument/2006/relationships" xmlns:w="http://schemas.openxmlformats.org/wordprocessingml/2006/main" xmlns:w14="http://schemas.microsoft.com/office/word/2010/wordml" xmlns:w15="http://schemas.microsoft.com/office/word/2012/wordml" mc:Ignorable="w14 w15">
   <w:docDefaults>
     <w:rPrDefault>
       <w:rPr>
@@ -7659,1164 +7751,378 @@
       </w:pPr>
     </w:pPrDefault>
   </w:docDefaults>
-  <w:latentStyles w:defLockedState="0" w:defUIPriority="99" w:defSemiHidden="1" w:defUnhideWhenUsed="1" w:defQFormat="0" w:count="267">
-    <w:lsdException w:name="Normal" w:semiHidden="0" w:uiPriority="0" w:unhideWhenUsed="0" w:qFormat="1"/>
-    <w:lsdException w:name="heading 1" w:semiHidden="0" w:uiPriority="9" w:unhideWhenUsed="0" w:qFormat="1"/>
-    <w:lsdException w:name="heading 2" w:uiPriority="9" w:qFormat="1"/>
-    <w:lsdException w:name="heading 3" w:uiPriority="9" w:qFormat="1"/>
-    <w:lsdException w:name="heading 4" w:uiPriority="9" w:qFormat="1"/>
-    <w:lsdException w:name="heading 5" w:uiPriority="9" w:qFormat="1"/>
-    <w:lsdException w:name="heading 6" w:uiPriority="9" w:qFormat="1"/>
-    <w:lsdException w:name="heading 7" w:uiPriority="9" w:qFormat="1"/>
-    <w:lsdException w:name="heading 8" w:uiPriority="9" w:qFormat="1"/>
-    <w:lsdException w:name="heading 9" w:uiPriority="9" w:qFormat="1"/>
-    <w:lsdException w:name="toc 1" w:uiPriority="39"/>
-    <w:lsdException w:name="toc 2" w:uiPriority="39"/>
-    <w:lsdException w:name="toc 3" w:uiPriority="39"/>
-    <w:lsdException w:name="toc 4" w:uiPriority="39"/>
-    <w:lsdException w:name="toc 5" w:uiPriority="39"/>
-    <w:lsdException w:name="toc 6" w:uiPriority="39"/>
-    <w:lsdException w:name="toc 7" w:uiPriority="39"/>
-    <w:lsdException w:name="toc 8" w:uiPriority="39"/>
-    <w:lsdException w:name="toc 9" w:uiPriority="39"/>
-    <w:lsdException w:name="caption" w:uiPriority="35" w:qFormat="1"/>
-    <w:lsdException w:name="Title" w:semiHidden="0" w:uiPriority="10" w:unhideWhenUsed="0" w:qFormat="1"/>
-    <w:lsdException w:name="Default Paragraph Font" w:uiPriority="1"/>
-    <w:lsdException w:name="Subtitle" w:semiHidden="0" w:uiPriority="11" w:unhideWhenUsed="0" w:qFormat="1"/>
-    <w:lsdException w:name="Strong" w:semiHidden="0" w:uiPriority="22" w:unhideWhenUsed="0" w:qFormat="1"/>
-    <w:lsdException w:name="Emphasis" w:semiHidden="0" w:uiPriority="20" w:unhideWhenUsed="0" w:qFormat="1"/>
-    <w:lsdException w:name="Plain Text" w:uiPriority="0"/>
-    <w:lsdException w:name="Table Grid" w:semiHidden="0" w:uiPriority="59" w:unhideWhenUsed="0"/>
-    <w:lsdException w:name="Placeholder Text" w:unhideWhenUsed="0"/>
-    <w:lsdException w:name="No Spacing" w:semiHidden="0" w:uiPriority="1" w:unhideWhenUsed="0" w:qFormat="1"/>
-    <w:lsdException w:name="Light Shading" w:semiHidden="0" w:uiPriority="60" w:unhideWhenUsed="0"/>
-    <w:lsdException w:name="Light List" w:semiHidden="0" w:uiPriority="61" w:unhideWhenUsed="0"/>
-    <w:lsdException w:name="Light Grid" w:semiHidden="0" w:uiPriority="62" w:unhideWhenUsed="0"/>
-    <w:lsdException w:name="Medium Shading 1" w:semiHidden="0" w:uiPriority="63" w:unhideWhenUsed="0"/>
-    <w:lsdException w:name="Medium Shading 2" w:semiHidden="0" w:uiPriority="64" w:unhideWhenUsed="0"/>
-    <w:lsdException w:name="Medium List 1" w:semiHidden="0" w:uiPriority="65" w:unhideWhenUsed="0"/>
-    <w:lsdException w:name="Medium List 2" w:semiHidden="0" w:uiPriority="66" w:unhideWhenUsed="0"/>
-    <w:lsdException w:name="Medium Grid 1" w:semiHidden="0" w:uiPriority="67" w:unhideWhenUsed="0"/>
-    <w:lsdException w:name="Medium Grid 2" w:semiHidden="0" w:uiPriority="68" w:unhideWhenUsed="0"/>
-    <w:lsdException w:name="Medium Grid 3" w:semiHidden="0" w:uiPriority="69" w:unhideWhenUsed="0"/>
-    <w:lsdException w:name="Dark List" w:semiHidden="0" w:uiPriority="70" w:unhideWhenUsed="0"/>
-    <w:lsdException w:name="Colorful Shading" w:semiHidden="0" w:uiPriority="71" w:unhideWhenUsed="0"/>
-    <w:lsdException w:name="Colorful List" w:semiHidden="0" w:uiPriority="72" w:unhideWhenUsed="0"/>
-    <w:lsdException w:name="Colorful Grid" w:semiHidden="0" w:uiPriority="73" w:unhideWhenUsed="0"/>
-    <w:lsdException w:name="Light Shading Accent 1" w:semiHidden="0" w:uiPriority="60" w:unhideWhenUsed="0"/>
-    <w:lsdException w:name="Light List Accent 1" w:semiHidden="0" w:uiPriority="61" w:unhideWhenUsed="0"/>
-    <w:lsdException w:name="Light Grid Accent 1" w:semiHidden="0" w:uiPriority="62" w:unhideWhenUsed="0"/>
-    <w:lsdException w:name="Medium Shading 1 Accent 1" w:semiHidden="0" w:uiPriority="63" w:unhideWhenUsed="0"/>
-    <w:lsdException w:name="Medium Shading 2 Accent 1" w:semiHidden="0" w:uiPriority="64" w:unhideWhenUsed="0"/>
-    <w:lsdException w:name="Medium List 1 Accent 1" w:semiHidden="0" w:uiPriority="65" w:unhideWhenUsed="0"/>
-    <w:lsdException w:name="Revision" w:unhideWhenUsed="0"/>
-    <w:lsdException w:name="List Paragraph" w:semiHidden="0" w:uiPriority="34" w:unhideWhenUsed="0" w:qFormat="1"/>
-    <w:lsdException w:name="Quote" w:semiHidden="0" w:uiPriority="29" w:unhideWhenUsed="0" w:qFormat="1"/>
-    <w:lsdException w:name="Intense Quote" w:semiHidden="0" w:uiPriority="30" w:unhideWhenUsed="0" w:qFormat="1"/>
-    <w:lsdException w:name="Medium List 2 Accent 1" w:semiHidden="0" w:uiPriority="66" w:unhideWhenUsed="0"/>
-    <w:lsdException w:name="Medium Grid 1 Accent 1" w:semiHidden="0" w:uiPriority="67" w:unhideWhenUsed="0"/>
-    <w:lsdException w:name="Medium Grid 2 Accent 1" w:semiHidden="0" w:uiPriority="68" w:unhideWhenUsed="0"/>
-    <w:lsdException w:name="Medium Grid 3 Accent 1" w:semiHidden="0" w:uiPriority="69" w:unhideWhenUsed="0"/>
-    <w:lsdException w:name="Dark List Accent 1" w:semiHidden="0" w:uiPriority="70" w:unhideWhenUsed="0"/>
-    <w:lsdException w:name="Colorful Shading Accent 1" w:semiHidden="0" w:uiPriority="71" w:unhideWhenUsed="0"/>
-    <w:lsdException w:name="Colorful List Accent 1" w:semiHidden="0" w:uiPriority="72" w:unhideWhenUsed="0"/>
-    <w:lsdException w:name="Colorful Grid Accent 1" w:semiHidden="0" w:uiPriority="73" w:unhideWhenUsed="0"/>
-    <w:lsdException w:name="Light Shading Accent 2" w:semiHidden="0" w:uiPriority="60" w:unhideWhenUsed="0"/>
-    <w:lsdException w:name="Light List Accent 2" w:semiHidden="0" w:uiPriority="61" w:unhideWhenUsed="0"/>
-    <w:lsdException w:name="Light Grid Accent 2" w:semiHidden="0" w:uiPriority="62" w:unhideWhenUsed="0"/>
-    <w:lsdException w:name="Medium Shading 1 Accent 2" w:semiHidden="0" w:uiPriority="63" w:unhideWhenUsed="0"/>
-    <w:lsdException w:name="Medium Shading 2 Accent 2" w:semiHidden="0" w:uiPriority="64" w:unhideWhenUsed="0"/>
-    <w:lsdException w:name="Medium List 1 Accent 2" w:semiHidden="0" w:uiPriority="65" w:unhideWhenUsed="0"/>
-    <w:lsdException w:name="Medium List 2 Accent 2" w:semiHidden="0" w:uiPriority="66" w:unhideWhenUsed="0"/>
-    <w:lsdException w:name="Medium Grid 1 Accent 2" w:semiHidden="0" w:uiPriority="67" w:unhideWhenUsed="0"/>
-    <w:lsdException w:name="Medium Grid 2 Accent 2" w:semiHidden="0" w:uiPriority="68" w:unhideWhenUsed="0"/>
-    <w:lsdException w:name="Medium Grid 3 Accent 2" w:semiHidden="0" w:uiPriority="69" w:unhideWhenUsed="0"/>
-    <w:lsdException w:name="Dark List Accent 2" w:semiHidden="0" w:uiPriority="70" w:unhideWhenUsed="0"/>
-    <w:lsdException w:name="Colorful Shading Accent 2" w:semiHidden="0" w:uiPriority="71" w:unhideWhenUsed="0"/>
-    <w:lsdException w:name="Colorful List Accent 2" w:semiHidden="0" w:uiPriority="72" w:unhideWhenUsed="0"/>
-    <w:lsdException w:name="Colorful Grid Accent 2" w:semiHidden="0" w:uiPriority="73" w:unhideWhenUsed="0"/>
-    <w:lsdException w:name="Light Shading Accent 3" w:semiHidden="0" w:uiPriority="60" w:unhideWhenUsed="0"/>
-    <w:lsdException w:name="Light List Accent 3" w:semiHidden="0" w:uiPriority="61" w:unhideWhenUsed="0"/>
-    <w:lsdException w:name="Light Grid Accent 3" w:semiHidden="0" w:uiPriority="62" w:unhideWhenUsed="0"/>
-    <w:lsdException w:name="Medium Shading 1 Accent 3" w:semiHidden="0" w:uiPriority="63" w:unhideWhenUsed="0"/>
-    <w:lsdException w:name="Medium Shading 2 Accent 3" w:semiHidden="0" w:uiPriority="64" w:unhideWhenUsed="0"/>
-    <w:lsdException w:name="Medium List 1 Accent 3" w:semiHidden="0" w:uiPriority="65" w:unhideWhenUsed="0"/>
-    <w:lsdException w:name="Medium List 2 Accent 3" w:semiHidden="0" w:uiPriority="66" w:unhideWhenUsed="0"/>
-    <w:lsdException w:name="Medium Grid 1 Accent 3" w:semiHidden="0" w:uiPriority="67" w:unhideWhenUsed="0"/>
-    <w:lsdException w:name="Medium Grid 2 Accent 3" w:semiHidden="0" w:uiPriority="68" w:unhideWhenUsed="0"/>
-    <w:lsdException w:name="Medium Grid 3 Accent 3" w:semiHidden="0" w:uiPriority="69" w:unhideWhenUsed="0"/>
-    <w:lsdException w:name="Dark List Accent 3" w:semiHidden="0" w:uiPriority="70" w:unhideWhenUsed="0"/>
-    <w:lsdException w:name="Colorful Shading Accent 3" w:semiHidden="0" w:uiPriority="71" w:unhideWhenUsed="0"/>
-    <w:lsdException w:name="Colorful List Accent 3" w:semiHidden="0" w:uiPriority="72" w:unhideWhenUsed="0"/>
-    <w:lsdException w:name="Colorful Grid Accent 3" w:semiHidden="0" w:uiPriority="73" w:unhideWhenUsed="0"/>
-    <w:lsdException w:name="Light Shading Accent 4" w:semiHidden="0" w:uiPriority="60" w:unhideWhenUsed="0"/>
-    <w:lsdException w:name="Light List Accent 4" w:semiHidden="0" w:uiPriority="61" w:unhideWhenUsed="0"/>
-    <w:lsdException w:name="Light Grid Accent 4" w:semiHidden="0" w:uiPriority="62" w:unhideWhenUsed="0"/>
-    <w:lsdException w:name="Medium Shading 1 Accent 4" w:semiHidden="0" w:uiPriority="63" w:unhideWhenUsed="0"/>
-    <w:lsdException w:name="Medium Shading 2 Accent 4" w:semiHidden="0" w:uiPriority="64" w:unhideWhenUsed="0"/>
-    <w:lsdException w:name="Medium List 1 Accent 4" w:semiHidden="0" w:uiPriority="65" w:unhideWhenUsed="0"/>
-    <w:lsdException w:name="Medium List 2 Accent 4" w:semiHidden="0" w:uiPriority="66" w:unhideWhenUsed="0"/>
-    <w:lsdException w:name="Medium Grid 1 Accent 4" w:semiHidden="0" w:uiPriority="67" w:unhideWhenUsed="0"/>
-    <w:lsdException w:name="Medium Grid 2 Accent 4" w:semiHidden="0" w:uiPriority="68" w:unhideWhenUsed="0"/>
-    <w:lsdException w:name="Medium Grid 3 Accent 4" w:semiHidden="0" w:uiPriority="69" w:unhideWhenUsed="0"/>
-    <w:lsdException w:name="Dark List Accent 4" w:semiHidden="0" w:uiPriority="70" w:unhideWhenUsed="0"/>
-    <w:lsdException w:name="Colorful Shading Accent 4" w:semiHidden="0" w:uiPriority="71" w:unhideWhenUsed="0"/>
-    <w:lsdException w:name="Colorful List Accent 4" w:semiHidden="0" w:uiPriority="72" w:unhideWhenUsed="0"/>
-    <w:lsdException w:name="Colorful Grid Accent 4" w:semiHidden="0" w:uiPriority="73" w:unhideWhenUsed="0"/>
-    <w:lsdException w:name="Light Shading Accent 5" w:semiHidden="0" w:uiPriority="60" w:unhideWhenUsed="0"/>
-    <w:lsdException w:name="Light List Accent 5" w:semiHidden="0" w:uiPriority="61" w:unhideWhenUsed="0"/>
-    <w:lsdException w:name="Light Grid Accent 5" w:semiHidden="0" w:uiPriority="62" w:unhideWhenUsed="0"/>
-    <w:lsdException w:name="Medium Shading 1 Accent 5" w:semiHidden="0" w:uiPriority="63" w:unhideWhenUsed="0"/>
-    <w:lsdException w:name="Medium Shading 2 Accent 5" w:semiHidden="0" w:uiPriority="64" w:unhideWhenUsed="0"/>
-    <w:lsdException w:name="Medium List 1 Accent 5" w:semiHidden="0" w:uiPriority="65" w:unhideWhenUsed="0"/>
-    <w:lsdException w:name="Medium List 2 Accent 5" w:semiHidden="0" w:uiPriority="66" w:unhideWhenUsed="0"/>
-    <w:lsdException w:name="Medium Grid 1 Accent 5" w:semiHidden="0" w:uiPriority="67" w:unhideWhenUsed="0"/>
-    <w:lsdException w:name="Medium Grid 2 Accent 5" w:semiHidden="0" w:uiPriority="68" w:unhideWhenUsed="0"/>
-    <w:lsdException w:name="Medium Grid 3 Accent 5" w:semiHidden="0" w:uiPriority="69" w:unhideWhenUsed="0"/>
-    <w:lsdException w:name="Dark List Accent 5" w:semiHidden="0" w:uiPriority="70" w:unhideWhenUsed="0"/>
-    <w:lsdException w:name="Colorful Shading Accent 5" w:semiHidden="0" w:uiPriority="71" w:unhideWhenUsed="0"/>
-    <w:lsdException w:name="Colorful List Accent 5" w:semiHidden="0" w:uiPriority="72" w:unhideWhenUsed="0"/>
-    <w:lsdException w:name="Colorful Grid Accent 5" w:semiHidden="0" w:uiPriority="73" w:unhideWhenUsed="0"/>
-    <w:lsdException w:name="Light Shading Accent 6" w:semiHidden="0" w:uiPriority="60" w:unhideWhenUsed="0"/>
-    <w:lsdException w:name="Light List Accent 6" w:semiHidden="0" w:uiPriority="61" w:unhideWhenUsed="0"/>
-    <w:lsdException w:name="Light Grid Accent 6" w:semiHidden="0" w:uiPriority="62" w:unhideWhenUsed="0"/>
-    <w:lsdException w:name="Medium Shading 1 Accent 6" w:semiHidden="0" w:uiPriority="63" w:unhideWhenUsed="0"/>
-    <w:lsdException w:name="Medium Shading 2 Accent 6" w:semiHidden="0" w:uiPriority="64" w:unhideWhenUsed="0"/>
-    <w:lsdException w:name="Medium List 1 Accent 6" w:semiHidden="0" w:uiPriority="65" w:unhideWhenUsed="0"/>
-    <w:lsdException w:name="Medium List 2 Accent 6" w:semiHidden="0" w:uiPriority="66" w:unhideWhenUsed="0"/>
-    <w:lsdException w:name="Medium Grid 1 Accent 6" w:semiHidden="0" w:uiPriority="67" w:unhideWhenUsed="0"/>
-    <w:lsdException w:name="Medium Grid 2 Accent 6" w:semiHidden="0" w:uiPriority="68" w:unhideWhenUsed="0"/>
-    <w:lsdException w:name="Medium Grid 3 Accent 6" w:semiHidden="0" w:uiPriority="69" w:unhideWhenUsed="0"/>
-    <w:lsdException w:name="Dark List Accent 6" w:semiHidden="0" w:uiPriority="70" w:unhideWhenUsed="0"/>
-    <w:lsdException w:name="Colorful Shading Accent 6" w:semiHidden="0" w:uiPriority="71" w:unhideWhenUsed="0"/>
-    <w:lsdException w:name="Colorful List Accent 6" w:semiHidden="0" w:uiPriority="72" w:unhideWhenUsed="0"/>
-    <w:lsdException w:name="Colorful Grid Accent 6" w:semiHidden="0" w:uiPriority="73" w:unhideWhenUsed="0"/>
-    <w:lsdException w:name="Subtle Emphasis" w:semiHidden="0" w:uiPriority="19" w:unhideWhenUsed="0" w:qFormat="1"/>
-    <w:lsdException w:name="Intense Emphasis" w:semiHidden="0" w:uiPriority="21" w:unhideWhenUsed="0" w:qFormat="1"/>
-    <w:lsdException w:name="Subtle Reference" w:semiHidden="0" w:uiPriority="31" w:unhideWhenUsed="0" w:qFormat="1"/>
-    <w:lsdException w:name="Intense Reference" w:semiHidden="0" w:uiPriority="32" w:unhideWhenUsed="0" w:qFormat="1"/>
-    <w:lsdException w:name="Book Title" w:semiHidden="0" w:uiPriority="33" w:unhideWhenUsed="0" w:qFormat="1"/>
-    <w:lsdException w:name="Bibliography" w:uiPriority="37"/>
-    <w:lsdException w:name="TOC Heading" w:uiPriority="39" w:qFormat="1"/>
-  </w:latentStyles>
-  <w:style w:type="paragraph" w:default="1" w:styleId="Normal">
-    <w:name w:val="Normal"/>
-    <w:qFormat/>
-    <w:rsid w:val="00DA14AB"/>
-    <w:pPr>
-      <w:spacing w:after="0" w:line="240" w:lineRule="auto"/>
-    </w:pPr>
-    <w:rPr>
-      <w:rFonts w:ascii="Times New Roman" w:eastAsia="Times New Roman" w:hAnsi="Times New Roman" w:cs="Times New Roman"/>
-      <w:sz w:val="24"/>
-      <w:szCs w:val="24"/>
-      <w:lang w:eastAsia="hr-HR"/>
-    </w:rPr>
-  </w:style>
-  <w:style w:type="paragraph" w:styleId="Heading1">
-    <w:name w:val="heading 1"/>
-    <w:basedOn w:val="Normal"/>
-    <w:next w:val="Normal"/>
-    <w:link w:val="Heading1Char"/>
-    <w:uiPriority w:val="9"/>
-    <w:qFormat/>
-    <w:rsid w:val="00EA7310"/>
-    <w:pPr>
-      <w:keepNext/>
-      <w:keepLines/>
-      <w:spacing w:before="480"/>
-      <w:outlineLvl w:val="0"/>
-    </w:pPr>
-    <w:rPr>
-      <w:rFonts w:asciiTheme="majorHAnsi" w:eastAsiaTheme="majorEastAsia" w:hAnsiTheme="majorHAnsi" w:cstheme="majorBidi"/>
-      <w:b/>
-      <w:bCs/>
-      <w:color w:val="365F91" w:themeColor="accent1" w:themeShade="BF"/>
-      <w:sz w:val="28"/>
-      <w:szCs w:val="28"/>
-    </w:rPr>
-  </w:style>
-  <w:style w:type="paragraph" w:styleId="Heading2">
-    <w:name w:val="heading 2"/>
-    <w:basedOn w:val="Normal"/>
-    <w:next w:val="Normal"/>
-    <w:link w:val="Heading2Char"/>
-    <w:uiPriority w:val="9"/>
-    <w:semiHidden/>
-    <w:unhideWhenUsed/>
-    <w:qFormat/>
-    <w:rsid w:val="00EA7310"/>
-    <w:pPr>
-      <w:keepNext/>
-      <w:keepLines/>
-      <w:spacing w:before="200"/>
-      <w:outlineLvl w:val="1"/>
-    </w:pPr>
-    <w:rPr>
-      <w:rFonts w:asciiTheme="majorHAnsi" w:eastAsiaTheme="majorEastAsia" w:hAnsiTheme="majorHAnsi" w:cstheme="majorBidi"/>
-      <w:b/>
-      <w:bCs/>
-      <w:color w:val="4F81BD" w:themeColor="accent1"/>
-      <w:sz w:val="26"/>
-      <w:szCs w:val="26"/>
-    </w:rPr>
-  </w:style>
-  <w:style w:type="paragraph" w:styleId="Heading3">
-    <w:name w:val="heading 3"/>
-    <w:basedOn w:val="Normal"/>
-    <w:next w:val="Normal"/>
-    <w:link w:val="Heading3Char"/>
-    <w:uiPriority w:val="9"/>
-    <w:semiHidden/>
-    <w:unhideWhenUsed/>
-    <w:qFormat/>
-    <w:rsid w:val="00EA7310"/>
-    <w:pPr>
-      <w:keepNext/>
-      <w:keepLines/>
-      <w:spacing w:before="200"/>
-      <w:outlineLvl w:val="2"/>
-    </w:pPr>
-    <w:rPr>
-      <w:rFonts w:asciiTheme="majorHAnsi" w:eastAsiaTheme="majorEastAsia" w:hAnsiTheme="majorHAnsi" w:cstheme="majorBidi"/>
-      <w:b/>
-      <w:bCs/>
-      <w:color w:val="4F81BD" w:themeColor="accent1"/>
-    </w:rPr>
-  </w:style>
-  <w:style w:type="character" w:default="1" w:styleId="DefaultParagraphFont">
-    <w:name w:val="Default Paragraph Font"/>
-    <w:uiPriority w:val="1"/>
-    <w:semiHidden/>
-    <w:unhideWhenUsed/>
-  </w:style>
-  <w:style w:type="table" w:default="1" w:styleId="TableNormal">
-    <w:name w:val="Normal Table"/>
-    <w:uiPriority w:val="99"/>
-    <w:semiHidden/>
-    <w:unhideWhenUsed/>
-    <w:tblPr>
-      <w:tblInd w:w="0" w:type="dxa"/>
-      <w:tblCellMar>
-        <w:top w:w="0" w:type="dxa"/>
-        <w:left w:w="108" w:type="dxa"/>
-        <w:bottom w:w="0" w:type="dxa"/>
-        <w:right w:w="108" w:type="dxa"/>
-      </w:tblCellMar>
-    </w:tblPr>
-  </w:style>
-  <w:style w:type="numbering" w:default="1" w:styleId="NoList">
-    <w:name w:val="No List"/>
-    <w:uiPriority w:val="99"/>
-    <w:semiHidden/>
-    <w:unhideWhenUsed/>
-  </w:style>
-  <w:style w:type="paragraph" w:customStyle="1" w:styleId="Nazivinstitucije">
-    <w:name w:val="Naziv institucije"/>
-    <w:basedOn w:val="Normal"/>
-    <w:link w:val="NazivinstitucijeChar"/>
-    <w:rsid w:val="00365B40"/>
-    <w:pPr>
-      <w:jc w:val="center"/>
-    </w:pPr>
-    <w:rPr>
-      <w:b/>
-      <w:bCs/>
-    </w:rPr>
-  </w:style>
-  <w:style w:type="paragraph" w:customStyle="1" w:styleId="Imeiprezimekandidata">
-    <w:name w:val="Ime i prezime kandidata"/>
-    <w:basedOn w:val="Normal"/>
-    <w:rsid w:val="00365B40"/>
-    <w:pPr>
-      <w:spacing w:before="120" w:line="360" w:lineRule="auto"/>
-      <w:jc w:val="both"/>
-    </w:pPr>
-    <w:rPr>
-      <w:b/>
-      <w:sz w:val="28"/>
-    </w:rPr>
-  </w:style>
-  <w:style w:type="paragraph" w:customStyle="1" w:styleId="Naslovzavrnograda">
-    <w:name w:val="Naslov završnog rada"/>
-    <w:basedOn w:val="Normal"/>
-    <w:rsid w:val="00365B40"/>
-    <w:pPr>
-      <w:jc w:val="center"/>
-    </w:pPr>
-    <w:rPr>
-      <w:rFonts w:ascii="Arial" w:hAnsi="Arial"/>
-      <w:b/>
-      <w:sz w:val="36"/>
-    </w:rPr>
-  </w:style>
-  <w:style w:type="paragraph" w:customStyle="1" w:styleId="ZAVRNIRAD">
-    <w:name w:val="&quot;ZAVRŠNI RAD&quot;"/>
-    <w:basedOn w:val="Nazivinstitucije"/>
-    <w:rsid w:val="00365B40"/>
-    <w:rPr>
-      <w:caps/>
-    </w:rPr>
-  </w:style>
-  <w:style w:type="paragraph" w:customStyle="1" w:styleId="Mjesto">
-    <w:name w:val="Mjesto"/>
-    <w:aliases w:val="godina završnog rada"/>
-    <w:basedOn w:val="Nazivinstitucije"/>
-    <w:link w:val="MjestoChar"/>
-    <w:rsid w:val="00365B40"/>
-  </w:style>
-  <w:style w:type="paragraph" w:customStyle="1" w:styleId="Podaciokandidatu">
-    <w:name w:val="Podaci o kandidatu"/>
-    <w:basedOn w:val="Normal"/>
-    <w:rsid w:val="00365B40"/>
-    <w:pPr>
-      <w:spacing w:before="120"/>
-    </w:pPr>
-    <w:rPr>
-      <w:b/>
-    </w:rPr>
-  </w:style>
-  <w:style w:type="paragraph" w:customStyle="1" w:styleId="Mentor">
-    <w:name w:val="&quot;Mentor:&quot;"/>
-    <w:basedOn w:val="Normal"/>
-    <w:rsid w:val="00365B40"/>
-    <w:pPr>
-      <w:spacing w:before="120" w:line="360" w:lineRule="auto"/>
-      <w:ind w:left="4956"/>
-      <w:jc w:val="both"/>
-    </w:pPr>
-    <w:rPr>
-      <w:b/>
-      <w:bCs/>
-    </w:rPr>
-  </w:style>
-  <w:style w:type="paragraph" w:customStyle="1" w:styleId="Podaciomentoru">
-    <w:name w:val="Podaci o mentoru"/>
-    <w:basedOn w:val="Normal"/>
-    <w:rsid w:val="00365B40"/>
-    <w:pPr>
-      <w:spacing w:line="360" w:lineRule="auto"/>
-      <w:ind w:left="4956"/>
-      <w:jc w:val="both"/>
-    </w:pPr>
-  </w:style>
-  <w:style w:type="paragraph" w:customStyle="1" w:styleId="FOINaslov1">
-    <w:name w:val="FOI Naslov 1"/>
-    <w:basedOn w:val="Mjesto"/>
-    <w:link w:val="FOINaslov1Char"/>
-    <w:autoRedefine/>
-    <w:qFormat/>
-    <w:rsid w:val="00DA14AB"/>
-    <w:pPr>
-      <w:numPr>
-        <w:numId w:val="1"/>
-      </w:numPr>
-      <w:tabs>
-        <w:tab w:val="left" w:pos="426"/>
-      </w:tabs>
-      <w:spacing w:after="240"/>
-      <w:ind w:left="0" w:firstLine="0"/>
-    </w:pPr>
-    <w:rPr>
-      <w:sz w:val="36"/>
-    </w:rPr>
-  </w:style>
-  <w:style w:type="paragraph" w:styleId="ListParagraph">
-    <w:name w:val="List Paragraph"/>
-    <w:basedOn w:val="Normal"/>
-    <w:link w:val="ListParagraphChar"/>
-    <w:uiPriority w:val="34"/>
-    <w:qFormat/>
-    <w:rsid w:val="00FE7A9A"/>
-    <w:pPr>
-      <w:ind w:left="720"/>
-      <w:contextualSpacing/>
-    </w:pPr>
-  </w:style>
-  <w:style w:type="character" w:customStyle="1" w:styleId="NazivinstitucijeChar">
-    <w:name w:val="Naziv institucije Char"/>
-    <w:basedOn w:val="DefaultParagraphFont"/>
-    <w:link w:val="Nazivinstitucije"/>
-    <w:rsid w:val="00FD0CD5"/>
-    <w:rPr>
-      <w:rFonts w:ascii="Times New Roman" w:eastAsia="Times New Roman" w:hAnsi="Times New Roman" w:cs="Times New Roman"/>
-      <w:b/>
-      <w:bCs/>
-      <w:sz w:val="24"/>
-      <w:szCs w:val="24"/>
-      <w:lang w:eastAsia="hr-HR"/>
-    </w:rPr>
-  </w:style>
-  <w:style w:type="character" w:customStyle="1" w:styleId="MjestoChar">
-    <w:name w:val="Mjesto Char"/>
-    <w:aliases w:val="godina završnog rada Char"/>
-    <w:basedOn w:val="NazivinstitucijeChar"/>
-    <w:link w:val="Mjesto"/>
-    <w:rsid w:val="00FD0CD5"/>
-    <w:rPr>
-      <w:rFonts w:ascii="Times New Roman" w:eastAsia="Times New Roman" w:hAnsi="Times New Roman" w:cs="Times New Roman"/>
-      <w:b/>
-      <w:bCs/>
-      <w:sz w:val="24"/>
-      <w:szCs w:val="24"/>
-      <w:lang w:eastAsia="hr-HR"/>
-    </w:rPr>
-  </w:style>
-  <w:style w:type="character" w:customStyle="1" w:styleId="FOINaslov1Char">
-    <w:name w:val="FOI Naslov 1 Char"/>
-    <w:basedOn w:val="MjestoChar"/>
-    <w:link w:val="FOINaslov1"/>
-    <w:rsid w:val="00DA14AB"/>
-    <w:rPr>
-      <w:rFonts w:ascii="Times New Roman" w:eastAsia="Times New Roman" w:hAnsi="Times New Roman" w:cs="Times New Roman"/>
-      <w:b/>
-      <w:bCs/>
-      <w:sz w:val="36"/>
-      <w:szCs w:val="24"/>
-      <w:lang w:eastAsia="hr-HR"/>
-    </w:rPr>
-  </w:style>
-  <w:style w:type="paragraph" w:customStyle="1" w:styleId="FOINaslov2">
-    <w:name w:val="FOI Naslov 2"/>
-    <w:basedOn w:val="ListParagraph"/>
-    <w:link w:val="FOINaslov2Char"/>
-    <w:qFormat/>
-    <w:rsid w:val="000A11F1"/>
-    <w:pPr>
-      <w:numPr>
-        <w:ilvl w:val="1"/>
-        <w:numId w:val="1"/>
-      </w:numPr>
-      <w:spacing w:before="240" w:after="120"/>
-      <w:ind w:left="357" w:hanging="357"/>
-      <w:contextualSpacing w:val="0"/>
-      <w:jc w:val="both"/>
-    </w:pPr>
-    <w:rPr>
-      <w:b/>
-      <w:sz w:val="32"/>
-    </w:rPr>
-  </w:style>
-  <w:style w:type="paragraph" w:customStyle="1" w:styleId="FOINaslov3">
-    <w:name w:val="FOI Naslov 3"/>
-    <w:basedOn w:val="ListParagraph"/>
-    <w:link w:val="FOINaslov3Char"/>
-    <w:qFormat/>
-    <w:rsid w:val="000A11F1"/>
-    <w:pPr>
-      <w:numPr>
-        <w:ilvl w:val="2"/>
-        <w:numId w:val="1"/>
-      </w:numPr>
-      <w:spacing w:before="240" w:after="120"/>
-      <w:ind w:left="709" w:hanging="709"/>
-      <w:jc w:val="both"/>
-    </w:pPr>
-    <w:rPr>
-      <w:b/>
-      <w:sz w:val="28"/>
-    </w:rPr>
-  </w:style>
-  <w:style w:type="character" w:customStyle="1" w:styleId="ListParagraphChar">
-    <w:name w:val="List Paragraph Char"/>
-    <w:basedOn w:val="DefaultParagraphFont"/>
-    <w:link w:val="ListParagraph"/>
-    <w:uiPriority w:val="34"/>
-    <w:rsid w:val="000A11F1"/>
-    <w:rPr>
-      <w:rFonts w:ascii="Times New Roman" w:eastAsia="Times New Roman" w:hAnsi="Times New Roman" w:cs="Times New Roman"/>
-      <w:sz w:val="24"/>
-      <w:szCs w:val="24"/>
-      <w:lang w:eastAsia="hr-HR"/>
-    </w:rPr>
-  </w:style>
-  <w:style w:type="character" w:customStyle="1" w:styleId="FOINaslov2Char">
-    <w:name w:val="FOI Naslov 2 Char"/>
-    <w:basedOn w:val="ListParagraphChar"/>
-    <w:link w:val="FOINaslov2"/>
-    <w:rsid w:val="000A11F1"/>
-    <w:rPr>
-      <w:rFonts w:ascii="Times New Roman" w:eastAsia="Times New Roman" w:hAnsi="Times New Roman" w:cs="Times New Roman"/>
-      <w:b/>
-      <w:sz w:val="32"/>
-      <w:szCs w:val="24"/>
-      <w:lang w:eastAsia="hr-HR"/>
-    </w:rPr>
-  </w:style>
-  <w:style w:type="paragraph" w:customStyle="1" w:styleId="FOINaslov4">
-    <w:name w:val="FOI Naslov 4"/>
-    <w:basedOn w:val="ListParagraph"/>
-    <w:link w:val="FOINaslov4Char"/>
-    <w:qFormat/>
-    <w:rsid w:val="000A11F1"/>
-    <w:pPr>
-      <w:numPr>
-        <w:ilvl w:val="3"/>
-        <w:numId w:val="1"/>
-      </w:numPr>
-      <w:spacing w:before="240" w:after="120"/>
-      <w:ind w:left="851" w:hanging="851"/>
-      <w:contextualSpacing w:val="0"/>
-      <w:jc w:val="both"/>
-    </w:pPr>
-    <w:rPr>
-      <w:b/>
-    </w:rPr>
-  </w:style>
-  <w:style w:type="character" w:customStyle="1" w:styleId="FOINaslov3Char">
-    <w:name w:val="FOI Naslov 3 Char"/>
-    <w:basedOn w:val="ListParagraphChar"/>
-    <w:link w:val="FOINaslov3"/>
-    <w:rsid w:val="000A11F1"/>
-    <w:rPr>
-      <w:rFonts w:ascii="Times New Roman" w:eastAsia="Times New Roman" w:hAnsi="Times New Roman" w:cs="Times New Roman"/>
-      <w:b/>
-      <w:sz w:val="28"/>
-      <w:szCs w:val="24"/>
-      <w:lang w:eastAsia="hr-HR"/>
-    </w:rPr>
-  </w:style>
-  <w:style w:type="character" w:customStyle="1" w:styleId="FOINaslov4Char">
-    <w:name w:val="FOI Naslov 4 Char"/>
-    <w:basedOn w:val="ListParagraphChar"/>
-    <w:link w:val="FOINaslov4"/>
-    <w:rsid w:val="000A11F1"/>
-    <w:rPr>
-      <w:rFonts w:ascii="Times New Roman" w:eastAsia="Times New Roman" w:hAnsi="Times New Roman" w:cs="Times New Roman"/>
-      <w:b/>
-      <w:sz w:val="24"/>
-      <w:szCs w:val="24"/>
-      <w:lang w:eastAsia="hr-HR"/>
-    </w:rPr>
-  </w:style>
-  <w:style w:type="paragraph" w:styleId="NormalWeb">
-    <w:name w:val="Normal (Web)"/>
-    <w:basedOn w:val="Normal"/>
-    <w:uiPriority w:val="99"/>
-    <w:semiHidden/>
-    <w:unhideWhenUsed/>
-    <w:rsid w:val="00A82589"/>
-    <w:pPr>
-      <w:spacing w:before="100" w:beforeAutospacing="1" w:after="100" w:afterAutospacing="1"/>
-    </w:pPr>
-  </w:style>
-  <w:style w:type="paragraph" w:customStyle="1" w:styleId="Brojke">
-    <w:name w:val="Brojke"/>
-    <w:basedOn w:val="Normal"/>
-    <w:rsid w:val="00045E57"/>
-    <w:pPr>
-      <w:numPr>
-        <w:numId w:val="4"/>
-      </w:numPr>
-      <w:spacing w:after="120" w:line="360" w:lineRule="auto"/>
-    </w:pPr>
-    <w:rPr>
-      <w:rFonts w:ascii="Arial" w:hAnsi="Arial" w:cs="Arial"/>
-      <w:lang w:eastAsia="en-US"/>
-    </w:rPr>
-  </w:style>
-  <w:style w:type="character" w:customStyle="1" w:styleId="Heading1Char">
-    <w:name w:val="Heading 1 Char"/>
-    <w:basedOn w:val="DefaultParagraphFont"/>
-    <w:link w:val="Heading1"/>
-    <w:uiPriority w:val="9"/>
-    <w:rsid w:val="00EA7310"/>
-    <w:rPr>
-      <w:rFonts w:asciiTheme="majorHAnsi" w:eastAsiaTheme="majorEastAsia" w:hAnsiTheme="majorHAnsi" w:cstheme="majorBidi"/>
-      <w:b/>
-      <w:bCs/>
-      <w:color w:val="365F91" w:themeColor="accent1" w:themeShade="BF"/>
-      <w:sz w:val="28"/>
-      <w:szCs w:val="28"/>
-      <w:lang w:eastAsia="hr-HR"/>
-    </w:rPr>
-  </w:style>
-  <w:style w:type="character" w:customStyle="1" w:styleId="Heading2Char">
-    <w:name w:val="Heading 2 Char"/>
-    <w:basedOn w:val="DefaultParagraphFont"/>
-    <w:link w:val="Heading2"/>
-    <w:uiPriority w:val="9"/>
-    <w:semiHidden/>
-    <w:rsid w:val="00EA7310"/>
-    <w:rPr>
-      <w:rFonts w:asciiTheme="majorHAnsi" w:eastAsiaTheme="majorEastAsia" w:hAnsiTheme="majorHAnsi" w:cstheme="majorBidi"/>
-      <w:b/>
-      <w:bCs/>
-      <w:color w:val="4F81BD" w:themeColor="accent1"/>
-      <w:sz w:val="26"/>
-      <w:szCs w:val="26"/>
-      <w:lang w:eastAsia="hr-HR"/>
-    </w:rPr>
-  </w:style>
-  <w:style w:type="character" w:customStyle="1" w:styleId="Heading3Char">
-    <w:name w:val="Heading 3 Char"/>
-    <w:basedOn w:val="DefaultParagraphFont"/>
-    <w:link w:val="Heading3"/>
-    <w:uiPriority w:val="9"/>
-    <w:semiHidden/>
-    <w:rsid w:val="00EA7310"/>
-    <w:rPr>
-      <w:rFonts w:asciiTheme="majorHAnsi" w:eastAsiaTheme="majorEastAsia" w:hAnsiTheme="majorHAnsi" w:cstheme="majorBidi"/>
-      <w:b/>
-      <w:bCs/>
-      <w:color w:val="4F81BD" w:themeColor="accent1"/>
-      <w:sz w:val="24"/>
-      <w:szCs w:val="24"/>
-      <w:lang w:eastAsia="hr-HR"/>
-    </w:rPr>
-  </w:style>
-  <w:style w:type="paragraph" w:styleId="TOC1">
-    <w:name w:val="toc 1"/>
-    <w:basedOn w:val="Normal"/>
-    <w:next w:val="Normal"/>
-    <w:autoRedefine/>
-    <w:uiPriority w:val="39"/>
-    <w:unhideWhenUsed/>
-    <w:rsid w:val="0015288B"/>
-    <w:pPr>
-      <w:tabs>
-        <w:tab w:val="left" w:pos="284"/>
-        <w:tab w:val="right" w:leader="dot" w:pos="9062"/>
-      </w:tabs>
-      <w:spacing w:after="100"/>
-    </w:pPr>
-  </w:style>
-  <w:style w:type="paragraph" w:styleId="TOC2">
-    <w:name w:val="toc 2"/>
-    <w:basedOn w:val="Normal"/>
-    <w:next w:val="Normal"/>
-    <w:autoRedefine/>
-    <w:uiPriority w:val="39"/>
-    <w:unhideWhenUsed/>
-    <w:rsid w:val="0015288B"/>
-    <w:pPr>
-      <w:tabs>
-        <w:tab w:val="left" w:pos="709"/>
-        <w:tab w:val="right" w:leader="dot" w:pos="9062"/>
-      </w:tabs>
-      <w:spacing w:after="100"/>
-      <w:ind w:left="240"/>
-    </w:pPr>
-  </w:style>
-  <w:style w:type="paragraph" w:styleId="TOC3">
-    <w:name w:val="toc 3"/>
-    <w:basedOn w:val="Normal"/>
-    <w:next w:val="Normal"/>
-    <w:autoRedefine/>
-    <w:uiPriority w:val="39"/>
-    <w:unhideWhenUsed/>
-    <w:rsid w:val="0015288B"/>
-    <w:pPr>
-      <w:tabs>
-        <w:tab w:val="left" w:pos="1134"/>
-        <w:tab w:val="right" w:leader="dot" w:pos="9062"/>
-      </w:tabs>
-      <w:spacing w:after="100"/>
-      <w:ind w:left="480"/>
-    </w:pPr>
-  </w:style>
-  <w:style w:type="paragraph" w:styleId="TOC4">
-    <w:name w:val="toc 4"/>
-    <w:basedOn w:val="Normal"/>
-    <w:next w:val="Normal"/>
-    <w:autoRedefine/>
-    <w:uiPriority w:val="39"/>
-    <w:unhideWhenUsed/>
-    <w:rsid w:val="0015288B"/>
-    <w:pPr>
-      <w:tabs>
-        <w:tab w:val="left" w:pos="1560"/>
-        <w:tab w:val="right" w:leader="dot" w:pos="9062"/>
-      </w:tabs>
-      <w:spacing w:after="100"/>
-      <w:ind w:left="720"/>
-    </w:pPr>
-  </w:style>
-  <w:style w:type="character" w:styleId="Hyperlink">
-    <w:name w:val="Hyperlink"/>
-    <w:basedOn w:val="DefaultParagraphFont"/>
-    <w:uiPriority w:val="99"/>
-    <w:unhideWhenUsed/>
-    <w:rsid w:val="00EA7310"/>
-    <w:rPr>
-      <w:color w:val="0000FF" w:themeColor="hyperlink"/>
-      <w:u w:val="single"/>
-    </w:rPr>
-  </w:style>
-  <w:style w:type="character" w:customStyle="1" w:styleId="apple-converted-space">
-    <w:name w:val="apple-converted-space"/>
-    <w:basedOn w:val="DefaultParagraphFont"/>
-    <w:rsid w:val="00901FB5"/>
-  </w:style>
-  <w:style w:type="paragraph" w:styleId="PlainText">
-    <w:name w:val="Plain Text"/>
-    <w:basedOn w:val="Normal"/>
-    <w:link w:val="PlainTextChar"/>
-    <w:rsid w:val="00DF32E9"/>
-    <w:rPr>
-      <w:rFonts w:ascii="Courier New" w:hAnsi="Courier New"/>
-      <w:sz w:val="20"/>
-      <w:szCs w:val="20"/>
-      <w:lang w:val="en-US" w:eastAsia="en-US"/>
-    </w:rPr>
-  </w:style>
-  <w:style w:type="character" w:customStyle="1" w:styleId="PlainTextChar">
-    <w:name w:val="Plain Text Char"/>
-    <w:basedOn w:val="DefaultParagraphFont"/>
-    <w:link w:val="PlainText"/>
-    <w:rsid w:val="00DF32E9"/>
-    <w:rPr>
-      <w:rFonts w:ascii="Courier New" w:eastAsia="Times New Roman" w:hAnsi="Courier New" w:cs="Times New Roman"/>
-      <w:sz w:val="20"/>
-      <w:szCs w:val="20"/>
-      <w:lang w:val="en-US"/>
-    </w:rPr>
-  </w:style>
-  <w:style w:type="paragraph" w:styleId="TOCHeading">
-    <w:name w:val="TOC Heading"/>
-    <w:basedOn w:val="Heading1"/>
-    <w:next w:val="Normal"/>
-    <w:uiPriority w:val="39"/>
-    <w:semiHidden/>
-    <w:unhideWhenUsed/>
-    <w:qFormat/>
-    <w:rsid w:val="00BB2366"/>
-    <w:pPr>
-      <w:spacing w:line="276" w:lineRule="auto"/>
-      <w:outlineLvl w:val="9"/>
-    </w:pPr>
-    <w:rPr>
-      <w:lang w:eastAsia="en-US"/>
-    </w:rPr>
-  </w:style>
-  <w:style w:type="paragraph" w:styleId="BalloonText">
-    <w:name w:val="Balloon Text"/>
-    <w:basedOn w:val="Normal"/>
-    <w:link w:val="BalloonTextChar"/>
-    <w:uiPriority w:val="99"/>
-    <w:semiHidden/>
-    <w:unhideWhenUsed/>
-    <w:rsid w:val="00BB2366"/>
-    <w:rPr>
-      <w:rFonts w:ascii="Tahoma" w:hAnsi="Tahoma" w:cs="Tahoma"/>
-      <w:sz w:val="16"/>
-      <w:szCs w:val="16"/>
-    </w:rPr>
-  </w:style>
-  <w:style w:type="character" w:customStyle="1" w:styleId="BalloonTextChar">
-    <w:name w:val="Balloon Text Char"/>
-    <w:basedOn w:val="DefaultParagraphFont"/>
-    <w:link w:val="BalloonText"/>
-    <w:uiPriority w:val="99"/>
-    <w:semiHidden/>
-    <w:rsid w:val="00BB2366"/>
-    <w:rPr>
-      <w:rFonts w:ascii="Tahoma" w:eastAsia="Times New Roman" w:hAnsi="Tahoma" w:cs="Tahoma"/>
-      <w:sz w:val="16"/>
-      <w:szCs w:val="16"/>
-      <w:lang w:eastAsia="hr-HR"/>
-    </w:rPr>
-  </w:style>
-  <w:style w:type="paragraph" w:styleId="Header">
-    <w:name w:val="header"/>
-    <w:basedOn w:val="Normal"/>
-    <w:link w:val="HeaderChar"/>
-    <w:uiPriority w:val="99"/>
-    <w:unhideWhenUsed/>
-    <w:rsid w:val="0015288B"/>
-    <w:pPr>
-      <w:tabs>
-        <w:tab w:val="center" w:pos="4536"/>
-        <w:tab w:val="right" w:pos="9072"/>
-      </w:tabs>
-    </w:pPr>
-  </w:style>
-  <w:style w:type="character" w:customStyle="1" w:styleId="HeaderChar">
-    <w:name w:val="Header Char"/>
-    <w:basedOn w:val="DefaultParagraphFont"/>
-    <w:link w:val="Header"/>
-    <w:uiPriority w:val="99"/>
-    <w:rsid w:val="0015288B"/>
-    <w:rPr>
-      <w:rFonts w:ascii="Times New Roman" w:eastAsia="Times New Roman" w:hAnsi="Times New Roman" w:cs="Times New Roman"/>
-      <w:sz w:val="24"/>
-      <w:szCs w:val="24"/>
-      <w:lang w:eastAsia="hr-HR"/>
-    </w:rPr>
-  </w:style>
-  <w:style w:type="paragraph" w:styleId="Footer">
-    <w:name w:val="footer"/>
-    <w:basedOn w:val="Normal"/>
-    <w:link w:val="FooterChar"/>
-    <w:uiPriority w:val="99"/>
-    <w:unhideWhenUsed/>
-    <w:rsid w:val="0015288B"/>
-    <w:pPr>
-      <w:tabs>
-        <w:tab w:val="center" w:pos="4536"/>
-        <w:tab w:val="right" w:pos="9072"/>
-      </w:tabs>
-    </w:pPr>
-  </w:style>
-  <w:style w:type="character" w:customStyle="1" w:styleId="FooterChar">
-    <w:name w:val="Footer Char"/>
-    <w:basedOn w:val="DefaultParagraphFont"/>
-    <w:link w:val="Footer"/>
-    <w:uiPriority w:val="99"/>
-    <w:rsid w:val="0015288B"/>
-    <w:rPr>
-      <w:rFonts w:ascii="Times New Roman" w:eastAsia="Times New Roman" w:hAnsi="Times New Roman" w:cs="Times New Roman"/>
-      <w:sz w:val="24"/>
-      <w:szCs w:val="24"/>
-      <w:lang w:eastAsia="hr-HR"/>
-    </w:rPr>
-  </w:style>
-  <w:style w:type="character" w:styleId="CommentReference">
-    <w:name w:val="annotation reference"/>
-    <w:basedOn w:val="DefaultParagraphFont"/>
-    <w:uiPriority w:val="99"/>
-    <w:semiHidden/>
-    <w:unhideWhenUsed/>
-    <w:rsid w:val="0008292E"/>
-    <w:rPr>
-      <w:sz w:val="16"/>
-      <w:szCs w:val="16"/>
-    </w:rPr>
-  </w:style>
-  <w:style w:type="paragraph" w:styleId="CommentText">
-    <w:name w:val="annotation text"/>
-    <w:basedOn w:val="Normal"/>
-    <w:link w:val="CommentTextChar"/>
-    <w:uiPriority w:val="99"/>
-    <w:semiHidden/>
-    <w:unhideWhenUsed/>
-    <w:rsid w:val="0008292E"/>
-    <w:rPr>
-      <w:sz w:val="20"/>
-      <w:szCs w:val="20"/>
-    </w:rPr>
-  </w:style>
-  <w:style w:type="character" w:customStyle="1" w:styleId="CommentTextChar">
-    <w:name w:val="Comment Text Char"/>
-    <w:basedOn w:val="DefaultParagraphFont"/>
-    <w:link w:val="CommentText"/>
-    <w:uiPriority w:val="99"/>
-    <w:semiHidden/>
-    <w:rsid w:val="0008292E"/>
-    <w:rPr>
-      <w:rFonts w:ascii="Times New Roman" w:eastAsia="Times New Roman" w:hAnsi="Times New Roman" w:cs="Times New Roman"/>
-      <w:sz w:val="20"/>
-      <w:szCs w:val="20"/>
-      <w:lang w:eastAsia="hr-HR"/>
-    </w:rPr>
-  </w:style>
-  <w:style w:type="paragraph" w:styleId="CommentSubject">
-    <w:name w:val="annotation subject"/>
-    <w:basedOn w:val="CommentText"/>
-    <w:next w:val="CommentText"/>
-    <w:link w:val="CommentSubjectChar"/>
-    <w:uiPriority w:val="99"/>
-    <w:semiHidden/>
-    <w:unhideWhenUsed/>
-    <w:rsid w:val="0008292E"/>
-    <w:rPr>
-      <w:b/>
-      <w:bCs/>
-    </w:rPr>
-  </w:style>
-  <w:style w:type="character" w:customStyle="1" w:styleId="CommentSubjectChar">
-    <w:name w:val="Comment Subject Char"/>
-    <w:basedOn w:val="CommentTextChar"/>
-    <w:link w:val="CommentSubject"/>
-    <w:uiPriority w:val="99"/>
-    <w:semiHidden/>
-    <w:rsid w:val="0008292E"/>
-    <w:rPr>
-      <w:rFonts w:ascii="Times New Roman" w:eastAsia="Times New Roman" w:hAnsi="Times New Roman" w:cs="Times New Roman"/>
-      <w:b/>
-      <w:bCs/>
-      <w:sz w:val="20"/>
-      <w:szCs w:val="20"/>
-      <w:lang w:eastAsia="hr-HR"/>
-    </w:rPr>
-  </w:style>
-  <w:style w:type="paragraph" w:styleId="FootnoteText">
-    <w:name w:val="footnote text"/>
-    <w:basedOn w:val="Normal"/>
-    <w:link w:val="FootnoteTextChar"/>
-    <w:uiPriority w:val="99"/>
-    <w:semiHidden/>
-    <w:unhideWhenUsed/>
-    <w:rsid w:val="00996F16"/>
-    <w:rPr>
-      <w:sz w:val="20"/>
-      <w:szCs w:val="20"/>
-    </w:rPr>
-  </w:style>
-  <w:style w:type="character" w:customStyle="1" w:styleId="FootnoteTextChar">
-    <w:name w:val="Footnote Text Char"/>
-    <w:basedOn w:val="DefaultParagraphFont"/>
-    <w:link w:val="FootnoteText"/>
-    <w:uiPriority w:val="99"/>
-    <w:semiHidden/>
-    <w:rsid w:val="00996F16"/>
-    <w:rPr>
-      <w:rFonts w:ascii="Times New Roman" w:eastAsia="Times New Roman" w:hAnsi="Times New Roman" w:cs="Times New Roman"/>
-      <w:sz w:val="20"/>
-      <w:szCs w:val="20"/>
-      <w:lang w:eastAsia="hr-HR"/>
-    </w:rPr>
-  </w:style>
-  <w:style w:type="character" w:styleId="FootnoteReference">
-    <w:name w:val="footnote reference"/>
-    <w:basedOn w:val="DefaultParagraphFont"/>
-    <w:uiPriority w:val="99"/>
-    <w:semiHidden/>
-    <w:unhideWhenUsed/>
-    <w:rsid w:val="00996F16"/>
-    <w:rPr>
-      <w:vertAlign w:val="superscript"/>
-    </w:rPr>
-  </w:style>
-  <w:style w:type="paragraph" w:styleId="Caption">
-    <w:name w:val="caption"/>
-    <w:basedOn w:val="Normal"/>
-    <w:next w:val="Normal"/>
-    <w:uiPriority w:val="35"/>
-    <w:unhideWhenUsed/>
-    <w:qFormat/>
-    <w:rsid w:val="00996F16"/>
-    <w:pPr>
-      <w:spacing w:after="200"/>
-    </w:pPr>
-    <w:rPr>
-      <w:b/>
-      <w:bCs/>
-      <w:color w:val="4F81BD" w:themeColor="accent1"/>
-      <w:sz w:val="18"/>
-      <w:szCs w:val="18"/>
-    </w:rPr>
-  </w:style>
-  <w:style w:type="paragraph" w:styleId="HTMLPreformatted">
-    <w:name w:val="HTML Preformatted"/>
-    <w:basedOn w:val="Normal"/>
-    <w:link w:val="HTMLPreformattedChar"/>
-    <w:uiPriority w:val="99"/>
-    <w:semiHidden/>
-    <w:unhideWhenUsed/>
-    <w:rsid w:val="005E693F"/>
-    <w:pPr>
-      <w:tabs>
-        <w:tab w:val="left" w:pos="916"/>
-        <w:tab w:val="left" w:pos="1832"/>
-        <w:tab w:val="left" w:pos="2748"/>
-        <w:tab w:val="left" w:pos="3664"/>
-        <w:tab w:val="left" w:pos="4580"/>
-        <w:tab w:val="left" w:pos="5496"/>
-        <w:tab w:val="left" w:pos="6412"/>
-        <w:tab w:val="left" w:pos="7328"/>
-        <w:tab w:val="left" w:pos="8244"/>
-        <w:tab w:val="left" w:pos="9160"/>
-        <w:tab w:val="left" w:pos="10076"/>
-        <w:tab w:val="left" w:pos="10992"/>
-        <w:tab w:val="left" w:pos="11908"/>
-        <w:tab w:val="left" w:pos="12824"/>
-        <w:tab w:val="left" w:pos="13740"/>
-        <w:tab w:val="left" w:pos="14656"/>
-      </w:tabs>
-    </w:pPr>
-    <w:rPr>
-      <w:rFonts w:ascii="Courier New" w:hAnsi="Courier New" w:cs="Courier New"/>
-      <w:sz w:val="20"/>
-      <w:szCs w:val="20"/>
-    </w:rPr>
-  </w:style>
-  <w:style w:type="character" w:customStyle="1" w:styleId="HTMLPreformattedChar">
-    <w:name w:val="HTML Preformatted Char"/>
-    <w:basedOn w:val="DefaultParagraphFont"/>
-    <w:link w:val="HTMLPreformatted"/>
-    <w:uiPriority w:val="99"/>
-    <w:semiHidden/>
-    <w:rsid w:val="005E693F"/>
-    <w:rPr>
-      <w:rFonts w:ascii="Courier New" w:eastAsia="Times New Roman" w:hAnsi="Courier New" w:cs="Courier New"/>
-      <w:sz w:val="20"/>
-      <w:szCs w:val="20"/>
-      <w:lang w:eastAsia="hr-HR"/>
-    </w:rPr>
-  </w:style>
-  <w:style w:type="character" w:styleId="HTMLCode">
-    <w:name w:val="HTML Code"/>
-    <w:basedOn w:val="DefaultParagraphFont"/>
-    <w:uiPriority w:val="99"/>
-    <w:semiHidden/>
-    <w:unhideWhenUsed/>
-    <w:rsid w:val="005E693F"/>
-    <w:rPr>
-      <w:rFonts w:ascii="Courier New" w:eastAsia="Times New Roman" w:hAnsi="Courier New" w:cs="Courier New"/>
-      <w:sz w:val="20"/>
-      <w:szCs w:val="20"/>
-    </w:rPr>
-  </w:style>
-</w:styles>
-</file>
-
-<file path=word/stylesWithEffects.xml><?xml version="1.0" encoding="utf-8"?>
-<w:styles xmlns:wpc="http://schemas.microsoft.com/office/word/2010/wordprocessingCanvas" xmlns:mc="http://schemas.openxmlformats.org/markup-compatibility/2006" xmlns:o="urn:schemas-microsoft-com:office:office" xmlns:r="http://schemas.openxmlformats.org/officeDocument/2006/relationships" xmlns:m="http://schemas.openxmlformats.org/officeDocument/2006/math" xmlns:v="urn:schemas-microsoft-com:vml" xmlns:wp14="http://schemas.microsoft.com/office/word/2010/wordprocessingDrawing" xmlns:wp="http://schemas.openxmlformats.org/drawingml/2006/wordprocessingDrawing" xmlns:w10="urn:schemas-microsoft-com:office:word" xmlns:w="http://schemas.openxmlformats.org/wordprocessingml/2006/main" xmlns:w14="http://schemas.microsoft.com/office/word/2010/wordml" xmlns:wpg="http://schemas.microsoft.com/office/word/2010/wordprocessingGroup" xmlns:wpi="http://schemas.microsoft.com/office/word/2010/wordprocessingInk" xmlns:wne="http://schemas.microsoft.com/office/word/2006/wordml" xmlns:wps="http://schemas.microsoft.com/office/word/2010/wordprocessingShape" mc:Ignorable="w14 wp14">
-  <w:docDefaults>
-    <w:rPrDefault>
-      <w:rPr>
-        <w:rFonts w:asciiTheme="minorHAnsi" w:eastAsiaTheme="minorHAnsi" w:hAnsiTheme="minorHAnsi" w:cstheme="minorBidi"/>
-        <w:sz w:val="22"/>
-        <w:szCs w:val="22"/>
-        <w:lang w:val="hr-HR" w:eastAsia="en-US" w:bidi="ar-SA"/>
-      </w:rPr>
-    </w:rPrDefault>
-    <w:pPrDefault>
-      <w:pPr>
-        <w:spacing w:after="200" w:line="276" w:lineRule="auto"/>
-      </w:pPr>
-    </w:pPrDefault>
-  </w:docDefaults>
-  <w:latentStyles w:defLockedState="0" w:defUIPriority="99" w:defSemiHidden="1" w:defUnhideWhenUsed="1" w:defQFormat="0" w:count="267">
-    <w:lsdException w:name="Normal" w:semiHidden="0" w:uiPriority="0" w:unhideWhenUsed="0" w:qFormat="1"/>
-    <w:lsdException w:name="heading 1" w:semiHidden="0" w:uiPriority="9" w:unhideWhenUsed="0" w:qFormat="1"/>
-    <w:lsdException w:name="heading 2" w:uiPriority="9" w:qFormat="1"/>
-    <w:lsdException w:name="heading 3" w:uiPriority="9" w:qFormat="1"/>
-    <w:lsdException w:name="heading 4" w:uiPriority="9" w:qFormat="1"/>
-    <w:lsdException w:name="heading 5" w:uiPriority="9" w:qFormat="1"/>
-    <w:lsdException w:name="heading 6" w:uiPriority="9" w:qFormat="1"/>
-    <w:lsdException w:name="heading 7" w:uiPriority="9" w:qFormat="1"/>
-    <w:lsdException w:name="heading 8" w:uiPriority="9" w:qFormat="1"/>
-    <w:lsdException w:name="heading 9" w:uiPriority="9" w:qFormat="1"/>
-    <w:lsdException w:name="toc 1" w:uiPriority="39"/>
-    <w:lsdException w:name="toc 2" w:uiPriority="39"/>
-    <w:lsdException w:name="toc 3" w:uiPriority="39"/>
-    <w:lsdException w:name="toc 4" w:uiPriority="39"/>
-    <w:lsdException w:name="toc 5" w:uiPriority="39"/>
-    <w:lsdException w:name="toc 6" w:uiPriority="39"/>
-    <w:lsdException w:name="toc 7" w:uiPriority="39"/>
-    <w:lsdException w:name="toc 8" w:uiPriority="39"/>
-    <w:lsdException w:name="toc 9" w:uiPriority="39"/>
-    <w:lsdException w:name="caption" w:uiPriority="35" w:qFormat="1"/>
-    <w:lsdException w:name="Title" w:semiHidden="0" w:uiPriority="10" w:unhideWhenUsed="0" w:qFormat="1"/>
-    <w:lsdException w:name="Default Paragraph Font" w:uiPriority="1"/>
-    <w:lsdException w:name="Subtitle" w:semiHidden="0" w:uiPriority="11" w:unhideWhenUsed="0" w:qFormat="1"/>
-    <w:lsdException w:name="Strong" w:semiHidden="0" w:uiPriority="22" w:unhideWhenUsed="0" w:qFormat="1"/>
-    <w:lsdException w:name="Emphasis" w:semiHidden="0" w:uiPriority="20" w:unhideWhenUsed="0" w:qFormat="1"/>
-    <w:lsdException w:name="Plain Text" w:uiPriority="0"/>
-    <w:lsdException w:name="Table Grid" w:semiHidden="0" w:uiPriority="59" w:unhideWhenUsed="0"/>
-    <w:lsdException w:name="Placeholder Text" w:unhideWhenUsed="0"/>
-    <w:lsdException w:name="No Spacing" w:semiHidden="0" w:uiPriority="1" w:unhideWhenUsed="0" w:qFormat="1"/>
-    <w:lsdException w:name="Light Shading" w:semiHidden="0" w:uiPriority="60" w:unhideWhenUsed="0"/>
-    <w:lsdException w:name="Light List" w:semiHidden="0" w:uiPriority="61" w:unhideWhenUsed="0"/>
-    <w:lsdException w:name="Light Grid" w:semiHidden="0" w:uiPriority="62" w:unhideWhenUsed="0"/>
-    <w:lsdException w:name="Medium Shading 1" w:semiHidden="0" w:uiPriority="63" w:unhideWhenUsed="0"/>
-    <w:lsdException w:name="Medium Shading 2" w:semiHidden="0" w:uiPriority="64" w:unhideWhenUsed="0"/>
-    <w:lsdException w:name="Medium List 1" w:semiHidden="0" w:uiPriority="65" w:unhideWhenUsed="0"/>
-    <w:lsdException w:name="Medium List 2" w:semiHidden="0" w:uiPriority="66" w:unhideWhenUsed="0"/>
-    <w:lsdException w:name="Medium Grid 1" w:semiHidden="0" w:uiPriority="67" w:unhideWhenUsed="0"/>
-    <w:lsdException w:name="Medium Grid 2" w:semiHidden="0" w:uiPriority="68" w:unhideWhenUsed="0"/>
-    <w:lsdException w:name="Medium Grid 3" w:semiHidden="0" w:uiPriority="69" w:unhideWhenUsed="0"/>
-    <w:lsdException w:name="Dark List" w:semiHidden="0" w:uiPriority="70" w:unhideWhenUsed="0"/>
-    <w:lsdException w:name="Colorful Shading" w:semiHidden="0" w:uiPriority="71" w:unhideWhenUsed="0"/>
-    <w:lsdException w:name="Colorful List" w:semiHidden="0" w:uiPriority="72" w:unhideWhenUsed="0"/>
-    <w:lsdException w:name="Colorful Grid" w:semiHidden="0" w:uiPriority="73" w:unhideWhenUsed="0"/>
-    <w:lsdException w:name="Light Shading Accent 1" w:semiHidden="0" w:uiPriority="60" w:unhideWhenUsed="0"/>
-    <w:lsdException w:name="Light List Accent 1" w:semiHidden="0" w:uiPriority="61" w:unhideWhenUsed="0"/>
-    <w:lsdException w:name="Light Grid Accent 1" w:semiHidden="0" w:uiPriority="62" w:unhideWhenUsed="0"/>
-    <w:lsdException w:name="Medium Shading 1 Accent 1" w:semiHidden="0" w:uiPriority="63" w:unhideWhenUsed="0"/>
-    <w:lsdException w:name="Medium Shading 2 Accent 1" w:semiHidden="0" w:uiPriority="64" w:unhideWhenUsed="0"/>
-    <w:lsdException w:name="Medium List 1 Accent 1" w:semiHidden="0" w:uiPriority="65" w:unhideWhenUsed="0"/>
-    <w:lsdException w:name="Revision" w:unhideWhenUsed="0"/>
-    <w:lsdException w:name="List Paragraph" w:semiHidden="0" w:uiPriority="34" w:unhideWhenUsed="0" w:qFormat="1"/>
-    <w:lsdException w:name="Quote" w:semiHidden="0" w:uiPriority="29" w:unhideWhenUsed="0" w:qFormat="1"/>
-    <w:lsdException w:name="Intense Quote" w:semiHidden="0" w:uiPriority="30" w:unhideWhenUsed="0" w:qFormat="1"/>
-    <w:lsdException w:name="Medium List 2 Accent 1" w:semiHidden="0" w:uiPriority="66" w:unhideWhenUsed="0"/>
-    <w:lsdException w:name="Medium Grid 1 Accent 1" w:semiHidden="0" w:uiPriority="67" w:unhideWhenUsed="0"/>
-    <w:lsdException w:name="Medium Grid 2 Accent 1" w:semiHidden="0" w:uiPriority="68" w:unhideWhenUsed="0"/>
-    <w:lsdException w:name="Medium Grid 3 Accent 1" w:semiHidden="0" w:uiPriority="69" w:unhideWhenUsed="0"/>
-    <w:lsdException w:name="Dark List Accent 1" w:semiHidden="0" w:uiPriority="70" w:unhideWhenUsed="0"/>
-    <w:lsdException w:name="Colorful Shading Accent 1" w:semiHidden="0" w:uiPriority="71" w:unhideWhenUsed="0"/>
-    <w:lsdException w:name="Colorful List Accent 1" w:semiHidden="0" w:uiPriority="72" w:unhideWhenUsed="0"/>
-    <w:lsdException w:name="Colorful Grid Accent 1" w:semiHidden="0" w:uiPriority="73" w:unhideWhenUsed="0"/>
-    <w:lsdException w:name="Light Shading Accent 2" w:semiHidden="0" w:uiPriority="60" w:unhideWhenUsed="0"/>
-    <w:lsdException w:name="Light List Accent 2" w:semiHidden="0" w:uiPriority="61" w:unhideWhenUsed="0"/>
-    <w:lsdException w:name="Light Grid Accent 2" w:semiHidden="0" w:uiPriority="62" w:unhideWhenUsed="0"/>
-    <w:lsdException w:name="Medium Shading 1 Accent 2" w:semiHidden="0" w:uiPriority="63" w:unhideWhenUsed="0"/>
-    <w:lsdException w:name="Medium Shading 2 Accent 2" w:semiHidden="0" w:uiPriority="64" w:unhideWhenUsed="0"/>
-    <w:lsdException w:name="Medium List 1 Accent 2" w:semiHidden="0" w:uiPriority="65" w:unhideWhenUsed="0"/>
-    <w:lsdException w:name="Medium List 2 Accent 2" w:semiHidden="0" w:uiPriority="66" w:unhideWhenUsed="0"/>
-    <w:lsdException w:name="Medium Grid 1 Accent 2" w:semiHidden="0" w:uiPriority="67" w:unhideWhenUsed="0"/>
-    <w:lsdException w:name="Medium Grid 2 Accent 2" w:semiHidden="0" w:uiPriority="68" w:unhideWhenUsed="0"/>
-    <w:lsdException w:name="Medium Grid 3 Accent 2" w:semiHidden="0" w:uiPriority="69" w:unhideWhenUsed="0"/>
-    <w:lsdException w:name="Dark List Accent 2" w:semiHidden="0" w:uiPriority="70" w:unhideWhenUsed="0"/>
-    <w:lsdException w:name="Colorful Shading Accent 2" w:semiHidden="0" w:uiPriority="71" w:unhideWhenUsed="0"/>
-    <w:lsdException w:name="Colorful List Accent 2" w:semiHidden="0" w:uiPriority="72" w:unhideWhenUsed="0"/>
-    <w:lsdException w:name="Colorful Grid Accent 2" w:semiHidden="0" w:uiPriority="73" w:unhideWhenUsed="0"/>
-    <w:lsdException w:name="Light Shading Accent 3" w:semiHidden="0" w:uiPriority="60" w:unhideWhenUsed="0"/>
-    <w:lsdException w:name="Light List Accent 3" w:semiHidden="0" w:uiPriority="61" w:unhideWhenUsed="0"/>
-    <w:lsdException w:name="Light Grid Accent 3" w:semiHidden="0" w:uiPriority="62" w:unhideWhenUsed="0"/>
-    <w:lsdException w:name="Medium Shading 1 Accent 3" w:semiHidden="0" w:uiPriority="63" w:unhideWhenUsed="0"/>
-    <w:lsdException w:name="Medium Shading 2 Accent 3" w:semiHidden="0" w:uiPriority="64" w:unhideWhenUsed="0"/>
-    <w:lsdException w:name="Medium List 1 Accent 3" w:semiHidden="0" w:uiPriority="65" w:unhideWhenUsed="0"/>
-    <w:lsdException w:name="Medium List 2 Accent 3" w:semiHidden="0" w:uiPriority="66" w:unhideWhenUsed="0"/>
-    <w:lsdException w:name="Medium Grid 1 Accent 3" w:semiHidden="0" w:uiPriority="67" w:unhideWhenUsed="0"/>
-    <w:lsdException w:name="Medium Grid 2 Accent 3" w:semiHidden="0" w:uiPriority="68" w:unhideWhenUsed="0"/>
-    <w:lsdException w:name="Medium Grid 3 Accent 3" w:semiHidden="0" w:uiPriority="69" w:unhideWhenUsed="0"/>
-    <w:lsdException w:name="Dark List Accent 3" w:semiHidden="0" w:uiPriority="70" w:unhideWhenUsed="0"/>
-    <w:lsdException w:name="Colorful Shading Accent 3" w:semiHidden="0" w:uiPriority="71" w:unhideWhenUsed="0"/>
-    <w:lsdException w:name="Colorful List Accent 3" w:semiHidden="0" w:uiPriority="72" w:unhideWhenUsed="0"/>
-    <w:lsdException w:name="Colorful Grid Accent 3" w:semiHidden="0" w:uiPriority="73" w:unhideWhenUsed="0"/>
-    <w:lsdException w:name="Light Shading Accent 4" w:semiHidden="0" w:uiPriority="60" w:unhideWhenUsed="0"/>
-    <w:lsdException w:name="Light List Accent 4" w:semiHidden="0" w:uiPriority="61" w:unhideWhenUsed="0"/>
-    <w:lsdException w:name="Light Grid Accent 4" w:semiHidden="0" w:uiPriority="62" w:unhideWhenUsed="0"/>
-    <w:lsdException w:name="Medium Shading 1 Accent 4" w:semiHidden="0" w:uiPriority="63" w:unhideWhenUsed="0"/>
-    <w:lsdException w:name="Medium Shading 2 Accent 4" w:semiHidden="0" w:uiPriority="64" w:unhideWhenUsed="0"/>
-    <w:lsdException w:name="Medium List 1 Accent 4" w:semiHidden="0" w:uiPriority="65" w:unhideWhenUsed="0"/>
-    <w:lsdException w:name="Medium List 2 Accent 4" w:semiHidden="0" w:uiPriority="66" w:unhideWhenUsed="0"/>
-    <w:lsdException w:name="Medium Grid 1 Accent 4" w:semiHidden="0" w:uiPriority="67" w:unhideWhenUsed="0"/>
-    <w:lsdException w:name="Medium Grid 2 Accent 4" w:semiHidden="0" w:uiPriority="68" w:unhideWhenUsed="0"/>
-    <w:lsdException w:name="Medium Grid 3 Accent 4" w:semiHidden="0" w:uiPriority="69" w:unhideWhenUsed="0"/>
-    <w:lsdException w:name="Dark List Accent 4" w:semiHidden="0" w:uiPriority="70" w:unhideWhenUsed="0"/>
-    <w:lsdException w:name="Colorful Shading Accent 4" w:semiHidden="0" w:uiPriority="71" w:unhideWhenUsed="0"/>
-    <w:lsdException w:name="Colorful List Accent 4" w:semiHidden="0" w:uiPriority="72" w:unhideWhenUsed="0"/>
-    <w:lsdException w:name="Colorful Grid Accent 4" w:semiHidden="0" w:uiPriority="73" w:unhideWhenUsed="0"/>
-    <w:lsdException w:name="Light Shading Accent 5" w:semiHidden="0" w:uiPriority="60" w:unhideWhenUsed="0"/>
-    <w:lsdException w:name="Light List Accent 5" w:semiHidden="0" w:uiPriority="61" w:unhideWhenUsed="0"/>
-    <w:lsdException w:name="Light Grid Accent 5" w:semiHidden="0" w:uiPriority="62" w:unhideWhenUsed="0"/>
-    <w:lsdException w:name="Medium Shading 1 Accent 5" w:semiHidden="0" w:uiPriority="63" w:unhideWhenUsed="0"/>
-    <w:lsdException w:name="Medium Shading 2 Accent 5" w:semiHidden="0" w:uiPriority="64" w:unhideWhenUsed="0"/>
-    <w:lsdException w:name="Medium List 1 Accent 5" w:semiHidden="0" w:uiPriority="65" w:unhideWhenUsed="0"/>
-    <w:lsdException w:name="Medium List 2 Accent 5" w:semiHidden="0" w:uiPriority="66" w:unhideWhenUsed="0"/>
-    <w:lsdException w:name="Medium Grid 1 Accent 5" w:semiHidden="0" w:uiPriority="67" w:unhideWhenUsed="0"/>
-    <w:lsdException w:name="Medium Grid 2 Accent 5" w:semiHidden="0" w:uiPriority="68" w:unhideWhenUsed="0"/>
-    <w:lsdException w:name="Medium Grid 3 Accent 5" w:semiHidden="0" w:uiPriority="69" w:unhideWhenUsed="0"/>
-    <w:lsdException w:name="Dark List Accent 5" w:semiHidden="0" w:uiPriority="70" w:unhideWhenUsed="0"/>
-    <w:lsdException w:name="Colorful Shading Accent 5" w:semiHidden="0" w:uiPriority="71" w:unhideWhenUsed="0"/>
-    <w:lsdException w:name="Colorful List Accent 5" w:semiHidden="0" w:uiPriority="72" w:unhideWhenUsed="0"/>
-    <w:lsdException w:name="Colorful Grid Accent 5" w:semiHidden="0" w:uiPriority="73" w:unhideWhenUsed="0"/>
-    <w:lsdException w:name="Light Shading Accent 6" w:semiHidden="0" w:uiPriority="60" w:unhideWhenUsed="0"/>
-    <w:lsdException w:name="Light List Accent 6" w:semiHidden="0" w:uiPriority="61" w:unhideWhenUsed="0"/>
-    <w:lsdException w:name="Light Grid Accent 6" w:semiHidden="0" w:uiPriority="62" w:unhideWhenUsed="0"/>
-    <w:lsdException w:name="Medium Shading 1 Accent 6" w:semiHidden="0" w:uiPriority="63" w:unhideWhenUsed="0"/>
-    <w:lsdException w:name="Medium Shading 2 Accent 6" w:semiHidden="0" w:uiPriority="64" w:unhideWhenUsed="0"/>
-    <w:lsdException w:name="Medium List 1 Accent 6" w:semiHidden="0" w:uiPriority="65" w:unhideWhenUsed="0"/>
-    <w:lsdException w:name="Medium List 2 Accent 6" w:semiHidden="0" w:uiPriority="66" w:unhideWhenUsed="0"/>
-    <w:lsdException w:name="Medium Grid 1 Accent 6" w:semiHidden="0" w:uiPriority="67" w:unhideWhenUsed="0"/>
-    <w:lsdException w:name="Medium Grid 2 Accent 6" w:semiHidden="0" w:uiPriority="68" w:unhideWhenUsed="0"/>
-    <w:lsdException w:name="Medium Grid 3 Accent 6" w:semiHidden="0" w:uiPriority="69" w:unhideWhenUsed="0"/>
-    <w:lsdException w:name="Dark List Accent 6" w:semiHidden="0" w:uiPriority="70" w:unhideWhenUsed="0"/>
-    <w:lsdException w:name="Colorful Shading Accent 6" w:semiHidden="0" w:uiPriority="71" w:unhideWhenUsed="0"/>
-    <w:lsdException w:name="Colorful List Accent 6" w:semiHidden="0" w:uiPriority="72" w:unhideWhenUsed="0"/>
-    <w:lsdException w:name="Colorful Grid Accent 6" w:semiHidden="0" w:uiPriority="73" w:unhideWhenUsed="0"/>
-    <w:lsdException w:name="Subtle Emphasis" w:semiHidden="0" w:uiPriority="19" w:unhideWhenUsed="0" w:qFormat="1"/>
-    <w:lsdException w:name="Intense Emphasis" w:semiHidden="0" w:uiPriority="21" w:unhideWhenUsed="0" w:qFormat="1"/>
-    <w:lsdException w:name="Subtle Reference" w:semiHidden="0" w:uiPriority="31" w:unhideWhenUsed="0" w:qFormat="1"/>
-    <w:lsdException w:name="Intense Reference" w:semiHidden="0" w:uiPriority="32" w:unhideWhenUsed="0" w:qFormat="1"/>
-    <w:lsdException w:name="Book Title" w:semiHidden="0" w:uiPriority="33" w:unhideWhenUsed="0" w:qFormat="1"/>
-    <w:lsdException w:name="Bibliography" w:uiPriority="37"/>
-    <w:lsdException w:name="TOC Heading" w:uiPriority="39" w:qFormat="1"/>
+  <w:latentStyles w:defLockedState="0" w:defUIPriority="99" w:defSemiHidden="0" w:defUnhideWhenUsed="0" w:defQFormat="0" w:count="371">
+    <w:lsdException w:name="Normal" w:uiPriority="0" w:qFormat="1"/>
+    <w:lsdException w:name="heading 1" w:uiPriority="9" w:qFormat="1"/>
+    <w:lsdException w:name="heading 2" w:semiHidden="1" w:uiPriority="9" w:unhideWhenUsed="1" w:qFormat="1"/>
+    <w:lsdException w:name="heading 3" w:semiHidden="1" w:uiPriority="9" w:unhideWhenUsed="1" w:qFormat="1"/>
+    <w:lsdException w:name="heading 4" w:semiHidden="1" w:uiPriority="9" w:unhideWhenUsed="1" w:qFormat="1"/>
+    <w:lsdException w:name="heading 5" w:semiHidden="1" w:uiPriority="9" w:unhideWhenUsed="1" w:qFormat="1"/>
+    <w:lsdException w:name="heading 6" w:semiHidden="1" w:uiPriority="9" w:unhideWhenUsed="1" w:qFormat="1"/>
+    <w:lsdException w:name="heading 7" w:semiHidden="1" w:uiPriority="9" w:unhideWhenUsed="1" w:qFormat="1"/>
+    <w:lsdException w:name="heading 8" w:semiHidden="1" w:uiPriority="9" w:unhideWhenUsed="1" w:qFormat="1"/>
+    <w:lsdException w:name="heading 9" w:semiHidden="1" w:uiPriority="9" w:unhideWhenUsed="1" w:qFormat="1"/>
+    <w:lsdException w:name="index 1" w:semiHidden="1" w:unhideWhenUsed="1"/>
+    <w:lsdException w:name="index 2" w:semiHidden="1" w:unhideWhenUsed="1"/>
+    <w:lsdException w:name="index 3" w:semiHidden="1" w:unhideWhenUsed="1"/>
+    <w:lsdException w:name="index 4" w:semiHidden="1" w:unhideWhenUsed="1"/>
+    <w:lsdException w:name="index 5" w:semiHidden="1" w:unhideWhenUsed="1"/>
+    <w:lsdException w:name="index 6" w:semiHidden="1" w:unhideWhenUsed="1"/>
+    <w:lsdException w:name="index 7" w:semiHidden="1" w:unhideWhenUsed="1"/>
+    <w:lsdException w:name="index 8" w:semiHidden="1" w:unhideWhenUsed="1"/>
+    <w:lsdException w:name="index 9" w:semiHidden="1" w:unhideWhenUsed="1"/>
+    <w:lsdException w:name="toc 1" w:semiHidden="1" w:uiPriority="39" w:unhideWhenUsed="1"/>
+    <w:lsdException w:name="toc 2" w:semiHidden="1" w:uiPriority="39" w:unhideWhenUsed="1"/>
+    <w:lsdException w:name="toc 3" w:semiHidden="1" w:uiPriority="39" w:unhideWhenUsed="1"/>
+    <w:lsdException w:name="toc 4" w:semiHidden="1" w:uiPriority="39" w:unhideWhenUsed="1"/>
+    <w:lsdException w:name="toc 5" w:semiHidden="1" w:uiPriority="39" w:unhideWhenUsed="1"/>
+    <w:lsdException w:name="toc 6" w:semiHidden="1" w:uiPriority="39" w:unhideWhenUsed="1"/>
+    <w:lsdException w:name="toc 7" w:semiHidden="1" w:uiPriority="39" w:unhideWhenUsed="1"/>
+    <w:lsdException w:name="toc 8" w:semiHidden="1" w:uiPriority="39" w:unhideWhenUsed="1"/>
+    <w:lsdException w:name="toc 9" w:semiHidden="1" w:uiPriority="39" w:unhideWhenUsed="1"/>
+    <w:lsdException w:name="Normal Indent" w:semiHidden="1" w:unhideWhenUsed="1"/>
+    <w:lsdException w:name="footnote text" w:semiHidden="1" w:unhideWhenUsed="1"/>
+    <w:lsdException w:name="annotation text" w:semiHidden="1" w:unhideWhenUsed="1"/>
+    <w:lsdException w:name="header" w:semiHidden="1" w:unhideWhenUsed="1"/>
+    <w:lsdException w:name="footer" w:semiHidden="1" w:unhideWhenUsed="1"/>
+    <w:lsdException w:name="index heading" w:semiHidden="1" w:unhideWhenUsed="1"/>
+    <w:lsdException w:name="caption" w:semiHidden="1" w:uiPriority="35" w:unhideWhenUsed="1" w:qFormat="1"/>
+    <w:lsdException w:name="table of figures" w:semiHidden="1" w:unhideWhenUsed="1"/>
+    <w:lsdException w:name="envelope address" w:semiHidden="1" w:unhideWhenUsed="1"/>
+    <w:lsdException w:name="envelope return" w:semiHidden="1" w:unhideWhenUsed="1"/>
+    <w:lsdException w:name="footnote reference" w:semiHidden="1" w:unhideWhenUsed="1"/>
+    <w:lsdException w:name="annotation reference" w:semiHidden="1" w:unhideWhenUsed="1"/>
+    <w:lsdException w:name="line number" w:semiHidden="1" w:unhideWhenUsed="1"/>
+    <w:lsdException w:name="page number" w:semiHidden="1" w:unhideWhenUsed="1"/>
+    <w:lsdException w:name="endnote reference" w:semiHidden="1" w:unhideWhenUsed="1"/>
+    <w:lsdException w:name="endnote text" w:semiHidden="1" w:unhideWhenUsed="1"/>
+    <w:lsdException w:name="table of authorities" w:semiHidden="1" w:unhideWhenUsed="1"/>
+    <w:lsdException w:name="macro" w:semiHidden="1" w:unhideWhenUsed="1"/>
+    <w:lsdException w:name="toa heading" w:semiHidden="1" w:unhideWhenUsed="1"/>
+    <w:lsdException w:name="List" w:semiHidden="1" w:unhideWhenUsed="1"/>
+    <w:lsdException w:name="List Bullet" w:semiHidden="1" w:unhideWhenUsed="1"/>
+    <w:lsdException w:name="List Number" w:semiHidden="1" w:unhideWhenUsed="1"/>
+    <w:lsdException w:name="List 2" w:semiHidden="1" w:unhideWhenUsed="1"/>
+    <w:lsdException w:name="List 3" w:semiHidden="1" w:unhideWhenUsed="1"/>
+    <w:lsdException w:name="List 4" w:semiHidden="1" w:unhideWhenUsed="1"/>
+    <w:lsdException w:name="List 5" w:semiHidden="1" w:unhideWhenUsed="1"/>
+    <w:lsdException w:name="List Bullet 2" w:semiHidden="1" w:unhideWhenUsed="1"/>
+    <w:lsdException w:name="List Bullet 3" w:semiHidden="1" w:unhideWhenUsed="1"/>
+    <w:lsdException w:name="List Bullet 4" w:semiHidden="1" w:unhideWhenUsed="1"/>
+    <w:lsdException w:name="List Bullet 5" w:semiHidden="1" w:unhideWhenUsed="1"/>
+    <w:lsdException w:name="List Number 2" w:semiHidden="1" w:unhideWhenUsed="1"/>
+    <w:lsdException w:name="List Number 3" w:semiHidden="1" w:unhideWhenUsed="1"/>
+    <w:lsdException w:name="List Number 4" w:semiHidden="1" w:unhideWhenUsed="1"/>
+    <w:lsdException w:name="List Number 5" w:semiHidden="1" w:unhideWhenUsed="1"/>
+    <w:lsdException w:name="Title" w:uiPriority="10" w:qFormat="1"/>
+    <w:lsdException w:name="Closing" w:semiHidden="1" w:unhideWhenUsed="1"/>
+    <w:lsdException w:name="Signature" w:semiHidden="1" w:unhideWhenUsed="1"/>
+    <w:lsdException w:name="Default Paragraph Font" w:semiHidden="1" w:uiPriority="1" w:unhideWhenUsed="1"/>
+    <w:lsdException w:name="Body Text" w:semiHidden="1" w:unhideWhenUsed="1"/>
+    <w:lsdException w:name="Body Text Indent" w:semiHidden="1" w:unhideWhenUsed="1"/>
+    <w:lsdException w:name="List Continue" w:semiHidden="1" w:unhideWhenUsed="1"/>
+    <w:lsdException w:name="List Continue 2" w:semiHidden="1" w:unhideWhenUsed="1"/>
+    <w:lsdException w:name="List Continue 3" w:semiHidden="1" w:unhideWhenUsed="1"/>
+    <w:lsdException w:name="List Continue 4" w:semiHidden="1" w:unhideWhenUsed="1"/>
+    <w:lsdException w:name="List Continue 5" w:semiHidden="1" w:unhideWhenUsed="1"/>
+    <w:lsdException w:name="Message Header" w:semiHidden="1" w:unhideWhenUsed="1"/>
+    <w:lsdException w:name="Subtitle" w:uiPriority="11" w:qFormat="1"/>
+    <w:lsdException w:name="Salutation" w:semiHidden="1" w:unhideWhenUsed="1"/>
+    <w:lsdException w:name="Date" w:semiHidden="1" w:unhideWhenUsed="1"/>
+    <w:lsdException w:name="Body Text First Indent" w:semiHidden="1" w:unhideWhenUsed="1"/>
+    <w:lsdException w:name="Body Text First Indent 2" w:semiHidden="1" w:unhideWhenUsed="1"/>
+    <w:lsdException w:name="Note Heading" w:semiHidden="1" w:unhideWhenUsed="1"/>
+    <w:lsdException w:name="Body Text 2" w:semiHidden="1" w:unhideWhenUsed="1"/>
+    <w:lsdException w:name="Body Text 3" w:semiHidden="1" w:unhideWhenUsed="1"/>
+    <w:lsdException w:name="Body Text Indent 2" w:semiHidden="1" w:unhideWhenUsed="1"/>
+    <w:lsdException w:name="Body Text Indent 3" w:semiHidden="1" w:unhideWhenUsed="1"/>
+    <w:lsdException w:name="Block Text" w:semiHidden="1" w:unhideWhenUsed="1"/>
+    <w:lsdException w:name="Hyperlink" w:semiHidden="1" w:unhideWhenUsed="1"/>
+    <w:lsdException w:name="FollowedHyperlink" w:semiHidden="1" w:unhideWhenUsed="1"/>
+    <w:lsdException w:name="Strong" w:uiPriority="22" w:qFormat="1"/>
+    <w:lsdException w:name="Emphasis" w:uiPriority="20" w:qFormat="1"/>
+    <w:lsdException w:name="Document Map" w:semiHidden="1" w:unhideWhenUsed="1"/>
+    <w:lsdException w:name="Plain Text" w:semiHidden="1" w:uiPriority="0" w:unhideWhenUsed="1"/>
+    <w:lsdException w:name="E-mail Signature" w:semiHidden="1" w:unhideWhenUsed="1"/>
+    <w:lsdException w:name="HTML Top of Form" w:semiHidden="1" w:unhideWhenUsed="1"/>
+    <w:lsdException w:name="HTML Bottom of Form" w:semiHidden="1" w:unhideWhenUsed="1"/>
+    <w:lsdException w:name="Normal (Web)" w:semiHidden="1" w:unhideWhenUsed="1"/>
+    <w:lsdException w:name="HTML Acronym" w:semiHidden="1" w:unhideWhenUsed="1"/>
+    <w:lsdException w:name="HTML Address" w:semiHidden="1" w:unhideWhenUsed="1"/>
+    <w:lsdException w:name="HTML Cite" w:semiHidden="1" w:unhideWhenUsed="1"/>
+    <w:lsdException w:name="HTML Code" w:semiHidden="1" w:unhideWhenUsed="1"/>
+    <w:lsdException w:name="HTML Definition" w:semiHidden="1" w:unhideWhenUsed="1"/>
+    <w:lsdException w:name="HTML Keyboard" w:semiHidden="1" w:unhideWhenUsed="1"/>
+    <w:lsdException w:name="HTML Preformatted" w:semiHidden="1" w:unhideWhenUsed="1"/>
+    <w:lsdException w:name="HTML Sample" w:semiHidden="1" w:unhideWhenUsed="1"/>
+    <w:lsdException w:name="HTML Typewriter" w:semiHidden="1" w:unhideWhenUsed="1"/>
+    <w:lsdException w:name="HTML Variable" w:semiHidden="1" w:unhideWhenUsed="1"/>
+    <w:lsdException w:name="Normal Table" w:semiHidden="1" w:unhideWhenUsed="1"/>
+    <w:lsdException w:name="annotation subject" w:semiHidden="1" w:unhideWhenUsed="1"/>
+    <w:lsdException w:name="No List" w:semiHidden="1" w:unhideWhenUsed="1"/>
+    <w:lsdException w:name="Outline List 1" w:semiHidden="1" w:unhideWhenUsed="1"/>
+    <w:lsdException w:name="Outline List 2" w:semiHidden="1" w:unhideWhenUsed="1"/>
+    <w:lsdException w:name="Outline List 3" w:semiHidden="1" w:unhideWhenUsed="1"/>
+    <w:lsdException w:name="Table Simple 1" w:semiHidden="1" w:unhideWhenUsed="1"/>
+    <w:lsdException w:name="Table Simple 2" w:semiHidden="1" w:unhideWhenUsed="1"/>
+    <w:lsdException w:name="Table Simple 3" w:semiHidden="1" w:unhideWhenUsed="1"/>
+    <w:lsdException w:name="Table Classic 1" w:semiHidden="1" w:unhideWhenUsed="1"/>
+    <w:lsdException w:name="Table Classic 2" w:semiHidden="1" w:unhideWhenUsed="1"/>
+    <w:lsdException w:name="Table Classic 3" w:semiHidden="1" w:unhideWhenUsed="1"/>
+    <w:lsdException w:name="Table Classic 4" w:semiHidden="1" w:unhideWhenUsed="1"/>
+    <w:lsdException w:name="Table Colorful 1" w:semiHidden="1" w:unhideWhenUsed="1"/>
+    <w:lsdException w:name="Table Colorful 2" w:semiHidden="1" w:unhideWhenUsed="1"/>
+    <w:lsdException w:name="Table Colorful 3" w:semiHidden="1" w:unhideWhenUsed="1"/>
+    <w:lsdException w:name="Table Columns 1" w:semiHidden="1" w:unhideWhenUsed="1"/>
+    <w:lsdException w:name="Table Columns 2" w:semiHidden="1" w:unhideWhenUsed="1"/>
+    <w:lsdException w:name="Table Columns 3" w:semiHidden="1" w:unhideWhenUsed="1"/>
+    <w:lsdException w:name="Table Columns 4" w:semiHidden="1" w:unhideWhenUsed="1"/>
+    <w:lsdException w:name="Table Columns 5" w:semiHidden="1" w:unhideWhenUsed="1"/>
+    <w:lsdException w:name="Table Grid 1" w:semiHidden="1" w:unhideWhenUsed="1"/>
+    <w:lsdException w:name="Table Grid 2" w:semiHidden="1" w:unhideWhenUsed="1"/>
+    <w:lsdException w:name="Table Grid 3" w:semiHidden="1" w:unhideWhenUsed="1"/>
+    <w:lsdException w:name="Table Grid 4" w:semiHidden="1" w:unhideWhenUsed="1"/>
+    <w:lsdException w:name="Table Grid 5" w:semiHidden="1" w:unhideWhenUsed="1"/>
+    <w:lsdException w:name="Table Grid 6" w:semiHidden="1" w:unhideWhenUsed="1"/>
+    <w:lsdException w:name="Table Grid 7" w:semiHidden="1" w:unhideWhenUsed="1"/>
+    <w:lsdException w:name="Table Grid 8" w:semiHidden="1" w:unhideWhenUsed="1"/>
+    <w:lsdException w:name="Table List 1" w:semiHidden="1" w:unhideWhenUsed="1"/>
+    <w:lsdException w:name="Table List 2" w:semiHidden="1" w:unhideWhenUsed="1"/>
+    <w:lsdException w:name="Table List 3" w:semiHidden="1" w:unhideWhenUsed="1"/>
+    <w:lsdException w:name="Table List 4" w:semiHidden="1" w:unhideWhenUsed="1"/>
+    <w:lsdException w:name="Table List 5" w:semiHidden="1" w:unhideWhenUsed="1"/>
+    <w:lsdException w:name="Table List 6" w:semiHidden="1" w:unhideWhenUsed="1"/>
+    <w:lsdException w:name="Table List 7" w:semiHidden="1" w:unhideWhenUsed="1"/>
+    <w:lsdException w:name="Table List 8" w:semiHidden="1" w:unhideWhenUsed="1"/>
+    <w:lsdException w:name="Table 3D effects 1" w:semiHidden="1" w:unhideWhenUsed="1"/>
+    <w:lsdException w:name="Table 3D effects 2" w:semiHidden="1" w:unhideWhenUsed="1"/>
+    <w:lsdException w:name="Table 3D effects 3" w:semiHidden="1" w:unhideWhenUsed="1"/>
+    <w:lsdException w:name="Table Contemporary" w:semiHidden="1" w:unhideWhenUsed="1"/>
+    <w:lsdException w:name="Table Elegant" w:semiHidden="1" w:unhideWhenUsed="1"/>
+    <w:lsdException w:name="Table Professional" w:semiHidden="1" w:unhideWhenUsed="1"/>
+    <w:lsdException w:name="Table Subtle 1" w:semiHidden="1" w:unhideWhenUsed="1"/>
+    <w:lsdException w:name="Table Subtle 2" w:semiHidden="1" w:unhideWhenUsed="1"/>
+    <w:lsdException w:name="Table Web 1" w:semiHidden="1" w:unhideWhenUsed="1"/>
+    <w:lsdException w:name="Table Web 2" w:semiHidden="1" w:unhideWhenUsed="1"/>
+    <w:lsdException w:name="Table Web 3" w:semiHidden="1" w:unhideWhenUsed="1"/>
+    <w:lsdException w:name="Balloon Text" w:semiHidden="1" w:unhideWhenUsed="1"/>
+    <w:lsdException w:name="Table Grid" w:uiPriority="59"/>
+    <w:lsdException w:name="Table Theme" w:semiHidden="1" w:unhideWhenUsed="1"/>
+    <w:lsdException w:name="Placeholder Text" w:semiHidden="1"/>
+    <w:lsdException w:name="No Spacing" w:uiPriority="1" w:qFormat="1"/>
+    <w:lsdException w:name="Light Shading" w:uiPriority="60"/>
+    <w:lsdException w:name="Light List" w:uiPriority="61"/>
+    <w:lsdException w:name="Light Grid" w:uiPriority="62"/>
+    <w:lsdException w:name="Medium Shading 1" w:uiPriority="63"/>
+    <w:lsdException w:name="Medium Shading 2" w:uiPriority="64"/>
+    <w:lsdException w:name="Medium List 1" w:uiPriority="65"/>
+    <w:lsdException w:name="Medium List 2" w:uiPriority="66"/>
+    <w:lsdException w:name="Medium Grid 1" w:uiPriority="67"/>
+    <w:lsdException w:name="Medium Grid 2" w:uiPriority="68"/>
+    <w:lsdException w:name="Medium Grid 3" w:uiPriority="69"/>
+    <w:lsdException w:name="Dark List" w:uiPriority="70"/>
+    <w:lsdException w:name="Colorful Shading" w:uiPriority="71"/>
+    <w:lsdException w:name="Colorful List" w:uiPriority="72"/>
+    <w:lsdException w:name="Colorful Grid" w:uiPriority="73"/>
+    <w:lsdException w:name="Light Shading Accent 1" w:uiPriority="60"/>
+    <w:lsdException w:name="Light List Accent 1" w:uiPriority="61"/>
+    <w:lsdException w:name="Light Grid Accent 1" w:uiPriority="62"/>
+    <w:lsdException w:name="Medium Shading 1 Accent 1" w:uiPriority="63"/>
+    <w:lsdException w:name="Medium Shading 2 Accent 1" w:uiPriority="64"/>
+    <w:lsdException w:name="Medium List 1 Accent 1" w:uiPriority="65"/>
+    <w:lsdException w:name="Revision" w:semiHidden="1"/>
+    <w:lsdException w:name="List Paragraph" w:uiPriority="34" w:qFormat="1"/>
+    <w:lsdException w:name="Quote" w:uiPriority="29" w:qFormat="1"/>
+    <w:lsdException w:name="Intense Quote" w:uiPriority="30" w:qFormat="1"/>
+    <w:lsdException w:name="Medium List 2 Accent 1" w:uiPriority="66"/>
+    <w:lsdException w:name="Medium Grid 1 Accent 1" w:uiPriority="67"/>
+    <w:lsdException w:name="Medium Grid 2 Accent 1" w:uiPriority="68"/>
+    <w:lsdException w:name="Medium Grid 3 Accent 1" w:uiPriority="69"/>
+    <w:lsdException w:name="Dark List Accent 1" w:uiPriority="70"/>
+    <w:lsdException w:name="Colorful Shading Accent 1" w:uiPriority="71"/>
+    <w:lsdException w:name="Colorful List Accent 1" w:uiPriority="72"/>
+    <w:lsdException w:name="Colorful Grid Accent 1" w:uiPriority="73"/>
+    <w:lsdException w:name="Light Shading Accent 2" w:uiPriority="60"/>
+    <w:lsdException w:name="Light List Accent 2" w:uiPriority="61"/>
+    <w:lsdException w:name="Light Grid Accent 2" w:uiPriority="62"/>
+    <w:lsdException w:name="Medium Shading 1 Accent 2" w:uiPriority="63"/>
+    <w:lsdException w:name="Medium Shading 2 Accent 2" w:uiPriority="64"/>
+    <w:lsdException w:name="Medium List 1 Accent 2" w:uiPriority="65"/>
+    <w:lsdException w:name="Medium List 2 Accent 2" w:uiPriority="66"/>
+    <w:lsdException w:name="Medium Grid 1 Accent 2" w:uiPriority="67"/>
+    <w:lsdException w:name="Medium Grid 2 Accent 2" w:uiPriority="68"/>
+    <w:lsdException w:name="Medium Grid 3 Accent 2" w:uiPriority="69"/>
+    <w:lsdException w:name="Dark List Accent 2" w:uiPriority="70"/>
+    <w:lsdException w:name="Colorful Shading Accent 2" w:uiPriority="71"/>
+    <w:lsdException w:name="Colorful List Accent 2" w:uiPriority="72"/>
+    <w:lsdException w:name="Colorful Grid Accent 2" w:uiPriority="73"/>
+    <w:lsdException w:name="Light Shading Accent 3" w:uiPriority="60"/>
+    <w:lsdException w:name="Light List Accent 3" w:uiPriority="61"/>
+    <w:lsdException w:name="Light Grid Accent 3" w:uiPriority="62"/>
+    <w:lsdException w:name="Medium Shading 1 Accent 3" w:uiPriority="63"/>
+    <w:lsdException w:name="Medium Shading 2 Accent 3" w:uiPriority="64"/>
+    <w:lsdException w:name="Medium List 1 Accent 3" w:uiPriority="65"/>
+    <w:lsdException w:name="Medium List 2 Accent 3" w:uiPriority="66"/>
+    <w:lsdException w:name="Medium Grid 1 Accent 3" w:uiPriority="67"/>
+    <w:lsdException w:name="Medium Grid 2 Accent 3" w:uiPriority="68"/>
+    <w:lsdException w:name="Medium Grid 3 Accent 3" w:uiPriority="69"/>
+    <w:lsdException w:name="Dark List Accent 3" w:uiPriority="70"/>
+    <w:lsdException w:name="Colorful Shading Accent 3" w:uiPriority="71"/>
+    <w:lsdException w:name="Colorful List Accent 3" w:uiPriority="72"/>
+    <w:lsdException w:name="Colorful Grid Accent 3" w:uiPriority="73"/>
+    <w:lsdException w:name="Light Shading Accent 4" w:uiPriority="60"/>
+    <w:lsdException w:name="Light List Accent 4" w:uiPriority="61"/>
+    <w:lsdException w:name="Light Grid Accent 4" w:uiPriority="62"/>
+    <w:lsdException w:name="Medium Shading 1 Accent 4" w:uiPriority="63"/>
+    <w:lsdException w:name="Medium Shading 2 Accent 4" w:uiPriority="64"/>
+    <w:lsdException w:name="Medium List 1 Accent 4" w:uiPriority="65"/>
+    <w:lsdException w:name="Medium List 2 Accent 4" w:uiPriority="66"/>
+    <w:lsdException w:name="Medium Grid 1 Accent 4" w:uiPriority="67"/>
+    <w:lsdException w:name="Medium Grid 2 Accent 4" w:uiPriority="68"/>
+    <w:lsdException w:name="Medium Grid 3 Accent 4" w:uiPriority="69"/>
+    <w:lsdException w:name="Dark List Accent 4" w:uiPriority="70"/>
+    <w:lsdException w:name="Colorful Shading Accent 4" w:uiPriority="71"/>
+    <w:lsdException w:name="Colorful List Accent 4" w:uiPriority="72"/>
+    <w:lsdException w:name="Colorful Grid Accent 4" w:uiPriority="73"/>
+    <w:lsdException w:name="Light Shading Accent 5" w:uiPriority="60"/>
+    <w:lsdException w:name="Light List Accent 5" w:uiPriority="61"/>
+    <w:lsdException w:name="Light Grid Accent 5" w:uiPriority="62"/>
+    <w:lsdException w:name="Medium Shading 1 Accent 5" w:uiPriority="63"/>
+    <w:lsdException w:name="Medium Shading 2 Accent 5" w:uiPriority="64"/>
+    <w:lsdException w:name="Medium List 1 Accent 5" w:uiPriority="65"/>
+    <w:lsdException w:name="Medium List 2 Accent 5" w:uiPriority="66"/>
+    <w:lsdException w:name="Medium Grid 1 Accent 5" w:uiPriority="67"/>
+    <w:lsdException w:name="Medium Grid 2 Accent 5" w:uiPriority="68"/>
+    <w:lsdException w:name="Medium Grid 3 Accent 5" w:uiPriority="69"/>
+    <w:lsdException w:name="Dark List Accent 5" w:uiPriority="70"/>
+    <w:lsdException w:name="Colorful Shading Accent 5" w:uiPriority="71"/>
+    <w:lsdException w:name="Colorful List Accent 5" w:uiPriority="72"/>
+    <w:lsdException w:name="Colorful Grid Accent 5" w:uiPriority="73"/>
+    <w:lsdException w:name="Light Shading Accent 6" w:uiPriority="60"/>
+    <w:lsdException w:name="Light List Accent 6" w:uiPriority="61"/>
+    <w:lsdException w:name="Light Grid Accent 6" w:uiPriority="62"/>
+    <w:lsdException w:name="Medium Shading 1 Accent 6" w:uiPriority="63"/>
+    <w:lsdException w:name="Medium Shading 2 Accent 6" w:uiPriority="64"/>
+    <w:lsdException w:name="Medium List 1 Accent 6" w:uiPriority="65"/>
+    <w:lsdException w:name="Medium List 2 Accent 6" w:uiPriority="66"/>
+    <w:lsdException w:name="Medium Grid 1 Accent 6" w:uiPriority="67"/>
+    <w:lsdException w:name="Medium Grid 2 Accent 6" w:uiPriority="68"/>
+    <w:lsdException w:name="Medium Grid 3 Accent 6" w:uiPriority="69"/>
+    <w:lsdException w:name="Dark List Accent 6" w:uiPriority="70"/>
+    <w:lsdException w:name="Colorful Shading Accent 6" w:uiPriority="71"/>
+    <w:lsdException w:name="Colorful List Accent 6" w:uiPriority="72"/>
+    <w:lsdException w:name="Colorful Grid Accent 6" w:uiPriority="73"/>
+    <w:lsdException w:name="Subtle Emphasis" w:uiPriority="19" w:qFormat="1"/>
+    <w:lsdException w:name="Intense Emphasis" w:uiPriority="21" w:qFormat="1"/>
+    <w:lsdException w:name="Subtle Reference" w:uiPriority="31" w:qFormat="1"/>
+    <w:lsdException w:name="Intense Reference" w:uiPriority="32" w:qFormat="1"/>
+    <w:lsdException w:name="Book Title" w:uiPriority="33" w:qFormat="1"/>
+    <w:lsdException w:name="Bibliography" w:semiHidden="1" w:uiPriority="37" w:unhideWhenUsed="1"/>
+    <w:lsdException w:name="TOC Heading" w:semiHidden="1" w:uiPriority="39" w:unhideWhenUsed="1" w:qFormat="1"/>
+    <w:lsdException w:name="Plain Table 1" w:uiPriority="41"/>
+    <w:lsdException w:name="Plain Table 2" w:uiPriority="42"/>
+    <w:lsdException w:name="Plain Table 3" w:uiPriority="43"/>
+    <w:lsdException w:name="Plain Table 4" w:uiPriority="44"/>
+    <w:lsdException w:name="Plain Table 5" w:uiPriority="45"/>
+    <w:lsdException w:name="Grid Table Light" w:uiPriority="40"/>
+    <w:lsdException w:name="Grid Table 1 Light" w:uiPriority="46"/>
+    <w:lsdException w:name="Grid Table 2" w:uiPriority="47"/>
+    <w:lsdException w:name="Grid Table 3" w:uiPriority="48"/>
+    <w:lsdException w:name="Grid Table 4" w:uiPriority="49"/>
+    <w:lsdException w:name="Grid Table 5 Dark" w:uiPriority="50"/>
+    <w:lsdException w:name="Grid Table 6 Colorful" w:uiPriority="51"/>
+    <w:lsdException w:name="Grid Table 7 Colorful" w:uiPriority="52"/>
+    <w:lsdException w:name="Grid Table 1 Light Accent 1" w:uiPriority="46"/>
+    <w:lsdException w:name="Grid Table 2 Accent 1" w:uiPriority="47"/>
+    <w:lsdException w:name="Grid Table 3 Accent 1" w:uiPriority="48"/>
+    <w:lsdException w:name="Grid Table 4 Accent 1" w:uiPriority="49"/>
+    <w:lsdException w:name="Grid Table 5 Dark Accent 1" w:uiPriority="50"/>
+    <w:lsdException w:name="Grid Table 6 Colorful Accent 1" w:uiPriority="51"/>
+    <w:lsdException w:name="Grid Table 7 Colorful Accent 1" w:uiPriority="52"/>
+    <w:lsdException w:name="Grid Table 1 Light Accent 2" w:uiPriority="46"/>
+    <w:lsdException w:name="Grid Table 2 Accent 2" w:uiPriority="47"/>
+    <w:lsdException w:name="Grid Table 3 Accent 2" w:uiPriority="48"/>
+    <w:lsdException w:name="Grid Table 4 Accent 2" w:uiPriority="49"/>
+    <w:lsdException w:name="Grid Table 5 Dark Accent 2" w:uiPriority="50"/>
+    <w:lsdException w:name="Grid Table 6 Colorful Accent 2" w:uiPriority="51"/>
+    <w:lsdException w:name="Grid Table 7 Colorful Accent 2" w:uiPriority="52"/>
+    <w:lsdException w:name="Grid Table 1 Light Accent 3" w:uiPriority="46"/>
+    <w:lsdException w:name="Grid Table 2 Accent 3" w:uiPriority="47"/>
+    <w:lsdException w:name="Grid Table 3 Accent 3" w:uiPriority="48"/>
+    <w:lsdException w:name="Grid Table 4 Accent 3" w:uiPriority="49"/>
+    <w:lsdException w:name="Grid Table 5 Dark Accent 3" w:uiPriority="50"/>
+    <w:lsdException w:name="Grid Table 6 Colorful Accent 3" w:uiPriority="51"/>
+    <w:lsdException w:name="Grid Table 7 Colorful Accent 3" w:uiPriority="52"/>
+    <w:lsdException w:name="Grid Table 1 Light Accent 4" w:uiPriority="46"/>
+    <w:lsdException w:name="Grid Table 2 Accent 4" w:uiPriority="47"/>
+    <w:lsdException w:name="Grid Table 3 Accent 4" w:uiPriority="48"/>
+    <w:lsdException w:name="Grid Table 4 Accent 4" w:uiPriority="49"/>
+    <w:lsdException w:name="Grid Table 5 Dark Accent 4" w:uiPriority="50"/>
+    <w:lsdException w:name="Grid Table 6 Colorful Accent 4" w:uiPriority="51"/>
+    <w:lsdException w:name="Grid Table 7 Colorful Accent 4" w:uiPriority="52"/>
+    <w:lsdException w:name="Grid Table 1 Light Accent 5" w:uiPriority="46"/>
+    <w:lsdException w:name="Grid Table 2 Accent 5" w:uiPriority="47"/>
+    <w:lsdException w:name="Grid Table 3 Accent 5" w:uiPriority="48"/>
+    <w:lsdException w:name="Grid Table 4 Accent 5" w:uiPriority="49"/>
+    <w:lsdException w:name="Grid Table 5 Dark Accent 5" w:uiPriority="50"/>
+    <w:lsdException w:name="Grid Table 6 Colorful Accent 5" w:uiPriority="51"/>
+    <w:lsdException w:name="Grid Table 7 Colorful Accent 5" w:uiPriority="52"/>
+    <w:lsdException w:name="Grid Table 1 Light Accent 6" w:uiPriority="46"/>
+    <w:lsdException w:name="Grid Table 2 Accent 6" w:uiPriority="47"/>
+    <w:lsdException w:name="Grid Table 3 Accent 6" w:uiPriority="48"/>
+    <w:lsdException w:name="Grid Table 4 Accent 6" w:uiPriority="49"/>
+    <w:lsdException w:name="Grid Table 5 Dark Accent 6" w:uiPriority="50"/>
+    <w:lsdException w:name="Grid Table 6 Colorful Accent 6" w:uiPriority="51"/>
+    <w:lsdException w:name="Grid Table 7 Colorful Accent 6" w:uiPriority="52"/>
+    <w:lsdException w:name="List Table 1 Light" w:uiPriority="46"/>
+    <w:lsdException w:name="List Table 2" w:uiPriority="47"/>
+    <w:lsdException w:name="List Table 3" w:uiPriority="48"/>
+    <w:lsdException w:name="List Table 4" w:uiPriority="49"/>
+    <w:lsdException w:name="List Table 5 Dark" w:uiPriority="50"/>
+    <w:lsdException w:name="List Table 6 Colorful" w:uiPriority="51"/>
+    <w:lsdException w:name="List Table 7 Colorful" w:uiPriority="52"/>
+    <w:lsdException w:name="List Table 1 Light Accent 1" w:uiPriority="46"/>
+    <w:lsdException w:name="List Table 2 Accent 1" w:uiPriority="47"/>
+    <w:lsdException w:name="List Table 3 Accent 1" w:uiPriority="48"/>
+    <w:lsdException w:name="List Table 4 Accent 1" w:uiPriority="49"/>
+    <w:lsdException w:name="List Table 5 Dark Accent 1" w:uiPriority="50"/>
+    <w:lsdException w:name="List Table 6 Colorful Accent 1" w:uiPriority="51"/>
+    <w:lsdException w:name="List Table 7 Colorful Accent 1" w:uiPriority="52"/>
+    <w:lsdException w:name="List Table 1 Light Accent 2" w:uiPriority="46"/>
+    <w:lsdException w:name="List Table 2 Accent 2" w:uiPriority="47"/>
+    <w:lsdException w:name="List Table 3 Accent 2" w:uiPriority="48"/>
+    <w:lsdException w:name="List Table 4 Accent 2" w:uiPriority="49"/>
+    <w:lsdException w:name="List Table 5 Dark Accent 2" w:uiPriority="50"/>
+    <w:lsdException w:name="List Table 6 Colorful Accent 2" w:uiPriority="51"/>
+    <w:lsdException w:name="List Table 7 Colorful Accent 2" w:uiPriority="52"/>
+    <w:lsdException w:name="List Table 1 Light Accent 3" w:uiPriority="46"/>
+    <w:lsdException w:name="List Table 2 Accent 3" w:uiPriority="47"/>
+    <w:lsdException w:name="List Table 3 Accent 3" w:uiPriority="48"/>
+    <w:lsdException w:name="List Table 4 Accent 3" w:uiPriority="49"/>
+    <w:lsdException w:name="List Table 5 Dark Accent 3" w:uiPriority="50"/>
+    <w:lsdException w:name="List Table 6 Colorful Accent 3" w:uiPriority="51"/>
+    <w:lsdException w:name="List Table 7 Colorful Accent 3" w:uiPriority="52"/>
+    <w:lsdException w:name="List Table 1 Light Accent 4" w:uiPriority="46"/>
+    <w:lsdException w:name="List Table 2 Accent 4" w:uiPriority="47"/>
+    <w:lsdException w:name="List Table 3 Accent 4" w:uiPriority="48"/>
+    <w:lsdException w:name="List Table 4 Accent 4" w:uiPriority="49"/>
+    <w:lsdException w:name="List Table 5 Dark Accent 4" w:uiPriority="50"/>
+    <w:lsdException w:name="List Table 6 Colorful Accent 4" w:uiPriority="51"/>
+    <w:lsdException w:name="List Table 7 Colorful Accent 4" w:uiPriority="52"/>
+    <w:lsdException w:name="List Table 1 Light Accent 5" w:uiPriority="46"/>
+    <w:lsdException w:name="List Table 2 Accent 5" w:uiPriority="47"/>
+    <w:lsdException w:name="List Table 3 Accent 5" w:uiPriority="48"/>
+    <w:lsdException w:name="List Table 4 Accent 5" w:uiPriority="49"/>
+    <w:lsdException w:name="List Table 5 Dark Accent 5" w:uiPriority="50"/>
+    <w:lsdException w:name="List Table 6 Colorful Accent 5" w:uiPriority="51"/>
+    <w:lsdException w:name="List Table 7 Colorful Accent 5" w:uiPriority="52"/>
+    <w:lsdException w:name="List Table 1 Light Accent 6" w:uiPriority="46"/>
+    <w:lsdException w:name="List Table 2 Accent 6" w:uiPriority="47"/>
+    <w:lsdException w:name="List Table 3 Accent 6" w:uiPriority="48"/>
+    <w:lsdException w:name="List Table 4 Accent 6" w:uiPriority="49"/>
+    <w:lsdException w:name="List Table 5 Dark Accent 6" w:uiPriority="50"/>
+    <w:lsdException w:name="List Table 6 Colorful Accent 6" w:uiPriority="51"/>
+    <w:lsdException w:name="List Table 7 Colorful Accent 6" w:uiPriority="52"/>
   </w:latentStyles>
   <w:style w:type="paragraph" w:default="1" w:styleId="Normal">
     <w:name w:val="Normal"/>
@@ -9968,7 +9274,7 @@
 </file>
 
 <file path=customXml/itemProps1.xml><?xml version="1.0" encoding="utf-8"?>
-<ds:datastoreItem xmlns:ds="http://schemas.openxmlformats.org/officeDocument/2006/customXml" ds:itemID="{C882B439-E597-4DBF-BA77-A69A757AD9AB}">
+<ds:datastoreItem xmlns:ds="http://schemas.openxmlformats.org/officeDocument/2006/customXml" ds:itemID="{8406AFEA-FC8B-4E94-80E0-40BB6497E930}">
   <ds:schemaRefs>
     <ds:schemaRef ds:uri="http://schemas.openxmlformats.org/officeDocument/2006/bibliography"/>
   </ds:schemaRefs>

</xml_diff>

<commit_message>
-Azurirana tehnicka dokumentacija sa opisima mojih web servisa
</commit_message>
<xml_diff>
--- a/Dokumentacija/T18 - TD - ChatUp - Drmencic, Filipovic,Jurman,Sokac.docx
+++ b/Dokumentacija/T18 - TD - ChatUp - Drmencic, Filipovic,Jurman,Sokac.docx
@@ -1,6 +1,6 @@
 
 <file path=word/document.xml><?xml version="1.0" encoding="utf-8"?>
-<w:document xmlns:wpc="http://schemas.microsoft.com/office/word/2010/wordprocessingCanvas" xmlns:mc="http://schemas.openxmlformats.org/markup-compatibility/2006" xmlns:o="urn:schemas-microsoft-com:office:office" xmlns:r="http://schemas.openxmlformats.org/officeDocument/2006/relationships" xmlns:m="http://schemas.openxmlformats.org/officeDocument/2006/math" xmlns:v="urn:schemas-microsoft-com:vml" xmlns:wp14="http://schemas.microsoft.com/office/word/2010/wordprocessingDrawing" xmlns:wp="http://schemas.openxmlformats.org/drawingml/2006/wordprocessingDrawing" xmlns:w10="urn:schemas-microsoft-com:office:word" xmlns:w="http://schemas.openxmlformats.org/wordprocessingml/2006/main" xmlns:w14="http://schemas.microsoft.com/office/word/2010/wordml" xmlns:wpg="http://schemas.microsoft.com/office/word/2010/wordprocessingGroup" xmlns:wpi="http://schemas.microsoft.com/office/word/2010/wordprocessingInk" xmlns:wne="http://schemas.microsoft.com/office/word/2006/wordml" xmlns:wps="http://schemas.microsoft.com/office/word/2010/wordprocessingShape" mc:Ignorable="w14 wp14">
+<w:document xmlns:ve="http://schemas.openxmlformats.org/markup-compatibility/2006" xmlns:o="urn:schemas-microsoft-com:office:office" xmlns:r="http://schemas.openxmlformats.org/officeDocument/2006/relationships" xmlns:m="http://schemas.openxmlformats.org/officeDocument/2006/math" xmlns:v="urn:schemas-microsoft-com:vml" xmlns:wp="http://schemas.openxmlformats.org/drawingml/2006/wordprocessingDrawing" xmlns:w10="urn:schemas-microsoft-com:office:word" xmlns:w="http://schemas.openxmlformats.org/wordprocessingml/2006/main" xmlns:wne="http://schemas.microsoft.com/office/word/2006/wordml">
   <w:body>
     <w:p>
       <w:pPr>
@@ -254,7 +254,7 @@
           <w:szCs w:val="28"/>
         </w:rPr>
       </w:pPr>
-      <w:hyperlink r:id="rId9" w:history="1">
+      <w:hyperlink r:id="rId8" w:history="1">
         <w:r>
           <w:rPr>
             <w:rStyle w:val="Hyperlink"/>
@@ -283,7 +283,7 @@
           <w:szCs w:val="28"/>
         </w:rPr>
       </w:pPr>
-      <w:hyperlink r:id="rId10" w:history="1">
+      <w:hyperlink r:id="rId9" w:history="1">
         <w:r>
           <w:rPr>
             <w:rStyle w:val="Hyperlink"/>
@@ -596,7 +596,7 @@
           <w:szCs w:val="28"/>
         </w:rPr>
       </w:pPr>
-      <w:hyperlink r:id="rId11" w:history="1">
+      <w:hyperlink r:id="rId10" w:history="1">
         <w:r>
           <w:rPr>
             <w:rStyle w:val="Hyperlink"/>
@@ -625,7 +625,7 @@
           <w:szCs w:val="28"/>
         </w:rPr>
       </w:pPr>
-      <w:hyperlink r:id="rId12" w:history="1">
+      <w:hyperlink r:id="rId11" w:history="1">
         <w:r>
           <w:rPr>
             <w:rStyle w:val="Hyperlink"/>
@@ -653,12 +653,6 @@
         <w:ind w:left="0"/>
         <w:jc w:val="center"/>
       </w:pPr>
-      <w:r>
-        <w:t xml:space="preserve">                                          </w:t>
-      </w:r>
-      <w:r>
-        <w:t xml:space="preserve">                         </w:t>
-      </w:r>
     </w:p>
     <w:p>
       <w:pPr>
@@ -684,12 +678,6 @@
         <w:jc w:val="right"/>
       </w:pPr>
       <w:r>
-        <w:t xml:space="preserve">         </w:t>
-      </w:r>
-      <w:r>
-        <w:t xml:space="preserve">                                                                    </w:t>
-      </w:r>
-      <w:r>
         <w:t>M</w:t>
       </w:r>
       <w:r>
@@ -732,7 +720,7 @@
           <w:sz w:val="28"/>
         </w:rPr>
         <w:sectPr>
-          <w:footerReference w:type="default" r:id="rId13"/>
+          <w:footerReference w:type="default" r:id="rId12"/>
           <w:pgSz w:w="11906" w:h="16838"/>
           <w:pgMar w:top="1417" w:right="1417" w:bottom="1417" w:left="1417" w:header="708" w:footer="708" w:gutter="0"/>
           <w:cols w:space="708"/>
@@ -1902,7 +1890,7 @@
       <w:pPr>
         <w:spacing w:after="200" w:line="276" w:lineRule="auto"/>
         <w:sectPr>
-          <w:footerReference w:type="default" r:id="rId14"/>
+          <w:footerReference w:type="default" r:id="rId13"/>
           <w:pgSz w:w="11906" w:h="16838"/>
           <w:pgMar w:top="1417" w:right="1417" w:bottom="1417" w:left="1417" w:header="708" w:footer="708" w:gutter="0"/>
           <w:pgNumType w:fmt="upperRoman" w:start="1"/>
@@ -2015,7 +2003,7 @@
           <w:noProof/>
         </w:rPr>
         <w:drawing>
-          <wp:inline distT="0" distB="0" distL="0" distR="0" wp14:anchorId="4A139DAC" wp14:editId="6D94BB9B">
+          <wp:inline distT="0" distB="0" distL="0" distR="0">
             <wp:extent cx="6153150" cy="4839556"/>
             <wp:effectExtent l="0" t="0" r="0" b="0"/>
             <wp:docPr id="6" name="Picture 6" descr="C:\Users\JurmanLap\Desktop\CHATUP FAZA 1\use_case_mjurman.png"/>
@@ -2032,10 +2020,10 @@
                     </pic:cNvPicPr>
                   </pic:nvPicPr>
                   <pic:blipFill>
-                    <a:blip r:embed="rId15">
+                    <a:blip r:embed="rId14">
                       <a:extLst>
                         <a:ext uri="{28A0092B-C50C-407E-A947-70E740481C1C}">
-                          <a14:useLocalDpi xmlns:a14="http://schemas.microsoft.com/office/drawing/2010/main" val="0"/>
+                          <a14:useLocalDpi xmlns:a14="http://schemas.microsoft.com/office/drawing/2010/main" xmlns:wps="http://schemas.microsoft.com/office/word/2010/wordprocessingShape" xmlns:wpi="http://schemas.microsoft.com/office/word/2010/wordprocessingInk" xmlns:wpg="http://schemas.microsoft.com/office/word/2010/wordprocessingGroup" xmlns:w14="http://schemas.microsoft.com/office/word/2010/wordml" xmlns:w="http://schemas.openxmlformats.org/wordprocessingml/2006/main" xmlns:w10="urn:schemas-microsoft-com:office:word" xmlns:wp14="http://schemas.microsoft.com/office/word/2010/wordprocessingDrawing" xmlns:v="urn:schemas-microsoft-com:vml" xmlns:o="urn:schemas-microsoft-com:office:office" xmlns:mc="http://schemas.openxmlformats.org/markup-compatibility/2006" xmlns:wpc="http://schemas.microsoft.com/office/word/2010/wordprocessingCanvas" xmlns="" val="0"/>
                         </a:ext>
                       </a:extLst>
                     </a:blip>
@@ -2255,7 +2243,7 @@
         <w:rPr>
           <w:rStyle w:val="FootnoteReference"/>
         </w:rPr>
-        <w:footnoteReference w:id="1"/>
+        <w:footnoteReference w:id="2"/>
       </w:r>
       <w:r>
         <w:t>. CouchDB baza podataka sprema podatke u obliku JSON-a (engl. JavaScript Object Notation) i spada u NoSQL baze podataka. Pristup podacima i upiti mogu se odvijati preko web preglednika putem HTTP protokola. Indeksiranje, spajanje i transformiranje dokumenata vrši se s JavaScript programskim jezikom. CouchDB odlično radi s modernim web i mobil</w:t>
@@ -2310,7 +2298,7 @@
         <w:rPr>
           <w:rStyle w:val="FootnoteReference"/>
         </w:rPr>
-        <w:footnoteReference w:id="2"/>
+        <w:footnoteReference w:id="3"/>
       </w:r>
       <w:r>
         <w:t xml:space="preserve"> stranici. Nakon izrade droplet-a dobije se javna IP adresa preko koje </w:t>
@@ -2371,7 +2359,7 @@
           <w:noProof/>
         </w:rPr>
         <w:drawing>
-          <wp:inline distT="0" distB="0" distL="0" distR="0" wp14:anchorId="2FA68DD3" wp14:editId="239BA355">
+          <wp:inline distT="0" distB="0" distL="0" distR="0">
             <wp:extent cx="5601497" cy="612000"/>
             <wp:effectExtent l="0" t="0" r="0" b="0"/>
             <wp:docPr id="3" name="Picture 3"/>
@@ -2386,7 +2374,7 @@
                     <pic:cNvPicPr/>
                   </pic:nvPicPr>
                   <pic:blipFill rotWithShape="1">
-                    <a:blip r:embed="rId16"/>
+                    <a:blip r:embed="rId15"/>
                     <a:srcRect l="18530" t="34442" r="19540" b="53529"/>
                     <a:stretch/>
                   </pic:blipFill>
@@ -2403,7 +2391,7 @@
                     </a:ln>
                     <a:extLst>
                       <a:ext uri="{53640926-AAD7-44D8-BBD7-CCE9431645EC}">
-                        <a14:shadowObscured xmlns:a14="http://schemas.microsoft.com/office/drawing/2010/main"/>
+                        <a14:shadowObscured xmlns:a14="http://schemas.microsoft.com/office/drawing/2010/main" xmlns:wps="http://schemas.microsoft.com/office/word/2010/wordprocessingShape" xmlns:wpi="http://schemas.microsoft.com/office/word/2010/wordprocessingInk" xmlns:wpg="http://schemas.microsoft.com/office/word/2010/wordprocessingGroup" xmlns:w14="http://schemas.microsoft.com/office/word/2010/wordml" xmlns:w="http://schemas.openxmlformats.org/wordprocessingml/2006/main" xmlns:w10="urn:schemas-microsoft-com:office:word" xmlns:wp14="http://schemas.microsoft.com/office/word/2010/wordprocessingDrawing" xmlns:v="urn:schemas-microsoft-com:vml" xmlns:o="urn:schemas-microsoft-com:office:office" xmlns:mc="http://schemas.openxmlformats.org/markup-compatibility/2006" xmlns:wpc="http://schemas.microsoft.com/office/word/2010/wordprocessingCanvas" xmlns=""/>
                       </a:ext>
                     </a:extLst>
                   </pic:spPr>
@@ -2709,7 +2697,6 @@
           <w:szCs w:val="18"/>
         </w:rPr>
         <w:br/>
-        <w:t xml:space="preserve">   </w:t>
       </w:r>
       <w:r>
         <w:rPr>
@@ -3843,9 +3830,6 @@
       <w:r>
         <w:t>pogleda koje koriste web servisi.</w:t>
       </w:r>
-      <w:r>
-        <w:t xml:space="preserve"> </w:t>
-      </w:r>
     </w:p>
     <w:p>
       <w:pPr>
@@ -5291,7 +5275,7 @@
           <w:noProof/>
         </w:rPr>
         <w:drawing>
-          <wp:inline distT="0" distB="0" distL="0" distR="0" wp14:anchorId="24D5B8E4" wp14:editId="3622C178">
+          <wp:inline distT="0" distB="0" distL="0" distR="0">
             <wp:extent cx="3141306" cy="2916000"/>
             <wp:effectExtent l="0" t="0" r="2540" b="0"/>
             <wp:docPr id="4" name="Picture 4"/>
@@ -5306,10 +5290,10 @@
                     <pic:cNvPicPr/>
                   </pic:nvPicPr>
                   <pic:blipFill>
-                    <a:blip r:embed="rId17">
+                    <a:blip r:embed="rId16">
                       <a:extLst>
                         <a:ext uri="{28A0092B-C50C-407E-A947-70E740481C1C}">
-                          <a14:useLocalDpi xmlns:a14="http://schemas.microsoft.com/office/drawing/2010/main" val="0"/>
+                          <a14:useLocalDpi xmlns:a14="http://schemas.microsoft.com/office/drawing/2010/main" xmlns:wps="http://schemas.microsoft.com/office/word/2010/wordprocessingShape" xmlns:wpi="http://schemas.microsoft.com/office/word/2010/wordprocessingInk" xmlns:wpg="http://schemas.microsoft.com/office/word/2010/wordprocessingGroup" xmlns:w14="http://schemas.microsoft.com/office/word/2010/wordml" xmlns:w="http://schemas.openxmlformats.org/wordprocessingml/2006/main" xmlns:w10="urn:schemas-microsoft-com:office:word" xmlns:wp14="http://schemas.microsoft.com/office/word/2010/wordprocessingDrawing" xmlns:v="urn:schemas-microsoft-com:vml" xmlns:o="urn:schemas-microsoft-com:office:office" xmlns:mc="http://schemas.openxmlformats.org/markup-compatibility/2006" xmlns:wpc="http://schemas.microsoft.com/office/word/2010/wordprocessingCanvas" xmlns="" val="0"/>
                         </a:ext>
                       </a:extLst>
                     </a:blip>
@@ -5570,8 +5554,10 @@
     <w:p>
       <w:pPr>
         <w:spacing w:line="360" w:lineRule="auto"/>
-        <w:ind w:firstLine="357"/>
         <w:jc w:val="both"/>
+        <w:rPr>
+          <w:b/>
+        </w:rPr>
       </w:pPr>
       <w:r>
         <w:t xml:space="preserve">Web servis za odjavu korisnika vrlo je jednostavan. U njemu se provjera da li je u bazi korisnik koji se želi odjaviti zapravo online, te ako je, web servis mijenja </w:t>
@@ -5592,62 +5578,22 @@
         <w:t xml:space="preserve"> </w:t>
       </w:r>
       <w:r>
+        <w:t>logiranog korisnika</w:t>
+      </w:r>
+      <w:r>
+        <w:rPr>
+          <w:i/>
+        </w:rPr>
+        <w:t xml:space="preserve"> </w:t>
+      </w:r>
+      <w:r>
         <w:t>u offline.</w:t>
       </w:r>
-    </w:p>
-    <w:p>
-      <w:pPr>
-        <w:pStyle w:val="FOINaslov2"/>
-      </w:pPr>
-      <w:bookmarkStart w:id="8" w:name="_Toc436602980"/>
-      <w:r>
-        <w:t>registeredUsers.js</w:t>
-      </w:r>
-      <w:bookmarkEnd w:id="8"/>
-    </w:p>
-    <w:p>
-      <w:pPr>
-        <w:spacing w:line="360" w:lineRule="auto"/>
-        <w:ind w:firstLine="426"/>
-      </w:pPr>
-      <w:r>
-        <w:t xml:space="preserve">Web servis za dohvat svih registriranih korisnika. Koristi se pogled na bazu te se svi korisnici spremaju u odgovor koji je JSON objekt koji se sastoji od </w:t>
-      </w:r>
-      <w:r>
-        <w:rPr>
-          <w:i/>
-        </w:rPr>
-        <w:t>status</w:t>
-      </w:r>
-      <w:r>
-        <w:t xml:space="preserve"> i </w:t>
-      </w:r>
-      <w:r>
-        <w:rPr>
-          <w:i/>
-        </w:rPr>
-        <w:t>message</w:t>
-      </w:r>
-      <w:r>
-        <w:t xml:space="preserve">. U </w:t>
-      </w:r>
-      <w:r>
-        <w:rPr>
-          <w:i/>
-        </w:rPr>
-        <w:t>message</w:t>
-      </w:r>
-      <w:r>
-        <w:t xml:space="preserve"> dijelu je sadržana lista svih korisnika koji su upisani u bazi, a ukoliko dođe do greške u tom dijelu je ispisana poruka greške.</w:t>
-      </w:r>
-    </w:p>
-    <w:p>
-      <w:pPr>
-        <w:pStyle w:val="FOINaslov2"/>
-      </w:pPr>
-      <w:r>
-        <w:lastRenderedPageBreak/>
-        <w:t>get_messages.js</w:t>
+      <w:r>
+        <w:t xml:space="preserve"> </w:t>
+      </w:r>
+      <w:r>
+        <w:t>Web servis kao parametar prima ID logiranog korisnika.</w:t>
       </w:r>
     </w:p>
     <w:p>
@@ -5656,8 +5602,60 @@
         <w:ind w:firstLine="357"/>
         <w:jc w:val="both"/>
       </w:pPr>
-      <w:r>
-        <w:t>Web servis za dohvat razgovora između sudionika. Prima e-mail korisnika kao parametar te na temelju toga filtrira razgovore. Vraća listu razgovora koji se sastoje od poruka unutar tog razgovora i osnovne informacije svakog sudionika razgovora.</w:t>
+    </w:p>
+    <w:p>
+      <w:pPr>
+        <w:pStyle w:val="FOINaslov2"/>
+      </w:pPr>
+      <w:bookmarkStart w:id="8" w:name="_Toc436602980"/>
+      <w:r>
+        <w:t>registeredUsers.js</w:t>
+      </w:r>
+      <w:bookmarkEnd w:id="8"/>
+    </w:p>
+    <w:p>
+      <w:pPr>
+        <w:spacing w:line="360" w:lineRule="auto"/>
+        <w:ind w:firstLine="426"/>
+      </w:pPr>
+      <w:r>
+        <w:t xml:space="preserve">Web servis za dohvat svih registriranih korisnika. Koristi se pogled na bazu te se svi korisnici spremaju u odgovor koji je JSON objekt koji se sastoji od </w:t>
+      </w:r>
+      <w:r>
+        <w:rPr>
+          <w:i/>
+        </w:rPr>
+        <w:t>status</w:t>
+      </w:r>
+      <w:r>
+        <w:t xml:space="preserve"> i </w:t>
+      </w:r>
+      <w:r>
+        <w:rPr>
+          <w:i/>
+        </w:rPr>
+        <w:t>message</w:t>
+      </w:r>
+      <w:r>
+        <w:t xml:space="preserve">. U </w:t>
+      </w:r>
+      <w:r>
+        <w:rPr>
+          <w:i/>
+        </w:rPr>
+        <w:lastRenderedPageBreak/>
+        <w:t>message</w:t>
+      </w:r>
+      <w:r>
+        <w:t xml:space="preserve"> dijelu je sadržana lista svih korisnika koji su upisani u bazi, a ukoliko dođe do greške u tom dijelu je ispisana poruka greške.</w:t>
+      </w:r>
+    </w:p>
+    <w:p>
+      <w:pPr>
+        <w:pStyle w:val="FOINaslov2"/>
+      </w:pPr>
+      <w:r>
+        <w:t>get_messages.js</w:t>
       </w:r>
     </w:p>
     <w:p>
@@ -5666,13 +5664,8 @@
         <w:ind w:firstLine="357"/>
         <w:jc w:val="both"/>
       </w:pPr>
-    </w:p>
-    <w:p>
-      <w:pPr>
-        <w:pStyle w:val="FOINaslov2"/>
-      </w:pPr>
-      <w:r>
-        <w:t>createConversation.js</w:t>
+      <w:r>
+        <w:t>Web servis za dohvat razgovora između sudionika. Prima e-mail korisnika kao parametar te na temelju toga filtrira razgovore. Vraća listu razgovora koji se sastoje od poruka unutar tog razgovora i osnovne informacije svakog sudionika razgovora.</w:t>
       </w:r>
     </w:p>
     <w:p>
@@ -5681,8 +5674,13 @@
         <w:ind w:firstLine="357"/>
         <w:jc w:val="both"/>
       </w:pPr>
-      <w:r>
-        <w:t>Web servis za kreiranje razgovora između dva korisnika. Prima e-mail adrese dvaju korisnika kao parametre.</w:t>
+    </w:p>
+    <w:p>
+      <w:pPr>
+        <w:pStyle w:val="FOINaslov2"/>
+      </w:pPr>
+      <w:r>
+        <w:t>createConversation.js</w:t>
       </w:r>
     </w:p>
     <w:p>
@@ -5691,13 +5689,8 @@
         <w:ind w:firstLine="357"/>
         <w:jc w:val="both"/>
       </w:pPr>
-    </w:p>
-    <w:p>
-      <w:pPr>
-        <w:pStyle w:val="FOINaslov2"/>
-      </w:pPr>
-      <w:r>
-        <w:t>sendMessage.js</w:t>
+      <w:r>
+        <w:t>Web servis za kreiranje razgovora između dva korisnika. Prima e-mail adrese dvaju korisnika kao parametre.</w:t>
       </w:r>
     </w:p>
     <w:p>
@@ -5706,8 +5699,13 @@
         <w:ind w:firstLine="357"/>
         <w:jc w:val="both"/>
       </w:pPr>
-      <w:r>
-        <w:t>Wen servis koji sprema poruku u odgovarajući razgovor. Kao parametre prima ID razgovora (na temelju kojeg se filtrira raugovor), korisničko ime pošiljaoca, tekst poruke i tip poruke. Web servis također toj poruci dodaje vremensku oznaku prije pohrane u bazu podataka.</w:t>
+    </w:p>
+    <w:p>
+      <w:pPr>
+        <w:pStyle w:val="FOINaslov2"/>
+      </w:pPr>
+      <w:r>
+        <w:t>sendMessage.js</w:t>
       </w:r>
     </w:p>
     <w:p>
@@ -5716,13 +5714,14 @@
         <w:ind w:firstLine="357"/>
         <w:jc w:val="both"/>
       </w:pPr>
-    </w:p>
-    <w:p>
-      <w:pPr>
-        <w:pStyle w:val="FOINaslov2"/>
-      </w:pPr>
-      <w:r>
-        <w:t>getNewMessages.js</w:t>
+      <w:r>
+        <w:t>We</w:t>
+      </w:r>
+      <w:r>
+        <w:t>b</w:t>
+      </w:r>
+      <w:r>
+        <w:t xml:space="preserve"> servis koji sprema poruku u odgovarajući razgovor. Kao parametre prima ID razgovora (na temelju kojeg se filtrira raugovor), korisničko ime pošiljaoca, tekst poruke i tip poruke. Web servis također toj poruci dodaje vremensku oznaku prije pohrane u bazu podataka.</w:t>
       </w:r>
     </w:p>
     <w:p>
@@ -5731,22 +5730,13 @@
         <w:ind w:firstLine="357"/>
         <w:jc w:val="both"/>
       </w:pPr>
-      <w:r>
-        <w:t>Web servis koji dohvaća nove poruke</w:t>
-      </w:r>
-      <w:r>
-        <w:t xml:space="preserve"> iz baze podataka na temelju vremenske oznake zadnje poruke koja je primljena u aplikaciji. Kao parametre prima ID razgovora i vremensku oznaku zadnje poruke iz aplikacije.</w:t>
-      </w:r>
     </w:p>
     <w:p>
       <w:pPr>
         <w:pStyle w:val="FOINaslov2"/>
       </w:pPr>
       <w:r>
-        <w:t>save_profile_pic</w:t>
-      </w:r>
-      <w:r>
-        <w:t>.js</w:t>
+        <w:t>getNewMessages.js</w:t>
       </w:r>
     </w:p>
     <w:p>
@@ -5756,6 +5746,30 @@
         <w:jc w:val="both"/>
       </w:pPr>
       <w:r>
+        <w:t>Web servis koji dohvaća nove poruke</w:t>
+      </w:r>
+      <w:r>
+        <w:t xml:space="preserve"> iz baze podataka na temelju vremenske oznake zadnje poruke koja je primljena u aplikaciji. Kao parametre prima ID razgovora i vremensku oznaku zadnje poruke iz aplikacije.</w:t>
+      </w:r>
+    </w:p>
+    <w:p>
+      <w:pPr>
+        <w:pStyle w:val="FOINaslov2"/>
+      </w:pPr>
+      <w:r>
+        <w:t>save_profile_pic</w:t>
+      </w:r>
+      <w:r>
+        <w:t>.js</w:t>
+      </w:r>
+    </w:p>
+    <w:p>
+      <w:pPr>
+        <w:spacing w:line="360" w:lineRule="auto"/>
+        <w:ind w:firstLine="357"/>
+        <w:jc w:val="both"/>
+      </w:pPr>
+      <w:r>
         <w:t xml:space="preserve">Web servis sprema profilnu sliku korisnika u bazu kao string koji predstavlja base64 format same slike. Aplikacija na mobitelu kodira i dekodira sliku u/iz base64 format. Sve slike i dodatni dokumenti (engl. </w:t>
       </w:r>
       <w:r>
@@ -5766,6 +5780,536 @@
       </w:r>
       <w:r>
         <w:t>) u CouchDB bazi podataka se spremaju u base64 formatu.</w:t>
+      </w:r>
+    </w:p>
+    <w:p>
+      <w:pPr>
+        <w:pStyle w:val="FOINaslov2"/>
+      </w:pPr>
+      <w:r>
+        <w:t>addFriends.js</w:t>
+      </w:r>
+    </w:p>
+    <w:p>
+      <w:pPr>
+        <w:spacing w:line="360" w:lineRule="auto"/>
+        <w:jc w:val="both"/>
+        <w:rPr>
+          <w:b/>
+        </w:rPr>
+      </w:pPr>
+      <w:r>
+        <w:t>Ovaj web servis služi za dodavanje korisnika u listu prijatelja. Web servis provjerava postoje li korisnik koji je logiran i korisnik koji je odabran u</w:t>
+      </w:r>
+      <w:r>
+        <w:t>nutar aplikacije</w:t>
+      </w:r>
+      <w:r>
+        <w:t xml:space="preserve"> u bazi podataka. </w:t>
+      </w:r>
+      <w:r>
+        <w:lastRenderedPageBreak/>
+        <w:t xml:space="preserve">Postojanje korisnika provjerava </w:t>
+      </w:r>
+      <w:r>
+        <w:t xml:space="preserve">se </w:t>
+      </w:r>
+      <w:r>
+        <w:t xml:space="preserve">u pogledu </w:t>
+      </w:r>
+      <w:r>
+        <w:rPr>
+          <w:i/>
+        </w:rPr>
+        <w:t>"getRegisteredUsers".</w:t>
+      </w:r>
+      <w:r>
+        <w:t xml:space="preserve"> Ukoliko oba korisnika postoje, logiranom se korisniku ažurira polje </w:t>
+      </w:r>
+      <w:r>
+        <w:rPr>
+          <w:i/>
+        </w:rPr>
+        <w:t>friends</w:t>
+      </w:r>
+      <w:r>
+        <w:rPr>
+          <w:i/>
+        </w:rPr>
+        <w:t xml:space="preserve"> </w:t>
+      </w:r>
+      <w:r>
+        <w:t>sa ID-em odabranog korisnika</w:t>
+      </w:r>
+      <w:r>
+        <w:t>. T</w:t>
+      </w:r>
+      <w:r>
+        <w:t xml:space="preserve">akođer odabranom korisniku se ažurira polje </w:t>
+      </w:r>
+      <w:r>
+        <w:rPr>
+          <w:i/>
+        </w:rPr>
+        <w:t>friends</w:t>
+      </w:r>
+      <w:r>
+        <w:rPr>
+          <w:i/>
+        </w:rPr>
+        <w:t xml:space="preserve"> </w:t>
+      </w:r>
+      <w:r>
+        <w:t>sa ID-e</w:t>
+      </w:r>
+      <w:r>
+        <w:t>m</w:t>
+      </w:r>
+      <w:r>
+        <w:t xml:space="preserve"> logiranog korisnika. Prije nego li se promjene u bazi podataka izvrše, web servis provjerava ne postoji li već korisnik sa tim ID-em u listi prijatelja, te se time postiže provjera jedinstvenosti u listi prijatelja. Web servis kao parametre prima ID logiranog korisnika i ID odabranog korisnika.</w:t>
+      </w:r>
+    </w:p>
+    <w:p>
+      <w:pPr>
+        <w:pStyle w:val="FOINaslov2"/>
+      </w:pPr>
+      <w:r>
+        <w:t>editProfile.js</w:t>
+      </w:r>
+    </w:p>
+    <w:p>
+      <w:pPr>
+        <w:spacing w:line="360" w:lineRule="auto"/>
+        <w:jc w:val="both"/>
+      </w:pPr>
+      <w:r>
+        <w:t>Ovaj web servis kao parametre prima ID logiranog korisnika, odnosno njegov e-mail, njegovo korisničko ime, spol i lozinku. Web servis najprije provjerava postoji li</w:t>
+      </w:r>
+      <w:r>
+        <w:t xml:space="preserve"> ID logiranog</w:t>
+      </w:r>
+      <w:r>
+        <w:t xml:space="preserve"> korisnik</w:t>
+      </w:r>
+      <w:r>
+        <w:t>a</w:t>
+      </w:r>
+      <w:r>
+        <w:t xml:space="preserve"> u bazi podataka,</w:t>
+      </w:r>
+      <w:r>
+        <w:t xml:space="preserve"> nakon čega vrši promjene u određenim poljima dokumenta tog korisnika u bazi podataka. Ovisno o korisnikovom odabiru u aplikaciji, web servis može promijeniti njegovo korisničko ime, njegov spol ili lozinku. Ovaj web servis koristi "</w:t>
+      </w:r>
+      <w:r>
+        <w:rPr>
+          <w:i/>
+        </w:rPr>
+        <w:t>getRegisteredUsers</w:t>
+      </w:r>
+      <w:r>
+        <w:rPr>
+          <w:i/>
+        </w:rPr>
+        <w:t>"</w:t>
+      </w:r>
+      <w:r>
+        <w:t xml:space="preserve"> pogled na bazu te se svi korisnici spremaju u odgovor koji je JSON objekt koji se sastoji od </w:t>
+      </w:r>
+      <w:r>
+        <w:rPr>
+          <w:i/>
+        </w:rPr>
+        <w:t>"</w:t>
+      </w:r>
+      <w:r>
+        <w:rPr>
+          <w:i/>
+        </w:rPr>
+        <w:t>status</w:t>
+      </w:r>
+      <w:r>
+        <w:rPr>
+          <w:i/>
+        </w:rPr>
+        <w:t>"</w:t>
+      </w:r>
+      <w:r>
+        <w:t xml:space="preserve"> i </w:t>
+      </w:r>
+      <w:r>
+        <w:t>"</w:t>
+      </w:r>
+      <w:r>
+        <w:rPr>
+          <w:i/>
+        </w:rPr>
+        <w:t>message</w:t>
+      </w:r>
+      <w:r>
+        <w:rPr>
+          <w:i/>
+        </w:rPr>
+        <w:t>"</w:t>
+      </w:r>
+      <w:r>
+        <w:t>.</w:t>
+      </w:r>
+    </w:p>
+    <w:p>
+      <w:pPr>
+        <w:spacing w:line="360" w:lineRule="auto"/>
+      </w:pPr>
+    </w:p>
+    <w:p>
+      <w:pPr>
+        <w:pStyle w:val="FOINaslov2"/>
+      </w:pPr>
+      <w:r>
+        <w:t>getUserDataEditProfile.js</w:t>
+      </w:r>
+    </w:p>
+    <w:p>
+      <w:pPr>
+        <w:spacing w:line="360" w:lineRule="auto"/>
+        <w:jc w:val="both"/>
+      </w:pPr>
+      <w:r>
+        <w:t xml:space="preserve">Ovaj web servis </w:t>
+      </w:r>
+      <w:r>
+        <w:t xml:space="preserve">kao parametar prima ID logiranog korisnika, odnosno njegov e-mail. Za pretragu korisnika u bazi podataka koristi pogled na bazu </w:t>
+      </w:r>
+      <w:r>
+        <w:rPr>
+          <w:i/>
+        </w:rPr>
+        <w:t>"getRegisteredUsers"</w:t>
+      </w:r>
+      <w:r>
+        <w:t>. Ukoliko je korisnik pronađen u polje "</w:t>
+      </w:r>
+      <w:r>
+        <w:rPr>
+          <w:i/>
+        </w:rPr>
+        <w:t>usersDetails</w:t>
+      </w:r>
+      <w:r>
+        <w:rPr>
+          <w:i/>
+        </w:rPr>
+        <w:t xml:space="preserve">" </w:t>
+      </w:r>
+      <w:r>
+        <w:t>spremaju se podaci o trenutnom korisnikovom ID-u (njegovoj e-mail adresi), o njegovom korisničkom imenu, spolu i lozinki. Kao odgovor, web servis vraća aplikaciji objekt koji se sastoji od "</w:t>
+      </w:r>
+      <w:r>
+        <w:rPr>
+          <w:i/>
+        </w:rPr>
+        <w:t>data</w:t>
+      </w:r>
+      <w:r>
+        <w:rPr>
+          <w:i/>
+        </w:rPr>
+        <w:t>"</w:t>
+      </w:r>
+      <w:r>
+        <w:t>, "</w:t>
+      </w:r>
+      <w:r>
+        <w:rPr>
+          <w:i/>
+        </w:rPr>
+        <w:t>statu</w:t>
+      </w:r>
+      <w:r>
+        <w:rPr>
+          <w:i/>
+        </w:rPr>
+        <w:t>s"</w:t>
+      </w:r>
+      <w:r>
+        <w:t xml:space="preserve"> i "</w:t>
+      </w:r>
+      <w:r>
+        <w:rPr>
+          <w:i/>
+        </w:rPr>
+        <w:t>message</w:t>
+      </w:r>
+      <w:r>
+        <w:rPr>
+          <w:i/>
+        </w:rPr>
+        <w:t>"</w:t>
+      </w:r>
+      <w:r>
+        <w:t xml:space="preserve"> dijela. U </w:t>
+      </w:r>
+      <w:r>
+        <w:rPr>
+          <w:i/>
+        </w:rPr>
+        <w:t>"</w:t>
+      </w:r>
+      <w:r>
+        <w:rPr>
+          <w:i/>
+        </w:rPr>
+        <w:t>data</w:t>
+      </w:r>
+      <w:r>
+        <w:rPr>
+          <w:i/>
+        </w:rPr>
+        <w:t>"</w:t>
+      </w:r>
+      <w:r>
+        <w:t xml:space="preserve"> dijelu zapisani su ranije opisani podaci o korisniku. U </w:t>
+      </w:r>
+      <w:r>
+        <w:rPr>
+          <w:i/>
+        </w:rPr>
+        <w:t>"</w:t>
+      </w:r>
+      <w:r>
+        <w:rPr>
+          <w:i/>
+        </w:rPr>
+        <w:t>message</w:t>
+      </w:r>
+      <w:r>
+        <w:rPr>
+          <w:i/>
+        </w:rPr>
+        <w:t>"</w:t>
+      </w:r>
+      <w:r>
+        <w:t xml:space="preserve"> dijelu zapisana je poruka o pogrešci ili poruka o uspješnom čitanju podataka. </w:t>
+      </w:r>
+      <w:r>
+        <w:rPr>
+          <w:i/>
+        </w:rPr>
+        <w:t>"</w:t>
+      </w:r>
+      <w:r>
+        <w:rPr>
+          <w:i/>
+        </w:rPr>
+        <w:t>Status</w:t>
+      </w:r>
+      <w:r>
+        <w:rPr>
+          <w:i/>
+        </w:rPr>
+        <w:t>"</w:t>
+      </w:r>
+      <w:r>
+        <w:t xml:space="preserve"> može biti 1 ili 0. Ukoliko je 0, web servis je uspješno dohvatio podatke, inače je došlo do pogreške.</w:t>
+      </w:r>
+    </w:p>
+    <w:p>
+      <w:pPr>
+        <w:pStyle w:val="FOINaslov2"/>
+      </w:pPr>
+      <w:r>
+        <w:t>registeredUsers2.js</w:t>
+      </w:r>
+    </w:p>
+    <w:p>
+      <w:pPr>
+        <w:spacing w:line="360" w:lineRule="auto"/>
+        <w:jc w:val="both"/>
+      </w:pPr>
+      <w:r>
+        <w:t xml:space="preserve">Ovaj web servis iz pogleda </w:t>
+      </w:r>
+      <w:r>
+        <w:rPr>
+          <w:i/>
+        </w:rPr>
+        <w:t>"getRegisteredUsers"</w:t>
+      </w:r>
+      <w:r>
+        <w:t xml:space="preserve"> čita podatke o svim registriranim korisnicima u bazi podataka</w:t>
+      </w:r>
+      <w:r>
+        <w:t>, te</w:t>
+      </w:r>
+      <w:r>
+        <w:tab/>
+      </w:r>
+      <w:r>
+        <w:t>z</w:t>
+      </w:r>
+      <w:r>
+        <w:t>a svakog korisnika</w:t>
+      </w:r>
+      <w:r>
+        <w:t xml:space="preserve"> pojedinačno</w:t>
+      </w:r>
+      <w:r>
+        <w:t xml:space="preserve"> u polje "</w:t>
+      </w:r>
+      <w:r>
+        <w:rPr>
+          <w:i/>
+        </w:rPr>
+        <w:t>userDetails</w:t>
+      </w:r>
+      <w:r>
+        <w:rPr>
+          <w:i/>
+        </w:rPr>
+        <w:t>"</w:t>
+      </w:r>
+      <w:r>
+        <w:t xml:space="preserve"> sprema podatke o njegovom ID-u, korisničkom imenu i statusu. Kao odgovor, web servis vraća aplikaciji objekt koji se sastoji od "</w:t>
+      </w:r>
+      <w:r>
+        <w:rPr>
+          <w:i/>
+        </w:rPr>
+        <w:t>data</w:t>
+      </w:r>
+      <w:r>
+        <w:rPr>
+          <w:i/>
+        </w:rPr>
+        <w:t>"</w:t>
+      </w:r>
+      <w:r>
+        <w:t>, "</w:t>
+      </w:r>
+      <w:r>
+        <w:rPr>
+          <w:i/>
+        </w:rPr>
+        <w:t>statu</w:t>
+      </w:r>
+      <w:r>
+        <w:rPr>
+          <w:i/>
+        </w:rPr>
+        <w:t>s"</w:t>
+      </w:r>
+      <w:r>
+        <w:t xml:space="preserve"> i "</w:t>
+      </w:r>
+      <w:r>
+        <w:rPr>
+          <w:i/>
+        </w:rPr>
+        <w:t>message</w:t>
+      </w:r>
+      <w:r>
+        <w:rPr>
+          <w:i/>
+        </w:rPr>
+        <w:t>"</w:t>
+      </w:r>
+      <w:r>
+        <w:t xml:space="preserve"> dijela.</w:t>
+      </w:r>
+      <w:r>
+        <w:t xml:space="preserve">  U </w:t>
+      </w:r>
+      <w:r>
+        <w:rPr>
+          <w:i/>
+        </w:rPr>
+        <w:t>"</w:t>
+      </w:r>
+      <w:r>
+        <w:rPr>
+          <w:i/>
+        </w:rPr>
+        <w:t>data</w:t>
+      </w:r>
+      <w:r>
+        <w:rPr>
+          <w:i/>
+        </w:rPr>
+        <w:t>"</w:t>
+      </w:r>
+      <w:r>
+        <w:t xml:space="preserve"> dijelu zapisani su svi podaci koje će koristiti aplikacija u fragmentu/tab-u "Search". Web servis služi </w:t>
+      </w:r>
+      <w:r>
+        <w:lastRenderedPageBreak/>
+        <w:t xml:space="preserve">za prikaz svih registriranih korisnika, kako bi korisnik kasnije u aplikaciji mogao pretraživati ili odabrati svakog pojedinačno i njime baratati (dodati u listu prijatelja i sl.). </w:t>
+      </w:r>
+    </w:p>
+    <w:p>
+      <w:pPr>
+        <w:spacing w:line="360" w:lineRule="auto"/>
+        <w:jc w:val="both"/>
+      </w:pPr>
+    </w:p>
+    <w:p>
+      <w:pPr>
+        <w:pStyle w:val="FOINaslov2"/>
+      </w:pPr>
+      <w:r>
+        <w:t>forgotPassword.js</w:t>
+      </w:r>
+    </w:p>
+    <w:p>
+      <w:pPr>
+        <w:spacing w:line="360" w:lineRule="auto"/>
+        <w:jc w:val="both"/>
+      </w:pPr>
+      <w:r>
+        <w:t>Ovaj web servis služi za oporavak zaobravljene lozinke. Kao parametar prima ID (</w:t>
+      </w:r>
+      <w:r>
+        <w:t xml:space="preserve">odnosno e-mail) </w:t>
+      </w:r>
+      <w:r>
+        <w:t>korisnika</w:t>
+      </w:r>
+      <w:r>
+        <w:t xml:space="preserve"> koji je zaboravio svoju lozinku</w:t>
+      </w:r>
+      <w:r>
+        <w:t xml:space="preserve">. Ukoliko je ID </w:t>
+      </w:r>
+      <w:r>
+        <w:t xml:space="preserve">korisnika </w:t>
+      </w:r>
+      <w:r>
+        <w:t>pronađen u pogledu</w:t>
+      </w:r>
+      <w:r>
+        <w:rPr>
+          <w:i/>
+        </w:rPr>
+        <w:t xml:space="preserve"> </w:t>
+      </w:r>
+      <w:r>
+        <w:rPr>
+          <w:i/>
+        </w:rPr>
+        <w:t>"</w:t>
+      </w:r>
+      <w:r>
+        <w:rPr>
+          <w:i/>
+        </w:rPr>
+        <w:t>getRegisteredUsers</w:t>
+      </w:r>
+      <w:r>
+        <w:rPr>
+          <w:i/>
+        </w:rPr>
+        <w:t xml:space="preserve">", </w:t>
+      </w:r>
+      <w:r>
+        <w:t xml:space="preserve">što ujedno znači da korisnik postoji u bazi podataka i da je registriran, na taj isti mail web servis prosljeđuje podatak o njegovoj lozinki. </w:t>
       </w:r>
     </w:p>
     <w:p>
@@ -5813,7 +6357,7 @@
           <w:noProof/>
         </w:rPr>
         <w:drawing>
-          <wp:anchor distT="0" distB="0" distL="114300" distR="114300" simplePos="0" relativeHeight="251658240" behindDoc="0" locked="0" layoutInCell="1" allowOverlap="1" wp14:anchorId="4E010884" wp14:editId="18B09DF3">
+          <wp:anchor distT="0" distB="0" distL="114300" distR="114300" simplePos="0" relativeHeight="251658240" behindDoc="0" locked="0" layoutInCell="1" allowOverlap="1">
             <wp:simplePos x="0" y="0"/>
             <wp:positionH relativeFrom="column">
               <wp:align>left</wp:align>
@@ -5836,10 +6380,10 @@
                     <pic:cNvPicPr/>
                   </pic:nvPicPr>
                   <pic:blipFill>
-                    <a:blip r:embed="rId18">
+                    <a:blip r:embed="rId17">
                       <a:extLst>
                         <a:ext uri="{28A0092B-C50C-407E-A947-70E740481C1C}">
-                          <a14:useLocalDpi xmlns:a14="http://schemas.microsoft.com/office/drawing/2010/main" val="0"/>
+                          <a14:useLocalDpi xmlns:a14="http://schemas.microsoft.com/office/drawing/2010/main" xmlns:wps="http://schemas.microsoft.com/office/word/2010/wordprocessingShape" xmlns:wpi="http://schemas.microsoft.com/office/word/2010/wordprocessingInk" xmlns:wpg="http://schemas.microsoft.com/office/word/2010/wordprocessingGroup" xmlns:w14="http://schemas.microsoft.com/office/word/2010/wordml" xmlns:w="http://schemas.openxmlformats.org/wordprocessingml/2006/main" xmlns:w10="urn:schemas-microsoft-com:office:word" xmlns:wp14="http://schemas.microsoft.com/office/word/2010/wordprocessingDrawing" xmlns:v="urn:schemas-microsoft-com:vml" xmlns:o="urn:schemas-microsoft-com:office:office" xmlns:mc="http://schemas.openxmlformats.org/markup-compatibility/2006" xmlns:wpc="http://schemas.microsoft.com/office/word/2010/wordprocessingCanvas" xmlns="" val="0"/>
                         </a:ext>
                       </a:extLst>
                     </a:blip>
@@ -5946,7 +6490,7 @@
       <w:pPr>
         <w:spacing w:line="360" w:lineRule="auto"/>
         <w:sectPr>
-          <w:footerReference w:type="default" r:id="rId19"/>
+          <w:footerReference w:type="default" r:id="rId18"/>
           <w:pgSz w:w="11906" w:h="16838"/>
           <w:pgMar w:top="1417" w:right="1417" w:bottom="1417" w:left="1417" w:header="708" w:footer="708" w:gutter="0"/>
           <w:pgNumType w:start="1"/>
@@ -5965,7 +6509,7 @@
         </w:rPr>
         <w:lastRenderedPageBreak/>
         <w:drawing>
-          <wp:inline distT="0" distB="0" distL="0" distR="0" wp14:anchorId="14882926" wp14:editId="469F55E5">
+          <wp:inline distT="0" distB="0" distL="0" distR="0">
             <wp:extent cx="7165075" cy="5320244"/>
             <wp:effectExtent l="0" t="0" r="0" b="0"/>
             <wp:docPr id="5" name="Picture 5"/>
@@ -5980,10 +6524,10 @@
                     <pic:cNvPicPr/>
                   </pic:nvPicPr>
                   <pic:blipFill>
-                    <a:blip r:embed="rId20">
+                    <a:blip r:embed="rId19">
                       <a:extLst>
                         <a:ext uri="{28A0092B-C50C-407E-A947-70E740481C1C}">
-                          <a14:useLocalDpi xmlns:a14="http://schemas.microsoft.com/office/drawing/2010/main" val="0"/>
+                          <a14:useLocalDpi xmlns:a14="http://schemas.microsoft.com/office/drawing/2010/main" xmlns:wps="http://schemas.microsoft.com/office/word/2010/wordprocessingShape" xmlns:wpi="http://schemas.microsoft.com/office/word/2010/wordprocessingInk" xmlns:wpg="http://schemas.microsoft.com/office/word/2010/wordprocessingGroup" xmlns:w14="http://schemas.microsoft.com/office/word/2010/wordml" xmlns:w="http://schemas.openxmlformats.org/wordprocessingml/2006/main" xmlns:w10="urn:schemas-microsoft-com:office:word" xmlns:wp14="http://schemas.microsoft.com/office/word/2010/wordprocessingDrawing" xmlns:v="urn:schemas-microsoft-com:vml" xmlns:o="urn:schemas-microsoft-com:office:office" xmlns:mc="http://schemas.openxmlformats.org/markup-compatibility/2006" xmlns:wpc="http://schemas.microsoft.com/office/word/2010/wordprocessingCanvas" xmlns="" val="0"/>
                         </a:ext>
                       </a:extLst>
                     </a:blip>
@@ -6084,10 +6628,10 @@
                     <pic:cNvPicPr/>
                   </pic:nvPicPr>
                   <pic:blipFill>
-                    <a:blip r:embed="rId21">
+                    <a:blip r:embed="rId20">
                       <a:extLst>
                         <a:ext uri="{28A0092B-C50C-407E-A947-70E740481C1C}">
-                          <a14:useLocalDpi xmlns:a14="http://schemas.microsoft.com/office/drawing/2010/main" val="0"/>
+                          <a14:useLocalDpi xmlns:a14="http://schemas.microsoft.com/office/drawing/2010/main" xmlns:wps="http://schemas.microsoft.com/office/word/2010/wordprocessingShape" xmlns:wpi="http://schemas.microsoft.com/office/word/2010/wordprocessingInk" xmlns:wpg="http://schemas.microsoft.com/office/word/2010/wordprocessingGroup" xmlns:w14="http://schemas.microsoft.com/office/word/2010/wordml" xmlns:w="http://schemas.openxmlformats.org/wordprocessingml/2006/main" xmlns:w10="urn:schemas-microsoft-com:office:word" xmlns:wp14="http://schemas.microsoft.com/office/word/2010/wordprocessingDrawing" xmlns:v="urn:schemas-microsoft-com:vml" xmlns:o="urn:schemas-microsoft-com:office:office" xmlns:mc="http://schemas.openxmlformats.org/markup-compatibility/2006" xmlns:wpc="http://schemas.microsoft.com/office/word/2010/wordprocessingCanvas" xmlns="" val="0"/>
                         </a:ext>
                       </a:extLst>
                     </a:blip>
@@ -6137,13 +6681,6 @@
       <w:r>
         <w:rPr>
           <w:b/>
-          <w:sz w:val="18"/>
-        </w:rPr>
-        <w:t xml:space="preserve"> </w:t>
-      </w:r>
-      <w:r>
-        <w:rPr>
-          <w:b/>
           <w:i/>
           <w:sz w:val="18"/>
         </w:rPr>
@@ -6241,10 +6778,10 @@
                     <pic:cNvPicPr/>
                   </pic:nvPicPr>
                   <pic:blipFill>
-                    <a:blip r:embed="rId22">
+                    <a:blip r:embed="rId21">
                       <a:extLst>
                         <a:ext uri="{28A0092B-C50C-407E-A947-70E740481C1C}">
-                          <a14:useLocalDpi xmlns:a14="http://schemas.microsoft.com/office/drawing/2010/main" val="0"/>
+                          <a14:useLocalDpi xmlns:a14="http://schemas.microsoft.com/office/drawing/2010/main" xmlns:wps="http://schemas.microsoft.com/office/word/2010/wordprocessingShape" xmlns:wpi="http://schemas.microsoft.com/office/word/2010/wordprocessingInk" xmlns:wpg="http://schemas.microsoft.com/office/word/2010/wordprocessingGroup" xmlns:w14="http://schemas.microsoft.com/office/word/2010/wordml" xmlns:w="http://schemas.openxmlformats.org/wordprocessingml/2006/main" xmlns:w10="urn:schemas-microsoft-com:office:word" xmlns:wp14="http://schemas.microsoft.com/office/word/2010/wordprocessingDrawing" xmlns:v="urn:schemas-microsoft-com:vml" xmlns:o="urn:schemas-microsoft-com:office:office" xmlns:mc="http://schemas.openxmlformats.org/markup-compatibility/2006" xmlns:wpc="http://schemas.microsoft.com/office/word/2010/wordprocessingCanvas" xmlns="" val="0"/>
                         </a:ext>
                       </a:extLst>
                     </a:blip>
@@ -6294,13 +6831,6 @@
       <w:r>
         <w:rPr>
           <w:b/>
-          <w:sz w:val="18"/>
-        </w:rPr>
-        <w:t xml:space="preserve"> </w:t>
-      </w:r>
-      <w:r>
-        <w:rPr>
-          <w:b/>
           <w:i/>
           <w:sz w:val="18"/>
         </w:rPr>
@@ -6348,7 +6878,7 @@
       </w:r>
     </w:p>
     <w:sectPr>
-      <w:footerReference w:type="default" r:id="rId23"/>
+      <w:footerReference w:type="default" r:id="rId22"/>
       <w:pgSz w:w="11906" w:h="16838"/>
       <w:pgMar w:top="1417" w:right="1417" w:bottom="1417" w:left="1417" w:header="708" w:footer="708" w:gutter="0"/>
       <w:cols w:space="708"/>
@@ -6359,15 +6889,15 @@
 </file>
 
 <file path=word/endnotes.xml><?xml version="1.0" encoding="utf-8"?>
-<w:endnotes xmlns:wpc="http://schemas.microsoft.com/office/word/2010/wordprocessingCanvas" xmlns:mc="http://schemas.openxmlformats.org/markup-compatibility/2006" xmlns:o="urn:schemas-microsoft-com:office:office" xmlns:r="http://schemas.openxmlformats.org/officeDocument/2006/relationships" xmlns:m="http://schemas.openxmlformats.org/officeDocument/2006/math" xmlns:v="urn:schemas-microsoft-com:vml" xmlns:wp14="http://schemas.microsoft.com/office/word/2010/wordprocessingDrawing" xmlns:wp="http://schemas.openxmlformats.org/drawingml/2006/wordprocessingDrawing" xmlns:w10="urn:schemas-microsoft-com:office:word" xmlns:w="http://schemas.openxmlformats.org/wordprocessingml/2006/main" xmlns:w14="http://schemas.microsoft.com/office/word/2010/wordml" xmlns:wpg="http://schemas.microsoft.com/office/word/2010/wordprocessingGroup" xmlns:wpi="http://schemas.microsoft.com/office/word/2010/wordprocessingInk" xmlns:wne="http://schemas.microsoft.com/office/word/2006/wordml" xmlns:wps="http://schemas.microsoft.com/office/word/2010/wordprocessingShape" mc:Ignorable="w14 wp14">
-  <w:endnote w:type="separator" w:id="-1">
+<w:endnotes xmlns:ve="http://schemas.openxmlformats.org/markup-compatibility/2006" xmlns:o="urn:schemas-microsoft-com:office:office" xmlns:r="http://schemas.openxmlformats.org/officeDocument/2006/relationships" xmlns:m="http://schemas.openxmlformats.org/officeDocument/2006/math" xmlns:v="urn:schemas-microsoft-com:vml" xmlns:wp="http://schemas.openxmlformats.org/drawingml/2006/wordprocessingDrawing" xmlns:w10="urn:schemas-microsoft-com:office:word" xmlns:w="http://schemas.openxmlformats.org/wordprocessingml/2006/main" xmlns:wne="http://schemas.microsoft.com/office/word/2006/wordml">
+  <w:endnote w:type="separator" w:id="0">
     <w:p>
       <w:r>
         <w:separator/>
       </w:r>
     </w:p>
   </w:endnote>
-  <w:endnote w:type="continuationSeparator" w:id="0">
+  <w:endnote w:type="continuationSeparator" w:id="1">
     <w:p>
       <w:r>
         <w:continuationSeparator/>
@@ -6378,7 +6908,7 @@
 </file>
 
 <file path=word/footer1.xml><?xml version="1.0" encoding="utf-8"?>
-<w:ftr xmlns:wpc="http://schemas.microsoft.com/office/word/2010/wordprocessingCanvas" xmlns:mc="http://schemas.openxmlformats.org/markup-compatibility/2006" xmlns:o="urn:schemas-microsoft-com:office:office" xmlns:r="http://schemas.openxmlformats.org/officeDocument/2006/relationships" xmlns:m="http://schemas.openxmlformats.org/officeDocument/2006/math" xmlns:v="urn:schemas-microsoft-com:vml" xmlns:wp14="http://schemas.microsoft.com/office/word/2010/wordprocessingDrawing" xmlns:wp="http://schemas.openxmlformats.org/drawingml/2006/wordprocessingDrawing" xmlns:w10="urn:schemas-microsoft-com:office:word" xmlns:w="http://schemas.openxmlformats.org/wordprocessingml/2006/main" xmlns:w14="http://schemas.microsoft.com/office/word/2010/wordml" xmlns:wpg="http://schemas.microsoft.com/office/word/2010/wordprocessingGroup" xmlns:wpi="http://schemas.microsoft.com/office/word/2010/wordprocessingInk" xmlns:wne="http://schemas.microsoft.com/office/word/2006/wordml" xmlns:wps="http://schemas.microsoft.com/office/word/2010/wordprocessingShape" mc:Ignorable="w14 wp14">
+<w:ftr xmlns:ve="http://schemas.openxmlformats.org/markup-compatibility/2006" xmlns:o="urn:schemas-microsoft-com:office:office" xmlns:r="http://schemas.openxmlformats.org/officeDocument/2006/relationships" xmlns:m="http://schemas.openxmlformats.org/officeDocument/2006/math" xmlns:v="urn:schemas-microsoft-com:vml" xmlns:wp="http://schemas.openxmlformats.org/drawingml/2006/wordprocessingDrawing" xmlns:w10="urn:schemas-microsoft-com:office:word" xmlns:w="http://schemas.openxmlformats.org/wordprocessingml/2006/main" xmlns:wne="http://schemas.microsoft.com/office/word/2006/wordml">
   <w:p>
     <w:pPr>
       <w:pStyle w:val="Footer"/>
@@ -6394,7 +6924,7 @@
 </file>
 
 <file path=word/footer2.xml><?xml version="1.0" encoding="utf-8"?>
-<w:ftr xmlns:wpc="http://schemas.microsoft.com/office/word/2010/wordprocessingCanvas" xmlns:mc="http://schemas.openxmlformats.org/markup-compatibility/2006" xmlns:o="urn:schemas-microsoft-com:office:office" xmlns:r="http://schemas.openxmlformats.org/officeDocument/2006/relationships" xmlns:m="http://schemas.openxmlformats.org/officeDocument/2006/math" xmlns:v="urn:schemas-microsoft-com:vml" xmlns:wp14="http://schemas.microsoft.com/office/word/2010/wordprocessingDrawing" xmlns:wp="http://schemas.openxmlformats.org/drawingml/2006/wordprocessingDrawing" xmlns:w10="urn:schemas-microsoft-com:office:word" xmlns:w="http://schemas.openxmlformats.org/wordprocessingml/2006/main" xmlns:w14="http://schemas.microsoft.com/office/word/2010/wordml" xmlns:wpg="http://schemas.microsoft.com/office/word/2010/wordprocessingGroup" xmlns:wpi="http://schemas.microsoft.com/office/word/2010/wordprocessingInk" xmlns:wne="http://schemas.microsoft.com/office/word/2006/wordml" xmlns:wps="http://schemas.microsoft.com/office/word/2010/wordprocessingShape" mc:Ignorable="w14 wp14">
+<w:ftr xmlns:ve="http://schemas.openxmlformats.org/markup-compatibility/2006" xmlns:o="urn:schemas-microsoft-com:office:office" xmlns:r="http://schemas.openxmlformats.org/officeDocument/2006/relationships" xmlns:m="http://schemas.openxmlformats.org/officeDocument/2006/math" xmlns:v="urn:schemas-microsoft-com:vml" xmlns:wp="http://schemas.openxmlformats.org/drawingml/2006/wordprocessingDrawing" xmlns:w10="urn:schemas-microsoft-com:office:word" xmlns:w="http://schemas.openxmlformats.org/wordprocessingml/2006/main" xmlns:wne="http://schemas.microsoft.com/office/word/2006/wordml">
   <w:sdt>
     <w:sdtPr>
       <w:id w:val="21073651"/>
@@ -6403,34 +6933,20 @@
         <w:docPartUnique/>
       </w:docPartObj>
     </w:sdtPr>
-    <w:sdtEndPr/>
     <w:sdtContent>
       <w:p>
         <w:pPr>
           <w:pStyle w:val="Footer"/>
           <w:jc w:val="right"/>
         </w:pPr>
-        <w:r>
-          <w:fldChar w:fldCharType="begin"/>
-        </w:r>
-        <w:r>
-          <w:instrText xml:space="preserve"> PAGE   \* MERGEFORMAT </w:instrText>
-        </w:r>
-        <w:r>
-          <w:fldChar w:fldCharType="separate"/>
-        </w:r>
-        <w:r>
-          <w:rPr>
-            <w:noProof/>
-          </w:rPr>
-          <w:t>I</w:t>
-        </w:r>
-        <w:r>
-          <w:rPr>
-            <w:noProof/>
-          </w:rPr>
-          <w:fldChar w:fldCharType="end"/>
-        </w:r>
+        <w:fldSimple w:instr=" PAGE   \* MERGEFORMAT ">
+          <w:r>
+            <w:rPr>
+              <w:noProof/>
+            </w:rPr>
+            <w:t>I</w:t>
+          </w:r>
+        </w:fldSimple>
       </w:p>
     </w:sdtContent>
   </w:sdt>
@@ -6443,7 +6959,7 @@
 </file>
 
 <file path=word/footer3.xml><?xml version="1.0" encoding="utf-8"?>
-<w:ftr xmlns:wpc="http://schemas.microsoft.com/office/word/2010/wordprocessingCanvas" xmlns:mc="http://schemas.openxmlformats.org/markup-compatibility/2006" xmlns:o="urn:schemas-microsoft-com:office:office" xmlns:r="http://schemas.openxmlformats.org/officeDocument/2006/relationships" xmlns:m="http://schemas.openxmlformats.org/officeDocument/2006/math" xmlns:v="urn:schemas-microsoft-com:vml" xmlns:wp14="http://schemas.microsoft.com/office/word/2010/wordprocessingDrawing" xmlns:wp="http://schemas.openxmlformats.org/drawingml/2006/wordprocessingDrawing" xmlns:w10="urn:schemas-microsoft-com:office:word" xmlns:w="http://schemas.openxmlformats.org/wordprocessingml/2006/main" xmlns:w14="http://schemas.microsoft.com/office/word/2010/wordml" xmlns:wpg="http://schemas.microsoft.com/office/word/2010/wordprocessingGroup" xmlns:wpi="http://schemas.microsoft.com/office/word/2010/wordprocessingInk" xmlns:wne="http://schemas.microsoft.com/office/word/2006/wordml" xmlns:wps="http://schemas.microsoft.com/office/word/2010/wordprocessingShape" mc:Ignorable="w14 wp14">
+<w:ftr xmlns:ve="http://schemas.openxmlformats.org/markup-compatibility/2006" xmlns:o="urn:schemas-microsoft-com:office:office" xmlns:r="http://schemas.openxmlformats.org/officeDocument/2006/relationships" xmlns:m="http://schemas.openxmlformats.org/officeDocument/2006/math" xmlns:v="urn:schemas-microsoft-com:vml" xmlns:wp="http://schemas.openxmlformats.org/drawingml/2006/wordprocessingDrawing" xmlns:w10="urn:schemas-microsoft-com:office:word" xmlns:w="http://schemas.openxmlformats.org/wordprocessingml/2006/main" xmlns:wne="http://schemas.microsoft.com/office/word/2006/wordml">
   <w:sdt>
     <w:sdtPr>
       <w:id w:val="21073647"/>
@@ -6452,34 +6968,20 @@
         <w:docPartUnique/>
       </w:docPartObj>
     </w:sdtPr>
-    <w:sdtEndPr/>
     <w:sdtContent>
       <w:p>
         <w:pPr>
           <w:pStyle w:val="Footer"/>
           <w:jc w:val="right"/>
         </w:pPr>
-        <w:r>
-          <w:fldChar w:fldCharType="begin"/>
-        </w:r>
-        <w:r>
-          <w:instrText xml:space="preserve"> PAGE   \* MERGEFORMAT </w:instrText>
-        </w:r>
-        <w:r>
-          <w:fldChar w:fldCharType="separate"/>
-        </w:r>
-        <w:r>
-          <w:rPr>
-            <w:noProof/>
-          </w:rPr>
-          <w:t>11</w:t>
-        </w:r>
-        <w:r>
-          <w:rPr>
-            <w:noProof/>
-          </w:rPr>
-          <w:fldChar w:fldCharType="end"/>
-        </w:r>
+        <w:fldSimple w:instr=" PAGE   \* MERGEFORMAT ">
+          <w:r>
+            <w:rPr>
+              <w:noProof/>
+            </w:rPr>
+            <w:t>13</w:t>
+          </w:r>
+        </w:fldSimple>
       </w:p>
     </w:sdtContent>
   </w:sdt>
@@ -6492,46 +6994,21 @@
 </file>
 
 <file path=word/footer4.xml><?xml version="1.0" encoding="utf-8"?>
-<w:ftr xmlns:wpc="http://schemas.microsoft.com/office/word/2010/wordprocessingCanvas" xmlns:mc="http://schemas.openxmlformats.org/markup-compatibility/2006" xmlns:o="urn:schemas-microsoft-com:office:office" xmlns:r="http://schemas.openxmlformats.org/officeDocument/2006/relationships" xmlns:m="http://schemas.openxmlformats.org/officeDocument/2006/math" xmlns:v="urn:schemas-microsoft-com:vml" xmlns:wp14="http://schemas.microsoft.com/office/word/2010/wordprocessingDrawing" xmlns:wp="http://schemas.openxmlformats.org/drawingml/2006/wordprocessingDrawing" xmlns:w10="urn:schemas-microsoft-com:office:word" xmlns:w="http://schemas.openxmlformats.org/wordprocessingml/2006/main" xmlns:w14="http://schemas.microsoft.com/office/word/2010/wordml" xmlns:wpg="http://schemas.microsoft.com/office/word/2010/wordprocessingGroup" xmlns:wpi="http://schemas.microsoft.com/office/word/2010/wordprocessingInk" xmlns:wne="http://schemas.microsoft.com/office/word/2006/wordml" xmlns:wps="http://schemas.microsoft.com/office/word/2010/wordprocessingShape" mc:Ignorable="w14 wp14">
-  <w:sdt>
-    <w:sdtPr>
-      <w:id w:val="-404605534"/>
-      <w:docPartObj>
-        <w:docPartGallery w:val="Page Numbers (Bottom of Page)"/>
-        <w:docPartUnique/>
-      </w:docPartObj>
-    </w:sdtPr>
-    <w:sdtEndPr/>
-    <w:sdtContent>
-      <w:p>
-        <w:pPr>
-          <w:pStyle w:val="Footer"/>
-          <w:jc w:val="right"/>
-        </w:pPr>
-        <w:r>
-          <w:fldChar w:fldCharType="begin"/>
-        </w:r>
-        <w:r>
-          <w:instrText xml:space="preserve"> PAGE   \* MERGEFORMAT </w:instrText>
-        </w:r>
-        <w:r>
-          <w:fldChar w:fldCharType="separate"/>
-        </w:r>
-        <w:r>
-          <w:rPr>
-            <w:noProof/>
-          </w:rPr>
-          <w:t>12</w:t>
-        </w:r>
-        <w:r>
-          <w:rPr>
-            <w:noProof/>
-          </w:rPr>
-          <w:fldChar w:fldCharType="end"/>
-        </w:r>
-      </w:p>
-    </w:sdtContent>
-  </w:sdt>
+<w:ftr xmlns:ve="http://schemas.openxmlformats.org/markup-compatibility/2006" xmlns:o="urn:schemas-microsoft-com:office:office" xmlns:r="http://schemas.openxmlformats.org/officeDocument/2006/relationships" xmlns:m="http://schemas.openxmlformats.org/officeDocument/2006/math" xmlns:v="urn:schemas-microsoft-com:vml" xmlns:wp="http://schemas.openxmlformats.org/drawingml/2006/wordprocessingDrawing" xmlns:w10="urn:schemas-microsoft-com:office:word" xmlns:w="http://schemas.openxmlformats.org/wordprocessingml/2006/main" xmlns:wne="http://schemas.microsoft.com/office/word/2006/wordml">
+  <w:p>
+    <w:pPr>
+      <w:pStyle w:val="Footer"/>
+      <w:jc w:val="right"/>
+    </w:pPr>
+    <w:fldSimple w:instr=" PAGE   \* MERGEFORMAT ">
+      <w:r>
+        <w:rPr>
+          <w:noProof/>
+        </w:rPr>
+        <w:t>15</w:t>
+      </w:r>
+    </w:fldSimple>
+  </w:p>
   <w:p>
     <w:pPr>
       <w:pStyle w:val="Footer"/>
@@ -6541,37 +7018,18 @@
 </file>
 
 <file path=word/footnotes.xml><?xml version="1.0" encoding="utf-8"?>
-<w:footnotes xmlns:wpc="http://schemas.microsoft.com/office/word/2010/wordprocessingCanvas" xmlns:mc="http://schemas.openxmlformats.org/markup-compatibility/2006" xmlns:o="urn:schemas-microsoft-com:office:office" xmlns:r="http://schemas.openxmlformats.org/officeDocument/2006/relationships" xmlns:m="http://schemas.openxmlformats.org/officeDocument/2006/math" xmlns:v="urn:schemas-microsoft-com:vml" xmlns:wp14="http://schemas.microsoft.com/office/word/2010/wordprocessingDrawing" xmlns:wp="http://schemas.openxmlformats.org/drawingml/2006/wordprocessingDrawing" xmlns:w10="urn:schemas-microsoft-com:office:word" xmlns:w="http://schemas.openxmlformats.org/wordprocessingml/2006/main" xmlns:w14="http://schemas.microsoft.com/office/word/2010/wordml" xmlns:wpg="http://schemas.microsoft.com/office/word/2010/wordprocessingGroup" xmlns:wpi="http://schemas.microsoft.com/office/word/2010/wordprocessingInk" xmlns:wne="http://schemas.microsoft.com/office/word/2006/wordml" xmlns:wps="http://schemas.microsoft.com/office/word/2010/wordprocessingShape" mc:Ignorable="w14 wp14">
-  <w:footnote w:type="separator" w:id="-1">
+<w:footnotes xmlns:ve="http://schemas.openxmlformats.org/markup-compatibility/2006" xmlns:o="urn:schemas-microsoft-com:office:office" xmlns:r="http://schemas.openxmlformats.org/officeDocument/2006/relationships" xmlns:m="http://schemas.openxmlformats.org/officeDocument/2006/math" xmlns:v="urn:schemas-microsoft-com:vml" xmlns:wp="http://schemas.openxmlformats.org/drawingml/2006/wordprocessingDrawing" xmlns:w10="urn:schemas-microsoft-com:office:word" xmlns:w="http://schemas.openxmlformats.org/wordprocessingml/2006/main" xmlns:wne="http://schemas.microsoft.com/office/word/2006/wordml">
+  <w:footnote w:type="separator" w:id="0">
     <w:p>
       <w:r>
         <w:separator/>
       </w:r>
     </w:p>
   </w:footnote>
-  <w:footnote w:type="continuationSeparator" w:id="0">
+  <w:footnote w:type="continuationSeparator" w:id="1">
     <w:p>
       <w:r>
         <w:continuationSeparator/>
-      </w:r>
-    </w:p>
-  </w:footnote>
-  <w:footnote w:id="1">
-    <w:p>
-      <w:pPr>
-        <w:pStyle w:val="FootnoteText"/>
-      </w:pPr>
-      <w:r>
-        <w:rPr>
-          <w:rStyle w:val="FootnoteReference"/>
-        </w:rPr>
-        <w:footnoteRef/>
-      </w:r>
-      <w:r>
-        <w:t xml:space="preserve"> Apache CouchDB - </w:t>
-      </w:r>
-      <w:r>
-        <w:t>http://couchdb.apache.org/</w:t>
       </w:r>
     </w:p>
   </w:footnote>
@@ -6587,7 +7045,23 @@
         <w:footnoteRef/>
       </w:r>
       <w:r>
-        <w:t xml:space="preserve"> </w:t>
+        <w:t xml:space="preserve"> Apache CouchDB - </w:t>
+      </w:r>
+      <w:r>
+        <w:t>http://couchdb.apache.org/</w:t>
+      </w:r>
+    </w:p>
+  </w:footnote>
+  <w:footnote w:id="3">
+    <w:p>
+      <w:pPr>
+        <w:pStyle w:val="FootnoteText"/>
+      </w:pPr>
+      <w:r>
+        <w:rPr>
+          <w:rStyle w:val="FootnoteReference"/>
+        </w:rPr>
+        <w:footnoteRef/>
       </w:r>
       <w:r>
         <w:t xml:space="preserve">DigitalOcean, Simple Cloud Hosting - </w:t>
@@ -6601,7 +7075,7 @@
 </file>
 
 <file path=word/numbering.xml><?xml version="1.0" encoding="utf-8"?>
-<w:numbering xmlns:wpc="http://schemas.microsoft.com/office/word/2010/wordprocessingCanvas" xmlns:mc="http://schemas.openxmlformats.org/markup-compatibility/2006" xmlns:o="urn:schemas-microsoft-com:office:office" xmlns:r="http://schemas.openxmlformats.org/officeDocument/2006/relationships" xmlns:m="http://schemas.openxmlformats.org/officeDocument/2006/math" xmlns:v="urn:schemas-microsoft-com:vml" xmlns:wp14="http://schemas.microsoft.com/office/word/2010/wordprocessingDrawing" xmlns:wp="http://schemas.openxmlformats.org/drawingml/2006/wordprocessingDrawing" xmlns:w10="urn:schemas-microsoft-com:office:word" xmlns:w="http://schemas.openxmlformats.org/wordprocessingml/2006/main" xmlns:w14="http://schemas.microsoft.com/office/word/2010/wordml" xmlns:wpg="http://schemas.microsoft.com/office/word/2010/wordprocessingGroup" xmlns:wpi="http://schemas.microsoft.com/office/word/2010/wordprocessingInk" xmlns:wne="http://schemas.microsoft.com/office/word/2006/wordml" xmlns:wps="http://schemas.microsoft.com/office/word/2010/wordprocessingShape" mc:Ignorable="w14 wp14">
+<w:numbering xmlns:ve="http://schemas.openxmlformats.org/markup-compatibility/2006" xmlns:o="urn:schemas-microsoft-com:office:office" xmlns:r="http://schemas.openxmlformats.org/officeDocument/2006/relationships" xmlns:m="http://schemas.openxmlformats.org/officeDocument/2006/math" xmlns:v="urn:schemas-microsoft-com:vml" xmlns:wp="http://schemas.openxmlformats.org/drawingml/2006/wordprocessingDrawing" xmlns:w10="urn:schemas-microsoft-com:office:word" xmlns:w="http://schemas.openxmlformats.org/wordprocessingml/2006/main" xmlns:wne="http://schemas.microsoft.com/office/word/2006/wordml">
   <w:abstractNum w:abstractNumId="0">
     <w:nsid w:val="00C36962"/>
     <w:multiLevelType w:val="hybridMultilevel"/>
@@ -7873,7 +8347,7 @@
       <w:lvlText w:val="%1.%2."/>
       <w:lvlJc w:val="left"/>
       <w:pPr>
-        <w:ind w:left="4112" w:hanging="360"/>
+        <w:ind w:left="360" w:hanging="360"/>
       </w:pPr>
       <w:rPr>
         <w:rFonts w:hint="default"/>
@@ -8379,7 +8853,7 @@
 </file>
 
 <file path=word/styles.xml><?xml version="1.0" encoding="utf-8"?>
-<w:styles xmlns:mc="http://schemas.openxmlformats.org/markup-compatibility/2006" xmlns:r="http://schemas.openxmlformats.org/officeDocument/2006/relationships" xmlns:w="http://schemas.openxmlformats.org/wordprocessingml/2006/main" xmlns:w14="http://schemas.microsoft.com/office/word/2010/wordml" mc:Ignorable="w14">
+<w:styles xmlns:r="http://schemas.openxmlformats.org/officeDocument/2006/relationships" xmlns:w="http://schemas.openxmlformats.org/wordprocessingml/2006/main">
   <w:docDefaults>
     <w:rPrDefault>
       <w:rPr>
@@ -8631,6 +9105,7 @@
     <w:uiPriority w:val="99"/>
     <w:semiHidden/>
     <w:unhideWhenUsed/>
+    <w:qFormat/>
     <w:tblPr>
       <w:tblInd w:w="0" w:type="dxa"/>
       <w:tblCellMar>
@@ -10704,7 +11179,7 @@
 </file>
 
 <file path=customXml/itemProps1.xml><?xml version="1.0" encoding="utf-8"?>
-<ds:datastoreItem xmlns:ds="http://schemas.openxmlformats.org/officeDocument/2006/customXml" ds:itemID="{9D3D7C8A-7ADF-48A4-88E3-01DACBB72EED}">
+<ds:datastoreItem xmlns:ds="http://schemas.openxmlformats.org/officeDocument/2006/customXml" ds:itemID="{2C2032CF-C15D-4A61-B5FB-0784A8E579AC}">
   <ds:schemaRefs>
     <ds:schemaRef ds:uri="http://schemas.openxmlformats.org/officeDocument/2006/bibliography"/>
   </ds:schemaRefs>

</xml_diff>

<commit_message>
-Azurirana slika arhitekture sustava i opisana
</commit_message>
<xml_diff>
--- a/Dokumentacija/T18 - TD - ChatUp - Drmencic, Filipovic,Jurman,Sokac.docx
+++ b/Dokumentacija/T18 - TD - ChatUp - Drmencic, Filipovic,Jurman,Sokac.docx
@@ -2023,7 +2023,7 @@
                     <a:blip r:embed="rId14">
                       <a:extLst>
                         <a:ext uri="{28A0092B-C50C-407E-A947-70E740481C1C}">
-                          <a14:useLocalDpi xmlns:a14="http://schemas.microsoft.com/office/drawing/2010/main" xmlns:wps="http://schemas.microsoft.com/office/word/2010/wordprocessingShape" xmlns:wpi="http://schemas.microsoft.com/office/word/2010/wordprocessingInk" xmlns:wpg="http://schemas.microsoft.com/office/word/2010/wordprocessingGroup" xmlns:w14="http://schemas.microsoft.com/office/word/2010/wordml" xmlns:w="http://schemas.openxmlformats.org/wordprocessingml/2006/main" xmlns:w10="urn:schemas-microsoft-com:office:word" xmlns:wp14="http://schemas.microsoft.com/office/word/2010/wordprocessingDrawing" xmlns:v="urn:schemas-microsoft-com:vml" xmlns:o="urn:schemas-microsoft-com:office:office" xmlns:mc="http://schemas.openxmlformats.org/markup-compatibility/2006" xmlns:wpc="http://schemas.microsoft.com/office/word/2010/wordprocessingCanvas" xmlns="" val="0"/>
+                          <a14:useLocalDpi xmlns="" xmlns:wpc="http://schemas.microsoft.com/office/word/2010/wordprocessingCanvas" xmlns:mc="http://schemas.openxmlformats.org/markup-compatibility/2006" xmlns:o="urn:schemas-microsoft-com:office:office" xmlns:v="urn:schemas-microsoft-com:vml" xmlns:wp14="http://schemas.microsoft.com/office/word/2010/wordprocessingDrawing" xmlns:w10="urn:schemas-microsoft-com:office:word" xmlns:w="http://schemas.openxmlformats.org/wordprocessingml/2006/main" xmlns:w14="http://schemas.microsoft.com/office/word/2010/wordml" xmlns:wpg="http://schemas.microsoft.com/office/word/2010/wordprocessingGroup" xmlns:wpi="http://schemas.microsoft.com/office/word/2010/wordprocessingInk" xmlns:wps="http://schemas.microsoft.com/office/word/2010/wordprocessingShape" xmlns:a14="http://schemas.microsoft.com/office/drawing/2010/main" val="0"/>
                         </a:ext>
                       </a:extLst>
                     </a:blip>
@@ -2391,7 +2391,7 @@
                     </a:ln>
                     <a:extLst>
                       <a:ext uri="{53640926-AAD7-44D8-BBD7-CCE9431645EC}">
-                        <a14:shadowObscured xmlns:a14="http://schemas.microsoft.com/office/drawing/2010/main" xmlns:wps="http://schemas.microsoft.com/office/word/2010/wordprocessingShape" xmlns:wpi="http://schemas.microsoft.com/office/word/2010/wordprocessingInk" xmlns:wpg="http://schemas.microsoft.com/office/word/2010/wordprocessingGroup" xmlns:w14="http://schemas.microsoft.com/office/word/2010/wordml" xmlns:w="http://schemas.openxmlformats.org/wordprocessingml/2006/main" xmlns:w10="urn:schemas-microsoft-com:office:word" xmlns:wp14="http://schemas.microsoft.com/office/word/2010/wordprocessingDrawing" xmlns:v="urn:schemas-microsoft-com:vml" xmlns:o="urn:schemas-microsoft-com:office:office" xmlns:mc="http://schemas.openxmlformats.org/markup-compatibility/2006" xmlns:wpc="http://schemas.microsoft.com/office/word/2010/wordprocessingCanvas" xmlns=""/>
+                        <a14:shadowObscured xmlns="" xmlns:wpc="http://schemas.microsoft.com/office/word/2010/wordprocessingCanvas" xmlns:mc="http://schemas.openxmlformats.org/markup-compatibility/2006" xmlns:o="urn:schemas-microsoft-com:office:office" xmlns:v="urn:schemas-microsoft-com:vml" xmlns:wp14="http://schemas.microsoft.com/office/word/2010/wordprocessingDrawing" xmlns:w10="urn:schemas-microsoft-com:office:word" xmlns:w="http://schemas.openxmlformats.org/wordprocessingml/2006/main" xmlns:w14="http://schemas.microsoft.com/office/word/2010/wordml" xmlns:wpg="http://schemas.microsoft.com/office/word/2010/wordprocessingGroup" xmlns:wpi="http://schemas.microsoft.com/office/word/2010/wordprocessingInk" xmlns:wps="http://schemas.microsoft.com/office/word/2010/wordprocessingShape" xmlns:a14="http://schemas.microsoft.com/office/drawing/2010/main"/>
                       </a:ext>
                     </a:extLst>
                   </pic:spPr>
@@ -5293,7 +5293,7 @@
                     <a:blip r:embed="rId16">
                       <a:extLst>
                         <a:ext uri="{28A0092B-C50C-407E-A947-70E740481C1C}">
-                          <a14:useLocalDpi xmlns:a14="http://schemas.microsoft.com/office/drawing/2010/main" xmlns:wps="http://schemas.microsoft.com/office/word/2010/wordprocessingShape" xmlns:wpi="http://schemas.microsoft.com/office/word/2010/wordprocessingInk" xmlns:wpg="http://schemas.microsoft.com/office/word/2010/wordprocessingGroup" xmlns:w14="http://schemas.microsoft.com/office/word/2010/wordml" xmlns:w="http://schemas.openxmlformats.org/wordprocessingml/2006/main" xmlns:w10="urn:schemas-microsoft-com:office:word" xmlns:wp14="http://schemas.microsoft.com/office/word/2010/wordprocessingDrawing" xmlns:v="urn:schemas-microsoft-com:vml" xmlns:o="urn:schemas-microsoft-com:office:office" xmlns:mc="http://schemas.openxmlformats.org/markup-compatibility/2006" xmlns:wpc="http://schemas.microsoft.com/office/word/2010/wordprocessingCanvas" xmlns="" val="0"/>
+                          <a14:useLocalDpi xmlns="" xmlns:wpc="http://schemas.microsoft.com/office/word/2010/wordprocessingCanvas" xmlns:mc="http://schemas.openxmlformats.org/markup-compatibility/2006" xmlns:o="urn:schemas-microsoft-com:office:office" xmlns:v="urn:schemas-microsoft-com:vml" xmlns:wp14="http://schemas.microsoft.com/office/word/2010/wordprocessingDrawing" xmlns:w10="urn:schemas-microsoft-com:office:word" xmlns:w="http://schemas.openxmlformats.org/wordprocessingml/2006/main" xmlns:w14="http://schemas.microsoft.com/office/word/2010/wordml" xmlns:wpg="http://schemas.microsoft.com/office/word/2010/wordprocessingGroup" xmlns:wpi="http://schemas.microsoft.com/office/word/2010/wordprocessingInk" xmlns:wps="http://schemas.microsoft.com/office/word/2010/wordprocessingShape" xmlns:a14="http://schemas.microsoft.com/office/drawing/2010/main" val="0"/>
                         </a:ext>
                       </a:extLst>
                     </a:blip>
@@ -5400,6 +5400,87 @@
     </w:p>
     <w:p>
       <w:pPr>
+        <w:pStyle w:val="FOINaslov1"/>
+      </w:pPr>
+      <w:r>
+        <w:br w:type="page"/>
+      </w:r>
+      <w:r>
+        <w:lastRenderedPageBreak/>
+        <w:t>Arhitektura sustava</w:t>
+      </w:r>
+    </w:p>
+    <w:p/>
+    <w:p>
+      <w:pPr>
+        <w:spacing w:line="360" w:lineRule="auto"/>
+      </w:pPr>
+      <w:r>
+        <w:t>Na sljedećoj slici prikazat ćemo arhitekturu sustava naše aplikacije te objasniti pojed</w:t>
+      </w:r>
+      <w:r>
+        <w:t>ine simbole i veze između njih.</w:t>
+      </w:r>
+    </w:p>
+    <w:p/>
+    <w:p>
+      <w:pPr>
+        <w:jc w:val="center"/>
+      </w:pPr>
+      <w:r>
+        <w:rPr>
+          <w:noProof/>
+        </w:rPr>
+        <w:drawing>
+          <wp:inline distT="0" distB="0" distL="0" distR="0">
+            <wp:extent cx="4533900" cy="5829300"/>
+            <wp:effectExtent l="19050" t="0" r="0" b="0"/>
+            <wp:docPr id="1" name="Picture 1" descr="C:\Users\JurmanLap\Desktop\22.png"/>
+            <wp:cNvGraphicFramePr>
+              <a:graphicFrameLocks xmlns:a="http://schemas.openxmlformats.org/drawingml/2006/main" noChangeAspect="1"/>
+            </wp:cNvGraphicFramePr>
+            <a:graphic xmlns:a="http://schemas.openxmlformats.org/drawingml/2006/main">
+              <a:graphicData uri="http://schemas.openxmlformats.org/drawingml/2006/picture">
+                <pic:pic xmlns:pic="http://schemas.openxmlformats.org/drawingml/2006/picture">
+                  <pic:nvPicPr>
+                    <pic:cNvPr id="0" name="Picture 1" descr="C:\Users\JurmanLap\Desktop\22.png"/>
+                    <pic:cNvPicPr>
+                      <a:picLocks noChangeAspect="1" noChangeArrowheads="1"/>
+                    </pic:cNvPicPr>
+                  </pic:nvPicPr>
+                  <pic:blipFill>
+                    <a:blip r:embed="rId17"/>
+                    <a:srcRect/>
+                    <a:stretch>
+                      <a:fillRect/>
+                    </a:stretch>
+                  </pic:blipFill>
+                  <pic:spPr bwMode="auto">
+                    <a:xfrm>
+                      <a:off x="0" y="0"/>
+                      <a:ext cx="4533900" cy="5829300"/>
+                    </a:xfrm>
+                    <a:prstGeom prst="rect">
+                      <a:avLst/>
+                    </a:prstGeom>
+                    <a:noFill/>
+                    <a:ln w="9525">
+                      <a:noFill/>
+                      <a:miter lim="800000"/>
+                      <a:headEnd/>
+                      <a:tailEnd/>
+                    </a:ln>
+                  </pic:spPr>
+                </pic:pic>
+              </a:graphicData>
+            </a:graphic>
+          </wp:inline>
+        </w:drawing>
+      </w:r>
+    </w:p>
+    <w:p>
+      <w:pPr>
+        <w:jc w:val="center"/>
         <w:rPr>
           <w:b/>
           <w:sz w:val="18"/>
@@ -5409,10 +5490,202 @@
       <w:r>
         <w:rPr>
           <w:b/>
-          <w:bCs/>
-        </w:rPr>
-        <w:br w:type="page"/>
-      </w:r>
+          <w:sz w:val="18"/>
+          <w:szCs w:val="18"/>
+        </w:rPr>
+        <w:t xml:space="preserve">Slika </w:t>
+      </w:r>
+      <w:r>
+        <w:rPr>
+          <w:b/>
+          <w:sz w:val="18"/>
+          <w:szCs w:val="18"/>
+        </w:rPr>
+        <w:t>4</w:t>
+      </w:r>
+      <w:r>
+        <w:rPr>
+          <w:b/>
+          <w:sz w:val="18"/>
+          <w:szCs w:val="18"/>
+        </w:rPr>
+        <w:t xml:space="preserve">. </w:t>
+      </w:r>
+      <w:r>
+        <w:rPr>
+          <w:b/>
+          <w:sz w:val="18"/>
+          <w:szCs w:val="18"/>
+        </w:rPr>
+        <w:t>Arhitektura sustava aplikacije</w:t>
+      </w:r>
+    </w:p>
+    <w:p>
+      <w:pPr>
+        <w:spacing w:line="360" w:lineRule="auto"/>
+      </w:pPr>
+    </w:p>
+    <w:p>
+      <w:pPr>
+        <w:spacing w:line="360" w:lineRule="auto"/>
+        <w:jc w:val="both"/>
+      </w:pPr>
+      <w:r>
+        <w:t>Za fun</w:t>
+      </w:r>
+      <w:r>
+        <w:t>k</w:t>
+      </w:r>
+      <w:r>
+        <w:t>c</w:t>
+      </w:r>
+      <w:r>
+        <w:t xml:space="preserve">ioniranje aplikacije korišten je </w:t>
+      </w:r>
+      <w:r>
+        <w:rPr>
+          <w:i/>
+        </w:rPr>
+        <w:t>Digital Ocean</w:t>
+      </w:r>
+      <w:r>
+        <w:rPr>
+          <w:i/>
+        </w:rPr>
+        <w:t xml:space="preserve"> </w:t>
+      </w:r>
+      <w:r>
+        <w:t>server</w:t>
+      </w:r>
+      <w:r>
+        <w:t xml:space="preserve"> koji je konstantno "</w:t>
+      </w:r>
+      <w:r>
+        <w:rPr>
+          <w:i/>
+        </w:rPr>
+        <w:t>online</w:t>
+      </w:r>
+      <w:r>
+        <w:t>" i</w:t>
+      </w:r>
+      <w:r>
+        <w:t xml:space="preserve"> na kojemu se nalazi CouchDB baza podataka </w:t>
+      </w:r>
+      <w:r>
+        <w:t xml:space="preserve">te </w:t>
+      </w:r>
+      <w:r>
+        <w:t xml:space="preserve">svi </w:t>
+      </w:r>
+      <w:r>
+        <w:t>n</w:t>
+      </w:r>
+      <w:r>
+        <w:t>ode.js web se</w:t>
+      </w:r>
+      <w:r>
+        <w:t xml:space="preserve">rvisi koje koristi aplikacija. </w:t>
+      </w:r>
+      <w:r>
+        <w:t>Korisnik prilikom pokretanja aplikacije dobiva mogućnost prijave ili registriranja</w:t>
+      </w:r>
+      <w:r>
+        <w:t xml:space="preserve"> u sustav</w:t>
+      </w:r>
+      <w:r>
+        <w:t>. Nakon unosa podataka i odabira željenog gumba,</w:t>
+      </w:r>
+      <w:r>
+        <w:t xml:space="preserve"> ovisno o odabiru,</w:t>
+      </w:r>
+      <w:r>
+        <w:t xml:space="preserve"> node.js web ser</w:t>
+      </w:r>
+      <w:r>
+        <w:t>vis čita podatke iz baze (prijava) ili ih zapisuje</w:t>
+      </w:r>
+      <w:r>
+        <w:t xml:space="preserve"> i kreira novi dokument u bazi</w:t>
+      </w:r>
+      <w:r>
+        <w:t xml:space="preserve"> (registracija). Nakon </w:t>
+      </w:r>
+      <w:r>
+        <w:lastRenderedPageBreak/>
+        <w:t>uspješne prijave, aplikacija funkcionira na način da se svaka</w:t>
+      </w:r>
+      <w:r>
+        <w:t xml:space="preserve"> njena</w:t>
+      </w:r>
+      <w:r>
+        <w:t xml:space="preserve"> funkcionalnost</w:t>
+      </w:r>
+      <w:r>
+        <w:t xml:space="preserve"> realizira</w:t>
+      </w:r>
+      <w:r>
+        <w:t xml:space="preserve"> </w:t>
+      </w:r>
+      <w:r>
+        <w:t>korištenjem</w:t>
+      </w:r>
+      <w:r>
+        <w:t xml:space="preserve"> različitih node.js web servisa</w:t>
+      </w:r>
+      <w:r>
+        <w:t xml:space="preserve"> koji se nalaze na serveru i konstantno imaju interakciju sa aplikacijom i podacima iz couchDB baze podataka. Za pohranu slike korisnika, aplikacija ima interakciju sa unutarnjom memorijom mobilnog uređaja svakog pojedinog korisnika. </w:t>
+      </w:r>
+    </w:p>
+    <w:p/>
+    <w:p/>
+    <w:p/>
+    <w:p/>
+    <w:p/>
+    <w:p/>
+    <w:p/>
+    <w:p/>
+    <w:p/>
+    <w:p/>
+    <w:p/>
+    <w:p/>
+    <w:p/>
+    <w:p/>
+    <w:p/>
+    <w:p/>
+    <w:p/>
+    <w:p/>
+    <w:p/>
+    <w:p/>
+    <w:p/>
+    <w:p/>
+    <w:p/>
+    <w:p/>
+    <w:p/>
+    <w:p/>
+    <w:p/>
+    <w:p/>
+    <w:p/>
+    <w:p/>
+    <w:p/>
+    <w:p/>
+    <w:p/>
+    <w:p/>
+    <w:p/>
+    <w:p/>
+    <w:p/>
+    <w:p/>
+    <w:p/>
+    <w:p/>
+    <w:p/>
+    <w:p>
+      <w:pPr>
+        <w:rPr>
+          <w:b/>
+          <w:sz w:val="18"/>
+          <w:szCs w:val="18"/>
+        </w:rPr>
+      </w:pPr>
     </w:p>
     <w:p>
       <w:pPr>
@@ -6380,10 +6653,10 @@
                     <pic:cNvPicPr/>
                   </pic:nvPicPr>
                   <pic:blipFill>
-                    <a:blip r:embed="rId17">
+                    <a:blip r:embed="rId18">
                       <a:extLst>
                         <a:ext uri="{28A0092B-C50C-407E-A947-70E740481C1C}">
-                          <a14:useLocalDpi xmlns:a14="http://schemas.microsoft.com/office/drawing/2010/main" xmlns:wps="http://schemas.microsoft.com/office/word/2010/wordprocessingShape" xmlns:wpi="http://schemas.microsoft.com/office/word/2010/wordprocessingInk" xmlns:wpg="http://schemas.microsoft.com/office/word/2010/wordprocessingGroup" xmlns:w14="http://schemas.microsoft.com/office/word/2010/wordml" xmlns:w="http://schemas.openxmlformats.org/wordprocessingml/2006/main" xmlns:w10="urn:schemas-microsoft-com:office:word" xmlns:wp14="http://schemas.microsoft.com/office/word/2010/wordprocessingDrawing" xmlns:v="urn:schemas-microsoft-com:vml" xmlns:o="urn:schemas-microsoft-com:office:office" xmlns:mc="http://schemas.openxmlformats.org/markup-compatibility/2006" xmlns:wpc="http://schemas.microsoft.com/office/word/2010/wordprocessingCanvas" xmlns="" val="0"/>
+                          <a14:useLocalDpi xmlns="" xmlns:wpc="http://schemas.microsoft.com/office/word/2010/wordprocessingCanvas" xmlns:mc="http://schemas.openxmlformats.org/markup-compatibility/2006" xmlns:o="urn:schemas-microsoft-com:office:office" xmlns:v="urn:schemas-microsoft-com:vml" xmlns:wp14="http://schemas.microsoft.com/office/word/2010/wordprocessingDrawing" xmlns:w10="urn:schemas-microsoft-com:office:word" xmlns:w="http://schemas.openxmlformats.org/wordprocessingml/2006/main" xmlns:w14="http://schemas.microsoft.com/office/word/2010/wordml" xmlns:wpg="http://schemas.microsoft.com/office/word/2010/wordprocessingGroup" xmlns:wpi="http://schemas.microsoft.com/office/word/2010/wordprocessingInk" xmlns:wps="http://schemas.microsoft.com/office/word/2010/wordprocessingShape" xmlns:a14="http://schemas.microsoft.com/office/drawing/2010/main" val="0"/>
                         </a:ext>
                       </a:extLst>
                     </a:blip>
@@ -6490,7 +6763,7 @@
       <w:pPr>
         <w:spacing w:line="360" w:lineRule="auto"/>
         <w:sectPr>
-          <w:footerReference w:type="default" r:id="rId18"/>
+          <w:footerReference w:type="default" r:id="rId19"/>
           <w:pgSz w:w="11906" w:h="16838"/>
           <w:pgMar w:top="1417" w:right="1417" w:bottom="1417" w:left="1417" w:header="708" w:footer="708" w:gutter="0"/>
           <w:pgNumType w:start="1"/>
@@ -6524,10 +6797,10 @@
                     <pic:cNvPicPr/>
                   </pic:nvPicPr>
                   <pic:blipFill>
-                    <a:blip r:embed="rId19">
+                    <a:blip r:embed="rId20">
                       <a:extLst>
                         <a:ext uri="{28A0092B-C50C-407E-A947-70E740481C1C}">
-                          <a14:useLocalDpi xmlns:a14="http://schemas.microsoft.com/office/drawing/2010/main" xmlns:wps="http://schemas.microsoft.com/office/word/2010/wordprocessingShape" xmlns:wpi="http://schemas.microsoft.com/office/word/2010/wordprocessingInk" xmlns:wpg="http://schemas.microsoft.com/office/word/2010/wordprocessingGroup" xmlns:w14="http://schemas.microsoft.com/office/word/2010/wordml" xmlns:w="http://schemas.openxmlformats.org/wordprocessingml/2006/main" xmlns:w10="urn:schemas-microsoft-com:office:word" xmlns:wp14="http://schemas.microsoft.com/office/word/2010/wordprocessingDrawing" xmlns:v="urn:schemas-microsoft-com:vml" xmlns:o="urn:schemas-microsoft-com:office:office" xmlns:mc="http://schemas.openxmlformats.org/markup-compatibility/2006" xmlns:wpc="http://schemas.microsoft.com/office/word/2010/wordprocessingCanvas" xmlns="" val="0"/>
+                          <a14:useLocalDpi xmlns="" xmlns:wpc="http://schemas.microsoft.com/office/word/2010/wordprocessingCanvas" xmlns:mc="http://schemas.openxmlformats.org/markup-compatibility/2006" xmlns:o="urn:schemas-microsoft-com:office:office" xmlns:v="urn:schemas-microsoft-com:vml" xmlns:wp14="http://schemas.microsoft.com/office/word/2010/wordprocessingDrawing" xmlns:w10="urn:schemas-microsoft-com:office:word" xmlns:w="http://schemas.openxmlformats.org/wordprocessingml/2006/main" xmlns:w14="http://schemas.microsoft.com/office/word/2010/wordml" xmlns:wpg="http://schemas.microsoft.com/office/word/2010/wordprocessingGroup" xmlns:wpi="http://schemas.microsoft.com/office/word/2010/wordprocessingInk" xmlns:wps="http://schemas.microsoft.com/office/word/2010/wordprocessingShape" xmlns:a14="http://schemas.microsoft.com/office/drawing/2010/main" val="0"/>
                         </a:ext>
                       </a:extLst>
                     </a:blip>
@@ -6628,10 +6901,10 @@
                     <pic:cNvPicPr/>
                   </pic:nvPicPr>
                   <pic:blipFill>
-                    <a:blip r:embed="rId20">
+                    <a:blip r:embed="rId21">
                       <a:extLst>
                         <a:ext uri="{28A0092B-C50C-407E-A947-70E740481C1C}">
-                          <a14:useLocalDpi xmlns:a14="http://schemas.microsoft.com/office/drawing/2010/main" xmlns:wps="http://schemas.microsoft.com/office/word/2010/wordprocessingShape" xmlns:wpi="http://schemas.microsoft.com/office/word/2010/wordprocessingInk" xmlns:wpg="http://schemas.microsoft.com/office/word/2010/wordprocessingGroup" xmlns:w14="http://schemas.microsoft.com/office/word/2010/wordml" xmlns:w="http://schemas.openxmlformats.org/wordprocessingml/2006/main" xmlns:w10="urn:schemas-microsoft-com:office:word" xmlns:wp14="http://schemas.microsoft.com/office/word/2010/wordprocessingDrawing" xmlns:v="urn:schemas-microsoft-com:vml" xmlns:o="urn:schemas-microsoft-com:office:office" xmlns:mc="http://schemas.openxmlformats.org/markup-compatibility/2006" xmlns:wpc="http://schemas.microsoft.com/office/word/2010/wordprocessingCanvas" xmlns="" val="0"/>
+                          <a14:useLocalDpi xmlns="" xmlns:wpc="http://schemas.microsoft.com/office/word/2010/wordprocessingCanvas" xmlns:mc="http://schemas.openxmlformats.org/markup-compatibility/2006" xmlns:o="urn:schemas-microsoft-com:office:office" xmlns:v="urn:schemas-microsoft-com:vml" xmlns:wp14="http://schemas.microsoft.com/office/word/2010/wordprocessingDrawing" xmlns:w10="urn:schemas-microsoft-com:office:word" xmlns:w="http://schemas.openxmlformats.org/wordprocessingml/2006/main" xmlns:w14="http://schemas.microsoft.com/office/word/2010/wordml" xmlns:wpg="http://schemas.microsoft.com/office/word/2010/wordprocessingGroup" xmlns:wpi="http://schemas.microsoft.com/office/word/2010/wordprocessingInk" xmlns:wps="http://schemas.microsoft.com/office/word/2010/wordprocessingShape" xmlns:a14="http://schemas.microsoft.com/office/drawing/2010/main" val="0"/>
                         </a:ext>
                       </a:extLst>
                     </a:blip>
@@ -6778,10 +7051,10 @@
                     <pic:cNvPicPr/>
                   </pic:nvPicPr>
                   <pic:blipFill>
-                    <a:blip r:embed="rId21">
+                    <a:blip r:embed="rId22">
                       <a:extLst>
                         <a:ext uri="{28A0092B-C50C-407E-A947-70E740481C1C}">
-                          <a14:useLocalDpi xmlns:a14="http://schemas.microsoft.com/office/drawing/2010/main" xmlns:wps="http://schemas.microsoft.com/office/word/2010/wordprocessingShape" xmlns:wpi="http://schemas.microsoft.com/office/word/2010/wordprocessingInk" xmlns:wpg="http://schemas.microsoft.com/office/word/2010/wordprocessingGroup" xmlns:w14="http://schemas.microsoft.com/office/word/2010/wordml" xmlns:w="http://schemas.openxmlformats.org/wordprocessingml/2006/main" xmlns:w10="urn:schemas-microsoft-com:office:word" xmlns:wp14="http://schemas.microsoft.com/office/word/2010/wordprocessingDrawing" xmlns:v="urn:schemas-microsoft-com:vml" xmlns:o="urn:schemas-microsoft-com:office:office" xmlns:mc="http://schemas.openxmlformats.org/markup-compatibility/2006" xmlns:wpc="http://schemas.microsoft.com/office/word/2010/wordprocessingCanvas" xmlns="" val="0"/>
+                          <a14:useLocalDpi xmlns="" xmlns:wpc="http://schemas.microsoft.com/office/word/2010/wordprocessingCanvas" xmlns:mc="http://schemas.openxmlformats.org/markup-compatibility/2006" xmlns:o="urn:schemas-microsoft-com:office:office" xmlns:v="urn:schemas-microsoft-com:vml" xmlns:wp14="http://schemas.microsoft.com/office/word/2010/wordprocessingDrawing" xmlns:w10="urn:schemas-microsoft-com:office:word" xmlns:w="http://schemas.openxmlformats.org/wordprocessingml/2006/main" xmlns:w14="http://schemas.microsoft.com/office/word/2010/wordml" xmlns:wpg="http://schemas.microsoft.com/office/word/2010/wordprocessingGroup" xmlns:wpi="http://schemas.microsoft.com/office/word/2010/wordprocessingInk" xmlns:wps="http://schemas.microsoft.com/office/word/2010/wordprocessingShape" xmlns:a14="http://schemas.microsoft.com/office/drawing/2010/main" val="0"/>
                         </a:ext>
                       </a:extLst>
                     </a:blip>
@@ -6878,7 +7151,7 @@
       </w:r>
     </w:p>
     <w:sectPr>
-      <w:footerReference w:type="default" r:id="rId22"/>
+      <w:footerReference w:type="default" r:id="rId23"/>
       <w:pgSz w:w="11906" w:h="16838"/>
       <w:pgMar w:top="1417" w:right="1417" w:bottom="1417" w:left="1417" w:header="708" w:footer="708" w:gutter="0"/>
       <w:cols w:space="708"/>
@@ -7005,7 +7278,7 @@
         <w:rPr>
           <w:noProof/>
         </w:rPr>
-        <w:t>15</w:t>
+        <w:t>17</w:t>
       </w:r>
     </w:fldSimple>
   </w:p>

</xml_diff>

<commit_message>
Tehnicka dokumentacija: Azurirana arhitektura sustava
</commit_message>
<xml_diff>
--- a/Dokumentacija/T18 - TD - ChatUp - Drmencic, Filipovic,Jurman,Sokac.docx
+++ b/Dokumentacija/T18 - TD - ChatUp - Drmencic, Filipovic,Jurman,Sokac.docx
@@ -1,6 +1,6 @@
 
 <file path=word/document.xml><?xml version="1.0" encoding="utf-8"?>
-<w:document xmlns:wpc="http://schemas.microsoft.com/office/word/2010/wordprocessingCanvas" xmlns:mc="http://schemas.openxmlformats.org/markup-compatibility/2006" xmlns:o="urn:schemas-microsoft-com:office:office" xmlns:r="http://schemas.openxmlformats.org/officeDocument/2006/relationships" xmlns:m="http://schemas.openxmlformats.org/officeDocument/2006/math" xmlns:v="urn:schemas-microsoft-com:vml" xmlns:wp14="http://schemas.microsoft.com/office/word/2010/wordprocessingDrawing" xmlns:wp="http://schemas.openxmlformats.org/drawingml/2006/wordprocessingDrawing" xmlns:w10="urn:schemas-microsoft-com:office:word" xmlns:w="http://schemas.openxmlformats.org/wordprocessingml/2006/main" xmlns:w14="http://schemas.microsoft.com/office/word/2010/wordml" xmlns:wpg="http://schemas.microsoft.com/office/word/2010/wordprocessingGroup" xmlns:wpi="http://schemas.microsoft.com/office/word/2010/wordprocessingInk" xmlns:wne="http://schemas.microsoft.com/office/word/2006/wordml" xmlns:wps="http://schemas.microsoft.com/office/word/2010/wordprocessingShape" mc:Ignorable="w14 wp14">
+<w:document xmlns:ve="http://schemas.openxmlformats.org/markup-compatibility/2006" xmlns:o="urn:schemas-microsoft-com:office:office" xmlns:r="http://schemas.openxmlformats.org/officeDocument/2006/relationships" xmlns:m="http://schemas.openxmlformats.org/officeDocument/2006/math" xmlns:v="urn:schemas-microsoft-com:vml" xmlns:wp="http://schemas.openxmlformats.org/drawingml/2006/wordprocessingDrawing" xmlns:w10="urn:schemas-microsoft-com:office:word" xmlns:w="http://schemas.openxmlformats.org/wordprocessingml/2006/main" xmlns:wne="http://schemas.microsoft.com/office/word/2006/wordml">
   <w:body>
     <w:p>
       <w:pPr>
@@ -254,7 +254,7 @@
           <w:szCs w:val="28"/>
         </w:rPr>
       </w:pPr>
-      <w:hyperlink r:id="rId9" w:history="1">
+      <w:hyperlink r:id="rId8" w:history="1">
         <w:r>
           <w:rPr>
             <w:rStyle w:val="Hyperlink"/>
@@ -283,7 +283,7 @@
           <w:szCs w:val="28"/>
         </w:rPr>
       </w:pPr>
-      <w:hyperlink r:id="rId10" w:history="1">
+      <w:hyperlink r:id="rId9" w:history="1">
         <w:r>
           <w:rPr>
             <w:rStyle w:val="Hyperlink"/>
@@ -596,7 +596,7 @@
           <w:szCs w:val="28"/>
         </w:rPr>
       </w:pPr>
-      <w:hyperlink r:id="rId11" w:history="1">
+      <w:hyperlink r:id="rId10" w:history="1">
         <w:r>
           <w:rPr>
             <w:rStyle w:val="Hyperlink"/>
@@ -625,7 +625,7 @@
           <w:szCs w:val="28"/>
         </w:rPr>
       </w:pPr>
-      <w:hyperlink r:id="rId12" w:history="1">
+      <w:hyperlink r:id="rId11" w:history="1">
         <w:r>
           <w:rPr>
             <w:rStyle w:val="Hyperlink"/>
@@ -720,7 +720,7 @@
           <w:sz w:val="28"/>
         </w:rPr>
         <w:sectPr>
-          <w:footerReference w:type="default" r:id="rId13"/>
+          <w:footerReference w:type="default" r:id="rId12"/>
           <w:pgSz w:w="11906" w:h="16838"/>
           <w:pgMar w:top="1417" w:right="1417" w:bottom="1417" w:left="1417" w:header="708" w:footer="708" w:gutter="0"/>
           <w:cols w:space="708"/>
@@ -2834,7 +2834,7 @@
       <w:pPr>
         <w:spacing w:after="200" w:line="276" w:lineRule="auto"/>
         <w:sectPr>
-          <w:footerReference w:type="default" r:id="rId14"/>
+          <w:footerReference w:type="default" r:id="rId13"/>
           <w:pgSz w:w="11906" w:h="16838"/>
           <w:pgMar w:top="1417" w:right="1417" w:bottom="1417" w:left="1417" w:header="708" w:footer="708" w:gutter="0"/>
           <w:pgNumType w:fmt="upperRoman" w:start="1"/>
@@ -2964,10 +2964,10 @@
                     </pic:cNvPicPr>
                   </pic:nvPicPr>
                   <pic:blipFill>
-                    <a:blip r:embed="rId15">
+                    <a:blip r:embed="rId14">
                       <a:extLst>
                         <a:ext uri="{28A0092B-C50C-407E-A947-70E740481C1C}">
-                          <a14:useLocalDpi xmlns:a14="http://schemas.microsoft.com/office/drawing/2010/main" val="0"/>
+                          <a14:useLocalDpi xmlns:a14="http://schemas.microsoft.com/office/drawing/2010/main" xmlns:wps="http://schemas.microsoft.com/office/word/2010/wordprocessingShape" xmlns:wpi="http://schemas.microsoft.com/office/word/2010/wordprocessingInk" xmlns:wpg="http://schemas.microsoft.com/office/word/2010/wordprocessingGroup" xmlns:w14="http://schemas.microsoft.com/office/word/2010/wordml" xmlns:w="http://schemas.openxmlformats.org/wordprocessingml/2006/main" xmlns:w10="urn:schemas-microsoft-com:office:word" xmlns:wp14="http://schemas.microsoft.com/office/word/2010/wordprocessingDrawing" xmlns:v="urn:schemas-microsoft-com:vml" xmlns:o="urn:schemas-microsoft-com:office:office" xmlns:mc="http://schemas.openxmlformats.org/markup-compatibility/2006" xmlns:wpc="http://schemas.microsoft.com/office/word/2010/wordprocessingCanvas" xmlns="" val="0"/>
                         </a:ext>
                       </a:extLst>
                     </a:blip>
@@ -3187,7 +3187,7 @@
         <w:rPr>
           <w:rStyle w:val="FootnoteReference"/>
         </w:rPr>
-        <w:footnoteReference w:id="1"/>
+        <w:footnoteReference w:id="2"/>
       </w:r>
       <w:r>
         <w:t>. CouchDB baza podataka sprema podatke u obliku JSON-a (engl. JavaScript Object Notation) i spada u NoSQL baze podataka. Pristup podacima i upiti mogu se odvijati preko web preglednika putem HTTP protokola. Indeksiranje, spajanje i transformiranje dokumenata vrši se s JavaScript programskim jezikom. CouchDB odlično radi s modernim web i mobil</w:t>
@@ -3242,7 +3242,7 @@
         <w:rPr>
           <w:rStyle w:val="FootnoteReference"/>
         </w:rPr>
-        <w:footnoteReference w:id="2"/>
+        <w:footnoteReference w:id="3"/>
       </w:r>
       <w:r>
         <w:t xml:space="preserve"> stranici. Nakon izrade droplet-a dobije se javna IP adresa preko koje </w:t>
@@ -3318,7 +3318,7 @@
                     <pic:cNvPicPr/>
                   </pic:nvPicPr>
                   <pic:blipFill rotWithShape="1">
-                    <a:blip r:embed="rId16"/>
+                    <a:blip r:embed="rId15"/>
                     <a:srcRect l="18530" t="34442" r="19540" b="53529"/>
                     <a:stretch/>
                   </pic:blipFill>
@@ -3335,7 +3335,7 @@
                     </a:ln>
                     <a:extLst>
                       <a:ext uri="{53640926-AAD7-44D8-BBD7-CCE9431645EC}">
-                        <a14:shadowObscured xmlns:a14="http://schemas.microsoft.com/office/drawing/2010/main"/>
+                        <a14:shadowObscured xmlns:a14="http://schemas.microsoft.com/office/drawing/2010/main" xmlns:wps="http://schemas.microsoft.com/office/word/2010/wordprocessingShape" xmlns:wpi="http://schemas.microsoft.com/office/word/2010/wordprocessingInk" xmlns:wpg="http://schemas.microsoft.com/office/word/2010/wordprocessingGroup" xmlns:w14="http://schemas.microsoft.com/office/word/2010/wordml" xmlns:w="http://schemas.openxmlformats.org/wordprocessingml/2006/main" xmlns:w10="urn:schemas-microsoft-com:office:word" xmlns:wp14="http://schemas.microsoft.com/office/word/2010/wordprocessingDrawing" xmlns:v="urn:schemas-microsoft-com:vml" xmlns:o="urn:schemas-microsoft-com:office:office" xmlns:mc="http://schemas.openxmlformats.org/markup-compatibility/2006" xmlns:wpc="http://schemas.microsoft.com/office/word/2010/wordprocessingCanvas" xmlns=""/>
                       </a:ext>
                     </a:extLst>
                   </pic:spPr>
@@ -3731,13 +3731,7 @@
         <w:t>razgovor</w:t>
       </w:r>
       <w:r>
-        <w:t>a</w:t>
-      </w:r>
-      <w:r>
-        <w:t xml:space="preserve"> </w:t>
-      </w:r>
-      <w:r>
-        <w:t>izgleda</w:t>
+        <w:t>aizgleda</w:t>
       </w:r>
       <w:r>
         <w:t xml:space="preserve"> ovako:</w:t>
@@ -6270,10 +6264,10 @@
                     <pic:cNvPicPr/>
                   </pic:nvPicPr>
                   <pic:blipFill>
-                    <a:blip r:embed="rId17">
+                    <a:blip r:embed="rId16">
                       <a:extLst>
                         <a:ext uri="{28A0092B-C50C-407E-A947-70E740481C1C}">
-                          <a14:useLocalDpi xmlns:a14="http://schemas.microsoft.com/office/drawing/2010/main" val="0"/>
+                          <a14:useLocalDpi xmlns:a14="http://schemas.microsoft.com/office/drawing/2010/main" xmlns:wps="http://schemas.microsoft.com/office/word/2010/wordprocessingShape" xmlns:wpi="http://schemas.microsoft.com/office/word/2010/wordprocessingInk" xmlns:wpg="http://schemas.microsoft.com/office/word/2010/wordprocessingGroup" xmlns:w14="http://schemas.microsoft.com/office/word/2010/wordml" xmlns:w="http://schemas.openxmlformats.org/wordprocessingml/2006/main" xmlns:w10="urn:schemas-microsoft-com:office:word" xmlns:wp14="http://schemas.microsoft.com/office/word/2010/wordprocessingDrawing" xmlns:v="urn:schemas-microsoft-com:vml" xmlns:o="urn:schemas-microsoft-com:office:office" xmlns:mc="http://schemas.openxmlformats.org/markup-compatibility/2006" xmlns:wpc="http://schemas.microsoft.com/office/word/2010/wordprocessingCanvas" xmlns="" val="0"/>
                         </a:ext>
                       </a:extLst>
                     </a:blip>
@@ -6385,12 +6379,11 @@
       <w:r>
         <w:br w:type="page"/>
       </w:r>
-      <w:bookmarkStart w:id="4" w:name="_Toc439208648"/>
+      <w:bookmarkStart w:id="4" w:name="_Toc439208649"/>
       <w:r>
         <w:lastRenderedPageBreak/>
         <w:t>Arhitektura sustava</w:t>
       </w:r>
-      <w:bookmarkEnd w:id="4"/>
     </w:p>
     <w:p/>
     <w:p>
@@ -6398,10 +6391,7 @@
         <w:spacing w:line="360" w:lineRule="auto"/>
       </w:pPr>
       <w:r>
-        <w:t>Na sljedećoj slici prikazat ćemo arhitekturu sustava naše aplikacije te objasniti pojed</w:t>
-      </w:r>
-      <w:r>
-        <w:t>ine simbole i veze između njih.</w:t>
+        <w:t>Na sljedećoj slici biti će prikazana arhitektura sustava naše aplikacije te će biti objašnjeni pojedini simbole i veze između njih.</w:t>
       </w:r>
     </w:p>
     <w:p/>
@@ -6417,7 +6407,7 @@
           <wp:inline distT="0" distB="0" distL="0" distR="0">
             <wp:extent cx="4533900" cy="5829300"/>
             <wp:effectExtent l="19050" t="0" r="0" b="0"/>
-            <wp:docPr id="1" name="Picture 1" descr="C:\Users\JurmanLap\Desktop\22.png"/>
+            <wp:docPr id="9" name="Picture 1" descr="C:\Users\JurmanLap\Desktop\22.png"/>
             <wp:cNvGraphicFramePr>
               <a:graphicFrameLocks xmlns:a="http://schemas.openxmlformats.org/drawingml/2006/main" noChangeAspect="1"/>
             </wp:cNvGraphicFramePr>
@@ -6431,7 +6421,7 @@
                     </pic:cNvPicPr>
                   </pic:nvPicPr>
                   <pic:blipFill>
-                    <a:blip r:embed="rId18"/>
+                    <a:blip r:embed="rId17"/>
                     <a:srcRect/>
                     <a:stretch>
                       <a:fillRect/>
@@ -6483,7 +6473,7 @@
           <w:sz w:val="18"/>
           <w:szCs w:val="18"/>
         </w:rPr>
-        <w:t>4</w:t>
+        <w:t>3</w:t>
       </w:r>
       <w:r>
         <w:rPr>
@@ -6512,112 +6502,6 @@
         <w:spacing w:line="360" w:lineRule="auto"/>
         <w:jc w:val="both"/>
       </w:pPr>
-      <w:r>
-        <w:t>Za fun</w:t>
-      </w:r>
-      <w:r>
-        <w:t>k</w:t>
-      </w:r>
-      <w:r>
-        <w:t>c</w:t>
-      </w:r>
-      <w:r>
-        <w:t xml:space="preserve">ioniranje aplikacije korišten je </w:t>
-      </w:r>
-      <w:r>
-        <w:rPr>
-          <w:i/>
-        </w:rPr>
-        <w:t>Digital Ocean</w:t>
-      </w:r>
-      <w:r>
-        <w:rPr>
-          <w:i/>
-        </w:rPr>
-        <w:t xml:space="preserve"> </w:t>
-      </w:r>
-      <w:r>
-        <w:t>server</w:t>
-      </w:r>
-      <w:r>
-        <w:t xml:space="preserve"> koji je konstantno "</w:t>
-      </w:r>
-      <w:r>
-        <w:rPr>
-          <w:i/>
-        </w:rPr>
-        <w:t>online</w:t>
-      </w:r>
-      <w:r>
-        <w:t>" i</w:t>
-      </w:r>
-      <w:r>
-        <w:t xml:space="preserve"> na kojemu se nalazi CouchDB baza podataka </w:t>
-      </w:r>
-      <w:r>
-        <w:t xml:space="preserve">te </w:t>
-      </w:r>
-      <w:r>
-        <w:t xml:space="preserve">svi </w:t>
-      </w:r>
-      <w:r>
-        <w:t>n</w:t>
-      </w:r>
-      <w:r>
-        <w:t>ode.js web se</w:t>
-      </w:r>
-      <w:r>
-        <w:t xml:space="preserve">rvisi koje koristi aplikacija. </w:t>
-      </w:r>
-      <w:r>
-        <w:t>Korisnik prilikom pokretanja aplikacije dobiva mogućnost prijave ili registriranja</w:t>
-      </w:r>
-      <w:r>
-        <w:t xml:space="preserve"> u sustav</w:t>
-      </w:r>
-      <w:r>
-        <w:t>. Nakon unosa podataka i odabira željenog gumba,</w:t>
-      </w:r>
-      <w:r>
-        <w:t xml:space="preserve"> ovisno o odabiru,</w:t>
-      </w:r>
-      <w:r>
-        <w:t xml:space="preserve"> node.js web ser</w:t>
-      </w:r>
-      <w:r>
-        <w:t>vis čita podatke iz baze (prijava) ili ih zapisuje</w:t>
-      </w:r>
-      <w:r>
-        <w:t xml:space="preserve"> i kreira novi dokument u bazi</w:t>
-      </w:r>
-      <w:r>
-        <w:t xml:space="preserve"> (registracija). Nakon </w:t>
-      </w:r>
-      <w:r>
-        <w:lastRenderedPageBreak/>
-        <w:t>uspješne prijave, aplikacija funkcionira na način da se svaka</w:t>
-      </w:r>
-      <w:r>
-        <w:t xml:space="preserve"> njena</w:t>
-      </w:r>
-      <w:r>
-        <w:t xml:space="preserve"> funkcionalnost</w:t>
-      </w:r>
-      <w:r>
-        <w:t xml:space="preserve"> realizira</w:t>
-      </w:r>
-      <w:r>
-        <w:t xml:space="preserve"> </w:t>
-      </w:r>
-      <w:r>
-        <w:t>korištenjem</w:t>
-      </w:r>
-      <w:r>
-        <w:t xml:space="preserve"> različitih node.js web servisa</w:t>
-      </w:r>
-      <w:r>
-        <w:t xml:space="preserve"> koji se nalaze na serveru i konstantno imaju interakciju sa aplikacijom i podacima iz couchDB baze podataka. Za pohranu slike korisnika, aplikacija ima interakciju sa unutarnjom memorijom mobilnog uređaja svakog pojedinog korisnika. </w:t>
-      </w:r>
     </w:p>
     <w:p>
       <w:pPr>
@@ -6627,22 +6511,1099 @@
     </w:p>
     <w:p>
       <w:pPr>
-        <w:spacing w:after="200" w:line="276" w:lineRule="auto"/>
-      </w:pPr>
-      <w:r>
-        <w:br w:type="page"/>
-      </w:r>
-    </w:p>
+        <w:spacing w:line="360" w:lineRule="auto"/>
+        <w:jc w:val="both"/>
+      </w:pPr>
+    </w:p>
+    <w:p>
+      <w:pPr>
+        <w:spacing w:line="360" w:lineRule="auto"/>
+        <w:jc w:val="both"/>
+      </w:pPr>
+    </w:p>
+    <w:p>
+      <w:pPr>
+        <w:pStyle w:val="FOINaslov2"/>
+        <w:spacing w:line="360" w:lineRule="auto"/>
+      </w:pPr>
+      <w:r>
+        <w:lastRenderedPageBreak/>
+        <w:t>Objašnjenje simbola</w:t>
+      </w:r>
+    </w:p>
+    <w:tbl>
+      <w:tblPr>
+        <w:tblStyle w:val="LightGrid-Accent5"/>
+        <w:tblW w:w="0" w:type="auto"/>
+        <w:tblLook w:val="04A0"/>
+      </w:tblPr>
+      <w:tblGrid>
+        <w:gridCol w:w="2661"/>
+        <w:gridCol w:w="1416"/>
+        <w:gridCol w:w="5103"/>
+      </w:tblGrid>
+      <w:tr>
+        <w:trPr>
+          <w:cnfStyle w:val="100000000000"/>
+        </w:trPr>
+        <w:tc>
+          <w:tcPr>
+            <w:cnfStyle w:val="001000000000"/>
+            <w:tcW w:w="2661" w:type="dxa"/>
+            <w:vAlign w:val="center"/>
+          </w:tcPr>
+          <w:p>
+            <w:pPr>
+              <w:spacing w:line="360" w:lineRule="auto"/>
+              <w:jc w:val="center"/>
+              <w:rPr>
+                <w:sz w:val="24"/>
+                <w:szCs w:val="24"/>
+              </w:rPr>
+            </w:pPr>
+            <w:r>
+              <w:rPr>
+                <w:sz w:val="24"/>
+                <w:szCs w:val="24"/>
+              </w:rPr>
+              <w:t>Izgled simbola</w:t>
+            </w:r>
+          </w:p>
+        </w:tc>
+        <w:tc>
+          <w:tcPr>
+            <w:tcW w:w="1416" w:type="dxa"/>
+            <w:vAlign w:val="center"/>
+          </w:tcPr>
+          <w:p>
+            <w:pPr>
+              <w:spacing w:line="276" w:lineRule="auto"/>
+              <w:jc w:val="center"/>
+              <w:cnfStyle w:val="100000000000"/>
+              <w:rPr>
+                <w:sz w:val="24"/>
+                <w:szCs w:val="24"/>
+              </w:rPr>
+            </w:pPr>
+            <w:r>
+              <w:rPr>
+                <w:sz w:val="24"/>
+                <w:szCs w:val="24"/>
+              </w:rPr>
+              <w:t>Naziv</w:t>
+            </w:r>
+          </w:p>
+        </w:tc>
+        <w:tc>
+          <w:tcPr>
+            <w:tcW w:w="5103" w:type="dxa"/>
+            <w:vAlign w:val="center"/>
+          </w:tcPr>
+          <w:p>
+            <w:pPr>
+              <w:spacing w:line="360" w:lineRule="auto"/>
+              <w:jc w:val="center"/>
+              <w:cnfStyle w:val="100000000000"/>
+              <w:rPr>
+                <w:sz w:val="24"/>
+                <w:szCs w:val="24"/>
+              </w:rPr>
+            </w:pPr>
+            <w:r>
+              <w:rPr>
+                <w:sz w:val="24"/>
+                <w:szCs w:val="24"/>
+              </w:rPr>
+              <w:t>Opis</w:t>
+            </w:r>
+          </w:p>
+        </w:tc>
+      </w:tr>
+      <w:tr>
+        <w:trPr>
+          <w:cnfStyle w:val="000000100000"/>
+        </w:trPr>
+        <w:tc>
+          <w:tcPr>
+            <w:cnfStyle w:val="001000000000"/>
+            <w:tcW w:w="2661" w:type="dxa"/>
+            <w:vAlign w:val="center"/>
+          </w:tcPr>
+          <w:p>
+            <w:pPr>
+              <w:jc w:val="center"/>
+              <w:rPr>
+                <w:sz w:val="24"/>
+                <w:szCs w:val="24"/>
+              </w:rPr>
+            </w:pPr>
+            <w:r>
+              <w:rPr>
+                <w:noProof/>
+              </w:rPr>
+              <w:drawing>
+                <wp:inline distT="0" distB="0" distL="0" distR="0">
+                  <wp:extent cx="858200" cy="1201479"/>
+                  <wp:effectExtent l="19050" t="0" r="0" b="0"/>
+                  <wp:docPr id="35" name="Picture 15" descr="C:\Users\JurmanLap\Desktop\7.png"/>
+                  <wp:cNvGraphicFramePr>
+                    <a:graphicFrameLocks xmlns:a="http://schemas.openxmlformats.org/drawingml/2006/main" noChangeAspect="1"/>
+                  </wp:cNvGraphicFramePr>
+                  <a:graphic xmlns:a="http://schemas.openxmlformats.org/drawingml/2006/main">
+                    <a:graphicData uri="http://schemas.openxmlformats.org/drawingml/2006/picture">
+                      <pic:pic xmlns:pic="http://schemas.openxmlformats.org/drawingml/2006/picture">
+                        <pic:nvPicPr>
+                          <pic:cNvPr id="0" name="Picture 15" descr="C:\Users\JurmanLap\Desktop\7.png"/>
+                          <pic:cNvPicPr>
+                            <a:picLocks noChangeAspect="1" noChangeArrowheads="1"/>
+                          </pic:cNvPicPr>
+                        </pic:nvPicPr>
+                        <pic:blipFill>
+                          <a:blip r:embed="rId18"/>
+                          <a:srcRect/>
+                          <a:stretch>
+                            <a:fillRect/>
+                          </a:stretch>
+                        </pic:blipFill>
+                        <pic:spPr bwMode="auto">
+                          <a:xfrm>
+                            <a:off x="0" y="0"/>
+                            <a:ext cx="864412" cy="1210176"/>
+                          </a:xfrm>
+                          <a:prstGeom prst="rect">
+                            <a:avLst/>
+                          </a:prstGeom>
+                          <a:noFill/>
+                          <a:ln w="9525">
+                            <a:noFill/>
+                            <a:miter lim="800000"/>
+                            <a:headEnd/>
+                            <a:tailEnd/>
+                          </a:ln>
+                        </pic:spPr>
+                      </pic:pic>
+                    </a:graphicData>
+                  </a:graphic>
+                </wp:inline>
+              </w:drawing>
+            </w:r>
+          </w:p>
+        </w:tc>
+        <w:tc>
+          <w:tcPr>
+            <w:tcW w:w="1416" w:type="dxa"/>
+            <w:vAlign w:val="center"/>
+          </w:tcPr>
+          <w:p>
+            <w:pPr>
+              <w:spacing w:line="276" w:lineRule="auto"/>
+              <w:jc w:val="center"/>
+              <w:cnfStyle w:val="000000100000"/>
+              <w:rPr>
+                <w:sz w:val="24"/>
+                <w:szCs w:val="24"/>
+              </w:rPr>
+            </w:pPr>
+            <w:r>
+              <w:rPr>
+                <w:sz w:val="24"/>
+                <w:szCs w:val="24"/>
+              </w:rPr>
+              <w:t>Korisnik aplikacije</w:t>
+            </w:r>
+          </w:p>
+        </w:tc>
+        <w:tc>
+          <w:tcPr>
+            <w:tcW w:w="5103" w:type="dxa"/>
+            <w:vAlign w:val="center"/>
+          </w:tcPr>
+          <w:p>
+            <w:pPr>
+              <w:spacing w:line="360" w:lineRule="auto"/>
+              <w:jc w:val="both"/>
+              <w:cnfStyle w:val="000000100000"/>
+              <w:rPr>
+                <w:sz w:val="24"/>
+                <w:szCs w:val="24"/>
+              </w:rPr>
+            </w:pPr>
+            <w:r>
+              <w:rPr>
+                <w:sz w:val="24"/>
+                <w:szCs w:val="24"/>
+              </w:rPr>
+              <w:t>Podrazumijeva pojedinog korisnika aplikacije. Korisnik aplikacije može biti klijent koji je naručio aplikaciju ali i svi korisnici koji su aplikaciju skinuli sa Google Play-a.</w:t>
+            </w:r>
+          </w:p>
+        </w:tc>
+      </w:tr>
+      <w:tr>
+        <w:trPr>
+          <w:cnfStyle w:val="000000010000"/>
+        </w:trPr>
+        <w:tc>
+          <w:tcPr>
+            <w:cnfStyle w:val="001000000000"/>
+            <w:tcW w:w="2661" w:type="dxa"/>
+            <w:vAlign w:val="center"/>
+          </w:tcPr>
+          <w:p>
+            <w:pPr>
+              <w:jc w:val="center"/>
+              <w:rPr>
+                <w:sz w:val="24"/>
+                <w:szCs w:val="24"/>
+              </w:rPr>
+            </w:pPr>
+            <w:r>
+              <w:rPr>
+                <w:noProof/>
+              </w:rPr>
+              <w:drawing>
+                <wp:inline distT="0" distB="0" distL="0" distR="0">
+                  <wp:extent cx="969778" cy="1426276"/>
+                  <wp:effectExtent l="19050" t="0" r="1772" b="0"/>
+                  <wp:docPr id="36" name="Picture 9" descr="C:\Users\JurmanLap\Desktop\5.png"/>
+                  <wp:cNvGraphicFramePr>
+                    <a:graphicFrameLocks xmlns:a="http://schemas.openxmlformats.org/drawingml/2006/main" noChangeAspect="1"/>
+                  </wp:cNvGraphicFramePr>
+                  <a:graphic xmlns:a="http://schemas.openxmlformats.org/drawingml/2006/main">
+                    <a:graphicData uri="http://schemas.openxmlformats.org/drawingml/2006/picture">
+                      <pic:pic xmlns:pic="http://schemas.openxmlformats.org/drawingml/2006/picture">
+                        <pic:nvPicPr>
+                          <pic:cNvPr id="0" name="Picture 9" descr="C:\Users\JurmanLap\Desktop\5.png"/>
+                          <pic:cNvPicPr>
+                            <a:picLocks noChangeAspect="1" noChangeArrowheads="1"/>
+                          </pic:cNvPicPr>
+                        </pic:nvPicPr>
+                        <pic:blipFill>
+                          <a:blip r:embed="rId19"/>
+                          <a:srcRect/>
+                          <a:stretch>
+                            <a:fillRect/>
+                          </a:stretch>
+                        </pic:blipFill>
+                        <pic:spPr bwMode="auto">
+                          <a:xfrm>
+                            <a:off x="0" y="0"/>
+                            <a:ext cx="969921" cy="1426486"/>
+                          </a:xfrm>
+                          <a:prstGeom prst="rect">
+                            <a:avLst/>
+                          </a:prstGeom>
+                          <a:noFill/>
+                          <a:ln w="9525">
+                            <a:noFill/>
+                            <a:miter lim="800000"/>
+                            <a:headEnd/>
+                            <a:tailEnd/>
+                          </a:ln>
+                        </pic:spPr>
+                      </pic:pic>
+                    </a:graphicData>
+                  </a:graphic>
+                </wp:inline>
+              </w:drawing>
+            </w:r>
+          </w:p>
+        </w:tc>
+        <w:tc>
+          <w:tcPr>
+            <w:tcW w:w="1416" w:type="dxa"/>
+            <w:vAlign w:val="center"/>
+          </w:tcPr>
+          <w:p>
+            <w:pPr>
+              <w:spacing w:line="276" w:lineRule="auto"/>
+              <w:jc w:val="center"/>
+              <w:cnfStyle w:val="000000010000"/>
+              <w:rPr>
+                <w:sz w:val="24"/>
+                <w:szCs w:val="24"/>
+              </w:rPr>
+            </w:pPr>
+            <w:r>
+              <w:rPr>
+                <w:sz w:val="24"/>
+                <w:szCs w:val="24"/>
+              </w:rPr>
+              <w:t>Aplikacija</w:t>
+            </w:r>
+          </w:p>
+        </w:tc>
+        <w:tc>
+          <w:tcPr>
+            <w:tcW w:w="5103" w:type="dxa"/>
+            <w:vAlign w:val="center"/>
+          </w:tcPr>
+          <w:p>
+            <w:pPr>
+              <w:spacing w:line="360" w:lineRule="auto"/>
+              <w:jc w:val="both"/>
+              <w:cnfStyle w:val="000000010000"/>
+              <w:rPr>
+                <w:sz w:val="24"/>
+                <w:szCs w:val="24"/>
+              </w:rPr>
+            </w:pPr>
+            <w:r>
+              <w:rPr>
+                <w:sz w:val="24"/>
+                <w:szCs w:val="24"/>
+              </w:rPr>
+              <w:t>Podrazumijeva dio programskog proizvoda kojim može rukovati korisnik. To uključuje sve aktivnosti unutar same aplikacije kojima može navigirati korisnik uključujući različite slike zaslona, obrasce za unos, pretraživanje,  mijenjanje, odabir i sl.</w:t>
+            </w:r>
+          </w:p>
+        </w:tc>
+      </w:tr>
+      <w:tr>
+        <w:trPr>
+          <w:cnfStyle w:val="000000100000"/>
+        </w:trPr>
+        <w:tc>
+          <w:tcPr>
+            <w:cnfStyle w:val="001000000000"/>
+            <w:tcW w:w="2661" w:type="dxa"/>
+            <w:vAlign w:val="center"/>
+          </w:tcPr>
+          <w:p>
+            <w:pPr>
+              <w:jc w:val="center"/>
+              <w:rPr>
+                <w:sz w:val="24"/>
+                <w:szCs w:val="24"/>
+              </w:rPr>
+            </w:pPr>
+            <w:r>
+              <w:rPr>
+                <w:noProof/>
+              </w:rPr>
+              <w:drawing>
+                <wp:inline distT="0" distB="0" distL="0" distR="0">
+                  <wp:extent cx="1533304" cy="1050944"/>
+                  <wp:effectExtent l="19050" t="0" r="0" b="0"/>
+                  <wp:docPr id="37" name="Picture 10" descr="C:\Users\JurmanLap\Desktop\1.png"/>
+                  <wp:cNvGraphicFramePr>
+                    <a:graphicFrameLocks xmlns:a="http://schemas.openxmlformats.org/drawingml/2006/main" noChangeAspect="1"/>
+                  </wp:cNvGraphicFramePr>
+                  <a:graphic xmlns:a="http://schemas.openxmlformats.org/drawingml/2006/main">
+                    <a:graphicData uri="http://schemas.openxmlformats.org/drawingml/2006/picture">
+                      <pic:pic xmlns:pic="http://schemas.openxmlformats.org/drawingml/2006/picture">
+                        <pic:nvPicPr>
+                          <pic:cNvPr id="0" name="Picture 10" descr="C:\Users\JurmanLap\Desktop\1.png"/>
+                          <pic:cNvPicPr>
+                            <a:picLocks noChangeAspect="1" noChangeArrowheads="1"/>
+                          </pic:cNvPicPr>
+                        </pic:nvPicPr>
+                        <pic:blipFill>
+                          <a:blip r:embed="rId20" cstate="print"/>
+                          <a:srcRect/>
+                          <a:stretch>
+                            <a:fillRect/>
+                          </a:stretch>
+                        </pic:blipFill>
+                        <pic:spPr bwMode="auto">
+                          <a:xfrm>
+                            <a:off x="0" y="0"/>
+                            <a:ext cx="1533311" cy="1050949"/>
+                          </a:xfrm>
+                          <a:prstGeom prst="rect">
+                            <a:avLst/>
+                          </a:prstGeom>
+                          <a:noFill/>
+                          <a:ln w="9525">
+                            <a:noFill/>
+                            <a:miter lim="800000"/>
+                            <a:headEnd/>
+                            <a:tailEnd/>
+                          </a:ln>
+                        </pic:spPr>
+                      </pic:pic>
+                    </a:graphicData>
+                  </a:graphic>
+                </wp:inline>
+              </w:drawing>
+            </w:r>
+          </w:p>
+        </w:tc>
+        <w:tc>
+          <w:tcPr>
+            <w:tcW w:w="1416" w:type="dxa"/>
+            <w:vAlign w:val="center"/>
+          </w:tcPr>
+          <w:p>
+            <w:pPr>
+              <w:spacing w:line="276" w:lineRule="auto"/>
+              <w:jc w:val="center"/>
+              <w:cnfStyle w:val="000000100000"/>
+              <w:rPr>
+                <w:sz w:val="24"/>
+                <w:szCs w:val="24"/>
+              </w:rPr>
+            </w:pPr>
+            <w:r>
+              <w:rPr>
+                <w:sz w:val="24"/>
+                <w:szCs w:val="24"/>
+              </w:rPr>
+              <w:t>"Cloud"</w:t>
+            </w:r>
+          </w:p>
+        </w:tc>
+        <w:tc>
+          <w:tcPr>
+            <w:tcW w:w="5103" w:type="dxa"/>
+            <w:vAlign w:val="center"/>
+          </w:tcPr>
+          <w:p>
+            <w:pPr>
+              <w:spacing w:line="360" w:lineRule="auto"/>
+              <w:jc w:val="both"/>
+              <w:cnfStyle w:val="000000100000"/>
+              <w:rPr>
+                <w:sz w:val="24"/>
+                <w:szCs w:val="24"/>
+              </w:rPr>
+            </w:pPr>
+            <w:r>
+              <w:rPr>
+                <w:sz w:val="24"/>
+                <w:szCs w:val="24"/>
+              </w:rPr>
+              <w:t>Podrazumijeva koncept koji nudi pristup (u našem slučaju podacima u bazi i web servisima) uz karakteristike kao što su centralizacija, stalna dostupnost, kontroliran korisnički pristup,  sigurnost itd.</w:t>
+            </w:r>
+          </w:p>
+        </w:tc>
+      </w:tr>
+      <w:tr>
+        <w:trPr>
+          <w:cnfStyle w:val="000000010000"/>
+        </w:trPr>
+        <w:tc>
+          <w:tcPr>
+            <w:cnfStyle w:val="001000000000"/>
+            <w:tcW w:w="2661" w:type="dxa"/>
+            <w:vAlign w:val="center"/>
+          </w:tcPr>
+          <w:p>
+            <w:pPr>
+              <w:jc w:val="center"/>
+              <w:rPr>
+                <w:sz w:val="24"/>
+                <w:szCs w:val="24"/>
+              </w:rPr>
+            </w:pPr>
+            <w:r>
+              <w:rPr>
+                <w:noProof/>
+              </w:rPr>
+              <w:drawing>
+                <wp:inline distT="0" distB="0" distL="0" distR="0">
+                  <wp:extent cx="1073785" cy="1116330"/>
+                  <wp:effectExtent l="19050" t="0" r="0" b="0"/>
+                  <wp:docPr id="38" name="Picture 11" descr="C:\Users\JurmanLap\Desktop\2.png"/>
+                  <wp:cNvGraphicFramePr>
+                    <a:graphicFrameLocks xmlns:a="http://schemas.openxmlformats.org/drawingml/2006/main" noChangeAspect="1"/>
+                  </wp:cNvGraphicFramePr>
+                  <a:graphic xmlns:a="http://schemas.openxmlformats.org/drawingml/2006/main">
+                    <a:graphicData uri="http://schemas.openxmlformats.org/drawingml/2006/picture">
+                      <pic:pic xmlns:pic="http://schemas.openxmlformats.org/drawingml/2006/picture">
+                        <pic:nvPicPr>
+                          <pic:cNvPr id="0" name="Picture 11" descr="C:\Users\JurmanLap\Desktop\2.png"/>
+                          <pic:cNvPicPr>
+                            <a:picLocks noChangeAspect="1" noChangeArrowheads="1"/>
+                          </pic:cNvPicPr>
+                        </pic:nvPicPr>
+                        <pic:blipFill>
+                          <a:blip r:embed="rId21"/>
+                          <a:srcRect/>
+                          <a:stretch>
+                            <a:fillRect/>
+                          </a:stretch>
+                        </pic:blipFill>
+                        <pic:spPr bwMode="auto">
+                          <a:xfrm>
+                            <a:off x="0" y="0"/>
+                            <a:ext cx="1073785" cy="1116330"/>
+                          </a:xfrm>
+                          <a:prstGeom prst="rect">
+                            <a:avLst/>
+                          </a:prstGeom>
+                          <a:noFill/>
+                          <a:ln w="9525">
+                            <a:noFill/>
+                            <a:miter lim="800000"/>
+                            <a:headEnd/>
+                            <a:tailEnd/>
+                          </a:ln>
+                        </pic:spPr>
+                      </pic:pic>
+                    </a:graphicData>
+                  </a:graphic>
+                </wp:inline>
+              </w:drawing>
+            </w:r>
+          </w:p>
+        </w:tc>
+        <w:tc>
+          <w:tcPr>
+            <w:tcW w:w="1416" w:type="dxa"/>
+            <w:vAlign w:val="center"/>
+          </w:tcPr>
+          <w:p>
+            <w:pPr>
+              <w:spacing w:line="276" w:lineRule="auto"/>
+              <w:jc w:val="center"/>
+              <w:cnfStyle w:val="000000010000"/>
+              <w:rPr>
+                <w:sz w:val="24"/>
+                <w:szCs w:val="24"/>
+              </w:rPr>
+            </w:pPr>
+            <w:r>
+              <w:rPr>
+                <w:sz w:val="24"/>
+                <w:szCs w:val="24"/>
+              </w:rPr>
+              <w:t>Node.js web servisi</w:t>
+            </w:r>
+          </w:p>
+        </w:tc>
+        <w:tc>
+          <w:tcPr>
+            <w:tcW w:w="5103" w:type="dxa"/>
+            <w:vAlign w:val="center"/>
+          </w:tcPr>
+          <w:p>
+            <w:pPr>
+              <w:spacing w:line="360" w:lineRule="auto"/>
+              <w:jc w:val="both"/>
+              <w:cnfStyle w:val="000000010000"/>
+              <w:rPr>
+                <w:sz w:val="24"/>
+                <w:szCs w:val="24"/>
+              </w:rPr>
+            </w:pPr>
+            <w:r>
+              <w:rPr>
+                <w:sz w:val="24"/>
+                <w:szCs w:val="24"/>
+              </w:rPr>
+              <w:t>Predstavlja web servise smještene na "Cloud" serveru gdje su konstantno pokrenuti. Napisani su u obliku node.js skripti. Služe kao posrednici između aplikacije i baze podataka, a svaki ima točno određenu funkciju odnosno zadaću.</w:t>
+            </w:r>
+          </w:p>
+        </w:tc>
+      </w:tr>
+      <w:tr>
+        <w:trPr>
+          <w:cnfStyle w:val="000000100000"/>
+        </w:trPr>
+        <w:tc>
+          <w:tcPr>
+            <w:cnfStyle w:val="001000000000"/>
+            <w:tcW w:w="2661" w:type="dxa"/>
+            <w:vAlign w:val="center"/>
+          </w:tcPr>
+          <w:p>
+            <w:pPr>
+              <w:jc w:val="center"/>
+              <w:rPr>
+                <w:sz w:val="24"/>
+                <w:szCs w:val="24"/>
+              </w:rPr>
+            </w:pPr>
+            <w:r>
+              <w:rPr>
+                <w:noProof/>
+              </w:rPr>
+              <w:drawing>
+                <wp:inline distT="0" distB="0" distL="0" distR="0">
+                  <wp:extent cx="818515" cy="967740"/>
+                  <wp:effectExtent l="19050" t="0" r="635" b="0"/>
+                  <wp:docPr id="39" name="Picture 12" descr="C:\Users\JurmanLap\Desktop\3.png"/>
+                  <wp:cNvGraphicFramePr>
+                    <a:graphicFrameLocks xmlns:a="http://schemas.openxmlformats.org/drawingml/2006/main" noChangeAspect="1"/>
+                  </wp:cNvGraphicFramePr>
+                  <a:graphic xmlns:a="http://schemas.openxmlformats.org/drawingml/2006/main">
+                    <a:graphicData uri="http://schemas.openxmlformats.org/drawingml/2006/picture">
+                      <pic:pic xmlns:pic="http://schemas.openxmlformats.org/drawingml/2006/picture">
+                        <pic:nvPicPr>
+                          <pic:cNvPr id="0" name="Picture 12" descr="C:\Users\JurmanLap\Desktop\3.png"/>
+                          <pic:cNvPicPr>
+                            <a:picLocks noChangeAspect="1" noChangeArrowheads="1"/>
+                          </pic:cNvPicPr>
+                        </pic:nvPicPr>
+                        <pic:blipFill>
+                          <a:blip r:embed="rId22"/>
+                          <a:srcRect/>
+                          <a:stretch>
+                            <a:fillRect/>
+                          </a:stretch>
+                        </pic:blipFill>
+                        <pic:spPr bwMode="auto">
+                          <a:xfrm>
+                            <a:off x="0" y="0"/>
+                            <a:ext cx="818515" cy="967740"/>
+                          </a:xfrm>
+                          <a:prstGeom prst="rect">
+                            <a:avLst/>
+                          </a:prstGeom>
+                          <a:noFill/>
+                          <a:ln w="9525">
+                            <a:noFill/>
+                            <a:miter lim="800000"/>
+                            <a:headEnd/>
+                            <a:tailEnd/>
+                          </a:ln>
+                        </pic:spPr>
+                      </pic:pic>
+                    </a:graphicData>
+                  </a:graphic>
+                </wp:inline>
+              </w:drawing>
+            </w:r>
+          </w:p>
+        </w:tc>
+        <w:tc>
+          <w:tcPr>
+            <w:tcW w:w="1416" w:type="dxa"/>
+            <w:vAlign w:val="center"/>
+          </w:tcPr>
+          <w:p>
+            <w:pPr>
+              <w:spacing w:line="276" w:lineRule="auto"/>
+              <w:jc w:val="center"/>
+              <w:cnfStyle w:val="000000100000"/>
+              <w:rPr>
+                <w:sz w:val="24"/>
+                <w:szCs w:val="24"/>
+              </w:rPr>
+            </w:pPr>
+            <w:r>
+              <w:rPr>
+                <w:sz w:val="24"/>
+                <w:szCs w:val="24"/>
+              </w:rPr>
+              <w:t>CouchDB baza podataka</w:t>
+            </w:r>
+          </w:p>
+        </w:tc>
+        <w:tc>
+          <w:tcPr>
+            <w:tcW w:w="5103" w:type="dxa"/>
+            <w:vAlign w:val="center"/>
+          </w:tcPr>
+          <w:p>
+            <w:pPr>
+              <w:spacing w:line="360" w:lineRule="auto"/>
+              <w:jc w:val="both"/>
+              <w:cnfStyle w:val="000000100000"/>
+              <w:rPr>
+                <w:sz w:val="24"/>
+                <w:szCs w:val="24"/>
+              </w:rPr>
+            </w:pPr>
+            <w:r>
+              <w:rPr>
+                <w:sz w:val="24"/>
+                <w:szCs w:val="24"/>
+              </w:rPr>
+              <w:t xml:space="preserve">CouchDB baza podataka smještena na "Cloud" serveru. U njoj su zapisani svi podaci potrebni za nesmetan rad aplikacije, koji se konstantno mijenjaju ovisno o korisnikovoj interakciji s aplikacijom. Također, baza podataka sadrži i poglede koje koriste različiti node.js web servisi. </w:t>
+            </w:r>
+          </w:p>
+        </w:tc>
+      </w:tr>
+      <w:tr>
+        <w:trPr>
+          <w:cnfStyle w:val="000000010000"/>
+        </w:trPr>
+        <w:tc>
+          <w:tcPr>
+            <w:cnfStyle w:val="001000000000"/>
+            <w:tcW w:w="2661" w:type="dxa"/>
+            <w:vAlign w:val="center"/>
+          </w:tcPr>
+          <w:p>
+            <w:pPr>
+              <w:jc w:val="center"/>
+              <w:rPr>
+                <w:noProof/>
+                <w:sz w:val="24"/>
+                <w:szCs w:val="24"/>
+              </w:rPr>
+            </w:pPr>
+            <w:r>
+              <w:rPr>
+                <w:noProof/>
+              </w:rPr>
+              <w:lastRenderedPageBreak/>
+              <w:drawing>
+                <wp:inline distT="0" distB="0" distL="0" distR="0">
+                  <wp:extent cx="1312609" cy="1281402"/>
+                  <wp:effectExtent l="19050" t="0" r="1841" b="0"/>
+                  <wp:docPr id="40" name="Picture 13" descr="C:\Users\JurmanLap\Desktop\4.png"/>
+                  <wp:cNvGraphicFramePr>
+                    <a:graphicFrameLocks xmlns:a="http://schemas.openxmlformats.org/drawingml/2006/main" noChangeAspect="1"/>
+                  </wp:cNvGraphicFramePr>
+                  <a:graphic xmlns:a="http://schemas.openxmlformats.org/drawingml/2006/main">
+                    <a:graphicData uri="http://schemas.openxmlformats.org/drawingml/2006/picture">
+                      <pic:pic xmlns:pic="http://schemas.openxmlformats.org/drawingml/2006/picture">
+                        <pic:nvPicPr>
+                          <pic:cNvPr id="0" name="Picture 13" descr="C:\Users\JurmanLap\Desktop\4.png"/>
+                          <pic:cNvPicPr>
+                            <a:picLocks noChangeAspect="1" noChangeArrowheads="1"/>
+                          </pic:cNvPicPr>
+                        </pic:nvPicPr>
+                        <pic:blipFill>
+                          <a:blip r:embed="rId23"/>
+                          <a:srcRect/>
+                          <a:stretch>
+                            <a:fillRect/>
+                          </a:stretch>
+                        </pic:blipFill>
+                        <pic:spPr bwMode="auto">
+                          <a:xfrm>
+                            <a:off x="0" y="0"/>
+                            <a:ext cx="1320410" cy="1289018"/>
+                          </a:xfrm>
+                          <a:prstGeom prst="rect">
+                            <a:avLst/>
+                          </a:prstGeom>
+                          <a:noFill/>
+                          <a:ln w="9525">
+                            <a:noFill/>
+                            <a:miter lim="800000"/>
+                            <a:headEnd/>
+                            <a:tailEnd/>
+                          </a:ln>
+                        </pic:spPr>
+                      </pic:pic>
+                    </a:graphicData>
+                  </a:graphic>
+                </wp:inline>
+              </w:drawing>
+            </w:r>
+          </w:p>
+        </w:tc>
+        <w:tc>
+          <w:tcPr>
+            <w:tcW w:w="1416" w:type="dxa"/>
+            <w:vAlign w:val="center"/>
+          </w:tcPr>
+          <w:p>
+            <w:pPr>
+              <w:spacing w:line="276" w:lineRule="auto"/>
+              <w:jc w:val="center"/>
+              <w:cnfStyle w:val="000000010000"/>
+              <w:rPr>
+                <w:sz w:val="24"/>
+                <w:szCs w:val="24"/>
+              </w:rPr>
+            </w:pPr>
+            <w:r>
+              <w:rPr>
+                <w:sz w:val="24"/>
+                <w:szCs w:val="24"/>
+              </w:rPr>
+              <w:t>Server na kojem se nalaze web servisi i baza podataka</w:t>
+            </w:r>
+          </w:p>
+        </w:tc>
+        <w:tc>
+          <w:tcPr>
+            <w:tcW w:w="5103" w:type="dxa"/>
+            <w:vAlign w:val="center"/>
+          </w:tcPr>
+          <w:p>
+            <w:pPr>
+              <w:spacing w:line="360" w:lineRule="auto"/>
+              <w:jc w:val="both"/>
+              <w:cnfStyle w:val="000000010000"/>
+              <w:rPr>
+                <w:sz w:val="24"/>
+                <w:szCs w:val="24"/>
+              </w:rPr>
+            </w:pPr>
+            <w:r>
+              <w:rPr>
+                <w:sz w:val="24"/>
+                <w:szCs w:val="24"/>
+              </w:rPr>
+              <w:t xml:space="preserve">Server sa stranice </w:t>
+            </w:r>
+            <w:r>
+              <w:rPr>
+                <w:i/>
+                <w:sz w:val="24"/>
+                <w:szCs w:val="24"/>
+              </w:rPr>
+              <w:t>"DigitalOcean".</w:t>
+            </w:r>
+            <w:r>
+              <w:rPr>
+                <w:sz w:val="24"/>
+                <w:szCs w:val="24"/>
+              </w:rPr>
+              <w:t xml:space="preserve"> IP adresa mu je 104.236.58.50. Na serveru se nalazi CouchDB baza podataka i node.js web servisi koji su pokrenuti u node modulu </w:t>
+            </w:r>
+            <w:r>
+              <w:rPr>
+                <w:i/>
+                <w:sz w:val="24"/>
+                <w:szCs w:val="24"/>
+              </w:rPr>
+              <w:t>"forever"</w:t>
+            </w:r>
+            <w:r>
+              <w:rPr>
+                <w:sz w:val="24"/>
+                <w:szCs w:val="24"/>
+              </w:rPr>
+              <w:t>. Od ostalih node modula instalirani su</w:t>
+            </w:r>
+            <w:r>
+              <w:rPr>
+                <w:i/>
+                <w:sz w:val="24"/>
+                <w:szCs w:val="24"/>
+              </w:rPr>
+              <w:t>: body-parser</w:t>
+            </w:r>
+            <w:r>
+              <w:rPr>
+                <w:sz w:val="24"/>
+                <w:szCs w:val="24"/>
+              </w:rPr>
+              <w:t>,</w:t>
+            </w:r>
+            <w:r>
+              <w:rPr>
+                <w:i/>
+                <w:sz w:val="24"/>
+                <w:szCs w:val="24"/>
+              </w:rPr>
+              <w:t xml:space="preserve"> express</w:t>
+            </w:r>
+            <w:r>
+              <w:rPr>
+                <w:sz w:val="24"/>
+                <w:szCs w:val="24"/>
+              </w:rPr>
+              <w:t>,</w:t>
+            </w:r>
+            <w:r>
+              <w:rPr>
+                <w:i/>
+                <w:sz w:val="24"/>
+                <w:szCs w:val="24"/>
+              </w:rPr>
+              <w:t xml:space="preserve"> nano </w:t>
+            </w:r>
+            <w:r>
+              <w:rPr>
+                <w:sz w:val="24"/>
+                <w:szCs w:val="24"/>
+              </w:rPr>
+              <w:t>i</w:t>
+            </w:r>
+            <w:r>
+              <w:rPr>
+                <w:i/>
+                <w:sz w:val="24"/>
+                <w:szCs w:val="24"/>
+              </w:rPr>
+              <w:t xml:space="preserve"> nodemailer.</w:t>
+            </w:r>
+          </w:p>
+        </w:tc>
+      </w:tr>
+      <w:tr>
+        <w:trPr>
+          <w:cnfStyle w:val="000000100000"/>
+        </w:trPr>
+        <w:tc>
+          <w:tcPr>
+            <w:cnfStyle w:val="001000000000"/>
+            <w:tcW w:w="2661" w:type="dxa"/>
+            <w:vAlign w:val="center"/>
+          </w:tcPr>
+          <w:p>
+            <w:pPr>
+              <w:jc w:val="center"/>
+              <w:rPr>
+                <w:noProof/>
+                <w:sz w:val="24"/>
+                <w:szCs w:val="24"/>
+              </w:rPr>
+            </w:pPr>
+            <w:r>
+              <w:rPr>
+                <w:noProof/>
+              </w:rPr>
+              <w:drawing>
+                <wp:inline distT="0" distB="0" distL="0" distR="0">
+                  <wp:extent cx="799757" cy="914400"/>
+                  <wp:effectExtent l="19050" t="0" r="343" b="0"/>
+                  <wp:docPr id="41" name="Picture 14" descr="C:\Users\JurmanLap\Desktop\6.png"/>
+                  <wp:cNvGraphicFramePr>
+                    <a:graphicFrameLocks xmlns:a="http://schemas.openxmlformats.org/drawingml/2006/main" noChangeAspect="1"/>
+                  </wp:cNvGraphicFramePr>
+                  <a:graphic xmlns:a="http://schemas.openxmlformats.org/drawingml/2006/main">
+                    <a:graphicData uri="http://schemas.openxmlformats.org/drawingml/2006/picture">
+                      <pic:pic xmlns:pic="http://schemas.openxmlformats.org/drawingml/2006/picture">
+                        <pic:nvPicPr>
+                          <pic:cNvPr id="0" name="Picture 14" descr="C:\Users\JurmanLap\Desktop\6.png"/>
+                          <pic:cNvPicPr>
+                            <a:picLocks noChangeAspect="1" noChangeArrowheads="1"/>
+                          </pic:cNvPicPr>
+                        </pic:nvPicPr>
+                        <pic:blipFill>
+                          <a:blip r:embed="rId24"/>
+                          <a:srcRect/>
+                          <a:stretch>
+                            <a:fillRect/>
+                          </a:stretch>
+                        </pic:blipFill>
+                        <pic:spPr bwMode="auto">
+                          <a:xfrm>
+                            <a:off x="0" y="0"/>
+                            <a:ext cx="803441" cy="918612"/>
+                          </a:xfrm>
+                          <a:prstGeom prst="rect">
+                            <a:avLst/>
+                          </a:prstGeom>
+                          <a:noFill/>
+                          <a:ln w="9525">
+                            <a:noFill/>
+                            <a:miter lim="800000"/>
+                            <a:headEnd/>
+                            <a:tailEnd/>
+                          </a:ln>
+                        </pic:spPr>
+                      </pic:pic>
+                    </a:graphicData>
+                  </a:graphic>
+                </wp:inline>
+              </w:drawing>
+            </w:r>
+          </w:p>
+        </w:tc>
+        <w:tc>
+          <w:tcPr>
+            <w:tcW w:w="1416" w:type="dxa"/>
+            <w:vAlign w:val="center"/>
+          </w:tcPr>
+          <w:p>
+            <w:pPr>
+              <w:spacing w:line="276" w:lineRule="auto"/>
+              <w:jc w:val="center"/>
+              <w:cnfStyle w:val="000000100000"/>
+              <w:rPr>
+                <w:sz w:val="24"/>
+                <w:szCs w:val="24"/>
+              </w:rPr>
+            </w:pPr>
+            <w:r>
+              <w:rPr>
+                <w:sz w:val="24"/>
+                <w:szCs w:val="24"/>
+              </w:rPr>
+              <w:t>Unutarnja memorija mobilnog uređaja</w:t>
+            </w:r>
+          </w:p>
+        </w:tc>
+        <w:tc>
+          <w:tcPr>
+            <w:tcW w:w="5103" w:type="dxa"/>
+            <w:vAlign w:val="center"/>
+          </w:tcPr>
+          <w:p>
+            <w:pPr>
+              <w:spacing w:line="360" w:lineRule="auto"/>
+              <w:jc w:val="both"/>
+              <w:cnfStyle w:val="000000100000"/>
+              <w:rPr>
+                <w:sz w:val="24"/>
+                <w:szCs w:val="24"/>
+              </w:rPr>
+            </w:pPr>
+            <w:r>
+              <w:rPr>
+                <w:sz w:val="24"/>
+                <w:szCs w:val="24"/>
+              </w:rPr>
+              <w:t xml:space="preserve">Predastavlja unutarnju memoriju mobilnog uređaja svakog pojedinog korisnika. U unutarnju memoriju zapisuje se profilna slika korisnika u .jpeg formatu. </w:t>
+            </w:r>
+          </w:p>
+        </w:tc>
+      </w:tr>
+    </w:tbl>
+    <w:p/>
+    <w:p>
+      <w:pPr>
+        <w:spacing w:line="360" w:lineRule="auto"/>
+        <w:jc w:val="both"/>
+      </w:pPr>
+    </w:p>
+    <w:p>
+      <w:pPr>
+        <w:spacing w:line="360" w:lineRule="auto"/>
+        <w:jc w:val="both"/>
+      </w:pPr>
+      <w:r>
+        <w:t xml:space="preserve">Za rad aplikacije koristi se </w:t>
+      </w:r>
+      <w:r>
+        <w:rPr>
+          <w:i/>
+        </w:rPr>
+        <w:t>Digital Ocean</w:t>
+      </w:r>
+      <w:r>
+        <w:rPr>
+          <w:i/>
+        </w:rPr>
+        <w:t xml:space="preserve"> </w:t>
+      </w:r>
+      <w:r>
+        <w:t>server koji je konstantno "</w:t>
+      </w:r>
+      <w:r>
+        <w:rPr>
+          <w:i/>
+        </w:rPr>
+        <w:t>online</w:t>
+      </w:r>
+      <w:r>
+        <w:t xml:space="preserve">" i na kojemu se nalazi CouchDB baza podataka te svi node.js web servisi koje koristi aplikacija. Svi web servisi pokrenuti su u node modulu forever, što znači da se konstantno "vrte" na serveru. Korisnik prilikom pokretanja aplikacije dobiva mogućnost prijave ili registriranja u sustav. Nakon unosa podataka i odabira željenog gumba, ovisno o odabiru, node.js web servis čita podatke iz baze (prijava) ili ih zapisuje i kreira novi dokument u bazi (registracija). Nakon uspješne prijave, aplikacija funkcionira na način da se svaka njena funkcionalnost realizira korištenjem različitih node.js web servisa koji se nalaze na serveru i konstantno imaju interakciju sa aplikacijom i podacima iz couchDB baze podataka. Za pohranu slike korisnika, aplikacija ima interakciju sa unutarnjom memorijom mobilnog uređaja svakog pojedinog korisnika. </w:t>
+      </w:r>
+    </w:p>
+    <w:p/>
+    <w:p/>
+    <w:p/>
+    <w:p/>
+    <w:p/>
+    <w:p/>
+    <w:p/>
+    <w:p/>
+    <w:p/>
+    <w:p/>
+    <w:p/>
+    <w:p/>
+    <w:p/>
+    <w:p/>
+    <w:p/>
+    <w:p/>
     <w:p>
       <w:pPr>
         <w:pStyle w:val="FOINaslov1"/>
       </w:pPr>
-      <w:bookmarkStart w:id="5" w:name="_Toc439208649"/>
       <w:r>
         <w:lastRenderedPageBreak/>
         <w:t>Web servisi</w:t>
       </w:r>
-      <w:bookmarkEnd w:id="5"/>
+      <w:bookmarkEnd w:id="4"/>
     </w:p>
     <w:p>
       <w:pPr>
@@ -6665,19 +7626,7 @@
         <w:rPr>
           <w:color w:val="000000"/>
         </w:rPr>
-        <w:t xml:space="preserve"> Web servisi su realizirani</w:t>
-      </w:r>
-      <w:r>
-        <w:rPr>
-          <w:color w:val="000000"/>
-        </w:rPr>
-        <w:t xml:space="preserve"> </w:t>
-      </w:r>
-      <w:r>
-        <w:rPr>
-          <w:color w:val="000000"/>
-        </w:rPr>
-        <w:t xml:space="preserve">pomoću Node.js tehnologije za izradu </w:t>
+        <w:t xml:space="preserve"> Web servisi su realiziranipomoću Node.js tehnologije za izradu </w:t>
       </w:r>
       <w:r>
         <w:rPr>
@@ -6697,11 +7646,11 @@
       <w:pPr>
         <w:pStyle w:val="FOINaslov2"/>
       </w:pPr>
-      <w:bookmarkStart w:id="6" w:name="_Toc439208650"/>
+      <w:bookmarkStart w:id="5" w:name="_Toc439208650"/>
       <w:r>
         <w:t>server.js</w:t>
       </w:r>
-      <w:bookmarkEnd w:id="6"/>
+      <w:bookmarkEnd w:id="5"/>
     </w:p>
     <w:p>
       <w:pPr>
@@ -6717,11 +7666,11 @@
       <w:pPr>
         <w:pStyle w:val="FOINaslov2"/>
       </w:pPr>
-      <w:bookmarkStart w:id="7" w:name="_Toc439208651"/>
+      <w:bookmarkStart w:id="6" w:name="_Toc439208651"/>
       <w:r>
         <w:t>register.js</w:t>
       </w:r>
-      <w:bookmarkEnd w:id="7"/>
+      <w:bookmarkEnd w:id="6"/>
     </w:p>
     <w:p>
       <w:pPr>
@@ -6740,11 +7689,11 @@
       <w:pPr>
         <w:pStyle w:val="FOINaslov2"/>
       </w:pPr>
-      <w:bookmarkStart w:id="8" w:name="_Toc439208652"/>
+      <w:bookmarkStart w:id="7" w:name="_Toc439208652"/>
       <w:r>
         <w:t>log_in.js</w:t>
       </w:r>
-      <w:bookmarkEnd w:id="8"/>
+      <w:bookmarkEnd w:id="7"/>
     </w:p>
     <w:p>
       <w:pPr>
@@ -6764,11 +7713,11 @@
       <w:pPr>
         <w:pStyle w:val="FOINaslov2"/>
       </w:pPr>
-      <w:bookmarkStart w:id="9" w:name="_Toc439208653"/>
+      <w:bookmarkStart w:id="8" w:name="_Toc439208653"/>
       <w:r>
         <w:t>log_out.js</w:t>
       </w:r>
-      <w:bookmarkEnd w:id="9"/>
+      <w:bookmarkEnd w:id="8"/>
     </w:p>
     <w:p>
       <w:pPr>
@@ -6791,25 +7740,10 @@
         <w:t>status</w:t>
       </w:r>
       <w:r>
-        <w:rPr>
-          <w:i/>
-        </w:rPr>
-        <w:t xml:space="preserve"> </w:t>
-      </w:r>
-      <w:r>
         <w:t>logiranog korisnika</w:t>
       </w:r>
       <w:r>
-        <w:rPr>
-          <w:i/>
-        </w:rPr>
-        <w:t xml:space="preserve"> </w:t>
-      </w:r>
-      <w:r>
         <w:t>u offline.</w:t>
-      </w:r>
-      <w:r>
-        <w:t xml:space="preserve"> </w:t>
       </w:r>
       <w:r>
         <w:t>Web servis kao parametar prima ID logiranog korisnika.</w:t>
@@ -6826,11 +7760,11 @@
       <w:pPr>
         <w:pStyle w:val="FOINaslov2"/>
       </w:pPr>
-      <w:bookmarkStart w:id="10" w:name="_Toc439208654"/>
+      <w:bookmarkStart w:id="9" w:name="_Toc439208654"/>
       <w:r>
         <w:t>registeredUsers.js</w:t>
       </w:r>
-      <w:bookmarkEnd w:id="10"/>
+      <w:bookmarkEnd w:id="9"/>
     </w:p>
     <w:p>
       <w:pPr>
@@ -6873,11 +7807,11 @@
       <w:pPr>
         <w:pStyle w:val="FOINaslov2"/>
       </w:pPr>
-      <w:bookmarkStart w:id="11" w:name="_Toc439208655"/>
+      <w:bookmarkStart w:id="10" w:name="_Toc439208655"/>
       <w:r>
         <w:t>get_messages.js</w:t>
       </w:r>
-      <w:bookmarkEnd w:id="11"/>
+      <w:bookmarkEnd w:id="10"/>
     </w:p>
     <w:p>
       <w:pPr>
@@ -6900,11 +7834,11 @@
       <w:pPr>
         <w:pStyle w:val="FOINaslov2"/>
       </w:pPr>
-      <w:bookmarkStart w:id="12" w:name="_Toc439208656"/>
+      <w:bookmarkStart w:id="11" w:name="_Toc439208656"/>
       <w:r>
         <w:t>createConversation.js</w:t>
       </w:r>
-      <w:bookmarkEnd w:id="12"/>
+      <w:bookmarkEnd w:id="11"/>
     </w:p>
     <w:p>
       <w:pPr>
@@ -6927,11 +7861,11 @@
       <w:pPr>
         <w:pStyle w:val="FOINaslov2"/>
       </w:pPr>
-      <w:bookmarkStart w:id="13" w:name="_Toc439208657"/>
+      <w:bookmarkStart w:id="12" w:name="_Toc439208657"/>
       <w:r>
         <w:t>sendMessage.js</w:t>
       </w:r>
-      <w:bookmarkEnd w:id="13"/>
+      <w:bookmarkEnd w:id="12"/>
     </w:p>
     <w:p>
       <w:pPr>
@@ -6960,11 +7894,11 @@
       <w:pPr>
         <w:pStyle w:val="FOINaslov2"/>
       </w:pPr>
-      <w:bookmarkStart w:id="14" w:name="_Toc439208658"/>
+      <w:bookmarkStart w:id="13" w:name="_Toc439208658"/>
       <w:r>
         <w:t>getNewMessages.js</w:t>
       </w:r>
-      <w:bookmarkEnd w:id="14"/>
+      <w:bookmarkEnd w:id="13"/>
     </w:p>
     <w:p>
       <w:pPr>
@@ -6983,14 +7917,14 @@
       <w:pPr>
         <w:pStyle w:val="FOINaslov2"/>
       </w:pPr>
-      <w:bookmarkStart w:id="15" w:name="_Toc439208659"/>
+      <w:bookmarkStart w:id="14" w:name="_Toc439208659"/>
       <w:r>
         <w:t>save_profile_pic</w:t>
       </w:r>
       <w:r>
         <w:t>.js</w:t>
       </w:r>
-      <w:bookmarkEnd w:id="15"/>
+      <w:bookmarkEnd w:id="14"/>
     </w:p>
     <w:p>
       <w:pPr>
@@ -7015,11 +7949,11 @@
       <w:pPr>
         <w:pStyle w:val="FOINaslov2"/>
       </w:pPr>
-      <w:bookmarkStart w:id="16" w:name="_Toc439208660"/>
+      <w:bookmarkStart w:id="15" w:name="_Toc439208660"/>
       <w:r>
         <w:t>addFriends.js</w:t>
       </w:r>
-      <w:bookmarkEnd w:id="16"/>
+      <w:bookmarkEnd w:id="15"/>
     </w:p>
     <w:p>
       <w:pPr>
@@ -7064,33 +7998,21 @@
         <w:t>friends</w:t>
       </w:r>
       <w:r>
+        <w:t>sa ID-em odabranog korisnika</w:t>
+      </w:r>
+      <w:r>
+        <w:t>. T</w:t>
+      </w:r>
+      <w:r>
+        <w:t xml:space="preserve">akođer odabranom korisniku se ažurira polje </w:t>
+      </w:r>
+      <w:r>
         <w:rPr>
           <w:i/>
         </w:rPr>
-        <w:t xml:space="preserve"> </w:t>
-      </w:r>
-      <w:r>
-        <w:t>sa ID-em odabranog korisnika</w:t>
-      </w:r>
-      <w:r>
-        <w:t>. T</w:t>
-      </w:r>
-      <w:r>
-        <w:t xml:space="preserve">akođer odabranom korisniku se ažurira polje </w:t>
-      </w:r>
-      <w:r>
-        <w:rPr>
-          <w:i/>
-        </w:rPr>
         <w:t>friends</w:t>
       </w:r>
       <w:r>
-        <w:rPr>
-          <w:i/>
-        </w:rPr>
-        <w:t xml:space="preserve"> </w:t>
-      </w:r>
-      <w:r>
         <w:t>sa ID-e</w:t>
       </w:r>
       <w:r>
@@ -7104,11 +8026,11 @@
       <w:pPr>
         <w:pStyle w:val="FOINaslov2"/>
       </w:pPr>
-      <w:bookmarkStart w:id="17" w:name="_Toc439208661"/>
+      <w:bookmarkStart w:id="16" w:name="_Toc439208661"/>
       <w:r>
         <w:t>editProfile.js</w:t>
       </w:r>
-      <w:bookmarkEnd w:id="17"/>
+      <w:bookmarkEnd w:id="16"/>
     </w:p>
     <w:p>
       <w:pPr>
@@ -7197,11 +8119,11 @@
       <w:pPr>
         <w:pStyle w:val="FOINaslov2"/>
       </w:pPr>
-      <w:bookmarkStart w:id="18" w:name="_Toc439208662"/>
+      <w:bookmarkStart w:id="17" w:name="_Toc439208662"/>
       <w:r>
         <w:t>getUserDataEditProfile.js</w:t>
       </w:r>
-      <w:bookmarkEnd w:id="18"/>
+      <w:bookmarkEnd w:id="17"/>
     </w:p>
     <w:p>
       <w:pPr>
@@ -7351,11 +8273,11 @@
       <w:pPr>
         <w:pStyle w:val="FOINaslov2"/>
       </w:pPr>
-      <w:bookmarkStart w:id="19" w:name="_Toc439208663"/>
+      <w:bookmarkStart w:id="18" w:name="_Toc439208663"/>
       <w:r>
         <w:t>registeredUsers2.js</w:t>
       </w:r>
-      <w:bookmarkEnd w:id="19"/>
+      <w:bookmarkEnd w:id="18"/>
     </w:p>
     <w:p>
       <w:pPr>
@@ -7491,11 +8413,11 @@
       <w:pPr>
         <w:pStyle w:val="FOINaslov2"/>
       </w:pPr>
-      <w:bookmarkStart w:id="20" w:name="_Toc439208664"/>
+      <w:bookmarkStart w:id="19" w:name="_Toc439208664"/>
       <w:r>
         <w:t>forgotPassword.js</w:t>
       </w:r>
-      <w:bookmarkEnd w:id="20"/>
+      <w:bookmarkEnd w:id="19"/>
     </w:p>
     <w:p>
       <w:pPr>
@@ -7527,24 +8449,18 @@
         <w:rPr>
           <w:i/>
         </w:rPr>
-        <w:t xml:space="preserve"> </w:t>
+        <w:t>"</w:t>
       </w:r>
       <w:r>
         <w:rPr>
           <w:i/>
         </w:rPr>
-        <w:t>"</w:t>
+        <w:t>getRegisteredUsers</w:t>
       </w:r>
       <w:r>
         <w:rPr>
           <w:i/>
         </w:rPr>
-        <w:t>getRegisteredUsers</w:t>
-      </w:r>
-      <w:r>
-        <w:rPr>
-          <w:i/>
-        </w:rPr>
         <w:t xml:space="preserve">", </w:t>
       </w:r>
       <w:r>
@@ -7573,14 +8489,14 @@
       <w:pPr>
         <w:pStyle w:val="FOINaslov1"/>
       </w:pPr>
-      <w:bookmarkStart w:id="21" w:name="_Toc439208665"/>
+      <w:bookmarkStart w:id="20" w:name="_Toc439208665"/>
       <w:r>
         <w:t>Dijagram</w:t>
       </w:r>
       <w:r>
         <w:t xml:space="preserve"> klasa</w:t>
       </w:r>
-      <w:bookmarkEnd w:id="21"/>
+      <w:bookmarkEnd w:id="20"/>
     </w:p>
     <w:p>
       <w:pPr>
@@ -7619,10 +8535,10 @@
                     <pic:cNvPicPr/>
                   </pic:nvPicPr>
                   <pic:blipFill>
-                    <a:blip r:embed="rId19">
+                    <a:blip r:embed="rId25">
                       <a:extLst>
                         <a:ext uri="{28A0092B-C50C-407E-A947-70E740481C1C}">
-                          <a14:useLocalDpi xmlns:a14="http://schemas.microsoft.com/office/drawing/2010/main" val="0"/>
+                          <a14:useLocalDpi xmlns:a14="http://schemas.microsoft.com/office/drawing/2010/main" xmlns:wps="http://schemas.microsoft.com/office/word/2010/wordprocessingShape" xmlns:wpi="http://schemas.microsoft.com/office/word/2010/wordprocessingInk" xmlns:wpg="http://schemas.microsoft.com/office/word/2010/wordprocessingGroup" xmlns:w14="http://schemas.microsoft.com/office/word/2010/wordml" xmlns:w="http://schemas.openxmlformats.org/wordprocessingml/2006/main" xmlns:w10="urn:schemas-microsoft-com:office:word" xmlns:wp14="http://schemas.microsoft.com/office/word/2010/wordprocessingDrawing" xmlns:v="urn:schemas-microsoft-com:vml" xmlns:o="urn:schemas-microsoft-com:office:office" xmlns:mc="http://schemas.openxmlformats.org/markup-compatibility/2006" xmlns:wpc="http://schemas.microsoft.com/office/word/2010/wordprocessingCanvas" xmlns="" val="0"/>
                         </a:ext>
                       </a:extLst>
                     </a:blip>
@@ -7694,11 +8610,11 @@
       <w:pPr>
         <w:pStyle w:val="FOINaslov2"/>
       </w:pPr>
-      <w:bookmarkStart w:id="22" w:name="_Toc439208666"/>
+      <w:bookmarkStart w:id="21" w:name="_Toc439208666"/>
       <w:r>
         <w:t>app modul</w:t>
       </w:r>
-      <w:bookmarkEnd w:id="22"/>
+      <w:bookmarkEnd w:id="21"/>
     </w:p>
     <w:p>
       <w:pPr>
@@ -7729,7 +8645,7 @@
       <w:pPr>
         <w:spacing w:line="360" w:lineRule="auto"/>
         <w:sectPr>
-          <w:footerReference w:type="default" r:id="rId20"/>
+          <w:footerReference w:type="default" r:id="rId26"/>
           <w:pgSz w:w="11906" w:h="16838"/>
           <w:pgMar w:top="1417" w:right="1417" w:bottom="1417" w:left="1417" w:header="708" w:footer="708" w:gutter="0"/>
           <w:pgNumType w:start="1"/>
@@ -7763,10 +8679,10 @@
                     <pic:cNvPicPr/>
                   </pic:nvPicPr>
                   <pic:blipFill>
-                    <a:blip r:embed="rId21">
+                    <a:blip r:embed="rId27">
                       <a:extLst>
                         <a:ext uri="{28A0092B-C50C-407E-A947-70E740481C1C}">
-                          <a14:useLocalDpi xmlns:a14="http://schemas.microsoft.com/office/drawing/2010/main" val="0"/>
+                          <a14:useLocalDpi xmlns:a14="http://schemas.microsoft.com/office/drawing/2010/main" xmlns:wps="http://schemas.microsoft.com/office/word/2010/wordprocessingShape" xmlns:wpi="http://schemas.microsoft.com/office/word/2010/wordprocessingInk" xmlns:wpg="http://schemas.microsoft.com/office/word/2010/wordprocessingGroup" xmlns:w14="http://schemas.microsoft.com/office/word/2010/wordml" xmlns:w="http://schemas.openxmlformats.org/wordprocessingml/2006/main" xmlns:w10="urn:schemas-microsoft-com:office:word" xmlns:wp14="http://schemas.microsoft.com/office/word/2010/wordprocessingDrawing" xmlns:v="urn:schemas-microsoft-com:vml" xmlns:o="urn:schemas-microsoft-com:office:office" xmlns:mc="http://schemas.openxmlformats.org/markup-compatibility/2006" xmlns:wpc="http://schemas.microsoft.com/office/word/2010/wordprocessingCanvas" xmlns="" val="0"/>
                         </a:ext>
                       </a:extLst>
                     </a:blip>
@@ -7836,12 +8752,12 @@
       <w:pPr>
         <w:pStyle w:val="FOINaslov2"/>
       </w:pPr>
-      <w:bookmarkStart w:id="23" w:name="_Toc439208667"/>
+      <w:bookmarkStart w:id="22" w:name="_Toc439208667"/>
       <w:r>
         <w:lastRenderedPageBreak/>
         <w:t>core modul</w:t>
       </w:r>
-      <w:bookmarkEnd w:id="23"/>
+      <w:bookmarkEnd w:id="22"/>
     </w:p>
     <w:p>
       <w:pPr>
@@ -7867,10 +8783,10 @@
                     <pic:cNvPicPr/>
                   </pic:nvPicPr>
                   <pic:blipFill>
-                    <a:blip r:embed="rId22">
+                    <a:blip r:embed="rId28">
                       <a:extLst>
                         <a:ext uri="{28A0092B-C50C-407E-A947-70E740481C1C}">
-                          <a14:useLocalDpi xmlns:a14="http://schemas.microsoft.com/office/drawing/2010/main" val="0"/>
+                          <a14:useLocalDpi xmlns:a14="http://schemas.microsoft.com/office/drawing/2010/main" xmlns:wps="http://schemas.microsoft.com/office/word/2010/wordprocessingShape" xmlns:wpi="http://schemas.microsoft.com/office/word/2010/wordprocessingInk" xmlns:wpg="http://schemas.microsoft.com/office/word/2010/wordprocessingGroup" xmlns:w14="http://schemas.microsoft.com/office/word/2010/wordml" xmlns:w="http://schemas.openxmlformats.org/wordprocessingml/2006/main" xmlns:w10="urn:schemas-microsoft-com:office:word" xmlns:wp14="http://schemas.microsoft.com/office/word/2010/wordprocessingDrawing" xmlns:v="urn:schemas-microsoft-com:vml" xmlns:o="urn:schemas-microsoft-com:office:office" xmlns:mc="http://schemas.openxmlformats.org/markup-compatibility/2006" xmlns:wpc="http://schemas.microsoft.com/office/word/2010/wordprocessingCanvas" xmlns="" val="0"/>
                         </a:ext>
                       </a:extLst>
                     </a:blip>
@@ -7986,12 +8902,12 @@
       <w:pPr>
         <w:pStyle w:val="FOINaslov2"/>
       </w:pPr>
-      <w:bookmarkStart w:id="24" w:name="_Toc439208668"/>
+      <w:bookmarkStart w:id="23" w:name="_Toc439208668"/>
       <w:r>
         <w:lastRenderedPageBreak/>
         <w:t>webservice modul</w:t>
       </w:r>
-      <w:bookmarkEnd w:id="24"/>
+      <w:bookmarkEnd w:id="23"/>
     </w:p>
     <w:p>
       <w:pPr>
@@ -8017,10 +8933,10 @@
                     <pic:cNvPicPr/>
                   </pic:nvPicPr>
                   <pic:blipFill>
-                    <a:blip r:embed="rId23">
+                    <a:blip r:embed="rId29">
                       <a:extLst>
                         <a:ext uri="{28A0092B-C50C-407E-A947-70E740481C1C}">
-                          <a14:useLocalDpi xmlns:a14="http://schemas.microsoft.com/office/drawing/2010/main" val="0"/>
+                          <a14:useLocalDpi xmlns:a14="http://schemas.microsoft.com/office/drawing/2010/main" xmlns:wps="http://schemas.microsoft.com/office/word/2010/wordprocessingShape" xmlns:wpi="http://schemas.microsoft.com/office/word/2010/wordprocessingInk" xmlns:wpg="http://schemas.microsoft.com/office/word/2010/wordprocessingGroup" xmlns:w14="http://schemas.microsoft.com/office/word/2010/wordml" xmlns:w="http://schemas.openxmlformats.org/wordprocessingml/2006/main" xmlns:w10="urn:schemas-microsoft-com:office:word" xmlns:wp14="http://schemas.microsoft.com/office/word/2010/wordprocessingDrawing" xmlns:v="urn:schemas-microsoft-com:vml" xmlns:o="urn:schemas-microsoft-com:office:office" xmlns:mc="http://schemas.openxmlformats.org/markup-compatibility/2006" xmlns:wpc="http://schemas.microsoft.com/office/word/2010/wordprocessingCanvas" xmlns="" val="0"/>
                         </a:ext>
                       </a:extLst>
                     </a:blip>
@@ -8112,7 +9028,7 @@
       </w:r>
     </w:p>
     <w:sectPr>
-      <w:footerReference w:type="default" r:id="rId24"/>
+      <w:footerReference w:type="default" r:id="rId30"/>
       <w:pgSz w:w="11906" w:h="16838"/>
       <w:pgMar w:top="1417" w:right="1417" w:bottom="1417" w:left="1417" w:header="708" w:footer="708" w:gutter="0"/>
       <w:cols w:space="708"/>
@@ -8123,15 +9039,15 @@
 </file>
 
 <file path=word/endnotes.xml><?xml version="1.0" encoding="utf-8"?>
-<w:endnotes xmlns:wpc="http://schemas.microsoft.com/office/word/2010/wordprocessingCanvas" xmlns:mc="http://schemas.openxmlformats.org/markup-compatibility/2006" xmlns:o="urn:schemas-microsoft-com:office:office" xmlns:r="http://schemas.openxmlformats.org/officeDocument/2006/relationships" xmlns:m="http://schemas.openxmlformats.org/officeDocument/2006/math" xmlns:v="urn:schemas-microsoft-com:vml" xmlns:wp14="http://schemas.microsoft.com/office/word/2010/wordprocessingDrawing" xmlns:wp="http://schemas.openxmlformats.org/drawingml/2006/wordprocessingDrawing" xmlns:w10="urn:schemas-microsoft-com:office:word" xmlns:w="http://schemas.openxmlformats.org/wordprocessingml/2006/main" xmlns:w14="http://schemas.microsoft.com/office/word/2010/wordml" xmlns:wpg="http://schemas.microsoft.com/office/word/2010/wordprocessingGroup" xmlns:wpi="http://schemas.microsoft.com/office/word/2010/wordprocessingInk" xmlns:wne="http://schemas.microsoft.com/office/word/2006/wordml" xmlns:wps="http://schemas.microsoft.com/office/word/2010/wordprocessingShape" mc:Ignorable="w14 wp14">
-  <w:endnote w:type="separator" w:id="-1">
+<w:endnotes xmlns:ve="http://schemas.openxmlformats.org/markup-compatibility/2006" xmlns:o="urn:schemas-microsoft-com:office:office" xmlns:r="http://schemas.openxmlformats.org/officeDocument/2006/relationships" xmlns:m="http://schemas.openxmlformats.org/officeDocument/2006/math" xmlns:v="urn:schemas-microsoft-com:vml" xmlns:wp="http://schemas.openxmlformats.org/drawingml/2006/wordprocessingDrawing" xmlns:w10="urn:schemas-microsoft-com:office:word" xmlns:w="http://schemas.openxmlformats.org/wordprocessingml/2006/main" xmlns:wne="http://schemas.microsoft.com/office/word/2006/wordml">
+  <w:endnote w:type="separator" w:id="0">
     <w:p>
       <w:r>
         <w:separator/>
       </w:r>
     </w:p>
   </w:endnote>
-  <w:endnote w:type="continuationSeparator" w:id="0">
+  <w:endnote w:type="continuationSeparator" w:id="1">
     <w:p>
       <w:r>
         <w:continuationSeparator/>
@@ -8142,7 +9058,7 @@
 </file>
 
 <file path=word/footer1.xml><?xml version="1.0" encoding="utf-8"?>
-<w:ftr xmlns:wpc="http://schemas.microsoft.com/office/word/2010/wordprocessingCanvas" xmlns:mc="http://schemas.openxmlformats.org/markup-compatibility/2006" xmlns:o="urn:schemas-microsoft-com:office:office" xmlns:r="http://schemas.openxmlformats.org/officeDocument/2006/relationships" xmlns:m="http://schemas.openxmlformats.org/officeDocument/2006/math" xmlns:v="urn:schemas-microsoft-com:vml" xmlns:wp14="http://schemas.microsoft.com/office/word/2010/wordprocessingDrawing" xmlns:wp="http://schemas.openxmlformats.org/drawingml/2006/wordprocessingDrawing" xmlns:w10="urn:schemas-microsoft-com:office:word" xmlns:w="http://schemas.openxmlformats.org/wordprocessingml/2006/main" xmlns:w14="http://schemas.microsoft.com/office/word/2010/wordml" xmlns:wpg="http://schemas.microsoft.com/office/word/2010/wordprocessingGroup" xmlns:wpi="http://schemas.microsoft.com/office/word/2010/wordprocessingInk" xmlns:wne="http://schemas.microsoft.com/office/word/2006/wordml" xmlns:wps="http://schemas.microsoft.com/office/word/2010/wordprocessingShape" mc:Ignorable="w14 wp14">
+<w:ftr xmlns:ve="http://schemas.openxmlformats.org/markup-compatibility/2006" xmlns:o="urn:schemas-microsoft-com:office:office" xmlns:r="http://schemas.openxmlformats.org/officeDocument/2006/relationships" xmlns:m="http://schemas.openxmlformats.org/officeDocument/2006/math" xmlns:v="urn:schemas-microsoft-com:vml" xmlns:wp="http://schemas.openxmlformats.org/drawingml/2006/wordprocessingDrawing" xmlns:w10="urn:schemas-microsoft-com:office:word" xmlns:w="http://schemas.openxmlformats.org/wordprocessingml/2006/main" xmlns:wne="http://schemas.microsoft.com/office/word/2006/wordml">
   <w:p>
     <w:pPr>
       <w:pStyle w:val="Footer"/>
@@ -8158,7 +9074,7 @@
 </file>
 
 <file path=word/footer2.xml><?xml version="1.0" encoding="utf-8"?>
-<w:ftr xmlns:wpc="http://schemas.microsoft.com/office/word/2010/wordprocessingCanvas" xmlns:mc="http://schemas.openxmlformats.org/markup-compatibility/2006" xmlns:o="urn:schemas-microsoft-com:office:office" xmlns:r="http://schemas.openxmlformats.org/officeDocument/2006/relationships" xmlns:m="http://schemas.openxmlformats.org/officeDocument/2006/math" xmlns:v="urn:schemas-microsoft-com:vml" xmlns:wp14="http://schemas.microsoft.com/office/word/2010/wordprocessingDrawing" xmlns:wp="http://schemas.openxmlformats.org/drawingml/2006/wordprocessingDrawing" xmlns:w10="urn:schemas-microsoft-com:office:word" xmlns:w="http://schemas.openxmlformats.org/wordprocessingml/2006/main" xmlns:w14="http://schemas.microsoft.com/office/word/2010/wordml" xmlns:wpg="http://schemas.microsoft.com/office/word/2010/wordprocessingGroup" xmlns:wpi="http://schemas.microsoft.com/office/word/2010/wordprocessingInk" xmlns:wne="http://schemas.microsoft.com/office/word/2006/wordml" xmlns:wps="http://schemas.microsoft.com/office/word/2010/wordprocessingShape" mc:Ignorable="w14 wp14">
+<w:ftr xmlns:ve="http://schemas.openxmlformats.org/markup-compatibility/2006" xmlns:o="urn:schemas-microsoft-com:office:office" xmlns:r="http://schemas.openxmlformats.org/officeDocument/2006/relationships" xmlns:m="http://schemas.openxmlformats.org/officeDocument/2006/math" xmlns:v="urn:schemas-microsoft-com:vml" xmlns:wp="http://schemas.openxmlformats.org/drawingml/2006/wordprocessingDrawing" xmlns:w10="urn:schemas-microsoft-com:office:word" xmlns:w="http://schemas.openxmlformats.org/wordprocessingml/2006/main" xmlns:wne="http://schemas.microsoft.com/office/word/2006/wordml">
   <w:sdt>
     <w:sdtPr>
       <w:id w:val="21073651"/>
@@ -8167,7 +9083,6 @@
         <w:docPartUnique/>
       </w:docPartObj>
     </w:sdtPr>
-    <w:sdtEndPr/>
     <w:sdtContent>
       <w:p>
         <w:pPr>
@@ -8207,7 +9122,7 @@
 </file>
 
 <file path=word/footer3.xml><?xml version="1.0" encoding="utf-8"?>
-<w:ftr xmlns:wpc="http://schemas.microsoft.com/office/word/2010/wordprocessingCanvas" xmlns:mc="http://schemas.openxmlformats.org/markup-compatibility/2006" xmlns:o="urn:schemas-microsoft-com:office:office" xmlns:r="http://schemas.openxmlformats.org/officeDocument/2006/relationships" xmlns:m="http://schemas.openxmlformats.org/officeDocument/2006/math" xmlns:v="urn:schemas-microsoft-com:vml" xmlns:wp14="http://schemas.microsoft.com/office/word/2010/wordprocessingDrawing" xmlns:wp="http://schemas.openxmlformats.org/drawingml/2006/wordprocessingDrawing" xmlns:w10="urn:schemas-microsoft-com:office:word" xmlns:w="http://schemas.openxmlformats.org/wordprocessingml/2006/main" xmlns:w14="http://schemas.microsoft.com/office/word/2010/wordml" xmlns:wpg="http://schemas.microsoft.com/office/word/2010/wordprocessingGroup" xmlns:wpi="http://schemas.microsoft.com/office/word/2010/wordprocessingInk" xmlns:wne="http://schemas.microsoft.com/office/word/2006/wordml" xmlns:wps="http://schemas.microsoft.com/office/word/2010/wordprocessingShape" mc:Ignorable="w14 wp14">
+<w:ftr xmlns:ve="http://schemas.openxmlformats.org/markup-compatibility/2006" xmlns:o="urn:schemas-microsoft-com:office:office" xmlns:r="http://schemas.openxmlformats.org/officeDocument/2006/relationships" xmlns:m="http://schemas.openxmlformats.org/officeDocument/2006/math" xmlns:v="urn:schemas-microsoft-com:vml" xmlns:wp="http://schemas.openxmlformats.org/drawingml/2006/wordprocessingDrawing" xmlns:w10="urn:schemas-microsoft-com:office:word" xmlns:w="http://schemas.openxmlformats.org/wordprocessingml/2006/main" xmlns:wne="http://schemas.microsoft.com/office/word/2006/wordml">
   <w:sdt>
     <w:sdtPr>
       <w:id w:val="21073647"/>
@@ -8216,7 +9131,6 @@
         <w:docPartUnique/>
       </w:docPartObj>
     </w:sdtPr>
-    <w:sdtEndPr/>
     <w:sdtContent>
       <w:p>
         <w:pPr>
@@ -8236,7 +9150,7 @@
           <w:rPr>
             <w:noProof/>
           </w:rPr>
-          <w:t>15</w:t>
+          <w:t>5</w:t>
         </w:r>
         <w:r>
           <w:rPr>
@@ -8256,7 +9170,7 @@
 </file>
 
 <file path=word/footer4.xml><?xml version="1.0" encoding="utf-8"?>
-<w:ftr xmlns:wpc="http://schemas.microsoft.com/office/word/2010/wordprocessingCanvas" xmlns:mc="http://schemas.openxmlformats.org/markup-compatibility/2006" xmlns:o="urn:schemas-microsoft-com:office:office" xmlns:r="http://schemas.openxmlformats.org/officeDocument/2006/relationships" xmlns:m="http://schemas.openxmlformats.org/officeDocument/2006/math" xmlns:v="urn:schemas-microsoft-com:vml" xmlns:wp14="http://schemas.microsoft.com/office/word/2010/wordprocessingDrawing" xmlns:wp="http://schemas.openxmlformats.org/drawingml/2006/wordprocessingDrawing" xmlns:w10="urn:schemas-microsoft-com:office:word" xmlns:w="http://schemas.openxmlformats.org/wordprocessingml/2006/main" xmlns:w14="http://schemas.microsoft.com/office/word/2010/wordml" xmlns:wpg="http://schemas.microsoft.com/office/word/2010/wordprocessingGroup" xmlns:wpi="http://schemas.microsoft.com/office/word/2010/wordprocessingInk" xmlns:wne="http://schemas.microsoft.com/office/word/2006/wordml" xmlns:wps="http://schemas.microsoft.com/office/word/2010/wordprocessingShape" mc:Ignorable="w14 wp14">
+<w:ftr xmlns:ve="http://schemas.openxmlformats.org/markup-compatibility/2006" xmlns:o="urn:schemas-microsoft-com:office:office" xmlns:r="http://schemas.openxmlformats.org/officeDocument/2006/relationships" xmlns:m="http://schemas.openxmlformats.org/officeDocument/2006/math" xmlns:v="urn:schemas-microsoft-com:vml" xmlns:wp="http://schemas.openxmlformats.org/drawingml/2006/wordprocessingDrawing" xmlns:w10="urn:schemas-microsoft-com:office:word" xmlns:w="http://schemas.openxmlformats.org/wordprocessingml/2006/main" xmlns:wne="http://schemas.microsoft.com/office/word/2006/wordml">
   <w:p>
     <w:pPr>
       <w:pStyle w:val="Footer"/>
@@ -8275,7 +9189,7 @@
       <w:rPr>
         <w:noProof/>
       </w:rPr>
-      <w:t>17</w:t>
+      <w:t>18</w:t>
     </w:r>
     <w:r>
       <w:rPr>
@@ -8293,41 +9207,41 @@
 </file>
 
 <file path=word/footnotes.xml><?xml version="1.0" encoding="utf-8"?>
-<w:footnotes xmlns:wpc="http://schemas.microsoft.com/office/word/2010/wordprocessingCanvas" xmlns:mc="http://schemas.openxmlformats.org/markup-compatibility/2006" xmlns:o="urn:schemas-microsoft-com:office:office" xmlns:r="http://schemas.openxmlformats.org/officeDocument/2006/relationships" xmlns:m="http://schemas.openxmlformats.org/officeDocument/2006/math" xmlns:v="urn:schemas-microsoft-com:vml" xmlns:wp14="http://schemas.microsoft.com/office/word/2010/wordprocessingDrawing" xmlns:wp="http://schemas.openxmlformats.org/drawingml/2006/wordprocessingDrawing" xmlns:w10="urn:schemas-microsoft-com:office:word" xmlns:w="http://schemas.openxmlformats.org/wordprocessingml/2006/main" xmlns:w14="http://schemas.microsoft.com/office/word/2010/wordml" xmlns:wpg="http://schemas.microsoft.com/office/word/2010/wordprocessingGroup" xmlns:wpi="http://schemas.microsoft.com/office/word/2010/wordprocessingInk" xmlns:wne="http://schemas.microsoft.com/office/word/2006/wordml" xmlns:wps="http://schemas.microsoft.com/office/word/2010/wordprocessingShape" mc:Ignorable="w14 wp14">
-  <w:footnote w:type="separator" w:id="-1">
+<w:footnotes xmlns:ve="http://schemas.openxmlformats.org/markup-compatibility/2006" xmlns:o="urn:schemas-microsoft-com:office:office" xmlns:r="http://schemas.openxmlformats.org/officeDocument/2006/relationships" xmlns:m="http://schemas.openxmlformats.org/officeDocument/2006/math" xmlns:v="urn:schemas-microsoft-com:vml" xmlns:wp="http://schemas.openxmlformats.org/drawingml/2006/wordprocessingDrawing" xmlns:w10="urn:schemas-microsoft-com:office:word" xmlns:w="http://schemas.openxmlformats.org/wordprocessingml/2006/main" xmlns:wne="http://schemas.microsoft.com/office/word/2006/wordml">
+  <w:footnote w:type="separator" w:id="0">
     <w:p>
       <w:r>
         <w:separator/>
       </w:r>
     </w:p>
   </w:footnote>
-  <w:footnote w:type="continuationSeparator" w:id="0">
+  <w:footnote w:type="continuationSeparator" w:id="1">
     <w:p>
       <w:r>
         <w:continuationSeparator/>
-      </w:r>
-    </w:p>
-  </w:footnote>
-  <w:footnote w:id="1">
-    <w:p>
-      <w:pPr>
-        <w:pStyle w:val="FootnoteText"/>
-      </w:pPr>
-      <w:r>
-        <w:rPr>
-          <w:rStyle w:val="FootnoteReference"/>
-        </w:rPr>
-        <w:footnoteRef/>
-      </w:r>
-      <w:r>
-        <w:t xml:space="preserve"> Apache CouchDB - </w:t>
-      </w:r>
-      <w:r>
-        <w:t>http://couchdb.apache.org/</w:t>
       </w:r>
     </w:p>
   </w:footnote>
   <w:footnote w:id="2">
+    <w:p>
+      <w:pPr>
+        <w:pStyle w:val="FootnoteText"/>
+      </w:pPr>
+      <w:r>
+        <w:rPr>
+          <w:rStyle w:val="FootnoteReference"/>
+        </w:rPr>
+        <w:footnoteRef/>
+      </w:r>
+      <w:r>
+        <w:t xml:space="preserve"> Apache CouchDB - </w:t>
+      </w:r>
+      <w:r>
+        <w:t>http://couchdb.apache.org/</w:t>
+      </w:r>
+    </w:p>
+  </w:footnote>
+  <w:footnote w:id="3">
     <w:p>
       <w:pPr>
         <w:pStyle w:val="FootnoteText"/>
@@ -8350,7 +9264,7 @@
 </file>
 
 <file path=word/numbering.xml><?xml version="1.0" encoding="utf-8"?>
-<w:numbering xmlns:wpc="http://schemas.microsoft.com/office/word/2010/wordprocessingCanvas" xmlns:mc="http://schemas.openxmlformats.org/markup-compatibility/2006" xmlns:o="urn:schemas-microsoft-com:office:office" xmlns:r="http://schemas.openxmlformats.org/officeDocument/2006/relationships" xmlns:m="http://schemas.openxmlformats.org/officeDocument/2006/math" xmlns:v="urn:schemas-microsoft-com:vml" xmlns:wp14="http://schemas.microsoft.com/office/word/2010/wordprocessingDrawing" xmlns:wp="http://schemas.openxmlformats.org/drawingml/2006/wordprocessingDrawing" xmlns:w10="urn:schemas-microsoft-com:office:word" xmlns:w="http://schemas.openxmlformats.org/wordprocessingml/2006/main" xmlns:w14="http://schemas.microsoft.com/office/word/2010/wordml" xmlns:wpg="http://schemas.microsoft.com/office/word/2010/wordprocessingGroup" xmlns:wpi="http://schemas.microsoft.com/office/word/2010/wordprocessingInk" xmlns:wne="http://schemas.microsoft.com/office/word/2006/wordml" xmlns:wps="http://schemas.microsoft.com/office/word/2010/wordprocessingShape" mc:Ignorable="w14 wp14">
+<w:numbering xmlns:ve="http://schemas.openxmlformats.org/markup-compatibility/2006" xmlns:o="urn:schemas-microsoft-com:office:office" xmlns:r="http://schemas.openxmlformats.org/officeDocument/2006/relationships" xmlns:m="http://schemas.openxmlformats.org/officeDocument/2006/math" xmlns:v="urn:schemas-microsoft-com:vml" xmlns:wp="http://schemas.openxmlformats.org/drawingml/2006/wordprocessingDrawing" xmlns:w10="urn:schemas-microsoft-com:office:word" xmlns:w="http://schemas.openxmlformats.org/wordprocessingml/2006/main" xmlns:wne="http://schemas.microsoft.com/office/word/2006/wordml">
   <w:abstractNum w:abstractNumId="0">
     <w:nsid w:val="00C36962"/>
     <w:multiLevelType w:val="hybridMultilevel"/>
@@ -10128,7 +11042,7 @@
 </file>
 
 <file path=word/styles.xml><?xml version="1.0" encoding="utf-8"?>
-<w:styles xmlns:mc="http://schemas.openxmlformats.org/markup-compatibility/2006" xmlns:r="http://schemas.openxmlformats.org/officeDocument/2006/relationships" xmlns:w="http://schemas.openxmlformats.org/wordprocessingml/2006/main" xmlns:w14="http://schemas.microsoft.com/office/word/2010/wordml" mc:Ignorable="w14">
+<w:styles xmlns:r="http://schemas.openxmlformats.org/officeDocument/2006/relationships" xmlns:w="http://schemas.openxmlformats.org/wordprocessingml/2006/main">
   <w:docDefaults>
     <w:rPrDefault>
       <w:rPr>
@@ -10380,6 +11294,7 @@
     <w:uiPriority w:val="99"/>
     <w:semiHidden/>
     <w:unhideWhenUsed/>
+    <w:qFormat/>
     <w:tblPr>
       <w:tblInd w:w="0" w:type="dxa"/>
       <w:tblCellMar>
@@ -11142,6 +12057,136 @@
       <w:sz w:val="20"/>
       <w:szCs w:val="20"/>
     </w:rPr>
+  </w:style>
+  <w:style w:type="table" w:styleId="LightGrid-Accent5">
+    <w:name w:val="Light Grid Accent 5"/>
+    <w:basedOn w:val="TableNormal"/>
+    <w:uiPriority w:val="62"/>
+    <w:rsid w:val="00B65A97"/>
+    <w:pPr>
+      <w:spacing w:after="0" w:line="240" w:lineRule="auto"/>
+    </w:pPr>
+    <w:tblPr>
+      <w:tblStyleRowBandSize w:val="1"/>
+      <w:tblStyleColBandSize w:val="1"/>
+      <w:tblInd w:w="0" w:type="dxa"/>
+      <w:tblBorders>
+        <w:top w:val="single" w:sz="8" w:space="0" w:color="4BACC6" w:themeColor="accent5"/>
+        <w:left w:val="single" w:sz="8" w:space="0" w:color="4BACC6" w:themeColor="accent5"/>
+        <w:bottom w:val="single" w:sz="8" w:space="0" w:color="4BACC6" w:themeColor="accent5"/>
+        <w:right w:val="single" w:sz="8" w:space="0" w:color="4BACC6" w:themeColor="accent5"/>
+        <w:insideH w:val="single" w:sz="8" w:space="0" w:color="4BACC6" w:themeColor="accent5"/>
+        <w:insideV w:val="single" w:sz="8" w:space="0" w:color="4BACC6" w:themeColor="accent5"/>
+      </w:tblBorders>
+      <w:tblCellMar>
+        <w:top w:w="0" w:type="dxa"/>
+        <w:left w:w="108" w:type="dxa"/>
+        <w:bottom w:w="0" w:type="dxa"/>
+        <w:right w:w="108" w:type="dxa"/>
+      </w:tblCellMar>
+    </w:tblPr>
+    <w:tblStylePr w:type="firstRow">
+      <w:pPr>
+        <w:spacing w:before="0" w:after="0" w:line="240" w:lineRule="auto"/>
+      </w:pPr>
+      <w:rPr>
+        <w:rFonts w:asciiTheme="majorHAnsi" w:eastAsiaTheme="majorEastAsia" w:hAnsiTheme="majorHAnsi" w:cstheme="majorBidi"/>
+        <w:b/>
+        <w:bCs/>
+      </w:rPr>
+      <w:tblPr/>
+      <w:tcPr>
+        <w:tcBorders>
+          <w:top w:val="single" w:sz="8" w:space="0" w:color="4BACC6" w:themeColor="accent5"/>
+          <w:left w:val="single" w:sz="8" w:space="0" w:color="4BACC6" w:themeColor="accent5"/>
+          <w:bottom w:val="single" w:sz="18" w:space="0" w:color="4BACC6" w:themeColor="accent5"/>
+          <w:right w:val="single" w:sz="8" w:space="0" w:color="4BACC6" w:themeColor="accent5"/>
+          <w:insideH w:val="nil"/>
+          <w:insideV w:val="single" w:sz="8" w:space="0" w:color="4BACC6" w:themeColor="accent5"/>
+        </w:tcBorders>
+      </w:tcPr>
+    </w:tblStylePr>
+    <w:tblStylePr w:type="lastRow">
+      <w:pPr>
+        <w:spacing w:before="0" w:after="0" w:line="240" w:lineRule="auto"/>
+      </w:pPr>
+      <w:rPr>
+        <w:rFonts w:asciiTheme="majorHAnsi" w:eastAsiaTheme="majorEastAsia" w:hAnsiTheme="majorHAnsi" w:cstheme="majorBidi"/>
+        <w:b/>
+        <w:bCs/>
+      </w:rPr>
+      <w:tblPr/>
+      <w:tcPr>
+        <w:tcBorders>
+          <w:top w:val="double" w:sz="6" w:space="0" w:color="4BACC6" w:themeColor="accent5"/>
+          <w:left w:val="single" w:sz="8" w:space="0" w:color="4BACC6" w:themeColor="accent5"/>
+          <w:bottom w:val="single" w:sz="8" w:space="0" w:color="4BACC6" w:themeColor="accent5"/>
+          <w:right w:val="single" w:sz="8" w:space="0" w:color="4BACC6" w:themeColor="accent5"/>
+          <w:insideH w:val="nil"/>
+          <w:insideV w:val="single" w:sz="8" w:space="0" w:color="4BACC6" w:themeColor="accent5"/>
+        </w:tcBorders>
+      </w:tcPr>
+    </w:tblStylePr>
+    <w:tblStylePr w:type="firstCol">
+      <w:rPr>
+        <w:rFonts w:asciiTheme="majorHAnsi" w:eastAsiaTheme="majorEastAsia" w:hAnsiTheme="majorHAnsi" w:cstheme="majorBidi"/>
+        <w:b/>
+        <w:bCs/>
+      </w:rPr>
+    </w:tblStylePr>
+    <w:tblStylePr w:type="lastCol">
+      <w:rPr>
+        <w:rFonts w:asciiTheme="majorHAnsi" w:eastAsiaTheme="majorEastAsia" w:hAnsiTheme="majorHAnsi" w:cstheme="majorBidi"/>
+        <w:b/>
+        <w:bCs/>
+      </w:rPr>
+      <w:tblPr/>
+      <w:tcPr>
+        <w:tcBorders>
+          <w:top w:val="single" w:sz="8" w:space="0" w:color="4BACC6" w:themeColor="accent5"/>
+          <w:left w:val="single" w:sz="8" w:space="0" w:color="4BACC6" w:themeColor="accent5"/>
+          <w:bottom w:val="single" w:sz="8" w:space="0" w:color="4BACC6" w:themeColor="accent5"/>
+          <w:right w:val="single" w:sz="8" w:space="0" w:color="4BACC6" w:themeColor="accent5"/>
+        </w:tcBorders>
+      </w:tcPr>
+    </w:tblStylePr>
+    <w:tblStylePr w:type="band1Vert">
+      <w:tblPr/>
+      <w:tcPr>
+        <w:tcBorders>
+          <w:top w:val="single" w:sz="8" w:space="0" w:color="4BACC6" w:themeColor="accent5"/>
+          <w:left w:val="single" w:sz="8" w:space="0" w:color="4BACC6" w:themeColor="accent5"/>
+          <w:bottom w:val="single" w:sz="8" w:space="0" w:color="4BACC6" w:themeColor="accent5"/>
+          <w:right w:val="single" w:sz="8" w:space="0" w:color="4BACC6" w:themeColor="accent5"/>
+        </w:tcBorders>
+        <w:shd w:val="clear" w:color="auto" w:fill="D2EAF1" w:themeFill="accent5" w:themeFillTint="3F"/>
+      </w:tcPr>
+    </w:tblStylePr>
+    <w:tblStylePr w:type="band1Horz">
+      <w:tblPr/>
+      <w:tcPr>
+        <w:tcBorders>
+          <w:top w:val="single" w:sz="8" w:space="0" w:color="4BACC6" w:themeColor="accent5"/>
+          <w:left w:val="single" w:sz="8" w:space="0" w:color="4BACC6" w:themeColor="accent5"/>
+          <w:bottom w:val="single" w:sz="8" w:space="0" w:color="4BACC6" w:themeColor="accent5"/>
+          <w:right w:val="single" w:sz="8" w:space="0" w:color="4BACC6" w:themeColor="accent5"/>
+          <w:insideV w:val="single" w:sz="8" w:space="0" w:color="4BACC6" w:themeColor="accent5"/>
+        </w:tcBorders>
+        <w:shd w:val="clear" w:color="auto" w:fill="D2EAF1" w:themeFill="accent5" w:themeFillTint="3F"/>
+      </w:tcPr>
+    </w:tblStylePr>
+    <w:tblStylePr w:type="band2Horz">
+      <w:tblPr/>
+      <w:tcPr>
+        <w:tcBorders>
+          <w:top w:val="single" w:sz="8" w:space="0" w:color="4BACC6" w:themeColor="accent5"/>
+          <w:left w:val="single" w:sz="8" w:space="0" w:color="4BACC6" w:themeColor="accent5"/>
+          <w:bottom w:val="single" w:sz="8" w:space="0" w:color="4BACC6" w:themeColor="accent5"/>
+          <w:right w:val="single" w:sz="8" w:space="0" w:color="4BACC6" w:themeColor="accent5"/>
+          <w:insideV w:val="single" w:sz="8" w:space="0" w:color="4BACC6" w:themeColor="accent5"/>
+        </w:tcBorders>
+      </w:tcPr>
+    </w:tblStylePr>
   </w:style>
 </w:styles>
 </file>

</xml_diff>

<commit_message>
opisana biblioteka korištena u projektu (ImageFileSelector), pregledan tekst vezan uz bazu i server
</commit_message>
<xml_diff>
--- a/Dokumentacija/T18 - TD - ChatUp - Drmencic, Filipovic,Jurman,Sokac.docx
+++ b/Dokumentacija/T18 - TD - ChatUp - Drmencic, Filipovic,Jurman,Sokac.docx
@@ -1,6 +1,6 @@
 
 <file path=word/document.xml><?xml version="1.0" encoding="utf-8"?>
-<w:document xmlns:wpc="http://schemas.microsoft.com/office/word/2010/wordprocessingCanvas" xmlns:mc="http://schemas.openxmlformats.org/markup-compatibility/2006" xmlns:o="urn:schemas-microsoft-com:office:office" xmlns:r="http://schemas.openxmlformats.org/officeDocument/2006/relationships" xmlns:m="http://schemas.openxmlformats.org/officeDocument/2006/math" xmlns:v="urn:schemas-microsoft-com:vml" xmlns:wp14="http://schemas.microsoft.com/office/word/2010/wordprocessingDrawing" xmlns:wp="http://schemas.openxmlformats.org/drawingml/2006/wordprocessingDrawing" xmlns:w10="urn:schemas-microsoft-com:office:word" xmlns:w="http://schemas.openxmlformats.org/wordprocessingml/2006/main" xmlns:w14="http://schemas.microsoft.com/office/word/2010/wordml" xmlns:w15="http://schemas.microsoft.com/office/word/2012/wordml" xmlns:wpg="http://schemas.microsoft.com/office/word/2010/wordprocessingGroup" xmlns:wpi="http://schemas.microsoft.com/office/word/2010/wordprocessingInk" xmlns:wne="http://schemas.microsoft.com/office/word/2006/wordml" xmlns:wps="http://schemas.microsoft.com/office/word/2010/wordprocessingShape" mc:Ignorable="w14 w15 wp14">
+<w:document xmlns:wpc="http://schemas.microsoft.com/office/word/2010/wordprocessingCanvas" xmlns:mc="http://schemas.openxmlformats.org/markup-compatibility/2006" xmlns:o="urn:schemas-microsoft-com:office:office" xmlns:r="http://schemas.openxmlformats.org/officeDocument/2006/relationships" xmlns:m="http://schemas.openxmlformats.org/officeDocument/2006/math" xmlns:v="urn:schemas-microsoft-com:vml" xmlns:wp14="http://schemas.microsoft.com/office/word/2010/wordprocessingDrawing" xmlns:wp="http://schemas.openxmlformats.org/drawingml/2006/wordprocessingDrawing" xmlns:w10="urn:schemas-microsoft-com:office:word" xmlns:w="http://schemas.openxmlformats.org/wordprocessingml/2006/main" xmlns:w14="http://schemas.microsoft.com/office/word/2010/wordml" xmlns:wpg="http://schemas.microsoft.com/office/word/2010/wordprocessingGroup" xmlns:wpi="http://schemas.microsoft.com/office/word/2010/wordprocessingInk" xmlns:wne="http://schemas.microsoft.com/office/word/2006/wordml" xmlns:wps="http://schemas.microsoft.com/office/word/2010/wordprocessingShape" mc:Ignorable="w14 wp14">
   <w:body>
     <w:p>
       <w:pPr>
@@ -254,7 +254,7 @@
           <w:szCs w:val="28"/>
         </w:rPr>
       </w:pPr>
-      <w:hyperlink r:id="rId8" w:history="1">
+      <w:hyperlink r:id="rId9" w:history="1">
         <w:r>
           <w:rPr>
             <w:rStyle w:val="Hyperlink"/>
@@ -283,7 +283,7 @@
           <w:szCs w:val="28"/>
         </w:rPr>
       </w:pPr>
-      <w:hyperlink r:id="rId9" w:history="1">
+      <w:hyperlink r:id="rId10" w:history="1">
         <w:r>
           <w:rPr>
             <w:rStyle w:val="Hyperlink"/>
@@ -359,7 +359,7 @@
         <w:rPr>
           <w:sz w:val="28"/>
         </w:rPr>
-        <w:t>Varaždin, 2015</w:t>
+        <w:t>Varaždin, 2016</w:t>
       </w:r>
       <w:r>
         <w:rPr>
@@ -596,7 +596,7 @@
           <w:szCs w:val="28"/>
         </w:rPr>
       </w:pPr>
-      <w:hyperlink r:id="rId10" w:history="1">
+      <w:hyperlink r:id="rId11" w:history="1">
         <w:r>
           <w:rPr>
             <w:rStyle w:val="Hyperlink"/>
@@ -625,7 +625,7 @@
           <w:szCs w:val="28"/>
         </w:rPr>
       </w:pPr>
-      <w:hyperlink r:id="rId11" w:history="1">
+      <w:hyperlink r:id="rId12" w:history="1">
         <w:r>
           <w:rPr>
             <w:rStyle w:val="Hyperlink"/>
@@ -720,7 +720,7 @@
           <w:sz w:val="28"/>
         </w:rPr>
         <w:sectPr>
-          <w:footerReference w:type="default" r:id="rId12"/>
+          <w:footerReference w:type="default" r:id="rId13"/>
           <w:pgSz w:w="11906" w:h="16838"/>
           <w:pgMar w:top="1417" w:right="1417" w:bottom="1417" w:left="1417" w:header="708" w:footer="708" w:gutter="0"/>
           <w:cols w:space="708"/>
@@ -737,13 +737,7 @@
         <w:rPr>
           <w:sz w:val="28"/>
         </w:rPr>
-        <w:t>studeni</w:t>
-      </w:r>
-      <w:r>
-        <w:rPr>
-          <w:sz w:val="28"/>
-        </w:rPr>
-        <w:t xml:space="preserve"> 2015</w:t>
+        <w:t>siječanj 2016</w:t>
       </w:r>
       <w:r>
         <w:rPr>
@@ -3420,7 +3414,7 @@
       <w:pPr>
         <w:spacing w:after="200" w:line="276" w:lineRule="auto"/>
         <w:sectPr>
-          <w:footerReference w:type="default" r:id="rId13"/>
+          <w:footerReference w:type="default" r:id="rId14"/>
           <w:pgSz w:w="11906" w:h="16838"/>
           <w:pgMar w:top="1417" w:right="1417" w:bottom="1417" w:left="1417" w:header="708" w:footer="708" w:gutter="0"/>
           <w:pgNumType w:fmt="upperRoman" w:start="1"/>
@@ -3533,7 +3527,7 @@
           <w:noProof/>
         </w:rPr>
         <w:drawing>
-          <wp:inline distT="0" distB="0" distL="0" distR="0">
+          <wp:inline distT="0" distB="0" distL="0" distR="0" wp14:anchorId="1A749545" wp14:editId="058F29D3">
             <wp:extent cx="5932171" cy="4800600"/>
             <wp:effectExtent l="0" t="0" r="0" b="0"/>
             <wp:docPr id="21" name="Picture 21" descr="C:\Users\JurmanLap\Desktop\Air dokumentacija\use_case_mjurman_v2ž.png"/>
@@ -3550,7 +3544,7 @@
                     </pic:cNvPicPr>
                   </pic:nvPicPr>
                   <pic:blipFill>
-                    <a:blip r:embed="rId14">
+                    <a:blip r:embed="rId15">
                       <a:extLst>
                         <a:ext uri="{28A0092B-C50C-407E-A947-70E740481C1C}">
                           <a14:useLocalDpi xmlns:a14="http://schemas.microsoft.com/office/drawing/2010/main" val="0"/>
@@ -3980,7 +3974,6 @@
               <w:rPr>
                 <w:color w:val="FF0000"/>
               </w:rPr>
-              <w:lastRenderedPageBreak/>
               <w:t>Kraći naziv</w:t>
             </w:r>
           </w:p>
@@ -5180,7 +5173,7 @@
     <w:p>
       <w:pPr>
         <w:sectPr>
-          <w:footerReference w:type="default" r:id="rId15"/>
+          <w:footerReference w:type="default" r:id="rId16"/>
           <w:pgSz w:w="11906" w:h="16838"/>
           <w:pgMar w:top="1417" w:right="1417" w:bottom="1417" w:left="1417" w:header="708" w:footer="708" w:gutter="0"/>
           <w:pgNumType w:start="1"/>
@@ -5204,7 +5197,7 @@
         </w:rPr>
         <w:lastRenderedPageBreak/>
         <w:drawing>
-          <wp:inline distT="0" distB="0" distL="0" distR="0">
+          <wp:inline distT="0" distB="0" distL="0" distR="0" wp14:anchorId="60442824" wp14:editId="31C4D887">
             <wp:extent cx="8257683" cy="5343896"/>
             <wp:effectExtent l="19050" t="0" r="0" b="0"/>
             <wp:docPr id="32" name="Picture 3" descr="C:\Users\JurmanLap\Desktop\AIR predaja2\prototype.tif"/>
@@ -5221,7 +5214,7 @@
                     </pic:cNvPicPr>
                   </pic:nvPicPr>
                   <pic:blipFill>
-                    <a:blip r:embed="rId16" cstate="print"/>
+                    <a:blip r:embed="rId17" cstate="print"/>
                     <a:srcRect/>
                     <a:stretch>
                       <a:fillRect/>
@@ -5280,7 +5273,6 @@
     <w:p>
       <w:pPr>
         <w:pStyle w:val="FOINaslov1"/>
-        <w:spacing w:line="360" w:lineRule="auto"/>
       </w:pPr>
       <w:bookmarkStart w:id="12" w:name="_Toc439207497"/>
       <w:bookmarkStart w:id="13" w:name="_Toc439281073"/>
@@ -5412,7 +5404,7 @@
                 <w:noProof/>
               </w:rPr>
               <w:drawing>
-                <wp:inline distT="0" distB="0" distL="0" distR="0">
+                <wp:inline distT="0" distB="0" distL="0" distR="0" wp14:anchorId="4ECC48AE" wp14:editId="0E0D2A09">
                   <wp:extent cx="1605600" cy="3060000"/>
                   <wp:effectExtent l="0" t="0" r="0" b="7620"/>
                   <wp:docPr id="1" name="Picture 3" descr="C:\Users\JurmanLap\Desktop\CHATUP FAZA 1\SVI MOCKAPI\editiranje\1 Log in.png"/>
@@ -5429,7 +5421,7 @@
                           </pic:cNvPicPr>
                         </pic:nvPicPr>
                         <pic:blipFill>
-                          <a:blip r:embed="rId17" cstate="print">
+                          <a:blip r:embed="rId18" cstate="print">
                             <a:extLst>
                               <a:ext uri="{28A0092B-C50C-407E-A947-70E740481C1C}">
                                 <a14:useLocalDpi xmlns:a14="http://schemas.microsoft.com/office/drawing/2010/main" val="0"/>
@@ -5543,7 +5535,7 @@
                 <w:noProof/>
               </w:rPr>
               <w:drawing>
-                <wp:inline distT="0" distB="0" distL="0" distR="0">
+                <wp:inline distT="0" distB="0" distL="0" distR="0" wp14:anchorId="2A12412F" wp14:editId="195B7E78">
                   <wp:extent cx="1620000" cy="3060000"/>
                   <wp:effectExtent l="0" t="0" r="0" b="7620"/>
                   <wp:docPr id="10" name="Picture 4" descr="C:\Users\JurmanLap\Desktop\CHATUP FAZA 1\SVI MOCKAPI\editiranje\2 Register.png"/>
@@ -5560,7 +5552,7 @@
                           </pic:cNvPicPr>
                         </pic:nvPicPr>
                         <pic:blipFill>
-                          <a:blip r:embed="rId18" cstate="print">
+                          <a:blip r:embed="rId19" cstate="print">
                             <a:extLst>
                               <a:ext uri="{28A0092B-C50C-407E-A947-70E740481C1C}">
                                 <a14:useLocalDpi xmlns:a14="http://schemas.microsoft.com/office/drawing/2010/main" val="0"/>
@@ -5677,7 +5669,7 @@
               </w:rPr>
               <w:lastRenderedPageBreak/>
               <w:drawing>
-                <wp:inline distT="0" distB="0" distL="0" distR="0">
+                <wp:inline distT="0" distB="0" distL="0" distR="0" wp14:anchorId="660F85A0" wp14:editId="7C8648A0">
                   <wp:extent cx="1605600" cy="3060000"/>
                   <wp:effectExtent l="0" t="0" r="0" b="7620"/>
                   <wp:docPr id="11" name="Picture 5" descr="C:\Users\JurmanLap\Desktop\CHATUP FAZA 1\SVI MOCKAPI\editiranje\3 Forgot password.png"/>
@@ -5694,7 +5686,7 @@
                           </pic:cNvPicPr>
                         </pic:nvPicPr>
                         <pic:blipFill>
-                          <a:blip r:embed="rId19" cstate="print">
+                          <a:blip r:embed="rId20" cstate="print">
                             <a:extLst>
                               <a:ext uri="{28A0092B-C50C-407E-A947-70E740481C1C}">
                                 <a14:useLocalDpi xmlns:a14="http://schemas.microsoft.com/office/drawing/2010/main" val="0"/>
@@ -5809,7 +5801,7 @@
                 <w:noProof/>
               </w:rPr>
               <w:drawing>
-                <wp:inline distT="0" distB="0" distL="0" distR="0">
+                <wp:inline distT="0" distB="0" distL="0" distR="0" wp14:anchorId="469D2BD8" wp14:editId="16A7D1EA">
                   <wp:extent cx="1452821" cy="2769079"/>
                   <wp:effectExtent l="19050" t="0" r="0" b="0"/>
                   <wp:docPr id="12" name="Picture 6" descr="C:\Users\JurmanLap\AndroidStudioProjects\docf2v29\Dokumentacija\Mockup\5 Menu - Copy.png"/>
@@ -5826,7 +5818,7 @@
                           </pic:cNvPicPr>
                         </pic:nvPicPr>
                         <pic:blipFill>
-                          <a:blip r:embed="rId20" cstate="print"/>
+                          <a:blip r:embed="rId21" cstate="print"/>
                           <a:srcRect/>
                           <a:stretch>
                             <a:fillRect/>
@@ -5997,7 +5989,7 @@
               </w:rPr>
               <w:lastRenderedPageBreak/>
               <w:drawing>
-                <wp:inline distT="0" distB="0" distL="0" distR="0">
+                <wp:inline distT="0" distB="0" distL="0" distR="0" wp14:anchorId="3F2CCCAF" wp14:editId="34B524C6">
                   <wp:extent cx="1597650" cy="3045124"/>
                   <wp:effectExtent l="19050" t="0" r="2550" b="0"/>
                   <wp:docPr id="34" name="Picture 5" descr="C:\Users\JurmanLap\AndroidStudioProjects\docf2v29\Dokumentacija\Mockup\6 Edit profile - Copy.png"/>
@@ -6014,7 +6006,7 @@
                           </pic:cNvPicPr>
                         </pic:nvPicPr>
                         <pic:blipFill>
-                          <a:blip r:embed="rId21" cstate="print"/>
+                          <a:blip r:embed="rId22" cstate="print"/>
                           <a:srcRect/>
                           <a:stretch>
                             <a:fillRect/>
@@ -6133,7 +6125,7 @@
                 <w:noProof/>
               </w:rPr>
               <w:drawing>
-                <wp:inline distT="0" distB="0" distL="0" distR="0">
+                <wp:inline distT="0" distB="0" distL="0" distR="0" wp14:anchorId="2450998C" wp14:editId="431F4CA0">
                   <wp:extent cx="1516184" cy="2889849"/>
                   <wp:effectExtent l="19050" t="0" r="7816" b="0"/>
                   <wp:docPr id="13" name="Picture 7" descr="C:\Users\JurmanLap\AndroidStudioProjects\docf2v29\Dokumentacija\Mockup\7 Home page ( Tab 1) - Copy.png"/>
@@ -6150,7 +6142,7 @@
                           </pic:cNvPicPr>
                         </pic:nvPicPr>
                         <pic:blipFill>
-                          <a:blip r:embed="rId22" cstate="print"/>
+                          <a:blip r:embed="rId23" cstate="print"/>
                           <a:srcRect/>
                           <a:stretch>
                             <a:fillRect/>
@@ -6287,7 +6279,7 @@
               </w:rPr>
               <w:lastRenderedPageBreak/>
               <w:drawing>
-                <wp:inline distT="0" distB="0" distL="0" distR="0">
+                <wp:inline distT="0" distB="0" distL="0" distR="0" wp14:anchorId="22CB7BE1" wp14:editId="735C33D6">
                   <wp:extent cx="1559180" cy="2971800"/>
                   <wp:effectExtent l="19050" t="0" r="2920" b="0"/>
                   <wp:docPr id="14" name="Picture 8" descr="C:\Users\JurmanLap\AndroidStudioProjects\docf2v29\Dokumentacija\Mockup\12 Change image - Copy.png"/>
@@ -6304,7 +6296,7 @@
                           </pic:cNvPicPr>
                         </pic:nvPicPr>
                         <pic:blipFill>
-                          <a:blip r:embed="rId23" cstate="print"/>
+                          <a:blip r:embed="rId24" cstate="print"/>
                           <a:srcRect/>
                           <a:stretch>
                             <a:fillRect/>
@@ -6461,7 +6453,7 @@
                 <w:noProof/>
               </w:rPr>
               <w:drawing>
-                <wp:inline distT="0" distB="0" distL="0" distR="0">
+                <wp:inline distT="0" distB="0" distL="0" distR="0" wp14:anchorId="333D956D" wp14:editId="5C9A33AA">
                   <wp:extent cx="1605600" cy="3060000"/>
                   <wp:effectExtent l="19050" t="0" r="0" b="0"/>
                   <wp:docPr id="15" name="Picture 10" descr="C:\Users\JurmanLap\Desktop\CHATUP FAZA 1\SVI MOCKAPI\editiranje\8 Search (Tab2).png"/>
@@ -6473,194 +6465,6 @@
                       <pic:pic xmlns:pic="http://schemas.openxmlformats.org/drawingml/2006/picture">
                         <pic:nvPicPr>
                           <pic:cNvPr id="0" name="Picture 10" descr="C:\Users\JurmanLap\Desktop\CHATUP FAZA 1\SVI MOCKAPI\editiranje\8 Search (Tab2).png"/>
-                          <pic:cNvPicPr>
-                            <a:picLocks noChangeAspect="1" noChangeArrowheads="1"/>
-                          </pic:cNvPicPr>
-                        </pic:nvPicPr>
-                        <pic:blipFill>
-                          <a:blip r:embed="rId24" cstate="print">
-                            <a:extLst>
-                              <a:ext uri="{28A0092B-C50C-407E-A947-70E740481C1C}">
-                                <a14:useLocalDpi xmlns:a14="http://schemas.microsoft.com/office/drawing/2010/main" val="0"/>
-                              </a:ext>
-                            </a:extLst>
-                          </a:blip>
-                          <a:srcRect/>
-                          <a:stretch>
-                            <a:fillRect/>
-                          </a:stretch>
-                        </pic:blipFill>
-                        <pic:spPr bwMode="auto">
-                          <a:xfrm>
-                            <a:off x="0" y="0"/>
-                            <a:ext cx="1605600" cy="3060000"/>
-                          </a:xfrm>
-                          <a:prstGeom prst="rect">
-                            <a:avLst/>
-                          </a:prstGeom>
-                          <a:noFill/>
-                          <a:ln>
-                            <a:noFill/>
-                          </a:ln>
-                        </pic:spPr>
-                      </pic:pic>
-                    </a:graphicData>
-                  </a:graphic>
-                </wp:inline>
-              </w:drawing>
-            </w:r>
-          </w:p>
-        </w:tc>
-        <w:tc>
-          <w:tcPr>
-            <w:tcW w:w="4536" w:type="dxa"/>
-            <w:tcBorders>
-              <w:top w:val="single" w:sz="4" w:space="0" w:color="auto"/>
-            </w:tcBorders>
-            <w:vAlign w:val="center"/>
-          </w:tcPr>
-          <w:p>
-            <w:pPr>
-              <w:spacing w:line="360" w:lineRule="auto"/>
-              <w:jc w:val="both"/>
-              <w:cnfStyle w:val="000000000000" w:firstRow="0" w:lastRow="0" w:firstColumn="0" w:lastColumn="0" w:oddVBand="0" w:evenVBand="0" w:oddHBand="0" w:evenHBand="0" w:firstRowFirstColumn="0" w:firstRowLastColumn="0" w:lastRowFirstColumn="0" w:lastRowLastColumn="0"/>
-            </w:pPr>
-            <w:r>
-              <w:t>Odabirom druge kartice (</w:t>
-            </w:r>
-            <w:r>
-              <w:rPr>
-                <w:i/>
-              </w:rPr>
-              <w:t>Search</w:t>
-            </w:r>
-            <w:r>
-              <w:t>) korisniku je omogućeno pretraživanje svih registriranih korisnika. Upisom određene riječi i pritiskom na gumb „</w:t>
-            </w:r>
-            <w:r>
-              <w:rPr>
-                <w:i/>
-              </w:rPr>
-              <w:t>Search</w:t>
-            </w:r>
-            <w:r>
-              <w:t>“ otvara se lista svih korisnika čija e-mail adresa započinje sa ranije navedenom riječi. Nakon što se otvori lista, može se dugim pritiskom na neku od e-mail adresa registriranih korisnika odabrati jedna od dvije opcije:</w:t>
-            </w:r>
-          </w:p>
-          <w:p>
-            <w:pPr>
-              <w:pStyle w:val="ListParagraph"/>
-              <w:numPr>
-                <w:ilvl w:val="0"/>
-                <w:numId w:val="19"/>
-              </w:numPr>
-              <w:spacing w:line="360" w:lineRule="auto"/>
-              <w:jc w:val="both"/>
-              <w:cnfStyle w:val="000000000000" w:firstRow="0" w:lastRow="0" w:firstColumn="0" w:lastColumn="0" w:oddVBand="0" w:evenVBand="0" w:oddHBand="0" w:evenHBand="0" w:firstRowFirstColumn="0" w:firstRowLastColumn="0" w:lastRowFirstColumn="0" w:lastRowLastColumn="0"/>
-            </w:pPr>
-            <w:r>
-              <w:rPr>
-                <w:i/>
-              </w:rPr>
-              <w:t>Add</w:t>
-            </w:r>
-            <w:r>
-              <w:t xml:space="preserve"> – dodavanje korisnika u listu prijatelja</w:t>
-            </w:r>
-          </w:p>
-          <w:p>
-            <w:pPr>
-              <w:pStyle w:val="ListParagraph"/>
-              <w:numPr>
-                <w:ilvl w:val="0"/>
-                <w:numId w:val="19"/>
-              </w:numPr>
-              <w:spacing w:line="360" w:lineRule="auto"/>
-              <w:jc w:val="both"/>
-              <w:cnfStyle w:val="000000000000" w:firstRow="0" w:lastRow="0" w:firstColumn="0" w:lastColumn="0" w:oddVBand="0" w:evenVBand="0" w:oddHBand="0" w:evenHBand="0" w:firstRowFirstColumn="0" w:firstRowLastColumn="0" w:lastRowFirstColumn="0" w:lastRowLastColumn="0"/>
-            </w:pPr>
-            <w:r>
-              <w:rPr>
-                <w:i/>
-              </w:rPr>
-              <w:t xml:space="preserve">Cancel </w:t>
-            </w:r>
-            <w:r>
-              <w:t>– odustajanje od akcije</w:t>
-            </w:r>
-          </w:p>
-        </w:tc>
-        <w:tc>
-          <w:tcPr>
-            <w:tcW w:w="1100" w:type="dxa"/>
-            <w:tcBorders>
-              <w:top w:val="single" w:sz="4" w:space="0" w:color="auto"/>
-              <w:right w:val="single" w:sz="4" w:space="0" w:color="auto"/>
-            </w:tcBorders>
-            <w:vAlign w:val="center"/>
-          </w:tcPr>
-          <w:p>
-            <w:pPr>
-              <w:spacing w:line="360" w:lineRule="auto"/>
-              <w:jc w:val="center"/>
-              <w:cnfStyle w:val="000000000000" w:firstRow="0" w:lastRow="0" w:firstColumn="0" w:lastColumn="0" w:oddVBand="0" w:evenVBand="0" w:oddHBand="0" w:evenHBand="0" w:firstRowFirstColumn="0" w:firstRowLastColumn="0" w:lastRowFirstColumn="0" w:lastRowLastColumn="0"/>
-            </w:pPr>
-            <w:r>
-              <w:t>Pretraži-vanje i dodava-nje drugih korisni-ka</w:t>
-            </w:r>
-          </w:p>
-          <w:p>
-            <w:pPr>
-              <w:spacing w:line="360" w:lineRule="auto"/>
-              <w:jc w:val="center"/>
-              <w:cnfStyle w:val="000000000000" w:firstRow="0" w:lastRow="0" w:firstColumn="0" w:lastColumn="0" w:oddVBand="0" w:evenVBand="0" w:oddHBand="0" w:evenHBand="0" w:firstRowFirstColumn="0" w:firstRowLastColumn="0" w:lastRowFirstColumn="0" w:lastRowLastColumn="0"/>
-            </w:pPr>
-            <w:r>
-              <w:t>(prirotet 6)</w:t>
-            </w:r>
-          </w:p>
-        </w:tc>
-      </w:tr>
-      <w:tr>
-        <w:trPr>
-          <w:cnfStyle w:val="000000100000" w:firstRow="0" w:lastRow="0" w:firstColumn="0" w:lastColumn="0" w:oddVBand="0" w:evenVBand="0" w:oddHBand="1" w:evenHBand="0" w:firstRowFirstColumn="0" w:firstRowLastColumn="0" w:lastRowFirstColumn="0" w:lastRowLastColumn="0"/>
-        </w:trPr>
-        <w:tc>
-          <w:tcPr>
-            <w:cnfStyle w:val="001000000000" w:firstRow="0" w:lastRow="0" w:firstColumn="1" w:lastColumn="0" w:oddVBand="0" w:evenVBand="0" w:oddHBand="0" w:evenHBand="0" w:firstRowFirstColumn="0" w:firstRowLastColumn="0" w:lastRowFirstColumn="0" w:lastRowLastColumn="0"/>
-            <w:tcW w:w="3295" w:type="dxa"/>
-            <w:tcBorders>
-              <w:top w:val="single" w:sz="4" w:space="0" w:color="auto"/>
-              <w:left w:val="single" w:sz="4" w:space="0" w:color="auto"/>
-              <w:bottom w:val="single" w:sz="4" w:space="0" w:color="auto"/>
-            </w:tcBorders>
-            <w:vAlign w:val="center"/>
-          </w:tcPr>
-          <w:p>
-            <w:pPr>
-              <w:spacing w:line="360" w:lineRule="auto"/>
-              <w:rPr>
-                <w:noProof/>
-              </w:rPr>
-            </w:pPr>
-            <w:r>
-              <w:rPr>
-                <w:noProof/>
-              </w:rPr>
-              <w:lastRenderedPageBreak/>
-              <w:drawing>
-                <wp:inline distT="0" distB="0" distL="0" distR="0">
-                  <wp:extent cx="1605600" cy="3060000"/>
-                  <wp:effectExtent l="19050" t="0" r="0" b="0"/>
-                  <wp:docPr id="16" name="Picture 11" descr="C:\Users\JurmanLap\Desktop\CHATUP FAZA 1\SVI MOCKAPI\editiranje\9 Messages (Tab3).png"/>
-                  <wp:cNvGraphicFramePr>
-                    <a:graphicFrameLocks xmlns:a="http://schemas.openxmlformats.org/drawingml/2006/main" noChangeAspect="1"/>
-                  </wp:cNvGraphicFramePr>
-                  <a:graphic xmlns:a="http://schemas.openxmlformats.org/drawingml/2006/main">
-                    <a:graphicData uri="http://schemas.openxmlformats.org/drawingml/2006/picture">
-                      <pic:pic xmlns:pic="http://schemas.openxmlformats.org/drawingml/2006/picture">
-                        <pic:nvPicPr>
-                          <pic:cNvPr id="0" name="Picture 11" descr="C:\Users\JurmanLap\Desktop\CHATUP FAZA 1\SVI MOCKAPI\editiranje\9 Messages (Tab3).png"/>
                           <pic:cNvPicPr>
                             <a:picLocks noChangeAspect="1" noChangeArrowheads="1"/>
                           </pic:cNvPicPr>
@@ -6704,6 +6508,194 @@
             <w:tcW w:w="4536" w:type="dxa"/>
             <w:tcBorders>
               <w:top w:val="single" w:sz="4" w:space="0" w:color="auto"/>
+            </w:tcBorders>
+            <w:vAlign w:val="center"/>
+          </w:tcPr>
+          <w:p>
+            <w:pPr>
+              <w:spacing w:line="360" w:lineRule="auto"/>
+              <w:jc w:val="both"/>
+              <w:cnfStyle w:val="000000000000" w:firstRow="0" w:lastRow="0" w:firstColumn="0" w:lastColumn="0" w:oddVBand="0" w:evenVBand="0" w:oddHBand="0" w:evenHBand="0" w:firstRowFirstColumn="0" w:firstRowLastColumn="0" w:lastRowFirstColumn="0" w:lastRowLastColumn="0"/>
+            </w:pPr>
+            <w:r>
+              <w:t>Odabirom druge kartice (</w:t>
+            </w:r>
+            <w:r>
+              <w:rPr>
+                <w:i/>
+              </w:rPr>
+              <w:t>Search</w:t>
+            </w:r>
+            <w:r>
+              <w:t>) korisniku je omogućeno pretraživanje svih registriranih korisnika. Upisom određene riječi i pritiskom na gumb „</w:t>
+            </w:r>
+            <w:r>
+              <w:rPr>
+                <w:i/>
+              </w:rPr>
+              <w:t>Search</w:t>
+            </w:r>
+            <w:r>
+              <w:t>“ otvara se lista svih korisnika čija e-mail adresa započinje sa ranije navedenom riječi. Nakon što se otvori lista, može se dugim pritiskom na neku od e-mail adresa registriranih korisnika odabrati jedna od dvije opcije:</w:t>
+            </w:r>
+          </w:p>
+          <w:p>
+            <w:pPr>
+              <w:pStyle w:val="ListParagraph"/>
+              <w:numPr>
+                <w:ilvl w:val="0"/>
+                <w:numId w:val="19"/>
+              </w:numPr>
+              <w:spacing w:line="360" w:lineRule="auto"/>
+              <w:jc w:val="both"/>
+              <w:cnfStyle w:val="000000000000" w:firstRow="0" w:lastRow="0" w:firstColumn="0" w:lastColumn="0" w:oddVBand="0" w:evenVBand="0" w:oddHBand="0" w:evenHBand="0" w:firstRowFirstColumn="0" w:firstRowLastColumn="0" w:lastRowFirstColumn="0" w:lastRowLastColumn="0"/>
+            </w:pPr>
+            <w:r>
+              <w:rPr>
+                <w:i/>
+              </w:rPr>
+              <w:t>Add</w:t>
+            </w:r>
+            <w:r>
+              <w:t xml:space="preserve"> – dodavanje korisnika u listu prijatelja</w:t>
+            </w:r>
+          </w:p>
+          <w:p>
+            <w:pPr>
+              <w:pStyle w:val="ListParagraph"/>
+              <w:numPr>
+                <w:ilvl w:val="0"/>
+                <w:numId w:val="19"/>
+              </w:numPr>
+              <w:spacing w:line="360" w:lineRule="auto"/>
+              <w:jc w:val="both"/>
+              <w:cnfStyle w:val="000000000000" w:firstRow="0" w:lastRow="0" w:firstColumn="0" w:lastColumn="0" w:oddVBand="0" w:evenVBand="0" w:oddHBand="0" w:evenHBand="0" w:firstRowFirstColumn="0" w:firstRowLastColumn="0" w:lastRowFirstColumn="0" w:lastRowLastColumn="0"/>
+            </w:pPr>
+            <w:r>
+              <w:rPr>
+                <w:i/>
+              </w:rPr>
+              <w:t xml:space="preserve">Cancel </w:t>
+            </w:r>
+            <w:r>
+              <w:t>– odustajanje od akcije</w:t>
+            </w:r>
+          </w:p>
+        </w:tc>
+        <w:tc>
+          <w:tcPr>
+            <w:tcW w:w="1100" w:type="dxa"/>
+            <w:tcBorders>
+              <w:top w:val="single" w:sz="4" w:space="0" w:color="auto"/>
+              <w:right w:val="single" w:sz="4" w:space="0" w:color="auto"/>
+            </w:tcBorders>
+            <w:vAlign w:val="center"/>
+          </w:tcPr>
+          <w:p>
+            <w:pPr>
+              <w:spacing w:line="360" w:lineRule="auto"/>
+              <w:jc w:val="center"/>
+              <w:cnfStyle w:val="000000000000" w:firstRow="0" w:lastRow="0" w:firstColumn="0" w:lastColumn="0" w:oddVBand="0" w:evenVBand="0" w:oddHBand="0" w:evenHBand="0" w:firstRowFirstColumn="0" w:firstRowLastColumn="0" w:lastRowFirstColumn="0" w:lastRowLastColumn="0"/>
+            </w:pPr>
+            <w:r>
+              <w:t>Pretraži-vanje i dodava-nje drugih korisni-ka</w:t>
+            </w:r>
+          </w:p>
+          <w:p>
+            <w:pPr>
+              <w:spacing w:line="360" w:lineRule="auto"/>
+              <w:jc w:val="center"/>
+              <w:cnfStyle w:val="000000000000" w:firstRow="0" w:lastRow="0" w:firstColumn="0" w:lastColumn="0" w:oddVBand="0" w:evenVBand="0" w:oddHBand="0" w:evenHBand="0" w:firstRowFirstColumn="0" w:firstRowLastColumn="0" w:lastRowFirstColumn="0" w:lastRowLastColumn="0"/>
+            </w:pPr>
+            <w:r>
+              <w:t>(prirotet 6)</w:t>
+            </w:r>
+          </w:p>
+        </w:tc>
+      </w:tr>
+      <w:tr>
+        <w:trPr>
+          <w:cnfStyle w:val="000000100000" w:firstRow="0" w:lastRow="0" w:firstColumn="0" w:lastColumn="0" w:oddVBand="0" w:evenVBand="0" w:oddHBand="1" w:evenHBand="0" w:firstRowFirstColumn="0" w:firstRowLastColumn="0" w:lastRowFirstColumn="0" w:lastRowLastColumn="0"/>
+        </w:trPr>
+        <w:tc>
+          <w:tcPr>
+            <w:cnfStyle w:val="001000000000" w:firstRow="0" w:lastRow="0" w:firstColumn="1" w:lastColumn="0" w:oddVBand="0" w:evenVBand="0" w:oddHBand="0" w:evenHBand="0" w:firstRowFirstColumn="0" w:firstRowLastColumn="0" w:lastRowFirstColumn="0" w:lastRowLastColumn="0"/>
+            <w:tcW w:w="3295" w:type="dxa"/>
+            <w:tcBorders>
+              <w:top w:val="single" w:sz="4" w:space="0" w:color="auto"/>
+              <w:left w:val="single" w:sz="4" w:space="0" w:color="auto"/>
+              <w:bottom w:val="single" w:sz="4" w:space="0" w:color="auto"/>
+            </w:tcBorders>
+            <w:vAlign w:val="center"/>
+          </w:tcPr>
+          <w:p>
+            <w:pPr>
+              <w:spacing w:line="360" w:lineRule="auto"/>
+              <w:rPr>
+                <w:noProof/>
+              </w:rPr>
+            </w:pPr>
+            <w:r>
+              <w:rPr>
+                <w:noProof/>
+              </w:rPr>
+              <w:lastRenderedPageBreak/>
+              <w:drawing>
+                <wp:inline distT="0" distB="0" distL="0" distR="0" wp14:anchorId="22BCDC06" wp14:editId="42518ECC">
+                  <wp:extent cx="1605600" cy="3060000"/>
+                  <wp:effectExtent l="19050" t="0" r="0" b="0"/>
+                  <wp:docPr id="16" name="Picture 11" descr="C:\Users\JurmanLap\Desktop\CHATUP FAZA 1\SVI MOCKAPI\editiranje\9 Messages (Tab3).png"/>
+                  <wp:cNvGraphicFramePr>
+                    <a:graphicFrameLocks xmlns:a="http://schemas.openxmlformats.org/drawingml/2006/main" noChangeAspect="1"/>
+                  </wp:cNvGraphicFramePr>
+                  <a:graphic xmlns:a="http://schemas.openxmlformats.org/drawingml/2006/main">
+                    <a:graphicData uri="http://schemas.openxmlformats.org/drawingml/2006/picture">
+                      <pic:pic xmlns:pic="http://schemas.openxmlformats.org/drawingml/2006/picture">
+                        <pic:nvPicPr>
+                          <pic:cNvPr id="0" name="Picture 11" descr="C:\Users\JurmanLap\Desktop\CHATUP FAZA 1\SVI MOCKAPI\editiranje\9 Messages (Tab3).png"/>
+                          <pic:cNvPicPr>
+                            <a:picLocks noChangeAspect="1" noChangeArrowheads="1"/>
+                          </pic:cNvPicPr>
+                        </pic:nvPicPr>
+                        <pic:blipFill>
+                          <a:blip r:embed="rId26" cstate="print">
+                            <a:extLst>
+                              <a:ext uri="{28A0092B-C50C-407E-A947-70E740481C1C}">
+                                <a14:useLocalDpi xmlns:a14="http://schemas.microsoft.com/office/drawing/2010/main" val="0"/>
+                              </a:ext>
+                            </a:extLst>
+                          </a:blip>
+                          <a:srcRect/>
+                          <a:stretch>
+                            <a:fillRect/>
+                          </a:stretch>
+                        </pic:blipFill>
+                        <pic:spPr bwMode="auto">
+                          <a:xfrm>
+                            <a:off x="0" y="0"/>
+                            <a:ext cx="1605600" cy="3060000"/>
+                          </a:xfrm>
+                          <a:prstGeom prst="rect">
+                            <a:avLst/>
+                          </a:prstGeom>
+                          <a:noFill/>
+                          <a:ln>
+                            <a:noFill/>
+                          </a:ln>
+                        </pic:spPr>
+                      </pic:pic>
+                    </a:graphicData>
+                  </a:graphic>
+                </wp:inline>
+              </w:drawing>
+            </w:r>
+          </w:p>
+        </w:tc>
+        <w:tc>
+          <w:tcPr>
+            <w:tcW w:w="4536" w:type="dxa"/>
+            <w:tcBorders>
+              <w:top w:val="single" w:sz="4" w:space="0" w:color="auto"/>
               <w:bottom w:val="single" w:sz="4" w:space="0" w:color="auto"/>
             </w:tcBorders>
             <w:vAlign w:val="center"/>
@@ -6826,7 +6818,7 @@
                 <w:noProof/>
               </w:rPr>
               <w:drawing>
-                <wp:inline distT="0" distB="0" distL="0" distR="0">
+                <wp:inline distT="0" distB="0" distL="0" distR="0" wp14:anchorId="4DDFFFED" wp14:editId="2569FC71">
                   <wp:extent cx="1894343" cy="3609975"/>
                   <wp:effectExtent l="19050" t="0" r="0" b="0"/>
                   <wp:docPr id="17" name="Picture 12" descr="C:\Users\JurmanLap\Desktop\CHATUP FAZA 1\SVI MOCKAPI\editiranje\10 Conversation.png"/>
@@ -6843,7 +6835,7 @@
                           </pic:cNvPicPr>
                         </pic:nvPicPr>
                         <pic:blipFill>
-                          <a:blip r:embed="rId26" cstate="print">
+                          <a:blip r:embed="rId27" cstate="print">
                             <a:extLst>
                               <a:ext uri="{28A0092B-C50C-407E-A947-70E740481C1C}">
                                 <a14:useLocalDpi xmlns:a14="http://schemas.microsoft.com/office/drawing/2010/main" val="0"/>
@@ -7153,7 +7145,7 @@
           <w:noProof/>
         </w:rPr>
         <w:drawing>
-          <wp:inline distT="0" distB="0" distL="0" distR="0">
+          <wp:inline distT="0" distB="0" distL="0" distR="0" wp14:anchorId="22B1BF00" wp14:editId="17F91DAC">
             <wp:extent cx="5601497" cy="612000"/>
             <wp:effectExtent l="0" t="0" r="0" b="0"/>
             <wp:docPr id="3" name="Picture 3"/>
@@ -7168,7 +7160,7 @@
                     <pic:cNvPicPr/>
                   </pic:nvPicPr>
                   <pic:blipFill rotWithShape="1">
-                    <a:blip r:embed="rId27"/>
+                    <a:blip r:embed="rId28"/>
                     <a:srcRect l="18530" t="34442" r="19540" b="53529"/>
                     <a:stretch/>
                   </pic:blipFill>
@@ -7253,6 +7245,13 @@
         <w:spacing w:line="360" w:lineRule="auto"/>
         <w:jc w:val="both"/>
       </w:pPr>
+    </w:p>
+    <w:p>
+      <w:pPr>
+        <w:spacing w:line="360" w:lineRule="auto"/>
+        <w:ind w:firstLine="708"/>
+        <w:jc w:val="both"/>
+      </w:pPr>
       <w:r>
         <w:t>Nakon instalacije baze potrebno je kreirati bazu i njezine dokumente. Od dokumenata u projektu koristit će se dvije vrste dokumenata za pohranu podataka. Prvi dokument sadrži podatke o pojedinom korisniku dok drugi dokument bi sadržavao pohranu razgovora između dva ili više korisnika.</w:t>
       </w:r>
@@ -7269,7 +7268,6 @@
         <w:spacing w:line="360" w:lineRule="auto"/>
       </w:pPr>
       <w:r>
-        <w:lastRenderedPageBreak/>
         <w:t>Izgled dokumenta koji sadrži podatke o korisniku izgleda ovako:</w:t>
       </w:r>
     </w:p>
@@ -7535,7 +7533,7 @@
           <w:sz w:val="18"/>
           <w:szCs w:val="18"/>
         </w:rPr>
-        <w:t>"profilePicture": "</w:t>
+        <w:t xml:space="preserve">   </w:t>
       </w:r>
       <w:r>
         <w:rPr>
@@ -7544,7 +7542,7 @@
           <w:sz w:val="18"/>
           <w:szCs w:val="18"/>
         </w:rPr>
-        <w:t>base64Kod“</w:t>
+        <w:t>"profilePicture": "</w:t>
       </w:r>
       <w:r>
         <w:rPr>
@@ -7553,7 +7551,7 @@
           <w:sz w:val="18"/>
           <w:szCs w:val="18"/>
         </w:rPr>
-        <w:br/>
+        <w:t>base64Kod“</w:t>
       </w:r>
       <w:r>
         <w:rPr>
@@ -7562,6 +7560,15 @@
           <w:sz w:val="18"/>
           <w:szCs w:val="18"/>
         </w:rPr>
+        <w:br/>
+      </w:r>
+      <w:r>
+        <w:rPr>
+          <w:b/>
+          <w:bCs/>
+          <w:sz w:val="18"/>
+          <w:szCs w:val="18"/>
+        </w:rPr>
         <w:t>}</w:t>
       </w:r>
     </w:p>
@@ -7581,7 +7588,13 @@
         <w:t>razgovor</w:t>
       </w:r>
       <w:r>
-        <w:t>aizgleda</w:t>
+        <w:t>a</w:t>
+      </w:r>
+      <w:r>
+        <w:t xml:space="preserve"> </w:t>
+      </w:r>
+      <w:r>
+        <w:t>izgleda</w:t>
       </w:r>
       <w:r>
         <w:t xml:space="preserve"> ovako:</w:t>
@@ -8831,6 +8844,7 @@
           <w:sz w:val="16"/>
           <w:szCs w:val="16"/>
         </w:rPr>
+        <w:lastRenderedPageBreak/>
         <w:t xml:space="preserve">   "</w:t>
       </w:r>
       <w:r>
@@ -8999,7 +9013,6 @@
           <w:sz w:val="16"/>
           <w:szCs w:val="16"/>
         </w:rPr>
-        <w:lastRenderedPageBreak/>
         <w:t xml:space="preserve">           "</w:t>
       </w:r>
       <w:r>
@@ -10099,7 +10112,7 @@
           <w:noProof/>
         </w:rPr>
         <w:drawing>
-          <wp:inline distT="0" distB="0" distL="0" distR="0">
+          <wp:inline distT="0" distB="0" distL="0" distR="0" wp14:anchorId="4AF40B94" wp14:editId="0F6CFA2B">
             <wp:extent cx="3141306" cy="2916000"/>
             <wp:effectExtent l="0" t="0" r="2540" b="0"/>
             <wp:docPr id="4" name="Picture 4"/>
@@ -10114,7 +10127,7 @@
                     <pic:cNvPicPr/>
                   </pic:nvPicPr>
                   <pic:blipFill>
-                    <a:blip r:embed="rId28">
+                    <a:blip r:embed="rId29">
                       <a:extLst>
                         <a:ext uri="{28A0092B-C50C-407E-A947-70E740481C1C}">
                           <a14:useLocalDpi xmlns:a14="http://schemas.microsoft.com/office/drawing/2010/main" val="0"/>
@@ -10205,6 +10218,7 @@
         <w:jc w:val="both"/>
       </w:pPr>
       <w:r>
+        <w:lastRenderedPageBreak/>
         <w:t>Dva lijeva dokumenta predstavljaju pojedinog registriranog korisnika. Kada započnu razgovor kreira se poseban dokument za njihov razgovor u koji se spremaju sve poruke poslane između tih korisnika. Razgovor može sadržavati dva ili više sudionika.</w:t>
       </w:r>
     </w:p>
@@ -10226,9 +10240,6 @@
       <w:pPr>
         <w:pStyle w:val="FOINaslov1"/>
       </w:pPr>
-      <w:r>
-        <w:br w:type="page"/>
-      </w:r>
       <w:bookmarkStart w:id="15" w:name="_Toc439281075"/>
       <w:r>
         <w:lastRenderedPageBreak/>
@@ -10255,7 +10266,7 @@
           <w:noProof/>
         </w:rPr>
         <w:drawing>
-          <wp:inline distT="0" distB="0" distL="0" distR="0">
+          <wp:inline distT="0" distB="0" distL="0" distR="0" wp14:anchorId="50CAF0B5" wp14:editId="1481361C">
             <wp:extent cx="4533900" cy="5829300"/>
             <wp:effectExtent l="19050" t="0" r="0" b="0"/>
             <wp:docPr id="9" name="Picture 1" descr="C:\Users\JurmanLap\Desktop\22.png"/>
@@ -10272,7 +10283,7 @@
                     </pic:cNvPicPr>
                   </pic:nvPicPr>
                   <pic:blipFill>
-                    <a:blip r:embed="rId29"/>
+                    <a:blip r:embed="rId30"/>
                     <a:srcRect/>
                     <a:stretch>
                       <a:fillRect/>
@@ -10392,8 +10403,8 @@
       </w:tblPr>
       <w:tblGrid>
         <w:gridCol w:w="2661"/>
-        <w:gridCol w:w="1409"/>
-        <w:gridCol w:w="4982"/>
+        <w:gridCol w:w="1416"/>
+        <w:gridCol w:w="5103"/>
       </w:tblGrid>
       <w:tr>
         <w:trPr>
@@ -10468,7 +10479,7 @@
                 <w:noProof/>
               </w:rPr>
               <w:drawing>
-                <wp:inline distT="0" distB="0" distL="0" distR="0">
+                <wp:inline distT="0" distB="0" distL="0" distR="0" wp14:anchorId="3C05884B" wp14:editId="3B4A80F5">
                   <wp:extent cx="858200" cy="1201479"/>
                   <wp:effectExtent l="19050" t="0" r="0" b="0"/>
                   <wp:docPr id="35" name="Picture 15" descr="C:\Users\JurmanLap\Desktop\7.png"/>
@@ -10485,7 +10496,7 @@
                           </pic:cNvPicPr>
                         </pic:nvPicPr>
                         <pic:blipFill>
-                          <a:blip r:embed="rId30"/>
+                          <a:blip r:embed="rId31"/>
                           <a:srcRect/>
                           <a:stretch>
                             <a:fillRect/>
@@ -10568,7 +10579,7 @@
                 <w:noProof/>
               </w:rPr>
               <w:drawing>
-                <wp:inline distT="0" distB="0" distL="0" distR="0">
+                <wp:inline distT="0" distB="0" distL="0" distR="0" wp14:anchorId="34421D6F" wp14:editId="676FEA69">
                   <wp:extent cx="969778" cy="1426276"/>
                   <wp:effectExtent l="19050" t="0" r="1772" b="0"/>
                   <wp:docPr id="36" name="Picture 9" descr="C:\Users\JurmanLap\Desktop\5.png"/>
@@ -10585,7 +10596,7 @@
                           </pic:cNvPicPr>
                         </pic:nvPicPr>
                         <pic:blipFill>
-                          <a:blip r:embed="rId31"/>
+                          <a:blip r:embed="rId32"/>
                           <a:srcRect/>
                           <a:stretch>
                             <a:fillRect/>
@@ -10668,7 +10679,7 @@
                 <w:noProof/>
               </w:rPr>
               <w:drawing>
-                <wp:inline distT="0" distB="0" distL="0" distR="0">
+                <wp:inline distT="0" distB="0" distL="0" distR="0" wp14:anchorId="4B80BC19" wp14:editId="24BCF1E3">
                   <wp:extent cx="1533304" cy="1050944"/>
                   <wp:effectExtent l="19050" t="0" r="0" b="0"/>
                   <wp:docPr id="37" name="Picture 10" descr="C:\Users\JurmanLap\Desktop\1.png"/>
@@ -10685,7 +10696,7 @@
                           </pic:cNvPicPr>
                         </pic:nvPicPr>
                         <pic:blipFill>
-                          <a:blip r:embed="rId32" cstate="print"/>
+                          <a:blip r:embed="rId33" cstate="print"/>
                           <a:srcRect/>
                           <a:stretch>
                             <a:fillRect/>
@@ -10768,7 +10779,7 @@
                 <w:noProof/>
               </w:rPr>
               <w:drawing>
-                <wp:inline distT="0" distB="0" distL="0" distR="0">
+                <wp:inline distT="0" distB="0" distL="0" distR="0" wp14:anchorId="7F984D07" wp14:editId="10D01542">
                   <wp:extent cx="1073785" cy="1116330"/>
                   <wp:effectExtent l="19050" t="0" r="0" b="0"/>
                   <wp:docPr id="38" name="Picture 11" descr="C:\Users\JurmanLap\Desktop\2.png"/>
@@ -10785,7 +10796,7 @@
                           </pic:cNvPicPr>
                         </pic:nvPicPr>
                         <pic:blipFill>
-                          <a:blip r:embed="rId33"/>
+                          <a:blip r:embed="rId34"/>
                           <a:srcRect/>
                           <a:stretch>
                             <a:fillRect/>
@@ -10868,7 +10879,7 @@
                 <w:noProof/>
               </w:rPr>
               <w:drawing>
-                <wp:inline distT="0" distB="0" distL="0" distR="0">
+                <wp:inline distT="0" distB="0" distL="0" distR="0" wp14:anchorId="19CC4771" wp14:editId="4CDD71F2">
                   <wp:extent cx="818515" cy="967740"/>
                   <wp:effectExtent l="19050" t="0" r="635" b="0"/>
                   <wp:docPr id="39" name="Picture 12" descr="C:\Users\JurmanLap\Desktop\3.png"/>
@@ -10885,7 +10896,7 @@
                           </pic:cNvPicPr>
                         </pic:nvPicPr>
                         <pic:blipFill>
-                          <a:blip r:embed="rId34"/>
+                          <a:blip r:embed="rId35"/>
                           <a:srcRect/>
                           <a:stretch>
                             <a:fillRect/>
@@ -10972,7 +10983,7 @@
               </w:rPr>
               <w:lastRenderedPageBreak/>
               <w:drawing>
-                <wp:inline distT="0" distB="0" distL="0" distR="0">
+                <wp:inline distT="0" distB="0" distL="0" distR="0" wp14:anchorId="66693E15" wp14:editId="6E7F9E6B">
                   <wp:extent cx="1312609" cy="1281402"/>
                   <wp:effectExtent l="19050" t="0" r="1841" b="0"/>
                   <wp:docPr id="40" name="Picture 13" descr="C:\Users\JurmanLap\Desktop\4.png"/>
@@ -10989,7 +11000,7 @@
                           </pic:cNvPicPr>
                         </pic:nvPicPr>
                         <pic:blipFill>
-                          <a:blip r:embed="rId35"/>
+                          <a:blip r:embed="rId36"/>
                           <a:srcRect/>
                           <a:stretch>
                             <a:fillRect/>
@@ -11126,7 +11137,7 @@
                 <w:noProof/>
               </w:rPr>
               <w:drawing>
-                <wp:inline distT="0" distB="0" distL="0" distR="0">
+                <wp:inline distT="0" distB="0" distL="0" distR="0" wp14:anchorId="30ED5334" wp14:editId="1B9DADC3">
                   <wp:extent cx="799757" cy="914400"/>
                   <wp:effectExtent l="19050" t="0" r="343" b="0"/>
                   <wp:docPr id="41" name="Picture 14" descr="C:\Users\JurmanLap\Desktop\6.png"/>
@@ -11143,7 +11154,7 @@
                           </pic:cNvPicPr>
                         </pic:nvPicPr>
                         <pic:blipFill>
-                          <a:blip r:embed="rId36"/>
+                          <a:blip r:embed="rId37"/>
                           <a:srcRect/>
                           <a:stretch>
                             <a:fillRect/>
@@ -11270,6 +11281,113 @@
       <w:pPr>
         <w:pStyle w:val="FOINaslov1"/>
       </w:pPr>
+      <w:r>
+        <w:lastRenderedPageBreak/>
+        <w:t>Vanjske biblioteke korištene u projektu</w:t>
+      </w:r>
+    </w:p>
+    <w:p>
+      <w:pPr>
+        <w:spacing w:line="360" w:lineRule="auto"/>
+        <w:jc w:val="both"/>
+      </w:pPr>
+      <w:r>
+        <w:t xml:space="preserve">    U ovom projektu korištena je jedna vanjska biblioteka </w:t>
+      </w:r>
+      <w:r>
+        <w:t>ImageFileSelector</w:t>
+      </w:r>
+      <w:r>
+        <w:t>. To je jednostavna z</w:t>
+      </w:r>
+      <w:r>
+        <w:t>a koristiti biblioteka za odabir i obrezivanje</w:t>
+      </w:r>
+      <w:r>
+        <w:t xml:space="preserve"> slika. </w:t>
+      </w:r>
+      <w:r>
+        <w:t>ImageFileSelector</w:t>
+      </w:r>
+      <w:r>
+        <w:t xml:space="preserve"> korišten je kod odabira profilne slike tako da korisnik može odabrati željenu sliku te nakon odabira obrezati ju da bude u dobro</w:t>
+      </w:r>
+      <w:r>
+        <w:t>m</w:t>
+      </w:r>
+      <w:r>
+        <w:t xml:space="preserve"> formatu </w:t>
+      </w:r>
+      <w:r>
+        <w:t xml:space="preserve">i rezoluciji </w:t>
+      </w:r>
+      <w:r>
+        <w:t>za prikaz u aplikaciji.</w:t>
+      </w:r>
+    </w:p>
+    <w:p/>
+    <w:p>
+      <w:pPr>
+        <w:spacing w:line="360" w:lineRule="auto"/>
+      </w:pPr>
+      <w:r>
+        <w:t xml:space="preserve">Više o samoj biblioteci </w:t>
+      </w:r>
+      <w:r>
+        <w:t>ImageFileSelector</w:t>
+      </w:r>
+      <w:r>
+        <w:t xml:space="preserve">  može se vidjeti na stranicama:</w:t>
+      </w:r>
+    </w:p>
+    <w:p>
+      <w:pPr>
+        <w:spacing w:line="360" w:lineRule="auto"/>
+      </w:pPr>
+      <w:r>
+        <w:tab/>
+        <w:t xml:space="preserve">The Android Arsenal - </w:t>
+      </w:r>
+      <w:hyperlink r:id="rId38" w:history="1">
+        <w:r>
+          <w:rPr>
+            <w:rStyle w:val="Hyperlink"/>
+          </w:rPr>
+          <w:t>http://android-arsenal.com/details/1/2775</w:t>
+        </w:r>
+      </w:hyperlink>
+    </w:p>
+    <w:p>
+      <w:pPr>
+        <w:spacing w:line="360" w:lineRule="auto"/>
+      </w:pPr>
+      <w:r>
+        <w:tab/>
+        <w:t xml:space="preserve">GitHub - </w:t>
+      </w:r>
+      <w:hyperlink r:id="rId39" w:history="1">
+        <w:r>
+          <w:rPr>
+            <w:rStyle w:val="Hyperlink"/>
+          </w:rPr>
+          <w:t>https://github.com/sw926/ImageFileSelector</w:t>
+        </w:r>
+      </w:hyperlink>
+    </w:p>
+    <w:p/>
+    <w:p/>
+    <w:p/>
+    <w:p/>
+    <w:p/>
+    <w:p/>
+    <w:p/>
+    <w:p/>
+    <w:p/>
+    <w:p/>
+    <w:p>
+      <w:pPr>
+        <w:pStyle w:val="FOINaslov1"/>
+      </w:pPr>
       <w:bookmarkStart w:id="17" w:name="_Toc439281077"/>
       <w:r>
         <w:lastRenderedPageBreak/>
@@ -11468,6 +11586,7 @@
         <w:rPr>
           <w:i/>
         </w:rPr>
+        <w:lastRenderedPageBreak/>
         <w:t>message</w:t>
       </w:r>
       <w:r>
@@ -11480,7 +11599,6 @@
       </w:pPr>
       <w:bookmarkStart w:id="23" w:name="_Toc439281083"/>
       <w:r>
-        <w:lastRenderedPageBreak/>
         <w:t>get_messages.js</w:t>
       </w:r>
       <w:bookmarkEnd w:id="23"/>
@@ -11643,7 +11761,11 @@
         <w:t>nutar aplikacije</w:t>
       </w:r>
       <w:r>
-        <w:t xml:space="preserve"> u bazi podataka. Postojanje korisnika provjerava </w:t>
+        <w:t xml:space="preserve"> u bazi podataka. </w:t>
+      </w:r>
+      <w:r>
+        <w:lastRenderedPageBreak/>
+        <w:t xml:space="preserve">Postojanje korisnika provjerava </w:t>
       </w:r>
       <w:r>
         <w:t xml:space="preserve">se </w:t>
@@ -11688,11 +11810,7 @@
         <w:t>m</w:t>
       </w:r>
       <w:r>
-        <w:t xml:space="preserve"> logiranog korisnika. Prije nego li se promjene u bazi podataka izvrše, web servis provjerava ne postoji li već korisnik sa tim ID-em u listi prijatelja, </w:t>
-      </w:r>
-      <w:r>
-        <w:lastRenderedPageBreak/>
-        <w:t>te se time postiže provjera jedinstvenosti u listi prijatelja. Web servis kao parametre prima ID logiranog korisnika i ID odabranog korisnika.</w:t>
+        <w:t xml:space="preserve"> logiranog korisnika. Prije nego li se promjene u bazi podataka izvrše, web servis provjerava ne postoji li već korisnik sa tim ID-em u listi prijatelja, te se time postiže provjera jedinstvenosti u listi prijatelja. Web servis kao parametre prima ID logiranog korisnika i ID odabranog korisnika.</w:t>
       </w:r>
     </w:p>
     <w:p>
@@ -12069,7 +12187,11 @@
         <w:t>"</w:t>
       </w:r>
       <w:r>
-        <w:t xml:space="preserve"> dijelu zapisani su svi podaci koje će koristiti aplikacija u fragmentu/tab-u "Search". Web servis služi za prikaz svih registriranih korisnika, kako bi korisnik kasnije u aplikaciji mogao pretraživati ili odabrati svakog pojedinačno i njime baratati (dodati u listu prijatelja i sl.). </w:t>
+        <w:t xml:space="preserve"> dijelu zapisani su svi podaci koje će koristiti aplikacija u fragmentu/tab-u "Search". Web servis služi </w:t>
+      </w:r>
+      <w:r>
+        <w:lastRenderedPageBreak/>
+        <w:t xml:space="preserve">za prikaz svih registriranih korisnika, kako bi korisnik kasnije u aplikaciji mogao pretraživati ili odabrati svakog pojedinačno i njime baratati (dodati u listu prijatelja i sl.). </w:t>
       </w:r>
     </w:p>
     <w:p>
@@ -12106,58 +12228,50 @@
         <w:t xml:space="preserve">korisnika </w:t>
       </w:r>
       <w:r>
-        <w:t xml:space="preserve">pronađen u </w:t>
-      </w:r>
+        <w:t>pronađen u pogledu</w:t>
+      </w:r>
+      <w:r>
+        <w:rPr>
+          <w:i/>
+        </w:rPr>
+        <w:t>"</w:t>
+      </w:r>
+      <w:r>
+        <w:rPr>
+          <w:i/>
+        </w:rPr>
+        <w:t>getRegisteredUsers</w:t>
+      </w:r>
+      <w:r>
+        <w:rPr>
+          <w:i/>
+        </w:rPr>
+        <w:t xml:space="preserve">", </w:t>
+      </w:r>
+      <w:r>
+        <w:t xml:space="preserve">što ujedno znači da korisnik postoji u bazi podataka i da je registriran, na taj isti mail web servis prosljeđuje podatak o njegovoj lozinki. </w:t>
+      </w:r>
+    </w:p>
+    <w:p>
+      <w:pPr>
+        <w:spacing w:after="200" w:line="276" w:lineRule="auto"/>
+      </w:pPr>
+    </w:p>
+    <w:p>
+      <w:pPr>
+        <w:spacing w:after="200" w:line="276" w:lineRule="auto"/>
+      </w:pPr>
+      <w:r>
+        <w:br w:type="page"/>
+      </w:r>
+    </w:p>
+    <w:p>
+      <w:pPr>
+        <w:pStyle w:val="FOINaslov1"/>
+      </w:pPr>
+      <w:bookmarkStart w:id="33" w:name="_Toc439281093"/>
       <w:r>
         <w:lastRenderedPageBreak/>
-        <w:t>pogledu</w:t>
-      </w:r>
-      <w:r>
-        <w:rPr>
-          <w:i/>
-        </w:rPr>
-        <w:t>"</w:t>
-      </w:r>
-      <w:r>
-        <w:rPr>
-          <w:i/>
-        </w:rPr>
-        <w:t>getRegisteredUsers</w:t>
-      </w:r>
-      <w:r>
-        <w:rPr>
-          <w:i/>
-        </w:rPr>
-        <w:t xml:space="preserve">", </w:t>
-      </w:r>
-      <w:r>
-        <w:t xml:space="preserve">što ujedno znači da korisnik postoji u bazi podataka i da je registriran, na taj isti mail web servis prosljeđuje podatak o njegovoj lozinki. </w:t>
-      </w:r>
-    </w:p>
-    <w:p>
-      <w:pPr>
-        <w:spacing w:after="200" w:line="276" w:lineRule="auto"/>
-      </w:pPr>
-    </w:p>
-    <w:p>
-      <w:pPr>
-        <w:spacing w:after="200" w:line="276" w:lineRule="auto"/>
-      </w:pPr>
-      <w:r>
-        <w:br w:type="page"/>
-      </w:r>
-    </w:p>
-    <w:p>
-      <w:pPr>
-        <w:jc w:val="both"/>
-      </w:pPr>
-    </w:p>
-    <w:p>
-      <w:pPr>
-        <w:pStyle w:val="FOINaslov1"/>
-      </w:pPr>
-      <w:bookmarkStart w:id="33" w:name="_Toc439281093"/>
-      <w:r>
         <w:t>Dijagram</w:t>
       </w:r>
       <w:r>
@@ -12179,7 +12293,7 @@
           <w:noProof/>
         </w:rPr>
         <w:drawing>
-          <wp:anchor distT="0" distB="0" distL="114300" distR="114300" simplePos="0" relativeHeight="251658240" behindDoc="0" locked="0" layoutInCell="1" allowOverlap="1">
+          <wp:anchor distT="0" distB="0" distL="114300" distR="114300" simplePos="0" relativeHeight="251658240" behindDoc="0" locked="0" layoutInCell="1" allowOverlap="1" wp14:anchorId="6D273846" wp14:editId="14A6BD95">
             <wp:simplePos x="0" y="0"/>
             <wp:positionH relativeFrom="column">
               <wp:align>left</wp:align>
@@ -12202,7 +12316,7 @@
                     <pic:cNvPicPr/>
                   </pic:nvPicPr>
                   <pic:blipFill>
-                    <a:blip r:embed="rId37">
+                    <a:blip r:embed="rId40">
                       <a:extLst>
                         <a:ext uri="{28A0092B-C50C-407E-A947-70E740481C1C}">
                           <a14:useLocalDpi xmlns:a14="http://schemas.microsoft.com/office/drawing/2010/main" val="0"/>
@@ -12315,7 +12429,7 @@
       <w:pPr>
         <w:spacing w:line="360" w:lineRule="auto"/>
         <w:sectPr>
-          <w:footerReference w:type="default" r:id="rId38"/>
+          <w:footerReference w:type="default" r:id="rId41"/>
           <w:pgSz w:w="11906" w:h="16838"/>
           <w:pgMar w:top="1417" w:right="1417" w:bottom="1417" w:left="1417" w:header="708" w:footer="708" w:gutter="0"/>
           <w:pgNumType w:start="8"/>
@@ -12334,7 +12448,7 @@
         </w:rPr>
         <w:lastRenderedPageBreak/>
         <w:drawing>
-          <wp:anchor distT="0" distB="0" distL="114300" distR="114300" simplePos="0" relativeHeight="251659264" behindDoc="0" locked="0" layoutInCell="1" allowOverlap="1" wp14:anchorId="7B4C89B8" wp14:editId="424C4ADC">
+          <wp:anchor distT="0" distB="0" distL="114300" distR="114300" simplePos="0" relativeHeight="251659264" behindDoc="0" locked="0" layoutInCell="1" allowOverlap="1" wp14:anchorId="5BC3C32F" wp14:editId="0023DBE9">
             <wp:simplePos x="0" y="0"/>
             <wp:positionH relativeFrom="margin">
               <wp:posOffset>-678180</wp:posOffset>
@@ -12357,7 +12471,7 @@
                     <pic:cNvPicPr/>
                   </pic:nvPicPr>
                   <pic:blipFill>
-                    <a:blip r:embed="rId39">
+                    <a:blip r:embed="rId42">
                       <a:extLst>
                         <a:ext uri="{28A0092B-C50C-407E-A947-70E740481C1C}">
                           <a14:useLocalDpi xmlns:a14="http://schemas.microsoft.com/office/drawing/2010/main" val="0"/>
@@ -12446,7 +12560,7 @@
           <w:noProof/>
         </w:rPr>
         <w:drawing>
-          <wp:inline distT="0" distB="0" distL="0" distR="0">
+          <wp:inline distT="0" distB="0" distL="0" distR="0" wp14:anchorId="7AB83A74" wp14:editId="08A778EB">
             <wp:extent cx="5760720" cy="5402540"/>
             <wp:effectExtent l="0" t="0" r="0" b="0"/>
             <wp:docPr id="7" name="Picture 7"/>
@@ -12461,7 +12575,7 @@
                     <pic:cNvPicPr/>
                   </pic:nvPicPr>
                   <pic:blipFill>
-                    <a:blip r:embed="rId40">
+                    <a:blip r:embed="rId43">
                       <a:extLst>
                         <a:ext uri="{28A0092B-C50C-407E-A947-70E740481C1C}">
                           <a14:useLocalDpi xmlns:a14="http://schemas.microsoft.com/office/drawing/2010/main" val="0"/>
@@ -12658,7 +12772,7 @@
           <w:noProof/>
         </w:rPr>
         <w:drawing>
-          <wp:inline distT="0" distB="0" distL="0" distR="0">
+          <wp:inline distT="0" distB="0" distL="0" distR="0" wp14:anchorId="1BD68C24" wp14:editId="10CB0078">
             <wp:extent cx="5734050" cy="5221428"/>
             <wp:effectExtent l="0" t="0" r="0" b="0"/>
             <wp:docPr id="8" name="Picture 8"/>
@@ -12673,7 +12787,7 @@
                     <pic:cNvPicPr/>
                   </pic:nvPicPr>
                   <pic:blipFill>
-                    <a:blip r:embed="rId41">
+                    <a:blip r:embed="rId44">
                       <a:extLst>
                         <a:ext uri="{28A0092B-C50C-407E-A947-70E740481C1C}">
                           <a14:useLocalDpi xmlns:a14="http://schemas.microsoft.com/office/drawing/2010/main" val="0"/>
@@ -12836,7 +12950,7 @@
       <w:pPr>
         <w:spacing w:line="360" w:lineRule="auto"/>
         <w:sectPr>
-          <w:footerReference w:type="default" r:id="rId42"/>
+          <w:footerReference w:type="default" r:id="rId45"/>
           <w:pgSz w:w="11906" w:h="16838"/>
           <w:pgMar w:top="1417" w:right="1417" w:bottom="1417" w:left="1417" w:header="708" w:footer="708" w:gutter="0"/>
           <w:cols w:space="708"/>
@@ -12854,7 +12968,7 @@
         </w:rPr>
         <w:lastRenderedPageBreak/>
         <w:drawing>
-          <wp:inline distT="0" distB="0" distL="0" distR="0" wp14:anchorId="12E14753" wp14:editId="677A0315">
+          <wp:inline distT="0" distB="0" distL="0" distR="0" wp14:anchorId="56DDC8B2" wp14:editId="15692AFC">
             <wp:extent cx="9535965" cy="5105400"/>
             <wp:effectExtent l="0" t="0" r="0" b="0"/>
             <wp:docPr id="18" name="Picture 18"/>
@@ -12869,7 +12983,7 @@
                     <pic:cNvPicPr/>
                   </pic:nvPicPr>
                   <pic:blipFill>
-                    <a:blip r:embed="rId43">
+                    <a:blip r:embed="rId46">
                       <a:extLst>
                         <a:ext uri="{28A0092B-C50C-407E-A947-70E740481C1C}">
                           <a14:useLocalDpi xmlns:a14="http://schemas.microsoft.com/office/drawing/2010/main" val="0"/>
@@ -13184,7 +13298,7 @@
         <w:tblLook w:val="04A0" w:firstRow="1" w:lastRow="0" w:firstColumn="1" w:lastColumn="0" w:noHBand="0" w:noVBand="1"/>
       </w:tblPr>
       <w:tblGrid>
-        <w:gridCol w:w="9062"/>
+        <w:gridCol w:w="9288"/>
       </w:tblGrid>
       <w:tr>
         <w:tc>
@@ -13733,7 +13847,6 @@
                     <w:rPr>
                       <w:lang w:val="en-US"/>
                     </w:rPr>
-                    <w:lastRenderedPageBreak/>
                     <w:t>Slučaj 2:</w:t>
                   </w:r>
                 </w:p>
@@ -13753,7 +13866,14 @@
                     <w:rPr>
                       <w:lang w:val="en-US"/>
                     </w:rPr>
-                    <w:t xml:space="preserve"> Razgovor s tim korisnikom još ne postoji</w:t>
+                    <w:t xml:space="preserve"> Razgovor s tim </w:t>
+                  </w:r>
+                  <w:r>
+                    <w:rPr>
+                      <w:lang w:val="en-US"/>
+                    </w:rPr>
+                    <w:lastRenderedPageBreak/>
+                    <w:t>korisnikom još ne postoji</w:t>
                   </w:r>
                 </w:p>
               </w:tc>
@@ -13772,7 +13892,15 @@
                     <w:rPr>
                       <w:lang w:val="en-US"/>
                     </w:rPr>
-                    <w:t>Ispisuje se poruka: “Conversation created”.  U tabu messages se kreira novi razgovor u listi Single Conversations</w:t>
+                    <w:lastRenderedPageBreak/>
+                    <w:t xml:space="preserve">Ispisuje se poruka: “Conversation created”.  U </w:t>
+                  </w:r>
+                  <w:r>
+                    <w:rPr>
+                      <w:lang w:val="en-US"/>
+                    </w:rPr>
+                    <w:lastRenderedPageBreak/>
+                    <w:t>tabu messages se kreira novi razgovor u listi Single Conversations</w:t>
                   </w:r>
                 </w:p>
               </w:tc>
@@ -13790,6 +13918,7 @@
               <w:rPr>
                 <w:lang w:val="en-US"/>
               </w:rPr>
+              <w:lastRenderedPageBreak/>
               <w:t xml:space="preserve">        </w:t>
             </w:r>
             <w:r>
@@ -13839,7 +13968,7 @@
               <w:tblLook w:val="04A0" w:firstRow="1" w:lastRow="0" w:firstColumn="1" w:lastColumn="0" w:noHBand="0" w:noVBand="1"/>
             </w:tblPr>
             <w:tblGrid>
-              <w:gridCol w:w="8836"/>
+              <w:gridCol w:w="9062"/>
             </w:tblGrid>
             <w:tr>
               <w:trPr>
@@ -14460,20 +14589,20 @@
                 <w:b/>
                 <w:lang w:val="en-US"/>
               </w:rPr>
+              <w:t>Očekivani izlaz</w:t>
+            </w:r>
+          </w:p>
+          <w:p>
+            <w:pPr>
+              <w:rPr>
+                <w:lang w:val="en-US"/>
+              </w:rPr>
+            </w:pPr>
+            <w:r>
+              <w:rPr>
+                <w:lang w:val="en-US"/>
+              </w:rPr>
               <w:lastRenderedPageBreak/>
-              <w:t>Očekivani izlaz</w:t>
-            </w:r>
-          </w:p>
-          <w:p>
-            <w:pPr>
-              <w:rPr>
-                <w:lang w:val="en-US"/>
-              </w:rPr>
-            </w:pPr>
-            <w:r>
-              <w:rPr>
-                <w:lang w:val="en-US"/>
-              </w:rPr>
               <w:t xml:space="preserve">      </w:t>
             </w:r>
             <w:r>
@@ -15226,8 +15355,14 @@
               <w:rPr>
                 <w:lang w:val="en-US"/>
               </w:rPr>
+              <w:t xml:space="preserve">       Tekst je vidljiv na zaslonu kao poslana poruka zajedno sa imenom pišiljatelja i datumom slanja poruke. Upisani tekst vidljiv je i na uređaju korisnika s kojim se vodio </w:t>
+            </w:r>
+            <w:r>
+              <w:rPr>
+                <w:lang w:val="en-US"/>
+              </w:rPr>
               <w:lastRenderedPageBreak/>
-              <w:t xml:space="preserve">       Tekst je vidljiv na zaslonu kao poslana poruka zajedno sa imenom pišiljatelja i datumom slanja poruke. Upisani tekst vidljiv je i na uređaju korisnika s kojim se vodio razgovor.</w:t>
+              <w:t>razgovor.</w:t>
             </w:r>
           </w:p>
           <w:p>
@@ -15884,7 +16019,6 @@
               <w:rPr>
                 <w:lang w:val="en-US"/>
               </w:rPr>
-              <w:lastRenderedPageBreak/>
               <w:t xml:space="preserve">      </w:t>
             </w:r>
             <w:r>
@@ -15930,6 +16064,7 @@
                 <w:b/>
                 <w:lang w:val="en-US"/>
               </w:rPr>
+              <w:lastRenderedPageBreak/>
               <w:t>Korisnička akcija</w:t>
             </w:r>
           </w:p>
@@ -16533,15 +16668,15 @@
         <w:pStyle w:val="FOINaslov3"/>
       </w:pPr>
       <w:r>
+        <w:t>SettingsRobotium</w:t>
+      </w:r>
+    </w:p>
+    <w:p>
+      <w:pPr>
+        <w:spacing w:line="360" w:lineRule="auto"/>
+      </w:pPr>
+      <w:r>
         <w:lastRenderedPageBreak/>
-        <w:t>SettingsRobotium</w:t>
-      </w:r>
-    </w:p>
-    <w:p>
-      <w:pPr>
-        <w:spacing w:line="360" w:lineRule="auto"/>
-      </w:pPr>
-      <w:r>
         <w:t>Navedenim testom testirana je funkcionalnost „Settings“ iz glavnog izbornika aplikacije. Napisana je automatizacijska skripta korištenjem Robotium framework-a kojim je testiran sljedeći niz koraka:</w:t>
       </w:r>
     </w:p>
@@ -16743,13 +16878,7 @@
         <w:spacing w:line="360" w:lineRule="auto"/>
       </w:pPr>
       <w:r>
-        <w:t>Navedenim testom testirana je funkcionalnost „</w:t>
-      </w:r>
-      <w:r>
-        <w:t>Logout</w:t>
-      </w:r>
-      <w:r>
-        <w:t>“ iz glavnog izbornika aplikacije. Napisana je automatizacijska skripta korištenjem Robotium framework-a kojim je testiran sljedeći niz koraka:</w:t>
+        <w:t>Navedenim testom testirana je funkcionalnost „Logout“ iz glavnog izbornika aplikacije. Napisana je automatizacijska skripta korištenjem Robotium framework-a kojim je testiran sljedeći niz koraka:</w:t>
       </w:r>
     </w:p>
     <w:p>
@@ -16775,13 +16904,7 @@
         <w:spacing w:line="360" w:lineRule="auto"/>
       </w:pPr>
       <w:r>
-        <w:t xml:space="preserve">Otvaranje </w:t>
-      </w:r>
-      <w:r>
-        <w:t>Logout</w:t>
-      </w:r>
-      <w:r>
-        <w:t xml:space="preserve"> stavke glavnog izbornika</w:t>
+        <w:t>Otvaranje Logout stavke glavnog izbornika</w:t>
       </w:r>
     </w:p>
     <w:p>
@@ -16807,9 +16930,25 @@
     </w:p>
     <w:p>
       <w:pPr>
+        <w:spacing w:line="360" w:lineRule="auto"/>
+      </w:pPr>
+    </w:p>
+    <w:p>
+      <w:pPr>
+        <w:spacing w:line="360" w:lineRule="auto"/>
+      </w:pPr>
+    </w:p>
+    <w:p>
+      <w:pPr>
+        <w:spacing w:line="360" w:lineRule="auto"/>
+      </w:pPr>
+    </w:p>
+    <w:p>
+      <w:pPr>
         <w:pStyle w:val="FOINaslov3"/>
       </w:pPr>
       <w:r>
+        <w:lastRenderedPageBreak/>
         <w:t>AboutUs</w:t>
       </w:r>
       <w:r>
@@ -16821,14 +16960,7 @@
         <w:spacing w:line="360" w:lineRule="auto"/>
       </w:pPr>
       <w:r>
-        <w:lastRenderedPageBreak/>
-        <w:t>Navedenim testom testirana je funkcionalnost „</w:t>
-      </w:r>
-      <w:r>
-        <w:t>About us</w:t>
-      </w:r>
-      <w:r>
-        <w:t>“ iz glavnog izbornika aplikacije. Napisana je automatizacijska skripta korištenjem Robotium framework-a kojim je testiran sljedeći niz koraka:</w:t>
+        <w:t>Navedenim testom testirana je funkcionalnost „About us“ iz glavnog izbornika aplikacije. Napisana je automatizacijska skripta korištenjem Robotium framework-a kojim je testiran sljedeći niz koraka:</w:t>
       </w:r>
     </w:p>
     <w:p>
@@ -16854,13 +16986,7 @@
         <w:spacing w:line="360" w:lineRule="auto"/>
       </w:pPr>
       <w:r>
-        <w:t xml:space="preserve">Otvaranje </w:t>
-      </w:r>
-      <w:r>
-        <w:t>„About us“</w:t>
-      </w:r>
-      <w:r>
-        <w:t xml:space="preserve"> stavke glavnog izbornika</w:t>
+        <w:t>Otvaranje „About us“ stavke glavnog izbornika</w:t>
       </w:r>
     </w:p>
     <w:p>
@@ -16900,13 +17026,12 @@
         <w:spacing w:line="360" w:lineRule="auto"/>
       </w:pPr>
       <w:r>
-        <w:t>Navedenim test</w:t>
-      </w:r>
-      <w:r>
-        <w:t>om testirana je funkcionalnost pretraživanja korisnika</w:t>
-      </w:r>
-      <w:r>
-        <w:t>. Napisana je automatizacijska skripta korištenjem Robotium framework-a kojim je testiran sljedeći niz koraka:</w:t>
+        <w:t>Navedenim testom testira</w:t>
+      </w:r>
+      <w:bookmarkStart w:id="37" w:name="_GoBack"/>
+      <w:bookmarkEnd w:id="37"/>
+      <w:r>
+        <w:t>na je funkcionalnost pretraživanja korisnika. Napisana je automatizacijska skripta korištenjem Robotium framework-a kojim je testiran sljedeći niz koraka:</w:t>
       </w:r>
     </w:p>
     <w:p>
@@ -16973,8 +17098,6 @@
       <w:r>
         <w:t>Dugi klik na jednog od pronađenih korisnika i odabir stavke „Cancel“</w:t>
       </w:r>
-      <w:bookmarkStart w:id="37" w:name="_GoBack"/>
-      <w:bookmarkEnd w:id="37"/>
     </w:p>
     <w:p>
       <w:pPr>
@@ -17006,6 +17129,7 @@
         <w:pStyle w:val="FOINaslov1"/>
       </w:pPr>
       <w:r>
+        <w:lastRenderedPageBreak/>
         <w:t>Modularnost u aplikaciji</w:t>
       </w:r>
     </w:p>
@@ -17020,7 +17144,7 @@
 </file>
 
 <file path=word/endnotes.xml><?xml version="1.0" encoding="utf-8"?>
-<w:endnotes xmlns:wpc="http://schemas.microsoft.com/office/word/2010/wordprocessingCanvas" xmlns:mc="http://schemas.openxmlformats.org/markup-compatibility/2006" xmlns:o="urn:schemas-microsoft-com:office:office" xmlns:r="http://schemas.openxmlformats.org/officeDocument/2006/relationships" xmlns:m="http://schemas.openxmlformats.org/officeDocument/2006/math" xmlns:v="urn:schemas-microsoft-com:vml" xmlns:wp14="http://schemas.microsoft.com/office/word/2010/wordprocessingDrawing" xmlns:wp="http://schemas.openxmlformats.org/drawingml/2006/wordprocessingDrawing" xmlns:w10="urn:schemas-microsoft-com:office:word" xmlns:w="http://schemas.openxmlformats.org/wordprocessingml/2006/main" xmlns:w14="http://schemas.microsoft.com/office/word/2010/wordml" xmlns:w15="http://schemas.microsoft.com/office/word/2012/wordml" xmlns:wpg="http://schemas.microsoft.com/office/word/2010/wordprocessingGroup" xmlns:wpi="http://schemas.microsoft.com/office/word/2010/wordprocessingInk" xmlns:wne="http://schemas.microsoft.com/office/word/2006/wordml" xmlns:wps="http://schemas.microsoft.com/office/word/2010/wordprocessingShape" mc:Ignorable="w14 w15 wp14">
+<w:endnotes xmlns:wpc="http://schemas.microsoft.com/office/word/2010/wordprocessingCanvas" xmlns:mc="http://schemas.openxmlformats.org/markup-compatibility/2006" xmlns:o="urn:schemas-microsoft-com:office:office" xmlns:r="http://schemas.openxmlformats.org/officeDocument/2006/relationships" xmlns:m="http://schemas.openxmlformats.org/officeDocument/2006/math" xmlns:v="urn:schemas-microsoft-com:vml" xmlns:wp14="http://schemas.microsoft.com/office/word/2010/wordprocessingDrawing" xmlns:wp="http://schemas.openxmlformats.org/drawingml/2006/wordprocessingDrawing" xmlns:w10="urn:schemas-microsoft-com:office:word" xmlns:w="http://schemas.openxmlformats.org/wordprocessingml/2006/main" xmlns:w14="http://schemas.microsoft.com/office/word/2010/wordml" xmlns:wpg="http://schemas.microsoft.com/office/word/2010/wordprocessingGroup" xmlns:wpi="http://schemas.microsoft.com/office/word/2010/wordprocessingInk" xmlns:wne="http://schemas.microsoft.com/office/word/2006/wordml" xmlns:wps="http://schemas.microsoft.com/office/word/2010/wordprocessingShape" mc:Ignorable="w14 wp14">
   <w:endnote w:type="separator" w:id="-1">
     <w:p>
       <w:r>
@@ -17039,7 +17163,7 @@
 </file>
 
 <file path=word/footer1.xml><?xml version="1.0" encoding="utf-8"?>
-<w:ftr xmlns:wpc="http://schemas.microsoft.com/office/word/2010/wordprocessingCanvas" xmlns:mc="http://schemas.openxmlformats.org/markup-compatibility/2006" xmlns:o="urn:schemas-microsoft-com:office:office" xmlns:r="http://schemas.openxmlformats.org/officeDocument/2006/relationships" xmlns:m="http://schemas.openxmlformats.org/officeDocument/2006/math" xmlns:v="urn:schemas-microsoft-com:vml" xmlns:wp14="http://schemas.microsoft.com/office/word/2010/wordprocessingDrawing" xmlns:wp="http://schemas.openxmlformats.org/drawingml/2006/wordprocessingDrawing" xmlns:w10="urn:schemas-microsoft-com:office:word" xmlns:w="http://schemas.openxmlformats.org/wordprocessingml/2006/main" xmlns:w14="http://schemas.microsoft.com/office/word/2010/wordml" xmlns:w15="http://schemas.microsoft.com/office/word/2012/wordml" xmlns:wpg="http://schemas.microsoft.com/office/word/2010/wordprocessingGroup" xmlns:wpi="http://schemas.microsoft.com/office/word/2010/wordprocessingInk" xmlns:wne="http://schemas.microsoft.com/office/word/2006/wordml" xmlns:wps="http://schemas.microsoft.com/office/word/2010/wordprocessingShape" mc:Ignorable="w14 w15 wp14">
+<w:ftr xmlns:wpc="http://schemas.microsoft.com/office/word/2010/wordprocessingCanvas" xmlns:mc="http://schemas.openxmlformats.org/markup-compatibility/2006" xmlns:o="urn:schemas-microsoft-com:office:office" xmlns:r="http://schemas.openxmlformats.org/officeDocument/2006/relationships" xmlns:m="http://schemas.openxmlformats.org/officeDocument/2006/math" xmlns:v="urn:schemas-microsoft-com:vml" xmlns:wp14="http://schemas.microsoft.com/office/word/2010/wordprocessingDrawing" xmlns:wp="http://schemas.openxmlformats.org/drawingml/2006/wordprocessingDrawing" xmlns:w10="urn:schemas-microsoft-com:office:word" xmlns:w="http://schemas.openxmlformats.org/wordprocessingml/2006/main" xmlns:w14="http://schemas.microsoft.com/office/word/2010/wordml" xmlns:wpg="http://schemas.microsoft.com/office/word/2010/wordprocessingGroup" xmlns:wpi="http://schemas.microsoft.com/office/word/2010/wordprocessingInk" xmlns:wne="http://schemas.microsoft.com/office/word/2006/wordml" xmlns:wps="http://schemas.microsoft.com/office/word/2010/wordprocessingShape" mc:Ignorable="w14 wp14">
   <w:p>
     <w:pPr>
       <w:pStyle w:val="Footer"/>
@@ -17055,7 +17179,7 @@
 </file>
 
 <file path=word/footer2.xml><?xml version="1.0" encoding="utf-8"?>
-<w:ftr xmlns:wpc="http://schemas.microsoft.com/office/word/2010/wordprocessingCanvas" xmlns:mc="http://schemas.openxmlformats.org/markup-compatibility/2006" xmlns:o="urn:schemas-microsoft-com:office:office" xmlns:r="http://schemas.openxmlformats.org/officeDocument/2006/relationships" xmlns:m="http://schemas.openxmlformats.org/officeDocument/2006/math" xmlns:v="urn:schemas-microsoft-com:vml" xmlns:wp14="http://schemas.microsoft.com/office/word/2010/wordprocessingDrawing" xmlns:wp="http://schemas.openxmlformats.org/drawingml/2006/wordprocessingDrawing" xmlns:w10="urn:schemas-microsoft-com:office:word" xmlns:w="http://schemas.openxmlformats.org/wordprocessingml/2006/main" xmlns:w14="http://schemas.microsoft.com/office/word/2010/wordml" xmlns:w15="http://schemas.microsoft.com/office/word/2012/wordml" xmlns:wpg="http://schemas.microsoft.com/office/word/2010/wordprocessingGroup" xmlns:wpi="http://schemas.microsoft.com/office/word/2010/wordprocessingInk" xmlns:wne="http://schemas.microsoft.com/office/word/2006/wordml" xmlns:wps="http://schemas.microsoft.com/office/word/2010/wordprocessingShape" mc:Ignorable="w14 w15 wp14">
+<w:ftr xmlns:wpc="http://schemas.microsoft.com/office/word/2010/wordprocessingCanvas" xmlns:mc="http://schemas.openxmlformats.org/markup-compatibility/2006" xmlns:o="urn:schemas-microsoft-com:office:office" xmlns:r="http://schemas.openxmlformats.org/officeDocument/2006/relationships" xmlns:m="http://schemas.openxmlformats.org/officeDocument/2006/math" xmlns:v="urn:schemas-microsoft-com:vml" xmlns:wp14="http://schemas.microsoft.com/office/word/2010/wordprocessingDrawing" xmlns:wp="http://schemas.openxmlformats.org/drawingml/2006/wordprocessingDrawing" xmlns:w10="urn:schemas-microsoft-com:office:word" xmlns:w="http://schemas.openxmlformats.org/wordprocessingml/2006/main" xmlns:w14="http://schemas.microsoft.com/office/word/2010/wordml" xmlns:wpg="http://schemas.microsoft.com/office/word/2010/wordprocessingGroup" xmlns:wpi="http://schemas.microsoft.com/office/word/2010/wordprocessingInk" xmlns:wne="http://schemas.microsoft.com/office/word/2006/wordml" xmlns:wps="http://schemas.microsoft.com/office/word/2010/wordprocessingShape" mc:Ignorable="w14 wp14">
   <w:sdt>
     <w:sdtPr>
       <w:id w:val="21073651"/>
@@ -17103,7 +17227,7 @@
 </file>
 
 <file path=word/footer3.xml><?xml version="1.0" encoding="utf-8"?>
-<w:ftr xmlns:wpc="http://schemas.microsoft.com/office/word/2010/wordprocessingCanvas" xmlns:mc="http://schemas.openxmlformats.org/markup-compatibility/2006" xmlns:o="urn:schemas-microsoft-com:office:office" xmlns:r="http://schemas.openxmlformats.org/officeDocument/2006/relationships" xmlns:m="http://schemas.openxmlformats.org/officeDocument/2006/math" xmlns:v="urn:schemas-microsoft-com:vml" xmlns:wp14="http://schemas.microsoft.com/office/word/2010/wordprocessingDrawing" xmlns:wp="http://schemas.openxmlformats.org/drawingml/2006/wordprocessingDrawing" xmlns:w10="urn:schemas-microsoft-com:office:word" xmlns:w="http://schemas.openxmlformats.org/wordprocessingml/2006/main" xmlns:w14="http://schemas.microsoft.com/office/word/2010/wordml" xmlns:w15="http://schemas.microsoft.com/office/word/2012/wordml" xmlns:wpg="http://schemas.microsoft.com/office/word/2010/wordprocessingGroup" xmlns:wpi="http://schemas.microsoft.com/office/word/2010/wordprocessingInk" xmlns:wne="http://schemas.microsoft.com/office/word/2006/wordml" xmlns:wps="http://schemas.microsoft.com/office/word/2010/wordprocessingShape" mc:Ignorable="w14 w15 wp14">
+<w:ftr xmlns:wpc="http://schemas.microsoft.com/office/word/2010/wordprocessingCanvas" xmlns:mc="http://schemas.openxmlformats.org/markup-compatibility/2006" xmlns:o="urn:schemas-microsoft-com:office:office" xmlns:r="http://schemas.openxmlformats.org/officeDocument/2006/relationships" xmlns:m="http://schemas.openxmlformats.org/officeDocument/2006/math" xmlns:v="urn:schemas-microsoft-com:vml" xmlns:wp14="http://schemas.microsoft.com/office/word/2010/wordprocessingDrawing" xmlns:wp="http://schemas.openxmlformats.org/drawingml/2006/wordprocessingDrawing" xmlns:w10="urn:schemas-microsoft-com:office:word" xmlns:w="http://schemas.openxmlformats.org/wordprocessingml/2006/main" xmlns:w14="http://schemas.microsoft.com/office/word/2010/wordml" xmlns:wpg="http://schemas.microsoft.com/office/word/2010/wordprocessingGroup" xmlns:wpi="http://schemas.microsoft.com/office/word/2010/wordprocessingInk" xmlns:wne="http://schemas.microsoft.com/office/word/2006/wordml" xmlns:wps="http://schemas.microsoft.com/office/word/2010/wordprocessingShape" mc:Ignorable="w14 wp14">
   <w:sdt>
     <w:sdtPr>
       <w:id w:val="5366856"/>
@@ -17131,7 +17255,7 @@
           <w:rPr>
             <w:noProof/>
           </w:rPr>
-          <w:t>8</w:t>
+          <w:t>2</w:t>
         </w:r>
         <w:r>
           <w:rPr>
@@ -17151,7 +17275,7 @@
 </file>
 
 <file path=word/footer4.xml><?xml version="1.0" encoding="utf-8"?>
-<w:ftr xmlns:wpc="http://schemas.microsoft.com/office/word/2010/wordprocessingCanvas" xmlns:mc="http://schemas.openxmlformats.org/markup-compatibility/2006" xmlns:o="urn:schemas-microsoft-com:office:office" xmlns:r="http://schemas.openxmlformats.org/officeDocument/2006/relationships" xmlns:m="http://schemas.openxmlformats.org/officeDocument/2006/math" xmlns:v="urn:schemas-microsoft-com:vml" xmlns:wp14="http://schemas.microsoft.com/office/word/2010/wordprocessingDrawing" xmlns:wp="http://schemas.openxmlformats.org/drawingml/2006/wordprocessingDrawing" xmlns:w10="urn:schemas-microsoft-com:office:word" xmlns:w="http://schemas.openxmlformats.org/wordprocessingml/2006/main" xmlns:w14="http://schemas.microsoft.com/office/word/2010/wordml" xmlns:w15="http://schemas.microsoft.com/office/word/2012/wordml" xmlns:wpg="http://schemas.microsoft.com/office/word/2010/wordprocessingGroup" xmlns:wpi="http://schemas.microsoft.com/office/word/2010/wordprocessingInk" xmlns:wne="http://schemas.microsoft.com/office/word/2006/wordml" xmlns:wps="http://schemas.microsoft.com/office/word/2010/wordprocessingShape" mc:Ignorable="w14 w15 wp14">
+<w:ftr xmlns:wpc="http://schemas.microsoft.com/office/word/2010/wordprocessingCanvas" xmlns:mc="http://schemas.openxmlformats.org/markup-compatibility/2006" xmlns:o="urn:schemas-microsoft-com:office:office" xmlns:r="http://schemas.openxmlformats.org/officeDocument/2006/relationships" xmlns:m="http://schemas.openxmlformats.org/officeDocument/2006/math" xmlns:v="urn:schemas-microsoft-com:vml" xmlns:wp14="http://schemas.microsoft.com/office/word/2010/wordprocessingDrawing" xmlns:wp="http://schemas.openxmlformats.org/drawingml/2006/wordprocessingDrawing" xmlns:w10="urn:schemas-microsoft-com:office:word" xmlns:w="http://schemas.openxmlformats.org/wordprocessingml/2006/main" xmlns:w14="http://schemas.microsoft.com/office/word/2010/wordml" xmlns:wpg="http://schemas.microsoft.com/office/word/2010/wordprocessingGroup" xmlns:wpi="http://schemas.microsoft.com/office/word/2010/wordprocessingInk" xmlns:wne="http://schemas.microsoft.com/office/word/2006/wordml" xmlns:wps="http://schemas.microsoft.com/office/word/2010/wordprocessingShape" mc:Ignorable="w14 wp14">
   <w:sdt>
     <w:sdtPr>
       <w:id w:val="21073647"/>
@@ -17179,7 +17303,7 @@
           <w:rPr>
             <w:noProof/>
           </w:rPr>
-          <w:t>25</w:t>
+          <w:t>8</w:t>
         </w:r>
         <w:r>
           <w:rPr>
@@ -17199,7 +17323,7 @@
 </file>
 
 <file path=word/footer5.xml><?xml version="1.0" encoding="utf-8"?>
-<w:ftr xmlns:wpc="http://schemas.microsoft.com/office/word/2010/wordprocessingCanvas" xmlns:mc="http://schemas.openxmlformats.org/markup-compatibility/2006" xmlns:o="urn:schemas-microsoft-com:office:office" xmlns:r="http://schemas.openxmlformats.org/officeDocument/2006/relationships" xmlns:m="http://schemas.openxmlformats.org/officeDocument/2006/math" xmlns:v="urn:schemas-microsoft-com:vml" xmlns:wp14="http://schemas.microsoft.com/office/word/2010/wordprocessingDrawing" xmlns:wp="http://schemas.openxmlformats.org/drawingml/2006/wordprocessingDrawing" xmlns:w10="urn:schemas-microsoft-com:office:word" xmlns:w="http://schemas.openxmlformats.org/wordprocessingml/2006/main" xmlns:w14="http://schemas.microsoft.com/office/word/2010/wordml" xmlns:w15="http://schemas.microsoft.com/office/word/2012/wordml" xmlns:wpg="http://schemas.microsoft.com/office/word/2010/wordprocessingGroup" xmlns:wpi="http://schemas.microsoft.com/office/word/2010/wordprocessingInk" xmlns:wne="http://schemas.microsoft.com/office/word/2006/wordml" xmlns:wps="http://schemas.microsoft.com/office/word/2010/wordprocessingShape" mc:Ignorable="w14 w15 wp14">
+<w:ftr xmlns:wpc="http://schemas.microsoft.com/office/word/2010/wordprocessingCanvas" xmlns:mc="http://schemas.openxmlformats.org/markup-compatibility/2006" xmlns:o="urn:schemas-microsoft-com:office:office" xmlns:r="http://schemas.openxmlformats.org/officeDocument/2006/relationships" xmlns:m="http://schemas.openxmlformats.org/officeDocument/2006/math" xmlns:v="urn:schemas-microsoft-com:vml" xmlns:wp14="http://schemas.microsoft.com/office/word/2010/wordprocessingDrawing" xmlns:wp="http://schemas.openxmlformats.org/drawingml/2006/wordprocessingDrawing" xmlns:w10="urn:schemas-microsoft-com:office:word" xmlns:w="http://schemas.openxmlformats.org/wordprocessingml/2006/main" xmlns:w14="http://schemas.microsoft.com/office/word/2010/wordml" xmlns:wpg="http://schemas.microsoft.com/office/word/2010/wordprocessingGroup" xmlns:wpi="http://schemas.microsoft.com/office/word/2010/wordprocessingInk" xmlns:wne="http://schemas.microsoft.com/office/word/2006/wordml" xmlns:wps="http://schemas.microsoft.com/office/word/2010/wordprocessingShape" mc:Ignorable="w14 wp14">
   <w:p>
     <w:pPr>
       <w:pStyle w:val="Footer"/>
@@ -17218,7 +17342,7 @@
       <w:rPr>
         <w:noProof/>
       </w:rPr>
-      <w:t>35</w:t>
+      <w:t>29</w:t>
     </w:r>
     <w:r>
       <w:rPr>
@@ -17236,7 +17360,7 @@
 </file>
 
 <file path=word/footnotes.xml><?xml version="1.0" encoding="utf-8"?>
-<w:footnotes xmlns:wpc="http://schemas.microsoft.com/office/word/2010/wordprocessingCanvas" xmlns:mc="http://schemas.openxmlformats.org/markup-compatibility/2006" xmlns:o="urn:schemas-microsoft-com:office:office" xmlns:r="http://schemas.openxmlformats.org/officeDocument/2006/relationships" xmlns:m="http://schemas.openxmlformats.org/officeDocument/2006/math" xmlns:v="urn:schemas-microsoft-com:vml" xmlns:wp14="http://schemas.microsoft.com/office/word/2010/wordprocessingDrawing" xmlns:wp="http://schemas.openxmlformats.org/drawingml/2006/wordprocessingDrawing" xmlns:w10="urn:schemas-microsoft-com:office:word" xmlns:w="http://schemas.openxmlformats.org/wordprocessingml/2006/main" xmlns:w14="http://schemas.microsoft.com/office/word/2010/wordml" xmlns:w15="http://schemas.microsoft.com/office/word/2012/wordml" xmlns:wpg="http://schemas.microsoft.com/office/word/2010/wordprocessingGroup" xmlns:wpi="http://schemas.microsoft.com/office/word/2010/wordprocessingInk" xmlns:wne="http://schemas.microsoft.com/office/word/2006/wordml" xmlns:wps="http://schemas.microsoft.com/office/word/2010/wordprocessingShape" mc:Ignorable="w14 w15 wp14">
+<w:footnotes xmlns:wpc="http://schemas.microsoft.com/office/word/2010/wordprocessingCanvas" xmlns:mc="http://schemas.openxmlformats.org/markup-compatibility/2006" xmlns:o="urn:schemas-microsoft-com:office:office" xmlns:r="http://schemas.openxmlformats.org/officeDocument/2006/relationships" xmlns:m="http://schemas.openxmlformats.org/officeDocument/2006/math" xmlns:v="urn:schemas-microsoft-com:vml" xmlns:wp14="http://schemas.microsoft.com/office/word/2010/wordprocessingDrawing" xmlns:wp="http://schemas.openxmlformats.org/drawingml/2006/wordprocessingDrawing" xmlns:w10="urn:schemas-microsoft-com:office:word" xmlns:w="http://schemas.openxmlformats.org/wordprocessingml/2006/main" xmlns:w14="http://schemas.microsoft.com/office/word/2010/wordml" xmlns:wpg="http://schemas.microsoft.com/office/word/2010/wordprocessingGroup" xmlns:wpi="http://schemas.microsoft.com/office/word/2010/wordprocessingInk" xmlns:wne="http://schemas.microsoft.com/office/word/2006/wordml" xmlns:wps="http://schemas.microsoft.com/office/word/2010/wordprocessingShape" mc:Ignorable="w14 wp14">
   <w:footnote w:type="separator" w:id="-1">
     <w:p>
       <w:r>
@@ -17293,7 +17417,7 @@
 </file>
 
 <file path=word/numbering.xml><?xml version="1.0" encoding="utf-8"?>
-<w:numbering xmlns:wpc="http://schemas.microsoft.com/office/word/2010/wordprocessingCanvas" xmlns:mc="http://schemas.openxmlformats.org/markup-compatibility/2006" xmlns:o="urn:schemas-microsoft-com:office:office" xmlns:r="http://schemas.openxmlformats.org/officeDocument/2006/relationships" xmlns:m="http://schemas.openxmlformats.org/officeDocument/2006/math" xmlns:v="urn:schemas-microsoft-com:vml" xmlns:wp14="http://schemas.microsoft.com/office/word/2010/wordprocessingDrawing" xmlns:wp="http://schemas.openxmlformats.org/drawingml/2006/wordprocessingDrawing" xmlns:w10="urn:schemas-microsoft-com:office:word" xmlns:w="http://schemas.openxmlformats.org/wordprocessingml/2006/main" xmlns:w14="http://schemas.microsoft.com/office/word/2010/wordml" xmlns:w15="http://schemas.microsoft.com/office/word/2012/wordml" xmlns:wpg="http://schemas.microsoft.com/office/word/2010/wordprocessingGroup" xmlns:wpi="http://schemas.microsoft.com/office/word/2010/wordprocessingInk" xmlns:wne="http://schemas.microsoft.com/office/word/2006/wordml" xmlns:wps="http://schemas.microsoft.com/office/word/2010/wordprocessingShape" mc:Ignorable="w14 w15 wp14">
+<w:numbering xmlns:wpc="http://schemas.microsoft.com/office/word/2010/wordprocessingCanvas" xmlns:mc="http://schemas.openxmlformats.org/markup-compatibility/2006" xmlns:o="urn:schemas-microsoft-com:office:office" xmlns:r="http://schemas.openxmlformats.org/officeDocument/2006/relationships" xmlns:m="http://schemas.openxmlformats.org/officeDocument/2006/math" xmlns:v="urn:schemas-microsoft-com:vml" xmlns:wp14="http://schemas.microsoft.com/office/word/2010/wordprocessingDrawing" xmlns:wp="http://schemas.openxmlformats.org/drawingml/2006/wordprocessingDrawing" xmlns:w10="urn:schemas-microsoft-com:office:word" xmlns:w="http://schemas.openxmlformats.org/wordprocessingml/2006/main" xmlns:w14="http://schemas.microsoft.com/office/word/2010/wordml" xmlns:wpg="http://schemas.microsoft.com/office/word/2010/wordprocessingGroup" xmlns:wpi="http://schemas.microsoft.com/office/word/2010/wordprocessingInk" xmlns:wne="http://schemas.microsoft.com/office/word/2006/wordml" xmlns:wps="http://schemas.microsoft.com/office/word/2010/wordprocessingShape" mc:Ignorable="w14 wp14">
   <w:abstractNum w:abstractNumId="0">
     <w:nsid w:val="00C36962"/>
     <w:multiLevelType w:val="hybridMultilevel"/>
@@ -19569,7 +19693,7 @@
   <w:abstractNum w:abstractNumId="22">
     <w:nsid w:val="69832197"/>
     <w:multiLevelType w:val="multilevel"/>
-    <w:tmpl w:val="C08E9B2C"/>
+    <w:tmpl w:val="7F8E11C6"/>
     <w:lvl w:ilvl="0">
       <w:start w:val="1"/>
       <w:numFmt w:val="decimal"/>
@@ -20616,7 +20740,7 @@
 </file>
 
 <file path=word/styles.xml><?xml version="1.0" encoding="utf-8"?>
-<w:styles xmlns:mc="http://schemas.openxmlformats.org/markup-compatibility/2006" xmlns:r="http://schemas.openxmlformats.org/officeDocument/2006/relationships" xmlns:w="http://schemas.openxmlformats.org/wordprocessingml/2006/main" xmlns:w14="http://schemas.microsoft.com/office/word/2010/wordml" xmlns:w15="http://schemas.microsoft.com/office/word/2012/wordml" mc:Ignorable="w14 w15">
+<w:styles xmlns:mc="http://schemas.openxmlformats.org/markup-compatibility/2006" xmlns:r="http://schemas.openxmlformats.org/officeDocument/2006/relationships" xmlns:w="http://schemas.openxmlformats.org/wordprocessingml/2006/main" xmlns:w14="http://schemas.microsoft.com/office/word/2010/wordml" mc:Ignorable="w14">
   <w:docDefaults>
     <w:rPrDefault>
       <w:rPr>
@@ -20632,378 +20756,145 @@
       </w:pPr>
     </w:pPrDefault>
   </w:docDefaults>
-  <w:latentStyles w:defLockedState="0" w:defUIPriority="99" w:defSemiHidden="0" w:defUnhideWhenUsed="0" w:defQFormat="0" w:count="371">
-    <w:lsdException w:name="Normal" w:uiPriority="0" w:qFormat="1"/>
-    <w:lsdException w:name="heading 1" w:uiPriority="9" w:qFormat="1"/>
-    <w:lsdException w:name="heading 2" w:semiHidden="1" w:uiPriority="9" w:unhideWhenUsed="1" w:qFormat="1"/>
-    <w:lsdException w:name="heading 3" w:semiHidden="1" w:uiPriority="9" w:unhideWhenUsed="1" w:qFormat="1"/>
-    <w:lsdException w:name="heading 4" w:semiHidden="1" w:uiPriority="9" w:unhideWhenUsed="1" w:qFormat="1"/>
-    <w:lsdException w:name="heading 5" w:semiHidden="1" w:uiPriority="9" w:unhideWhenUsed="1" w:qFormat="1"/>
-    <w:lsdException w:name="heading 6" w:semiHidden="1" w:uiPriority="9" w:unhideWhenUsed="1" w:qFormat="1"/>
-    <w:lsdException w:name="heading 7" w:semiHidden="1" w:uiPriority="9" w:unhideWhenUsed="1" w:qFormat="1"/>
-    <w:lsdException w:name="heading 8" w:semiHidden="1" w:uiPriority="9" w:unhideWhenUsed="1" w:qFormat="1"/>
-    <w:lsdException w:name="heading 9" w:semiHidden="1" w:uiPriority="9" w:unhideWhenUsed="1" w:qFormat="1"/>
-    <w:lsdException w:name="index 1" w:semiHidden="1" w:unhideWhenUsed="1"/>
-    <w:lsdException w:name="index 2" w:semiHidden="1" w:unhideWhenUsed="1"/>
-    <w:lsdException w:name="index 3" w:semiHidden="1" w:unhideWhenUsed="1"/>
-    <w:lsdException w:name="index 4" w:semiHidden="1" w:unhideWhenUsed="1"/>
-    <w:lsdException w:name="index 5" w:semiHidden="1" w:unhideWhenUsed="1"/>
-    <w:lsdException w:name="index 6" w:semiHidden="1" w:unhideWhenUsed="1"/>
-    <w:lsdException w:name="index 7" w:semiHidden="1" w:unhideWhenUsed="1"/>
-    <w:lsdException w:name="index 8" w:semiHidden="1" w:unhideWhenUsed="1"/>
-    <w:lsdException w:name="index 9" w:semiHidden="1" w:unhideWhenUsed="1"/>
-    <w:lsdException w:name="toc 1" w:semiHidden="1" w:uiPriority="39" w:unhideWhenUsed="1"/>
-    <w:lsdException w:name="toc 2" w:semiHidden="1" w:uiPriority="39" w:unhideWhenUsed="1"/>
-    <w:lsdException w:name="toc 3" w:semiHidden="1" w:uiPriority="39" w:unhideWhenUsed="1"/>
-    <w:lsdException w:name="toc 4" w:semiHidden="1" w:uiPriority="39" w:unhideWhenUsed="1"/>
-    <w:lsdException w:name="toc 5" w:semiHidden="1" w:uiPriority="39" w:unhideWhenUsed="1"/>
-    <w:lsdException w:name="toc 6" w:semiHidden="1" w:uiPriority="39" w:unhideWhenUsed="1"/>
-    <w:lsdException w:name="toc 7" w:semiHidden="1" w:uiPriority="39" w:unhideWhenUsed="1"/>
-    <w:lsdException w:name="toc 8" w:semiHidden="1" w:uiPriority="39" w:unhideWhenUsed="1"/>
-    <w:lsdException w:name="toc 9" w:semiHidden="1" w:uiPriority="39" w:unhideWhenUsed="1"/>
-    <w:lsdException w:name="Normal Indent" w:semiHidden="1" w:unhideWhenUsed="1"/>
-    <w:lsdException w:name="footnote text" w:semiHidden="1" w:unhideWhenUsed="1"/>
-    <w:lsdException w:name="annotation text" w:semiHidden="1" w:unhideWhenUsed="1"/>
-    <w:lsdException w:name="header" w:semiHidden="1" w:unhideWhenUsed="1"/>
-    <w:lsdException w:name="footer" w:semiHidden="1" w:unhideWhenUsed="1"/>
-    <w:lsdException w:name="index heading" w:semiHidden="1" w:unhideWhenUsed="1"/>
-    <w:lsdException w:name="caption" w:semiHidden="1" w:uiPriority="35" w:unhideWhenUsed="1" w:qFormat="1"/>
-    <w:lsdException w:name="table of figures" w:semiHidden="1" w:unhideWhenUsed="1"/>
-    <w:lsdException w:name="envelope address" w:semiHidden="1" w:unhideWhenUsed="1"/>
-    <w:lsdException w:name="envelope return" w:semiHidden="1" w:unhideWhenUsed="1"/>
-    <w:lsdException w:name="footnote reference" w:semiHidden="1" w:unhideWhenUsed="1"/>
-    <w:lsdException w:name="annotation reference" w:semiHidden="1" w:unhideWhenUsed="1"/>
-    <w:lsdException w:name="line number" w:semiHidden="1" w:unhideWhenUsed="1"/>
-    <w:lsdException w:name="page number" w:semiHidden="1" w:unhideWhenUsed="1"/>
-    <w:lsdException w:name="endnote reference" w:semiHidden="1" w:unhideWhenUsed="1"/>
-    <w:lsdException w:name="endnote text" w:semiHidden="1" w:unhideWhenUsed="1"/>
-    <w:lsdException w:name="table of authorities" w:semiHidden="1" w:unhideWhenUsed="1"/>
-    <w:lsdException w:name="macro" w:semiHidden="1" w:unhideWhenUsed="1"/>
-    <w:lsdException w:name="toa heading" w:semiHidden="1" w:unhideWhenUsed="1"/>
-    <w:lsdException w:name="List" w:semiHidden="1" w:unhideWhenUsed="1"/>
-    <w:lsdException w:name="List Bullet" w:semiHidden="1" w:unhideWhenUsed="1"/>
-    <w:lsdException w:name="List Number" w:semiHidden="1" w:unhideWhenUsed="1"/>
-    <w:lsdException w:name="List 2" w:semiHidden="1" w:unhideWhenUsed="1"/>
-    <w:lsdException w:name="List 3" w:semiHidden="1" w:unhideWhenUsed="1"/>
-    <w:lsdException w:name="List 4" w:semiHidden="1" w:unhideWhenUsed="1"/>
-    <w:lsdException w:name="List 5" w:semiHidden="1" w:unhideWhenUsed="1"/>
-    <w:lsdException w:name="List Bullet 2" w:semiHidden="1" w:unhideWhenUsed="1"/>
-    <w:lsdException w:name="List Bullet 3" w:semiHidden="1" w:unhideWhenUsed="1"/>
-    <w:lsdException w:name="List Bullet 4" w:semiHidden="1" w:unhideWhenUsed="1"/>
-    <w:lsdException w:name="List Bullet 5" w:semiHidden="1" w:unhideWhenUsed="1"/>
-    <w:lsdException w:name="List Number 2" w:semiHidden="1" w:unhideWhenUsed="1"/>
-    <w:lsdException w:name="List Number 3" w:semiHidden="1" w:unhideWhenUsed="1"/>
-    <w:lsdException w:name="List Number 4" w:semiHidden="1" w:unhideWhenUsed="1"/>
-    <w:lsdException w:name="List Number 5" w:semiHidden="1" w:unhideWhenUsed="1"/>
-    <w:lsdException w:name="Title" w:uiPriority="10" w:qFormat="1"/>
-    <w:lsdException w:name="Closing" w:semiHidden="1" w:unhideWhenUsed="1"/>
-    <w:lsdException w:name="Signature" w:semiHidden="1" w:unhideWhenUsed="1"/>
-    <w:lsdException w:name="Default Paragraph Font" w:semiHidden="1" w:uiPriority="1" w:unhideWhenUsed="1"/>
-    <w:lsdException w:name="Body Text" w:semiHidden="1" w:unhideWhenUsed="1"/>
-    <w:lsdException w:name="Body Text Indent" w:semiHidden="1" w:unhideWhenUsed="1"/>
-    <w:lsdException w:name="List Continue" w:semiHidden="1" w:unhideWhenUsed="1"/>
-    <w:lsdException w:name="List Continue 2" w:semiHidden="1" w:unhideWhenUsed="1"/>
-    <w:lsdException w:name="List Continue 3" w:semiHidden="1" w:unhideWhenUsed="1"/>
-    <w:lsdException w:name="List Continue 4" w:semiHidden="1" w:unhideWhenUsed="1"/>
-    <w:lsdException w:name="List Continue 5" w:semiHidden="1" w:unhideWhenUsed="1"/>
-    <w:lsdException w:name="Message Header" w:semiHidden="1" w:unhideWhenUsed="1"/>
-    <w:lsdException w:name="Subtitle" w:uiPriority="11" w:qFormat="1"/>
-    <w:lsdException w:name="Salutation" w:semiHidden="1" w:unhideWhenUsed="1"/>
-    <w:lsdException w:name="Date" w:semiHidden="1" w:unhideWhenUsed="1"/>
-    <w:lsdException w:name="Body Text First Indent" w:semiHidden="1" w:unhideWhenUsed="1"/>
-    <w:lsdException w:name="Body Text First Indent 2" w:semiHidden="1" w:unhideWhenUsed="1"/>
-    <w:lsdException w:name="Note Heading" w:semiHidden="1" w:unhideWhenUsed="1"/>
-    <w:lsdException w:name="Body Text 2" w:semiHidden="1" w:unhideWhenUsed="1"/>
-    <w:lsdException w:name="Body Text 3" w:semiHidden="1" w:unhideWhenUsed="1"/>
-    <w:lsdException w:name="Body Text Indent 2" w:semiHidden="1" w:unhideWhenUsed="1"/>
-    <w:lsdException w:name="Body Text Indent 3" w:semiHidden="1" w:unhideWhenUsed="1"/>
-    <w:lsdException w:name="Block Text" w:semiHidden="1" w:unhideWhenUsed="1"/>
-    <w:lsdException w:name="Hyperlink" w:semiHidden="1" w:unhideWhenUsed="1"/>
-    <w:lsdException w:name="FollowedHyperlink" w:semiHidden="1" w:unhideWhenUsed="1"/>
-    <w:lsdException w:name="Strong" w:uiPriority="22" w:qFormat="1"/>
-    <w:lsdException w:name="Emphasis" w:uiPriority="20" w:qFormat="1"/>
-    <w:lsdException w:name="Document Map" w:semiHidden="1" w:unhideWhenUsed="1"/>
-    <w:lsdException w:name="Plain Text" w:semiHidden="1" w:uiPriority="0" w:unhideWhenUsed="1"/>
-    <w:lsdException w:name="E-mail Signature" w:semiHidden="1" w:unhideWhenUsed="1"/>
-    <w:lsdException w:name="HTML Top of Form" w:semiHidden="1" w:unhideWhenUsed="1"/>
-    <w:lsdException w:name="HTML Bottom of Form" w:semiHidden="1" w:unhideWhenUsed="1"/>
-    <w:lsdException w:name="Normal (Web)" w:semiHidden="1" w:unhideWhenUsed="1"/>
-    <w:lsdException w:name="HTML Acronym" w:semiHidden="1" w:unhideWhenUsed="1"/>
-    <w:lsdException w:name="HTML Address" w:semiHidden="1" w:unhideWhenUsed="1"/>
-    <w:lsdException w:name="HTML Cite" w:semiHidden="1" w:unhideWhenUsed="1"/>
-    <w:lsdException w:name="HTML Code" w:semiHidden="1" w:unhideWhenUsed="1"/>
-    <w:lsdException w:name="HTML Definition" w:semiHidden="1" w:unhideWhenUsed="1"/>
-    <w:lsdException w:name="HTML Keyboard" w:semiHidden="1" w:unhideWhenUsed="1"/>
-    <w:lsdException w:name="HTML Preformatted" w:semiHidden="1" w:unhideWhenUsed="1"/>
-    <w:lsdException w:name="HTML Sample" w:semiHidden="1" w:unhideWhenUsed="1"/>
-    <w:lsdException w:name="HTML Typewriter" w:semiHidden="1" w:unhideWhenUsed="1"/>
-    <w:lsdException w:name="HTML Variable" w:semiHidden="1" w:unhideWhenUsed="1"/>
-    <w:lsdException w:name="Normal Table" w:semiHidden="1" w:unhideWhenUsed="1"/>
-    <w:lsdException w:name="annotation subject" w:semiHidden="1" w:unhideWhenUsed="1"/>
-    <w:lsdException w:name="No List" w:semiHidden="1" w:unhideWhenUsed="1"/>
-    <w:lsdException w:name="Outline List 1" w:semiHidden="1" w:unhideWhenUsed="1"/>
-    <w:lsdException w:name="Outline List 2" w:semiHidden="1" w:unhideWhenUsed="1"/>
-    <w:lsdException w:name="Outline List 3" w:semiHidden="1" w:unhideWhenUsed="1"/>
-    <w:lsdException w:name="Table Simple 1" w:semiHidden="1" w:unhideWhenUsed="1"/>
-    <w:lsdException w:name="Table Simple 2" w:semiHidden="1" w:unhideWhenUsed="1"/>
-    <w:lsdException w:name="Table Simple 3" w:semiHidden="1" w:unhideWhenUsed="1"/>
-    <w:lsdException w:name="Table Classic 1" w:semiHidden="1" w:unhideWhenUsed="1"/>
-    <w:lsdException w:name="Table Classic 2" w:semiHidden="1" w:unhideWhenUsed="1"/>
-    <w:lsdException w:name="Table Classic 3" w:semiHidden="1" w:unhideWhenUsed="1"/>
-    <w:lsdException w:name="Table Classic 4" w:semiHidden="1" w:unhideWhenUsed="1"/>
-    <w:lsdException w:name="Table Colorful 1" w:semiHidden="1" w:unhideWhenUsed="1"/>
-    <w:lsdException w:name="Table Colorful 2" w:semiHidden="1" w:unhideWhenUsed="1"/>
-    <w:lsdException w:name="Table Colorful 3" w:semiHidden="1" w:unhideWhenUsed="1"/>
-    <w:lsdException w:name="Table Columns 1" w:semiHidden="1" w:unhideWhenUsed="1"/>
-    <w:lsdException w:name="Table Columns 2" w:semiHidden="1" w:unhideWhenUsed="1"/>
-    <w:lsdException w:name="Table Columns 3" w:semiHidden="1" w:unhideWhenUsed="1"/>
-    <w:lsdException w:name="Table Columns 4" w:semiHidden="1" w:unhideWhenUsed="1"/>
-    <w:lsdException w:name="Table Columns 5" w:semiHidden="1" w:unhideWhenUsed="1"/>
-    <w:lsdException w:name="Table Grid 1" w:semiHidden="1" w:unhideWhenUsed="1"/>
-    <w:lsdException w:name="Table Grid 2" w:semiHidden="1" w:unhideWhenUsed="1"/>
-    <w:lsdException w:name="Table Grid 3" w:semiHidden="1" w:unhideWhenUsed="1"/>
-    <w:lsdException w:name="Table Grid 4" w:semiHidden="1" w:unhideWhenUsed="1"/>
-    <w:lsdException w:name="Table Grid 5" w:semiHidden="1" w:unhideWhenUsed="1"/>
-    <w:lsdException w:name="Table Grid 6" w:semiHidden="1" w:unhideWhenUsed="1"/>
-    <w:lsdException w:name="Table Grid 7" w:semiHidden="1" w:unhideWhenUsed="1"/>
-    <w:lsdException w:name="Table Grid 8" w:semiHidden="1" w:unhideWhenUsed="1"/>
-    <w:lsdException w:name="Table List 1" w:semiHidden="1" w:unhideWhenUsed="1"/>
-    <w:lsdException w:name="Table List 2" w:semiHidden="1" w:unhideWhenUsed="1"/>
-    <w:lsdException w:name="Table List 3" w:semiHidden="1" w:unhideWhenUsed="1"/>
-    <w:lsdException w:name="Table List 4" w:semiHidden="1" w:unhideWhenUsed="1"/>
-    <w:lsdException w:name="Table List 5" w:semiHidden="1" w:unhideWhenUsed="1"/>
-    <w:lsdException w:name="Table List 6" w:semiHidden="1" w:unhideWhenUsed="1"/>
-    <w:lsdException w:name="Table List 7" w:semiHidden="1" w:unhideWhenUsed="1"/>
-    <w:lsdException w:name="Table List 8" w:semiHidden="1" w:unhideWhenUsed="1"/>
-    <w:lsdException w:name="Table 3D effects 1" w:semiHidden="1" w:unhideWhenUsed="1"/>
-    <w:lsdException w:name="Table 3D effects 2" w:semiHidden="1" w:unhideWhenUsed="1"/>
-    <w:lsdException w:name="Table 3D effects 3" w:semiHidden="1" w:unhideWhenUsed="1"/>
-    <w:lsdException w:name="Table Contemporary" w:semiHidden="1" w:unhideWhenUsed="1"/>
-    <w:lsdException w:name="Table Elegant" w:semiHidden="1" w:unhideWhenUsed="1"/>
-    <w:lsdException w:name="Table Professional" w:semiHidden="1" w:unhideWhenUsed="1"/>
-    <w:lsdException w:name="Table Subtle 1" w:semiHidden="1" w:unhideWhenUsed="1"/>
-    <w:lsdException w:name="Table Subtle 2" w:semiHidden="1" w:unhideWhenUsed="1"/>
-    <w:lsdException w:name="Table Web 1" w:semiHidden="1" w:unhideWhenUsed="1"/>
-    <w:lsdException w:name="Table Web 2" w:semiHidden="1" w:unhideWhenUsed="1"/>
-    <w:lsdException w:name="Table Web 3" w:semiHidden="1" w:unhideWhenUsed="1"/>
-    <w:lsdException w:name="Balloon Text" w:semiHidden="1" w:unhideWhenUsed="1"/>
-    <w:lsdException w:name="Table Grid" w:uiPriority="59"/>
-    <w:lsdException w:name="Table Theme" w:semiHidden="1" w:unhideWhenUsed="1"/>
-    <w:lsdException w:name="Placeholder Text" w:semiHidden="1"/>
-    <w:lsdException w:name="No Spacing" w:uiPriority="1" w:qFormat="1"/>
-    <w:lsdException w:name="Light Shading" w:uiPriority="60"/>
-    <w:lsdException w:name="Light List" w:uiPriority="61"/>
-    <w:lsdException w:name="Light Grid" w:uiPriority="62"/>
-    <w:lsdException w:name="Medium Shading 1" w:uiPriority="63"/>
-    <w:lsdException w:name="Medium Shading 2" w:uiPriority="64"/>
-    <w:lsdException w:name="Medium List 1" w:uiPriority="65"/>
-    <w:lsdException w:name="Medium List 2" w:uiPriority="66"/>
-    <w:lsdException w:name="Medium Grid 1" w:uiPriority="67"/>
-    <w:lsdException w:name="Medium Grid 2" w:uiPriority="68"/>
-    <w:lsdException w:name="Medium Grid 3" w:uiPriority="69"/>
-    <w:lsdException w:name="Dark List" w:uiPriority="70"/>
-    <w:lsdException w:name="Colorful Shading" w:uiPriority="71"/>
-    <w:lsdException w:name="Colorful List" w:uiPriority="72"/>
-    <w:lsdException w:name="Colorful Grid" w:uiPriority="73"/>
-    <w:lsdException w:name="Light Shading Accent 1" w:uiPriority="60"/>
-    <w:lsdException w:name="Light List Accent 1" w:uiPriority="61"/>
-    <w:lsdException w:name="Light Grid Accent 1" w:uiPriority="62"/>
-    <w:lsdException w:name="Medium Shading 1 Accent 1" w:uiPriority="63"/>
-    <w:lsdException w:name="Medium Shading 2 Accent 1" w:uiPriority="64"/>
-    <w:lsdException w:name="Medium List 1 Accent 1" w:uiPriority="65"/>
-    <w:lsdException w:name="Revision" w:semiHidden="1"/>
-    <w:lsdException w:name="List Paragraph" w:uiPriority="34" w:qFormat="1"/>
-    <w:lsdException w:name="Quote" w:uiPriority="29" w:qFormat="1"/>
-    <w:lsdException w:name="Intense Quote" w:uiPriority="30" w:qFormat="1"/>
-    <w:lsdException w:name="Medium List 2 Accent 1" w:uiPriority="66"/>
-    <w:lsdException w:name="Medium Grid 1 Accent 1" w:uiPriority="67"/>
-    <w:lsdException w:name="Medium Grid 2 Accent 1" w:uiPriority="68"/>
-    <w:lsdException w:name="Medium Grid 3 Accent 1" w:uiPriority="69"/>
-    <w:lsdException w:name="Dark List Accent 1" w:uiPriority="70"/>
-    <w:lsdException w:name="Colorful Shading Accent 1" w:uiPriority="71"/>
-    <w:lsdException w:name="Colorful List Accent 1" w:uiPriority="72"/>
-    <w:lsdException w:name="Colorful Grid Accent 1" w:uiPriority="73"/>
-    <w:lsdException w:name="Light Shading Accent 2" w:uiPriority="60"/>
-    <w:lsdException w:name="Light List Accent 2" w:uiPriority="61"/>
-    <w:lsdException w:name="Light Grid Accent 2" w:uiPriority="62"/>
-    <w:lsdException w:name="Medium Shading 1 Accent 2" w:uiPriority="63"/>
-    <w:lsdException w:name="Medium Shading 2 Accent 2" w:uiPriority="64"/>
-    <w:lsdException w:name="Medium List 1 Accent 2" w:uiPriority="65"/>
-    <w:lsdException w:name="Medium List 2 Accent 2" w:uiPriority="66"/>
-    <w:lsdException w:name="Medium Grid 1 Accent 2" w:uiPriority="67"/>
-    <w:lsdException w:name="Medium Grid 2 Accent 2" w:uiPriority="68"/>
-    <w:lsdException w:name="Medium Grid 3 Accent 2" w:uiPriority="69"/>
-    <w:lsdException w:name="Dark List Accent 2" w:uiPriority="70"/>
-    <w:lsdException w:name="Colorful Shading Accent 2" w:uiPriority="71"/>
-    <w:lsdException w:name="Colorful List Accent 2" w:uiPriority="72"/>
-    <w:lsdException w:name="Colorful Grid Accent 2" w:uiPriority="73"/>
-    <w:lsdException w:name="Light Shading Accent 3" w:uiPriority="60"/>
-    <w:lsdException w:name="Light List Accent 3" w:uiPriority="61"/>
-    <w:lsdException w:name="Light Grid Accent 3" w:uiPriority="62"/>
-    <w:lsdException w:name="Medium Shading 1 Accent 3" w:uiPriority="63"/>
-    <w:lsdException w:name="Medium Shading 2 Accent 3" w:uiPriority="64"/>
-    <w:lsdException w:name="Medium List 1 Accent 3" w:uiPriority="65"/>
-    <w:lsdException w:name="Medium List 2 Accent 3" w:uiPriority="66"/>
-    <w:lsdException w:name="Medium Grid 1 Accent 3" w:uiPriority="67"/>
-    <w:lsdException w:name="Medium Grid 2 Accent 3" w:uiPriority="68"/>
-    <w:lsdException w:name="Medium Grid 3 Accent 3" w:uiPriority="69"/>
-    <w:lsdException w:name="Dark List Accent 3" w:uiPriority="70"/>
-    <w:lsdException w:name="Colorful Shading Accent 3" w:uiPriority="71"/>
-    <w:lsdException w:name="Colorful List Accent 3" w:uiPriority="72"/>
-    <w:lsdException w:name="Colorful Grid Accent 3" w:uiPriority="73"/>
-    <w:lsdException w:name="Light Shading Accent 4" w:uiPriority="60"/>
-    <w:lsdException w:name="Light List Accent 4" w:uiPriority="61"/>
-    <w:lsdException w:name="Light Grid Accent 4" w:uiPriority="62"/>
-    <w:lsdException w:name="Medium Shading 1 Accent 4" w:uiPriority="63"/>
-    <w:lsdException w:name="Medium Shading 2 Accent 4" w:uiPriority="64"/>
-    <w:lsdException w:name="Medium List 1 Accent 4" w:uiPriority="65"/>
-    <w:lsdException w:name="Medium List 2 Accent 4" w:uiPriority="66"/>
-    <w:lsdException w:name="Medium Grid 1 Accent 4" w:uiPriority="67"/>
-    <w:lsdException w:name="Medium Grid 2 Accent 4" w:uiPriority="68"/>
-    <w:lsdException w:name="Medium Grid 3 Accent 4" w:uiPriority="69"/>
-    <w:lsdException w:name="Dark List Accent 4" w:uiPriority="70"/>
-    <w:lsdException w:name="Colorful Shading Accent 4" w:uiPriority="71"/>
-    <w:lsdException w:name="Colorful List Accent 4" w:uiPriority="72"/>
-    <w:lsdException w:name="Colorful Grid Accent 4" w:uiPriority="73"/>
-    <w:lsdException w:name="Light Shading Accent 5" w:uiPriority="60"/>
-    <w:lsdException w:name="Light List Accent 5" w:uiPriority="61"/>
-    <w:lsdException w:name="Light Grid Accent 5" w:uiPriority="62"/>
-    <w:lsdException w:name="Medium Shading 1 Accent 5" w:uiPriority="63"/>
-    <w:lsdException w:name="Medium Shading 2 Accent 5" w:uiPriority="64"/>
-    <w:lsdException w:name="Medium List 1 Accent 5" w:uiPriority="65"/>
-    <w:lsdException w:name="Medium List 2 Accent 5" w:uiPriority="66"/>
-    <w:lsdException w:name="Medium Grid 1 Accent 5" w:uiPriority="67"/>
-    <w:lsdException w:name="Medium Grid 2 Accent 5" w:uiPriority="68"/>
-    <w:lsdException w:name="Medium Grid 3 Accent 5" w:uiPriority="69"/>
-    <w:lsdException w:name="Dark List Accent 5" w:uiPriority="70"/>
-    <w:lsdException w:name="Colorful Shading Accent 5" w:uiPriority="71"/>
-    <w:lsdException w:name="Colorful List Accent 5" w:uiPriority="72"/>
-    <w:lsdException w:name="Colorful Grid Accent 5" w:uiPriority="73"/>
-    <w:lsdException w:name="Light Shading Accent 6" w:uiPriority="60"/>
-    <w:lsdException w:name="Light List Accent 6" w:uiPriority="61"/>
-    <w:lsdException w:name="Light Grid Accent 6" w:uiPriority="62"/>
-    <w:lsdException w:name="Medium Shading 1 Accent 6" w:uiPriority="63"/>
-    <w:lsdException w:name="Medium Shading 2 Accent 6" w:uiPriority="64"/>
-    <w:lsdException w:name="Medium List 1 Accent 6" w:uiPriority="65"/>
-    <w:lsdException w:name="Medium List 2 Accent 6" w:uiPriority="66"/>
-    <w:lsdException w:name="Medium Grid 1 Accent 6" w:uiPriority="67"/>
-    <w:lsdException w:name="Medium Grid 2 Accent 6" w:uiPriority="68"/>
-    <w:lsdException w:name="Medium Grid 3 Accent 6" w:uiPriority="69"/>
-    <w:lsdException w:name="Dark List Accent 6" w:uiPriority="70"/>
-    <w:lsdException w:name="Colorful Shading Accent 6" w:uiPriority="71"/>
-    <w:lsdException w:name="Colorful List Accent 6" w:uiPriority="72"/>
-    <w:lsdException w:name="Colorful Grid Accent 6" w:uiPriority="73"/>
-    <w:lsdException w:name="Subtle Emphasis" w:uiPriority="19" w:qFormat="1"/>
-    <w:lsdException w:name="Intense Emphasis" w:uiPriority="21" w:qFormat="1"/>
-    <w:lsdException w:name="Subtle Reference" w:uiPriority="31" w:qFormat="1"/>
-    <w:lsdException w:name="Intense Reference" w:uiPriority="32" w:qFormat="1"/>
-    <w:lsdException w:name="Book Title" w:uiPriority="33" w:qFormat="1"/>
-    <w:lsdException w:name="Bibliography" w:semiHidden="1" w:uiPriority="37" w:unhideWhenUsed="1"/>
-    <w:lsdException w:name="TOC Heading" w:semiHidden="1" w:uiPriority="39" w:unhideWhenUsed="1" w:qFormat="1"/>
-    <w:lsdException w:name="Plain Table 1" w:uiPriority="41"/>
-    <w:lsdException w:name="Plain Table 2" w:uiPriority="42"/>
-    <w:lsdException w:name="Plain Table 3" w:uiPriority="43"/>
-    <w:lsdException w:name="Plain Table 4" w:uiPriority="44"/>
-    <w:lsdException w:name="Plain Table 5" w:uiPriority="45"/>
-    <w:lsdException w:name="Grid Table Light" w:uiPriority="40"/>
-    <w:lsdException w:name="Grid Table 1 Light" w:uiPriority="46"/>
-    <w:lsdException w:name="Grid Table 2" w:uiPriority="47"/>
-    <w:lsdException w:name="Grid Table 3" w:uiPriority="48"/>
-    <w:lsdException w:name="Grid Table 4" w:uiPriority="49"/>
-    <w:lsdException w:name="Grid Table 5 Dark" w:uiPriority="50"/>
-    <w:lsdException w:name="Grid Table 6 Colorful" w:uiPriority="51"/>
-    <w:lsdException w:name="Grid Table 7 Colorful" w:uiPriority="52"/>
-    <w:lsdException w:name="Grid Table 1 Light Accent 1" w:uiPriority="46"/>
-    <w:lsdException w:name="Grid Table 2 Accent 1" w:uiPriority="47"/>
-    <w:lsdException w:name="Grid Table 3 Accent 1" w:uiPriority="48"/>
-    <w:lsdException w:name="Grid Table 4 Accent 1" w:uiPriority="49"/>
-    <w:lsdException w:name="Grid Table 5 Dark Accent 1" w:uiPriority="50"/>
-    <w:lsdException w:name="Grid Table 6 Colorful Accent 1" w:uiPriority="51"/>
-    <w:lsdException w:name="Grid Table 7 Colorful Accent 1" w:uiPriority="52"/>
-    <w:lsdException w:name="Grid Table 1 Light Accent 2" w:uiPriority="46"/>
-    <w:lsdException w:name="Grid Table 2 Accent 2" w:uiPriority="47"/>
-    <w:lsdException w:name="Grid Table 3 Accent 2" w:uiPriority="48"/>
-    <w:lsdException w:name="Grid Table 4 Accent 2" w:uiPriority="49"/>
-    <w:lsdException w:name="Grid Table 5 Dark Accent 2" w:uiPriority="50"/>
-    <w:lsdException w:name="Grid Table 6 Colorful Accent 2" w:uiPriority="51"/>
-    <w:lsdException w:name="Grid Table 7 Colorful Accent 2" w:uiPriority="52"/>
-    <w:lsdException w:name="Grid Table 1 Light Accent 3" w:uiPriority="46"/>
-    <w:lsdException w:name="Grid Table 2 Accent 3" w:uiPriority="47"/>
-    <w:lsdException w:name="Grid Table 3 Accent 3" w:uiPriority="48"/>
-    <w:lsdException w:name="Grid Table 4 Accent 3" w:uiPriority="49"/>
-    <w:lsdException w:name="Grid Table 5 Dark Accent 3" w:uiPriority="50"/>
-    <w:lsdException w:name="Grid Table 6 Colorful Accent 3" w:uiPriority="51"/>
-    <w:lsdException w:name="Grid Table 7 Colorful Accent 3" w:uiPriority="52"/>
-    <w:lsdException w:name="Grid Table 1 Light Accent 4" w:uiPriority="46"/>
-    <w:lsdException w:name="Grid Table 2 Accent 4" w:uiPriority="47"/>
-    <w:lsdException w:name="Grid Table 3 Accent 4" w:uiPriority="48"/>
-    <w:lsdException w:name="Grid Table 4 Accent 4" w:uiPriority="49"/>
-    <w:lsdException w:name="Grid Table 5 Dark Accent 4" w:uiPriority="50"/>
-    <w:lsdException w:name="Grid Table 6 Colorful Accent 4" w:uiPriority="51"/>
-    <w:lsdException w:name="Grid Table 7 Colorful Accent 4" w:uiPriority="52"/>
-    <w:lsdException w:name="Grid Table 1 Light Accent 5" w:uiPriority="46"/>
-    <w:lsdException w:name="Grid Table 2 Accent 5" w:uiPriority="47"/>
-    <w:lsdException w:name="Grid Table 3 Accent 5" w:uiPriority="48"/>
-    <w:lsdException w:name="Grid Table 4 Accent 5" w:uiPriority="49"/>
-    <w:lsdException w:name="Grid Table 5 Dark Accent 5" w:uiPriority="50"/>
-    <w:lsdException w:name="Grid Table 6 Colorful Accent 5" w:uiPriority="51"/>
-    <w:lsdException w:name="Grid Table 7 Colorful Accent 5" w:uiPriority="52"/>
-    <w:lsdException w:name="Grid Table 1 Light Accent 6" w:uiPriority="46"/>
-    <w:lsdException w:name="Grid Table 2 Accent 6" w:uiPriority="47"/>
-    <w:lsdException w:name="Grid Table 3 Accent 6" w:uiPriority="48"/>
-    <w:lsdException w:name="Grid Table 4 Accent 6" w:uiPriority="49"/>
-    <w:lsdException w:name="Grid Table 5 Dark Accent 6" w:uiPriority="50"/>
-    <w:lsdException w:name="Grid Table 6 Colorful Accent 6" w:uiPriority="51"/>
-    <w:lsdException w:name="Grid Table 7 Colorful Accent 6" w:uiPriority="52"/>
-    <w:lsdException w:name="List Table 1 Light" w:uiPriority="46"/>
-    <w:lsdException w:name="List Table 2" w:uiPriority="47"/>
-    <w:lsdException w:name="List Table 3" w:uiPriority="48"/>
-    <w:lsdException w:name="List Table 4" w:uiPriority="49"/>
-    <w:lsdException w:name="List Table 5 Dark" w:uiPriority="50"/>
-    <w:lsdException w:name="List Table 6 Colorful" w:uiPriority="51"/>
-    <w:lsdException w:name="List Table 7 Colorful" w:uiPriority="52"/>
-    <w:lsdException w:name="List Table 1 Light Accent 1" w:uiPriority="46"/>
-    <w:lsdException w:name="List Table 2 Accent 1" w:uiPriority="47"/>
-    <w:lsdException w:name="List Table 3 Accent 1" w:uiPriority="48"/>
-    <w:lsdException w:name="List Table 4 Accent 1" w:uiPriority="49"/>
-    <w:lsdException w:name="List Table 5 Dark Accent 1" w:uiPriority="50"/>
-    <w:lsdException w:name="List Table 6 Colorful Accent 1" w:uiPriority="51"/>
-    <w:lsdException w:name="List Table 7 Colorful Accent 1" w:uiPriority="52"/>
-    <w:lsdException w:name="List Table 1 Light Accent 2" w:uiPriority="46"/>
-    <w:lsdException w:name="List Table 2 Accent 2" w:uiPriority="47"/>
-    <w:lsdException w:name="List Table 3 Accent 2" w:uiPriority="48"/>
-    <w:lsdException w:name="List Table 4 Accent 2" w:uiPriority="49"/>
-    <w:lsdException w:name="List Table 5 Dark Accent 2" w:uiPriority="50"/>
-    <w:lsdException w:name="List Table 6 Colorful Accent 2" w:uiPriority="51"/>
-    <w:lsdException w:name="List Table 7 Colorful Accent 2" w:uiPriority="52"/>
-    <w:lsdException w:name="List Table 1 Light Accent 3" w:uiPriority="46"/>
-    <w:lsdException w:name="List Table 2 Accent 3" w:uiPriority="47"/>
-    <w:lsdException w:name="List Table 3 Accent 3" w:uiPriority="48"/>
-    <w:lsdException w:name="List Table 4 Accent 3" w:uiPriority="49"/>
-    <w:lsdException w:name="List Table 5 Dark Accent 3" w:uiPriority="50"/>
-    <w:lsdException w:name="List Table 6 Colorful Accent 3" w:uiPriority="51"/>
-    <w:lsdException w:name="List Table 7 Colorful Accent 3" w:uiPriority="52"/>
-    <w:lsdException w:name="List Table 1 Light Accent 4" w:uiPriority="46"/>
-    <w:lsdException w:name="List Table 2 Accent 4" w:uiPriority="47"/>
-    <w:lsdException w:name="List Table 3 Accent 4" w:uiPriority="48"/>
-    <w:lsdException w:name="List Table 4 Accent 4" w:uiPriority="49"/>
-    <w:lsdException w:name="List Table 5 Dark Accent 4" w:uiPriority="50"/>
-    <w:lsdException w:name="List Table 6 Colorful Accent 4" w:uiPriority="51"/>
-    <w:lsdException w:name="List Table 7 Colorful Accent 4" w:uiPriority="52"/>
-    <w:lsdException w:name="List Table 1 Light Accent 5" w:uiPriority="46"/>
-    <w:lsdException w:name="List Table 2 Accent 5" w:uiPriority="47"/>
-    <w:lsdException w:name="List Table 3 Accent 5" w:uiPriority="48"/>
-    <w:lsdException w:name="List Table 4 Accent 5" w:uiPriority="49"/>
-    <w:lsdException w:name="List Table 5 Dark Accent 5" w:uiPriority="50"/>
-    <w:lsdException w:name="List Table 6 Colorful Accent 5" w:uiPriority="51"/>
-    <w:lsdException w:name="List Table 7 Colorful Accent 5" w:uiPriority="52"/>
-    <w:lsdException w:name="List Table 1 Light Accent 6" w:uiPriority="46"/>
-    <w:lsdException w:name="List Table 2 Accent 6" w:uiPriority="47"/>
-    <w:lsdException w:name="List Table 3 Accent 6" w:uiPriority="48"/>
-    <w:lsdException w:name="List Table 4 Accent 6" w:uiPriority="49"/>
-    <w:lsdException w:name="List Table 5 Dark Accent 6" w:uiPriority="50"/>
-    <w:lsdException w:name="List Table 6 Colorful Accent 6" w:uiPriority="51"/>
-    <w:lsdException w:name="List Table 7 Colorful Accent 6" w:uiPriority="52"/>
+  <w:latentStyles w:defLockedState="0" w:defUIPriority="99" w:defSemiHidden="1" w:defUnhideWhenUsed="1" w:defQFormat="0" w:count="267">
+    <w:lsdException w:name="Normal" w:semiHidden="0" w:uiPriority="0" w:unhideWhenUsed="0" w:qFormat="1"/>
+    <w:lsdException w:name="heading 1" w:semiHidden="0" w:uiPriority="9" w:unhideWhenUsed="0" w:qFormat="1"/>
+    <w:lsdException w:name="heading 2" w:uiPriority="9" w:qFormat="1"/>
+    <w:lsdException w:name="heading 3" w:uiPriority="9" w:qFormat="1"/>
+    <w:lsdException w:name="heading 4" w:uiPriority="9" w:qFormat="1"/>
+    <w:lsdException w:name="heading 5" w:uiPriority="9" w:qFormat="1"/>
+    <w:lsdException w:name="heading 6" w:uiPriority="9" w:qFormat="1"/>
+    <w:lsdException w:name="heading 7" w:uiPriority="9" w:qFormat="1"/>
+    <w:lsdException w:name="heading 8" w:uiPriority="9" w:qFormat="1"/>
+    <w:lsdException w:name="heading 9" w:uiPriority="9" w:qFormat="1"/>
+    <w:lsdException w:name="toc 1" w:uiPriority="39"/>
+    <w:lsdException w:name="toc 2" w:uiPriority="39"/>
+    <w:lsdException w:name="toc 3" w:uiPriority="39"/>
+    <w:lsdException w:name="toc 4" w:uiPriority="39"/>
+    <w:lsdException w:name="toc 5" w:uiPriority="39"/>
+    <w:lsdException w:name="toc 6" w:uiPriority="39"/>
+    <w:lsdException w:name="toc 7" w:uiPriority="39"/>
+    <w:lsdException w:name="toc 8" w:uiPriority="39"/>
+    <w:lsdException w:name="toc 9" w:uiPriority="39"/>
+    <w:lsdException w:name="caption" w:uiPriority="35" w:qFormat="1"/>
+    <w:lsdException w:name="Title" w:semiHidden="0" w:uiPriority="10" w:unhideWhenUsed="0" w:qFormat="1"/>
+    <w:lsdException w:name="Default Paragraph Font" w:uiPriority="1"/>
+    <w:lsdException w:name="Subtitle" w:semiHidden="0" w:uiPriority="11" w:unhideWhenUsed="0" w:qFormat="1"/>
+    <w:lsdException w:name="Strong" w:semiHidden="0" w:uiPriority="22" w:unhideWhenUsed="0" w:qFormat="1"/>
+    <w:lsdException w:name="Emphasis" w:semiHidden="0" w:uiPriority="20" w:unhideWhenUsed="0" w:qFormat="1"/>
+    <w:lsdException w:name="Plain Text" w:uiPriority="0"/>
+    <w:lsdException w:name="Table Grid" w:semiHidden="0" w:uiPriority="59" w:unhideWhenUsed="0"/>
+    <w:lsdException w:name="Placeholder Text" w:unhideWhenUsed="0"/>
+    <w:lsdException w:name="No Spacing" w:semiHidden="0" w:uiPriority="1" w:unhideWhenUsed="0" w:qFormat="1"/>
+    <w:lsdException w:name="Light Shading" w:semiHidden="0" w:uiPriority="60" w:unhideWhenUsed="0"/>
+    <w:lsdException w:name="Light List" w:semiHidden="0" w:uiPriority="61" w:unhideWhenUsed="0"/>
+    <w:lsdException w:name="Light Grid" w:semiHidden="0" w:uiPriority="62" w:unhideWhenUsed="0"/>
+    <w:lsdException w:name="Medium Shading 1" w:semiHidden="0" w:uiPriority="63" w:unhideWhenUsed="0"/>
+    <w:lsdException w:name="Medium Shading 2" w:semiHidden="0" w:uiPriority="64" w:unhideWhenUsed="0"/>
+    <w:lsdException w:name="Medium List 1" w:semiHidden="0" w:uiPriority="65" w:unhideWhenUsed="0"/>
+    <w:lsdException w:name="Medium List 2" w:semiHidden="0" w:uiPriority="66" w:unhideWhenUsed="0"/>
+    <w:lsdException w:name="Medium Grid 1" w:semiHidden="0" w:uiPriority="67" w:unhideWhenUsed="0"/>
+    <w:lsdException w:name="Medium Grid 2" w:semiHidden="0" w:uiPriority="68" w:unhideWhenUsed="0"/>
+    <w:lsdException w:name="Medium Grid 3" w:semiHidden="0" w:uiPriority="69" w:unhideWhenUsed="0"/>
+    <w:lsdException w:name="Dark List" w:semiHidden="0" w:uiPriority="70" w:unhideWhenUsed="0"/>
+    <w:lsdException w:name="Colorful Shading" w:semiHidden="0" w:uiPriority="71" w:unhideWhenUsed="0"/>
+    <w:lsdException w:name="Colorful List" w:semiHidden="0" w:uiPriority="72" w:unhideWhenUsed="0"/>
+    <w:lsdException w:name="Colorful Grid" w:semiHidden="0" w:uiPriority="73" w:unhideWhenUsed="0"/>
+    <w:lsdException w:name="Light Shading Accent 1" w:semiHidden="0" w:uiPriority="60" w:unhideWhenUsed="0"/>
+    <w:lsdException w:name="Light List Accent 1" w:semiHidden="0" w:uiPriority="61" w:unhideWhenUsed="0"/>
+    <w:lsdException w:name="Light Grid Accent 1" w:semiHidden="0" w:uiPriority="62" w:unhideWhenUsed="0"/>
+    <w:lsdException w:name="Medium Shading 1 Accent 1" w:semiHidden="0" w:uiPriority="63" w:unhideWhenUsed="0"/>
+    <w:lsdException w:name="Medium Shading 2 Accent 1" w:semiHidden="0" w:uiPriority="64" w:unhideWhenUsed="0"/>
+    <w:lsdException w:name="Medium List 1 Accent 1" w:semiHidden="0" w:uiPriority="65" w:unhideWhenUsed="0"/>
+    <w:lsdException w:name="Revision" w:unhideWhenUsed="0"/>
+    <w:lsdException w:name="List Paragraph" w:semiHidden="0" w:uiPriority="34" w:unhideWhenUsed="0" w:qFormat="1"/>
+    <w:lsdException w:name="Quote" w:semiHidden="0" w:uiPriority="29" w:unhideWhenUsed="0" w:qFormat="1"/>
+    <w:lsdException w:name="Intense Quote" w:semiHidden="0" w:uiPriority="30" w:unhideWhenUsed="0" w:qFormat="1"/>
+    <w:lsdException w:name="Medium List 2 Accent 1" w:semiHidden="0" w:uiPriority="66" w:unhideWhenUsed="0"/>
+    <w:lsdException w:name="Medium Grid 1 Accent 1" w:semiHidden="0" w:uiPriority="67" w:unhideWhenUsed="0"/>
+    <w:lsdException w:name="Medium Grid 2 Accent 1" w:semiHidden="0" w:uiPriority="68" w:unhideWhenUsed="0"/>
+    <w:lsdException w:name="Medium Grid 3 Accent 1" w:semiHidden="0" w:uiPriority="69" w:unhideWhenUsed="0"/>
+    <w:lsdException w:name="Dark List Accent 1" w:semiHidden="0" w:uiPriority="70" w:unhideWhenUsed="0"/>
+    <w:lsdException w:name="Colorful Shading Accent 1" w:semiHidden="0" w:uiPriority="71" w:unhideWhenUsed="0"/>
+    <w:lsdException w:name="Colorful List Accent 1" w:semiHidden="0" w:uiPriority="72" w:unhideWhenUsed="0"/>
+    <w:lsdException w:name="Colorful Grid Accent 1" w:semiHidden="0" w:uiPriority="73" w:unhideWhenUsed="0"/>
+    <w:lsdException w:name="Light Shading Accent 2" w:semiHidden="0" w:uiPriority="60" w:unhideWhenUsed="0"/>
+    <w:lsdException w:name="Light List Accent 2" w:semiHidden="0" w:uiPriority="61" w:unhideWhenUsed="0"/>
+    <w:lsdException w:name="Light Grid Accent 2" w:semiHidden="0" w:uiPriority="62" w:unhideWhenUsed="0"/>
+    <w:lsdException w:name="Medium Shading 1 Accent 2" w:semiHidden="0" w:uiPriority="63" w:unhideWhenUsed="0"/>
+    <w:lsdException w:name="Medium Shading 2 Accent 2" w:semiHidden="0" w:uiPriority="64" w:unhideWhenUsed="0"/>
+    <w:lsdException w:name="Medium List 1 Accent 2" w:semiHidden="0" w:uiPriority="65" w:unhideWhenUsed="0"/>
+    <w:lsdException w:name="Medium List 2 Accent 2" w:semiHidden="0" w:uiPriority="66" w:unhideWhenUsed="0"/>
+    <w:lsdException w:name="Medium Grid 1 Accent 2" w:semiHidden="0" w:uiPriority="67" w:unhideWhenUsed="0"/>
+    <w:lsdException w:name="Medium Grid 2 Accent 2" w:semiHidden="0" w:uiPriority="68" w:unhideWhenUsed="0"/>
+    <w:lsdException w:name="Medium Grid 3 Accent 2" w:semiHidden="0" w:uiPriority="69" w:unhideWhenUsed="0"/>
+    <w:lsdException w:name="Dark List Accent 2" w:semiHidden="0" w:uiPriority="70" w:unhideWhenUsed="0"/>
+    <w:lsdException w:name="Colorful Shading Accent 2" w:semiHidden="0" w:uiPriority="71" w:unhideWhenUsed="0"/>
+    <w:lsdException w:name="Colorful List Accent 2" w:semiHidden="0" w:uiPriority="72" w:unhideWhenUsed="0"/>
+    <w:lsdException w:name="Colorful Grid Accent 2" w:semiHidden="0" w:uiPriority="73" w:unhideWhenUsed="0"/>
+    <w:lsdException w:name="Light Shading Accent 3" w:semiHidden="0" w:uiPriority="60" w:unhideWhenUsed="0"/>
+    <w:lsdException w:name="Light List Accent 3" w:semiHidden="0" w:uiPriority="61" w:unhideWhenUsed="0"/>
+    <w:lsdException w:name="Light Grid Accent 3" w:semiHidden="0" w:uiPriority="62" w:unhideWhenUsed="0"/>
+    <w:lsdException w:name="Medium Shading 1 Accent 3" w:semiHidden="0" w:uiPriority="63" w:unhideWhenUsed="0"/>
+    <w:lsdException w:name="Medium Shading 2 Accent 3" w:semiHidden="0" w:uiPriority="64" w:unhideWhenUsed="0"/>
+    <w:lsdException w:name="Medium List 1 Accent 3" w:semiHidden="0" w:uiPriority="65" w:unhideWhenUsed="0"/>
+    <w:lsdException w:name="Medium List 2 Accent 3" w:semiHidden="0" w:uiPriority="66" w:unhideWhenUsed="0"/>
+    <w:lsdException w:name="Medium Grid 1 Accent 3" w:semiHidden="0" w:uiPriority="67" w:unhideWhenUsed="0"/>
+    <w:lsdException w:name="Medium Grid 2 Accent 3" w:semiHidden="0" w:uiPriority="68" w:unhideWhenUsed="0"/>
+    <w:lsdException w:name="Medium Grid 3 Accent 3" w:semiHidden="0" w:uiPriority="69" w:unhideWhenUsed="0"/>
+    <w:lsdException w:name="Dark List Accent 3" w:semiHidden="0" w:uiPriority="70" w:unhideWhenUsed="0"/>
+    <w:lsdException w:name="Colorful Shading Accent 3" w:semiHidden="0" w:uiPriority="71" w:unhideWhenUsed="0"/>
+    <w:lsdException w:name="Colorful List Accent 3" w:semiHidden="0" w:uiPriority="72" w:unhideWhenUsed="0"/>
+    <w:lsdException w:name="Colorful Grid Accent 3" w:semiHidden="0" w:uiPriority="73" w:unhideWhenUsed="0"/>
+    <w:lsdException w:name="Light Shading Accent 4" w:semiHidden="0" w:uiPriority="60" w:unhideWhenUsed="0"/>
+    <w:lsdException w:name="Light List Accent 4" w:semiHidden="0" w:uiPriority="61" w:unhideWhenUsed="0"/>
+    <w:lsdException w:name="Light Grid Accent 4" w:semiHidden="0" w:uiPriority="62" w:unhideWhenUsed="0"/>
+    <w:lsdException w:name="Medium Shading 1 Accent 4" w:semiHidden="0" w:uiPriority="63" w:unhideWhenUsed="0"/>
+    <w:lsdException w:name="Medium Shading 2 Accent 4" w:semiHidden="0" w:uiPriority="64" w:unhideWhenUsed="0"/>
+    <w:lsdException w:name="Medium List 1 Accent 4" w:semiHidden="0" w:uiPriority="65" w:unhideWhenUsed="0"/>
+    <w:lsdException w:name="Medium List 2 Accent 4" w:semiHidden="0" w:uiPriority="66" w:unhideWhenUsed="0"/>
+    <w:lsdException w:name="Medium Grid 1 Accent 4" w:semiHidden="0" w:uiPriority="67" w:unhideWhenUsed="0"/>
+    <w:lsdException w:name="Medium Grid 2 Accent 4" w:semiHidden="0" w:uiPriority="68" w:unhideWhenUsed="0"/>
+    <w:lsdException w:name="Medium Grid 3 Accent 4" w:semiHidden="0" w:uiPriority="69" w:unhideWhenUsed="0"/>
+    <w:lsdException w:name="Dark List Accent 4" w:semiHidden="0" w:uiPriority="70" w:unhideWhenUsed="0"/>
+    <w:lsdException w:name="Colorful Shading Accent 4" w:semiHidden="0" w:uiPriority="71" w:unhideWhenUsed="0"/>
+    <w:lsdException w:name="Colorful List Accent 4" w:semiHidden="0" w:uiPriority="72" w:unhideWhenUsed="0"/>
+    <w:lsdException w:name="Colorful Grid Accent 4" w:semiHidden="0" w:uiPriority="73" w:unhideWhenUsed="0"/>
+    <w:lsdException w:name="Light Shading Accent 5" w:semiHidden="0" w:uiPriority="60" w:unhideWhenUsed="0"/>
+    <w:lsdException w:name="Light List Accent 5" w:semiHidden="0" w:uiPriority="61" w:unhideWhenUsed="0"/>
+    <w:lsdException w:name="Light Grid Accent 5" w:semiHidden="0" w:uiPriority="62" w:unhideWhenUsed="0"/>
+    <w:lsdException w:name="Medium Shading 1 Accent 5" w:semiHidden="0" w:uiPriority="63" w:unhideWhenUsed="0"/>
+    <w:lsdException w:name="Medium Shading 2 Accent 5" w:semiHidden="0" w:uiPriority="64" w:unhideWhenUsed="0"/>
+    <w:lsdException w:name="Medium List 1 Accent 5" w:semiHidden="0" w:uiPriority="65" w:unhideWhenUsed="0"/>
+    <w:lsdException w:name="Medium List 2 Accent 5" w:semiHidden="0" w:uiPriority="66" w:unhideWhenUsed="0"/>
+    <w:lsdException w:name="Medium Grid 1 Accent 5" w:semiHidden="0" w:uiPriority="67" w:unhideWhenUsed="0"/>
+    <w:lsdException w:name="Medium Grid 2 Accent 5" w:semiHidden="0" w:uiPriority="68" w:unhideWhenUsed="0"/>
+    <w:lsdException w:name="Medium Grid 3 Accent 5" w:semiHidden="0" w:uiPriority="69" w:unhideWhenUsed="0"/>
+    <w:lsdException w:name="Dark List Accent 5" w:semiHidden="0" w:uiPriority="70" w:unhideWhenUsed="0"/>
+    <w:lsdException w:name="Colorful Shading Accent 5" w:semiHidden="0" w:uiPriority="71" w:unhideWhenUsed="0"/>
+    <w:lsdException w:name="Colorful List Accent 5" w:semiHidden="0" w:uiPriority="72" w:unhideWhenUsed="0"/>
+    <w:lsdException w:name="Colorful Grid Accent 5" w:semiHidden="0" w:uiPriority="73" w:unhideWhenUsed="0"/>
+    <w:lsdException w:name="Light Shading Accent 6" w:semiHidden="0" w:uiPriority="60" w:unhideWhenUsed="0"/>
+    <w:lsdException w:name="Light List Accent 6" w:semiHidden="0" w:uiPriority="61" w:unhideWhenUsed="0"/>
+    <w:lsdException w:name="Light Grid Accent 6" w:semiHidden="0" w:uiPriority="62" w:unhideWhenUsed="0"/>
+    <w:lsdException w:name="Medium Shading 1 Accent 6" w:semiHidden="0" w:uiPriority="63" w:unhideWhenUsed="0"/>
+    <w:lsdException w:name="Medium Shading 2 Accent 6" w:semiHidden="0" w:uiPriority="64" w:unhideWhenUsed="0"/>
+    <w:lsdException w:name="Medium List 1 Accent 6" w:semiHidden="0" w:uiPriority="65" w:unhideWhenUsed="0"/>
+    <w:lsdException w:name="Medium List 2 Accent 6" w:semiHidden="0" w:uiPriority="66" w:unhideWhenUsed="0"/>
+    <w:lsdException w:name="Medium Grid 1 Accent 6" w:semiHidden="0" w:uiPriority="67" w:unhideWhenUsed="0"/>
+    <w:lsdException w:name="Medium Grid 2 Accent 6" w:semiHidden="0" w:uiPriority="68" w:unhideWhenUsed="0"/>
+    <w:lsdException w:name="Medium Grid 3 Accent 6" w:semiHidden="0" w:uiPriority="69" w:unhideWhenUsed="0"/>
+    <w:lsdException w:name="Dark List Accent 6" w:semiHidden="0" w:uiPriority="70" w:unhideWhenUsed="0"/>
+    <w:lsdException w:name="Colorful Shading Accent 6" w:semiHidden="0" w:uiPriority="71" w:unhideWhenUsed="0"/>
+    <w:lsdException w:name="Colorful List Accent 6" w:semiHidden="0" w:uiPriority="72" w:unhideWhenUsed="0"/>
+    <w:lsdException w:name="Colorful Grid Accent 6" w:semiHidden="0" w:uiPriority="73" w:unhideWhenUsed="0"/>
+    <w:lsdException w:name="Subtle Emphasis" w:semiHidden="0" w:uiPriority="19" w:unhideWhenUsed="0" w:qFormat="1"/>
+    <w:lsdException w:name="Intense Emphasis" w:semiHidden="0" w:uiPriority="21" w:unhideWhenUsed="0" w:qFormat="1"/>
+    <w:lsdException w:name="Subtle Reference" w:semiHidden="0" w:uiPriority="31" w:unhideWhenUsed="0" w:qFormat="1"/>
+    <w:lsdException w:name="Intense Reference" w:semiHidden="0" w:uiPriority="32" w:unhideWhenUsed="0" w:qFormat="1"/>
+    <w:lsdException w:name="Book Title" w:semiHidden="0" w:uiPriority="33" w:unhideWhenUsed="0" w:qFormat="1"/>
+    <w:lsdException w:name="Bibliography" w:uiPriority="37"/>
+    <w:lsdException w:name="TOC Heading" w:uiPriority="39" w:qFormat="1"/>
   </w:latentStyles>
   <w:style w:type="paragraph" w:default="1" w:styleId="Normal">
     <w:name w:val="Normal"/>
@@ -21212,8 +21103,9 @@
     <w:link w:val="FOINaslov1Char"/>
     <w:autoRedefine/>
     <w:qFormat/>
-    <w:rsid w:val="00DA14AB"/>
+    <w:rsid w:val="005E321D"/>
     <w:pPr>
+      <w:pageBreakBefore/>
       <w:numPr>
         <w:numId w:val="1"/>
       </w:numPr>
@@ -21222,6 +21114,7 @@
       </w:tabs>
       <w:spacing w:after="240"/>
       <w:ind w:left="0" w:firstLine="0"/>
+      <w:jc w:val="left"/>
     </w:pPr>
     <w:rPr>
       <w:sz w:val="36"/>
@@ -21272,7 +21165,7 @@
     <w:name w:val="FOI Naslov 1 Char"/>
     <w:basedOn w:val="MjestoChar"/>
     <w:link w:val="FOINaslov1"/>
-    <w:rsid w:val="00DA14AB"/>
+    <w:rsid w:val="005E321D"/>
     <w:rPr>
       <w:rFonts w:ascii="Times New Roman" w:eastAsia="Times New Roman" w:hAnsi="Times New Roman" w:cs="Times New Roman"/>
       <w:b/>
@@ -22172,6 +22065,1359 @@
       </w:tblCellMar>
     </w:tblPr>
   </w:style>
+  <w:style w:type="character" w:styleId="FollowedHyperlink">
+    <w:name w:val="FollowedHyperlink"/>
+    <w:basedOn w:val="DefaultParagraphFont"/>
+    <w:uiPriority w:val="99"/>
+    <w:semiHidden/>
+    <w:unhideWhenUsed/>
+    <w:rsid w:val="005E321D"/>
+    <w:rPr>
+      <w:color w:val="FFC42F" w:themeColor="followedHyperlink"/>
+      <w:u w:val="single"/>
+    </w:rPr>
+  </w:style>
+</w:styles>
+</file>
+
+<file path=word/stylesWithEffects.xml><?xml version="1.0" encoding="utf-8"?>
+<w:styles xmlns:wpc="http://schemas.microsoft.com/office/word/2010/wordprocessingCanvas" xmlns:mc="http://schemas.openxmlformats.org/markup-compatibility/2006" xmlns:o="urn:schemas-microsoft-com:office:office" xmlns:r="http://schemas.openxmlformats.org/officeDocument/2006/relationships" xmlns:m="http://schemas.openxmlformats.org/officeDocument/2006/math" xmlns:v="urn:schemas-microsoft-com:vml" xmlns:wp14="http://schemas.microsoft.com/office/word/2010/wordprocessingDrawing" xmlns:wp="http://schemas.openxmlformats.org/drawingml/2006/wordprocessingDrawing" xmlns:w10="urn:schemas-microsoft-com:office:word" xmlns:w="http://schemas.openxmlformats.org/wordprocessingml/2006/main" xmlns:w14="http://schemas.microsoft.com/office/word/2010/wordml" xmlns:wpg="http://schemas.microsoft.com/office/word/2010/wordprocessingGroup" xmlns:wpi="http://schemas.microsoft.com/office/word/2010/wordprocessingInk" xmlns:wne="http://schemas.microsoft.com/office/word/2006/wordml" xmlns:wps="http://schemas.microsoft.com/office/word/2010/wordprocessingShape" mc:Ignorable="w14 wp14">
+  <w:docDefaults>
+    <w:rPrDefault>
+      <w:rPr>
+        <w:rFonts w:asciiTheme="minorHAnsi" w:eastAsiaTheme="minorHAnsi" w:hAnsiTheme="minorHAnsi" w:cstheme="minorBidi"/>
+        <w:sz w:val="22"/>
+        <w:szCs w:val="22"/>
+        <w:lang w:val="hr-HR" w:eastAsia="en-US" w:bidi="ar-SA"/>
+      </w:rPr>
+    </w:rPrDefault>
+    <w:pPrDefault>
+      <w:pPr>
+        <w:spacing w:after="200" w:line="276" w:lineRule="auto"/>
+      </w:pPr>
+    </w:pPrDefault>
+  </w:docDefaults>
+  <w:latentStyles w:defLockedState="0" w:defUIPriority="99" w:defSemiHidden="1" w:defUnhideWhenUsed="1" w:defQFormat="0" w:count="267">
+    <w:lsdException w:name="Normal" w:semiHidden="0" w:uiPriority="0" w:unhideWhenUsed="0" w:qFormat="1"/>
+    <w:lsdException w:name="heading 1" w:semiHidden="0" w:uiPriority="9" w:unhideWhenUsed="0" w:qFormat="1"/>
+    <w:lsdException w:name="heading 2" w:uiPriority="9" w:qFormat="1"/>
+    <w:lsdException w:name="heading 3" w:uiPriority="9" w:qFormat="1"/>
+    <w:lsdException w:name="heading 4" w:uiPriority="9" w:qFormat="1"/>
+    <w:lsdException w:name="heading 5" w:uiPriority="9" w:qFormat="1"/>
+    <w:lsdException w:name="heading 6" w:uiPriority="9" w:qFormat="1"/>
+    <w:lsdException w:name="heading 7" w:uiPriority="9" w:qFormat="1"/>
+    <w:lsdException w:name="heading 8" w:uiPriority="9" w:qFormat="1"/>
+    <w:lsdException w:name="heading 9" w:uiPriority="9" w:qFormat="1"/>
+    <w:lsdException w:name="toc 1" w:uiPriority="39"/>
+    <w:lsdException w:name="toc 2" w:uiPriority="39"/>
+    <w:lsdException w:name="toc 3" w:uiPriority="39"/>
+    <w:lsdException w:name="toc 4" w:uiPriority="39"/>
+    <w:lsdException w:name="toc 5" w:uiPriority="39"/>
+    <w:lsdException w:name="toc 6" w:uiPriority="39"/>
+    <w:lsdException w:name="toc 7" w:uiPriority="39"/>
+    <w:lsdException w:name="toc 8" w:uiPriority="39"/>
+    <w:lsdException w:name="toc 9" w:uiPriority="39"/>
+    <w:lsdException w:name="caption" w:uiPriority="35" w:qFormat="1"/>
+    <w:lsdException w:name="Title" w:semiHidden="0" w:uiPriority="10" w:unhideWhenUsed="0" w:qFormat="1"/>
+    <w:lsdException w:name="Default Paragraph Font" w:uiPriority="1"/>
+    <w:lsdException w:name="Subtitle" w:semiHidden="0" w:uiPriority="11" w:unhideWhenUsed="0" w:qFormat="1"/>
+    <w:lsdException w:name="Strong" w:semiHidden="0" w:uiPriority="22" w:unhideWhenUsed="0" w:qFormat="1"/>
+    <w:lsdException w:name="Emphasis" w:semiHidden="0" w:uiPriority="20" w:unhideWhenUsed="0" w:qFormat="1"/>
+    <w:lsdException w:name="Plain Text" w:uiPriority="0"/>
+    <w:lsdException w:name="Table Grid" w:semiHidden="0" w:uiPriority="59" w:unhideWhenUsed="0"/>
+    <w:lsdException w:name="Placeholder Text" w:unhideWhenUsed="0"/>
+    <w:lsdException w:name="No Spacing" w:semiHidden="0" w:uiPriority="1" w:unhideWhenUsed="0" w:qFormat="1"/>
+    <w:lsdException w:name="Light Shading" w:semiHidden="0" w:uiPriority="60" w:unhideWhenUsed="0"/>
+    <w:lsdException w:name="Light List" w:semiHidden="0" w:uiPriority="61" w:unhideWhenUsed="0"/>
+    <w:lsdException w:name="Light Grid" w:semiHidden="0" w:uiPriority="62" w:unhideWhenUsed="0"/>
+    <w:lsdException w:name="Medium Shading 1" w:semiHidden="0" w:uiPriority="63" w:unhideWhenUsed="0"/>
+    <w:lsdException w:name="Medium Shading 2" w:semiHidden="0" w:uiPriority="64" w:unhideWhenUsed="0"/>
+    <w:lsdException w:name="Medium List 1" w:semiHidden="0" w:uiPriority="65" w:unhideWhenUsed="0"/>
+    <w:lsdException w:name="Medium List 2" w:semiHidden="0" w:uiPriority="66" w:unhideWhenUsed="0"/>
+    <w:lsdException w:name="Medium Grid 1" w:semiHidden="0" w:uiPriority="67" w:unhideWhenUsed="0"/>
+    <w:lsdException w:name="Medium Grid 2" w:semiHidden="0" w:uiPriority="68" w:unhideWhenUsed="0"/>
+    <w:lsdException w:name="Medium Grid 3" w:semiHidden="0" w:uiPriority="69" w:unhideWhenUsed="0"/>
+    <w:lsdException w:name="Dark List" w:semiHidden="0" w:uiPriority="70" w:unhideWhenUsed="0"/>
+    <w:lsdException w:name="Colorful Shading" w:semiHidden="0" w:uiPriority="71" w:unhideWhenUsed="0"/>
+    <w:lsdException w:name="Colorful List" w:semiHidden="0" w:uiPriority="72" w:unhideWhenUsed="0"/>
+    <w:lsdException w:name="Colorful Grid" w:semiHidden="0" w:uiPriority="73" w:unhideWhenUsed="0"/>
+    <w:lsdException w:name="Light Shading Accent 1" w:semiHidden="0" w:uiPriority="60" w:unhideWhenUsed="0"/>
+    <w:lsdException w:name="Light List Accent 1" w:semiHidden="0" w:uiPriority="61" w:unhideWhenUsed="0"/>
+    <w:lsdException w:name="Light Grid Accent 1" w:semiHidden="0" w:uiPriority="62" w:unhideWhenUsed="0"/>
+    <w:lsdException w:name="Medium Shading 1 Accent 1" w:semiHidden="0" w:uiPriority="63" w:unhideWhenUsed="0"/>
+    <w:lsdException w:name="Medium Shading 2 Accent 1" w:semiHidden="0" w:uiPriority="64" w:unhideWhenUsed="0"/>
+    <w:lsdException w:name="Medium List 1 Accent 1" w:semiHidden="0" w:uiPriority="65" w:unhideWhenUsed="0"/>
+    <w:lsdException w:name="Revision" w:unhideWhenUsed="0"/>
+    <w:lsdException w:name="List Paragraph" w:semiHidden="0" w:uiPriority="34" w:unhideWhenUsed="0" w:qFormat="1"/>
+    <w:lsdException w:name="Quote" w:semiHidden="0" w:uiPriority="29" w:unhideWhenUsed="0" w:qFormat="1"/>
+    <w:lsdException w:name="Intense Quote" w:semiHidden="0" w:uiPriority="30" w:unhideWhenUsed="0" w:qFormat="1"/>
+    <w:lsdException w:name="Medium List 2 Accent 1" w:semiHidden="0" w:uiPriority="66" w:unhideWhenUsed="0"/>
+    <w:lsdException w:name="Medium Grid 1 Accent 1" w:semiHidden="0" w:uiPriority="67" w:unhideWhenUsed="0"/>
+    <w:lsdException w:name="Medium Grid 2 Accent 1" w:semiHidden="0" w:uiPriority="68" w:unhideWhenUsed="0"/>
+    <w:lsdException w:name="Medium Grid 3 Accent 1" w:semiHidden="0" w:uiPriority="69" w:unhideWhenUsed="0"/>
+    <w:lsdException w:name="Dark List Accent 1" w:semiHidden="0" w:uiPriority="70" w:unhideWhenUsed="0"/>
+    <w:lsdException w:name="Colorful Shading Accent 1" w:semiHidden="0" w:uiPriority="71" w:unhideWhenUsed="0"/>
+    <w:lsdException w:name="Colorful List Accent 1" w:semiHidden="0" w:uiPriority="72" w:unhideWhenUsed="0"/>
+    <w:lsdException w:name="Colorful Grid Accent 1" w:semiHidden="0" w:uiPriority="73" w:unhideWhenUsed="0"/>
+    <w:lsdException w:name="Light Shading Accent 2" w:semiHidden="0" w:uiPriority="60" w:unhideWhenUsed="0"/>
+    <w:lsdException w:name="Light List Accent 2" w:semiHidden="0" w:uiPriority="61" w:unhideWhenUsed="0"/>
+    <w:lsdException w:name="Light Grid Accent 2" w:semiHidden="0" w:uiPriority="62" w:unhideWhenUsed="0"/>
+    <w:lsdException w:name="Medium Shading 1 Accent 2" w:semiHidden="0" w:uiPriority="63" w:unhideWhenUsed="0"/>
+    <w:lsdException w:name="Medium Shading 2 Accent 2" w:semiHidden="0" w:uiPriority="64" w:unhideWhenUsed="0"/>
+    <w:lsdException w:name="Medium List 1 Accent 2" w:semiHidden="0" w:uiPriority="65" w:unhideWhenUsed="0"/>
+    <w:lsdException w:name="Medium List 2 Accent 2" w:semiHidden="0" w:uiPriority="66" w:unhideWhenUsed="0"/>
+    <w:lsdException w:name="Medium Grid 1 Accent 2" w:semiHidden="0" w:uiPriority="67" w:unhideWhenUsed="0"/>
+    <w:lsdException w:name="Medium Grid 2 Accent 2" w:semiHidden="0" w:uiPriority="68" w:unhideWhenUsed="0"/>
+    <w:lsdException w:name="Medium Grid 3 Accent 2" w:semiHidden="0" w:uiPriority="69" w:unhideWhenUsed="0"/>
+    <w:lsdException w:name="Dark List Accent 2" w:semiHidden="0" w:uiPriority="70" w:unhideWhenUsed="0"/>
+    <w:lsdException w:name="Colorful Shading Accent 2" w:semiHidden="0" w:uiPriority="71" w:unhideWhenUsed="0"/>
+    <w:lsdException w:name="Colorful List Accent 2" w:semiHidden="0" w:uiPriority="72" w:unhideWhenUsed="0"/>
+    <w:lsdException w:name="Colorful Grid Accent 2" w:semiHidden="0" w:uiPriority="73" w:unhideWhenUsed="0"/>
+    <w:lsdException w:name="Light Shading Accent 3" w:semiHidden="0" w:uiPriority="60" w:unhideWhenUsed="0"/>
+    <w:lsdException w:name="Light List Accent 3" w:semiHidden="0" w:uiPriority="61" w:unhideWhenUsed="0"/>
+    <w:lsdException w:name="Light Grid Accent 3" w:semiHidden="0" w:uiPriority="62" w:unhideWhenUsed="0"/>
+    <w:lsdException w:name="Medium Shading 1 Accent 3" w:semiHidden="0" w:uiPriority="63" w:unhideWhenUsed="0"/>
+    <w:lsdException w:name="Medium Shading 2 Accent 3" w:semiHidden="0" w:uiPriority="64" w:unhideWhenUsed="0"/>
+    <w:lsdException w:name="Medium List 1 Accent 3" w:semiHidden="0" w:uiPriority="65" w:unhideWhenUsed="0"/>
+    <w:lsdException w:name="Medium List 2 Accent 3" w:semiHidden="0" w:uiPriority="66" w:unhideWhenUsed="0"/>
+    <w:lsdException w:name="Medium Grid 1 Accent 3" w:semiHidden="0" w:uiPriority="67" w:unhideWhenUsed="0"/>
+    <w:lsdException w:name="Medium Grid 2 Accent 3" w:semiHidden="0" w:uiPriority="68" w:unhideWhenUsed="0"/>
+    <w:lsdException w:name="Medium Grid 3 Accent 3" w:semiHidden="0" w:uiPriority="69" w:unhideWhenUsed="0"/>
+    <w:lsdException w:name="Dark List Accent 3" w:semiHidden="0" w:uiPriority="70" w:unhideWhenUsed="0"/>
+    <w:lsdException w:name="Colorful Shading Accent 3" w:semiHidden="0" w:uiPriority="71" w:unhideWhenUsed="0"/>
+    <w:lsdException w:name="Colorful List Accent 3" w:semiHidden="0" w:uiPriority="72" w:unhideWhenUsed="0"/>
+    <w:lsdException w:name="Colorful Grid Accent 3" w:semiHidden="0" w:uiPriority="73" w:unhideWhenUsed="0"/>
+    <w:lsdException w:name="Light Shading Accent 4" w:semiHidden="0" w:uiPriority="60" w:unhideWhenUsed="0"/>
+    <w:lsdException w:name="Light List Accent 4" w:semiHidden="0" w:uiPriority="61" w:unhideWhenUsed="0"/>
+    <w:lsdException w:name="Light Grid Accent 4" w:semiHidden="0" w:uiPriority="62" w:unhideWhenUsed="0"/>
+    <w:lsdException w:name="Medium Shading 1 Accent 4" w:semiHidden="0" w:uiPriority="63" w:unhideWhenUsed="0"/>
+    <w:lsdException w:name="Medium Shading 2 Accent 4" w:semiHidden="0" w:uiPriority="64" w:unhideWhenUsed="0"/>
+    <w:lsdException w:name="Medium List 1 Accent 4" w:semiHidden="0" w:uiPriority="65" w:unhideWhenUsed="0"/>
+    <w:lsdException w:name="Medium List 2 Accent 4" w:semiHidden="0" w:uiPriority="66" w:unhideWhenUsed="0"/>
+    <w:lsdException w:name="Medium Grid 1 Accent 4" w:semiHidden="0" w:uiPriority="67" w:unhideWhenUsed="0"/>
+    <w:lsdException w:name="Medium Grid 2 Accent 4" w:semiHidden="0" w:uiPriority="68" w:unhideWhenUsed="0"/>
+    <w:lsdException w:name="Medium Grid 3 Accent 4" w:semiHidden="0" w:uiPriority="69" w:unhideWhenUsed="0"/>
+    <w:lsdException w:name="Dark List Accent 4" w:semiHidden="0" w:uiPriority="70" w:unhideWhenUsed="0"/>
+    <w:lsdException w:name="Colorful Shading Accent 4" w:semiHidden="0" w:uiPriority="71" w:unhideWhenUsed="0"/>
+    <w:lsdException w:name="Colorful List Accent 4" w:semiHidden="0" w:uiPriority="72" w:unhideWhenUsed="0"/>
+    <w:lsdException w:name="Colorful Grid Accent 4" w:semiHidden="0" w:uiPriority="73" w:unhideWhenUsed="0"/>
+    <w:lsdException w:name="Light Shading Accent 5" w:semiHidden="0" w:uiPriority="60" w:unhideWhenUsed="0"/>
+    <w:lsdException w:name="Light List Accent 5" w:semiHidden="0" w:uiPriority="61" w:unhideWhenUsed="0"/>
+    <w:lsdException w:name="Light Grid Accent 5" w:semiHidden="0" w:uiPriority="62" w:unhideWhenUsed="0"/>
+    <w:lsdException w:name="Medium Shading 1 Accent 5" w:semiHidden="0" w:uiPriority="63" w:unhideWhenUsed="0"/>
+    <w:lsdException w:name="Medium Shading 2 Accent 5" w:semiHidden="0" w:uiPriority="64" w:unhideWhenUsed="0"/>
+    <w:lsdException w:name="Medium List 1 Accent 5" w:semiHidden="0" w:uiPriority="65" w:unhideWhenUsed="0"/>
+    <w:lsdException w:name="Medium List 2 Accent 5" w:semiHidden="0" w:uiPriority="66" w:unhideWhenUsed="0"/>
+    <w:lsdException w:name="Medium Grid 1 Accent 5" w:semiHidden="0" w:uiPriority="67" w:unhideWhenUsed="0"/>
+    <w:lsdException w:name="Medium Grid 2 Accent 5" w:semiHidden="0" w:uiPriority="68" w:unhideWhenUsed="0"/>
+    <w:lsdException w:name="Medium Grid 3 Accent 5" w:semiHidden="0" w:uiPriority="69" w:unhideWhenUsed="0"/>
+    <w:lsdException w:name="Dark List Accent 5" w:semiHidden="0" w:uiPriority="70" w:unhideWhenUsed="0"/>
+    <w:lsdException w:name="Colorful Shading Accent 5" w:semiHidden="0" w:uiPriority="71" w:unhideWhenUsed="0"/>
+    <w:lsdException w:name="Colorful List Accent 5" w:semiHidden="0" w:uiPriority="72" w:unhideWhenUsed="0"/>
+    <w:lsdException w:name="Colorful Grid Accent 5" w:semiHidden="0" w:uiPriority="73" w:unhideWhenUsed="0"/>
+    <w:lsdException w:name="Light Shading Accent 6" w:semiHidden="0" w:uiPriority="60" w:unhideWhenUsed="0"/>
+    <w:lsdException w:name="Light List Accent 6" w:semiHidden="0" w:uiPriority="61" w:unhideWhenUsed="0"/>
+    <w:lsdException w:name="Light Grid Accent 6" w:semiHidden="0" w:uiPriority="62" w:unhideWhenUsed="0"/>
+    <w:lsdException w:name="Medium Shading 1 Accent 6" w:semiHidden="0" w:uiPriority="63" w:unhideWhenUsed="0"/>
+    <w:lsdException w:name="Medium Shading 2 Accent 6" w:semiHidden="0" w:uiPriority="64" w:unhideWhenUsed="0"/>
+    <w:lsdException w:name="Medium List 1 Accent 6" w:semiHidden="0" w:uiPriority="65" w:unhideWhenUsed="0"/>
+    <w:lsdException w:name="Medium List 2 Accent 6" w:semiHidden="0" w:uiPriority="66" w:unhideWhenUsed="0"/>
+    <w:lsdException w:name="Medium Grid 1 Accent 6" w:semiHidden="0" w:uiPriority="67" w:unhideWhenUsed="0"/>
+    <w:lsdException w:name="Medium Grid 2 Accent 6" w:semiHidden="0" w:uiPriority="68" w:unhideWhenUsed="0"/>
+    <w:lsdException w:name="Medium Grid 3 Accent 6" w:semiHidden="0" w:uiPriority="69" w:unhideWhenUsed="0"/>
+    <w:lsdException w:name="Dark List Accent 6" w:semiHidden="0" w:uiPriority="70" w:unhideWhenUsed="0"/>
+    <w:lsdException w:name="Colorful Shading Accent 6" w:semiHidden="0" w:uiPriority="71" w:unhideWhenUsed="0"/>
+    <w:lsdException w:name="Colorful List Accent 6" w:semiHidden="0" w:uiPriority="72" w:unhideWhenUsed="0"/>
+    <w:lsdException w:name="Colorful Grid Accent 6" w:semiHidden="0" w:uiPriority="73" w:unhideWhenUsed="0"/>
+    <w:lsdException w:name="Subtle Emphasis" w:semiHidden="0" w:uiPriority="19" w:unhideWhenUsed="0" w:qFormat="1"/>
+    <w:lsdException w:name="Intense Emphasis" w:semiHidden="0" w:uiPriority="21" w:unhideWhenUsed="0" w:qFormat="1"/>
+    <w:lsdException w:name="Subtle Reference" w:semiHidden="0" w:uiPriority="31" w:unhideWhenUsed="0" w:qFormat="1"/>
+    <w:lsdException w:name="Intense Reference" w:semiHidden="0" w:uiPriority="32" w:unhideWhenUsed="0" w:qFormat="1"/>
+    <w:lsdException w:name="Book Title" w:semiHidden="0" w:uiPriority="33" w:unhideWhenUsed="0" w:qFormat="1"/>
+    <w:lsdException w:name="Bibliography" w:uiPriority="37"/>
+    <w:lsdException w:name="TOC Heading" w:uiPriority="39" w:qFormat="1"/>
+  </w:latentStyles>
+  <w:style w:type="paragraph" w:default="1" w:styleId="Normal">
+    <w:name w:val="Normal"/>
+    <w:qFormat/>
+    <w:rsid w:val="00DA14AB"/>
+    <w:pPr>
+      <w:spacing w:after="0" w:line="240" w:lineRule="auto"/>
+    </w:pPr>
+    <w:rPr>
+      <w:rFonts w:ascii="Times New Roman" w:eastAsia="Times New Roman" w:hAnsi="Times New Roman" w:cs="Times New Roman"/>
+      <w:sz w:val="24"/>
+      <w:szCs w:val="24"/>
+      <w:lang w:eastAsia="hr-HR"/>
+    </w:rPr>
+  </w:style>
+  <w:style w:type="paragraph" w:styleId="Heading1">
+    <w:name w:val="heading 1"/>
+    <w:basedOn w:val="Normal"/>
+    <w:next w:val="Normal"/>
+    <w:link w:val="Heading1Char"/>
+    <w:uiPriority w:val="9"/>
+    <w:qFormat/>
+    <w:rsid w:val="00EA7310"/>
+    <w:pPr>
+      <w:keepNext/>
+      <w:keepLines/>
+      <w:spacing w:before="480"/>
+      <w:outlineLvl w:val="0"/>
+    </w:pPr>
+    <w:rPr>
+      <w:rFonts w:asciiTheme="majorHAnsi" w:eastAsiaTheme="majorEastAsia" w:hAnsiTheme="majorHAnsi" w:cstheme="majorBidi"/>
+      <w:b/>
+      <w:bCs/>
+      <w:color w:val="C77C0E" w:themeColor="accent1" w:themeShade="BF"/>
+      <w:sz w:val="28"/>
+      <w:szCs w:val="28"/>
+    </w:rPr>
+  </w:style>
+  <w:style w:type="paragraph" w:styleId="Heading2">
+    <w:name w:val="heading 2"/>
+    <w:basedOn w:val="Normal"/>
+    <w:next w:val="Normal"/>
+    <w:link w:val="Heading2Char"/>
+    <w:uiPriority w:val="9"/>
+    <w:semiHidden/>
+    <w:unhideWhenUsed/>
+    <w:qFormat/>
+    <w:rsid w:val="00EA7310"/>
+    <w:pPr>
+      <w:keepNext/>
+      <w:keepLines/>
+      <w:spacing w:before="200"/>
+      <w:outlineLvl w:val="1"/>
+    </w:pPr>
+    <w:rPr>
+      <w:rFonts w:asciiTheme="majorHAnsi" w:eastAsiaTheme="majorEastAsia" w:hAnsiTheme="majorHAnsi" w:cstheme="majorBidi"/>
+      <w:b/>
+      <w:bCs/>
+      <w:color w:val="F0A22E" w:themeColor="accent1"/>
+      <w:sz w:val="26"/>
+      <w:szCs w:val="26"/>
+    </w:rPr>
+  </w:style>
+  <w:style w:type="paragraph" w:styleId="Heading3">
+    <w:name w:val="heading 3"/>
+    <w:basedOn w:val="Normal"/>
+    <w:next w:val="Normal"/>
+    <w:link w:val="Heading3Char"/>
+    <w:uiPriority w:val="9"/>
+    <w:semiHidden/>
+    <w:unhideWhenUsed/>
+    <w:qFormat/>
+    <w:rsid w:val="00EA7310"/>
+    <w:pPr>
+      <w:keepNext/>
+      <w:keepLines/>
+      <w:spacing w:before="200"/>
+      <w:outlineLvl w:val="2"/>
+    </w:pPr>
+    <w:rPr>
+      <w:rFonts w:asciiTheme="majorHAnsi" w:eastAsiaTheme="majorEastAsia" w:hAnsiTheme="majorHAnsi" w:cstheme="majorBidi"/>
+      <w:b/>
+      <w:bCs/>
+      <w:color w:val="F0A22E" w:themeColor="accent1"/>
+    </w:rPr>
+  </w:style>
+  <w:style w:type="character" w:default="1" w:styleId="DefaultParagraphFont">
+    <w:name w:val="Default Paragraph Font"/>
+    <w:uiPriority w:val="1"/>
+    <w:semiHidden/>
+    <w:unhideWhenUsed/>
+  </w:style>
+  <w:style w:type="table" w:default="1" w:styleId="TableNormal">
+    <w:name w:val="Normal Table"/>
+    <w:uiPriority w:val="99"/>
+    <w:semiHidden/>
+    <w:unhideWhenUsed/>
+    <w:tblPr>
+      <w:tblInd w:w="0" w:type="dxa"/>
+      <w:tblCellMar>
+        <w:top w:w="0" w:type="dxa"/>
+        <w:left w:w="108" w:type="dxa"/>
+        <w:bottom w:w="0" w:type="dxa"/>
+        <w:right w:w="108" w:type="dxa"/>
+      </w:tblCellMar>
+    </w:tblPr>
+  </w:style>
+  <w:style w:type="numbering" w:default="1" w:styleId="NoList">
+    <w:name w:val="No List"/>
+    <w:uiPriority w:val="99"/>
+    <w:semiHidden/>
+    <w:unhideWhenUsed/>
+  </w:style>
+  <w:style w:type="paragraph" w:customStyle="1" w:styleId="Nazivinstitucije">
+    <w:name w:val="Naziv institucije"/>
+    <w:basedOn w:val="Normal"/>
+    <w:link w:val="NazivinstitucijeChar"/>
+    <w:rsid w:val="00365B40"/>
+    <w:pPr>
+      <w:jc w:val="center"/>
+    </w:pPr>
+    <w:rPr>
+      <w:b/>
+      <w:bCs/>
+    </w:rPr>
+  </w:style>
+  <w:style w:type="paragraph" w:customStyle="1" w:styleId="Imeiprezimekandidata">
+    <w:name w:val="Ime i prezime kandidata"/>
+    <w:basedOn w:val="Normal"/>
+    <w:rsid w:val="00365B40"/>
+    <w:pPr>
+      <w:spacing w:before="120" w:line="360" w:lineRule="auto"/>
+      <w:jc w:val="both"/>
+    </w:pPr>
+    <w:rPr>
+      <w:b/>
+      <w:sz w:val="28"/>
+    </w:rPr>
+  </w:style>
+  <w:style w:type="paragraph" w:customStyle="1" w:styleId="Naslovzavrnograda">
+    <w:name w:val="Naslov završnog rada"/>
+    <w:basedOn w:val="Normal"/>
+    <w:rsid w:val="00365B40"/>
+    <w:pPr>
+      <w:jc w:val="center"/>
+    </w:pPr>
+    <w:rPr>
+      <w:rFonts w:ascii="Arial" w:hAnsi="Arial"/>
+      <w:b/>
+      <w:sz w:val="36"/>
+    </w:rPr>
+  </w:style>
+  <w:style w:type="paragraph" w:customStyle="1" w:styleId="ZAVRNIRAD">
+    <w:name w:val="&quot;ZAVRŠNI RAD&quot;"/>
+    <w:basedOn w:val="Nazivinstitucije"/>
+    <w:rsid w:val="00365B40"/>
+    <w:rPr>
+      <w:caps/>
+    </w:rPr>
+  </w:style>
+  <w:style w:type="paragraph" w:customStyle="1" w:styleId="Mjesto">
+    <w:name w:val="Mjesto"/>
+    <w:aliases w:val="godina završnog rada"/>
+    <w:basedOn w:val="Nazivinstitucije"/>
+    <w:link w:val="MjestoChar"/>
+    <w:rsid w:val="00365B40"/>
+  </w:style>
+  <w:style w:type="paragraph" w:customStyle="1" w:styleId="Podaciokandidatu">
+    <w:name w:val="Podaci o kandidatu"/>
+    <w:basedOn w:val="Normal"/>
+    <w:rsid w:val="00365B40"/>
+    <w:pPr>
+      <w:spacing w:before="120"/>
+    </w:pPr>
+    <w:rPr>
+      <w:b/>
+    </w:rPr>
+  </w:style>
+  <w:style w:type="paragraph" w:customStyle="1" w:styleId="Mentor">
+    <w:name w:val="&quot;Mentor:&quot;"/>
+    <w:basedOn w:val="Normal"/>
+    <w:rsid w:val="00365B40"/>
+    <w:pPr>
+      <w:spacing w:before="120" w:line="360" w:lineRule="auto"/>
+      <w:ind w:left="4956"/>
+      <w:jc w:val="both"/>
+    </w:pPr>
+    <w:rPr>
+      <w:b/>
+      <w:bCs/>
+    </w:rPr>
+  </w:style>
+  <w:style w:type="paragraph" w:customStyle="1" w:styleId="Podaciomentoru">
+    <w:name w:val="Podaci o mentoru"/>
+    <w:basedOn w:val="Normal"/>
+    <w:rsid w:val="00365B40"/>
+    <w:pPr>
+      <w:spacing w:line="360" w:lineRule="auto"/>
+      <w:ind w:left="4956"/>
+      <w:jc w:val="both"/>
+    </w:pPr>
+  </w:style>
+  <w:style w:type="paragraph" w:customStyle="1" w:styleId="FOINaslov1">
+    <w:name w:val="FOI Naslov 1"/>
+    <w:basedOn w:val="Mjesto"/>
+    <w:link w:val="FOINaslov1Char"/>
+    <w:autoRedefine/>
+    <w:qFormat/>
+    <w:rsid w:val="005E321D"/>
+    <w:pPr>
+      <w:pageBreakBefore/>
+      <w:numPr>
+        <w:numId w:val="1"/>
+      </w:numPr>
+      <w:tabs>
+        <w:tab w:val="left" w:pos="426"/>
+      </w:tabs>
+      <w:spacing w:after="240"/>
+      <w:ind w:left="0" w:firstLine="0"/>
+      <w:jc w:val="left"/>
+    </w:pPr>
+    <w:rPr>
+      <w:sz w:val="36"/>
+    </w:rPr>
+  </w:style>
+  <w:style w:type="paragraph" w:styleId="ListParagraph">
+    <w:name w:val="List Paragraph"/>
+    <w:basedOn w:val="Normal"/>
+    <w:link w:val="ListParagraphChar"/>
+    <w:uiPriority w:val="34"/>
+    <w:qFormat/>
+    <w:rsid w:val="00FE7A9A"/>
+    <w:pPr>
+      <w:ind w:left="720"/>
+      <w:contextualSpacing/>
+    </w:pPr>
+  </w:style>
+  <w:style w:type="character" w:customStyle="1" w:styleId="NazivinstitucijeChar">
+    <w:name w:val="Naziv institucije Char"/>
+    <w:basedOn w:val="DefaultParagraphFont"/>
+    <w:link w:val="Nazivinstitucije"/>
+    <w:rsid w:val="00FD0CD5"/>
+    <w:rPr>
+      <w:rFonts w:ascii="Times New Roman" w:eastAsia="Times New Roman" w:hAnsi="Times New Roman" w:cs="Times New Roman"/>
+      <w:b/>
+      <w:bCs/>
+      <w:sz w:val="24"/>
+      <w:szCs w:val="24"/>
+      <w:lang w:eastAsia="hr-HR"/>
+    </w:rPr>
+  </w:style>
+  <w:style w:type="character" w:customStyle="1" w:styleId="MjestoChar">
+    <w:name w:val="Mjesto Char"/>
+    <w:aliases w:val="godina završnog rada Char"/>
+    <w:basedOn w:val="NazivinstitucijeChar"/>
+    <w:link w:val="Mjesto"/>
+    <w:rsid w:val="00FD0CD5"/>
+    <w:rPr>
+      <w:rFonts w:ascii="Times New Roman" w:eastAsia="Times New Roman" w:hAnsi="Times New Roman" w:cs="Times New Roman"/>
+      <w:b/>
+      <w:bCs/>
+      <w:sz w:val="24"/>
+      <w:szCs w:val="24"/>
+      <w:lang w:eastAsia="hr-HR"/>
+    </w:rPr>
+  </w:style>
+  <w:style w:type="character" w:customStyle="1" w:styleId="FOINaslov1Char">
+    <w:name w:val="FOI Naslov 1 Char"/>
+    <w:basedOn w:val="MjestoChar"/>
+    <w:link w:val="FOINaslov1"/>
+    <w:rsid w:val="005E321D"/>
+    <w:rPr>
+      <w:rFonts w:ascii="Times New Roman" w:eastAsia="Times New Roman" w:hAnsi="Times New Roman" w:cs="Times New Roman"/>
+      <w:b/>
+      <w:bCs/>
+      <w:sz w:val="36"/>
+      <w:szCs w:val="24"/>
+      <w:lang w:eastAsia="hr-HR"/>
+    </w:rPr>
+  </w:style>
+  <w:style w:type="paragraph" w:customStyle="1" w:styleId="FOINaslov2">
+    <w:name w:val="FOI Naslov 2"/>
+    <w:basedOn w:val="ListParagraph"/>
+    <w:link w:val="FOINaslov2Char"/>
+    <w:qFormat/>
+    <w:rsid w:val="000A11F1"/>
+    <w:pPr>
+      <w:numPr>
+        <w:ilvl w:val="1"/>
+        <w:numId w:val="1"/>
+      </w:numPr>
+      <w:spacing w:before="240" w:after="120"/>
+      <w:contextualSpacing w:val="0"/>
+      <w:jc w:val="both"/>
+    </w:pPr>
+    <w:rPr>
+      <w:b/>
+      <w:sz w:val="32"/>
+    </w:rPr>
+  </w:style>
+  <w:style w:type="paragraph" w:customStyle="1" w:styleId="FOINaslov3">
+    <w:name w:val="FOI Naslov 3"/>
+    <w:basedOn w:val="ListParagraph"/>
+    <w:link w:val="FOINaslov3Char"/>
+    <w:qFormat/>
+    <w:rsid w:val="000A11F1"/>
+    <w:pPr>
+      <w:numPr>
+        <w:ilvl w:val="2"/>
+        <w:numId w:val="1"/>
+      </w:numPr>
+      <w:spacing w:before="240" w:after="120"/>
+      <w:ind w:left="709" w:hanging="709"/>
+      <w:jc w:val="both"/>
+    </w:pPr>
+    <w:rPr>
+      <w:b/>
+      <w:sz w:val="28"/>
+    </w:rPr>
+  </w:style>
+  <w:style w:type="character" w:customStyle="1" w:styleId="ListParagraphChar">
+    <w:name w:val="List Paragraph Char"/>
+    <w:basedOn w:val="DefaultParagraphFont"/>
+    <w:link w:val="ListParagraph"/>
+    <w:uiPriority w:val="34"/>
+    <w:rsid w:val="000A11F1"/>
+    <w:rPr>
+      <w:rFonts w:ascii="Times New Roman" w:eastAsia="Times New Roman" w:hAnsi="Times New Roman" w:cs="Times New Roman"/>
+      <w:sz w:val="24"/>
+      <w:szCs w:val="24"/>
+      <w:lang w:eastAsia="hr-HR"/>
+    </w:rPr>
+  </w:style>
+  <w:style w:type="character" w:customStyle="1" w:styleId="FOINaslov2Char">
+    <w:name w:val="FOI Naslov 2 Char"/>
+    <w:basedOn w:val="ListParagraphChar"/>
+    <w:link w:val="FOINaslov2"/>
+    <w:rsid w:val="000A11F1"/>
+    <w:rPr>
+      <w:rFonts w:ascii="Times New Roman" w:eastAsia="Times New Roman" w:hAnsi="Times New Roman" w:cs="Times New Roman"/>
+      <w:b/>
+      <w:sz w:val="32"/>
+      <w:szCs w:val="24"/>
+      <w:lang w:eastAsia="hr-HR"/>
+    </w:rPr>
+  </w:style>
+  <w:style w:type="paragraph" w:customStyle="1" w:styleId="FOINaslov4">
+    <w:name w:val="FOI Naslov 4"/>
+    <w:basedOn w:val="ListParagraph"/>
+    <w:link w:val="FOINaslov4Char"/>
+    <w:qFormat/>
+    <w:rsid w:val="000A11F1"/>
+    <w:pPr>
+      <w:numPr>
+        <w:ilvl w:val="3"/>
+        <w:numId w:val="1"/>
+      </w:numPr>
+      <w:spacing w:before="240" w:after="120"/>
+      <w:ind w:left="851" w:hanging="851"/>
+      <w:contextualSpacing w:val="0"/>
+      <w:jc w:val="both"/>
+    </w:pPr>
+    <w:rPr>
+      <w:b/>
+    </w:rPr>
+  </w:style>
+  <w:style w:type="character" w:customStyle="1" w:styleId="FOINaslov3Char">
+    <w:name w:val="FOI Naslov 3 Char"/>
+    <w:basedOn w:val="ListParagraphChar"/>
+    <w:link w:val="FOINaslov3"/>
+    <w:rsid w:val="000A11F1"/>
+    <w:rPr>
+      <w:rFonts w:ascii="Times New Roman" w:eastAsia="Times New Roman" w:hAnsi="Times New Roman" w:cs="Times New Roman"/>
+      <w:b/>
+      <w:sz w:val="28"/>
+      <w:szCs w:val="24"/>
+      <w:lang w:eastAsia="hr-HR"/>
+    </w:rPr>
+  </w:style>
+  <w:style w:type="character" w:customStyle="1" w:styleId="FOINaslov4Char">
+    <w:name w:val="FOI Naslov 4 Char"/>
+    <w:basedOn w:val="ListParagraphChar"/>
+    <w:link w:val="FOINaslov4"/>
+    <w:rsid w:val="000A11F1"/>
+    <w:rPr>
+      <w:rFonts w:ascii="Times New Roman" w:eastAsia="Times New Roman" w:hAnsi="Times New Roman" w:cs="Times New Roman"/>
+      <w:b/>
+      <w:sz w:val="24"/>
+      <w:szCs w:val="24"/>
+      <w:lang w:eastAsia="hr-HR"/>
+    </w:rPr>
+  </w:style>
+  <w:style w:type="paragraph" w:styleId="NormalWeb">
+    <w:name w:val="Normal (Web)"/>
+    <w:basedOn w:val="Normal"/>
+    <w:uiPriority w:val="99"/>
+    <w:semiHidden/>
+    <w:unhideWhenUsed/>
+    <w:rsid w:val="00A82589"/>
+    <w:pPr>
+      <w:spacing w:before="100" w:beforeAutospacing="1" w:after="100" w:afterAutospacing="1"/>
+    </w:pPr>
+  </w:style>
+  <w:style w:type="paragraph" w:customStyle="1" w:styleId="Brojke">
+    <w:name w:val="Brojke"/>
+    <w:basedOn w:val="Normal"/>
+    <w:rsid w:val="00045E57"/>
+    <w:pPr>
+      <w:numPr>
+        <w:numId w:val="4"/>
+      </w:numPr>
+      <w:spacing w:after="120" w:line="360" w:lineRule="auto"/>
+    </w:pPr>
+    <w:rPr>
+      <w:rFonts w:ascii="Arial" w:hAnsi="Arial" w:cs="Arial"/>
+      <w:lang w:eastAsia="en-US"/>
+    </w:rPr>
+  </w:style>
+  <w:style w:type="character" w:customStyle="1" w:styleId="Heading1Char">
+    <w:name w:val="Heading 1 Char"/>
+    <w:basedOn w:val="DefaultParagraphFont"/>
+    <w:link w:val="Heading1"/>
+    <w:uiPriority w:val="9"/>
+    <w:rsid w:val="00EA7310"/>
+    <w:rPr>
+      <w:rFonts w:asciiTheme="majorHAnsi" w:eastAsiaTheme="majorEastAsia" w:hAnsiTheme="majorHAnsi" w:cstheme="majorBidi"/>
+      <w:b/>
+      <w:bCs/>
+      <w:color w:val="C77C0E" w:themeColor="accent1" w:themeShade="BF"/>
+      <w:sz w:val="28"/>
+      <w:szCs w:val="28"/>
+      <w:lang w:eastAsia="hr-HR"/>
+    </w:rPr>
+  </w:style>
+  <w:style w:type="character" w:customStyle="1" w:styleId="Heading2Char">
+    <w:name w:val="Heading 2 Char"/>
+    <w:basedOn w:val="DefaultParagraphFont"/>
+    <w:link w:val="Heading2"/>
+    <w:uiPriority w:val="9"/>
+    <w:semiHidden/>
+    <w:rsid w:val="00EA7310"/>
+    <w:rPr>
+      <w:rFonts w:asciiTheme="majorHAnsi" w:eastAsiaTheme="majorEastAsia" w:hAnsiTheme="majorHAnsi" w:cstheme="majorBidi"/>
+      <w:b/>
+      <w:bCs/>
+      <w:color w:val="F0A22E" w:themeColor="accent1"/>
+      <w:sz w:val="26"/>
+      <w:szCs w:val="26"/>
+      <w:lang w:eastAsia="hr-HR"/>
+    </w:rPr>
+  </w:style>
+  <w:style w:type="character" w:customStyle="1" w:styleId="Heading3Char">
+    <w:name w:val="Heading 3 Char"/>
+    <w:basedOn w:val="DefaultParagraphFont"/>
+    <w:link w:val="Heading3"/>
+    <w:uiPriority w:val="9"/>
+    <w:semiHidden/>
+    <w:rsid w:val="00EA7310"/>
+    <w:rPr>
+      <w:rFonts w:asciiTheme="majorHAnsi" w:eastAsiaTheme="majorEastAsia" w:hAnsiTheme="majorHAnsi" w:cstheme="majorBidi"/>
+      <w:b/>
+      <w:bCs/>
+      <w:color w:val="F0A22E" w:themeColor="accent1"/>
+      <w:sz w:val="24"/>
+      <w:szCs w:val="24"/>
+      <w:lang w:eastAsia="hr-HR"/>
+    </w:rPr>
+  </w:style>
+  <w:style w:type="paragraph" w:styleId="TOC1">
+    <w:name w:val="toc 1"/>
+    <w:basedOn w:val="Normal"/>
+    <w:next w:val="Normal"/>
+    <w:autoRedefine/>
+    <w:uiPriority w:val="39"/>
+    <w:unhideWhenUsed/>
+    <w:rsid w:val="0015288B"/>
+    <w:pPr>
+      <w:tabs>
+        <w:tab w:val="left" w:pos="284"/>
+        <w:tab w:val="right" w:leader="dot" w:pos="9062"/>
+      </w:tabs>
+      <w:spacing w:after="100"/>
+    </w:pPr>
+  </w:style>
+  <w:style w:type="paragraph" w:styleId="TOC2">
+    <w:name w:val="toc 2"/>
+    <w:basedOn w:val="Normal"/>
+    <w:next w:val="Normal"/>
+    <w:autoRedefine/>
+    <w:uiPriority w:val="39"/>
+    <w:unhideWhenUsed/>
+    <w:rsid w:val="0015288B"/>
+    <w:pPr>
+      <w:tabs>
+        <w:tab w:val="left" w:pos="709"/>
+        <w:tab w:val="right" w:leader="dot" w:pos="9062"/>
+      </w:tabs>
+      <w:spacing w:after="100"/>
+      <w:ind w:left="240"/>
+    </w:pPr>
+  </w:style>
+  <w:style w:type="paragraph" w:styleId="TOC3">
+    <w:name w:val="toc 3"/>
+    <w:basedOn w:val="Normal"/>
+    <w:next w:val="Normal"/>
+    <w:autoRedefine/>
+    <w:uiPriority w:val="39"/>
+    <w:unhideWhenUsed/>
+    <w:rsid w:val="0015288B"/>
+    <w:pPr>
+      <w:tabs>
+        <w:tab w:val="left" w:pos="1134"/>
+        <w:tab w:val="right" w:leader="dot" w:pos="9062"/>
+      </w:tabs>
+      <w:spacing w:after="100"/>
+      <w:ind w:left="480"/>
+    </w:pPr>
+  </w:style>
+  <w:style w:type="paragraph" w:styleId="TOC4">
+    <w:name w:val="toc 4"/>
+    <w:basedOn w:val="Normal"/>
+    <w:next w:val="Normal"/>
+    <w:autoRedefine/>
+    <w:uiPriority w:val="39"/>
+    <w:unhideWhenUsed/>
+    <w:rsid w:val="0015288B"/>
+    <w:pPr>
+      <w:tabs>
+        <w:tab w:val="left" w:pos="1560"/>
+        <w:tab w:val="right" w:leader="dot" w:pos="9062"/>
+      </w:tabs>
+      <w:spacing w:after="100"/>
+      <w:ind w:left="720"/>
+    </w:pPr>
+  </w:style>
+  <w:style w:type="character" w:styleId="Hyperlink">
+    <w:name w:val="Hyperlink"/>
+    <w:basedOn w:val="DefaultParagraphFont"/>
+    <w:uiPriority w:val="99"/>
+    <w:unhideWhenUsed/>
+    <w:rsid w:val="00EA7310"/>
+    <w:rPr>
+      <w:color w:val="AD1F1F" w:themeColor="hyperlink"/>
+      <w:u w:val="single"/>
+    </w:rPr>
+  </w:style>
+  <w:style w:type="character" w:customStyle="1" w:styleId="apple-converted-space">
+    <w:name w:val="apple-converted-space"/>
+    <w:basedOn w:val="DefaultParagraphFont"/>
+    <w:rsid w:val="00901FB5"/>
+  </w:style>
+  <w:style w:type="paragraph" w:styleId="PlainText">
+    <w:name w:val="Plain Text"/>
+    <w:basedOn w:val="Normal"/>
+    <w:link w:val="PlainTextChar"/>
+    <w:rsid w:val="00DF32E9"/>
+    <w:rPr>
+      <w:rFonts w:ascii="Courier New" w:hAnsi="Courier New"/>
+      <w:sz w:val="20"/>
+      <w:szCs w:val="20"/>
+      <w:lang w:val="en-US" w:eastAsia="en-US"/>
+    </w:rPr>
+  </w:style>
+  <w:style w:type="character" w:customStyle="1" w:styleId="PlainTextChar">
+    <w:name w:val="Plain Text Char"/>
+    <w:basedOn w:val="DefaultParagraphFont"/>
+    <w:link w:val="PlainText"/>
+    <w:rsid w:val="00DF32E9"/>
+    <w:rPr>
+      <w:rFonts w:ascii="Courier New" w:eastAsia="Times New Roman" w:hAnsi="Courier New" w:cs="Times New Roman"/>
+      <w:sz w:val="20"/>
+      <w:szCs w:val="20"/>
+      <w:lang w:val="en-US"/>
+    </w:rPr>
+  </w:style>
+  <w:style w:type="paragraph" w:styleId="TOCHeading">
+    <w:name w:val="TOC Heading"/>
+    <w:basedOn w:val="Heading1"/>
+    <w:next w:val="Normal"/>
+    <w:uiPriority w:val="39"/>
+    <w:semiHidden/>
+    <w:unhideWhenUsed/>
+    <w:qFormat/>
+    <w:rsid w:val="00BB2366"/>
+    <w:pPr>
+      <w:spacing w:line="276" w:lineRule="auto"/>
+      <w:outlineLvl w:val="9"/>
+    </w:pPr>
+    <w:rPr>
+      <w:lang w:eastAsia="en-US"/>
+    </w:rPr>
+  </w:style>
+  <w:style w:type="paragraph" w:styleId="BalloonText">
+    <w:name w:val="Balloon Text"/>
+    <w:basedOn w:val="Normal"/>
+    <w:link w:val="BalloonTextChar"/>
+    <w:uiPriority w:val="99"/>
+    <w:semiHidden/>
+    <w:unhideWhenUsed/>
+    <w:rsid w:val="00BB2366"/>
+    <w:rPr>
+      <w:rFonts w:ascii="Tahoma" w:hAnsi="Tahoma" w:cs="Tahoma"/>
+      <w:sz w:val="16"/>
+      <w:szCs w:val="16"/>
+    </w:rPr>
+  </w:style>
+  <w:style w:type="character" w:customStyle="1" w:styleId="BalloonTextChar">
+    <w:name w:val="Balloon Text Char"/>
+    <w:basedOn w:val="DefaultParagraphFont"/>
+    <w:link w:val="BalloonText"/>
+    <w:uiPriority w:val="99"/>
+    <w:semiHidden/>
+    <w:rsid w:val="00BB2366"/>
+    <w:rPr>
+      <w:rFonts w:ascii="Tahoma" w:eastAsia="Times New Roman" w:hAnsi="Tahoma" w:cs="Tahoma"/>
+      <w:sz w:val="16"/>
+      <w:szCs w:val="16"/>
+      <w:lang w:eastAsia="hr-HR"/>
+    </w:rPr>
+  </w:style>
+  <w:style w:type="paragraph" w:styleId="Header">
+    <w:name w:val="header"/>
+    <w:basedOn w:val="Normal"/>
+    <w:link w:val="HeaderChar"/>
+    <w:uiPriority w:val="99"/>
+    <w:unhideWhenUsed/>
+    <w:rsid w:val="0015288B"/>
+    <w:pPr>
+      <w:tabs>
+        <w:tab w:val="center" w:pos="4536"/>
+        <w:tab w:val="right" w:pos="9072"/>
+      </w:tabs>
+    </w:pPr>
+  </w:style>
+  <w:style w:type="character" w:customStyle="1" w:styleId="HeaderChar">
+    <w:name w:val="Header Char"/>
+    <w:basedOn w:val="DefaultParagraphFont"/>
+    <w:link w:val="Header"/>
+    <w:uiPriority w:val="99"/>
+    <w:rsid w:val="0015288B"/>
+    <w:rPr>
+      <w:rFonts w:ascii="Times New Roman" w:eastAsia="Times New Roman" w:hAnsi="Times New Roman" w:cs="Times New Roman"/>
+      <w:sz w:val="24"/>
+      <w:szCs w:val="24"/>
+      <w:lang w:eastAsia="hr-HR"/>
+    </w:rPr>
+  </w:style>
+  <w:style w:type="paragraph" w:styleId="Footer">
+    <w:name w:val="footer"/>
+    <w:basedOn w:val="Normal"/>
+    <w:link w:val="FooterChar"/>
+    <w:uiPriority w:val="99"/>
+    <w:unhideWhenUsed/>
+    <w:rsid w:val="0015288B"/>
+    <w:pPr>
+      <w:tabs>
+        <w:tab w:val="center" w:pos="4536"/>
+        <w:tab w:val="right" w:pos="9072"/>
+      </w:tabs>
+    </w:pPr>
+  </w:style>
+  <w:style w:type="character" w:customStyle="1" w:styleId="FooterChar">
+    <w:name w:val="Footer Char"/>
+    <w:basedOn w:val="DefaultParagraphFont"/>
+    <w:link w:val="Footer"/>
+    <w:uiPriority w:val="99"/>
+    <w:rsid w:val="0015288B"/>
+    <w:rPr>
+      <w:rFonts w:ascii="Times New Roman" w:eastAsia="Times New Roman" w:hAnsi="Times New Roman" w:cs="Times New Roman"/>
+      <w:sz w:val="24"/>
+      <w:szCs w:val="24"/>
+      <w:lang w:eastAsia="hr-HR"/>
+    </w:rPr>
+  </w:style>
+  <w:style w:type="character" w:styleId="CommentReference">
+    <w:name w:val="annotation reference"/>
+    <w:basedOn w:val="DefaultParagraphFont"/>
+    <w:uiPriority w:val="99"/>
+    <w:semiHidden/>
+    <w:unhideWhenUsed/>
+    <w:rsid w:val="0008292E"/>
+    <w:rPr>
+      <w:sz w:val="16"/>
+      <w:szCs w:val="16"/>
+    </w:rPr>
+  </w:style>
+  <w:style w:type="paragraph" w:styleId="CommentText">
+    <w:name w:val="annotation text"/>
+    <w:basedOn w:val="Normal"/>
+    <w:link w:val="CommentTextChar"/>
+    <w:uiPriority w:val="99"/>
+    <w:semiHidden/>
+    <w:unhideWhenUsed/>
+    <w:rsid w:val="0008292E"/>
+    <w:rPr>
+      <w:sz w:val="20"/>
+      <w:szCs w:val="20"/>
+    </w:rPr>
+  </w:style>
+  <w:style w:type="character" w:customStyle="1" w:styleId="CommentTextChar">
+    <w:name w:val="Comment Text Char"/>
+    <w:basedOn w:val="DefaultParagraphFont"/>
+    <w:link w:val="CommentText"/>
+    <w:uiPriority w:val="99"/>
+    <w:semiHidden/>
+    <w:rsid w:val="0008292E"/>
+    <w:rPr>
+      <w:rFonts w:ascii="Times New Roman" w:eastAsia="Times New Roman" w:hAnsi="Times New Roman" w:cs="Times New Roman"/>
+      <w:sz w:val="20"/>
+      <w:szCs w:val="20"/>
+      <w:lang w:eastAsia="hr-HR"/>
+    </w:rPr>
+  </w:style>
+  <w:style w:type="paragraph" w:styleId="CommentSubject">
+    <w:name w:val="annotation subject"/>
+    <w:basedOn w:val="CommentText"/>
+    <w:next w:val="CommentText"/>
+    <w:link w:val="CommentSubjectChar"/>
+    <w:uiPriority w:val="99"/>
+    <w:semiHidden/>
+    <w:unhideWhenUsed/>
+    <w:rsid w:val="0008292E"/>
+    <w:rPr>
+      <w:b/>
+      <w:bCs/>
+    </w:rPr>
+  </w:style>
+  <w:style w:type="character" w:customStyle="1" w:styleId="CommentSubjectChar">
+    <w:name w:val="Comment Subject Char"/>
+    <w:basedOn w:val="CommentTextChar"/>
+    <w:link w:val="CommentSubject"/>
+    <w:uiPriority w:val="99"/>
+    <w:semiHidden/>
+    <w:rsid w:val="0008292E"/>
+    <w:rPr>
+      <w:rFonts w:ascii="Times New Roman" w:eastAsia="Times New Roman" w:hAnsi="Times New Roman" w:cs="Times New Roman"/>
+      <w:b/>
+      <w:bCs/>
+      <w:sz w:val="20"/>
+      <w:szCs w:val="20"/>
+      <w:lang w:eastAsia="hr-HR"/>
+    </w:rPr>
+  </w:style>
+  <w:style w:type="paragraph" w:styleId="FootnoteText">
+    <w:name w:val="footnote text"/>
+    <w:basedOn w:val="Normal"/>
+    <w:link w:val="FootnoteTextChar"/>
+    <w:uiPriority w:val="99"/>
+    <w:semiHidden/>
+    <w:unhideWhenUsed/>
+    <w:rsid w:val="00996F16"/>
+    <w:rPr>
+      <w:sz w:val="20"/>
+      <w:szCs w:val="20"/>
+    </w:rPr>
+  </w:style>
+  <w:style w:type="character" w:customStyle="1" w:styleId="FootnoteTextChar">
+    <w:name w:val="Footnote Text Char"/>
+    <w:basedOn w:val="DefaultParagraphFont"/>
+    <w:link w:val="FootnoteText"/>
+    <w:uiPriority w:val="99"/>
+    <w:semiHidden/>
+    <w:rsid w:val="00996F16"/>
+    <w:rPr>
+      <w:rFonts w:ascii="Times New Roman" w:eastAsia="Times New Roman" w:hAnsi="Times New Roman" w:cs="Times New Roman"/>
+      <w:sz w:val="20"/>
+      <w:szCs w:val="20"/>
+      <w:lang w:eastAsia="hr-HR"/>
+    </w:rPr>
+  </w:style>
+  <w:style w:type="character" w:styleId="FootnoteReference">
+    <w:name w:val="footnote reference"/>
+    <w:basedOn w:val="DefaultParagraphFont"/>
+    <w:uiPriority w:val="99"/>
+    <w:semiHidden/>
+    <w:unhideWhenUsed/>
+    <w:rsid w:val="00996F16"/>
+    <w:rPr>
+      <w:vertAlign w:val="superscript"/>
+    </w:rPr>
+  </w:style>
+  <w:style w:type="paragraph" w:styleId="Caption">
+    <w:name w:val="caption"/>
+    <w:basedOn w:val="Normal"/>
+    <w:next w:val="Normal"/>
+    <w:uiPriority w:val="35"/>
+    <w:unhideWhenUsed/>
+    <w:qFormat/>
+    <w:rsid w:val="00996F16"/>
+    <w:pPr>
+      <w:spacing w:after="200"/>
+    </w:pPr>
+    <w:rPr>
+      <w:b/>
+      <w:bCs/>
+      <w:color w:val="F0A22E" w:themeColor="accent1"/>
+      <w:sz w:val="18"/>
+      <w:szCs w:val="18"/>
+    </w:rPr>
+  </w:style>
+  <w:style w:type="paragraph" w:styleId="HTMLPreformatted">
+    <w:name w:val="HTML Preformatted"/>
+    <w:basedOn w:val="Normal"/>
+    <w:link w:val="HTMLPreformattedChar"/>
+    <w:uiPriority w:val="99"/>
+    <w:semiHidden/>
+    <w:unhideWhenUsed/>
+    <w:rsid w:val="005E693F"/>
+    <w:pPr>
+      <w:tabs>
+        <w:tab w:val="left" w:pos="916"/>
+        <w:tab w:val="left" w:pos="1832"/>
+        <w:tab w:val="left" w:pos="2748"/>
+        <w:tab w:val="left" w:pos="3664"/>
+        <w:tab w:val="left" w:pos="4580"/>
+        <w:tab w:val="left" w:pos="5496"/>
+        <w:tab w:val="left" w:pos="6412"/>
+        <w:tab w:val="left" w:pos="7328"/>
+        <w:tab w:val="left" w:pos="8244"/>
+        <w:tab w:val="left" w:pos="9160"/>
+        <w:tab w:val="left" w:pos="10076"/>
+        <w:tab w:val="left" w:pos="10992"/>
+        <w:tab w:val="left" w:pos="11908"/>
+        <w:tab w:val="left" w:pos="12824"/>
+        <w:tab w:val="left" w:pos="13740"/>
+        <w:tab w:val="left" w:pos="14656"/>
+      </w:tabs>
+    </w:pPr>
+    <w:rPr>
+      <w:rFonts w:ascii="Courier New" w:hAnsi="Courier New" w:cs="Courier New"/>
+      <w:sz w:val="20"/>
+      <w:szCs w:val="20"/>
+    </w:rPr>
+  </w:style>
+  <w:style w:type="character" w:customStyle="1" w:styleId="HTMLPreformattedChar">
+    <w:name w:val="HTML Preformatted Char"/>
+    <w:basedOn w:val="DefaultParagraphFont"/>
+    <w:link w:val="HTMLPreformatted"/>
+    <w:uiPriority w:val="99"/>
+    <w:semiHidden/>
+    <w:rsid w:val="005E693F"/>
+    <w:rPr>
+      <w:rFonts w:ascii="Courier New" w:eastAsia="Times New Roman" w:hAnsi="Courier New" w:cs="Courier New"/>
+      <w:sz w:val="20"/>
+      <w:szCs w:val="20"/>
+      <w:lang w:eastAsia="hr-HR"/>
+    </w:rPr>
+  </w:style>
+  <w:style w:type="character" w:styleId="HTMLCode">
+    <w:name w:val="HTML Code"/>
+    <w:basedOn w:val="DefaultParagraphFont"/>
+    <w:uiPriority w:val="99"/>
+    <w:semiHidden/>
+    <w:unhideWhenUsed/>
+    <w:rsid w:val="005E693F"/>
+    <w:rPr>
+      <w:rFonts w:ascii="Courier New" w:eastAsia="Times New Roman" w:hAnsi="Courier New" w:cs="Courier New"/>
+      <w:sz w:val="20"/>
+      <w:szCs w:val="20"/>
+    </w:rPr>
+  </w:style>
+  <w:style w:type="table" w:styleId="LightGrid-Accent5">
+    <w:name w:val="Light Grid Accent 5"/>
+    <w:basedOn w:val="TableNormal"/>
+    <w:uiPriority w:val="62"/>
+    <w:rsid w:val="00B65A97"/>
+    <w:pPr>
+      <w:spacing w:after="0" w:line="240" w:lineRule="auto"/>
+    </w:pPr>
+    <w:tblPr>
+      <w:tblStyleRowBandSize w:val="1"/>
+      <w:tblStyleColBandSize w:val="1"/>
+      <w:tblInd w:w="0" w:type="dxa"/>
+      <w:tblBorders>
+        <w:top w:val="single" w:sz="8" w:space="0" w:color="A19574" w:themeColor="accent5"/>
+        <w:left w:val="single" w:sz="8" w:space="0" w:color="A19574" w:themeColor="accent5"/>
+        <w:bottom w:val="single" w:sz="8" w:space="0" w:color="A19574" w:themeColor="accent5"/>
+        <w:right w:val="single" w:sz="8" w:space="0" w:color="A19574" w:themeColor="accent5"/>
+        <w:insideH w:val="single" w:sz="8" w:space="0" w:color="A19574" w:themeColor="accent5"/>
+        <w:insideV w:val="single" w:sz="8" w:space="0" w:color="A19574" w:themeColor="accent5"/>
+      </w:tblBorders>
+      <w:tblCellMar>
+        <w:top w:w="0" w:type="dxa"/>
+        <w:left w:w="108" w:type="dxa"/>
+        <w:bottom w:w="0" w:type="dxa"/>
+        <w:right w:w="108" w:type="dxa"/>
+      </w:tblCellMar>
+    </w:tblPr>
+    <w:tblStylePr w:type="firstRow">
+      <w:pPr>
+        <w:spacing w:before="0" w:after="0" w:line="240" w:lineRule="auto"/>
+      </w:pPr>
+      <w:rPr>
+        <w:rFonts w:asciiTheme="majorHAnsi" w:eastAsiaTheme="majorEastAsia" w:hAnsiTheme="majorHAnsi" w:cstheme="majorBidi"/>
+        <w:b/>
+        <w:bCs/>
+      </w:rPr>
+      <w:tblPr/>
+      <w:tcPr>
+        <w:tcBorders>
+          <w:top w:val="single" w:sz="8" w:space="0" w:color="A19574" w:themeColor="accent5"/>
+          <w:left w:val="single" w:sz="8" w:space="0" w:color="A19574" w:themeColor="accent5"/>
+          <w:bottom w:val="single" w:sz="18" w:space="0" w:color="A19574" w:themeColor="accent5"/>
+          <w:right w:val="single" w:sz="8" w:space="0" w:color="A19574" w:themeColor="accent5"/>
+          <w:insideH w:val="nil"/>
+          <w:insideV w:val="single" w:sz="8" w:space="0" w:color="A19574" w:themeColor="accent5"/>
+        </w:tcBorders>
+      </w:tcPr>
+    </w:tblStylePr>
+    <w:tblStylePr w:type="lastRow">
+      <w:pPr>
+        <w:spacing w:before="0" w:after="0" w:line="240" w:lineRule="auto"/>
+      </w:pPr>
+      <w:rPr>
+        <w:rFonts w:asciiTheme="majorHAnsi" w:eastAsiaTheme="majorEastAsia" w:hAnsiTheme="majorHAnsi" w:cstheme="majorBidi"/>
+        <w:b/>
+        <w:bCs/>
+      </w:rPr>
+      <w:tblPr/>
+      <w:tcPr>
+        <w:tcBorders>
+          <w:top w:val="double" w:sz="6" w:space="0" w:color="A19574" w:themeColor="accent5"/>
+          <w:left w:val="single" w:sz="8" w:space="0" w:color="A19574" w:themeColor="accent5"/>
+          <w:bottom w:val="single" w:sz="8" w:space="0" w:color="A19574" w:themeColor="accent5"/>
+          <w:right w:val="single" w:sz="8" w:space="0" w:color="A19574" w:themeColor="accent5"/>
+          <w:insideH w:val="nil"/>
+          <w:insideV w:val="single" w:sz="8" w:space="0" w:color="A19574" w:themeColor="accent5"/>
+        </w:tcBorders>
+      </w:tcPr>
+    </w:tblStylePr>
+    <w:tblStylePr w:type="firstCol">
+      <w:rPr>
+        <w:rFonts w:asciiTheme="majorHAnsi" w:eastAsiaTheme="majorEastAsia" w:hAnsiTheme="majorHAnsi" w:cstheme="majorBidi"/>
+        <w:b/>
+        <w:bCs/>
+      </w:rPr>
+    </w:tblStylePr>
+    <w:tblStylePr w:type="lastCol">
+      <w:rPr>
+        <w:rFonts w:asciiTheme="majorHAnsi" w:eastAsiaTheme="majorEastAsia" w:hAnsiTheme="majorHAnsi" w:cstheme="majorBidi"/>
+        <w:b/>
+        <w:bCs/>
+      </w:rPr>
+      <w:tblPr/>
+      <w:tcPr>
+        <w:tcBorders>
+          <w:top w:val="single" w:sz="8" w:space="0" w:color="A19574" w:themeColor="accent5"/>
+          <w:left w:val="single" w:sz="8" w:space="0" w:color="A19574" w:themeColor="accent5"/>
+          <w:bottom w:val="single" w:sz="8" w:space="0" w:color="A19574" w:themeColor="accent5"/>
+          <w:right w:val="single" w:sz="8" w:space="0" w:color="A19574" w:themeColor="accent5"/>
+        </w:tcBorders>
+      </w:tcPr>
+    </w:tblStylePr>
+    <w:tblStylePr w:type="band1Vert">
+      <w:tblPr/>
+      <w:tcPr>
+        <w:tcBorders>
+          <w:top w:val="single" w:sz="8" w:space="0" w:color="A19574" w:themeColor="accent5"/>
+          <w:left w:val="single" w:sz="8" w:space="0" w:color="A19574" w:themeColor="accent5"/>
+          <w:bottom w:val="single" w:sz="8" w:space="0" w:color="A19574" w:themeColor="accent5"/>
+          <w:right w:val="single" w:sz="8" w:space="0" w:color="A19574" w:themeColor="accent5"/>
+        </w:tcBorders>
+        <w:shd w:val="clear" w:color="auto" w:fill="E7E4DC" w:themeFill="accent5" w:themeFillTint="3F"/>
+      </w:tcPr>
+    </w:tblStylePr>
+    <w:tblStylePr w:type="band1Horz">
+      <w:tblPr/>
+      <w:tcPr>
+        <w:tcBorders>
+          <w:top w:val="single" w:sz="8" w:space="0" w:color="A19574" w:themeColor="accent5"/>
+          <w:left w:val="single" w:sz="8" w:space="0" w:color="A19574" w:themeColor="accent5"/>
+          <w:bottom w:val="single" w:sz="8" w:space="0" w:color="A19574" w:themeColor="accent5"/>
+          <w:right w:val="single" w:sz="8" w:space="0" w:color="A19574" w:themeColor="accent5"/>
+          <w:insideV w:val="single" w:sz="8" w:space="0" w:color="A19574" w:themeColor="accent5"/>
+        </w:tcBorders>
+        <w:shd w:val="clear" w:color="auto" w:fill="E7E4DC" w:themeFill="accent5" w:themeFillTint="3F"/>
+      </w:tcPr>
+    </w:tblStylePr>
+    <w:tblStylePr w:type="band2Horz">
+      <w:tblPr/>
+      <w:tcPr>
+        <w:tcBorders>
+          <w:top w:val="single" w:sz="8" w:space="0" w:color="A19574" w:themeColor="accent5"/>
+          <w:left w:val="single" w:sz="8" w:space="0" w:color="A19574" w:themeColor="accent5"/>
+          <w:bottom w:val="single" w:sz="8" w:space="0" w:color="A19574" w:themeColor="accent5"/>
+          <w:right w:val="single" w:sz="8" w:space="0" w:color="A19574" w:themeColor="accent5"/>
+          <w:insideV w:val="single" w:sz="8" w:space="0" w:color="A19574" w:themeColor="accent5"/>
+        </w:tcBorders>
+      </w:tcPr>
+    </w:tblStylePr>
+  </w:style>
+  <w:style w:type="table" w:customStyle="1" w:styleId="GridTable6Colorful-Accent51">
+    <w:name w:val="Grid Table 6 Colorful - Accent 51"/>
+    <w:basedOn w:val="TableNormal"/>
+    <w:uiPriority w:val="51"/>
+    <w:rsid w:val="00816BB4"/>
+    <w:pPr>
+      <w:spacing w:after="0" w:line="240" w:lineRule="auto"/>
+    </w:pPr>
+    <w:rPr>
+      <w:color w:val="7B7053" w:themeColor="accent5" w:themeShade="BF"/>
+    </w:rPr>
+    <w:tblPr>
+      <w:tblStyleRowBandSize w:val="1"/>
+      <w:tblStyleColBandSize w:val="1"/>
+      <w:tblInd w:w="0" w:type="dxa"/>
+      <w:tblBorders>
+        <w:top w:val="single" w:sz="4" w:space="0" w:color="C6BFAB" w:themeColor="accent5" w:themeTint="99"/>
+        <w:left w:val="single" w:sz="4" w:space="0" w:color="C6BFAB" w:themeColor="accent5" w:themeTint="99"/>
+        <w:bottom w:val="single" w:sz="4" w:space="0" w:color="C6BFAB" w:themeColor="accent5" w:themeTint="99"/>
+        <w:right w:val="single" w:sz="4" w:space="0" w:color="C6BFAB" w:themeColor="accent5" w:themeTint="99"/>
+        <w:insideH w:val="single" w:sz="4" w:space="0" w:color="C6BFAB" w:themeColor="accent5" w:themeTint="99"/>
+        <w:insideV w:val="single" w:sz="4" w:space="0" w:color="C6BFAB" w:themeColor="accent5" w:themeTint="99"/>
+      </w:tblBorders>
+      <w:tblCellMar>
+        <w:top w:w="0" w:type="dxa"/>
+        <w:left w:w="108" w:type="dxa"/>
+        <w:bottom w:w="0" w:type="dxa"/>
+        <w:right w:w="108" w:type="dxa"/>
+      </w:tblCellMar>
+    </w:tblPr>
+    <w:tblStylePr w:type="firstRow">
+      <w:rPr>
+        <w:b/>
+        <w:bCs/>
+      </w:rPr>
+      <w:tblPr/>
+      <w:tcPr>
+        <w:tcBorders>
+          <w:bottom w:val="single" w:sz="12" w:space="0" w:color="C6BFAB" w:themeColor="accent5" w:themeTint="99"/>
+        </w:tcBorders>
+      </w:tcPr>
+    </w:tblStylePr>
+    <w:tblStylePr w:type="lastRow">
+      <w:rPr>
+        <w:b/>
+        <w:bCs/>
+      </w:rPr>
+      <w:tblPr/>
+      <w:tcPr>
+        <w:tcBorders>
+          <w:top w:val="double" w:sz="4" w:space="0" w:color="C6BFAB" w:themeColor="accent5" w:themeTint="99"/>
+        </w:tcBorders>
+      </w:tcPr>
+    </w:tblStylePr>
+    <w:tblStylePr w:type="firstCol">
+      <w:rPr>
+        <w:b/>
+        <w:bCs/>
+      </w:rPr>
+    </w:tblStylePr>
+    <w:tblStylePr w:type="lastCol">
+      <w:rPr>
+        <w:b/>
+        <w:bCs/>
+      </w:rPr>
+    </w:tblStylePr>
+    <w:tblStylePr w:type="band1Vert">
+      <w:tblPr/>
+      <w:tcPr>
+        <w:shd w:val="clear" w:color="auto" w:fill="ECE9E3" w:themeFill="accent5" w:themeFillTint="33"/>
+      </w:tcPr>
+    </w:tblStylePr>
+    <w:tblStylePr w:type="band1Horz">
+      <w:tblPr/>
+      <w:tcPr>
+        <w:shd w:val="clear" w:color="auto" w:fill="ECE9E3" w:themeFill="accent5" w:themeFillTint="33"/>
+      </w:tcPr>
+    </w:tblStylePr>
+  </w:style>
+  <w:style w:type="table" w:customStyle="1" w:styleId="PlainTable41">
+    <w:name w:val="Plain Table 41"/>
+    <w:basedOn w:val="TableNormal"/>
+    <w:uiPriority w:val="44"/>
+    <w:rsid w:val="00816BB4"/>
+    <w:pPr>
+      <w:spacing w:after="0" w:line="240" w:lineRule="auto"/>
+    </w:pPr>
+    <w:tblPr>
+      <w:tblStyleRowBandSize w:val="1"/>
+      <w:tblStyleColBandSize w:val="1"/>
+      <w:tblInd w:w="0" w:type="dxa"/>
+      <w:tblCellMar>
+        <w:top w:w="0" w:type="dxa"/>
+        <w:left w:w="108" w:type="dxa"/>
+        <w:bottom w:w="0" w:type="dxa"/>
+        <w:right w:w="108" w:type="dxa"/>
+      </w:tblCellMar>
+    </w:tblPr>
+    <w:tblStylePr w:type="firstRow">
+      <w:rPr>
+        <w:b/>
+        <w:bCs/>
+      </w:rPr>
+    </w:tblStylePr>
+    <w:tblStylePr w:type="lastRow">
+      <w:rPr>
+        <w:b/>
+        <w:bCs/>
+      </w:rPr>
+    </w:tblStylePr>
+    <w:tblStylePr w:type="firstCol">
+      <w:rPr>
+        <w:b/>
+        <w:bCs/>
+      </w:rPr>
+    </w:tblStylePr>
+    <w:tblStylePr w:type="lastCol">
+      <w:rPr>
+        <w:b/>
+        <w:bCs/>
+      </w:rPr>
+    </w:tblStylePr>
+    <w:tblStylePr w:type="band1Vert">
+      <w:tblPr/>
+      <w:tcPr>
+        <w:shd w:val="clear" w:color="auto" w:fill="F2F2F2" w:themeFill="background1" w:themeFillShade="F2"/>
+      </w:tcPr>
+    </w:tblStylePr>
+    <w:tblStylePr w:type="band1Horz">
+      <w:tblPr/>
+      <w:tcPr>
+        <w:shd w:val="clear" w:color="auto" w:fill="F2F2F2" w:themeFill="background1" w:themeFillShade="F2"/>
+      </w:tcPr>
+    </w:tblStylePr>
+  </w:style>
+  <w:style w:type="paragraph" w:customStyle="1" w:styleId="BodyUnindented">
+    <w:name w:val="Body Unindented"/>
+    <w:basedOn w:val="Normal"/>
+    <w:rsid w:val="006632E6"/>
+    <w:pPr>
+      <w:tabs>
+        <w:tab w:val="left" w:pos="360"/>
+      </w:tabs>
+      <w:spacing w:before="120" w:line="324" w:lineRule="auto"/>
+      <w:jc w:val="both"/>
+    </w:pPr>
+    <w:rPr>
+      <w:lang w:val="en-US" w:eastAsia="en-US"/>
+    </w:rPr>
+  </w:style>
+  <w:style w:type="table" w:styleId="TableGrid">
+    <w:name w:val="Table Grid"/>
+    <w:basedOn w:val="TableNormal"/>
+    <w:uiPriority w:val="59"/>
+    <w:rsid w:val="006632E6"/>
+    <w:pPr>
+      <w:spacing w:after="0" w:line="240" w:lineRule="auto"/>
+    </w:pPr>
+    <w:rPr>
+      <w:lang w:val="es-ES"/>
+    </w:rPr>
+    <w:tblPr>
+      <w:tblInd w:w="0" w:type="dxa"/>
+      <w:tblBorders>
+        <w:top w:val="single" w:sz="4" w:space="0" w:color="auto"/>
+        <w:left w:val="single" w:sz="4" w:space="0" w:color="auto"/>
+        <w:bottom w:val="single" w:sz="4" w:space="0" w:color="auto"/>
+        <w:right w:val="single" w:sz="4" w:space="0" w:color="auto"/>
+        <w:insideH w:val="single" w:sz="4" w:space="0" w:color="auto"/>
+        <w:insideV w:val="single" w:sz="4" w:space="0" w:color="auto"/>
+      </w:tblBorders>
+      <w:tblCellMar>
+        <w:top w:w="0" w:type="dxa"/>
+        <w:left w:w="108" w:type="dxa"/>
+        <w:bottom w:w="0" w:type="dxa"/>
+        <w:right w:w="108" w:type="dxa"/>
+      </w:tblCellMar>
+    </w:tblPr>
+  </w:style>
+  <w:style w:type="character" w:styleId="FollowedHyperlink">
+    <w:name w:val="FollowedHyperlink"/>
+    <w:basedOn w:val="DefaultParagraphFont"/>
+    <w:uiPriority w:val="99"/>
+    <w:semiHidden/>
+    <w:unhideWhenUsed/>
+    <w:rsid w:val="005E321D"/>
+    <w:rPr>
+      <w:color w:val="FFC42F" w:themeColor="followedHyperlink"/>
+      <w:u w:val="single"/>
+    </w:rPr>
+  </w:style>
 </w:styles>
 </file>
 
@@ -22446,7 +23692,7 @@
 </file>
 
 <file path=customXml/itemProps1.xml><?xml version="1.0" encoding="utf-8"?>
-<ds:datastoreItem xmlns:ds="http://schemas.openxmlformats.org/officeDocument/2006/customXml" ds:itemID="{B9E0EADF-60B9-408A-A802-A3F0D24E407B}">
+<ds:datastoreItem xmlns:ds="http://schemas.openxmlformats.org/officeDocument/2006/customXml" ds:itemID="{1E69E5B0-0684-43EA-B2AF-35C63CAFEE3E}">
   <ds:schemaRefs>
     <ds:schemaRef ds:uri="http://schemas.openxmlformats.org/officeDocument/2006/bibliography"/>
   </ds:schemaRefs>

</xml_diff>

<commit_message>
Dodan opis vlastitih web servisa
</commit_message>
<xml_diff>
--- a/Dokumentacija/T18 - TD - ChatUp - Drmencic, Filipovic,Jurman,Sokac.docx
+++ b/Dokumentacija/T18 - TD - ChatUp - Drmencic, Filipovic,Jurman,Sokac.docx
@@ -1,6 +1,6 @@
 
 <file path=word/document.xml><?xml version="1.0" encoding="utf-8"?>
-<w:document xmlns:wpc="http://schemas.microsoft.com/office/word/2010/wordprocessingCanvas" xmlns:mc="http://schemas.openxmlformats.org/markup-compatibility/2006" xmlns:o="urn:schemas-microsoft-com:office:office" xmlns:r="http://schemas.openxmlformats.org/officeDocument/2006/relationships" xmlns:m="http://schemas.openxmlformats.org/officeDocument/2006/math" xmlns:v="urn:schemas-microsoft-com:vml" xmlns:wp14="http://schemas.microsoft.com/office/word/2010/wordprocessingDrawing" xmlns:wp="http://schemas.openxmlformats.org/drawingml/2006/wordprocessingDrawing" xmlns:w10="urn:schemas-microsoft-com:office:word" xmlns:w="http://schemas.openxmlformats.org/wordprocessingml/2006/main" xmlns:w14="http://schemas.microsoft.com/office/word/2010/wordml" xmlns:wpg="http://schemas.microsoft.com/office/word/2010/wordprocessingGroup" xmlns:wpi="http://schemas.microsoft.com/office/word/2010/wordprocessingInk" xmlns:wne="http://schemas.microsoft.com/office/word/2006/wordml" xmlns:wps="http://schemas.microsoft.com/office/word/2010/wordprocessingShape" mc:Ignorable="w14 wp14">
+<w:document xmlns:wpc="http://schemas.microsoft.com/office/word/2010/wordprocessingCanvas" xmlns:mc="http://schemas.openxmlformats.org/markup-compatibility/2006" xmlns:o="urn:schemas-microsoft-com:office:office" xmlns:r="http://schemas.openxmlformats.org/officeDocument/2006/relationships" xmlns:m="http://schemas.openxmlformats.org/officeDocument/2006/math" xmlns:v="urn:schemas-microsoft-com:vml" xmlns:wp14="http://schemas.microsoft.com/office/word/2010/wordprocessingDrawing" xmlns:wp="http://schemas.openxmlformats.org/drawingml/2006/wordprocessingDrawing" xmlns:w10="urn:schemas-microsoft-com:office:word" xmlns:w="http://schemas.openxmlformats.org/wordprocessingml/2006/main" xmlns:w14="http://schemas.microsoft.com/office/word/2010/wordml" xmlns:w15="http://schemas.microsoft.com/office/word/2012/wordml" xmlns:wpg="http://schemas.microsoft.com/office/word/2010/wordprocessingGroup" xmlns:wpi="http://schemas.microsoft.com/office/word/2010/wordprocessingInk" xmlns:wne="http://schemas.microsoft.com/office/word/2006/wordml" xmlns:wps="http://schemas.microsoft.com/office/word/2010/wordprocessingShape" mc:Ignorable="w14 w15 wp14">
   <w:body>
     <w:p>
       <w:pPr>
@@ -254,7 +254,7 @@
           <w:szCs w:val="28"/>
         </w:rPr>
       </w:pPr>
-      <w:hyperlink r:id="rId9" w:history="1">
+      <w:hyperlink r:id="rId8" w:history="1">
         <w:r>
           <w:rPr>
             <w:rStyle w:val="Hyperlink"/>
@@ -283,7 +283,7 @@
           <w:szCs w:val="28"/>
         </w:rPr>
       </w:pPr>
-      <w:hyperlink r:id="rId10" w:history="1">
+      <w:hyperlink r:id="rId9" w:history="1">
         <w:r>
           <w:rPr>
             <w:rStyle w:val="Hyperlink"/>
@@ -596,7 +596,7 @@
           <w:szCs w:val="28"/>
         </w:rPr>
       </w:pPr>
-      <w:hyperlink r:id="rId11" w:history="1">
+      <w:hyperlink r:id="rId10" w:history="1">
         <w:r>
           <w:rPr>
             <w:rStyle w:val="Hyperlink"/>
@@ -625,7 +625,7 @@
           <w:szCs w:val="28"/>
         </w:rPr>
       </w:pPr>
-      <w:hyperlink r:id="rId12" w:history="1">
+      <w:hyperlink r:id="rId11" w:history="1">
         <w:r>
           <w:rPr>
             <w:rStyle w:val="Hyperlink"/>
@@ -720,7 +720,7 @@
           <w:sz w:val="28"/>
         </w:rPr>
         <w:sectPr>
-          <w:footerReference w:type="default" r:id="rId13"/>
+          <w:footerReference w:type="default" r:id="rId12"/>
           <w:pgSz w:w="11906" w:h="16838"/>
           <w:pgMar w:top="1417" w:right="1417" w:bottom="1417" w:left="1417" w:header="708" w:footer="708" w:gutter="0"/>
           <w:cols w:space="708"/>
@@ -3414,7 +3414,7 @@
       <w:pPr>
         <w:spacing w:after="200" w:line="276" w:lineRule="auto"/>
         <w:sectPr>
-          <w:footerReference w:type="default" r:id="rId14"/>
+          <w:footerReference w:type="default" r:id="rId13"/>
           <w:pgSz w:w="11906" w:h="16838"/>
           <w:pgMar w:top="1417" w:right="1417" w:bottom="1417" w:left="1417" w:header="708" w:footer="708" w:gutter="0"/>
           <w:pgNumType w:fmt="upperRoman" w:start="1"/>
@@ -3544,7 +3544,7 @@
                     </pic:cNvPicPr>
                   </pic:nvPicPr>
                   <pic:blipFill>
-                    <a:blip r:embed="rId15">
+                    <a:blip r:embed="rId14">
                       <a:extLst>
                         <a:ext uri="{28A0092B-C50C-407E-A947-70E740481C1C}">
                           <a14:useLocalDpi xmlns:a14="http://schemas.microsoft.com/office/drawing/2010/main" val="0"/>
@@ -5173,7 +5173,7 @@
     <w:p>
       <w:pPr>
         <w:sectPr>
-          <w:footerReference w:type="default" r:id="rId16"/>
+          <w:footerReference w:type="default" r:id="rId15"/>
           <w:pgSz w:w="11906" w:h="16838"/>
           <w:pgMar w:top="1417" w:right="1417" w:bottom="1417" w:left="1417" w:header="708" w:footer="708" w:gutter="0"/>
           <w:pgNumType w:start="1"/>
@@ -5214,7 +5214,7 @@
                     </pic:cNvPicPr>
                   </pic:nvPicPr>
                   <pic:blipFill>
-                    <a:blip r:embed="rId17" cstate="print"/>
+                    <a:blip r:embed="rId16" cstate="print"/>
                     <a:srcRect/>
                     <a:stretch>
                       <a:fillRect/>
@@ -5421,7 +5421,7 @@
                           </pic:cNvPicPr>
                         </pic:nvPicPr>
                         <pic:blipFill>
-                          <a:blip r:embed="rId18" cstate="print">
+                          <a:blip r:embed="rId17" cstate="print">
                             <a:extLst>
                               <a:ext uri="{28A0092B-C50C-407E-A947-70E740481C1C}">
                                 <a14:useLocalDpi xmlns:a14="http://schemas.microsoft.com/office/drawing/2010/main" val="0"/>
@@ -5552,7 +5552,7 @@
                           </pic:cNvPicPr>
                         </pic:nvPicPr>
                         <pic:blipFill>
-                          <a:blip r:embed="rId19" cstate="print">
+                          <a:blip r:embed="rId18" cstate="print">
                             <a:extLst>
                               <a:ext uri="{28A0092B-C50C-407E-A947-70E740481C1C}">
                                 <a14:useLocalDpi xmlns:a14="http://schemas.microsoft.com/office/drawing/2010/main" val="0"/>
@@ -5686,7 +5686,7 @@
                           </pic:cNvPicPr>
                         </pic:nvPicPr>
                         <pic:blipFill>
-                          <a:blip r:embed="rId20" cstate="print">
+                          <a:blip r:embed="rId19" cstate="print">
                             <a:extLst>
                               <a:ext uri="{28A0092B-C50C-407E-A947-70E740481C1C}">
                                 <a14:useLocalDpi xmlns:a14="http://schemas.microsoft.com/office/drawing/2010/main" val="0"/>
@@ -5818,7 +5818,7 @@
                           </pic:cNvPicPr>
                         </pic:nvPicPr>
                         <pic:blipFill>
-                          <a:blip r:embed="rId21" cstate="print"/>
+                          <a:blip r:embed="rId20" cstate="print"/>
                           <a:srcRect/>
                           <a:stretch>
                             <a:fillRect/>
@@ -6006,7 +6006,7 @@
                           </pic:cNvPicPr>
                         </pic:nvPicPr>
                         <pic:blipFill>
-                          <a:blip r:embed="rId22" cstate="print"/>
+                          <a:blip r:embed="rId21" cstate="print"/>
                           <a:srcRect/>
                           <a:stretch>
                             <a:fillRect/>
@@ -6142,7 +6142,7 @@
                           </pic:cNvPicPr>
                         </pic:nvPicPr>
                         <pic:blipFill>
-                          <a:blip r:embed="rId23" cstate="print"/>
+                          <a:blip r:embed="rId22" cstate="print"/>
                           <a:srcRect/>
                           <a:stretch>
                             <a:fillRect/>
@@ -6296,7 +6296,7 @@
                           </pic:cNvPicPr>
                         </pic:nvPicPr>
                         <pic:blipFill>
-                          <a:blip r:embed="rId24" cstate="print"/>
+                          <a:blip r:embed="rId23" cstate="print"/>
                           <a:srcRect/>
                           <a:stretch>
                             <a:fillRect/>
@@ -6465,6 +6465,194 @@
                       <pic:pic xmlns:pic="http://schemas.openxmlformats.org/drawingml/2006/picture">
                         <pic:nvPicPr>
                           <pic:cNvPr id="0" name="Picture 10" descr="C:\Users\JurmanLap\Desktop\CHATUP FAZA 1\SVI MOCKAPI\editiranje\8 Search (Tab2).png"/>
+                          <pic:cNvPicPr>
+                            <a:picLocks noChangeAspect="1" noChangeArrowheads="1"/>
+                          </pic:cNvPicPr>
+                        </pic:nvPicPr>
+                        <pic:blipFill>
+                          <a:blip r:embed="rId24" cstate="print">
+                            <a:extLst>
+                              <a:ext uri="{28A0092B-C50C-407E-A947-70E740481C1C}">
+                                <a14:useLocalDpi xmlns:a14="http://schemas.microsoft.com/office/drawing/2010/main" val="0"/>
+                              </a:ext>
+                            </a:extLst>
+                          </a:blip>
+                          <a:srcRect/>
+                          <a:stretch>
+                            <a:fillRect/>
+                          </a:stretch>
+                        </pic:blipFill>
+                        <pic:spPr bwMode="auto">
+                          <a:xfrm>
+                            <a:off x="0" y="0"/>
+                            <a:ext cx="1605600" cy="3060000"/>
+                          </a:xfrm>
+                          <a:prstGeom prst="rect">
+                            <a:avLst/>
+                          </a:prstGeom>
+                          <a:noFill/>
+                          <a:ln>
+                            <a:noFill/>
+                          </a:ln>
+                        </pic:spPr>
+                      </pic:pic>
+                    </a:graphicData>
+                  </a:graphic>
+                </wp:inline>
+              </w:drawing>
+            </w:r>
+          </w:p>
+        </w:tc>
+        <w:tc>
+          <w:tcPr>
+            <w:tcW w:w="4536" w:type="dxa"/>
+            <w:tcBorders>
+              <w:top w:val="single" w:sz="4" w:space="0" w:color="auto"/>
+            </w:tcBorders>
+            <w:vAlign w:val="center"/>
+          </w:tcPr>
+          <w:p>
+            <w:pPr>
+              <w:spacing w:line="360" w:lineRule="auto"/>
+              <w:jc w:val="both"/>
+              <w:cnfStyle w:val="000000000000" w:firstRow="0" w:lastRow="0" w:firstColumn="0" w:lastColumn="0" w:oddVBand="0" w:evenVBand="0" w:oddHBand="0" w:evenHBand="0" w:firstRowFirstColumn="0" w:firstRowLastColumn="0" w:lastRowFirstColumn="0" w:lastRowLastColumn="0"/>
+            </w:pPr>
+            <w:r>
+              <w:t>Odabirom druge kartice (</w:t>
+            </w:r>
+            <w:r>
+              <w:rPr>
+                <w:i/>
+              </w:rPr>
+              <w:t>Search</w:t>
+            </w:r>
+            <w:r>
+              <w:t>) korisniku je omogućeno pretraživanje svih registriranih korisnika. Upisom određene riječi i pritiskom na gumb „</w:t>
+            </w:r>
+            <w:r>
+              <w:rPr>
+                <w:i/>
+              </w:rPr>
+              <w:t>Search</w:t>
+            </w:r>
+            <w:r>
+              <w:t>“ otvara se lista svih korisnika čija e-mail adresa započinje sa ranije navedenom riječi. Nakon što se otvori lista, može se dugim pritiskom na neku od e-mail adresa registriranih korisnika odabrati jedna od dvije opcije:</w:t>
+            </w:r>
+          </w:p>
+          <w:p>
+            <w:pPr>
+              <w:pStyle w:val="ListParagraph"/>
+              <w:numPr>
+                <w:ilvl w:val="0"/>
+                <w:numId w:val="19"/>
+              </w:numPr>
+              <w:spacing w:line="360" w:lineRule="auto"/>
+              <w:jc w:val="both"/>
+              <w:cnfStyle w:val="000000000000" w:firstRow="0" w:lastRow="0" w:firstColumn="0" w:lastColumn="0" w:oddVBand="0" w:evenVBand="0" w:oddHBand="0" w:evenHBand="0" w:firstRowFirstColumn="0" w:firstRowLastColumn="0" w:lastRowFirstColumn="0" w:lastRowLastColumn="0"/>
+            </w:pPr>
+            <w:r>
+              <w:rPr>
+                <w:i/>
+              </w:rPr>
+              <w:t>Add</w:t>
+            </w:r>
+            <w:r>
+              <w:t xml:space="preserve"> – dodavanje korisnika u listu prijatelja</w:t>
+            </w:r>
+          </w:p>
+          <w:p>
+            <w:pPr>
+              <w:pStyle w:val="ListParagraph"/>
+              <w:numPr>
+                <w:ilvl w:val="0"/>
+                <w:numId w:val="19"/>
+              </w:numPr>
+              <w:spacing w:line="360" w:lineRule="auto"/>
+              <w:jc w:val="both"/>
+              <w:cnfStyle w:val="000000000000" w:firstRow="0" w:lastRow="0" w:firstColumn="0" w:lastColumn="0" w:oddVBand="0" w:evenVBand="0" w:oddHBand="0" w:evenHBand="0" w:firstRowFirstColumn="0" w:firstRowLastColumn="0" w:lastRowFirstColumn="0" w:lastRowLastColumn="0"/>
+            </w:pPr>
+            <w:r>
+              <w:rPr>
+                <w:i/>
+              </w:rPr>
+              <w:t xml:space="preserve">Cancel </w:t>
+            </w:r>
+            <w:r>
+              <w:t>– odustajanje od akcije</w:t>
+            </w:r>
+          </w:p>
+        </w:tc>
+        <w:tc>
+          <w:tcPr>
+            <w:tcW w:w="1100" w:type="dxa"/>
+            <w:tcBorders>
+              <w:top w:val="single" w:sz="4" w:space="0" w:color="auto"/>
+              <w:right w:val="single" w:sz="4" w:space="0" w:color="auto"/>
+            </w:tcBorders>
+            <w:vAlign w:val="center"/>
+          </w:tcPr>
+          <w:p>
+            <w:pPr>
+              <w:spacing w:line="360" w:lineRule="auto"/>
+              <w:jc w:val="center"/>
+              <w:cnfStyle w:val="000000000000" w:firstRow="0" w:lastRow="0" w:firstColumn="0" w:lastColumn="0" w:oddVBand="0" w:evenVBand="0" w:oddHBand="0" w:evenHBand="0" w:firstRowFirstColumn="0" w:firstRowLastColumn="0" w:lastRowFirstColumn="0" w:lastRowLastColumn="0"/>
+            </w:pPr>
+            <w:r>
+              <w:t>Pretraži-vanje i dodava-nje drugih korisni-ka</w:t>
+            </w:r>
+          </w:p>
+          <w:p>
+            <w:pPr>
+              <w:spacing w:line="360" w:lineRule="auto"/>
+              <w:jc w:val="center"/>
+              <w:cnfStyle w:val="000000000000" w:firstRow="0" w:lastRow="0" w:firstColumn="0" w:lastColumn="0" w:oddVBand="0" w:evenVBand="0" w:oddHBand="0" w:evenHBand="0" w:firstRowFirstColumn="0" w:firstRowLastColumn="0" w:lastRowFirstColumn="0" w:lastRowLastColumn="0"/>
+            </w:pPr>
+            <w:r>
+              <w:t>(prirotet 6)</w:t>
+            </w:r>
+          </w:p>
+        </w:tc>
+      </w:tr>
+      <w:tr>
+        <w:trPr>
+          <w:cnfStyle w:val="000000100000" w:firstRow="0" w:lastRow="0" w:firstColumn="0" w:lastColumn="0" w:oddVBand="0" w:evenVBand="0" w:oddHBand="1" w:evenHBand="0" w:firstRowFirstColumn="0" w:firstRowLastColumn="0" w:lastRowFirstColumn="0" w:lastRowLastColumn="0"/>
+        </w:trPr>
+        <w:tc>
+          <w:tcPr>
+            <w:cnfStyle w:val="001000000000" w:firstRow="0" w:lastRow="0" w:firstColumn="1" w:lastColumn="0" w:oddVBand="0" w:evenVBand="0" w:oddHBand="0" w:evenHBand="0" w:firstRowFirstColumn="0" w:firstRowLastColumn="0" w:lastRowFirstColumn="0" w:lastRowLastColumn="0"/>
+            <w:tcW w:w="3295" w:type="dxa"/>
+            <w:tcBorders>
+              <w:top w:val="single" w:sz="4" w:space="0" w:color="auto"/>
+              <w:left w:val="single" w:sz="4" w:space="0" w:color="auto"/>
+              <w:bottom w:val="single" w:sz="4" w:space="0" w:color="auto"/>
+            </w:tcBorders>
+            <w:vAlign w:val="center"/>
+          </w:tcPr>
+          <w:p>
+            <w:pPr>
+              <w:spacing w:line="360" w:lineRule="auto"/>
+              <w:rPr>
+                <w:noProof/>
+              </w:rPr>
+            </w:pPr>
+            <w:r>
+              <w:rPr>
+                <w:noProof/>
+              </w:rPr>
+              <w:lastRenderedPageBreak/>
+              <w:drawing>
+                <wp:inline distT="0" distB="0" distL="0" distR="0" wp14:anchorId="22BCDC06" wp14:editId="42518ECC">
+                  <wp:extent cx="1605600" cy="3060000"/>
+                  <wp:effectExtent l="19050" t="0" r="0" b="0"/>
+                  <wp:docPr id="16" name="Picture 11" descr="C:\Users\JurmanLap\Desktop\CHATUP FAZA 1\SVI MOCKAPI\editiranje\9 Messages (Tab3).png"/>
+                  <wp:cNvGraphicFramePr>
+                    <a:graphicFrameLocks xmlns:a="http://schemas.openxmlformats.org/drawingml/2006/main" noChangeAspect="1"/>
+                  </wp:cNvGraphicFramePr>
+                  <a:graphic xmlns:a="http://schemas.openxmlformats.org/drawingml/2006/main">
+                    <a:graphicData uri="http://schemas.openxmlformats.org/drawingml/2006/picture">
+                      <pic:pic xmlns:pic="http://schemas.openxmlformats.org/drawingml/2006/picture">
+                        <pic:nvPicPr>
+                          <pic:cNvPr id="0" name="Picture 11" descr="C:\Users\JurmanLap\Desktop\CHATUP FAZA 1\SVI MOCKAPI\editiranje\9 Messages (Tab3).png"/>
                           <pic:cNvPicPr>
                             <a:picLocks noChangeAspect="1" noChangeArrowheads="1"/>
                           </pic:cNvPicPr>
@@ -6508,194 +6696,6 @@
             <w:tcW w:w="4536" w:type="dxa"/>
             <w:tcBorders>
               <w:top w:val="single" w:sz="4" w:space="0" w:color="auto"/>
-            </w:tcBorders>
-            <w:vAlign w:val="center"/>
-          </w:tcPr>
-          <w:p>
-            <w:pPr>
-              <w:spacing w:line="360" w:lineRule="auto"/>
-              <w:jc w:val="both"/>
-              <w:cnfStyle w:val="000000000000" w:firstRow="0" w:lastRow="0" w:firstColumn="0" w:lastColumn="0" w:oddVBand="0" w:evenVBand="0" w:oddHBand="0" w:evenHBand="0" w:firstRowFirstColumn="0" w:firstRowLastColumn="0" w:lastRowFirstColumn="0" w:lastRowLastColumn="0"/>
-            </w:pPr>
-            <w:r>
-              <w:t>Odabirom druge kartice (</w:t>
-            </w:r>
-            <w:r>
-              <w:rPr>
-                <w:i/>
-              </w:rPr>
-              <w:t>Search</w:t>
-            </w:r>
-            <w:r>
-              <w:t>) korisniku je omogućeno pretraživanje svih registriranih korisnika. Upisom određene riječi i pritiskom na gumb „</w:t>
-            </w:r>
-            <w:r>
-              <w:rPr>
-                <w:i/>
-              </w:rPr>
-              <w:t>Search</w:t>
-            </w:r>
-            <w:r>
-              <w:t>“ otvara se lista svih korisnika čija e-mail adresa započinje sa ranije navedenom riječi. Nakon što se otvori lista, može se dugim pritiskom na neku od e-mail adresa registriranih korisnika odabrati jedna od dvije opcije:</w:t>
-            </w:r>
-          </w:p>
-          <w:p>
-            <w:pPr>
-              <w:pStyle w:val="ListParagraph"/>
-              <w:numPr>
-                <w:ilvl w:val="0"/>
-                <w:numId w:val="19"/>
-              </w:numPr>
-              <w:spacing w:line="360" w:lineRule="auto"/>
-              <w:jc w:val="both"/>
-              <w:cnfStyle w:val="000000000000" w:firstRow="0" w:lastRow="0" w:firstColumn="0" w:lastColumn="0" w:oddVBand="0" w:evenVBand="0" w:oddHBand="0" w:evenHBand="0" w:firstRowFirstColumn="0" w:firstRowLastColumn="0" w:lastRowFirstColumn="0" w:lastRowLastColumn="0"/>
-            </w:pPr>
-            <w:r>
-              <w:rPr>
-                <w:i/>
-              </w:rPr>
-              <w:t>Add</w:t>
-            </w:r>
-            <w:r>
-              <w:t xml:space="preserve"> – dodavanje korisnika u listu prijatelja</w:t>
-            </w:r>
-          </w:p>
-          <w:p>
-            <w:pPr>
-              <w:pStyle w:val="ListParagraph"/>
-              <w:numPr>
-                <w:ilvl w:val="0"/>
-                <w:numId w:val="19"/>
-              </w:numPr>
-              <w:spacing w:line="360" w:lineRule="auto"/>
-              <w:jc w:val="both"/>
-              <w:cnfStyle w:val="000000000000" w:firstRow="0" w:lastRow="0" w:firstColumn="0" w:lastColumn="0" w:oddVBand="0" w:evenVBand="0" w:oddHBand="0" w:evenHBand="0" w:firstRowFirstColumn="0" w:firstRowLastColumn="0" w:lastRowFirstColumn="0" w:lastRowLastColumn="0"/>
-            </w:pPr>
-            <w:r>
-              <w:rPr>
-                <w:i/>
-              </w:rPr>
-              <w:t xml:space="preserve">Cancel </w:t>
-            </w:r>
-            <w:r>
-              <w:t>– odustajanje od akcije</w:t>
-            </w:r>
-          </w:p>
-        </w:tc>
-        <w:tc>
-          <w:tcPr>
-            <w:tcW w:w="1100" w:type="dxa"/>
-            <w:tcBorders>
-              <w:top w:val="single" w:sz="4" w:space="0" w:color="auto"/>
-              <w:right w:val="single" w:sz="4" w:space="0" w:color="auto"/>
-            </w:tcBorders>
-            <w:vAlign w:val="center"/>
-          </w:tcPr>
-          <w:p>
-            <w:pPr>
-              <w:spacing w:line="360" w:lineRule="auto"/>
-              <w:jc w:val="center"/>
-              <w:cnfStyle w:val="000000000000" w:firstRow="0" w:lastRow="0" w:firstColumn="0" w:lastColumn="0" w:oddVBand="0" w:evenVBand="0" w:oddHBand="0" w:evenHBand="0" w:firstRowFirstColumn="0" w:firstRowLastColumn="0" w:lastRowFirstColumn="0" w:lastRowLastColumn="0"/>
-            </w:pPr>
-            <w:r>
-              <w:t>Pretraži-vanje i dodava-nje drugih korisni-ka</w:t>
-            </w:r>
-          </w:p>
-          <w:p>
-            <w:pPr>
-              <w:spacing w:line="360" w:lineRule="auto"/>
-              <w:jc w:val="center"/>
-              <w:cnfStyle w:val="000000000000" w:firstRow="0" w:lastRow="0" w:firstColumn="0" w:lastColumn="0" w:oddVBand="0" w:evenVBand="0" w:oddHBand="0" w:evenHBand="0" w:firstRowFirstColumn="0" w:firstRowLastColumn="0" w:lastRowFirstColumn="0" w:lastRowLastColumn="0"/>
-            </w:pPr>
-            <w:r>
-              <w:t>(prirotet 6)</w:t>
-            </w:r>
-          </w:p>
-        </w:tc>
-      </w:tr>
-      <w:tr>
-        <w:trPr>
-          <w:cnfStyle w:val="000000100000" w:firstRow="0" w:lastRow="0" w:firstColumn="0" w:lastColumn="0" w:oddVBand="0" w:evenVBand="0" w:oddHBand="1" w:evenHBand="0" w:firstRowFirstColumn="0" w:firstRowLastColumn="0" w:lastRowFirstColumn="0" w:lastRowLastColumn="0"/>
-        </w:trPr>
-        <w:tc>
-          <w:tcPr>
-            <w:cnfStyle w:val="001000000000" w:firstRow="0" w:lastRow="0" w:firstColumn="1" w:lastColumn="0" w:oddVBand="0" w:evenVBand="0" w:oddHBand="0" w:evenHBand="0" w:firstRowFirstColumn="0" w:firstRowLastColumn="0" w:lastRowFirstColumn="0" w:lastRowLastColumn="0"/>
-            <w:tcW w:w="3295" w:type="dxa"/>
-            <w:tcBorders>
-              <w:top w:val="single" w:sz="4" w:space="0" w:color="auto"/>
-              <w:left w:val="single" w:sz="4" w:space="0" w:color="auto"/>
-              <w:bottom w:val="single" w:sz="4" w:space="0" w:color="auto"/>
-            </w:tcBorders>
-            <w:vAlign w:val="center"/>
-          </w:tcPr>
-          <w:p>
-            <w:pPr>
-              <w:spacing w:line="360" w:lineRule="auto"/>
-              <w:rPr>
-                <w:noProof/>
-              </w:rPr>
-            </w:pPr>
-            <w:r>
-              <w:rPr>
-                <w:noProof/>
-              </w:rPr>
-              <w:lastRenderedPageBreak/>
-              <w:drawing>
-                <wp:inline distT="0" distB="0" distL="0" distR="0" wp14:anchorId="22BCDC06" wp14:editId="42518ECC">
-                  <wp:extent cx="1605600" cy="3060000"/>
-                  <wp:effectExtent l="19050" t="0" r="0" b="0"/>
-                  <wp:docPr id="16" name="Picture 11" descr="C:\Users\JurmanLap\Desktop\CHATUP FAZA 1\SVI MOCKAPI\editiranje\9 Messages (Tab3).png"/>
-                  <wp:cNvGraphicFramePr>
-                    <a:graphicFrameLocks xmlns:a="http://schemas.openxmlformats.org/drawingml/2006/main" noChangeAspect="1"/>
-                  </wp:cNvGraphicFramePr>
-                  <a:graphic xmlns:a="http://schemas.openxmlformats.org/drawingml/2006/main">
-                    <a:graphicData uri="http://schemas.openxmlformats.org/drawingml/2006/picture">
-                      <pic:pic xmlns:pic="http://schemas.openxmlformats.org/drawingml/2006/picture">
-                        <pic:nvPicPr>
-                          <pic:cNvPr id="0" name="Picture 11" descr="C:\Users\JurmanLap\Desktop\CHATUP FAZA 1\SVI MOCKAPI\editiranje\9 Messages (Tab3).png"/>
-                          <pic:cNvPicPr>
-                            <a:picLocks noChangeAspect="1" noChangeArrowheads="1"/>
-                          </pic:cNvPicPr>
-                        </pic:nvPicPr>
-                        <pic:blipFill>
-                          <a:blip r:embed="rId26" cstate="print">
-                            <a:extLst>
-                              <a:ext uri="{28A0092B-C50C-407E-A947-70E740481C1C}">
-                                <a14:useLocalDpi xmlns:a14="http://schemas.microsoft.com/office/drawing/2010/main" val="0"/>
-                              </a:ext>
-                            </a:extLst>
-                          </a:blip>
-                          <a:srcRect/>
-                          <a:stretch>
-                            <a:fillRect/>
-                          </a:stretch>
-                        </pic:blipFill>
-                        <pic:spPr bwMode="auto">
-                          <a:xfrm>
-                            <a:off x="0" y="0"/>
-                            <a:ext cx="1605600" cy="3060000"/>
-                          </a:xfrm>
-                          <a:prstGeom prst="rect">
-                            <a:avLst/>
-                          </a:prstGeom>
-                          <a:noFill/>
-                          <a:ln>
-                            <a:noFill/>
-                          </a:ln>
-                        </pic:spPr>
-                      </pic:pic>
-                    </a:graphicData>
-                  </a:graphic>
-                </wp:inline>
-              </w:drawing>
-            </w:r>
-          </w:p>
-        </w:tc>
-        <w:tc>
-          <w:tcPr>
-            <w:tcW w:w="4536" w:type="dxa"/>
-            <w:tcBorders>
-              <w:top w:val="single" w:sz="4" w:space="0" w:color="auto"/>
               <w:bottom w:val="single" w:sz="4" w:space="0" w:color="auto"/>
             </w:tcBorders>
             <w:vAlign w:val="center"/>
@@ -6835,7 +6835,7 @@
                           </pic:cNvPicPr>
                         </pic:nvPicPr>
                         <pic:blipFill>
-                          <a:blip r:embed="rId27" cstate="print">
+                          <a:blip r:embed="rId26" cstate="print">
                             <a:extLst>
                               <a:ext uri="{28A0092B-C50C-407E-A947-70E740481C1C}">
                                 <a14:useLocalDpi xmlns:a14="http://schemas.microsoft.com/office/drawing/2010/main" val="0"/>
@@ -7160,7 +7160,7 @@
                     <pic:cNvPicPr/>
                   </pic:nvPicPr>
                   <pic:blipFill rotWithShape="1">
-                    <a:blip r:embed="rId28"/>
+                    <a:blip r:embed="rId27"/>
                     <a:srcRect l="18530" t="34442" r="19540" b="53529"/>
                     <a:stretch/>
                   </pic:blipFill>
@@ -10127,7 +10127,7 @@
                     <pic:cNvPicPr/>
                   </pic:nvPicPr>
                   <pic:blipFill>
-                    <a:blip r:embed="rId29">
+                    <a:blip r:embed="rId28">
                       <a:extLst>
                         <a:ext uri="{28A0092B-C50C-407E-A947-70E740481C1C}">
                           <a14:useLocalDpi xmlns:a14="http://schemas.microsoft.com/office/drawing/2010/main" val="0"/>
@@ -10283,7 +10283,7 @@
                     </pic:cNvPicPr>
                   </pic:nvPicPr>
                   <pic:blipFill>
-                    <a:blip r:embed="rId30"/>
+                    <a:blip r:embed="rId29"/>
                     <a:srcRect/>
                     <a:stretch>
                       <a:fillRect/>
@@ -10496,7 +10496,7 @@
                           </pic:cNvPicPr>
                         </pic:nvPicPr>
                         <pic:blipFill>
-                          <a:blip r:embed="rId31"/>
+                          <a:blip r:embed="rId30"/>
                           <a:srcRect/>
                           <a:stretch>
                             <a:fillRect/>
@@ -10596,7 +10596,7 @@
                           </pic:cNvPicPr>
                         </pic:nvPicPr>
                         <pic:blipFill>
-                          <a:blip r:embed="rId32"/>
+                          <a:blip r:embed="rId31"/>
                           <a:srcRect/>
                           <a:stretch>
                             <a:fillRect/>
@@ -10696,7 +10696,7 @@
                           </pic:cNvPicPr>
                         </pic:nvPicPr>
                         <pic:blipFill>
-                          <a:blip r:embed="rId33" cstate="print"/>
+                          <a:blip r:embed="rId32" cstate="print"/>
                           <a:srcRect/>
                           <a:stretch>
                             <a:fillRect/>
@@ -10796,7 +10796,7 @@
                           </pic:cNvPicPr>
                         </pic:nvPicPr>
                         <pic:blipFill>
-                          <a:blip r:embed="rId34"/>
+                          <a:blip r:embed="rId33"/>
                           <a:srcRect/>
                           <a:stretch>
                             <a:fillRect/>
@@ -10896,7 +10896,7 @@
                           </pic:cNvPicPr>
                         </pic:nvPicPr>
                         <pic:blipFill>
-                          <a:blip r:embed="rId35"/>
+                          <a:blip r:embed="rId34"/>
                           <a:srcRect/>
                           <a:stretch>
                             <a:fillRect/>
@@ -11000,7 +11000,7 @@
                           </pic:cNvPicPr>
                         </pic:nvPicPr>
                         <pic:blipFill>
-                          <a:blip r:embed="rId36"/>
+                          <a:blip r:embed="rId35"/>
                           <a:srcRect/>
                           <a:stretch>
                             <a:fillRect/>
@@ -11154,7 +11154,7 @@
                           </pic:cNvPicPr>
                         </pic:nvPicPr>
                         <pic:blipFill>
-                          <a:blip r:embed="rId37"/>
+                          <a:blip r:embed="rId36"/>
                           <a:srcRect/>
                           <a:stretch>
                             <a:fillRect/>
@@ -11348,7 +11348,7 @@
         <w:tab/>
         <w:t xml:space="preserve">The Android Arsenal - </w:t>
       </w:r>
-      <w:hyperlink r:id="rId38" w:history="1">
+      <w:hyperlink r:id="rId37" w:history="1">
         <w:r>
           <w:rPr>
             <w:rStyle w:val="Hyperlink"/>
@@ -11365,7 +11365,7 @@
         <w:tab/>
         <w:t xml:space="preserve">GitHub - </w:t>
       </w:r>
-      <w:hyperlink r:id="rId39" w:history="1">
+      <w:hyperlink r:id="rId38" w:history="1">
         <w:r>
           <w:rPr>
             <w:rStyle w:val="Hyperlink"/>
@@ -11541,67 +11541,80 @@
     </w:p>
     <w:p>
       <w:pPr>
+        <w:pStyle w:val="FOINaslov2"/>
+      </w:pPr>
+      <w:bookmarkStart w:id="22" w:name="_Toc439281082"/>
+      <w:r>
+        <w:t>registeredUsers.js</w:t>
+      </w:r>
+      <w:bookmarkEnd w:id="22"/>
+    </w:p>
+    <w:p>
+      <w:pPr>
+        <w:spacing w:line="360" w:lineRule="auto"/>
+        <w:ind w:firstLine="426"/>
+      </w:pPr>
+      <w:r>
+        <w:t xml:space="preserve">Web servis za dohvat svih registriranih korisnika. Koristi se pogled na bazu te se svi korisnici spremaju u odgovor koji je JSON objekt koji se sastoji od </w:t>
+      </w:r>
+      <w:r>
+        <w:rPr>
+          <w:i/>
+        </w:rPr>
+        <w:t>status</w:t>
+      </w:r>
+      <w:r>
+        <w:t xml:space="preserve"> i </w:t>
+      </w:r>
+      <w:r>
+        <w:rPr>
+          <w:i/>
+        </w:rPr>
+        <w:t>message</w:t>
+      </w:r>
+      <w:r>
+        <w:t xml:space="preserve">. U </w:t>
+      </w:r>
+      <w:r>
+        <w:rPr>
+          <w:i/>
+        </w:rPr>
+        <w:t>message</w:t>
+      </w:r>
+      <w:r>
+        <w:t xml:space="preserve"> dijelu je sadržana lista svih korisnika koji su upisani u bazi, a ukoliko dođe do greške u tom dijelu je ispisana poruka greške.</w:t>
+      </w:r>
+    </w:p>
+    <w:p>
+      <w:pPr>
+        <w:pStyle w:val="FOINaslov2"/>
+      </w:pPr>
+      <w:bookmarkStart w:id="23" w:name="_Toc439281083"/>
+      <w:r>
+        <w:lastRenderedPageBreak/>
+        <w:t>get_messages.js</w:t>
+      </w:r>
+      <w:bookmarkEnd w:id="23"/>
+    </w:p>
+    <w:p>
+      <w:pPr>
         <w:spacing w:line="360" w:lineRule="auto"/>
         <w:ind w:firstLine="357"/>
         <w:jc w:val="both"/>
       </w:pPr>
+      <w:r>
+        <w:t>Web servis za dohvat razgovora između sudionika. Prima e-mail korisnika kao parametar te na temelju toga filtrira razgovore. Vraća listu razgovora koji se sastoje od poruka unutar tog razgovora i osnovne informacije svakog sudionika razgovora.</w:t>
+      </w:r>
     </w:p>
     <w:p>
       <w:pPr>
         <w:pStyle w:val="FOINaslov2"/>
       </w:pPr>
-      <w:bookmarkStart w:id="22" w:name="_Toc439281082"/>
-      <w:r>
-        <w:t>registeredUsers.js</w:t>
-      </w:r>
-      <w:bookmarkEnd w:id="22"/>
-    </w:p>
-    <w:p>
-      <w:pPr>
-        <w:spacing w:line="360" w:lineRule="auto"/>
-        <w:ind w:firstLine="426"/>
-      </w:pPr>
-      <w:r>
-        <w:t xml:space="preserve">Web servis za dohvat svih registriranih korisnika. Koristi se pogled na bazu te se svi korisnici spremaju u odgovor koji je JSON objekt koji se sastoji od </w:t>
-      </w:r>
-      <w:r>
-        <w:rPr>
-          <w:i/>
-        </w:rPr>
-        <w:t>status</w:t>
-      </w:r>
-      <w:r>
-        <w:t xml:space="preserve"> i </w:t>
-      </w:r>
-      <w:r>
-        <w:rPr>
-          <w:i/>
-        </w:rPr>
-        <w:t>message</w:t>
-      </w:r>
-      <w:r>
-        <w:t xml:space="preserve">. U </w:t>
-      </w:r>
-      <w:r>
-        <w:rPr>
-          <w:i/>
-        </w:rPr>
-        <w:lastRenderedPageBreak/>
-        <w:t>message</w:t>
-      </w:r>
-      <w:r>
-        <w:t xml:space="preserve"> dijelu je sadržana lista svih korisnika koji su upisani u bazi, a ukoliko dođe do greške u tom dijelu je ispisana poruka greške.</w:t>
-      </w:r>
-    </w:p>
-    <w:p>
-      <w:pPr>
-        <w:pStyle w:val="FOINaslov2"/>
-      </w:pPr>
-      <w:bookmarkStart w:id="23" w:name="_Toc439281083"/>
-      <w:r>
-        <w:t>get_messages.js</w:t>
-      </w:r>
-      <w:bookmarkEnd w:id="23"/>
+      <w:bookmarkStart w:id="24" w:name="_Toc439281084"/>
+      <w:r>
+        <w:t>createConversation.js</w:t>
+      </w:r>
+      <w:bookmarkEnd w:id="24"/>
     </w:p>
     <w:p>
       <w:pPr>
@@ -11610,8 +11623,21 @@
         <w:jc w:val="both"/>
       </w:pPr>
       <w:r>
-        <w:t>Web servis za dohvat razgovora između sudionika. Prima e-mail korisnika kao parametar te na temelju toga filtrira razgovore. Vraća listu razgovora koji se sastoje od poruka unutar tog razgovora i osnovne informacije svakog sudionika razgovora.</w:t>
-      </w:r>
+        <w:t>Web servis za kreiranje razgovora između dva korisnika. Prima e-mail adrese</w:t>
+      </w:r>
+      <w:r>
+        <w:t xml:space="preserve"> dvaju korisnika kao parametre.</w:t>
+      </w:r>
+    </w:p>
+    <w:p>
+      <w:pPr>
+        <w:pStyle w:val="FOINaslov2"/>
+      </w:pPr>
+      <w:bookmarkStart w:id="25" w:name="_Toc439281085"/>
+      <w:r>
+        <w:t>sendMessage.js</w:t>
+      </w:r>
+      <w:bookmarkEnd w:id="25"/>
     </w:p>
     <w:p>
       <w:pPr>
@@ -11619,16 +11645,28 @@
         <w:ind w:firstLine="357"/>
         <w:jc w:val="both"/>
       </w:pPr>
+      <w:r>
+        <w:t>We</w:t>
+      </w:r>
+      <w:r>
+        <w:t>b</w:t>
+      </w:r>
+      <w:r>
+        <w:t xml:space="preserve"> servis koji sprema poruku u odgovarajući razgovor. Kao parametre prima ID razgovora (na temelju kojeg se filtrira raugovor), korisničko ime pošiljaoca, tekst poruke i tip poruke. Web servis također toj poruci dodaje vremensku oznaku</w:t>
+      </w:r>
+      <w:r>
+        <w:t xml:space="preserve"> prije pohrane u bazu podataka.</w:t>
+      </w:r>
     </w:p>
     <w:p>
       <w:pPr>
         <w:pStyle w:val="FOINaslov2"/>
       </w:pPr>
-      <w:bookmarkStart w:id="24" w:name="_Toc439281084"/>
-      <w:r>
-        <w:t>createConversation.js</w:t>
-      </w:r>
-      <w:bookmarkEnd w:id="24"/>
+      <w:bookmarkStart w:id="26" w:name="_Toc439281086"/>
+      <w:r>
+        <w:t>getNewMessages.js</w:t>
+      </w:r>
+      <w:bookmarkEnd w:id="26"/>
     </w:p>
     <w:p>
       <w:pPr>
@@ -11637,8 +11675,25 @@
         <w:jc w:val="both"/>
       </w:pPr>
       <w:r>
-        <w:t>Web servis za kreiranje razgovora između dva korisnika. Prima e-mail adrese dvaju korisnika kao parametre.</w:t>
-      </w:r>
+        <w:t>Web servis koji dohvaća nove poruke</w:t>
+      </w:r>
+      <w:r>
+        <w:t xml:space="preserve"> iz baze podataka na temelju vremenske oznake zadnje poruke koja je primljena u aplikaciji. Kao parametre prima ID razgovora i vremensku oznaku zadnje poruke iz aplikacije.</w:t>
+      </w:r>
+    </w:p>
+    <w:p>
+      <w:pPr>
+        <w:pStyle w:val="FOINaslov2"/>
+        <w:ind w:left="357" w:hanging="357"/>
+      </w:pPr>
+      <w:bookmarkStart w:id="27" w:name="_Toc439281087"/>
+      <w:r>
+        <w:t>save_profile_pic</w:t>
+      </w:r>
+      <w:r>
+        <w:t>.js</w:t>
+      </w:r>
+      <w:bookmarkEnd w:id="27"/>
     </w:p>
     <w:p>
       <w:pPr>
@@ -11646,83 +11701,6 @@
         <w:ind w:firstLine="357"/>
         <w:jc w:val="both"/>
       </w:pPr>
-    </w:p>
-    <w:p>
-      <w:pPr>
-        <w:pStyle w:val="FOINaslov2"/>
-      </w:pPr>
-      <w:bookmarkStart w:id="25" w:name="_Toc439281085"/>
-      <w:r>
-        <w:t>sendMessage.js</w:t>
-      </w:r>
-      <w:bookmarkEnd w:id="25"/>
-    </w:p>
-    <w:p>
-      <w:pPr>
-        <w:spacing w:line="360" w:lineRule="auto"/>
-        <w:ind w:firstLine="357"/>
-        <w:jc w:val="both"/>
-      </w:pPr>
-      <w:r>
-        <w:t>We</w:t>
-      </w:r>
-      <w:r>
-        <w:t>b</w:t>
-      </w:r>
-      <w:r>
-        <w:t xml:space="preserve"> servis koji sprema poruku u odgovarajući razgovor. Kao parametre prima ID razgovora (na temelju kojeg se filtrira raugovor), korisničko ime pošiljaoca, tekst poruke i tip poruke. Web servis također toj poruci dodaje vremensku oznaku prije pohrane u bazu podataka.</w:t>
-      </w:r>
-    </w:p>
-    <w:p>
-      <w:pPr>
-        <w:spacing w:line="360" w:lineRule="auto"/>
-        <w:ind w:firstLine="357"/>
-        <w:jc w:val="both"/>
-      </w:pPr>
-    </w:p>
-    <w:p>
-      <w:pPr>
-        <w:pStyle w:val="FOINaslov2"/>
-      </w:pPr>
-      <w:bookmarkStart w:id="26" w:name="_Toc439281086"/>
-      <w:r>
-        <w:t>getNewMessages.js</w:t>
-      </w:r>
-      <w:bookmarkEnd w:id="26"/>
-    </w:p>
-    <w:p>
-      <w:pPr>
-        <w:spacing w:line="360" w:lineRule="auto"/>
-        <w:ind w:firstLine="357"/>
-        <w:jc w:val="both"/>
-      </w:pPr>
-      <w:r>
-        <w:t>Web servis koji dohvaća nove poruke</w:t>
-      </w:r>
-      <w:r>
-        <w:t xml:space="preserve"> iz baze podataka na temelju vremenske oznake zadnje poruke koja je primljena u aplikaciji. Kao parametre prima ID razgovora i vremensku oznaku zadnje poruke iz aplikacije.</w:t>
-      </w:r>
-    </w:p>
-    <w:p>
-      <w:pPr>
-        <w:pStyle w:val="FOINaslov2"/>
-        <w:ind w:left="357" w:hanging="357"/>
-      </w:pPr>
-      <w:bookmarkStart w:id="27" w:name="_Toc439281087"/>
-      <w:r>
-        <w:t>save_profile_pic</w:t>
-      </w:r>
-      <w:r>
-        <w:t>.js</w:t>
-      </w:r>
-      <w:bookmarkEnd w:id="27"/>
-    </w:p>
-    <w:p>
-      <w:pPr>
-        <w:spacing w:line="360" w:lineRule="auto"/>
-        <w:ind w:firstLine="357"/>
-        <w:jc w:val="both"/>
-      </w:pPr>
       <w:r>
         <w:t xml:space="preserve">Web servis sprema profilnu sliku korisnika u bazu kao string koji predstavlja base64 format same slike. Aplikacija na mobitelu kodira i dekodira sliku u/iz base64 format. Sve slike i dodatni dokumenti (engl. </w:t>
       </w:r>
@@ -11761,64 +11739,61 @@
         <w:t>nutar aplikacije</w:t>
       </w:r>
       <w:r>
-        <w:t xml:space="preserve"> u bazi podataka. </w:t>
-      </w:r>
+        <w:t xml:space="preserve"> u bazi podataka. Postojanje korisnika provjerava </w:t>
+      </w:r>
+      <w:r>
+        <w:t xml:space="preserve">se </w:t>
+      </w:r>
+      <w:r>
+        <w:t xml:space="preserve">u pogledu </w:t>
+      </w:r>
+      <w:r>
+        <w:rPr>
+          <w:i/>
+        </w:rPr>
+        <w:t>"getRegisteredUsers".</w:t>
+      </w:r>
+      <w:r>
+        <w:t xml:space="preserve"> Ukoliko oba korisnika postoje, logiranom se korisniku ažurira polje </w:t>
+      </w:r>
+      <w:r>
+        <w:rPr>
+          <w:i/>
+        </w:rPr>
+        <w:t>friends</w:t>
+      </w:r>
+      <w:r>
+        <w:t>sa ID-em odabranog korisnika</w:t>
+      </w:r>
+      <w:r>
+        <w:t>. T</w:t>
+      </w:r>
+      <w:r>
+        <w:t xml:space="preserve">akođer odabranom korisniku se ažurira polje </w:t>
+      </w:r>
+      <w:r>
+        <w:rPr>
+          <w:i/>
+        </w:rPr>
+        <w:t>friends</w:t>
+      </w:r>
+      <w:r>
+        <w:t>sa ID-e</w:t>
+      </w:r>
+      <w:r>
+        <w:t>m</w:t>
+      </w:r>
+      <w:r>
+        <w:t xml:space="preserve"> logiranog korisnika. Prije nego li se promjene u bazi podataka izvrše, web servis provjerava ne postoji li već korisnik sa tim ID-em u listi prijatelja, te se time postiže provjera jedinstvenosti u listi prijatelja. Web servis kao parametre prima ID logiranog korisnika i ID odabranog korisnika.</w:t>
+      </w:r>
+    </w:p>
+    <w:p>
+      <w:pPr>
+        <w:pStyle w:val="FOINaslov2"/>
+      </w:pPr>
+      <w:bookmarkStart w:id="29" w:name="_Toc439281089"/>
       <w:r>
         <w:lastRenderedPageBreak/>
-        <w:t xml:space="preserve">Postojanje korisnika provjerava </w:t>
-      </w:r>
-      <w:r>
-        <w:t xml:space="preserve">se </w:t>
-      </w:r>
-      <w:r>
-        <w:t xml:space="preserve">u pogledu </w:t>
-      </w:r>
-      <w:r>
-        <w:rPr>
-          <w:i/>
-        </w:rPr>
-        <w:t>"getRegisteredUsers".</w:t>
-      </w:r>
-      <w:r>
-        <w:t xml:space="preserve"> Ukoliko oba korisnika postoje, logiranom se korisniku ažurira polje </w:t>
-      </w:r>
-      <w:r>
-        <w:rPr>
-          <w:i/>
-        </w:rPr>
-        <w:t>friends</w:t>
-      </w:r>
-      <w:r>
-        <w:t>sa ID-em odabranog korisnika</w:t>
-      </w:r>
-      <w:r>
-        <w:t>. T</w:t>
-      </w:r>
-      <w:r>
-        <w:t xml:space="preserve">akođer odabranom korisniku se ažurira polje </w:t>
-      </w:r>
-      <w:r>
-        <w:rPr>
-          <w:i/>
-        </w:rPr>
-        <w:t>friends</w:t>
-      </w:r>
-      <w:r>
-        <w:t>sa ID-e</w:t>
-      </w:r>
-      <w:r>
-        <w:t>m</w:t>
-      </w:r>
-      <w:r>
-        <w:t xml:space="preserve"> logiranog korisnika. Prije nego li se promjene u bazi podataka izvrše, web servis provjerava ne postoji li već korisnik sa tim ID-em u listi prijatelja, te se time postiže provjera jedinstvenosti u listi prijatelja. Web servis kao parametre prima ID logiranog korisnika i ID odabranog korisnika.</w:t>
-      </w:r>
-    </w:p>
-    <w:p>
-      <w:pPr>
-        <w:pStyle w:val="FOINaslov2"/>
-      </w:pPr>
-      <w:bookmarkStart w:id="29" w:name="_Toc439281089"/>
-      <w:r>
         <w:t>editProfile.js</w:t>
       </w:r>
       <w:bookmarkEnd w:id="29"/>
@@ -11903,11 +11878,6 @@
     </w:p>
     <w:p>
       <w:pPr>
-        <w:spacing w:line="360" w:lineRule="auto"/>
-      </w:pPr>
-    </w:p>
-    <w:p>
-      <w:pPr>
         <w:pStyle w:val="FOINaslov2"/>
       </w:pPr>
       <w:bookmarkStart w:id="30" w:name="_Toc439281090"/>
@@ -12187,11 +12157,7 @@
         <w:t>"</w:t>
       </w:r>
       <w:r>
-        <w:t xml:space="preserve"> dijelu zapisani su svi podaci koje će koristiti aplikacija u fragmentu/tab-u "Search". Web servis služi </w:t>
-      </w:r>
-      <w:r>
-        <w:lastRenderedPageBreak/>
-        <w:t xml:space="preserve">za prikaz svih registriranih korisnika, kako bi korisnik kasnije u aplikaciji mogao pretraživati ili odabrati svakog pojedinačno i njime baratati (dodati u listu prijatelja i sl.). </w:t>
+        <w:t xml:space="preserve"> dijelu zapisani su svi podaci koje će koristiti aplikacija u fragmentu/tab-u "Search". Web servis služi za prikaz svih registriranih korisnika, kako bi korisnik kasnije u aplikaciji mogao pretraživati ili odabrati svakog pojedinačno i njime baratati (dodati u listu prijatelja i sl.). </w:t>
       </w:r>
     </w:p>
     <w:p>
@@ -12259,6 +12225,58 @@
     </w:p>
     <w:p>
       <w:pPr>
+        <w:pStyle w:val="FOINaslov2"/>
+      </w:pPr>
+      <w:r>
+        <w:lastRenderedPageBreak/>
+        <w:t>addParticipantsToConversation.js</w:t>
+      </w:r>
+    </w:p>
+    <w:p>
+      <w:pPr>
+        <w:spacing w:after="200" w:line="360" w:lineRule="auto"/>
+        <w:jc w:val="both"/>
+      </w:pPr>
+      <w:r>
+        <w:t>Ovaj web servis služi za dodavanje dodatnih korisnika u razgovor. Kao parametar prima ID razgovora i listu e-mail adresa koji, u slučaju ove aplikacije, su također i ID-evi tih korisnika u bazi podataka. Web servis će na temelju ID-a razgovora dohvatiti odgovarajući razgovor i u listu „</w:t>
+      </w:r>
+      <w:r>
+        <w:rPr>
+          <w:i/>
+        </w:rPr>
+        <w:t>participants“</w:t>
+      </w:r>
+      <w:r>
+        <w:t xml:space="preserve"> dodati e-mail adrese.</w:t>
+      </w:r>
+    </w:p>
+    <w:p>
+      <w:pPr>
+        <w:pStyle w:val="FOINaslov2"/>
+      </w:pPr>
+      <w:r>
+        <w:t>get_userData.js</w:t>
+      </w:r>
+    </w:p>
+    <w:p>
+      <w:pPr>
+        <w:spacing w:after="200" w:line="360" w:lineRule="auto"/>
+        <w:jc w:val="both"/>
+      </w:pPr>
+      <w:r>
+        <w:t>Ovaj web servis služi za dohvat podataka o jednom korisniku. Kao parametar prima e-mail korisnika koji, u slučaju ove aplikacije, predstavlja ID tog korisnika. Web servis će iz baze podataka dovatiti sve korisnike i izvući jednog korisnika na temelju e-mail adrese.</w:t>
+      </w:r>
+      <w:bookmarkStart w:id="33" w:name="_GoBack"/>
+      <w:bookmarkEnd w:id="33"/>
+    </w:p>
+    <w:p>
+      <w:pPr>
+        <w:spacing w:after="200" w:line="360" w:lineRule="auto"/>
+        <w:jc w:val="both"/>
+      </w:pPr>
+    </w:p>
+    <w:p>
+      <w:pPr>
         <w:spacing w:after="200" w:line="276" w:lineRule="auto"/>
       </w:pPr>
       <w:r>
@@ -12269,7 +12287,7 @@
       <w:pPr>
         <w:pStyle w:val="FOINaslov1"/>
       </w:pPr>
-      <w:bookmarkStart w:id="33" w:name="_Toc439281093"/>
+      <w:bookmarkStart w:id="34" w:name="_Toc439281093"/>
       <w:r>
         <w:lastRenderedPageBreak/>
         <w:t>Dijagram</w:t>
@@ -12277,7 +12295,7 @@
       <w:r>
         <w:t xml:space="preserve"> klasa</w:t>
       </w:r>
-      <w:bookmarkEnd w:id="33"/>
+      <w:bookmarkEnd w:id="34"/>
     </w:p>
     <w:p>
       <w:pPr>
@@ -12316,7 +12334,7 @@
                     <pic:cNvPicPr/>
                   </pic:nvPicPr>
                   <pic:blipFill>
-                    <a:blip r:embed="rId40">
+                    <a:blip r:embed="rId39">
                       <a:extLst>
                         <a:ext uri="{28A0092B-C50C-407E-A947-70E740481C1C}">
                           <a14:useLocalDpi xmlns:a14="http://schemas.microsoft.com/office/drawing/2010/main" val="0"/>
@@ -12391,11 +12409,11 @@
       <w:pPr>
         <w:pStyle w:val="FOINaslov2"/>
       </w:pPr>
-      <w:bookmarkStart w:id="34" w:name="_Toc439281094"/>
+      <w:bookmarkStart w:id="35" w:name="_Toc439281094"/>
       <w:r>
         <w:t>app modul</w:t>
       </w:r>
-      <w:bookmarkEnd w:id="34"/>
+      <w:bookmarkEnd w:id="35"/>
     </w:p>
     <w:p>
       <w:pPr>
@@ -12429,7 +12447,7 @@
       <w:pPr>
         <w:spacing w:line="360" w:lineRule="auto"/>
         <w:sectPr>
-          <w:footerReference w:type="default" r:id="rId41"/>
+          <w:footerReference w:type="default" r:id="rId40"/>
           <w:pgSz w:w="11906" w:h="16838"/>
           <w:pgMar w:top="1417" w:right="1417" w:bottom="1417" w:left="1417" w:header="708" w:footer="708" w:gutter="0"/>
           <w:pgNumType w:start="8"/>
@@ -12471,7 +12489,7 @@
                     <pic:cNvPicPr/>
                   </pic:nvPicPr>
                   <pic:blipFill>
-                    <a:blip r:embed="rId42">
+                    <a:blip r:embed="rId41">
                       <a:extLst>
                         <a:ext uri="{28A0092B-C50C-407E-A947-70E740481C1C}">
                           <a14:useLocalDpi xmlns:a14="http://schemas.microsoft.com/office/drawing/2010/main" val="0"/>
@@ -12544,12 +12562,12 @@
       <w:pPr>
         <w:pStyle w:val="FOINaslov2"/>
       </w:pPr>
-      <w:bookmarkStart w:id="35" w:name="_Toc439281095"/>
+      <w:bookmarkStart w:id="36" w:name="_Toc439281095"/>
       <w:r>
         <w:lastRenderedPageBreak/>
         <w:t>core modul</w:t>
       </w:r>
-      <w:bookmarkEnd w:id="35"/>
+      <w:bookmarkEnd w:id="36"/>
     </w:p>
     <w:p>
       <w:pPr>
@@ -12575,7 +12593,7 @@
                     <pic:cNvPicPr/>
                   </pic:nvPicPr>
                   <pic:blipFill>
-                    <a:blip r:embed="rId43">
+                    <a:blip r:embed="rId42">
                       <a:extLst>
                         <a:ext uri="{28A0092B-C50C-407E-A947-70E740481C1C}">
                           <a14:useLocalDpi xmlns:a14="http://schemas.microsoft.com/office/drawing/2010/main" val="0"/>
@@ -12756,12 +12774,12 @@
       <w:pPr>
         <w:pStyle w:val="FOINaslov2"/>
       </w:pPr>
-      <w:bookmarkStart w:id="36" w:name="_Toc439281096"/>
+      <w:bookmarkStart w:id="37" w:name="_Toc439281096"/>
       <w:r>
         <w:lastRenderedPageBreak/>
         <w:t>webservice modul</w:t>
       </w:r>
-      <w:bookmarkEnd w:id="36"/>
+      <w:bookmarkEnd w:id="37"/>
     </w:p>
     <w:p>
       <w:pPr>
@@ -12787,7 +12805,7 @@
                     <pic:cNvPicPr/>
                   </pic:nvPicPr>
                   <pic:blipFill>
-                    <a:blip r:embed="rId44">
+                    <a:blip r:embed="rId43">
                       <a:extLst>
                         <a:ext uri="{28A0092B-C50C-407E-A947-70E740481C1C}">
                           <a14:useLocalDpi xmlns:a14="http://schemas.microsoft.com/office/drawing/2010/main" val="0"/>
@@ -12950,7 +12968,7 @@
       <w:pPr>
         <w:spacing w:line="360" w:lineRule="auto"/>
         <w:sectPr>
-          <w:footerReference w:type="default" r:id="rId45"/>
+          <w:footerReference w:type="default" r:id="rId44"/>
           <w:pgSz w:w="11906" w:h="16838"/>
           <w:pgMar w:top="1417" w:right="1417" w:bottom="1417" w:left="1417" w:header="708" w:footer="708" w:gutter="0"/>
           <w:cols w:space="708"/>
@@ -12983,7 +13001,7 @@
                     <pic:cNvPicPr/>
                   </pic:nvPicPr>
                   <pic:blipFill>
-                    <a:blip r:embed="rId46">
+                    <a:blip r:embed="rId45">
                       <a:extLst>
                         <a:ext uri="{28A0092B-C50C-407E-A947-70E740481C1C}">
                           <a14:useLocalDpi xmlns:a14="http://schemas.microsoft.com/office/drawing/2010/main" val="0"/>
@@ -15185,21 +15203,7 @@
               <w:rPr>
                 <w:lang w:val="en-US"/>
               </w:rPr>
-              <w:t xml:space="preserve">Korisnik klikne </w:t>
-            </w:r>
-            <w:proofErr w:type="gramStart"/>
-            <w:r>
-              <w:rPr>
-                <w:lang w:val="en-US"/>
-              </w:rPr>
-              <w:t>na</w:t>
-            </w:r>
-            <w:proofErr w:type="gramEnd"/>
-            <w:r>
-              <w:rPr>
-                <w:lang w:val="en-US"/>
-              </w:rPr>
-              <w:t xml:space="preserve"> područje za pisanje tekst-a na dnu ekrana.</w:t>
+              <w:t>Korisnik klikne na područje za pisanje tekst-a na dnu ekrana.</w:t>
             </w:r>
           </w:p>
           <w:p>
@@ -15962,21 +15966,7 @@
               <w:rPr>
                 <w:lang w:val="en-US"/>
               </w:rPr>
-              <w:t xml:space="preserve">Korisnik klikne </w:t>
-            </w:r>
-            <w:proofErr w:type="gramStart"/>
-            <w:r>
-              <w:rPr>
-                <w:lang w:val="en-US"/>
-              </w:rPr>
-              <w:t>na</w:t>
-            </w:r>
-            <w:proofErr w:type="gramEnd"/>
-            <w:r>
-              <w:rPr>
-                <w:lang w:val="en-US"/>
-              </w:rPr>
-              <w:t xml:space="preserve"> jedan od kreiranih razgovora iz liste.</w:t>
+              <w:t>Korisnik klikne na jedan od kreiranih razgovora iz liste.</w:t>
             </w:r>
           </w:p>
           <w:p>
@@ -17026,12 +17016,7 @@
         <w:spacing w:line="360" w:lineRule="auto"/>
       </w:pPr>
       <w:r>
-        <w:t>Navedenim testom testira</w:t>
-      </w:r>
-      <w:bookmarkStart w:id="37" w:name="_GoBack"/>
-      <w:bookmarkEnd w:id="37"/>
-      <w:r>
-        <w:t>na je funkcionalnost pretraživanja korisnika. Napisana je automatizacijska skripta korištenjem Robotium framework-a kojim je testiran sljedeći niz koraka:</w:t>
+        <w:t>Navedenim testom testirana je funkcionalnost pretraživanja korisnika. Napisana je automatizacijska skripta korištenjem Robotium framework-a kojim je testiran sljedeći niz koraka:</w:t>
       </w:r>
     </w:p>
     <w:p>
@@ -17144,7 +17129,7 @@
 </file>
 
 <file path=word/endnotes.xml><?xml version="1.0" encoding="utf-8"?>
-<w:endnotes xmlns:wpc="http://schemas.microsoft.com/office/word/2010/wordprocessingCanvas" xmlns:mc="http://schemas.openxmlformats.org/markup-compatibility/2006" xmlns:o="urn:schemas-microsoft-com:office:office" xmlns:r="http://schemas.openxmlformats.org/officeDocument/2006/relationships" xmlns:m="http://schemas.openxmlformats.org/officeDocument/2006/math" xmlns:v="urn:schemas-microsoft-com:vml" xmlns:wp14="http://schemas.microsoft.com/office/word/2010/wordprocessingDrawing" xmlns:wp="http://schemas.openxmlformats.org/drawingml/2006/wordprocessingDrawing" xmlns:w10="urn:schemas-microsoft-com:office:word" xmlns:w="http://schemas.openxmlformats.org/wordprocessingml/2006/main" xmlns:w14="http://schemas.microsoft.com/office/word/2010/wordml" xmlns:wpg="http://schemas.microsoft.com/office/word/2010/wordprocessingGroup" xmlns:wpi="http://schemas.microsoft.com/office/word/2010/wordprocessingInk" xmlns:wne="http://schemas.microsoft.com/office/word/2006/wordml" xmlns:wps="http://schemas.microsoft.com/office/word/2010/wordprocessingShape" mc:Ignorable="w14 wp14">
+<w:endnotes xmlns:wpc="http://schemas.microsoft.com/office/word/2010/wordprocessingCanvas" xmlns:mc="http://schemas.openxmlformats.org/markup-compatibility/2006" xmlns:o="urn:schemas-microsoft-com:office:office" xmlns:r="http://schemas.openxmlformats.org/officeDocument/2006/relationships" xmlns:m="http://schemas.openxmlformats.org/officeDocument/2006/math" xmlns:v="urn:schemas-microsoft-com:vml" xmlns:wp14="http://schemas.microsoft.com/office/word/2010/wordprocessingDrawing" xmlns:wp="http://schemas.openxmlformats.org/drawingml/2006/wordprocessingDrawing" xmlns:w10="urn:schemas-microsoft-com:office:word" xmlns:w="http://schemas.openxmlformats.org/wordprocessingml/2006/main" xmlns:w14="http://schemas.microsoft.com/office/word/2010/wordml" xmlns:w15="http://schemas.microsoft.com/office/word/2012/wordml" xmlns:wpg="http://schemas.microsoft.com/office/word/2010/wordprocessingGroup" xmlns:wpi="http://schemas.microsoft.com/office/word/2010/wordprocessingInk" xmlns:wne="http://schemas.microsoft.com/office/word/2006/wordml" xmlns:wps="http://schemas.microsoft.com/office/word/2010/wordprocessingShape" mc:Ignorable="w14 w15 wp14">
   <w:endnote w:type="separator" w:id="-1">
     <w:p>
       <w:r>
@@ -17163,7 +17148,7 @@
 </file>
 
 <file path=word/footer1.xml><?xml version="1.0" encoding="utf-8"?>
-<w:ftr xmlns:wpc="http://schemas.microsoft.com/office/word/2010/wordprocessingCanvas" xmlns:mc="http://schemas.openxmlformats.org/markup-compatibility/2006" xmlns:o="urn:schemas-microsoft-com:office:office" xmlns:r="http://schemas.openxmlformats.org/officeDocument/2006/relationships" xmlns:m="http://schemas.openxmlformats.org/officeDocument/2006/math" xmlns:v="urn:schemas-microsoft-com:vml" xmlns:wp14="http://schemas.microsoft.com/office/word/2010/wordprocessingDrawing" xmlns:wp="http://schemas.openxmlformats.org/drawingml/2006/wordprocessingDrawing" xmlns:w10="urn:schemas-microsoft-com:office:word" xmlns:w="http://schemas.openxmlformats.org/wordprocessingml/2006/main" xmlns:w14="http://schemas.microsoft.com/office/word/2010/wordml" xmlns:wpg="http://schemas.microsoft.com/office/word/2010/wordprocessingGroup" xmlns:wpi="http://schemas.microsoft.com/office/word/2010/wordprocessingInk" xmlns:wne="http://schemas.microsoft.com/office/word/2006/wordml" xmlns:wps="http://schemas.microsoft.com/office/word/2010/wordprocessingShape" mc:Ignorable="w14 wp14">
+<w:ftr xmlns:wpc="http://schemas.microsoft.com/office/word/2010/wordprocessingCanvas" xmlns:mc="http://schemas.openxmlformats.org/markup-compatibility/2006" xmlns:o="urn:schemas-microsoft-com:office:office" xmlns:r="http://schemas.openxmlformats.org/officeDocument/2006/relationships" xmlns:m="http://schemas.openxmlformats.org/officeDocument/2006/math" xmlns:v="urn:schemas-microsoft-com:vml" xmlns:wp14="http://schemas.microsoft.com/office/word/2010/wordprocessingDrawing" xmlns:wp="http://schemas.openxmlformats.org/drawingml/2006/wordprocessingDrawing" xmlns:w10="urn:schemas-microsoft-com:office:word" xmlns:w="http://schemas.openxmlformats.org/wordprocessingml/2006/main" xmlns:w14="http://schemas.microsoft.com/office/word/2010/wordml" xmlns:w15="http://schemas.microsoft.com/office/word/2012/wordml" xmlns:wpg="http://schemas.microsoft.com/office/word/2010/wordprocessingGroup" xmlns:wpi="http://schemas.microsoft.com/office/word/2010/wordprocessingInk" xmlns:wne="http://schemas.microsoft.com/office/word/2006/wordml" xmlns:wps="http://schemas.microsoft.com/office/word/2010/wordprocessingShape" mc:Ignorable="w14 w15 wp14">
   <w:p>
     <w:pPr>
       <w:pStyle w:val="Footer"/>
@@ -17179,7 +17164,7 @@
 </file>
 
 <file path=word/footer2.xml><?xml version="1.0" encoding="utf-8"?>
-<w:ftr xmlns:wpc="http://schemas.microsoft.com/office/word/2010/wordprocessingCanvas" xmlns:mc="http://schemas.openxmlformats.org/markup-compatibility/2006" xmlns:o="urn:schemas-microsoft-com:office:office" xmlns:r="http://schemas.openxmlformats.org/officeDocument/2006/relationships" xmlns:m="http://schemas.openxmlformats.org/officeDocument/2006/math" xmlns:v="urn:schemas-microsoft-com:vml" xmlns:wp14="http://schemas.microsoft.com/office/word/2010/wordprocessingDrawing" xmlns:wp="http://schemas.openxmlformats.org/drawingml/2006/wordprocessingDrawing" xmlns:w10="urn:schemas-microsoft-com:office:word" xmlns:w="http://schemas.openxmlformats.org/wordprocessingml/2006/main" xmlns:w14="http://schemas.microsoft.com/office/word/2010/wordml" xmlns:wpg="http://schemas.microsoft.com/office/word/2010/wordprocessingGroup" xmlns:wpi="http://schemas.microsoft.com/office/word/2010/wordprocessingInk" xmlns:wne="http://schemas.microsoft.com/office/word/2006/wordml" xmlns:wps="http://schemas.microsoft.com/office/word/2010/wordprocessingShape" mc:Ignorable="w14 wp14">
+<w:ftr xmlns:wpc="http://schemas.microsoft.com/office/word/2010/wordprocessingCanvas" xmlns:mc="http://schemas.openxmlformats.org/markup-compatibility/2006" xmlns:o="urn:schemas-microsoft-com:office:office" xmlns:r="http://schemas.openxmlformats.org/officeDocument/2006/relationships" xmlns:m="http://schemas.openxmlformats.org/officeDocument/2006/math" xmlns:v="urn:schemas-microsoft-com:vml" xmlns:wp14="http://schemas.microsoft.com/office/word/2010/wordprocessingDrawing" xmlns:wp="http://schemas.openxmlformats.org/drawingml/2006/wordprocessingDrawing" xmlns:w10="urn:schemas-microsoft-com:office:word" xmlns:w="http://schemas.openxmlformats.org/wordprocessingml/2006/main" xmlns:w14="http://schemas.microsoft.com/office/word/2010/wordml" xmlns:w15="http://schemas.microsoft.com/office/word/2012/wordml" xmlns:wpg="http://schemas.microsoft.com/office/word/2010/wordprocessingGroup" xmlns:wpi="http://schemas.microsoft.com/office/word/2010/wordprocessingInk" xmlns:wne="http://schemas.microsoft.com/office/word/2006/wordml" xmlns:wps="http://schemas.microsoft.com/office/word/2010/wordprocessingShape" mc:Ignorable="w14 w15 wp14">
   <w:sdt>
     <w:sdtPr>
       <w:id w:val="21073651"/>
@@ -17227,7 +17212,7 @@
 </file>
 
 <file path=word/footer3.xml><?xml version="1.0" encoding="utf-8"?>
-<w:ftr xmlns:wpc="http://schemas.microsoft.com/office/word/2010/wordprocessingCanvas" xmlns:mc="http://schemas.openxmlformats.org/markup-compatibility/2006" xmlns:o="urn:schemas-microsoft-com:office:office" xmlns:r="http://schemas.openxmlformats.org/officeDocument/2006/relationships" xmlns:m="http://schemas.openxmlformats.org/officeDocument/2006/math" xmlns:v="urn:schemas-microsoft-com:vml" xmlns:wp14="http://schemas.microsoft.com/office/word/2010/wordprocessingDrawing" xmlns:wp="http://schemas.openxmlformats.org/drawingml/2006/wordprocessingDrawing" xmlns:w10="urn:schemas-microsoft-com:office:word" xmlns:w="http://schemas.openxmlformats.org/wordprocessingml/2006/main" xmlns:w14="http://schemas.microsoft.com/office/word/2010/wordml" xmlns:wpg="http://schemas.microsoft.com/office/word/2010/wordprocessingGroup" xmlns:wpi="http://schemas.microsoft.com/office/word/2010/wordprocessingInk" xmlns:wne="http://schemas.microsoft.com/office/word/2006/wordml" xmlns:wps="http://schemas.microsoft.com/office/word/2010/wordprocessingShape" mc:Ignorable="w14 wp14">
+<w:ftr xmlns:wpc="http://schemas.microsoft.com/office/word/2010/wordprocessingCanvas" xmlns:mc="http://schemas.openxmlformats.org/markup-compatibility/2006" xmlns:o="urn:schemas-microsoft-com:office:office" xmlns:r="http://schemas.openxmlformats.org/officeDocument/2006/relationships" xmlns:m="http://schemas.openxmlformats.org/officeDocument/2006/math" xmlns:v="urn:schemas-microsoft-com:vml" xmlns:wp14="http://schemas.microsoft.com/office/word/2010/wordprocessingDrawing" xmlns:wp="http://schemas.openxmlformats.org/drawingml/2006/wordprocessingDrawing" xmlns:w10="urn:schemas-microsoft-com:office:word" xmlns:w="http://schemas.openxmlformats.org/wordprocessingml/2006/main" xmlns:w14="http://schemas.microsoft.com/office/word/2010/wordml" xmlns:w15="http://schemas.microsoft.com/office/word/2012/wordml" xmlns:wpg="http://schemas.microsoft.com/office/word/2010/wordprocessingGroup" xmlns:wpi="http://schemas.microsoft.com/office/word/2010/wordprocessingInk" xmlns:wne="http://schemas.microsoft.com/office/word/2006/wordml" xmlns:wps="http://schemas.microsoft.com/office/word/2010/wordprocessingShape" mc:Ignorable="w14 w15 wp14">
   <w:sdt>
     <w:sdtPr>
       <w:id w:val="5366856"/>
@@ -17255,7 +17240,7 @@
           <w:rPr>
             <w:noProof/>
           </w:rPr>
-          <w:t>2</w:t>
+          <w:t>8</w:t>
         </w:r>
         <w:r>
           <w:rPr>
@@ -17275,7 +17260,7 @@
 </file>
 
 <file path=word/footer4.xml><?xml version="1.0" encoding="utf-8"?>
-<w:ftr xmlns:wpc="http://schemas.microsoft.com/office/word/2010/wordprocessingCanvas" xmlns:mc="http://schemas.openxmlformats.org/markup-compatibility/2006" xmlns:o="urn:schemas-microsoft-com:office:office" xmlns:r="http://schemas.openxmlformats.org/officeDocument/2006/relationships" xmlns:m="http://schemas.openxmlformats.org/officeDocument/2006/math" xmlns:v="urn:schemas-microsoft-com:vml" xmlns:wp14="http://schemas.microsoft.com/office/word/2010/wordprocessingDrawing" xmlns:wp="http://schemas.openxmlformats.org/drawingml/2006/wordprocessingDrawing" xmlns:w10="urn:schemas-microsoft-com:office:word" xmlns:w="http://schemas.openxmlformats.org/wordprocessingml/2006/main" xmlns:w14="http://schemas.microsoft.com/office/word/2010/wordml" xmlns:wpg="http://schemas.microsoft.com/office/word/2010/wordprocessingGroup" xmlns:wpi="http://schemas.microsoft.com/office/word/2010/wordprocessingInk" xmlns:wne="http://schemas.microsoft.com/office/word/2006/wordml" xmlns:wps="http://schemas.microsoft.com/office/word/2010/wordprocessingShape" mc:Ignorable="w14 wp14">
+<w:ftr xmlns:wpc="http://schemas.microsoft.com/office/word/2010/wordprocessingCanvas" xmlns:mc="http://schemas.openxmlformats.org/markup-compatibility/2006" xmlns:o="urn:schemas-microsoft-com:office:office" xmlns:r="http://schemas.openxmlformats.org/officeDocument/2006/relationships" xmlns:m="http://schemas.openxmlformats.org/officeDocument/2006/math" xmlns:v="urn:schemas-microsoft-com:vml" xmlns:wp14="http://schemas.microsoft.com/office/word/2010/wordprocessingDrawing" xmlns:wp="http://schemas.openxmlformats.org/drawingml/2006/wordprocessingDrawing" xmlns:w10="urn:schemas-microsoft-com:office:word" xmlns:w="http://schemas.openxmlformats.org/wordprocessingml/2006/main" xmlns:w14="http://schemas.microsoft.com/office/word/2010/wordml" xmlns:w15="http://schemas.microsoft.com/office/word/2012/wordml" xmlns:wpg="http://schemas.microsoft.com/office/word/2010/wordprocessingGroup" xmlns:wpi="http://schemas.microsoft.com/office/word/2010/wordprocessingInk" xmlns:wne="http://schemas.microsoft.com/office/word/2006/wordml" xmlns:wps="http://schemas.microsoft.com/office/word/2010/wordprocessingShape" mc:Ignorable="w14 w15 wp14">
   <w:sdt>
     <w:sdtPr>
       <w:id w:val="21073647"/>
@@ -17303,7 +17288,7 @@
           <w:rPr>
             <w:noProof/>
           </w:rPr>
-          <w:t>8</w:t>
+          <w:t>19</w:t>
         </w:r>
         <w:r>
           <w:rPr>
@@ -17323,7 +17308,7 @@
 </file>
 
 <file path=word/footer5.xml><?xml version="1.0" encoding="utf-8"?>
-<w:ftr xmlns:wpc="http://schemas.microsoft.com/office/word/2010/wordprocessingCanvas" xmlns:mc="http://schemas.openxmlformats.org/markup-compatibility/2006" xmlns:o="urn:schemas-microsoft-com:office:office" xmlns:r="http://schemas.openxmlformats.org/officeDocument/2006/relationships" xmlns:m="http://schemas.openxmlformats.org/officeDocument/2006/math" xmlns:v="urn:schemas-microsoft-com:vml" xmlns:wp14="http://schemas.microsoft.com/office/word/2010/wordprocessingDrawing" xmlns:wp="http://schemas.openxmlformats.org/drawingml/2006/wordprocessingDrawing" xmlns:w10="urn:schemas-microsoft-com:office:word" xmlns:w="http://schemas.openxmlformats.org/wordprocessingml/2006/main" xmlns:w14="http://schemas.microsoft.com/office/word/2010/wordml" xmlns:wpg="http://schemas.microsoft.com/office/word/2010/wordprocessingGroup" xmlns:wpi="http://schemas.microsoft.com/office/word/2010/wordprocessingInk" xmlns:wne="http://schemas.microsoft.com/office/word/2006/wordml" xmlns:wps="http://schemas.microsoft.com/office/word/2010/wordprocessingShape" mc:Ignorable="w14 wp14">
+<w:ftr xmlns:wpc="http://schemas.microsoft.com/office/word/2010/wordprocessingCanvas" xmlns:mc="http://schemas.openxmlformats.org/markup-compatibility/2006" xmlns:o="urn:schemas-microsoft-com:office:office" xmlns:r="http://schemas.openxmlformats.org/officeDocument/2006/relationships" xmlns:m="http://schemas.openxmlformats.org/officeDocument/2006/math" xmlns:v="urn:schemas-microsoft-com:vml" xmlns:wp14="http://schemas.microsoft.com/office/word/2010/wordprocessingDrawing" xmlns:wp="http://schemas.openxmlformats.org/drawingml/2006/wordprocessingDrawing" xmlns:w10="urn:schemas-microsoft-com:office:word" xmlns:w="http://schemas.openxmlformats.org/wordprocessingml/2006/main" xmlns:w14="http://schemas.microsoft.com/office/word/2010/wordml" xmlns:w15="http://schemas.microsoft.com/office/word/2012/wordml" xmlns:wpg="http://schemas.microsoft.com/office/word/2010/wordprocessingGroup" xmlns:wpi="http://schemas.microsoft.com/office/word/2010/wordprocessingInk" xmlns:wne="http://schemas.microsoft.com/office/word/2006/wordml" xmlns:wps="http://schemas.microsoft.com/office/word/2010/wordprocessingShape" mc:Ignorable="w14 w15 wp14">
   <w:p>
     <w:pPr>
       <w:pStyle w:val="Footer"/>
@@ -17342,7 +17327,7 @@
       <w:rPr>
         <w:noProof/>
       </w:rPr>
-      <w:t>29</w:t>
+      <w:t>28</w:t>
     </w:r>
     <w:r>
       <w:rPr>
@@ -17360,7 +17345,7 @@
 </file>
 
 <file path=word/footnotes.xml><?xml version="1.0" encoding="utf-8"?>
-<w:footnotes xmlns:wpc="http://schemas.microsoft.com/office/word/2010/wordprocessingCanvas" xmlns:mc="http://schemas.openxmlformats.org/markup-compatibility/2006" xmlns:o="urn:schemas-microsoft-com:office:office" xmlns:r="http://schemas.openxmlformats.org/officeDocument/2006/relationships" xmlns:m="http://schemas.openxmlformats.org/officeDocument/2006/math" xmlns:v="urn:schemas-microsoft-com:vml" xmlns:wp14="http://schemas.microsoft.com/office/word/2010/wordprocessingDrawing" xmlns:wp="http://schemas.openxmlformats.org/drawingml/2006/wordprocessingDrawing" xmlns:w10="urn:schemas-microsoft-com:office:word" xmlns:w="http://schemas.openxmlformats.org/wordprocessingml/2006/main" xmlns:w14="http://schemas.microsoft.com/office/word/2010/wordml" xmlns:wpg="http://schemas.microsoft.com/office/word/2010/wordprocessingGroup" xmlns:wpi="http://schemas.microsoft.com/office/word/2010/wordprocessingInk" xmlns:wne="http://schemas.microsoft.com/office/word/2006/wordml" xmlns:wps="http://schemas.microsoft.com/office/word/2010/wordprocessingShape" mc:Ignorable="w14 wp14">
+<w:footnotes xmlns:wpc="http://schemas.microsoft.com/office/word/2010/wordprocessingCanvas" xmlns:mc="http://schemas.openxmlformats.org/markup-compatibility/2006" xmlns:o="urn:schemas-microsoft-com:office:office" xmlns:r="http://schemas.openxmlformats.org/officeDocument/2006/relationships" xmlns:m="http://schemas.openxmlformats.org/officeDocument/2006/math" xmlns:v="urn:schemas-microsoft-com:vml" xmlns:wp14="http://schemas.microsoft.com/office/word/2010/wordprocessingDrawing" xmlns:wp="http://schemas.openxmlformats.org/drawingml/2006/wordprocessingDrawing" xmlns:w10="urn:schemas-microsoft-com:office:word" xmlns:w="http://schemas.openxmlformats.org/wordprocessingml/2006/main" xmlns:w14="http://schemas.microsoft.com/office/word/2010/wordml" xmlns:w15="http://schemas.microsoft.com/office/word/2012/wordml" xmlns:wpg="http://schemas.microsoft.com/office/word/2010/wordprocessingGroup" xmlns:wpi="http://schemas.microsoft.com/office/word/2010/wordprocessingInk" xmlns:wne="http://schemas.microsoft.com/office/word/2006/wordml" xmlns:wps="http://schemas.microsoft.com/office/word/2010/wordprocessingShape" mc:Ignorable="w14 w15 wp14">
   <w:footnote w:type="separator" w:id="-1">
     <w:p>
       <w:r>
@@ -17417,8 +17402,8 @@
 </file>
 
 <file path=word/numbering.xml><?xml version="1.0" encoding="utf-8"?>
-<w:numbering xmlns:wpc="http://schemas.microsoft.com/office/word/2010/wordprocessingCanvas" xmlns:mc="http://schemas.openxmlformats.org/markup-compatibility/2006" xmlns:o="urn:schemas-microsoft-com:office:office" xmlns:r="http://schemas.openxmlformats.org/officeDocument/2006/relationships" xmlns:m="http://schemas.openxmlformats.org/officeDocument/2006/math" xmlns:v="urn:schemas-microsoft-com:vml" xmlns:wp14="http://schemas.microsoft.com/office/word/2010/wordprocessingDrawing" xmlns:wp="http://schemas.openxmlformats.org/drawingml/2006/wordprocessingDrawing" xmlns:w10="urn:schemas-microsoft-com:office:word" xmlns:w="http://schemas.openxmlformats.org/wordprocessingml/2006/main" xmlns:w14="http://schemas.microsoft.com/office/word/2010/wordml" xmlns:wpg="http://schemas.microsoft.com/office/word/2010/wordprocessingGroup" xmlns:wpi="http://schemas.microsoft.com/office/word/2010/wordprocessingInk" xmlns:wne="http://schemas.microsoft.com/office/word/2006/wordml" xmlns:wps="http://schemas.microsoft.com/office/word/2010/wordprocessingShape" mc:Ignorable="w14 wp14">
-  <w:abstractNum w:abstractNumId="0">
+<w:numbering xmlns:wpc="http://schemas.microsoft.com/office/word/2010/wordprocessingCanvas" xmlns:mc="http://schemas.openxmlformats.org/markup-compatibility/2006" xmlns:o="urn:schemas-microsoft-com:office:office" xmlns:r="http://schemas.openxmlformats.org/officeDocument/2006/relationships" xmlns:m="http://schemas.openxmlformats.org/officeDocument/2006/math" xmlns:v="urn:schemas-microsoft-com:vml" xmlns:wp14="http://schemas.microsoft.com/office/word/2010/wordprocessingDrawing" xmlns:wp="http://schemas.openxmlformats.org/drawingml/2006/wordprocessingDrawing" xmlns:w10="urn:schemas-microsoft-com:office:word" xmlns:w="http://schemas.openxmlformats.org/wordprocessingml/2006/main" xmlns:w14="http://schemas.microsoft.com/office/word/2010/wordml" xmlns:w15="http://schemas.microsoft.com/office/word/2012/wordml" xmlns:wpg="http://schemas.microsoft.com/office/word/2010/wordprocessingGroup" xmlns:wpi="http://schemas.microsoft.com/office/word/2010/wordprocessingInk" xmlns:wne="http://schemas.microsoft.com/office/word/2006/wordml" xmlns:wps="http://schemas.microsoft.com/office/word/2010/wordprocessingShape" mc:Ignorable="w14 w15 wp14">
+  <w:abstractNum w:abstractNumId="0" w15:restartNumberingAfterBreak="0">
     <w:nsid w:val="00C36962"/>
     <w:multiLevelType w:val="hybridMultilevel"/>
     <w:tmpl w:val="5198ACB8"/>
@@ -17531,7 +17516,7 @@
       </w:rPr>
     </w:lvl>
   </w:abstractNum>
-  <w:abstractNum w:abstractNumId="1">
+  <w:abstractNum w:abstractNumId="1" w15:restartNumberingAfterBreak="0">
     <w:nsid w:val="03D520D9"/>
     <w:multiLevelType w:val="hybridMultilevel"/>
     <w:tmpl w:val="37C00798"/>
@@ -17620,7 +17605,7 @@
       </w:pPr>
     </w:lvl>
   </w:abstractNum>
-  <w:abstractNum w:abstractNumId="2">
+  <w:abstractNum w:abstractNumId="2" w15:restartNumberingAfterBreak="0">
     <w:nsid w:val="05A95A2F"/>
     <w:multiLevelType w:val="hybridMultilevel"/>
     <w:tmpl w:val="37C00798"/>
@@ -17709,7 +17694,7 @@
       </w:pPr>
     </w:lvl>
   </w:abstractNum>
-  <w:abstractNum w:abstractNumId="3">
+  <w:abstractNum w:abstractNumId="3" w15:restartNumberingAfterBreak="0">
     <w:nsid w:val="0FD77119"/>
     <w:multiLevelType w:val="hybridMultilevel"/>
     <w:tmpl w:val="258E0460"/>
@@ -17826,7 +17811,7 @@
       </w:rPr>
     </w:lvl>
   </w:abstractNum>
-  <w:abstractNum w:abstractNumId="4">
+  <w:abstractNum w:abstractNumId="4" w15:restartNumberingAfterBreak="0">
     <w:nsid w:val="103D3011"/>
     <w:multiLevelType w:val="hybridMultilevel"/>
     <w:tmpl w:val="1A06B1E2"/>
@@ -17915,7 +17900,7 @@
       </w:pPr>
     </w:lvl>
   </w:abstractNum>
-  <w:abstractNum w:abstractNumId="5">
+  <w:abstractNum w:abstractNumId="5" w15:restartNumberingAfterBreak="0">
     <w:nsid w:val="1C26233A"/>
     <w:multiLevelType w:val="hybridMultilevel"/>
     <w:tmpl w:val="E7207D38"/>
@@ -18004,7 +17989,7 @@
       </w:pPr>
     </w:lvl>
   </w:abstractNum>
-  <w:abstractNum w:abstractNumId="6">
+  <w:abstractNum w:abstractNumId="6" w15:restartNumberingAfterBreak="0">
     <w:nsid w:val="1FBC3214"/>
     <w:multiLevelType w:val="hybridMultilevel"/>
     <w:tmpl w:val="BE38F1AE"/>
@@ -18117,7 +18102,7 @@
       </w:rPr>
     </w:lvl>
   </w:abstractNum>
-  <w:abstractNum w:abstractNumId="7">
+  <w:abstractNum w:abstractNumId="7" w15:restartNumberingAfterBreak="0">
     <w:nsid w:val="20DA7F12"/>
     <w:multiLevelType w:val="hybridMultilevel"/>
     <w:tmpl w:val="37C00798"/>
@@ -18206,7 +18191,7 @@
       </w:pPr>
     </w:lvl>
   </w:abstractNum>
-  <w:abstractNum w:abstractNumId="8">
+  <w:abstractNum w:abstractNumId="8" w15:restartNumberingAfterBreak="0">
     <w:nsid w:val="23F7018D"/>
     <w:multiLevelType w:val="hybridMultilevel"/>
     <w:tmpl w:val="37C00798"/>
@@ -18295,7 +18280,7 @@
       </w:pPr>
     </w:lvl>
   </w:abstractNum>
-  <w:abstractNum w:abstractNumId="9">
+  <w:abstractNum w:abstractNumId="9" w15:restartNumberingAfterBreak="0">
     <w:nsid w:val="2BD83FA5"/>
     <w:multiLevelType w:val="hybridMultilevel"/>
     <w:tmpl w:val="E1A88C2A"/>
@@ -18384,7 +18369,7 @@
       </w:pPr>
     </w:lvl>
   </w:abstractNum>
-  <w:abstractNum w:abstractNumId="10">
+  <w:abstractNum w:abstractNumId="10" w15:restartNumberingAfterBreak="0">
     <w:nsid w:val="2CD64B1E"/>
     <w:multiLevelType w:val="multilevel"/>
     <w:tmpl w:val="0B4E0E28"/>
@@ -18533,7 +18518,7 @@
       </w:rPr>
     </w:lvl>
   </w:abstractNum>
-  <w:abstractNum w:abstractNumId="11">
+  <w:abstractNum w:abstractNumId="11" w15:restartNumberingAfterBreak="0">
     <w:nsid w:val="2DBF3CFB"/>
     <w:multiLevelType w:val="hybridMultilevel"/>
     <w:tmpl w:val="FB8021EE"/>
@@ -18622,7 +18607,7 @@
       </w:pPr>
     </w:lvl>
   </w:abstractNum>
-  <w:abstractNum w:abstractNumId="12">
+  <w:abstractNum w:abstractNumId="12" w15:restartNumberingAfterBreak="0">
     <w:nsid w:val="3D09409F"/>
     <w:multiLevelType w:val="hybridMultilevel"/>
     <w:tmpl w:val="C45CB832"/>
@@ -18739,7 +18724,7 @@
       </w:pPr>
     </w:lvl>
   </w:abstractNum>
-  <w:abstractNum w:abstractNumId="13">
+  <w:abstractNum w:abstractNumId="13" w15:restartNumberingAfterBreak="0">
     <w:nsid w:val="41755C24"/>
     <w:multiLevelType w:val="hybridMultilevel"/>
     <w:tmpl w:val="E7207D38"/>
@@ -18828,7 +18813,7 @@
       </w:pPr>
     </w:lvl>
   </w:abstractNum>
-  <w:abstractNum w:abstractNumId="14">
+  <w:abstractNum w:abstractNumId="14" w15:restartNumberingAfterBreak="0">
     <w:nsid w:val="44B91E62"/>
     <w:multiLevelType w:val="hybridMultilevel"/>
     <w:tmpl w:val="A2343090"/>
@@ -18940,7 +18925,7 @@
       </w:rPr>
     </w:lvl>
   </w:abstractNum>
-  <w:abstractNum w:abstractNumId="15">
+  <w:abstractNum w:abstractNumId="15" w15:restartNumberingAfterBreak="0">
     <w:nsid w:val="4B95561E"/>
     <w:multiLevelType w:val="hybridMultilevel"/>
     <w:tmpl w:val="F4C24B86"/>
@@ -19053,7 +19038,7 @@
       </w:rPr>
     </w:lvl>
   </w:abstractNum>
-  <w:abstractNum w:abstractNumId="16">
+  <w:abstractNum w:abstractNumId="16" w15:restartNumberingAfterBreak="0">
     <w:nsid w:val="4E9317CD"/>
     <w:multiLevelType w:val="hybridMultilevel"/>
     <w:tmpl w:val="4B6AA4BE"/>
@@ -19142,7 +19127,7 @@
       </w:pPr>
     </w:lvl>
   </w:abstractNum>
-  <w:abstractNum w:abstractNumId="17">
+  <w:abstractNum w:abstractNumId="17" w15:restartNumberingAfterBreak="0">
     <w:nsid w:val="50A62950"/>
     <w:multiLevelType w:val="hybridMultilevel"/>
     <w:tmpl w:val="2726482A"/>
@@ -19255,7 +19240,7 @@
       </w:rPr>
     </w:lvl>
   </w:abstractNum>
-  <w:abstractNum w:abstractNumId="18">
+  <w:abstractNum w:abstractNumId="18" w15:restartNumberingAfterBreak="0">
     <w:nsid w:val="54DF36D2"/>
     <w:multiLevelType w:val="hybridMultilevel"/>
     <w:tmpl w:val="37C00798"/>
@@ -19344,7 +19329,7 @@
       </w:pPr>
     </w:lvl>
   </w:abstractNum>
-  <w:abstractNum w:abstractNumId="19">
+  <w:abstractNum w:abstractNumId="19" w15:restartNumberingAfterBreak="0">
     <w:nsid w:val="556C65F1"/>
     <w:multiLevelType w:val="hybridMultilevel"/>
     <w:tmpl w:val="7FC4F5D0"/>
@@ -19464,7 +19449,7 @@
       </w:pPr>
     </w:lvl>
   </w:abstractNum>
-  <w:abstractNum w:abstractNumId="20">
+  <w:abstractNum w:abstractNumId="20" w15:restartNumberingAfterBreak="0">
     <w:nsid w:val="57760CD0"/>
     <w:multiLevelType w:val="hybridMultilevel"/>
     <w:tmpl w:val="751048C2"/>
@@ -19577,7 +19562,7 @@
       </w:rPr>
     </w:lvl>
   </w:abstractNum>
-  <w:abstractNum w:abstractNumId="21">
+  <w:abstractNum w:abstractNumId="21" w15:restartNumberingAfterBreak="0">
     <w:nsid w:val="67C2432D"/>
     <w:multiLevelType w:val="hybridMultilevel"/>
     <w:tmpl w:val="1E80A032"/>
@@ -19690,7 +19675,7 @@
       </w:rPr>
     </w:lvl>
   </w:abstractNum>
-  <w:abstractNum w:abstractNumId="22">
+  <w:abstractNum w:abstractNumId="22" w15:restartNumberingAfterBreak="0">
     <w:nsid w:val="69832197"/>
     <w:multiLevelType w:val="multilevel"/>
     <w:tmpl w:val="7F8E11C6"/>
@@ -19816,7 +19801,7 @@
       </w:rPr>
     </w:lvl>
   </w:abstractNum>
-  <w:abstractNum w:abstractNumId="23">
+  <w:abstractNum w:abstractNumId="23" w15:restartNumberingAfterBreak="0">
     <w:nsid w:val="6AA63389"/>
     <w:multiLevelType w:val="hybridMultilevel"/>
     <w:tmpl w:val="37C00798"/>
@@ -19905,7 +19890,7 @@
       </w:pPr>
     </w:lvl>
   </w:abstractNum>
-  <w:abstractNum w:abstractNumId="24">
+  <w:abstractNum w:abstractNumId="24" w15:restartNumberingAfterBreak="0">
     <w:nsid w:val="6C607C7D"/>
     <w:multiLevelType w:val="hybridMultilevel"/>
     <w:tmpl w:val="53A668E6"/>
@@ -20017,7 +20002,7 @@
       </w:rPr>
     </w:lvl>
   </w:abstractNum>
-  <w:abstractNum w:abstractNumId="25">
+  <w:abstractNum w:abstractNumId="25" w15:restartNumberingAfterBreak="0">
     <w:nsid w:val="6F0033D1"/>
     <w:multiLevelType w:val="hybridMultilevel"/>
     <w:tmpl w:val="E1A88C2A"/>
@@ -20106,7 +20091,7 @@
       </w:pPr>
     </w:lvl>
   </w:abstractNum>
-  <w:abstractNum w:abstractNumId="26">
+  <w:abstractNum w:abstractNumId="26" w15:restartNumberingAfterBreak="0">
     <w:nsid w:val="717A2AEF"/>
     <w:multiLevelType w:val="hybridMultilevel"/>
     <w:tmpl w:val="E7207D38"/>
@@ -20195,7 +20180,7 @@
       </w:pPr>
     </w:lvl>
   </w:abstractNum>
-  <w:abstractNum w:abstractNumId="27">
+  <w:abstractNum w:abstractNumId="27" w15:restartNumberingAfterBreak="0">
     <w:nsid w:val="72447019"/>
     <w:multiLevelType w:val="hybridMultilevel"/>
     <w:tmpl w:val="144CFDC0"/>
@@ -20284,7 +20269,7 @@
       </w:pPr>
     </w:lvl>
   </w:abstractNum>
-  <w:abstractNum w:abstractNumId="28">
+  <w:abstractNum w:abstractNumId="28" w15:restartNumberingAfterBreak="0">
     <w:nsid w:val="789F2EDA"/>
     <w:multiLevelType w:val="hybridMultilevel"/>
     <w:tmpl w:val="2E7483BA"/>
@@ -20397,7 +20382,7 @@
       </w:rPr>
     </w:lvl>
   </w:abstractNum>
-  <w:abstractNum w:abstractNumId="29">
+  <w:abstractNum w:abstractNumId="29" w15:restartNumberingAfterBreak="0">
     <w:nsid w:val="797E25BB"/>
     <w:multiLevelType w:val="hybridMultilevel"/>
     <w:tmpl w:val="6B62F332"/>
@@ -20518,7 +20503,7 @@
       </w:pPr>
     </w:lvl>
   </w:abstractNum>
-  <w:abstractNum w:abstractNumId="30">
+  <w:abstractNum w:abstractNumId="30" w15:restartNumberingAfterBreak="0">
     <w:nsid w:val="7F3C6A54"/>
     <w:multiLevelType w:val="hybridMultilevel"/>
     <w:tmpl w:val="EB88613A"/>
@@ -20740,7 +20725,7 @@
 </file>
 
 <file path=word/styles.xml><?xml version="1.0" encoding="utf-8"?>
-<w:styles xmlns:mc="http://schemas.openxmlformats.org/markup-compatibility/2006" xmlns:r="http://schemas.openxmlformats.org/officeDocument/2006/relationships" xmlns:w="http://schemas.openxmlformats.org/wordprocessingml/2006/main" xmlns:w14="http://schemas.microsoft.com/office/word/2010/wordml" mc:Ignorable="w14">
+<w:styles xmlns:mc="http://schemas.openxmlformats.org/markup-compatibility/2006" xmlns:r="http://schemas.openxmlformats.org/officeDocument/2006/relationships" xmlns:w="http://schemas.openxmlformats.org/wordprocessingml/2006/main" xmlns:w14="http://schemas.microsoft.com/office/word/2010/wordml" xmlns:w15="http://schemas.microsoft.com/office/word/2012/wordml" mc:Ignorable="w14 w15">
   <w:docDefaults>
     <w:rPrDefault>
       <w:rPr>
@@ -20756,145 +20741,378 @@
       </w:pPr>
     </w:pPrDefault>
   </w:docDefaults>
-  <w:latentStyles w:defLockedState="0" w:defUIPriority="99" w:defSemiHidden="1" w:defUnhideWhenUsed="1" w:defQFormat="0" w:count="267">
-    <w:lsdException w:name="Normal" w:semiHidden="0" w:uiPriority="0" w:unhideWhenUsed="0" w:qFormat="1"/>
-    <w:lsdException w:name="heading 1" w:semiHidden="0" w:uiPriority="9" w:unhideWhenUsed="0" w:qFormat="1"/>
-    <w:lsdException w:name="heading 2" w:uiPriority="9" w:qFormat="1"/>
-    <w:lsdException w:name="heading 3" w:uiPriority="9" w:qFormat="1"/>
-    <w:lsdException w:name="heading 4" w:uiPriority="9" w:qFormat="1"/>
-    <w:lsdException w:name="heading 5" w:uiPriority="9" w:qFormat="1"/>
-    <w:lsdException w:name="heading 6" w:uiPriority="9" w:qFormat="1"/>
-    <w:lsdException w:name="heading 7" w:uiPriority="9" w:qFormat="1"/>
-    <w:lsdException w:name="heading 8" w:uiPriority="9" w:qFormat="1"/>
-    <w:lsdException w:name="heading 9" w:uiPriority="9" w:qFormat="1"/>
-    <w:lsdException w:name="toc 1" w:uiPriority="39"/>
-    <w:lsdException w:name="toc 2" w:uiPriority="39"/>
-    <w:lsdException w:name="toc 3" w:uiPriority="39"/>
-    <w:lsdException w:name="toc 4" w:uiPriority="39"/>
-    <w:lsdException w:name="toc 5" w:uiPriority="39"/>
-    <w:lsdException w:name="toc 6" w:uiPriority="39"/>
-    <w:lsdException w:name="toc 7" w:uiPriority="39"/>
-    <w:lsdException w:name="toc 8" w:uiPriority="39"/>
-    <w:lsdException w:name="toc 9" w:uiPriority="39"/>
-    <w:lsdException w:name="caption" w:uiPriority="35" w:qFormat="1"/>
-    <w:lsdException w:name="Title" w:semiHidden="0" w:uiPriority="10" w:unhideWhenUsed="0" w:qFormat="1"/>
-    <w:lsdException w:name="Default Paragraph Font" w:uiPriority="1"/>
-    <w:lsdException w:name="Subtitle" w:semiHidden="0" w:uiPriority="11" w:unhideWhenUsed="0" w:qFormat="1"/>
-    <w:lsdException w:name="Strong" w:semiHidden="0" w:uiPriority="22" w:unhideWhenUsed="0" w:qFormat="1"/>
-    <w:lsdException w:name="Emphasis" w:semiHidden="0" w:uiPriority="20" w:unhideWhenUsed="0" w:qFormat="1"/>
-    <w:lsdException w:name="Plain Text" w:uiPriority="0"/>
-    <w:lsdException w:name="Table Grid" w:semiHidden="0" w:uiPriority="59" w:unhideWhenUsed="0"/>
-    <w:lsdException w:name="Placeholder Text" w:unhideWhenUsed="0"/>
-    <w:lsdException w:name="No Spacing" w:semiHidden="0" w:uiPriority="1" w:unhideWhenUsed="0" w:qFormat="1"/>
-    <w:lsdException w:name="Light Shading" w:semiHidden="0" w:uiPriority="60" w:unhideWhenUsed="0"/>
-    <w:lsdException w:name="Light List" w:semiHidden="0" w:uiPriority="61" w:unhideWhenUsed="0"/>
-    <w:lsdException w:name="Light Grid" w:semiHidden="0" w:uiPriority="62" w:unhideWhenUsed="0"/>
-    <w:lsdException w:name="Medium Shading 1" w:semiHidden="0" w:uiPriority="63" w:unhideWhenUsed="0"/>
-    <w:lsdException w:name="Medium Shading 2" w:semiHidden="0" w:uiPriority="64" w:unhideWhenUsed="0"/>
-    <w:lsdException w:name="Medium List 1" w:semiHidden="0" w:uiPriority="65" w:unhideWhenUsed="0"/>
-    <w:lsdException w:name="Medium List 2" w:semiHidden="0" w:uiPriority="66" w:unhideWhenUsed="0"/>
-    <w:lsdException w:name="Medium Grid 1" w:semiHidden="0" w:uiPriority="67" w:unhideWhenUsed="0"/>
-    <w:lsdException w:name="Medium Grid 2" w:semiHidden="0" w:uiPriority="68" w:unhideWhenUsed="0"/>
-    <w:lsdException w:name="Medium Grid 3" w:semiHidden="0" w:uiPriority="69" w:unhideWhenUsed="0"/>
-    <w:lsdException w:name="Dark List" w:semiHidden="0" w:uiPriority="70" w:unhideWhenUsed="0"/>
-    <w:lsdException w:name="Colorful Shading" w:semiHidden="0" w:uiPriority="71" w:unhideWhenUsed="0"/>
-    <w:lsdException w:name="Colorful List" w:semiHidden="0" w:uiPriority="72" w:unhideWhenUsed="0"/>
-    <w:lsdException w:name="Colorful Grid" w:semiHidden="0" w:uiPriority="73" w:unhideWhenUsed="0"/>
-    <w:lsdException w:name="Light Shading Accent 1" w:semiHidden="0" w:uiPriority="60" w:unhideWhenUsed="0"/>
-    <w:lsdException w:name="Light List Accent 1" w:semiHidden="0" w:uiPriority="61" w:unhideWhenUsed="0"/>
-    <w:lsdException w:name="Light Grid Accent 1" w:semiHidden="0" w:uiPriority="62" w:unhideWhenUsed="0"/>
-    <w:lsdException w:name="Medium Shading 1 Accent 1" w:semiHidden="0" w:uiPriority="63" w:unhideWhenUsed="0"/>
-    <w:lsdException w:name="Medium Shading 2 Accent 1" w:semiHidden="0" w:uiPriority="64" w:unhideWhenUsed="0"/>
-    <w:lsdException w:name="Medium List 1 Accent 1" w:semiHidden="0" w:uiPriority="65" w:unhideWhenUsed="0"/>
-    <w:lsdException w:name="Revision" w:unhideWhenUsed="0"/>
-    <w:lsdException w:name="List Paragraph" w:semiHidden="0" w:uiPriority="34" w:unhideWhenUsed="0" w:qFormat="1"/>
-    <w:lsdException w:name="Quote" w:semiHidden="0" w:uiPriority="29" w:unhideWhenUsed="0" w:qFormat="1"/>
-    <w:lsdException w:name="Intense Quote" w:semiHidden="0" w:uiPriority="30" w:unhideWhenUsed="0" w:qFormat="1"/>
-    <w:lsdException w:name="Medium List 2 Accent 1" w:semiHidden="0" w:uiPriority="66" w:unhideWhenUsed="0"/>
-    <w:lsdException w:name="Medium Grid 1 Accent 1" w:semiHidden="0" w:uiPriority="67" w:unhideWhenUsed="0"/>
-    <w:lsdException w:name="Medium Grid 2 Accent 1" w:semiHidden="0" w:uiPriority="68" w:unhideWhenUsed="0"/>
-    <w:lsdException w:name="Medium Grid 3 Accent 1" w:semiHidden="0" w:uiPriority="69" w:unhideWhenUsed="0"/>
-    <w:lsdException w:name="Dark List Accent 1" w:semiHidden="0" w:uiPriority="70" w:unhideWhenUsed="0"/>
-    <w:lsdException w:name="Colorful Shading Accent 1" w:semiHidden="0" w:uiPriority="71" w:unhideWhenUsed="0"/>
-    <w:lsdException w:name="Colorful List Accent 1" w:semiHidden="0" w:uiPriority="72" w:unhideWhenUsed="0"/>
-    <w:lsdException w:name="Colorful Grid Accent 1" w:semiHidden="0" w:uiPriority="73" w:unhideWhenUsed="0"/>
-    <w:lsdException w:name="Light Shading Accent 2" w:semiHidden="0" w:uiPriority="60" w:unhideWhenUsed="0"/>
-    <w:lsdException w:name="Light List Accent 2" w:semiHidden="0" w:uiPriority="61" w:unhideWhenUsed="0"/>
-    <w:lsdException w:name="Light Grid Accent 2" w:semiHidden="0" w:uiPriority="62" w:unhideWhenUsed="0"/>
-    <w:lsdException w:name="Medium Shading 1 Accent 2" w:semiHidden="0" w:uiPriority="63" w:unhideWhenUsed="0"/>
-    <w:lsdException w:name="Medium Shading 2 Accent 2" w:semiHidden="0" w:uiPriority="64" w:unhideWhenUsed="0"/>
-    <w:lsdException w:name="Medium List 1 Accent 2" w:semiHidden="0" w:uiPriority="65" w:unhideWhenUsed="0"/>
-    <w:lsdException w:name="Medium List 2 Accent 2" w:semiHidden="0" w:uiPriority="66" w:unhideWhenUsed="0"/>
-    <w:lsdException w:name="Medium Grid 1 Accent 2" w:semiHidden="0" w:uiPriority="67" w:unhideWhenUsed="0"/>
-    <w:lsdException w:name="Medium Grid 2 Accent 2" w:semiHidden="0" w:uiPriority="68" w:unhideWhenUsed="0"/>
-    <w:lsdException w:name="Medium Grid 3 Accent 2" w:semiHidden="0" w:uiPriority="69" w:unhideWhenUsed="0"/>
-    <w:lsdException w:name="Dark List Accent 2" w:semiHidden="0" w:uiPriority="70" w:unhideWhenUsed="0"/>
-    <w:lsdException w:name="Colorful Shading Accent 2" w:semiHidden="0" w:uiPriority="71" w:unhideWhenUsed="0"/>
-    <w:lsdException w:name="Colorful List Accent 2" w:semiHidden="0" w:uiPriority="72" w:unhideWhenUsed="0"/>
-    <w:lsdException w:name="Colorful Grid Accent 2" w:semiHidden="0" w:uiPriority="73" w:unhideWhenUsed="0"/>
-    <w:lsdException w:name="Light Shading Accent 3" w:semiHidden="0" w:uiPriority="60" w:unhideWhenUsed="0"/>
-    <w:lsdException w:name="Light List Accent 3" w:semiHidden="0" w:uiPriority="61" w:unhideWhenUsed="0"/>
-    <w:lsdException w:name="Light Grid Accent 3" w:semiHidden="0" w:uiPriority="62" w:unhideWhenUsed="0"/>
-    <w:lsdException w:name="Medium Shading 1 Accent 3" w:semiHidden="0" w:uiPriority="63" w:unhideWhenUsed="0"/>
-    <w:lsdException w:name="Medium Shading 2 Accent 3" w:semiHidden="0" w:uiPriority="64" w:unhideWhenUsed="0"/>
-    <w:lsdException w:name="Medium List 1 Accent 3" w:semiHidden="0" w:uiPriority="65" w:unhideWhenUsed="0"/>
-    <w:lsdException w:name="Medium List 2 Accent 3" w:semiHidden="0" w:uiPriority="66" w:unhideWhenUsed="0"/>
-    <w:lsdException w:name="Medium Grid 1 Accent 3" w:semiHidden="0" w:uiPriority="67" w:unhideWhenUsed="0"/>
-    <w:lsdException w:name="Medium Grid 2 Accent 3" w:semiHidden="0" w:uiPriority="68" w:unhideWhenUsed="0"/>
-    <w:lsdException w:name="Medium Grid 3 Accent 3" w:semiHidden="0" w:uiPriority="69" w:unhideWhenUsed="0"/>
-    <w:lsdException w:name="Dark List Accent 3" w:semiHidden="0" w:uiPriority="70" w:unhideWhenUsed="0"/>
-    <w:lsdException w:name="Colorful Shading Accent 3" w:semiHidden="0" w:uiPriority="71" w:unhideWhenUsed="0"/>
-    <w:lsdException w:name="Colorful List Accent 3" w:semiHidden="0" w:uiPriority="72" w:unhideWhenUsed="0"/>
-    <w:lsdException w:name="Colorful Grid Accent 3" w:semiHidden="0" w:uiPriority="73" w:unhideWhenUsed="0"/>
-    <w:lsdException w:name="Light Shading Accent 4" w:semiHidden="0" w:uiPriority="60" w:unhideWhenUsed="0"/>
-    <w:lsdException w:name="Light List Accent 4" w:semiHidden="0" w:uiPriority="61" w:unhideWhenUsed="0"/>
-    <w:lsdException w:name="Light Grid Accent 4" w:semiHidden="0" w:uiPriority="62" w:unhideWhenUsed="0"/>
-    <w:lsdException w:name="Medium Shading 1 Accent 4" w:semiHidden="0" w:uiPriority="63" w:unhideWhenUsed="0"/>
-    <w:lsdException w:name="Medium Shading 2 Accent 4" w:semiHidden="0" w:uiPriority="64" w:unhideWhenUsed="0"/>
-    <w:lsdException w:name="Medium List 1 Accent 4" w:semiHidden="0" w:uiPriority="65" w:unhideWhenUsed="0"/>
-    <w:lsdException w:name="Medium List 2 Accent 4" w:semiHidden="0" w:uiPriority="66" w:unhideWhenUsed="0"/>
-    <w:lsdException w:name="Medium Grid 1 Accent 4" w:semiHidden="0" w:uiPriority="67" w:unhideWhenUsed="0"/>
-    <w:lsdException w:name="Medium Grid 2 Accent 4" w:semiHidden="0" w:uiPriority="68" w:unhideWhenUsed="0"/>
-    <w:lsdException w:name="Medium Grid 3 Accent 4" w:semiHidden="0" w:uiPriority="69" w:unhideWhenUsed="0"/>
-    <w:lsdException w:name="Dark List Accent 4" w:semiHidden="0" w:uiPriority="70" w:unhideWhenUsed="0"/>
-    <w:lsdException w:name="Colorful Shading Accent 4" w:semiHidden="0" w:uiPriority="71" w:unhideWhenUsed="0"/>
-    <w:lsdException w:name="Colorful List Accent 4" w:semiHidden="0" w:uiPriority="72" w:unhideWhenUsed="0"/>
-    <w:lsdException w:name="Colorful Grid Accent 4" w:semiHidden="0" w:uiPriority="73" w:unhideWhenUsed="0"/>
-    <w:lsdException w:name="Light Shading Accent 5" w:semiHidden="0" w:uiPriority="60" w:unhideWhenUsed="0"/>
-    <w:lsdException w:name="Light List Accent 5" w:semiHidden="0" w:uiPriority="61" w:unhideWhenUsed="0"/>
-    <w:lsdException w:name="Light Grid Accent 5" w:semiHidden="0" w:uiPriority="62" w:unhideWhenUsed="0"/>
-    <w:lsdException w:name="Medium Shading 1 Accent 5" w:semiHidden="0" w:uiPriority="63" w:unhideWhenUsed="0"/>
-    <w:lsdException w:name="Medium Shading 2 Accent 5" w:semiHidden="0" w:uiPriority="64" w:unhideWhenUsed="0"/>
-    <w:lsdException w:name="Medium List 1 Accent 5" w:semiHidden="0" w:uiPriority="65" w:unhideWhenUsed="0"/>
-    <w:lsdException w:name="Medium List 2 Accent 5" w:semiHidden="0" w:uiPriority="66" w:unhideWhenUsed="0"/>
-    <w:lsdException w:name="Medium Grid 1 Accent 5" w:semiHidden="0" w:uiPriority="67" w:unhideWhenUsed="0"/>
-    <w:lsdException w:name="Medium Grid 2 Accent 5" w:semiHidden="0" w:uiPriority="68" w:unhideWhenUsed="0"/>
-    <w:lsdException w:name="Medium Grid 3 Accent 5" w:semiHidden="0" w:uiPriority="69" w:unhideWhenUsed="0"/>
-    <w:lsdException w:name="Dark List Accent 5" w:semiHidden="0" w:uiPriority="70" w:unhideWhenUsed="0"/>
-    <w:lsdException w:name="Colorful Shading Accent 5" w:semiHidden="0" w:uiPriority="71" w:unhideWhenUsed="0"/>
-    <w:lsdException w:name="Colorful List Accent 5" w:semiHidden="0" w:uiPriority="72" w:unhideWhenUsed="0"/>
-    <w:lsdException w:name="Colorful Grid Accent 5" w:semiHidden="0" w:uiPriority="73" w:unhideWhenUsed="0"/>
-    <w:lsdException w:name="Light Shading Accent 6" w:semiHidden="0" w:uiPriority="60" w:unhideWhenUsed="0"/>
-    <w:lsdException w:name="Light List Accent 6" w:semiHidden="0" w:uiPriority="61" w:unhideWhenUsed="0"/>
-    <w:lsdException w:name="Light Grid Accent 6" w:semiHidden="0" w:uiPriority="62" w:unhideWhenUsed="0"/>
-    <w:lsdException w:name="Medium Shading 1 Accent 6" w:semiHidden="0" w:uiPriority="63" w:unhideWhenUsed="0"/>
-    <w:lsdException w:name="Medium Shading 2 Accent 6" w:semiHidden="0" w:uiPriority="64" w:unhideWhenUsed="0"/>
-    <w:lsdException w:name="Medium List 1 Accent 6" w:semiHidden="0" w:uiPriority="65" w:unhideWhenUsed="0"/>
-    <w:lsdException w:name="Medium List 2 Accent 6" w:semiHidden="0" w:uiPriority="66" w:unhideWhenUsed="0"/>
-    <w:lsdException w:name="Medium Grid 1 Accent 6" w:semiHidden="0" w:uiPriority="67" w:unhideWhenUsed="0"/>
-    <w:lsdException w:name="Medium Grid 2 Accent 6" w:semiHidden="0" w:uiPriority="68" w:unhideWhenUsed="0"/>
-    <w:lsdException w:name="Medium Grid 3 Accent 6" w:semiHidden="0" w:uiPriority="69" w:unhideWhenUsed="0"/>
-    <w:lsdException w:name="Dark List Accent 6" w:semiHidden="0" w:uiPriority="70" w:unhideWhenUsed="0"/>
-    <w:lsdException w:name="Colorful Shading Accent 6" w:semiHidden="0" w:uiPriority="71" w:unhideWhenUsed="0"/>
-    <w:lsdException w:name="Colorful List Accent 6" w:semiHidden="0" w:uiPriority="72" w:unhideWhenUsed="0"/>
-    <w:lsdException w:name="Colorful Grid Accent 6" w:semiHidden="0" w:uiPriority="73" w:unhideWhenUsed="0"/>
-    <w:lsdException w:name="Subtle Emphasis" w:semiHidden="0" w:uiPriority="19" w:unhideWhenUsed="0" w:qFormat="1"/>
-    <w:lsdException w:name="Intense Emphasis" w:semiHidden="0" w:uiPriority="21" w:unhideWhenUsed="0" w:qFormat="1"/>
-    <w:lsdException w:name="Subtle Reference" w:semiHidden="0" w:uiPriority="31" w:unhideWhenUsed="0" w:qFormat="1"/>
-    <w:lsdException w:name="Intense Reference" w:semiHidden="0" w:uiPriority="32" w:unhideWhenUsed="0" w:qFormat="1"/>
-    <w:lsdException w:name="Book Title" w:semiHidden="0" w:uiPriority="33" w:unhideWhenUsed="0" w:qFormat="1"/>
-    <w:lsdException w:name="Bibliography" w:uiPriority="37"/>
-    <w:lsdException w:name="TOC Heading" w:uiPriority="39" w:qFormat="1"/>
+  <w:latentStyles w:defLockedState="0" w:defUIPriority="99" w:defSemiHidden="0" w:defUnhideWhenUsed="0" w:defQFormat="0" w:count="371">
+    <w:lsdException w:name="Normal" w:uiPriority="0" w:qFormat="1"/>
+    <w:lsdException w:name="heading 1" w:uiPriority="9" w:qFormat="1"/>
+    <w:lsdException w:name="heading 2" w:semiHidden="1" w:uiPriority="9" w:unhideWhenUsed="1" w:qFormat="1"/>
+    <w:lsdException w:name="heading 3" w:semiHidden="1" w:uiPriority="9" w:unhideWhenUsed="1" w:qFormat="1"/>
+    <w:lsdException w:name="heading 4" w:semiHidden="1" w:uiPriority="9" w:unhideWhenUsed="1" w:qFormat="1"/>
+    <w:lsdException w:name="heading 5" w:semiHidden="1" w:uiPriority="9" w:unhideWhenUsed="1" w:qFormat="1"/>
+    <w:lsdException w:name="heading 6" w:semiHidden="1" w:uiPriority="9" w:unhideWhenUsed="1" w:qFormat="1"/>
+    <w:lsdException w:name="heading 7" w:semiHidden="1" w:uiPriority="9" w:unhideWhenUsed="1" w:qFormat="1"/>
+    <w:lsdException w:name="heading 8" w:semiHidden="1" w:uiPriority="9" w:unhideWhenUsed="1" w:qFormat="1"/>
+    <w:lsdException w:name="heading 9" w:semiHidden="1" w:uiPriority="9" w:unhideWhenUsed="1" w:qFormat="1"/>
+    <w:lsdException w:name="index 1" w:semiHidden="1" w:unhideWhenUsed="1"/>
+    <w:lsdException w:name="index 2" w:semiHidden="1" w:unhideWhenUsed="1"/>
+    <w:lsdException w:name="index 3" w:semiHidden="1" w:unhideWhenUsed="1"/>
+    <w:lsdException w:name="index 4" w:semiHidden="1" w:unhideWhenUsed="1"/>
+    <w:lsdException w:name="index 5" w:semiHidden="1" w:unhideWhenUsed="1"/>
+    <w:lsdException w:name="index 6" w:semiHidden="1" w:unhideWhenUsed="1"/>
+    <w:lsdException w:name="index 7" w:semiHidden="1" w:unhideWhenUsed="1"/>
+    <w:lsdException w:name="index 8" w:semiHidden="1" w:unhideWhenUsed="1"/>
+    <w:lsdException w:name="index 9" w:semiHidden="1" w:unhideWhenUsed="1"/>
+    <w:lsdException w:name="toc 1" w:semiHidden="1" w:uiPriority="39" w:unhideWhenUsed="1"/>
+    <w:lsdException w:name="toc 2" w:semiHidden="1" w:uiPriority="39" w:unhideWhenUsed="1"/>
+    <w:lsdException w:name="toc 3" w:semiHidden="1" w:uiPriority="39" w:unhideWhenUsed="1"/>
+    <w:lsdException w:name="toc 4" w:semiHidden="1" w:uiPriority="39" w:unhideWhenUsed="1"/>
+    <w:lsdException w:name="toc 5" w:semiHidden="1" w:uiPriority="39" w:unhideWhenUsed="1"/>
+    <w:lsdException w:name="toc 6" w:semiHidden="1" w:uiPriority="39" w:unhideWhenUsed="1"/>
+    <w:lsdException w:name="toc 7" w:semiHidden="1" w:uiPriority="39" w:unhideWhenUsed="1"/>
+    <w:lsdException w:name="toc 8" w:semiHidden="1" w:uiPriority="39" w:unhideWhenUsed="1"/>
+    <w:lsdException w:name="toc 9" w:semiHidden="1" w:uiPriority="39" w:unhideWhenUsed="1"/>
+    <w:lsdException w:name="Normal Indent" w:semiHidden="1" w:unhideWhenUsed="1"/>
+    <w:lsdException w:name="footnote text" w:semiHidden="1" w:unhideWhenUsed="1"/>
+    <w:lsdException w:name="annotation text" w:semiHidden="1" w:unhideWhenUsed="1"/>
+    <w:lsdException w:name="header" w:semiHidden="1" w:unhideWhenUsed="1"/>
+    <w:lsdException w:name="footer" w:semiHidden="1" w:unhideWhenUsed="1"/>
+    <w:lsdException w:name="index heading" w:semiHidden="1" w:unhideWhenUsed="1"/>
+    <w:lsdException w:name="caption" w:semiHidden="1" w:uiPriority="35" w:unhideWhenUsed="1" w:qFormat="1"/>
+    <w:lsdException w:name="table of figures" w:semiHidden="1" w:unhideWhenUsed="1"/>
+    <w:lsdException w:name="envelope address" w:semiHidden="1" w:unhideWhenUsed="1"/>
+    <w:lsdException w:name="envelope return" w:semiHidden="1" w:unhideWhenUsed="1"/>
+    <w:lsdException w:name="footnote reference" w:semiHidden="1" w:unhideWhenUsed="1"/>
+    <w:lsdException w:name="annotation reference" w:semiHidden="1" w:unhideWhenUsed="1"/>
+    <w:lsdException w:name="line number" w:semiHidden="1" w:unhideWhenUsed="1"/>
+    <w:lsdException w:name="page number" w:semiHidden="1" w:unhideWhenUsed="1"/>
+    <w:lsdException w:name="endnote reference" w:semiHidden="1" w:unhideWhenUsed="1"/>
+    <w:lsdException w:name="endnote text" w:semiHidden="1" w:unhideWhenUsed="1"/>
+    <w:lsdException w:name="table of authorities" w:semiHidden="1" w:unhideWhenUsed="1"/>
+    <w:lsdException w:name="macro" w:semiHidden="1" w:unhideWhenUsed="1"/>
+    <w:lsdException w:name="toa heading" w:semiHidden="1" w:unhideWhenUsed="1"/>
+    <w:lsdException w:name="List" w:semiHidden="1" w:unhideWhenUsed="1"/>
+    <w:lsdException w:name="List Bullet" w:semiHidden="1" w:unhideWhenUsed="1"/>
+    <w:lsdException w:name="List Number" w:semiHidden="1" w:unhideWhenUsed="1"/>
+    <w:lsdException w:name="List 2" w:semiHidden="1" w:unhideWhenUsed="1"/>
+    <w:lsdException w:name="List 3" w:semiHidden="1" w:unhideWhenUsed="1"/>
+    <w:lsdException w:name="List 4" w:semiHidden="1" w:unhideWhenUsed="1"/>
+    <w:lsdException w:name="List 5" w:semiHidden="1" w:unhideWhenUsed="1"/>
+    <w:lsdException w:name="List Bullet 2" w:semiHidden="1" w:unhideWhenUsed="1"/>
+    <w:lsdException w:name="List Bullet 3" w:semiHidden="1" w:unhideWhenUsed="1"/>
+    <w:lsdException w:name="List Bullet 4" w:semiHidden="1" w:unhideWhenUsed="1"/>
+    <w:lsdException w:name="List Bullet 5" w:semiHidden="1" w:unhideWhenUsed="1"/>
+    <w:lsdException w:name="List Number 2" w:semiHidden="1" w:unhideWhenUsed="1"/>
+    <w:lsdException w:name="List Number 3" w:semiHidden="1" w:unhideWhenUsed="1"/>
+    <w:lsdException w:name="List Number 4" w:semiHidden="1" w:unhideWhenUsed="1"/>
+    <w:lsdException w:name="List Number 5" w:semiHidden="1" w:unhideWhenUsed="1"/>
+    <w:lsdException w:name="Title" w:uiPriority="10" w:qFormat="1"/>
+    <w:lsdException w:name="Closing" w:semiHidden="1" w:unhideWhenUsed="1"/>
+    <w:lsdException w:name="Signature" w:semiHidden="1" w:unhideWhenUsed="1"/>
+    <w:lsdException w:name="Default Paragraph Font" w:semiHidden="1" w:uiPriority="1" w:unhideWhenUsed="1"/>
+    <w:lsdException w:name="Body Text" w:semiHidden="1" w:unhideWhenUsed="1"/>
+    <w:lsdException w:name="Body Text Indent" w:semiHidden="1" w:unhideWhenUsed="1"/>
+    <w:lsdException w:name="List Continue" w:semiHidden="1" w:unhideWhenUsed="1"/>
+    <w:lsdException w:name="List Continue 2" w:semiHidden="1" w:unhideWhenUsed="1"/>
+    <w:lsdException w:name="List Continue 3" w:semiHidden="1" w:unhideWhenUsed="1"/>
+    <w:lsdException w:name="List Continue 4" w:semiHidden="1" w:unhideWhenUsed="1"/>
+    <w:lsdException w:name="List Continue 5" w:semiHidden="1" w:unhideWhenUsed="1"/>
+    <w:lsdException w:name="Message Header" w:semiHidden="1" w:unhideWhenUsed="1"/>
+    <w:lsdException w:name="Subtitle" w:uiPriority="11" w:qFormat="1"/>
+    <w:lsdException w:name="Salutation" w:semiHidden="1" w:unhideWhenUsed="1"/>
+    <w:lsdException w:name="Date" w:semiHidden="1" w:unhideWhenUsed="1"/>
+    <w:lsdException w:name="Body Text First Indent" w:semiHidden="1" w:unhideWhenUsed="1"/>
+    <w:lsdException w:name="Body Text First Indent 2" w:semiHidden="1" w:unhideWhenUsed="1"/>
+    <w:lsdException w:name="Note Heading" w:semiHidden="1" w:unhideWhenUsed="1"/>
+    <w:lsdException w:name="Body Text 2" w:semiHidden="1" w:unhideWhenUsed="1"/>
+    <w:lsdException w:name="Body Text 3" w:semiHidden="1" w:unhideWhenUsed="1"/>
+    <w:lsdException w:name="Body Text Indent 2" w:semiHidden="1" w:unhideWhenUsed="1"/>
+    <w:lsdException w:name="Body Text Indent 3" w:semiHidden="1" w:unhideWhenUsed="1"/>
+    <w:lsdException w:name="Block Text" w:semiHidden="1" w:unhideWhenUsed="1"/>
+    <w:lsdException w:name="Hyperlink" w:semiHidden="1" w:unhideWhenUsed="1"/>
+    <w:lsdException w:name="FollowedHyperlink" w:semiHidden="1" w:unhideWhenUsed="1"/>
+    <w:lsdException w:name="Strong" w:uiPriority="22" w:qFormat="1"/>
+    <w:lsdException w:name="Emphasis" w:uiPriority="20" w:qFormat="1"/>
+    <w:lsdException w:name="Document Map" w:semiHidden="1" w:unhideWhenUsed="1"/>
+    <w:lsdException w:name="Plain Text" w:semiHidden="1" w:uiPriority="0" w:unhideWhenUsed="1"/>
+    <w:lsdException w:name="E-mail Signature" w:semiHidden="1" w:unhideWhenUsed="1"/>
+    <w:lsdException w:name="HTML Top of Form" w:semiHidden="1" w:unhideWhenUsed="1"/>
+    <w:lsdException w:name="HTML Bottom of Form" w:semiHidden="1" w:unhideWhenUsed="1"/>
+    <w:lsdException w:name="Normal (Web)" w:semiHidden="1" w:unhideWhenUsed="1"/>
+    <w:lsdException w:name="HTML Acronym" w:semiHidden="1" w:unhideWhenUsed="1"/>
+    <w:lsdException w:name="HTML Address" w:semiHidden="1" w:unhideWhenUsed="1"/>
+    <w:lsdException w:name="HTML Cite" w:semiHidden="1" w:unhideWhenUsed="1"/>
+    <w:lsdException w:name="HTML Code" w:semiHidden="1" w:unhideWhenUsed="1"/>
+    <w:lsdException w:name="HTML Definition" w:semiHidden="1" w:unhideWhenUsed="1"/>
+    <w:lsdException w:name="HTML Keyboard" w:semiHidden="1" w:unhideWhenUsed="1"/>
+    <w:lsdException w:name="HTML Preformatted" w:semiHidden="1" w:unhideWhenUsed="1"/>
+    <w:lsdException w:name="HTML Sample" w:semiHidden="1" w:unhideWhenUsed="1"/>
+    <w:lsdException w:name="HTML Typewriter" w:semiHidden="1" w:unhideWhenUsed="1"/>
+    <w:lsdException w:name="HTML Variable" w:semiHidden="1" w:unhideWhenUsed="1"/>
+    <w:lsdException w:name="Normal Table" w:semiHidden="1" w:unhideWhenUsed="1"/>
+    <w:lsdException w:name="annotation subject" w:semiHidden="1" w:unhideWhenUsed="1"/>
+    <w:lsdException w:name="No List" w:semiHidden="1" w:unhideWhenUsed="1"/>
+    <w:lsdException w:name="Outline List 1" w:semiHidden="1" w:unhideWhenUsed="1"/>
+    <w:lsdException w:name="Outline List 2" w:semiHidden="1" w:unhideWhenUsed="1"/>
+    <w:lsdException w:name="Outline List 3" w:semiHidden="1" w:unhideWhenUsed="1"/>
+    <w:lsdException w:name="Table Simple 1" w:semiHidden="1" w:unhideWhenUsed="1"/>
+    <w:lsdException w:name="Table Simple 2" w:semiHidden="1" w:unhideWhenUsed="1"/>
+    <w:lsdException w:name="Table Simple 3" w:semiHidden="1" w:unhideWhenUsed="1"/>
+    <w:lsdException w:name="Table Classic 1" w:semiHidden="1" w:unhideWhenUsed="1"/>
+    <w:lsdException w:name="Table Classic 2" w:semiHidden="1" w:unhideWhenUsed="1"/>
+    <w:lsdException w:name="Table Classic 3" w:semiHidden="1" w:unhideWhenUsed="1"/>
+    <w:lsdException w:name="Table Classic 4" w:semiHidden="1" w:unhideWhenUsed="1"/>
+    <w:lsdException w:name="Table Colorful 1" w:semiHidden="1" w:unhideWhenUsed="1"/>
+    <w:lsdException w:name="Table Colorful 2" w:semiHidden="1" w:unhideWhenUsed="1"/>
+    <w:lsdException w:name="Table Colorful 3" w:semiHidden="1" w:unhideWhenUsed="1"/>
+    <w:lsdException w:name="Table Columns 1" w:semiHidden="1" w:unhideWhenUsed="1"/>
+    <w:lsdException w:name="Table Columns 2" w:semiHidden="1" w:unhideWhenUsed="1"/>
+    <w:lsdException w:name="Table Columns 3" w:semiHidden="1" w:unhideWhenUsed="1"/>
+    <w:lsdException w:name="Table Columns 4" w:semiHidden="1" w:unhideWhenUsed="1"/>
+    <w:lsdException w:name="Table Columns 5" w:semiHidden="1" w:unhideWhenUsed="1"/>
+    <w:lsdException w:name="Table Grid 1" w:semiHidden="1" w:unhideWhenUsed="1"/>
+    <w:lsdException w:name="Table Grid 2" w:semiHidden="1" w:unhideWhenUsed="1"/>
+    <w:lsdException w:name="Table Grid 3" w:semiHidden="1" w:unhideWhenUsed="1"/>
+    <w:lsdException w:name="Table Grid 4" w:semiHidden="1" w:unhideWhenUsed="1"/>
+    <w:lsdException w:name="Table Grid 5" w:semiHidden="1" w:unhideWhenUsed="1"/>
+    <w:lsdException w:name="Table Grid 6" w:semiHidden="1" w:unhideWhenUsed="1"/>
+    <w:lsdException w:name="Table Grid 7" w:semiHidden="1" w:unhideWhenUsed="1"/>
+    <w:lsdException w:name="Table Grid 8" w:semiHidden="1" w:unhideWhenUsed="1"/>
+    <w:lsdException w:name="Table List 1" w:semiHidden="1" w:unhideWhenUsed="1"/>
+    <w:lsdException w:name="Table List 2" w:semiHidden="1" w:unhideWhenUsed="1"/>
+    <w:lsdException w:name="Table List 3" w:semiHidden="1" w:unhideWhenUsed="1"/>
+    <w:lsdException w:name="Table List 4" w:semiHidden="1" w:unhideWhenUsed="1"/>
+    <w:lsdException w:name="Table List 5" w:semiHidden="1" w:unhideWhenUsed="1"/>
+    <w:lsdException w:name="Table List 6" w:semiHidden="1" w:unhideWhenUsed="1"/>
+    <w:lsdException w:name="Table List 7" w:semiHidden="1" w:unhideWhenUsed="1"/>
+    <w:lsdException w:name="Table List 8" w:semiHidden="1" w:unhideWhenUsed="1"/>
+    <w:lsdException w:name="Table 3D effects 1" w:semiHidden="1" w:unhideWhenUsed="1"/>
+    <w:lsdException w:name="Table 3D effects 2" w:semiHidden="1" w:unhideWhenUsed="1"/>
+    <w:lsdException w:name="Table 3D effects 3" w:semiHidden="1" w:unhideWhenUsed="1"/>
+    <w:lsdException w:name="Table Contemporary" w:semiHidden="1" w:unhideWhenUsed="1"/>
+    <w:lsdException w:name="Table Elegant" w:semiHidden="1" w:unhideWhenUsed="1"/>
+    <w:lsdException w:name="Table Professional" w:semiHidden="1" w:unhideWhenUsed="1"/>
+    <w:lsdException w:name="Table Subtle 1" w:semiHidden="1" w:unhideWhenUsed="1"/>
+    <w:lsdException w:name="Table Subtle 2" w:semiHidden="1" w:unhideWhenUsed="1"/>
+    <w:lsdException w:name="Table Web 1" w:semiHidden="1" w:unhideWhenUsed="1"/>
+    <w:lsdException w:name="Table Web 2" w:semiHidden="1" w:unhideWhenUsed="1"/>
+    <w:lsdException w:name="Table Web 3" w:semiHidden="1" w:unhideWhenUsed="1"/>
+    <w:lsdException w:name="Balloon Text" w:semiHidden="1" w:unhideWhenUsed="1"/>
+    <w:lsdException w:name="Table Grid" w:uiPriority="59"/>
+    <w:lsdException w:name="Table Theme" w:semiHidden="1" w:unhideWhenUsed="1"/>
+    <w:lsdException w:name="Placeholder Text" w:semiHidden="1"/>
+    <w:lsdException w:name="No Spacing" w:uiPriority="1" w:qFormat="1"/>
+    <w:lsdException w:name="Light Shading" w:uiPriority="60"/>
+    <w:lsdException w:name="Light List" w:uiPriority="61"/>
+    <w:lsdException w:name="Light Grid" w:uiPriority="62"/>
+    <w:lsdException w:name="Medium Shading 1" w:uiPriority="63"/>
+    <w:lsdException w:name="Medium Shading 2" w:uiPriority="64"/>
+    <w:lsdException w:name="Medium List 1" w:uiPriority="65"/>
+    <w:lsdException w:name="Medium List 2" w:uiPriority="66"/>
+    <w:lsdException w:name="Medium Grid 1" w:uiPriority="67"/>
+    <w:lsdException w:name="Medium Grid 2" w:uiPriority="68"/>
+    <w:lsdException w:name="Medium Grid 3" w:uiPriority="69"/>
+    <w:lsdException w:name="Dark List" w:uiPriority="70"/>
+    <w:lsdException w:name="Colorful Shading" w:uiPriority="71"/>
+    <w:lsdException w:name="Colorful List" w:uiPriority="72"/>
+    <w:lsdException w:name="Colorful Grid" w:uiPriority="73"/>
+    <w:lsdException w:name="Light Shading Accent 1" w:uiPriority="60"/>
+    <w:lsdException w:name="Light List Accent 1" w:uiPriority="61"/>
+    <w:lsdException w:name="Light Grid Accent 1" w:uiPriority="62"/>
+    <w:lsdException w:name="Medium Shading 1 Accent 1" w:uiPriority="63"/>
+    <w:lsdException w:name="Medium Shading 2 Accent 1" w:uiPriority="64"/>
+    <w:lsdException w:name="Medium List 1 Accent 1" w:uiPriority="65"/>
+    <w:lsdException w:name="Revision" w:semiHidden="1"/>
+    <w:lsdException w:name="List Paragraph" w:uiPriority="34" w:qFormat="1"/>
+    <w:lsdException w:name="Quote" w:uiPriority="29" w:qFormat="1"/>
+    <w:lsdException w:name="Intense Quote" w:uiPriority="30" w:qFormat="1"/>
+    <w:lsdException w:name="Medium List 2 Accent 1" w:uiPriority="66"/>
+    <w:lsdException w:name="Medium Grid 1 Accent 1" w:uiPriority="67"/>
+    <w:lsdException w:name="Medium Grid 2 Accent 1" w:uiPriority="68"/>
+    <w:lsdException w:name="Medium Grid 3 Accent 1" w:uiPriority="69"/>
+    <w:lsdException w:name="Dark List Accent 1" w:uiPriority="70"/>
+    <w:lsdException w:name="Colorful Shading Accent 1" w:uiPriority="71"/>
+    <w:lsdException w:name="Colorful List Accent 1" w:uiPriority="72"/>
+    <w:lsdException w:name="Colorful Grid Accent 1" w:uiPriority="73"/>
+    <w:lsdException w:name="Light Shading Accent 2" w:uiPriority="60"/>
+    <w:lsdException w:name="Light List Accent 2" w:uiPriority="61"/>
+    <w:lsdException w:name="Light Grid Accent 2" w:uiPriority="62"/>
+    <w:lsdException w:name="Medium Shading 1 Accent 2" w:uiPriority="63"/>
+    <w:lsdException w:name="Medium Shading 2 Accent 2" w:uiPriority="64"/>
+    <w:lsdException w:name="Medium List 1 Accent 2" w:uiPriority="65"/>
+    <w:lsdException w:name="Medium List 2 Accent 2" w:uiPriority="66"/>
+    <w:lsdException w:name="Medium Grid 1 Accent 2" w:uiPriority="67"/>
+    <w:lsdException w:name="Medium Grid 2 Accent 2" w:uiPriority="68"/>
+    <w:lsdException w:name="Medium Grid 3 Accent 2" w:uiPriority="69"/>
+    <w:lsdException w:name="Dark List Accent 2" w:uiPriority="70"/>
+    <w:lsdException w:name="Colorful Shading Accent 2" w:uiPriority="71"/>
+    <w:lsdException w:name="Colorful List Accent 2" w:uiPriority="72"/>
+    <w:lsdException w:name="Colorful Grid Accent 2" w:uiPriority="73"/>
+    <w:lsdException w:name="Light Shading Accent 3" w:uiPriority="60"/>
+    <w:lsdException w:name="Light List Accent 3" w:uiPriority="61"/>
+    <w:lsdException w:name="Light Grid Accent 3" w:uiPriority="62"/>
+    <w:lsdException w:name="Medium Shading 1 Accent 3" w:uiPriority="63"/>
+    <w:lsdException w:name="Medium Shading 2 Accent 3" w:uiPriority="64"/>
+    <w:lsdException w:name="Medium List 1 Accent 3" w:uiPriority="65"/>
+    <w:lsdException w:name="Medium List 2 Accent 3" w:uiPriority="66"/>
+    <w:lsdException w:name="Medium Grid 1 Accent 3" w:uiPriority="67"/>
+    <w:lsdException w:name="Medium Grid 2 Accent 3" w:uiPriority="68"/>
+    <w:lsdException w:name="Medium Grid 3 Accent 3" w:uiPriority="69"/>
+    <w:lsdException w:name="Dark List Accent 3" w:uiPriority="70"/>
+    <w:lsdException w:name="Colorful Shading Accent 3" w:uiPriority="71"/>
+    <w:lsdException w:name="Colorful List Accent 3" w:uiPriority="72"/>
+    <w:lsdException w:name="Colorful Grid Accent 3" w:uiPriority="73"/>
+    <w:lsdException w:name="Light Shading Accent 4" w:uiPriority="60"/>
+    <w:lsdException w:name="Light List Accent 4" w:uiPriority="61"/>
+    <w:lsdException w:name="Light Grid Accent 4" w:uiPriority="62"/>
+    <w:lsdException w:name="Medium Shading 1 Accent 4" w:uiPriority="63"/>
+    <w:lsdException w:name="Medium Shading 2 Accent 4" w:uiPriority="64"/>
+    <w:lsdException w:name="Medium List 1 Accent 4" w:uiPriority="65"/>
+    <w:lsdException w:name="Medium List 2 Accent 4" w:uiPriority="66"/>
+    <w:lsdException w:name="Medium Grid 1 Accent 4" w:uiPriority="67"/>
+    <w:lsdException w:name="Medium Grid 2 Accent 4" w:uiPriority="68"/>
+    <w:lsdException w:name="Medium Grid 3 Accent 4" w:uiPriority="69"/>
+    <w:lsdException w:name="Dark List Accent 4" w:uiPriority="70"/>
+    <w:lsdException w:name="Colorful Shading Accent 4" w:uiPriority="71"/>
+    <w:lsdException w:name="Colorful List Accent 4" w:uiPriority="72"/>
+    <w:lsdException w:name="Colorful Grid Accent 4" w:uiPriority="73"/>
+    <w:lsdException w:name="Light Shading Accent 5" w:uiPriority="60"/>
+    <w:lsdException w:name="Light List Accent 5" w:uiPriority="61"/>
+    <w:lsdException w:name="Light Grid Accent 5" w:uiPriority="62"/>
+    <w:lsdException w:name="Medium Shading 1 Accent 5" w:uiPriority="63"/>
+    <w:lsdException w:name="Medium Shading 2 Accent 5" w:uiPriority="64"/>
+    <w:lsdException w:name="Medium List 1 Accent 5" w:uiPriority="65"/>
+    <w:lsdException w:name="Medium List 2 Accent 5" w:uiPriority="66"/>
+    <w:lsdException w:name="Medium Grid 1 Accent 5" w:uiPriority="67"/>
+    <w:lsdException w:name="Medium Grid 2 Accent 5" w:uiPriority="68"/>
+    <w:lsdException w:name="Medium Grid 3 Accent 5" w:uiPriority="69"/>
+    <w:lsdException w:name="Dark List Accent 5" w:uiPriority="70"/>
+    <w:lsdException w:name="Colorful Shading Accent 5" w:uiPriority="71"/>
+    <w:lsdException w:name="Colorful List Accent 5" w:uiPriority="72"/>
+    <w:lsdException w:name="Colorful Grid Accent 5" w:uiPriority="73"/>
+    <w:lsdException w:name="Light Shading Accent 6" w:uiPriority="60"/>
+    <w:lsdException w:name="Light List Accent 6" w:uiPriority="61"/>
+    <w:lsdException w:name="Light Grid Accent 6" w:uiPriority="62"/>
+    <w:lsdException w:name="Medium Shading 1 Accent 6" w:uiPriority="63"/>
+    <w:lsdException w:name="Medium Shading 2 Accent 6" w:uiPriority="64"/>
+    <w:lsdException w:name="Medium List 1 Accent 6" w:uiPriority="65"/>
+    <w:lsdException w:name="Medium List 2 Accent 6" w:uiPriority="66"/>
+    <w:lsdException w:name="Medium Grid 1 Accent 6" w:uiPriority="67"/>
+    <w:lsdException w:name="Medium Grid 2 Accent 6" w:uiPriority="68"/>
+    <w:lsdException w:name="Medium Grid 3 Accent 6" w:uiPriority="69"/>
+    <w:lsdException w:name="Dark List Accent 6" w:uiPriority="70"/>
+    <w:lsdException w:name="Colorful Shading Accent 6" w:uiPriority="71"/>
+    <w:lsdException w:name="Colorful List Accent 6" w:uiPriority="72"/>
+    <w:lsdException w:name="Colorful Grid Accent 6" w:uiPriority="73"/>
+    <w:lsdException w:name="Subtle Emphasis" w:uiPriority="19" w:qFormat="1"/>
+    <w:lsdException w:name="Intense Emphasis" w:uiPriority="21" w:qFormat="1"/>
+    <w:lsdException w:name="Subtle Reference" w:uiPriority="31" w:qFormat="1"/>
+    <w:lsdException w:name="Intense Reference" w:uiPriority="32" w:qFormat="1"/>
+    <w:lsdException w:name="Book Title" w:uiPriority="33" w:qFormat="1"/>
+    <w:lsdException w:name="Bibliography" w:semiHidden="1" w:uiPriority="37" w:unhideWhenUsed="1"/>
+    <w:lsdException w:name="TOC Heading" w:semiHidden="1" w:uiPriority="39" w:unhideWhenUsed="1" w:qFormat="1"/>
+    <w:lsdException w:name="Plain Table 1" w:uiPriority="41"/>
+    <w:lsdException w:name="Plain Table 2" w:uiPriority="42"/>
+    <w:lsdException w:name="Plain Table 3" w:uiPriority="43"/>
+    <w:lsdException w:name="Plain Table 4" w:uiPriority="44"/>
+    <w:lsdException w:name="Plain Table 5" w:uiPriority="45"/>
+    <w:lsdException w:name="Grid Table Light" w:uiPriority="40"/>
+    <w:lsdException w:name="Grid Table 1 Light" w:uiPriority="46"/>
+    <w:lsdException w:name="Grid Table 2" w:uiPriority="47"/>
+    <w:lsdException w:name="Grid Table 3" w:uiPriority="48"/>
+    <w:lsdException w:name="Grid Table 4" w:uiPriority="49"/>
+    <w:lsdException w:name="Grid Table 5 Dark" w:uiPriority="50"/>
+    <w:lsdException w:name="Grid Table 6 Colorful" w:uiPriority="51"/>
+    <w:lsdException w:name="Grid Table 7 Colorful" w:uiPriority="52"/>
+    <w:lsdException w:name="Grid Table 1 Light Accent 1" w:uiPriority="46"/>
+    <w:lsdException w:name="Grid Table 2 Accent 1" w:uiPriority="47"/>
+    <w:lsdException w:name="Grid Table 3 Accent 1" w:uiPriority="48"/>
+    <w:lsdException w:name="Grid Table 4 Accent 1" w:uiPriority="49"/>
+    <w:lsdException w:name="Grid Table 5 Dark Accent 1" w:uiPriority="50"/>
+    <w:lsdException w:name="Grid Table 6 Colorful Accent 1" w:uiPriority="51"/>
+    <w:lsdException w:name="Grid Table 7 Colorful Accent 1" w:uiPriority="52"/>
+    <w:lsdException w:name="Grid Table 1 Light Accent 2" w:uiPriority="46"/>
+    <w:lsdException w:name="Grid Table 2 Accent 2" w:uiPriority="47"/>
+    <w:lsdException w:name="Grid Table 3 Accent 2" w:uiPriority="48"/>
+    <w:lsdException w:name="Grid Table 4 Accent 2" w:uiPriority="49"/>
+    <w:lsdException w:name="Grid Table 5 Dark Accent 2" w:uiPriority="50"/>
+    <w:lsdException w:name="Grid Table 6 Colorful Accent 2" w:uiPriority="51"/>
+    <w:lsdException w:name="Grid Table 7 Colorful Accent 2" w:uiPriority="52"/>
+    <w:lsdException w:name="Grid Table 1 Light Accent 3" w:uiPriority="46"/>
+    <w:lsdException w:name="Grid Table 2 Accent 3" w:uiPriority="47"/>
+    <w:lsdException w:name="Grid Table 3 Accent 3" w:uiPriority="48"/>
+    <w:lsdException w:name="Grid Table 4 Accent 3" w:uiPriority="49"/>
+    <w:lsdException w:name="Grid Table 5 Dark Accent 3" w:uiPriority="50"/>
+    <w:lsdException w:name="Grid Table 6 Colorful Accent 3" w:uiPriority="51"/>
+    <w:lsdException w:name="Grid Table 7 Colorful Accent 3" w:uiPriority="52"/>
+    <w:lsdException w:name="Grid Table 1 Light Accent 4" w:uiPriority="46"/>
+    <w:lsdException w:name="Grid Table 2 Accent 4" w:uiPriority="47"/>
+    <w:lsdException w:name="Grid Table 3 Accent 4" w:uiPriority="48"/>
+    <w:lsdException w:name="Grid Table 4 Accent 4" w:uiPriority="49"/>
+    <w:lsdException w:name="Grid Table 5 Dark Accent 4" w:uiPriority="50"/>
+    <w:lsdException w:name="Grid Table 6 Colorful Accent 4" w:uiPriority="51"/>
+    <w:lsdException w:name="Grid Table 7 Colorful Accent 4" w:uiPriority="52"/>
+    <w:lsdException w:name="Grid Table 1 Light Accent 5" w:uiPriority="46"/>
+    <w:lsdException w:name="Grid Table 2 Accent 5" w:uiPriority="47"/>
+    <w:lsdException w:name="Grid Table 3 Accent 5" w:uiPriority="48"/>
+    <w:lsdException w:name="Grid Table 4 Accent 5" w:uiPriority="49"/>
+    <w:lsdException w:name="Grid Table 5 Dark Accent 5" w:uiPriority="50"/>
+    <w:lsdException w:name="Grid Table 6 Colorful Accent 5" w:uiPriority="51"/>
+    <w:lsdException w:name="Grid Table 7 Colorful Accent 5" w:uiPriority="52"/>
+    <w:lsdException w:name="Grid Table 1 Light Accent 6" w:uiPriority="46"/>
+    <w:lsdException w:name="Grid Table 2 Accent 6" w:uiPriority="47"/>
+    <w:lsdException w:name="Grid Table 3 Accent 6" w:uiPriority="48"/>
+    <w:lsdException w:name="Grid Table 4 Accent 6" w:uiPriority="49"/>
+    <w:lsdException w:name="Grid Table 5 Dark Accent 6" w:uiPriority="50"/>
+    <w:lsdException w:name="Grid Table 6 Colorful Accent 6" w:uiPriority="51"/>
+    <w:lsdException w:name="Grid Table 7 Colorful Accent 6" w:uiPriority="52"/>
+    <w:lsdException w:name="List Table 1 Light" w:uiPriority="46"/>
+    <w:lsdException w:name="List Table 2" w:uiPriority="47"/>
+    <w:lsdException w:name="List Table 3" w:uiPriority="48"/>
+    <w:lsdException w:name="List Table 4" w:uiPriority="49"/>
+    <w:lsdException w:name="List Table 5 Dark" w:uiPriority="50"/>
+    <w:lsdException w:name="List Table 6 Colorful" w:uiPriority="51"/>
+    <w:lsdException w:name="List Table 7 Colorful" w:uiPriority="52"/>
+    <w:lsdException w:name="List Table 1 Light Accent 1" w:uiPriority="46"/>
+    <w:lsdException w:name="List Table 2 Accent 1" w:uiPriority="47"/>
+    <w:lsdException w:name="List Table 3 Accent 1" w:uiPriority="48"/>
+    <w:lsdException w:name="List Table 4 Accent 1" w:uiPriority="49"/>
+    <w:lsdException w:name="List Table 5 Dark Accent 1" w:uiPriority="50"/>
+    <w:lsdException w:name="List Table 6 Colorful Accent 1" w:uiPriority="51"/>
+    <w:lsdException w:name="List Table 7 Colorful Accent 1" w:uiPriority="52"/>
+    <w:lsdException w:name="List Table 1 Light Accent 2" w:uiPriority="46"/>
+    <w:lsdException w:name="List Table 2 Accent 2" w:uiPriority="47"/>
+    <w:lsdException w:name="List Table 3 Accent 2" w:uiPriority="48"/>
+    <w:lsdException w:name="List Table 4 Accent 2" w:uiPriority="49"/>
+    <w:lsdException w:name="List Table 5 Dark Accent 2" w:uiPriority="50"/>
+    <w:lsdException w:name="List Table 6 Colorful Accent 2" w:uiPriority="51"/>
+    <w:lsdException w:name="List Table 7 Colorful Accent 2" w:uiPriority="52"/>
+    <w:lsdException w:name="List Table 1 Light Accent 3" w:uiPriority="46"/>
+    <w:lsdException w:name="List Table 2 Accent 3" w:uiPriority="47"/>
+    <w:lsdException w:name="List Table 3 Accent 3" w:uiPriority="48"/>
+    <w:lsdException w:name="List Table 4 Accent 3" w:uiPriority="49"/>
+    <w:lsdException w:name="List Table 5 Dark Accent 3" w:uiPriority="50"/>
+    <w:lsdException w:name="List Table 6 Colorful Accent 3" w:uiPriority="51"/>
+    <w:lsdException w:name="List Table 7 Colorful Accent 3" w:uiPriority="52"/>
+    <w:lsdException w:name="List Table 1 Light Accent 4" w:uiPriority="46"/>
+    <w:lsdException w:name="List Table 2 Accent 4" w:uiPriority="47"/>
+    <w:lsdException w:name="List Table 3 Accent 4" w:uiPriority="48"/>
+    <w:lsdException w:name="List Table 4 Accent 4" w:uiPriority="49"/>
+    <w:lsdException w:name="List Table 5 Dark Accent 4" w:uiPriority="50"/>
+    <w:lsdException w:name="List Table 6 Colorful Accent 4" w:uiPriority="51"/>
+    <w:lsdException w:name="List Table 7 Colorful Accent 4" w:uiPriority="52"/>
+    <w:lsdException w:name="List Table 1 Light Accent 5" w:uiPriority="46"/>
+    <w:lsdException w:name="List Table 2 Accent 5" w:uiPriority="47"/>
+    <w:lsdException w:name="List Table 3 Accent 5" w:uiPriority="48"/>
+    <w:lsdException w:name="List Table 4 Accent 5" w:uiPriority="49"/>
+    <w:lsdException w:name="List Table 5 Dark Accent 5" w:uiPriority="50"/>
+    <w:lsdException w:name="List Table 6 Colorful Accent 5" w:uiPriority="51"/>
+    <w:lsdException w:name="List Table 7 Colorful Accent 5" w:uiPriority="52"/>
+    <w:lsdException w:name="List Table 1 Light Accent 6" w:uiPriority="46"/>
+    <w:lsdException w:name="List Table 2 Accent 6" w:uiPriority="47"/>
+    <w:lsdException w:name="List Table 3 Accent 6" w:uiPriority="48"/>
+    <w:lsdException w:name="List Table 4 Accent 6" w:uiPriority="49"/>
+    <w:lsdException w:name="List Table 5 Dark Accent 6" w:uiPriority="50"/>
+    <w:lsdException w:name="List Table 6 Colorful Accent 6" w:uiPriority="51"/>
+    <w:lsdException w:name="List Table 7 Colorful Accent 6" w:uiPriority="52"/>
   </w:latentStyles>
   <w:style w:type="paragraph" w:default="1" w:styleId="Normal">
     <w:name w:val="Normal"/>
@@ -21767,7 +21985,6 @@
     <w:tblPr>
       <w:tblStyleRowBandSize w:val="1"/>
       <w:tblStyleColBandSize w:val="1"/>
-      <w:tblInd w:w="0" w:type="dxa"/>
       <w:tblBorders>
         <w:top w:val="single" w:sz="8" w:space="0" w:color="A19574" w:themeColor="accent5"/>
         <w:left w:val="single" w:sz="8" w:space="0" w:color="A19574" w:themeColor="accent5"/>
@@ -21776,12 +21993,6 @@
         <w:insideH w:val="single" w:sz="8" w:space="0" w:color="A19574" w:themeColor="accent5"/>
         <w:insideV w:val="single" w:sz="8" w:space="0" w:color="A19574" w:themeColor="accent5"/>
       </w:tblBorders>
-      <w:tblCellMar>
-        <w:top w:w="0" w:type="dxa"/>
-        <w:left w:w="108" w:type="dxa"/>
-        <w:bottom w:w="0" w:type="dxa"/>
-        <w:right w:w="108" w:type="dxa"/>
-      </w:tblCellMar>
     </w:tblPr>
     <w:tblStylePr w:type="firstRow">
       <w:pPr>
@@ -21900,7 +22111,6 @@
     <w:tblPr>
       <w:tblStyleRowBandSize w:val="1"/>
       <w:tblStyleColBandSize w:val="1"/>
-      <w:tblInd w:w="0" w:type="dxa"/>
       <w:tblBorders>
         <w:top w:val="single" w:sz="4" w:space="0" w:color="C6BFAB" w:themeColor="accent5" w:themeTint="99"/>
         <w:left w:val="single" w:sz="4" w:space="0" w:color="C6BFAB" w:themeColor="accent5" w:themeTint="99"/>
@@ -21909,12 +22119,6 @@
         <w:insideH w:val="single" w:sz="4" w:space="0" w:color="C6BFAB" w:themeColor="accent5" w:themeTint="99"/>
         <w:insideV w:val="single" w:sz="4" w:space="0" w:color="C6BFAB" w:themeColor="accent5" w:themeTint="99"/>
       </w:tblBorders>
-      <w:tblCellMar>
-        <w:top w:w="0" w:type="dxa"/>
-        <w:left w:w="108" w:type="dxa"/>
-        <w:bottom w:w="0" w:type="dxa"/>
-        <w:right w:w="108" w:type="dxa"/>
-      </w:tblCellMar>
     </w:tblPr>
     <w:tblStylePr w:type="firstRow">
       <w:rPr>
@@ -21976,13 +22180,6 @@
     <w:tblPr>
       <w:tblStyleRowBandSize w:val="1"/>
       <w:tblStyleColBandSize w:val="1"/>
-      <w:tblInd w:w="0" w:type="dxa"/>
-      <w:tblCellMar>
-        <w:top w:w="0" w:type="dxa"/>
-        <w:left w:w="108" w:type="dxa"/>
-        <w:bottom w:w="0" w:type="dxa"/>
-        <w:right w:w="108" w:type="dxa"/>
-      </w:tblCellMar>
     </w:tblPr>
     <w:tblStylePr w:type="firstRow">
       <w:rPr>
@@ -22048,7 +22245,6 @@
       <w:lang w:val="es-ES"/>
     </w:rPr>
     <w:tblPr>
-      <w:tblInd w:w="0" w:type="dxa"/>
       <w:tblBorders>
         <w:top w:val="single" w:sz="4" w:space="0" w:color="auto"/>
         <w:left w:val="single" w:sz="4" w:space="0" w:color="auto"/>
@@ -22057,1353 +22253,6 @@
         <w:insideH w:val="single" w:sz="4" w:space="0" w:color="auto"/>
         <w:insideV w:val="single" w:sz="4" w:space="0" w:color="auto"/>
       </w:tblBorders>
-      <w:tblCellMar>
-        <w:top w:w="0" w:type="dxa"/>
-        <w:left w:w="108" w:type="dxa"/>
-        <w:bottom w:w="0" w:type="dxa"/>
-        <w:right w:w="108" w:type="dxa"/>
-      </w:tblCellMar>
-    </w:tblPr>
-  </w:style>
-  <w:style w:type="character" w:styleId="FollowedHyperlink">
-    <w:name w:val="FollowedHyperlink"/>
-    <w:basedOn w:val="DefaultParagraphFont"/>
-    <w:uiPriority w:val="99"/>
-    <w:semiHidden/>
-    <w:unhideWhenUsed/>
-    <w:rsid w:val="005E321D"/>
-    <w:rPr>
-      <w:color w:val="FFC42F" w:themeColor="followedHyperlink"/>
-      <w:u w:val="single"/>
-    </w:rPr>
-  </w:style>
-</w:styles>
-</file>
-
-<file path=word/stylesWithEffects.xml><?xml version="1.0" encoding="utf-8"?>
-<w:styles xmlns:wpc="http://schemas.microsoft.com/office/word/2010/wordprocessingCanvas" xmlns:mc="http://schemas.openxmlformats.org/markup-compatibility/2006" xmlns:o="urn:schemas-microsoft-com:office:office" xmlns:r="http://schemas.openxmlformats.org/officeDocument/2006/relationships" xmlns:m="http://schemas.openxmlformats.org/officeDocument/2006/math" xmlns:v="urn:schemas-microsoft-com:vml" xmlns:wp14="http://schemas.microsoft.com/office/word/2010/wordprocessingDrawing" xmlns:wp="http://schemas.openxmlformats.org/drawingml/2006/wordprocessingDrawing" xmlns:w10="urn:schemas-microsoft-com:office:word" xmlns:w="http://schemas.openxmlformats.org/wordprocessingml/2006/main" xmlns:w14="http://schemas.microsoft.com/office/word/2010/wordml" xmlns:wpg="http://schemas.microsoft.com/office/word/2010/wordprocessingGroup" xmlns:wpi="http://schemas.microsoft.com/office/word/2010/wordprocessingInk" xmlns:wne="http://schemas.microsoft.com/office/word/2006/wordml" xmlns:wps="http://schemas.microsoft.com/office/word/2010/wordprocessingShape" mc:Ignorable="w14 wp14">
-  <w:docDefaults>
-    <w:rPrDefault>
-      <w:rPr>
-        <w:rFonts w:asciiTheme="minorHAnsi" w:eastAsiaTheme="minorHAnsi" w:hAnsiTheme="minorHAnsi" w:cstheme="minorBidi"/>
-        <w:sz w:val="22"/>
-        <w:szCs w:val="22"/>
-        <w:lang w:val="hr-HR" w:eastAsia="en-US" w:bidi="ar-SA"/>
-      </w:rPr>
-    </w:rPrDefault>
-    <w:pPrDefault>
-      <w:pPr>
-        <w:spacing w:after="200" w:line="276" w:lineRule="auto"/>
-      </w:pPr>
-    </w:pPrDefault>
-  </w:docDefaults>
-  <w:latentStyles w:defLockedState="0" w:defUIPriority="99" w:defSemiHidden="1" w:defUnhideWhenUsed="1" w:defQFormat="0" w:count="267">
-    <w:lsdException w:name="Normal" w:semiHidden="0" w:uiPriority="0" w:unhideWhenUsed="0" w:qFormat="1"/>
-    <w:lsdException w:name="heading 1" w:semiHidden="0" w:uiPriority="9" w:unhideWhenUsed="0" w:qFormat="1"/>
-    <w:lsdException w:name="heading 2" w:uiPriority="9" w:qFormat="1"/>
-    <w:lsdException w:name="heading 3" w:uiPriority="9" w:qFormat="1"/>
-    <w:lsdException w:name="heading 4" w:uiPriority="9" w:qFormat="1"/>
-    <w:lsdException w:name="heading 5" w:uiPriority="9" w:qFormat="1"/>
-    <w:lsdException w:name="heading 6" w:uiPriority="9" w:qFormat="1"/>
-    <w:lsdException w:name="heading 7" w:uiPriority="9" w:qFormat="1"/>
-    <w:lsdException w:name="heading 8" w:uiPriority="9" w:qFormat="1"/>
-    <w:lsdException w:name="heading 9" w:uiPriority="9" w:qFormat="1"/>
-    <w:lsdException w:name="toc 1" w:uiPriority="39"/>
-    <w:lsdException w:name="toc 2" w:uiPriority="39"/>
-    <w:lsdException w:name="toc 3" w:uiPriority="39"/>
-    <w:lsdException w:name="toc 4" w:uiPriority="39"/>
-    <w:lsdException w:name="toc 5" w:uiPriority="39"/>
-    <w:lsdException w:name="toc 6" w:uiPriority="39"/>
-    <w:lsdException w:name="toc 7" w:uiPriority="39"/>
-    <w:lsdException w:name="toc 8" w:uiPriority="39"/>
-    <w:lsdException w:name="toc 9" w:uiPriority="39"/>
-    <w:lsdException w:name="caption" w:uiPriority="35" w:qFormat="1"/>
-    <w:lsdException w:name="Title" w:semiHidden="0" w:uiPriority="10" w:unhideWhenUsed="0" w:qFormat="1"/>
-    <w:lsdException w:name="Default Paragraph Font" w:uiPriority="1"/>
-    <w:lsdException w:name="Subtitle" w:semiHidden="0" w:uiPriority="11" w:unhideWhenUsed="0" w:qFormat="1"/>
-    <w:lsdException w:name="Strong" w:semiHidden="0" w:uiPriority="22" w:unhideWhenUsed="0" w:qFormat="1"/>
-    <w:lsdException w:name="Emphasis" w:semiHidden="0" w:uiPriority="20" w:unhideWhenUsed="0" w:qFormat="1"/>
-    <w:lsdException w:name="Plain Text" w:uiPriority="0"/>
-    <w:lsdException w:name="Table Grid" w:semiHidden="0" w:uiPriority="59" w:unhideWhenUsed="0"/>
-    <w:lsdException w:name="Placeholder Text" w:unhideWhenUsed="0"/>
-    <w:lsdException w:name="No Spacing" w:semiHidden="0" w:uiPriority="1" w:unhideWhenUsed="0" w:qFormat="1"/>
-    <w:lsdException w:name="Light Shading" w:semiHidden="0" w:uiPriority="60" w:unhideWhenUsed="0"/>
-    <w:lsdException w:name="Light List" w:semiHidden="0" w:uiPriority="61" w:unhideWhenUsed="0"/>
-    <w:lsdException w:name="Light Grid" w:semiHidden="0" w:uiPriority="62" w:unhideWhenUsed="0"/>
-    <w:lsdException w:name="Medium Shading 1" w:semiHidden="0" w:uiPriority="63" w:unhideWhenUsed="0"/>
-    <w:lsdException w:name="Medium Shading 2" w:semiHidden="0" w:uiPriority="64" w:unhideWhenUsed="0"/>
-    <w:lsdException w:name="Medium List 1" w:semiHidden="0" w:uiPriority="65" w:unhideWhenUsed="0"/>
-    <w:lsdException w:name="Medium List 2" w:semiHidden="0" w:uiPriority="66" w:unhideWhenUsed="0"/>
-    <w:lsdException w:name="Medium Grid 1" w:semiHidden="0" w:uiPriority="67" w:unhideWhenUsed="0"/>
-    <w:lsdException w:name="Medium Grid 2" w:semiHidden="0" w:uiPriority="68" w:unhideWhenUsed="0"/>
-    <w:lsdException w:name="Medium Grid 3" w:semiHidden="0" w:uiPriority="69" w:unhideWhenUsed="0"/>
-    <w:lsdException w:name="Dark List" w:semiHidden="0" w:uiPriority="70" w:unhideWhenUsed="0"/>
-    <w:lsdException w:name="Colorful Shading" w:semiHidden="0" w:uiPriority="71" w:unhideWhenUsed="0"/>
-    <w:lsdException w:name="Colorful List" w:semiHidden="0" w:uiPriority="72" w:unhideWhenUsed="0"/>
-    <w:lsdException w:name="Colorful Grid" w:semiHidden="0" w:uiPriority="73" w:unhideWhenUsed="0"/>
-    <w:lsdException w:name="Light Shading Accent 1" w:semiHidden="0" w:uiPriority="60" w:unhideWhenUsed="0"/>
-    <w:lsdException w:name="Light List Accent 1" w:semiHidden="0" w:uiPriority="61" w:unhideWhenUsed="0"/>
-    <w:lsdException w:name="Light Grid Accent 1" w:semiHidden="0" w:uiPriority="62" w:unhideWhenUsed="0"/>
-    <w:lsdException w:name="Medium Shading 1 Accent 1" w:semiHidden="0" w:uiPriority="63" w:unhideWhenUsed="0"/>
-    <w:lsdException w:name="Medium Shading 2 Accent 1" w:semiHidden="0" w:uiPriority="64" w:unhideWhenUsed="0"/>
-    <w:lsdException w:name="Medium List 1 Accent 1" w:semiHidden="0" w:uiPriority="65" w:unhideWhenUsed="0"/>
-    <w:lsdException w:name="Revision" w:unhideWhenUsed="0"/>
-    <w:lsdException w:name="List Paragraph" w:semiHidden="0" w:uiPriority="34" w:unhideWhenUsed="0" w:qFormat="1"/>
-    <w:lsdException w:name="Quote" w:semiHidden="0" w:uiPriority="29" w:unhideWhenUsed="0" w:qFormat="1"/>
-    <w:lsdException w:name="Intense Quote" w:semiHidden="0" w:uiPriority="30" w:unhideWhenUsed="0" w:qFormat="1"/>
-    <w:lsdException w:name="Medium List 2 Accent 1" w:semiHidden="0" w:uiPriority="66" w:unhideWhenUsed="0"/>
-    <w:lsdException w:name="Medium Grid 1 Accent 1" w:semiHidden="0" w:uiPriority="67" w:unhideWhenUsed="0"/>
-    <w:lsdException w:name="Medium Grid 2 Accent 1" w:semiHidden="0" w:uiPriority="68" w:unhideWhenUsed="0"/>
-    <w:lsdException w:name="Medium Grid 3 Accent 1" w:semiHidden="0" w:uiPriority="69" w:unhideWhenUsed="0"/>
-    <w:lsdException w:name="Dark List Accent 1" w:semiHidden="0" w:uiPriority="70" w:unhideWhenUsed="0"/>
-    <w:lsdException w:name="Colorful Shading Accent 1" w:semiHidden="0" w:uiPriority="71" w:unhideWhenUsed="0"/>
-    <w:lsdException w:name="Colorful List Accent 1" w:semiHidden="0" w:uiPriority="72" w:unhideWhenUsed="0"/>
-    <w:lsdException w:name="Colorful Grid Accent 1" w:semiHidden="0" w:uiPriority="73" w:unhideWhenUsed="0"/>
-    <w:lsdException w:name="Light Shading Accent 2" w:semiHidden="0" w:uiPriority="60" w:unhideWhenUsed="0"/>
-    <w:lsdException w:name="Light List Accent 2" w:semiHidden="0" w:uiPriority="61" w:unhideWhenUsed="0"/>
-    <w:lsdException w:name="Light Grid Accent 2" w:semiHidden="0" w:uiPriority="62" w:unhideWhenUsed="0"/>
-    <w:lsdException w:name="Medium Shading 1 Accent 2" w:semiHidden="0" w:uiPriority="63" w:unhideWhenUsed="0"/>
-    <w:lsdException w:name="Medium Shading 2 Accent 2" w:semiHidden="0" w:uiPriority="64" w:unhideWhenUsed="0"/>
-    <w:lsdException w:name="Medium List 1 Accent 2" w:semiHidden="0" w:uiPriority="65" w:unhideWhenUsed="0"/>
-    <w:lsdException w:name="Medium List 2 Accent 2" w:semiHidden="0" w:uiPriority="66" w:unhideWhenUsed="0"/>
-    <w:lsdException w:name="Medium Grid 1 Accent 2" w:semiHidden="0" w:uiPriority="67" w:unhideWhenUsed="0"/>
-    <w:lsdException w:name="Medium Grid 2 Accent 2" w:semiHidden="0" w:uiPriority="68" w:unhideWhenUsed="0"/>
-    <w:lsdException w:name="Medium Grid 3 Accent 2" w:semiHidden="0" w:uiPriority="69" w:unhideWhenUsed="0"/>
-    <w:lsdException w:name="Dark List Accent 2" w:semiHidden="0" w:uiPriority="70" w:unhideWhenUsed="0"/>
-    <w:lsdException w:name="Colorful Shading Accent 2" w:semiHidden="0" w:uiPriority="71" w:unhideWhenUsed="0"/>
-    <w:lsdException w:name="Colorful List Accent 2" w:semiHidden="0" w:uiPriority="72" w:unhideWhenUsed="0"/>
-    <w:lsdException w:name="Colorful Grid Accent 2" w:semiHidden="0" w:uiPriority="73" w:unhideWhenUsed="0"/>
-    <w:lsdException w:name="Light Shading Accent 3" w:semiHidden="0" w:uiPriority="60" w:unhideWhenUsed="0"/>
-    <w:lsdException w:name="Light List Accent 3" w:semiHidden="0" w:uiPriority="61" w:unhideWhenUsed="0"/>
-    <w:lsdException w:name="Light Grid Accent 3" w:semiHidden="0" w:uiPriority="62" w:unhideWhenUsed="0"/>
-    <w:lsdException w:name="Medium Shading 1 Accent 3" w:semiHidden="0" w:uiPriority="63" w:unhideWhenUsed="0"/>
-    <w:lsdException w:name="Medium Shading 2 Accent 3" w:semiHidden="0" w:uiPriority="64" w:unhideWhenUsed="0"/>
-    <w:lsdException w:name="Medium List 1 Accent 3" w:semiHidden="0" w:uiPriority="65" w:unhideWhenUsed="0"/>
-    <w:lsdException w:name="Medium List 2 Accent 3" w:semiHidden="0" w:uiPriority="66" w:unhideWhenUsed="0"/>
-    <w:lsdException w:name="Medium Grid 1 Accent 3" w:semiHidden="0" w:uiPriority="67" w:unhideWhenUsed="0"/>
-    <w:lsdException w:name="Medium Grid 2 Accent 3" w:semiHidden="0" w:uiPriority="68" w:unhideWhenUsed="0"/>
-    <w:lsdException w:name="Medium Grid 3 Accent 3" w:semiHidden="0" w:uiPriority="69" w:unhideWhenUsed="0"/>
-    <w:lsdException w:name="Dark List Accent 3" w:semiHidden="0" w:uiPriority="70" w:unhideWhenUsed="0"/>
-    <w:lsdException w:name="Colorful Shading Accent 3" w:semiHidden="0" w:uiPriority="71" w:unhideWhenUsed="0"/>
-    <w:lsdException w:name="Colorful List Accent 3" w:semiHidden="0" w:uiPriority="72" w:unhideWhenUsed="0"/>
-    <w:lsdException w:name="Colorful Grid Accent 3" w:semiHidden="0" w:uiPriority="73" w:unhideWhenUsed="0"/>
-    <w:lsdException w:name="Light Shading Accent 4" w:semiHidden="0" w:uiPriority="60" w:unhideWhenUsed="0"/>
-    <w:lsdException w:name="Light List Accent 4" w:semiHidden="0" w:uiPriority="61" w:unhideWhenUsed="0"/>
-    <w:lsdException w:name="Light Grid Accent 4" w:semiHidden="0" w:uiPriority="62" w:unhideWhenUsed="0"/>
-    <w:lsdException w:name="Medium Shading 1 Accent 4" w:semiHidden="0" w:uiPriority="63" w:unhideWhenUsed="0"/>
-    <w:lsdException w:name="Medium Shading 2 Accent 4" w:semiHidden="0" w:uiPriority="64" w:unhideWhenUsed="0"/>
-    <w:lsdException w:name="Medium List 1 Accent 4" w:semiHidden="0" w:uiPriority="65" w:unhideWhenUsed="0"/>
-    <w:lsdException w:name="Medium List 2 Accent 4" w:semiHidden="0" w:uiPriority="66" w:unhideWhenUsed="0"/>
-    <w:lsdException w:name="Medium Grid 1 Accent 4" w:semiHidden="0" w:uiPriority="67" w:unhideWhenUsed="0"/>
-    <w:lsdException w:name="Medium Grid 2 Accent 4" w:semiHidden="0" w:uiPriority="68" w:unhideWhenUsed="0"/>
-    <w:lsdException w:name="Medium Grid 3 Accent 4" w:semiHidden="0" w:uiPriority="69" w:unhideWhenUsed="0"/>
-    <w:lsdException w:name="Dark List Accent 4" w:semiHidden="0" w:uiPriority="70" w:unhideWhenUsed="0"/>
-    <w:lsdException w:name="Colorful Shading Accent 4" w:semiHidden="0" w:uiPriority="71" w:unhideWhenUsed="0"/>
-    <w:lsdException w:name="Colorful List Accent 4" w:semiHidden="0" w:uiPriority="72" w:unhideWhenUsed="0"/>
-    <w:lsdException w:name="Colorful Grid Accent 4" w:semiHidden="0" w:uiPriority="73" w:unhideWhenUsed="0"/>
-    <w:lsdException w:name="Light Shading Accent 5" w:semiHidden="0" w:uiPriority="60" w:unhideWhenUsed="0"/>
-    <w:lsdException w:name="Light List Accent 5" w:semiHidden="0" w:uiPriority="61" w:unhideWhenUsed="0"/>
-    <w:lsdException w:name="Light Grid Accent 5" w:semiHidden="0" w:uiPriority="62" w:unhideWhenUsed="0"/>
-    <w:lsdException w:name="Medium Shading 1 Accent 5" w:semiHidden="0" w:uiPriority="63" w:unhideWhenUsed="0"/>
-    <w:lsdException w:name="Medium Shading 2 Accent 5" w:semiHidden="0" w:uiPriority="64" w:unhideWhenUsed="0"/>
-    <w:lsdException w:name="Medium List 1 Accent 5" w:semiHidden="0" w:uiPriority="65" w:unhideWhenUsed="0"/>
-    <w:lsdException w:name="Medium List 2 Accent 5" w:semiHidden="0" w:uiPriority="66" w:unhideWhenUsed="0"/>
-    <w:lsdException w:name="Medium Grid 1 Accent 5" w:semiHidden="0" w:uiPriority="67" w:unhideWhenUsed="0"/>
-    <w:lsdException w:name="Medium Grid 2 Accent 5" w:semiHidden="0" w:uiPriority="68" w:unhideWhenUsed="0"/>
-    <w:lsdException w:name="Medium Grid 3 Accent 5" w:semiHidden="0" w:uiPriority="69" w:unhideWhenUsed="0"/>
-    <w:lsdException w:name="Dark List Accent 5" w:semiHidden="0" w:uiPriority="70" w:unhideWhenUsed="0"/>
-    <w:lsdException w:name="Colorful Shading Accent 5" w:semiHidden="0" w:uiPriority="71" w:unhideWhenUsed="0"/>
-    <w:lsdException w:name="Colorful List Accent 5" w:semiHidden="0" w:uiPriority="72" w:unhideWhenUsed="0"/>
-    <w:lsdException w:name="Colorful Grid Accent 5" w:semiHidden="0" w:uiPriority="73" w:unhideWhenUsed="0"/>
-    <w:lsdException w:name="Light Shading Accent 6" w:semiHidden="0" w:uiPriority="60" w:unhideWhenUsed="0"/>
-    <w:lsdException w:name="Light List Accent 6" w:semiHidden="0" w:uiPriority="61" w:unhideWhenUsed="0"/>
-    <w:lsdException w:name="Light Grid Accent 6" w:semiHidden="0" w:uiPriority="62" w:unhideWhenUsed="0"/>
-    <w:lsdException w:name="Medium Shading 1 Accent 6" w:semiHidden="0" w:uiPriority="63" w:unhideWhenUsed="0"/>
-    <w:lsdException w:name="Medium Shading 2 Accent 6" w:semiHidden="0" w:uiPriority="64" w:unhideWhenUsed="0"/>
-    <w:lsdException w:name="Medium List 1 Accent 6" w:semiHidden="0" w:uiPriority="65" w:unhideWhenUsed="0"/>
-    <w:lsdException w:name="Medium List 2 Accent 6" w:semiHidden="0" w:uiPriority="66" w:unhideWhenUsed="0"/>
-    <w:lsdException w:name="Medium Grid 1 Accent 6" w:semiHidden="0" w:uiPriority="67" w:unhideWhenUsed="0"/>
-    <w:lsdException w:name="Medium Grid 2 Accent 6" w:semiHidden="0" w:uiPriority="68" w:unhideWhenUsed="0"/>
-    <w:lsdException w:name="Medium Grid 3 Accent 6" w:semiHidden="0" w:uiPriority="69" w:unhideWhenUsed="0"/>
-    <w:lsdException w:name="Dark List Accent 6" w:semiHidden="0" w:uiPriority="70" w:unhideWhenUsed="0"/>
-    <w:lsdException w:name="Colorful Shading Accent 6" w:semiHidden="0" w:uiPriority="71" w:unhideWhenUsed="0"/>
-    <w:lsdException w:name="Colorful List Accent 6" w:semiHidden="0" w:uiPriority="72" w:unhideWhenUsed="0"/>
-    <w:lsdException w:name="Colorful Grid Accent 6" w:semiHidden="0" w:uiPriority="73" w:unhideWhenUsed="0"/>
-    <w:lsdException w:name="Subtle Emphasis" w:semiHidden="0" w:uiPriority="19" w:unhideWhenUsed="0" w:qFormat="1"/>
-    <w:lsdException w:name="Intense Emphasis" w:semiHidden="0" w:uiPriority="21" w:unhideWhenUsed="0" w:qFormat="1"/>
-    <w:lsdException w:name="Subtle Reference" w:semiHidden="0" w:uiPriority="31" w:unhideWhenUsed="0" w:qFormat="1"/>
-    <w:lsdException w:name="Intense Reference" w:semiHidden="0" w:uiPriority="32" w:unhideWhenUsed="0" w:qFormat="1"/>
-    <w:lsdException w:name="Book Title" w:semiHidden="0" w:uiPriority="33" w:unhideWhenUsed="0" w:qFormat="1"/>
-    <w:lsdException w:name="Bibliography" w:uiPriority="37"/>
-    <w:lsdException w:name="TOC Heading" w:uiPriority="39" w:qFormat="1"/>
-  </w:latentStyles>
-  <w:style w:type="paragraph" w:default="1" w:styleId="Normal">
-    <w:name w:val="Normal"/>
-    <w:qFormat/>
-    <w:rsid w:val="00DA14AB"/>
-    <w:pPr>
-      <w:spacing w:after="0" w:line="240" w:lineRule="auto"/>
-    </w:pPr>
-    <w:rPr>
-      <w:rFonts w:ascii="Times New Roman" w:eastAsia="Times New Roman" w:hAnsi="Times New Roman" w:cs="Times New Roman"/>
-      <w:sz w:val="24"/>
-      <w:szCs w:val="24"/>
-      <w:lang w:eastAsia="hr-HR"/>
-    </w:rPr>
-  </w:style>
-  <w:style w:type="paragraph" w:styleId="Heading1">
-    <w:name w:val="heading 1"/>
-    <w:basedOn w:val="Normal"/>
-    <w:next w:val="Normal"/>
-    <w:link w:val="Heading1Char"/>
-    <w:uiPriority w:val="9"/>
-    <w:qFormat/>
-    <w:rsid w:val="00EA7310"/>
-    <w:pPr>
-      <w:keepNext/>
-      <w:keepLines/>
-      <w:spacing w:before="480"/>
-      <w:outlineLvl w:val="0"/>
-    </w:pPr>
-    <w:rPr>
-      <w:rFonts w:asciiTheme="majorHAnsi" w:eastAsiaTheme="majorEastAsia" w:hAnsiTheme="majorHAnsi" w:cstheme="majorBidi"/>
-      <w:b/>
-      <w:bCs/>
-      <w:color w:val="C77C0E" w:themeColor="accent1" w:themeShade="BF"/>
-      <w:sz w:val="28"/>
-      <w:szCs w:val="28"/>
-    </w:rPr>
-  </w:style>
-  <w:style w:type="paragraph" w:styleId="Heading2">
-    <w:name w:val="heading 2"/>
-    <w:basedOn w:val="Normal"/>
-    <w:next w:val="Normal"/>
-    <w:link w:val="Heading2Char"/>
-    <w:uiPriority w:val="9"/>
-    <w:semiHidden/>
-    <w:unhideWhenUsed/>
-    <w:qFormat/>
-    <w:rsid w:val="00EA7310"/>
-    <w:pPr>
-      <w:keepNext/>
-      <w:keepLines/>
-      <w:spacing w:before="200"/>
-      <w:outlineLvl w:val="1"/>
-    </w:pPr>
-    <w:rPr>
-      <w:rFonts w:asciiTheme="majorHAnsi" w:eastAsiaTheme="majorEastAsia" w:hAnsiTheme="majorHAnsi" w:cstheme="majorBidi"/>
-      <w:b/>
-      <w:bCs/>
-      <w:color w:val="F0A22E" w:themeColor="accent1"/>
-      <w:sz w:val="26"/>
-      <w:szCs w:val="26"/>
-    </w:rPr>
-  </w:style>
-  <w:style w:type="paragraph" w:styleId="Heading3">
-    <w:name w:val="heading 3"/>
-    <w:basedOn w:val="Normal"/>
-    <w:next w:val="Normal"/>
-    <w:link w:val="Heading3Char"/>
-    <w:uiPriority w:val="9"/>
-    <w:semiHidden/>
-    <w:unhideWhenUsed/>
-    <w:qFormat/>
-    <w:rsid w:val="00EA7310"/>
-    <w:pPr>
-      <w:keepNext/>
-      <w:keepLines/>
-      <w:spacing w:before="200"/>
-      <w:outlineLvl w:val="2"/>
-    </w:pPr>
-    <w:rPr>
-      <w:rFonts w:asciiTheme="majorHAnsi" w:eastAsiaTheme="majorEastAsia" w:hAnsiTheme="majorHAnsi" w:cstheme="majorBidi"/>
-      <w:b/>
-      <w:bCs/>
-      <w:color w:val="F0A22E" w:themeColor="accent1"/>
-    </w:rPr>
-  </w:style>
-  <w:style w:type="character" w:default="1" w:styleId="DefaultParagraphFont">
-    <w:name w:val="Default Paragraph Font"/>
-    <w:uiPriority w:val="1"/>
-    <w:semiHidden/>
-    <w:unhideWhenUsed/>
-  </w:style>
-  <w:style w:type="table" w:default="1" w:styleId="TableNormal">
-    <w:name w:val="Normal Table"/>
-    <w:uiPriority w:val="99"/>
-    <w:semiHidden/>
-    <w:unhideWhenUsed/>
-    <w:tblPr>
-      <w:tblInd w:w="0" w:type="dxa"/>
-      <w:tblCellMar>
-        <w:top w:w="0" w:type="dxa"/>
-        <w:left w:w="108" w:type="dxa"/>
-        <w:bottom w:w="0" w:type="dxa"/>
-        <w:right w:w="108" w:type="dxa"/>
-      </w:tblCellMar>
-    </w:tblPr>
-  </w:style>
-  <w:style w:type="numbering" w:default="1" w:styleId="NoList">
-    <w:name w:val="No List"/>
-    <w:uiPriority w:val="99"/>
-    <w:semiHidden/>
-    <w:unhideWhenUsed/>
-  </w:style>
-  <w:style w:type="paragraph" w:customStyle="1" w:styleId="Nazivinstitucije">
-    <w:name w:val="Naziv institucije"/>
-    <w:basedOn w:val="Normal"/>
-    <w:link w:val="NazivinstitucijeChar"/>
-    <w:rsid w:val="00365B40"/>
-    <w:pPr>
-      <w:jc w:val="center"/>
-    </w:pPr>
-    <w:rPr>
-      <w:b/>
-      <w:bCs/>
-    </w:rPr>
-  </w:style>
-  <w:style w:type="paragraph" w:customStyle="1" w:styleId="Imeiprezimekandidata">
-    <w:name w:val="Ime i prezime kandidata"/>
-    <w:basedOn w:val="Normal"/>
-    <w:rsid w:val="00365B40"/>
-    <w:pPr>
-      <w:spacing w:before="120" w:line="360" w:lineRule="auto"/>
-      <w:jc w:val="both"/>
-    </w:pPr>
-    <w:rPr>
-      <w:b/>
-      <w:sz w:val="28"/>
-    </w:rPr>
-  </w:style>
-  <w:style w:type="paragraph" w:customStyle="1" w:styleId="Naslovzavrnograda">
-    <w:name w:val="Naslov završnog rada"/>
-    <w:basedOn w:val="Normal"/>
-    <w:rsid w:val="00365B40"/>
-    <w:pPr>
-      <w:jc w:val="center"/>
-    </w:pPr>
-    <w:rPr>
-      <w:rFonts w:ascii="Arial" w:hAnsi="Arial"/>
-      <w:b/>
-      <w:sz w:val="36"/>
-    </w:rPr>
-  </w:style>
-  <w:style w:type="paragraph" w:customStyle="1" w:styleId="ZAVRNIRAD">
-    <w:name w:val="&quot;ZAVRŠNI RAD&quot;"/>
-    <w:basedOn w:val="Nazivinstitucije"/>
-    <w:rsid w:val="00365B40"/>
-    <w:rPr>
-      <w:caps/>
-    </w:rPr>
-  </w:style>
-  <w:style w:type="paragraph" w:customStyle="1" w:styleId="Mjesto">
-    <w:name w:val="Mjesto"/>
-    <w:aliases w:val="godina završnog rada"/>
-    <w:basedOn w:val="Nazivinstitucije"/>
-    <w:link w:val="MjestoChar"/>
-    <w:rsid w:val="00365B40"/>
-  </w:style>
-  <w:style w:type="paragraph" w:customStyle="1" w:styleId="Podaciokandidatu">
-    <w:name w:val="Podaci o kandidatu"/>
-    <w:basedOn w:val="Normal"/>
-    <w:rsid w:val="00365B40"/>
-    <w:pPr>
-      <w:spacing w:before="120"/>
-    </w:pPr>
-    <w:rPr>
-      <w:b/>
-    </w:rPr>
-  </w:style>
-  <w:style w:type="paragraph" w:customStyle="1" w:styleId="Mentor">
-    <w:name w:val="&quot;Mentor:&quot;"/>
-    <w:basedOn w:val="Normal"/>
-    <w:rsid w:val="00365B40"/>
-    <w:pPr>
-      <w:spacing w:before="120" w:line="360" w:lineRule="auto"/>
-      <w:ind w:left="4956"/>
-      <w:jc w:val="both"/>
-    </w:pPr>
-    <w:rPr>
-      <w:b/>
-      <w:bCs/>
-    </w:rPr>
-  </w:style>
-  <w:style w:type="paragraph" w:customStyle="1" w:styleId="Podaciomentoru">
-    <w:name w:val="Podaci o mentoru"/>
-    <w:basedOn w:val="Normal"/>
-    <w:rsid w:val="00365B40"/>
-    <w:pPr>
-      <w:spacing w:line="360" w:lineRule="auto"/>
-      <w:ind w:left="4956"/>
-      <w:jc w:val="both"/>
-    </w:pPr>
-  </w:style>
-  <w:style w:type="paragraph" w:customStyle="1" w:styleId="FOINaslov1">
-    <w:name w:val="FOI Naslov 1"/>
-    <w:basedOn w:val="Mjesto"/>
-    <w:link w:val="FOINaslov1Char"/>
-    <w:autoRedefine/>
-    <w:qFormat/>
-    <w:rsid w:val="005E321D"/>
-    <w:pPr>
-      <w:pageBreakBefore/>
-      <w:numPr>
-        <w:numId w:val="1"/>
-      </w:numPr>
-      <w:tabs>
-        <w:tab w:val="left" w:pos="426"/>
-      </w:tabs>
-      <w:spacing w:after="240"/>
-      <w:ind w:left="0" w:firstLine="0"/>
-      <w:jc w:val="left"/>
-    </w:pPr>
-    <w:rPr>
-      <w:sz w:val="36"/>
-    </w:rPr>
-  </w:style>
-  <w:style w:type="paragraph" w:styleId="ListParagraph">
-    <w:name w:val="List Paragraph"/>
-    <w:basedOn w:val="Normal"/>
-    <w:link w:val="ListParagraphChar"/>
-    <w:uiPriority w:val="34"/>
-    <w:qFormat/>
-    <w:rsid w:val="00FE7A9A"/>
-    <w:pPr>
-      <w:ind w:left="720"/>
-      <w:contextualSpacing/>
-    </w:pPr>
-  </w:style>
-  <w:style w:type="character" w:customStyle="1" w:styleId="NazivinstitucijeChar">
-    <w:name w:val="Naziv institucije Char"/>
-    <w:basedOn w:val="DefaultParagraphFont"/>
-    <w:link w:val="Nazivinstitucije"/>
-    <w:rsid w:val="00FD0CD5"/>
-    <w:rPr>
-      <w:rFonts w:ascii="Times New Roman" w:eastAsia="Times New Roman" w:hAnsi="Times New Roman" w:cs="Times New Roman"/>
-      <w:b/>
-      <w:bCs/>
-      <w:sz w:val="24"/>
-      <w:szCs w:val="24"/>
-      <w:lang w:eastAsia="hr-HR"/>
-    </w:rPr>
-  </w:style>
-  <w:style w:type="character" w:customStyle="1" w:styleId="MjestoChar">
-    <w:name w:val="Mjesto Char"/>
-    <w:aliases w:val="godina završnog rada Char"/>
-    <w:basedOn w:val="NazivinstitucijeChar"/>
-    <w:link w:val="Mjesto"/>
-    <w:rsid w:val="00FD0CD5"/>
-    <w:rPr>
-      <w:rFonts w:ascii="Times New Roman" w:eastAsia="Times New Roman" w:hAnsi="Times New Roman" w:cs="Times New Roman"/>
-      <w:b/>
-      <w:bCs/>
-      <w:sz w:val="24"/>
-      <w:szCs w:val="24"/>
-      <w:lang w:eastAsia="hr-HR"/>
-    </w:rPr>
-  </w:style>
-  <w:style w:type="character" w:customStyle="1" w:styleId="FOINaslov1Char">
-    <w:name w:val="FOI Naslov 1 Char"/>
-    <w:basedOn w:val="MjestoChar"/>
-    <w:link w:val="FOINaslov1"/>
-    <w:rsid w:val="005E321D"/>
-    <w:rPr>
-      <w:rFonts w:ascii="Times New Roman" w:eastAsia="Times New Roman" w:hAnsi="Times New Roman" w:cs="Times New Roman"/>
-      <w:b/>
-      <w:bCs/>
-      <w:sz w:val="36"/>
-      <w:szCs w:val="24"/>
-      <w:lang w:eastAsia="hr-HR"/>
-    </w:rPr>
-  </w:style>
-  <w:style w:type="paragraph" w:customStyle="1" w:styleId="FOINaslov2">
-    <w:name w:val="FOI Naslov 2"/>
-    <w:basedOn w:val="ListParagraph"/>
-    <w:link w:val="FOINaslov2Char"/>
-    <w:qFormat/>
-    <w:rsid w:val="000A11F1"/>
-    <w:pPr>
-      <w:numPr>
-        <w:ilvl w:val="1"/>
-        <w:numId w:val="1"/>
-      </w:numPr>
-      <w:spacing w:before="240" w:after="120"/>
-      <w:contextualSpacing w:val="0"/>
-      <w:jc w:val="both"/>
-    </w:pPr>
-    <w:rPr>
-      <w:b/>
-      <w:sz w:val="32"/>
-    </w:rPr>
-  </w:style>
-  <w:style w:type="paragraph" w:customStyle="1" w:styleId="FOINaslov3">
-    <w:name w:val="FOI Naslov 3"/>
-    <w:basedOn w:val="ListParagraph"/>
-    <w:link w:val="FOINaslov3Char"/>
-    <w:qFormat/>
-    <w:rsid w:val="000A11F1"/>
-    <w:pPr>
-      <w:numPr>
-        <w:ilvl w:val="2"/>
-        <w:numId w:val="1"/>
-      </w:numPr>
-      <w:spacing w:before="240" w:after="120"/>
-      <w:ind w:left="709" w:hanging="709"/>
-      <w:jc w:val="both"/>
-    </w:pPr>
-    <w:rPr>
-      <w:b/>
-      <w:sz w:val="28"/>
-    </w:rPr>
-  </w:style>
-  <w:style w:type="character" w:customStyle="1" w:styleId="ListParagraphChar">
-    <w:name w:val="List Paragraph Char"/>
-    <w:basedOn w:val="DefaultParagraphFont"/>
-    <w:link w:val="ListParagraph"/>
-    <w:uiPriority w:val="34"/>
-    <w:rsid w:val="000A11F1"/>
-    <w:rPr>
-      <w:rFonts w:ascii="Times New Roman" w:eastAsia="Times New Roman" w:hAnsi="Times New Roman" w:cs="Times New Roman"/>
-      <w:sz w:val="24"/>
-      <w:szCs w:val="24"/>
-      <w:lang w:eastAsia="hr-HR"/>
-    </w:rPr>
-  </w:style>
-  <w:style w:type="character" w:customStyle="1" w:styleId="FOINaslov2Char">
-    <w:name w:val="FOI Naslov 2 Char"/>
-    <w:basedOn w:val="ListParagraphChar"/>
-    <w:link w:val="FOINaslov2"/>
-    <w:rsid w:val="000A11F1"/>
-    <w:rPr>
-      <w:rFonts w:ascii="Times New Roman" w:eastAsia="Times New Roman" w:hAnsi="Times New Roman" w:cs="Times New Roman"/>
-      <w:b/>
-      <w:sz w:val="32"/>
-      <w:szCs w:val="24"/>
-      <w:lang w:eastAsia="hr-HR"/>
-    </w:rPr>
-  </w:style>
-  <w:style w:type="paragraph" w:customStyle="1" w:styleId="FOINaslov4">
-    <w:name w:val="FOI Naslov 4"/>
-    <w:basedOn w:val="ListParagraph"/>
-    <w:link w:val="FOINaslov4Char"/>
-    <w:qFormat/>
-    <w:rsid w:val="000A11F1"/>
-    <w:pPr>
-      <w:numPr>
-        <w:ilvl w:val="3"/>
-        <w:numId w:val="1"/>
-      </w:numPr>
-      <w:spacing w:before="240" w:after="120"/>
-      <w:ind w:left="851" w:hanging="851"/>
-      <w:contextualSpacing w:val="0"/>
-      <w:jc w:val="both"/>
-    </w:pPr>
-    <w:rPr>
-      <w:b/>
-    </w:rPr>
-  </w:style>
-  <w:style w:type="character" w:customStyle="1" w:styleId="FOINaslov3Char">
-    <w:name w:val="FOI Naslov 3 Char"/>
-    <w:basedOn w:val="ListParagraphChar"/>
-    <w:link w:val="FOINaslov3"/>
-    <w:rsid w:val="000A11F1"/>
-    <w:rPr>
-      <w:rFonts w:ascii="Times New Roman" w:eastAsia="Times New Roman" w:hAnsi="Times New Roman" w:cs="Times New Roman"/>
-      <w:b/>
-      <w:sz w:val="28"/>
-      <w:szCs w:val="24"/>
-      <w:lang w:eastAsia="hr-HR"/>
-    </w:rPr>
-  </w:style>
-  <w:style w:type="character" w:customStyle="1" w:styleId="FOINaslov4Char">
-    <w:name w:val="FOI Naslov 4 Char"/>
-    <w:basedOn w:val="ListParagraphChar"/>
-    <w:link w:val="FOINaslov4"/>
-    <w:rsid w:val="000A11F1"/>
-    <w:rPr>
-      <w:rFonts w:ascii="Times New Roman" w:eastAsia="Times New Roman" w:hAnsi="Times New Roman" w:cs="Times New Roman"/>
-      <w:b/>
-      <w:sz w:val="24"/>
-      <w:szCs w:val="24"/>
-      <w:lang w:eastAsia="hr-HR"/>
-    </w:rPr>
-  </w:style>
-  <w:style w:type="paragraph" w:styleId="NormalWeb">
-    <w:name w:val="Normal (Web)"/>
-    <w:basedOn w:val="Normal"/>
-    <w:uiPriority w:val="99"/>
-    <w:semiHidden/>
-    <w:unhideWhenUsed/>
-    <w:rsid w:val="00A82589"/>
-    <w:pPr>
-      <w:spacing w:before="100" w:beforeAutospacing="1" w:after="100" w:afterAutospacing="1"/>
-    </w:pPr>
-  </w:style>
-  <w:style w:type="paragraph" w:customStyle="1" w:styleId="Brojke">
-    <w:name w:val="Brojke"/>
-    <w:basedOn w:val="Normal"/>
-    <w:rsid w:val="00045E57"/>
-    <w:pPr>
-      <w:numPr>
-        <w:numId w:val="4"/>
-      </w:numPr>
-      <w:spacing w:after="120" w:line="360" w:lineRule="auto"/>
-    </w:pPr>
-    <w:rPr>
-      <w:rFonts w:ascii="Arial" w:hAnsi="Arial" w:cs="Arial"/>
-      <w:lang w:eastAsia="en-US"/>
-    </w:rPr>
-  </w:style>
-  <w:style w:type="character" w:customStyle="1" w:styleId="Heading1Char">
-    <w:name w:val="Heading 1 Char"/>
-    <w:basedOn w:val="DefaultParagraphFont"/>
-    <w:link w:val="Heading1"/>
-    <w:uiPriority w:val="9"/>
-    <w:rsid w:val="00EA7310"/>
-    <w:rPr>
-      <w:rFonts w:asciiTheme="majorHAnsi" w:eastAsiaTheme="majorEastAsia" w:hAnsiTheme="majorHAnsi" w:cstheme="majorBidi"/>
-      <w:b/>
-      <w:bCs/>
-      <w:color w:val="C77C0E" w:themeColor="accent1" w:themeShade="BF"/>
-      <w:sz w:val="28"/>
-      <w:szCs w:val="28"/>
-      <w:lang w:eastAsia="hr-HR"/>
-    </w:rPr>
-  </w:style>
-  <w:style w:type="character" w:customStyle="1" w:styleId="Heading2Char">
-    <w:name w:val="Heading 2 Char"/>
-    <w:basedOn w:val="DefaultParagraphFont"/>
-    <w:link w:val="Heading2"/>
-    <w:uiPriority w:val="9"/>
-    <w:semiHidden/>
-    <w:rsid w:val="00EA7310"/>
-    <w:rPr>
-      <w:rFonts w:asciiTheme="majorHAnsi" w:eastAsiaTheme="majorEastAsia" w:hAnsiTheme="majorHAnsi" w:cstheme="majorBidi"/>
-      <w:b/>
-      <w:bCs/>
-      <w:color w:val="F0A22E" w:themeColor="accent1"/>
-      <w:sz w:val="26"/>
-      <w:szCs w:val="26"/>
-      <w:lang w:eastAsia="hr-HR"/>
-    </w:rPr>
-  </w:style>
-  <w:style w:type="character" w:customStyle="1" w:styleId="Heading3Char">
-    <w:name w:val="Heading 3 Char"/>
-    <w:basedOn w:val="DefaultParagraphFont"/>
-    <w:link w:val="Heading3"/>
-    <w:uiPriority w:val="9"/>
-    <w:semiHidden/>
-    <w:rsid w:val="00EA7310"/>
-    <w:rPr>
-      <w:rFonts w:asciiTheme="majorHAnsi" w:eastAsiaTheme="majorEastAsia" w:hAnsiTheme="majorHAnsi" w:cstheme="majorBidi"/>
-      <w:b/>
-      <w:bCs/>
-      <w:color w:val="F0A22E" w:themeColor="accent1"/>
-      <w:sz w:val="24"/>
-      <w:szCs w:val="24"/>
-      <w:lang w:eastAsia="hr-HR"/>
-    </w:rPr>
-  </w:style>
-  <w:style w:type="paragraph" w:styleId="TOC1">
-    <w:name w:val="toc 1"/>
-    <w:basedOn w:val="Normal"/>
-    <w:next w:val="Normal"/>
-    <w:autoRedefine/>
-    <w:uiPriority w:val="39"/>
-    <w:unhideWhenUsed/>
-    <w:rsid w:val="0015288B"/>
-    <w:pPr>
-      <w:tabs>
-        <w:tab w:val="left" w:pos="284"/>
-        <w:tab w:val="right" w:leader="dot" w:pos="9062"/>
-      </w:tabs>
-      <w:spacing w:after="100"/>
-    </w:pPr>
-  </w:style>
-  <w:style w:type="paragraph" w:styleId="TOC2">
-    <w:name w:val="toc 2"/>
-    <w:basedOn w:val="Normal"/>
-    <w:next w:val="Normal"/>
-    <w:autoRedefine/>
-    <w:uiPriority w:val="39"/>
-    <w:unhideWhenUsed/>
-    <w:rsid w:val="0015288B"/>
-    <w:pPr>
-      <w:tabs>
-        <w:tab w:val="left" w:pos="709"/>
-        <w:tab w:val="right" w:leader="dot" w:pos="9062"/>
-      </w:tabs>
-      <w:spacing w:after="100"/>
-      <w:ind w:left="240"/>
-    </w:pPr>
-  </w:style>
-  <w:style w:type="paragraph" w:styleId="TOC3">
-    <w:name w:val="toc 3"/>
-    <w:basedOn w:val="Normal"/>
-    <w:next w:val="Normal"/>
-    <w:autoRedefine/>
-    <w:uiPriority w:val="39"/>
-    <w:unhideWhenUsed/>
-    <w:rsid w:val="0015288B"/>
-    <w:pPr>
-      <w:tabs>
-        <w:tab w:val="left" w:pos="1134"/>
-        <w:tab w:val="right" w:leader="dot" w:pos="9062"/>
-      </w:tabs>
-      <w:spacing w:after="100"/>
-      <w:ind w:left="480"/>
-    </w:pPr>
-  </w:style>
-  <w:style w:type="paragraph" w:styleId="TOC4">
-    <w:name w:val="toc 4"/>
-    <w:basedOn w:val="Normal"/>
-    <w:next w:val="Normal"/>
-    <w:autoRedefine/>
-    <w:uiPriority w:val="39"/>
-    <w:unhideWhenUsed/>
-    <w:rsid w:val="0015288B"/>
-    <w:pPr>
-      <w:tabs>
-        <w:tab w:val="left" w:pos="1560"/>
-        <w:tab w:val="right" w:leader="dot" w:pos="9062"/>
-      </w:tabs>
-      <w:spacing w:after="100"/>
-      <w:ind w:left="720"/>
-    </w:pPr>
-  </w:style>
-  <w:style w:type="character" w:styleId="Hyperlink">
-    <w:name w:val="Hyperlink"/>
-    <w:basedOn w:val="DefaultParagraphFont"/>
-    <w:uiPriority w:val="99"/>
-    <w:unhideWhenUsed/>
-    <w:rsid w:val="00EA7310"/>
-    <w:rPr>
-      <w:color w:val="AD1F1F" w:themeColor="hyperlink"/>
-      <w:u w:val="single"/>
-    </w:rPr>
-  </w:style>
-  <w:style w:type="character" w:customStyle="1" w:styleId="apple-converted-space">
-    <w:name w:val="apple-converted-space"/>
-    <w:basedOn w:val="DefaultParagraphFont"/>
-    <w:rsid w:val="00901FB5"/>
-  </w:style>
-  <w:style w:type="paragraph" w:styleId="PlainText">
-    <w:name w:val="Plain Text"/>
-    <w:basedOn w:val="Normal"/>
-    <w:link w:val="PlainTextChar"/>
-    <w:rsid w:val="00DF32E9"/>
-    <w:rPr>
-      <w:rFonts w:ascii="Courier New" w:hAnsi="Courier New"/>
-      <w:sz w:val="20"/>
-      <w:szCs w:val="20"/>
-      <w:lang w:val="en-US" w:eastAsia="en-US"/>
-    </w:rPr>
-  </w:style>
-  <w:style w:type="character" w:customStyle="1" w:styleId="PlainTextChar">
-    <w:name w:val="Plain Text Char"/>
-    <w:basedOn w:val="DefaultParagraphFont"/>
-    <w:link w:val="PlainText"/>
-    <w:rsid w:val="00DF32E9"/>
-    <w:rPr>
-      <w:rFonts w:ascii="Courier New" w:eastAsia="Times New Roman" w:hAnsi="Courier New" w:cs="Times New Roman"/>
-      <w:sz w:val="20"/>
-      <w:szCs w:val="20"/>
-      <w:lang w:val="en-US"/>
-    </w:rPr>
-  </w:style>
-  <w:style w:type="paragraph" w:styleId="TOCHeading">
-    <w:name w:val="TOC Heading"/>
-    <w:basedOn w:val="Heading1"/>
-    <w:next w:val="Normal"/>
-    <w:uiPriority w:val="39"/>
-    <w:semiHidden/>
-    <w:unhideWhenUsed/>
-    <w:qFormat/>
-    <w:rsid w:val="00BB2366"/>
-    <w:pPr>
-      <w:spacing w:line="276" w:lineRule="auto"/>
-      <w:outlineLvl w:val="9"/>
-    </w:pPr>
-    <w:rPr>
-      <w:lang w:eastAsia="en-US"/>
-    </w:rPr>
-  </w:style>
-  <w:style w:type="paragraph" w:styleId="BalloonText">
-    <w:name w:val="Balloon Text"/>
-    <w:basedOn w:val="Normal"/>
-    <w:link w:val="BalloonTextChar"/>
-    <w:uiPriority w:val="99"/>
-    <w:semiHidden/>
-    <w:unhideWhenUsed/>
-    <w:rsid w:val="00BB2366"/>
-    <w:rPr>
-      <w:rFonts w:ascii="Tahoma" w:hAnsi="Tahoma" w:cs="Tahoma"/>
-      <w:sz w:val="16"/>
-      <w:szCs w:val="16"/>
-    </w:rPr>
-  </w:style>
-  <w:style w:type="character" w:customStyle="1" w:styleId="BalloonTextChar">
-    <w:name w:val="Balloon Text Char"/>
-    <w:basedOn w:val="DefaultParagraphFont"/>
-    <w:link w:val="BalloonText"/>
-    <w:uiPriority w:val="99"/>
-    <w:semiHidden/>
-    <w:rsid w:val="00BB2366"/>
-    <w:rPr>
-      <w:rFonts w:ascii="Tahoma" w:eastAsia="Times New Roman" w:hAnsi="Tahoma" w:cs="Tahoma"/>
-      <w:sz w:val="16"/>
-      <w:szCs w:val="16"/>
-      <w:lang w:eastAsia="hr-HR"/>
-    </w:rPr>
-  </w:style>
-  <w:style w:type="paragraph" w:styleId="Header">
-    <w:name w:val="header"/>
-    <w:basedOn w:val="Normal"/>
-    <w:link w:val="HeaderChar"/>
-    <w:uiPriority w:val="99"/>
-    <w:unhideWhenUsed/>
-    <w:rsid w:val="0015288B"/>
-    <w:pPr>
-      <w:tabs>
-        <w:tab w:val="center" w:pos="4536"/>
-        <w:tab w:val="right" w:pos="9072"/>
-      </w:tabs>
-    </w:pPr>
-  </w:style>
-  <w:style w:type="character" w:customStyle="1" w:styleId="HeaderChar">
-    <w:name w:val="Header Char"/>
-    <w:basedOn w:val="DefaultParagraphFont"/>
-    <w:link w:val="Header"/>
-    <w:uiPriority w:val="99"/>
-    <w:rsid w:val="0015288B"/>
-    <w:rPr>
-      <w:rFonts w:ascii="Times New Roman" w:eastAsia="Times New Roman" w:hAnsi="Times New Roman" w:cs="Times New Roman"/>
-      <w:sz w:val="24"/>
-      <w:szCs w:val="24"/>
-      <w:lang w:eastAsia="hr-HR"/>
-    </w:rPr>
-  </w:style>
-  <w:style w:type="paragraph" w:styleId="Footer">
-    <w:name w:val="footer"/>
-    <w:basedOn w:val="Normal"/>
-    <w:link w:val="FooterChar"/>
-    <w:uiPriority w:val="99"/>
-    <w:unhideWhenUsed/>
-    <w:rsid w:val="0015288B"/>
-    <w:pPr>
-      <w:tabs>
-        <w:tab w:val="center" w:pos="4536"/>
-        <w:tab w:val="right" w:pos="9072"/>
-      </w:tabs>
-    </w:pPr>
-  </w:style>
-  <w:style w:type="character" w:customStyle="1" w:styleId="FooterChar">
-    <w:name w:val="Footer Char"/>
-    <w:basedOn w:val="DefaultParagraphFont"/>
-    <w:link w:val="Footer"/>
-    <w:uiPriority w:val="99"/>
-    <w:rsid w:val="0015288B"/>
-    <w:rPr>
-      <w:rFonts w:ascii="Times New Roman" w:eastAsia="Times New Roman" w:hAnsi="Times New Roman" w:cs="Times New Roman"/>
-      <w:sz w:val="24"/>
-      <w:szCs w:val="24"/>
-      <w:lang w:eastAsia="hr-HR"/>
-    </w:rPr>
-  </w:style>
-  <w:style w:type="character" w:styleId="CommentReference">
-    <w:name w:val="annotation reference"/>
-    <w:basedOn w:val="DefaultParagraphFont"/>
-    <w:uiPriority w:val="99"/>
-    <w:semiHidden/>
-    <w:unhideWhenUsed/>
-    <w:rsid w:val="0008292E"/>
-    <w:rPr>
-      <w:sz w:val="16"/>
-      <w:szCs w:val="16"/>
-    </w:rPr>
-  </w:style>
-  <w:style w:type="paragraph" w:styleId="CommentText">
-    <w:name w:val="annotation text"/>
-    <w:basedOn w:val="Normal"/>
-    <w:link w:val="CommentTextChar"/>
-    <w:uiPriority w:val="99"/>
-    <w:semiHidden/>
-    <w:unhideWhenUsed/>
-    <w:rsid w:val="0008292E"/>
-    <w:rPr>
-      <w:sz w:val="20"/>
-      <w:szCs w:val="20"/>
-    </w:rPr>
-  </w:style>
-  <w:style w:type="character" w:customStyle="1" w:styleId="CommentTextChar">
-    <w:name w:val="Comment Text Char"/>
-    <w:basedOn w:val="DefaultParagraphFont"/>
-    <w:link w:val="CommentText"/>
-    <w:uiPriority w:val="99"/>
-    <w:semiHidden/>
-    <w:rsid w:val="0008292E"/>
-    <w:rPr>
-      <w:rFonts w:ascii="Times New Roman" w:eastAsia="Times New Roman" w:hAnsi="Times New Roman" w:cs="Times New Roman"/>
-      <w:sz w:val="20"/>
-      <w:szCs w:val="20"/>
-      <w:lang w:eastAsia="hr-HR"/>
-    </w:rPr>
-  </w:style>
-  <w:style w:type="paragraph" w:styleId="CommentSubject">
-    <w:name w:val="annotation subject"/>
-    <w:basedOn w:val="CommentText"/>
-    <w:next w:val="CommentText"/>
-    <w:link w:val="CommentSubjectChar"/>
-    <w:uiPriority w:val="99"/>
-    <w:semiHidden/>
-    <w:unhideWhenUsed/>
-    <w:rsid w:val="0008292E"/>
-    <w:rPr>
-      <w:b/>
-      <w:bCs/>
-    </w:rPr>
-  </w:style>
-  <w:style w:type="character" w:customStyle="1" w:styleId="CommentSubjectChar">
-    <w:name w:val="Comment Subject Char"/>
-    <w:basedOn w:val="CommentTextChar"/>
-    <w:link w:val="CommentSubject"/>
-    <w:uiPriority w:val="99"/>
-    <w:semiHidden/>
-    <w:rsid w:val="0008292E"/>
-    <w:rPr>
-      <w:rFonts w:ascii="Times New Roman" w:eastAsia="Times New Roman" w:hAnsi="Times New Roman" w:cs="Times New Roman"/>
-      <w:b/>
-      <w:bCs/>
-      <w:sz w:val="20"/>
-      <w:szCs w:val="20"/>
-      <w:lang w:eastAsia="hr-HR"/>
-    </w:rPr>
-  </w:style>
-  <w:style w:type="paragraph" w:styleId="FootnoteText">
-    <w:name w:val="footnote text"/>
-    <w:basedOn w:val="Normal"/>
-    <w:link w:val="FootnoteTextChar"/>
-    <w:uiPriority w:val="99"/>
-    <w:semiHidden/>
-    <w:unhideWhenUsed/>
-    <w:rsid w:val="00996F16"/>
-    <w:rPr>
-      <w:sz w:val="20"/>
-      <w:szCs w:val="20"/>
-    </w:rPr>
-  </w:style>
-  <w:style w:type="character" w:customStyle="1" w:styleId="FootnoteTextChar">
-    <w:name w:val="Footnote Text Char"/>
-    <w:basedOn w:val="DefaultParagraphFont"/>
-    <w:link w:val="FootnoteText"/>
-    <w:uiPriority w:val="99"/>
-    <w:semiHidden/>
-    <w:rsid w:val="00996F16"/>
-    <w:rPr>
-      <w:rFonts w:ascii="Times New Roman" w:eastAsia="Times New Roman" w:hAnsi="Times New Roman" w:cs="Times New Roman"/>
-      <w:sz w:val="20"/>
-      <w:szCs w:val="20"/>
-      <w:lang w:eastAsia="hr-HR"/>
-    </w:rPr>
-  </w:style>
-  <w:style w:type="character" w:styleId="FootnoteReference">
-    <w:name w:val="footnote reference"/>
-    <w:basedOn w:val="DefaultParagraphFont"/>
-    <w:uiPriority w:val="99"/>
-    <w:semiHidden/>
-    <w:unhideWhenUsed/>
-    <w:rsid w:val="00996F16"/>
-    <w:rPr>
-      <w:vertAlign w:val="superscript"/>
-    </w:rPr>
-  </w:style>
-  <w:style w:type="paragraph" w:styleId="Caption">
-    <w:name w:val="caption"/>
-    <w:basedOn w:val="Normal"/>
-    <w:next w:val="Normal"/>
-    <w:uiPriority w:val="35"/>
-    <w:unhideWhenUsed/>
-    <w:qFormat/>
-    <w:rsid w:val="00996F16"/>
-    <w:pPr>
-      <w:spacing w:after="200"/>
-    </w:pPr>
-    <w:rPr>
-      <w:b/>
-      <w:bCs/>
-      <w:color w:val="F0A22E" w:themeColor="accent1"/>
-      <w:sz w:val="18"/>
-      <w:szCs w:val="18"/>
-    </w:rPr>
-  </w:style>
-  <w:style w:type="paragraph" w:styleId="HTMLPreformatted">
-    <w:name w:val="HTML Preformatted"/>
-    <w:basedOn w:val="Normal"/>
-    <w:link w:val="HTMLPreformattedChar"/>
-    <w:uiPriority w:val="99"/>
-    <w:semiHidden/>
-    <w:unhideWhenUsed/>
-    <w:rsid w:val="005E693F"/>
-    <w:pPr>
-      <w:tabs>
-        <w:tab w:val="left" w:pos="916"/>
-        <w:tab w:val="left" w:pos="1832"/>
-        <w:tab w:val="left" w:pos="2748"/>
-        <w:tab w:val="left" w:pos="3664"/>
-        <w:tab w:val="left" w:pos="4580"/>
-        <w:tab w:val="left" w:pos="5496"/>
-        <w:tab w:val="left" w:pos="6412"/>
-        <w:tab w:val="left" w:pos="7328"/>
-        <w:tab w:val="left" w:pos="8244"/>
-        <w:tab w:val="left" w:pos="9160"/>
-        <w:tab w:val="left" w:pos="10076"/>
-        <w:tab w:val="left" w:pos="10992"/>
-        <w:tab w:val="left" w:pos="11908"/>
-        <w:tab w:val="left" w:pos="12824"/>
-        <w:tab w:val="left" w:pos="13740"/>
-        <w:tab w:val="left" w:pos="14656"/>
-      </w:tabs>
-    </w:pPr>
-    <w:rPr>
-      <w:rFonts w:ascii="Courier New" w:hAnsi="Courier New" w:cs="Courier New"/>
-      <w:sz w:val="20"/>
-      <w:szCs w:val="20"/>
-    </w:rPr>
-  </w:style>
-  <w:style w:type="character" w:customStyle="1" w:styleId="HTMLPreformattedChar">
-    <w:name w:val="HTML Preformatted Char"/>
-    <w:basedOn w:val="DefaultParagraphFont"/>
-    <w:link w:val="HTMLPreformatted"/>
-    <w:uiPriority w:val="99"/>
-    <w:semiHidden/>
-    <w:rsid w:val="005E693F"/>
-    <w:rPr>
-      <w:rFonts w:ascii="Courier New" w:eastAsia="Times New Roman" w:hAnsi="Courier New" w:cs="Courier New"/>
-      <w:sz w:val="20"/>
-      <w:szCs w:val="20"/>
-      <w:lang w:eastAsia="hr-HR"/>
-    </w:rPr>
-  </w:style>
-  <w:style w:type="character" w:styleId="HTMLCode">
-    <w:name w:val="HTML Code"/>
-    <w:basedOn w:val="DefaultParagraphFont"/>
-    <w:uiPriority w:val="99"/>
-    <w:semiHidden/>
-    <w:unhideWhenUsed/>
-    <w:rsid w:val="005E693F"/>
-    <w:rPr>
-      <w:rFonts w:ascii="Courier New" w:eastAsia="Times New Roman" w:hAnsi="Courier New" w:cs="Courier New"/>
-      <w:sz w:val="20"/>
-      <w:szCs w:val="20"/>
-    </w:rPr>
-  </w:style>
-  <w:style w:type="table" w:styleId="LightGrid-Accent5">
-    <w:name w:val="Light Grid Accent 5"/>
-    <w:basedOn w:val="TableNormal"/>
-    <w:uiPriority w:val="62"/>
-    <w:rsid w:val="00B65A97"/>
-    <w:pPr>
-      <w:spacing w:after="0" w:line="240" w:lineRule="auto"/>
-    </w:pPr>
-    <w:tblPr>
-      <w:tblStyleRowBandSize w:val="1"/>
-      <w:tblStyleColBandSize w:val="1"/>
-      <w:tblInd w:w="0" w:type="dxa"/>
-      <w:tblBorders>
-        <w:top w:val="single" w:sz="8" w:space="0" w:color="A19574" w:themeColor="accent5"/>
-        <w:left w:val="single" w:sz="8" w:space="0" w:color="A19574" w:themeColor="accent5"/>
-        <w:bottom w:val="single" w:sz="8" w:space="0" w:color="A19574" w:themeColor="accent5"/>
-        <w:right w:val="single" w:sz="8" w:space="0" w:color="A19574" w:themeColor="accent5"/>
-        <w:insideH w:val="single" w:sz="8" w:space="0" w:color="A19574" w:themeColor="accent5"/>
-        <w:insideV w:val="single" w:sz="8" w:space="0" w:color="A19574" w:themeColor="accent5"/>
-      </w:tblBorders>
-      <w:tblCellMar>
-        <w:top w:w="0" w:type="dxa"/>
-        <w:left w:w="108" w:type="dxa"/>
-        <w:bottom w:w="0" w:type="dxa"/>
-        <w:right w:w="108" w:type="dxa"/>
-      </w:tblCellMar>
-    </w:tblPr>
-    <w:tblStylePr w:type="firstRow">
-      <w:pPr>
-        <w:spacing w:before="0" w:after="0" w:line="240" w:lineRule="auto"/>
-      </w:pPr>
-      <w:rPr>
-        <w:rFonts w:asciiTheme="majorHAnsi" w:eastAsiaTheme="majorEastAsia" w:hAnsiTheme="majorHAnsi" w:cstheme="majorBidi"/>
-        <w:b/>
-        <w:bCs/>
-      </w:rPr>
-      <w:tblPr/>
-      <w:tcPr>
-        <w:tcBorders>
-          <w:top w:val="single" w:sz="8" w:space="0" w:color="A19574" w:themeColor="accent5"/>
-          <w:left w:val="single" w:sz="8" w:space="0" w:color="A19574" w:themeColor="accent5"/>
-          <w:bottom w:val="single" w:sz="18" w:space="0" w:color="A19574" w:themeColor="accent5"/>
-          <w:right w:val="single" w:sz="8" w:space="0" w:color="A19574" w:themeColor="accent5"/>
-          <w:insideH w:val="nil"/>
-          <w:insideV w:val="single" w:sz="8" w:space="0" w:color="A19574" w:themeColor="accent5"/>
-        </w:tcBorders>
-      </w:tcPr>
-    </w:tblStylePr>
-    <w:tblStylePr w:type="lastRow">
-      <w:pPr>
-        <w:spacing w:before="0" w:after="0" w:line="240" w:lineRule="auto"/>
-      </w:pPr>
-      <w:rPr>
-        <w:rFonts w:asciiTheme="majorHAnsi" w:eastAsiaTheme="majorEastAsia" w:hAnsiTheme="majorHAnsi" w:cstheme="majorBidi"/>
-        <w:b/>
-        <w:bCs/>
-      </w:rPr>
-      <w:tblPr/>
-      <w:tcPr>
-        <w:tcBorders>
-          <w:top w:val="double" w:sz="6" w:space="0" w:color="A19574" w:themeColor="accent5"/>
-          <w:left w:val="single" w:sz="8" w:space="0" w:color="A19574" w:themeColor="accent5"/>
-          <w:bottom w:val="single" w:sz="8" w:space="0" w:color="A19574" w:themeColor="accent5"/>
-          <w:right w:val="single" w:sz="8" w:space="0" w:color="A19574" w:themeColor="accent5"/>
-          <w:insideH w:val="nil"/>
-          <w:insideV w:val="single" w:sz="8" w:space="0" w:color="A19574" w:themeColor="accent5"/>
-        </w:tcBorders>
-      </w:tcPr>
-    </w:tblStylePr>
-    <w:tblStylePr w:type="firstCol">
-      <w:rPr>
-        <w:rFonts w:asciiTheme="majorHAnsi" w:eastAsiaTheme="majorEastAsia" w:hAnsiTheme="majorHAnsi" w:cstheme="majorBidi"/>
-        <w:b/>
-        <w:bCs/>
-      </w:rPr>
-    </w:tblStylePr>
-    <w:tblStylePr w:type="lastCol">
-      <w:rPr>
-        <w:rFonts w:asciiTheme="majorHAnsi" w:eastAsiaTheme="majorEastAsia" w:hAnsiTheme="majorHAnsi" w:cstheme="majorBidi"/>
-        <w:b/>
-        <w:bCs/>
-      </w:rPr>
-      <w:tblPr/>
-      <w:tcPr>
-        <w:tcBorders>
-          <w:top w:val="single" w:sz="8" w:space="0" w:color="A19574" w:themeColor="accent5"/>
-          <w:left w:val="single" w:sz="8" w:space="0" w:color="A19574" w:themeColor="accent5"/>
-          <w:bottom w:val="single" w:sz="8" w:space="0" w:color="A19574" w:themeColor="accent5"/>
-          <w:right w:val="single" w:sz="8" w:space="0" w:color="A19574" w:themeColor="accent5"/>
-        </w:tcBorders>
-      </w:tcPr>
-    </w:tblStylePr>
-    <w:tblStylePr w:type="band1Vert">
-      <w:tblPr/>
-      <w:tcPr>
-        <w:tcBorders>
-          <w:top w:val="single" w:sz="8" w:space="0" w:color="A19574" w:themeColor="accent5"/>
-          <w:left w:val="single" w:sz="8" w:space="0" w:color="A19574" w:themeColor="accent5"/>
-          <w:bottom w:val="single" w:sz="8" w:space="0" w:color="A19574" w:themeColor="accent5"/>
-          <w:right w:val="single" w:sz="8" w:space="0" w:color="A19574" w:themeColor="accent5"/>
-        </w:tcBorders>
-        <w:shd w:val="clear" w:color="auto" w:fill="E7E4DC" w:themeFill="accent5" w:themeFillTint="3F"/>
-      </w:tcPr>
-    </w:tblStylePr>
-    <w:tblStylePr w:type="band1Horz">
-      <w:tblPr/>
-      <w:tcPr>
-        <w:tcBorders>
-          <w:top w:val="single" w:sz="8" w:space="0" w:color="A19574" w:themeColor="accent5"/>
-          <w:left w:val="single" w:sz="8" w:space="0" w:color="A19574" w:themeColor="accent5"/>
-          <w:bottom w:val="single" w:sz="8" w:space="0" w:color="A19574" w:themeColor="accent5"/>
-          <w:right w:val="single" w:sz="8" w:space="0" w:color="A19574" w:themeColor="accent5"/>
-          <w:insideV w:val="single" w:sz="8" w:space="0" w:color="A19574" w:themeColor="accent5"/>
-        </w:tcBorders>
-        <w:shd w:val="clear" w:color="auto" w:fill="E7E4DC" w:themeFill="accent5" w:themeFillTint="3F"/>
-      </w:tcPr>
-    </w:tblStylePr>
-    <w:tblStylePr w:type="band2Horz">
-      <w:tblPr/>
-      <w:tcPr>
-        <w:tcBorders>
-          <w:top w:val="single" w:sz="8" w:space="0" w:color="A19574" w:themeColor="accent5"/>
-          <w:left w:val="single" w:sz="8" w:space="0" w:color="A19574" w:themeColor="accent5"/>
-          <w:bottom w:val="single" w:sz="8" w:space="0" w:color="A19574" w:themeColor="accent5"/>
-          <w:right w:val="single" w:sz="8" w:space="0" w:color="A19574" w:themeColor="accent5"/>
-          <w:insideV w:val="single" w:sz="8" w:space="0" w:color="A19574" w:themeColor="accent5"/>
-        </w:tcBorders>
-      </w:tcPr>
-    </w:tblStylePr>
-  </w:style>
-  <w:style w:type="table" w:customStyle="1" w:styleId="GridTable6Colorful-Accent51">
-    <w:name w:val="Grid Table 6 Colorful - Accent 51"/>
-    <w:basedOn w:val="TableNormal"/>
-    <w:uiPriority w:val="51"/>
-    <w:rsid w:val="00816BB4"/>
-    <w:pPr>
-      <w:spacing w:after="0" w:line="240" w:lineRule="auto"/>
-    </w:pPr>
-    <w:rPr>
-      <w:color w:val="7B7053" w:themeColor="accent5" w:themeShade="BF"/>
-    </w:rPr>
-    <w:tblPr>
-      <w:tblStyleRowBandSize w:val="1"/>
-      <w:tblStyleColBandSize w:val="1"/>
-      <w:tblInd w:w="0" w:type="dxa"/>
-      <w:tblBorders>
-        <w:top w:val="single" w:sz="4" w:space="0" w:color="C6BFAB" w:themeColor="accent5" w:themeTint="99"/>
-        <w:left w:val="single" w:sz="4" w:space="0" w:color="C6BFAB" w:themeColor="accent5" w:themeTint="99"/>
-        <w:bottom w:val="single" w:sz="4" w:space="0" w:color="C6BFAB" w:themeColor="accent5" w:themeTint="99"/>
-        <w:right w:val="single" w:sz="4" w:space="0" w:color="C6BFAB" w:themeColor="accent5" w:themeTint="99"/>
-        <w:insideH w:val="single" w:sz="4" w:space="0" w:color="C6BFAB" w:themeColor="accent5" w:themeTint="99"/>
-        <w:insideV w:val="single" w:sz="4" w:space="0" w:color="C6BFAB" w:themeColor="accent5" w:themeTint="99"/>
-      </w:tblBorders>
-      <w:tblCellMar>
-        <w:top w:w="0" w:type="dxa"/>
-        <w:left w:w="108" w:type="dxa"/>
-        <w:bottom w:w="0" w:type="dxa"/>
-        <w:right w:w="108" w:type="dxa"/>
-      </w:tblCellMar>
-    </w:tblPr>
-    <w:tblStylePr w:type="firstRow">
-      <w:rPr>
-        <w:b/>
-        <w:bCs/>
-      </w:rPr>
-      <w:tblPr/>
-      <w:tcPr>
-        <w:tcBorders>
-          <w:bottom w:val="single" w:sz="12" w:space="0" w:color="C6BFAB" w:themeColor="accent5" w:themeTint="99"/>
-        </w:tcBorders>
-      </w:tcPr>
-    </w:tblStylePr>
-    <w:tblStylePr w:type="lastRow">
-      <w:rPr>
-        <w:b/>
-        <w:bCs/>
-      </w:rPr>
-      <w:tblPr/>
-      <w:tcPr>
-        <w:tcBorders>
-          <w:top w:val="double" w:sz="4" w:space="0" w:color="C6BFAB" w:themeColor="accent5" w:themeTint="99"/>
-        </w:tcBorders>
-      </w:tcPr>
-    </w:tblStylePr>
-    <w:tblStylePr w:type="firstCol">
-      <w:rPr>
-        <w:b/>
-        <w:bCs/>
-      </w:rPr>
-    </w:tblStylePr>
-    <w:tblStylePr w:type="lastCol">
-      <w:rPr>
-        <w:b/>
-        <w:bCs/>
-      </w:rPr>
-    </w:tblStylePr>
-    <w:tblStylePr w:type="band1Vert">
-      <w:tblPr/>
-      <w:tcPr>
-        <w:shd w:val="clear" w:color="auto" w:fill="ECE9E3" w:themeFill="accent5" w:themeFillTint="33"/>
-      </w:tcPr>
-    </w:tblStylePr>
-    <w:tblStylePr w:type="band1Horz">
-      <w:tblPr/>
-      <w:tcPr>
-        <w:shd w:val="clear" w:color="auto" w:fill="ECE9E3" w:themeFill="accent5" w:themeFillTint="33"/>
-      </w:tcPr>
-    </w:tblStylePr>
-  </w:style>
-  <w:style w:type="table" w:customStyle="1" w:styleId="PlainTable41">
-    <w:name w:val="Plain Table 41"/>
-    <w:basedOn w:val="TableNormal"/>
-    <w:uiPriority w:val="44"/>
-    <w:rsid w:val="00816BB4"/>
-    <w:pPr>
-      <w:spacing w:after="0" w:line="240" w:lineRule="auto"/>
-    </w:pPr>
-    <w:tblPr>
-      <w:tblStyleRowBandSize w:val="1"/>
-      <w:tblStyleColBandSize w:val="1"/>
-      <w:tblInd w:w="0" w:type="dxa"/>
-      <w:tblCellMar>
-        <w:top w:w="0" w:type="dxa"/>
-        <w:left w:w="108" w:type="dxa"/>
-        <w:bottom w:w="0" w:type="dxa"/>
-        <w:right w:w="108" w:type="dxa"/>
-      </w:tblCellMar>
-    </w:tblPr>
-    <w:tblStylePr w:type="firstRow">
-      <w:rPr>
-        <w:b/>
-        <w:bCs/>
-      </w:rPr>
-    </w:tblStylePr>
-    <w:tblStylePr w:type="lastRow">
-      <w:rPr>
-        <w:b/>
-        <w:bCs/>
-      </w:rPr>
-    </w:tblStylePr>
-    <w:tblStylePr w:type="firstCol">
-      <w:rPr>
-        <w:b/>
-        <w:bCs/>
-      </w:rPr>
-    </w:tblStylePr>
-    <w:tblStylePr w:type="lastCol">
-      <w:rPr>
-        <w:b/>
-        <w:bCs/>
-      </w:rPr>
-    </w:tblStylePr>
-    <w:tblStylePr w:type="band1Vert">
-      <w:tblPr/>
-      <w:tcPr>
-        <w:shd w:val="clear" w:color="auto" w:fill="F2F2F2" w:themeFill="background1" w:themeFillShade="F2"/>
-      </w:tcPr>
-    </w:tblStylePr>
-    <w:tblStylePr w:type="band1Horz">
-      <w:tblPr/>
-      <w:tcPr>
-        <w:shd w:val="clear" w:color="auto" w:fill="F2F2F2" w:themeFill="background1" w:themeFillShade="F2"/>
-      </w:tcPr>
-    </w:tblStylePr>
-  </w:style>
-  <w:style w:type="paragraph" w:customStyle="1" w:styleId="BodyUnindented">
-    <w:name w:val="Body Unindented"/>
-    <w:basedOn w:val="Normal"/>
-    <w:rsid w:val="006632E6"/>
-    <w:pPr>
-      <w:tabs>
-        <w:tab w:val="left" w:pos="360"/>
-      </w:tabs>
-      <w:spacing w:before="120" w:line="324" w:lineRule="auto"/>
-      <w:jc w:val="both"/>
-    </w:pPr>
-    <w:rPr>
-      <w:lang w:val="en-US" w:eastAsia="en-US"/>
-    </w:rPr>
-  </w:style>
-  <w:style w:type="table" w:styleId="TableGrid">
-    <w:name w:val="Table Grid"/>
-    <w:basedOn w:val="TableNormal"/>
-    <w:uiPriority w:val="59"/>
-    <w:rsid w:val="006632E6"/>
-    <w:pPr>
-      <w:spacing w:after="0" w:line="240" w:lineRule="auto"/>
-    </w:pPr>
-    <w:rPr>
-      <w:lang w:val="es-ES"/>
-    </w:rPr>
-    <w:tblPr>
-      <w:tblInd w:w="0" w:type="dxa"/>
-      <w:tblBorders>
-        <w:top w:val="single" w:sz="4" w:space="0" w:color="auto"/>
-        <w:left w:val="single" w:sz="4" w:space="0" w:color="auto"/>
-        <w:bottom w:val="single" w:sz="4" w:space="0" w:color="auto"/>
-        <w:right w:val="single" w:sz="4" w:space="0" w:color="auto"/>
-        <w:insideH w:val="single" w:sz="4" w:space="0" w:color="auto"/>
-        <w:insideV w:val="single" w:sz="4" w:space="0" w:color="auto"/>
-      </w:tblBorders>
-      <w:tblCellMar>
-        <w:top w:w="0" w:type="dxa"/>
-        <w:left w:w="108" w:type="dxa"/>
-        <w:bottom w:w="0" w:type="dxa"/>
-        <w:right w:w="108" w:type="dxa"/>
-      </w:tblCellMar>
     </w:tblPr>
   </w:style>
   <w:style w:type="character" w:styleId="FollowedHyperlink">
@@ -23692,7 +22541,7 @@
 </file>
 
 <file path=customXml/itemProps1.xml><?xml version="1.0" encoding="utf-8"?>
-<ds:datastoreItem xmlns:ds="http://schemas.openxmlformats.org/officeDocument/2006/customXml" ds:itemID="{1E69E5B0-0684-43EA-B2AF-35C63CAFEE3E}">
+<ds:datastoreItem xmlns:ds="http://schemas.openxmlformats.org/officeDocument/2006/customXml" ds:itemID="{0D8DE9BA-9BC9-457C-979C-349729B1BE73}">
   <ds:schemaRefs>
     <ds:schemaRef ds:uri="http://schemas.openxmlformats.org/officeDocument/2006/bibliography"/>
   </ds:schemaRefs>

</xml_diff>

<commit_message>
Opisana modularnost za FragmentBuffer
</commit_message>
<xml_diff>
--- a/Dokumentacija/T18 - TD - ChatUp - Drmencic, Filipovic,Jurman,Sokac.docx
+++ b/Dokumentacija/T18 - TD - ChatUp - Drmencic, Filipovic,Jurman,Sokac.docx
@@ -12266,8 +12266,14 @@
       <w:r>
         <w:t>Ovaj web servis služi za dohvat podataka o jednom korisniku. Kao parametar prima e-mail korisnika koji, u slučaju ove aplikacije, predstavlja ID tog korisnika. Web servis će iz baze podataka dovatiti sve korisnike i izvući jednog korisnika na temelju e-mail adrese.</w:t>
       </w:r>
-      <w:bookmarkStart w:id="33" w:name="_GoBack"/>
-      <w:bookmarkEnd w:id="33"/>
+    </w:p>
+    <w:p>
+      <w:pPr>
+        <w:pStyle w:val="FOINaslov2"/>
+      </w:pPr>
+      <w:r>
+        <w:t>getFriends.js</w:t>
+      </w:r>
     </w:p>
     <w:p>
       <w:pPr>
@@ -12277,6 +12283,12 @@
     </w:p>
     <w:p>
       <w:pPr>
+        <w:spacing w:after="200" w:line="360" w:lineRule="auto"/>
+        <w:jc w:val="both"/>
+      </w:pPr>
+    </w:p>
+    <w:p>
+      <w:pPr>
         <w:spacing w:after="200" w:line="276" w:lineRule="auto"/>
       </w:pPr>
       <w:r>
@@ -12287,7 +12299,7 @@
       <w:pPr>
         <w:pStyle w:val="FOINaslov1"/>
       </w:pPr>
-      <w:bookmarkStart w:id="34" w:name="_Toc439281093"/>
+      <w:bookmarkStart w:id="33" w:name="_Toc439281093"/>
       <w:r>
         <w:lastRenderedPageBreak/>
         <w:t>Dijagram</w:t>
@@ -12295,7 +12307,7 @@
       <w:r>
         <w:t xml:space="preserve"> klasa</w:t>
       </w:r>
-      <w:bookmarkEnd w:id="34"/>
+      <w:bookmarkEnd w:id="33"/>
     </w:p>
     <w:p>
       <w:pPr>
@@ -12409,11 +12421,11 @@
       <w:pPr>
         <w:pStyle w:val="FOINaslov2"/>
       </w:pPr>
-      <w:bookmarkStart w:id="35" w:name="_Toc439281094"/>
+      <w:bookmarkStart w:id="34" w:name="_Toc439281094"/>
       <w:r>
         <w:t>app modul</w:t>
       </w:r>
-      <w:bookmarkEnd w:id="35"/>
+      <w:bookmarkEnd w:id="34"/>
     </w:p>
     <w:p>
       <w:pPr>
@@ -12562,12 +12574,12 @@
       <w:pPr>
         <w:pStyle w:val="FOINaslov2"/>
       </w:pPr>
-      <w:bookmarkStart w:id="36" w:name="_Toc439281095"/>
+      <w:bookmarkStart w:id="35" w:name="_Toc439281095"/>
       <w:r>
         <w:lastRenderedPageBreak/>
         <w:t>core modul</w:t>
       </w:r>
-      <w:bookmarkEnd w:id="36"/>
+      <w:bookmarkEnd w:id="35"/>
     </w:p>
     <w:p>
       <w:pPr>
@@ -12774,12 +12786,12 @@
       <w:pPr>
         <w:pStyle w:val="FOINaslov2"/>
       </w:pPr>
-      <w:bookmarkStart w:id="37" w:name="_Toc439281096"/>
+      <w:bookmarkStart w:id="36" w:name="_Toc439281096"/>
       <w:r>
         <w:lastRenderedPageBreak/>
         <w:t>webservice modul</w:t>
       </w:r>
-      <w:bookmarkEnd w:id="37"/>
+      <w:bookmarkEnd w:id="36"/>
     </w:p>
     <w:p>
       <w:pPr>
@@ -15203,7 +15215,21 @@
               <w:rPr>
                 <w:lang w:val="en-US"/>
               </w:rPr>
-              <w:t>Korisnik klikne na područje za pisanje tekst-a na dnu ekrana.</w:t>
+              <w:t xml:space="preserve">Korisnik klikne </w:t>
+            </w:r>
+            <w:proofErr w:type="gramStart"/>
+            <w:r>
+              <w:rPr>
+                <w:lang w:val="en-US"/>
+              </w:rPr>
+              <w:t>na</w:t>
+            </w:r>
+            <w:proofErr w:type="gramEnd"/>
+            <w:r>
+              <w:rPr>
+                <w:lang w:val="en-US"/>
+              </w:rPr>
+              <w:t xml:space="preserve"> područje za pisanje tekst-a na dnu ekrana.</w:t>
             </w:r>
           </w:p>
           <w:p>
@@ -15966,7 +15992,21 @@
               <w:rPr>
                 <w:lang w:val="en-US"/>
               </w:rPr>
-              <w:t>Korisnik klikne na jedan od kreiranih razgovora iz liste.</w:t>
+              <w:t xml:space="preserve">Korisnik klikne </w:t>
+            </w:r>
+            <w:proofErr w:type="gramStart"/>
+            <w:r>
+              <w:rPr>
+                <w:lang w:val="en-US"/>
+              </w:rPr>
+              <w:t>na</w:t>
+            </w:r>
+            <w:proofErr w:type="gramEnd"/>
+            <w:r>
+              <w:rPr>
+                <w:lang w:val="en-US"/>
+              </w:rPr>
+              <w:t xml:space="preserve"> jedan od kreiranih razgovora iz liste.</w:t>
             </w:r>
           </w:p>
           <w:p>
@@ -17117,6 +17157,256 @@
         <w:lastRenderedPageBreak/>
         <w:t>Modularnost u aplikaciji</w:t>
       </w:r>
+      <w:r>
+        <w:t xml:space="preserve"> </w:t>
+      </w:r>
+    </w:p>
+    <w:p>
+      <w:pPr>
+        <w:pStyle w:val="FOINaslov2"/>
+      </w:pPr>
+      <w:r>
+        <w:t xml:space="preserve">Modularnost sa </w:t>
+      </w:r>
+      <w:r>
+        <w:rPr>
+          <w:i/>
+        </w:rPr>
+        <w:t>FragmentBuffer</w:t>
+      </w:r>
+    </w:p>
+    <w:p>
+      <w:pPr>
+        <w:spacing w:after="120" w:line="360" w:lineRule="auto"/>
+        <w:ind w:firstLine="360"/>
+        <w:jc w:val="both"/>
+        <w:rPr>
+          <w:i/>
+        </w:rPr>
+      </w:pPr>
+      <w:r>
+        <w:t xml:space="preserve">Jedna od modularnosti realizirana je pomoću klase </w:t>
+      </w:r>
+      <w:r>
+        <w:rPr>
+          <w:i/>
+        </w:rPr>
+        <w:t>FragmentBuffer</w:t>
+      </w:r>
+      <w:r>
+        <w:t xml:space="preserve">. Navedena klasa u sebi sprema objekte klase </w:t>
+      </w:r>
+      <w:r>
+        <w:rPr>
+          <w:i/>
+        </w:rPr>
+        <w:t>Fragment</w:t>
+      </w:r>
+      <w:r>
+        <w:t>, odnosno objekte čije klase nas</w:t>
+      </w:r>
+      <w:r>
+        <w:t xml:space="preserve">ljeđuju klasu </w:t>
+      </w:r>
+      <w:r>
+        <w:rPr>
+          <w:i/>
+        </w:rPr>
+        <w:t>Fragment</w:t>
+      </w:r>
+      <w:r>
+        <w:t>.</w:t>
+      </w:r>
+      <w:r>
+        <w:t xml:space="preserve"> Može se reći da je modularnost realizirana na temelju klase </w:t>
+      </w:r>
+      <w:r>
+        <w:rPr>
+          <w:i/>
+        </w:rPr>
+        <w:t>Fragment.</w:t>
+      </w:r>
+    </w:p>
+    <w:p>
+      <w:pPr>
+        <w:spacing w:after="120" w:line="360" w:lineRule="auto"/>
+        <w:jc w:val="both"/>
+      </w:pPr>
+      <w:r>
+        <w:t xml:space="preserve">Klasa </w:t>
+      </w:r>
+      <w:r>
+        <w:rPr>
+          <w:i/>
+        </w:rPr>
+        <w:t xml:space="preserve">FragmentBuffer </w:t>
+      </w:r>
+      <w:r>
+        <w:t>se u ovoj aplikaciji koristi za</w:t>
+      </w:r>
+      <w:r>
+        <w:t xml:space="preserve"> pohranu fragmenata</w:t>
+      </w:r>
+      <w:r>
+        <w:t xml:space="preserve"> koji će se poslije učitati u kartice (engl. </w:t>
+      </w:r>
+      <w:r>
+        <w:rPr>
+          <w:i/>
+        </w:rPr>
+        <w:t>tabs</w:t>
+      </w:r>
+      <w:r>
+        <w:t xml:space="preserve">). U klasi su spremljeni sljedeći fragmenti: </w:t>
+      </w:r>
+      <w:r>
+        <w:rPr>
+          <w:i/>
+        </w:rPr>
+        <w:t>HomePageFragment</w:t>
+      </w:r>
+      <w:r>
+        <w:t xml:space="preserve">, </w:t>
+      </w:r>
+      <w:r>
+        <w:rPr>
+          <w:i/>
+        </w:rPr>
+        <w:t xml:space="preserve">SearchFragment </w:t>
+      </w:r>
+      <w:r>
+        <w:t xml:space="preserve">i </w:t>
+      </w:r>
+      <w:r>
+        <w:rPr>
+          <w:i/>
+        </w:rPr>
+        <w:t>Message</w:t>
+      </w:r>
+      <w:r>
+        <w:rPr>
+          <w:i/>
+        </w:rPr>
+        <w:t>.</w:t>
+      </w:r>
+      <w:r>
+        <w:t xml:space="preserve"> </w:t>
+      </w:r>
+    </w:p>
+    <w:p>
+      <w:pPr>
+        <w:spacing w:after="120" w:line="360" w:lineRule="auto"/>
+        <w:jc w:val="both"/>
+      </w:pPr>
+      <w:r>
+        <w:rPr>
+          <w:i/>
+        </w:rPr>
+        <w:t>FragmentBuffer</w:t>
+      </w:r>
+      <w:r>
+        <w:t xml:space="preserve"> je definiran da za svaki unos novog fragmenta može se tom fragmentu dodijeliti neka oznaka (engl </w:t>
+      </w:r>
+      <w:r>
+        <w:rPr>
+          <w:i/>
+        </w:rPr>
+        <w:t>tag</w:t>
+      </w:r>
+      <w:r>
+        <w:t xml:space="preserve">). U ovom slučaju svakom fragmentu je dodijeljen naziv kartice kao oznaka. Nazivi kartica su po redu: </w:t>
+      </w:r>
+      <w:r>
+        <w:rPr>
+          <w:i/>
+        </w:rPr>
+        <w:t>Home Page</w:t>
+      </w:r>
+      <w:r>
+        <w:t xml:space="preserve">, </w:t>
+      </w:r>
+      <w:r>
+        <w:rPr>
+          <w:i/>
+        </w:rPr>
+        <w:t xml:space="preserve">Search </w:t>
+      </w:r>
+      <w:r>
+        <w:t xml:space="preserve">i </w:t>
+      </w:r>
+      <w:r>
+        <w:rPr>
+          <w:i/>
+        </w:rPr>
+        <w:t>Message</w:t>
+      </w:r>
+      <w:r>
+        <w:t>.</w:t>
+      </w:r>
+    </w:p>
+    <w:p>
+      <w:pPr>
+        <w:spacing w:after="120" w:line="360" w:lineRule="auto"/>
+        <w:jc w:val="both"/>
+      </w:pPr>
+      <w:r>
+        <w:t xml:space="preserve">Na temelju fragmenata koji su pohranjeni u instanci </w:t>
+      </w:r>
+      <w:r>
+        <w:rPr>
+          <w:i/>
+        </w:rPr>
+        <w:t>FragmentBuffer</w:t>
+      </w:r>
+      <w:r>
+        <w:t xml:space="preserve"> klase dinamički se kreiraju kartice. Ako programer želi dodati neku novu karrticu jednostavno mora kreirat novu klasu koja nasljeđuje </w:t>
+      </w:r>
+      <w:r>
+        <w:rPr>
+          <w:i/>
+        </w:rPr>
+        <w:t>Fragment</w:t>
+      </w:r>
+      <w:r>
+        <w:t xml:space="preserve"> i u kodu (</w:t>
+      </w:r>
+      <w:r>
+        <w:rPr>
+          <w:i/>
+        </w:rPr>
+        <w:t xml:space="preserve">MainClass.java </w:t>
+      </w:r>
+      <w:r>
+        <w:t>&gt;</w:t>
+      </w:r>
+      <w:r>
+        <w:rPr>
+          <w:i/>
+        </w:rPr>
+        <w:t xml:space="preserve"> createTabs()</w:t>
+      </w:r>
+      <w:r>
+        <w:t>) dodati naredbu:</w:t>
+      </w:r>
+    </w:p>
+    <w:p>
+      <w:pPr>
+        <w:spacing w:after="120" w:line="360" w:lineRule="auto"/>
+        <w:jc w:val="center"/>
+        <w:rPr>
+          <w:rFonts w:ascii="Consolas" w:hAnsi="Consolas"/>
+          <w:sz w:val="20"/>
+        </w:rPr>
+      </w:pPr>
+      <w:r>
+        <w:rPr>
+          <w:rFonts w:ascii="Consolas" w:hAnsi="Consolas"/>
+          <w:sz w:val="20"/>
+        </w:rPr>
+        <w:t>fragmentBuffer.add(new NoviFragment(), “oznaka“);</w:t>
+      </w:r>
+      <w:bookmarkStart w:id="37" w:name="_GoBack"/>
+      <w:bookmarkEnd w:id="37"/>
     </w:p>
     <w:sectPr>
       <w:pgSz w:w="11906" w:h="16838"/>
@@ -17288,7 +17578,7 @@
           <w:rPr>
             <w:noProof/>
           </w:rPr>
-          <w:t>19</w:t>
+          <w:t>26</w:t>
         </w:r>
         <w:r>
           <w:rPr>
@@ -17327,7 +17617,7 @@
       <w:rPr>
         <w:noProof/>
       </w:rPr>
-      <w:t>28</w:t>
+      <w:t>34</w:t>
     </w:r>
     <w:r>
       <w:rPr>
@@ -22541,7 +22831,7 @@
 </file>
 
 <file path=customXml/itemProps1.xml><?xml version="1.0" encoding="utf-8"?>
-<ds:datastoreItem xmlns:ds="http://schemas.openxmlformats.org/officeDocument/2006/customXml" ds:itemID="{0D8DE9BA-9BC9-457C-979C-349729B1BE73}">
+<ds:datastoreItem xmlns:ds="http://schemas.openxmlformats.org/officeDocument/2006/customXml" ds:itemID="{F9C55F7B-2B43-4AAE-98D5-D963B0A22AE5}">
   <ds:schemaRefs>
     <ds:schemaRef ds:uri="http://schemas.openxmlformats.org/officeDocument/2006/bibliography"/>
   </ds:schemaRefs>

</xml_diff>

<commit_message>
Ažurirana TD. Promjenjene slika za 'core' modul te su stavljene nove slike za 'webservice' modul zajedno s novim opisima.
</commit_message>
<xml_diff>
--- a/Dokumentacija/T18 - TD - ChatUp - Drmencic, Filipovic,Jurman,Sokac.docx
+++ b/Dokumentacija/T18 - TD - ChatUp - Drmencic, Filipovic,Jurman,Sokac.docx
@@ -7116,8 +7116,6 @@
               </w:rPr>
               <w:t>Niski (15)</w:t>
             </w:r>
-            <w:bookmarkStart w:id="8" w:name="_GoBack"/>
-            <w:bookmarkEnd w:id="8"/>
           </w:p>
         </w:tc>
       </w:tr>
@@ -7129,13 +7127,13 @@
         <w:pStyle w:val="FOINaslov2"/>
         <w:spacing w:line="360" w:lineRule="auto"/>
       </w:pPr>
-      <w:bookmarkStart w:id="9" w:name="_Toc439207495"/>
-      <w:bookmarkStart w:id="10" w:name="_Toc441782663"/>
+      <w:bookmarkStart w:id="8" w:name="_Toc439207495"/>
+      <w:bookmarkStart w:id="9" w:name="_Toc441782663"/>
       <w:r>
         <w:t>Prototip aplikacije</w:t>
       </w:r>
+      <w:bookmarkEnd w:id="8"/>
       <w:bookmarkEnd w:id="9"/>
-      <w:bookmarkEnd w:id="10"/>
     </w:p>
     <w:p>
       <w:pPr>
@@ -7151,14 +7149,14 @@
         <w:pStyle w:val="FOINaslov3"/>
         <w:spacing w:line="360" w:lineRule="auto"/>
       </w:pPr>
-      <w:bookmarkStart w:id="11" w:name="_Toc439207496"/>
-      <w:bookmarkStart w:id="12" w:name="_Toc441782664"/>
+      <w:bookmarkStart w:id="10" w:name="_Toc439207496"/>
+      <w:bookmarkStart w:id="11" w:name="_Toc441782664"/>
       <w:r>
         <w:lastRenderedPageBreak/>
         <w:t>Slika prototipa aplikacije</w:t>
       </w:r>
+      <w:bookmarkEnd w:id="10"/>
       <w:bookmarkEnd w:id="11"/>
-      <w:bookmarkEnd w:id="12"/>
     </w:p>
     <w:p>
       <w:pPr>
@@ -7278,14 +7276,14 @@
       <w:pPr>
         <w:pStyle w:val="FOINaslov1"/>
       </w:pPr>
-      <w:bookmarkStart w:id="13" w:name="_Toc439207497"/>
-      <w:bookmarkStart w:id="14" w:name="_Toc441782665"/>
+      <w:bookmarkStart w:id="12" w:name="_Toc439207497"/>
+      <w:bookmarkStart w:id="13" w:name="_Toc441782665"/>
       <w:r>
         <w:lastRenderedPageBreak/>
         <w:t>Objašnjenje svakog pojedinog Mockup-a</w:t>
       </w:r>
+      <w:bookmarkEnd w:id="12"/>
       <w:bookmarkEnd w:id="13"/>
-      <w:bookmarkEnd w:id="14"/>
     </w:p>
     <w:tbl>
       <w:tblPr>
@@ -9007,7 +9005,7 @@
       <w:pPr>
         <w:pStyle w:val="FOINaslov1"/>
       </w:pPr>
-      <w:bookmarkStart w:id="15" w:name="_Toc441782666"/>
+      <w:bookmarkStart w:id="14" w:name="_Toc441782666"/>
       <w:r>
         <w:lastRenderedPageBreak/>
         <w:t>Konfiguracija servera i baz</w:t>
@@ -9018,7 +9016,7 @@
       <w:r>
         <w:t xml:space="preserve"> podataka</w:t>
       </w:r>
-      <w:bookmarkEnd w:id="15"/>
+      <w:bookmarkEnd w:id="14"/>
     </w:p>
     <w:p>
       <w:pPr>
@@ -12250,12 +12248,12 @@
       <w:pPr>
         <w:pStyle w:val="FOINaslov1"/>
       </w:pPr>
-      <w:bookmarkStart w:id="16" w:name="_Toc441782667"/>
+      <w:bookmarkStart w:id="15" w:name="_Toc441782667"/>
       <w:r>
         <w:lastRenderedPageBreak/>
         <w:t>Arhitektura sustava</w:t>
       </w:r>
-      <w:bookmarkEnd w:id="16"/>
+      <w:bookmarkEnd w:id="15"/>
     </w:p>
     <w:p/>
     <w:p>
@@ -12398,12 +12396,12 @@
         <w:pStyle w:val="FOINaslov2"/>
         <w:spacing w:line="360" w:lineRule="auto"/>
       </w:pPr>
-      <w:bookmarkStart w:id="17" w:name="_Toc441782668"/>
+      <w:bookmarkStart w:id="16" w:name="_Toc441782668"/>
       <w:r>
         <w:lastRenderedPageBreak/>
         <w:t>Objašnjenje simbola</w:t>
       </w:r>
-      <w:bookmarkEnd w:id="17"/>
+      <w:bookmarkEnd w:id="16"/>
     </w:p>
     <w:tbl>
       <w:tblPr>
@@ -13291,12 +13289,12 @@
       <w:pPr>
         <w:pStyle w:val="FOINaslov1"/>
       </w:pPr>
-      <w:bookmarkStart w:id="18" w:name="_Toc441782669"/>
+      <w:bookmarkStart w:id="17" w:name="_Toc441782669"/>
       <w:r>
         <w:lastRenderedPageBreak/>
         <w:t>Vanjske biblioteke korištene u projektu</w:t>
       </w:r>
-      <w:bookmarkEnd w:id="18"/>
+      <w:bookmarkEnd w:id="17"/>
     </w:p>
     <w:p>
       <w:pPr>
@@ -13327,11 +13325,11 @@
         <w:pStyle w:val="FOINaslov2"/>
         <w:spacing w:line="360" w:lineRule="auto"/>
       </w:pPr>
-      <w:bookmarkStart w:id="19" w:name="_Toc441782670"/>
+      <w:bookmarkStart w:id="18" w:name="_Toc441782670"/>
       <w:r>
         <w:t>ImageFileSelector</w:t>
       </w:r>
-      <w:bookmarkEnd w:id="19"/>
+      <w:bookmarkEnd w:id="18"/>
     </w:p>
     <w:p>
       <w:pPr>
@@ -13427,11 +13425,11 @@
         <w:pStyle w:val="FOINaslov2"/>
         <w:spacing w:line="360" w:lineRule="auto"/>
       </w:pPr>
-      <w:bookmarkStart w:id="20" w:name="_Toc441782671"/>
+      <w:bookmarkStart w:id="19" w:name="_Toc441782671"/>
       <w:r>
         <w:t>javamail-android</w:t>
       </w:r>
-      <w:bookmarkEnd w:id="20"/>
+      <w:bookmarkEnd w:id="19"/>
     </w:p>
     <w:p>
       <w:pPr>
@@ -13526,11 +13524,11 @@
       <w:pPr>
         <w:pStyle w:val="FOINaslov2"/>
       </w:pPr>
-      <w:bookmarkStart w:id="21" w:name="_Toc441782672"/>
+      <w:bookmarkStart w:id="20" w:name="_Toc441782672"/>
       <w:r>
         <w:t>Socket.io Client</w:t>
       </w:r>
-      <w:bookmarkEnd w:id="21"/>
+      <w:bookmarkEnd w:id="20"/>
     </w:p>
     <w:p>
       <w:pPr>
@@ -13592,12 +13590,12 @@
       <w:pPr>
         <w:pStyle w:val="FOINaslov1"/>
       </w:pPr>
-      <w:bookmarkStart w:id="22" w:name="_Toc441782673"/>
+      <w:bookmarkStart w:id="21" w:name="_Toc441782673"/>
       <w:r>
         <w:lastRenderedPageBreak/>
         <w:t>Web servisi</w:t>
       </w:r>
-      <w:bookmarkEnd w:id="22"/>
+      <w:bookmarkEnd w:id="21"/>
     </w:p>
     <w:p>
       <w:pPr>
@@ -13640,11 +13638,11 @@
       <w:pPr>
         <w:pStyle w:val="FOINaslov2"/>
       </w:pPr>
-      <w:bookmarkStart w:id="23" w:name="_Toc441782674"/>
+      <w:bookmarkStart w:id="22" w:name="_Toc441782674"/>
       <w:r>
         <w:t>server.js</w:t>
       </w:r>
-      <w:bookmarkEnd w:id="23"/>
+      <w:bookmarkEnd w:id="22"/>
     </w:p>
     <w:p>
       <w:pPr>
@@ -13660,11 +13658,11 @@
       <w:pPr>
         <w:pStyle w:val="FOINaslov2"/>
       </w:pPr>
-      <w:bookmarkStart w:id="24" w:name="_Toc441782675"/>
+      <w:bookmarkStart w:id="23" w:name="_Toc441782675"/>
       <w:r>
         <w:t>register.js</w:t>
       </w:r>
-      <w:bookmarkEnd w:id="24"/>
+      <w:bookmarkEnd w:id="23"/>
     </w:p>
     <w:p>
       <w:pPr>
@@ -13683,11 +13681,11 @@
       <w:pPr>
         <w:pStyle w:val="FOINaslov2"/>
       </w:pPr>
-      <w:bookmarkStart w:id="25" w:name="_Toc441782676"/>
+      <w:bookmarkStart w:id="24" w:name="_Toc441782676"/>
       <w:r>
         <w:t>log_in.js</w:t>
       </w:r>
-      <w:bookmarkEnd w:id="25"/>
+      <w:bookmarkEnd w:id="24"/>
     </w:p>
     <w:p>
       <w:pPr>
@@ -13707,11 +13705,11 @@
       <w:pPr>
         <w:pStyle w:val="FOINaslov2"/>
       </w:pPr>
-      <w:bookmarkStart w:id="26" w:name="_Toc441782677"/>
+      <w:bookmarkStart w:id="25" w:name="_Toc441782677"/>
       <w:r>
         <w:t>log_out.js</w:t>
       </w:r>
-      <w:bookmarkEnd w:id="26"/>
+      <w:bookmarkEnd w:id="25"/>
     </w:p>
     <w:p>
       <w:pPr>
@@ -13747,11 +13745,11 @@
       <w:pPr>
         <w:pStyle w:val="FOINaslov2"/>
       </w:pPr>
-      <w:bookmarkStart w:id="27" w:name="_Toc441782678"/>
+      <w:bookmarkStart w:id="26" w:name="_Toc441782678"/>
       <w:r>
         <w:t>registeredUsers.js</w:t>
       </w:r>
-      <w:bookmarkEnd w:id="27"/>
+      <w:bookmarkEnd w:id="26"/>
     </w:p>
     <w:p>
       <w:pPr>
@@ -13793,12 +13791,12 @@
       <w:pPr>
         <w:pStyle w:val="FOINaslov2"/>
       </w:pPr>
-      <w:bookmarkStart w:id="28" w:name="_Toc441782679"/>
+      <w:bookmarkStart w:id="27" w:name="_Toc441782679"/>
       <w:r>
         <w:lastRenderedPageBreak/>
         <w:t>get_messages.js</w:t>
       </w:r>
-      <w:bookmarkEnd w:id="28"/>
+      <w:bookmarkEnd w:id="27"/>
     </w:p>
     <w:p>
       <w:pPr>
@@ -13814,11 +13812,11 @@
       <w:pPr>
         <w:pStyle w:val="FOINaslov2"/>
       </w:pPr>
-      <w:bookmarkStart w:id="29" w:name="_Toc441782680"/>
+      <w:bookmarkStart w:id="28" w:name="_Toc441782680"/>
       <w:r>
         <w:t>createConversation.js</w:t>
       </w:r>
-      <w:bookmarkEnd w:id="29"/>
+      <w:bookmarkEnd w:id="28"/>
     </w:p>
     <w:p>
       <w:pPr>
@@ -13837,11 +13835,11 @@
       <w:pPr>
         <w:pStyle w:val="FOINaslov2"/>
       </w:pPr>
-      <w:bookmarkStart w:id="30" w:name="_Toc441782681"/>
+      <w:bookmarkStart w:id="29" w:name="_Toc441782681"/>
       <w:r>
         <w:t>sendMessage.js</w:t>
       </w:r>
-      <w:bookmarkEnd w:id="30"/>
+      <w:bookmarkEnd w:id="29"/>
     </w:p>
     <w:p>
       <w:pPr>
@@ -13866,11 +13864,11 @@
       <w:pPr>
         <w:pStyle w:val="FOINaslov2"/>
       </w:pPr>
-      <w:bookmarkStart w:id="31" w:name="_Toc441782682"/>
+      <w:bookmarkStart w:id="30" w:name="_Toc441782682"/>
       <w:r>
         <w:t>getNewMessages.js</w:t>
       </w:r>
-      <w:bookmarkEnd w:id="31"/>
+      <w:bookmarkEnd w:id="30"/>
     </w:p>
     <w:p>
       <w:pPr>
@@ -13890,14 +13888,14 @@
         <w:pStyle w:val="FOINaslov2"/>
         <w:ind w:left="357" w:hanging="357"/>
       </w:pPr>
-      <w:bookmarkStart w:id="32" w:name="_Toc441782683"/>
+      <w:bookmarkStart w:id="31" w:name="_Toc441782683"/>
       <w:r>
         <w:t>save_profile_pic</w:t>
       </w:r>
       <w:r>
         <w:t>.js</w:t>
       </w:r>
-      <w:bookmarkEnd w:id="32"/>
+      <w:bookmarkEnd w:id="31"/>
     </w:p>
     <w:p>
       <w:pPr>
@@ -13922,11 +13920,11 @@
       <w:pPr>
         <w:pStyle w:val="FOINaslov2"/>
       </w:pPr>
-      <w:bookmarkStart w:id="33" w:name="_Toc441782684"/>
+      <w:bookmarkStart w:id="32" w:name="_Toc441782684"/>
       <w:r>
         <w:t>addFriends.js</w:t>
       </w:r>
-      <w:bookmarkEnd w:id="33"/>
+      <w:bookmarkEnd w:id="32"/>
     </w:p>
     <w:p>
       <w:pPr>
@@ -13995,12 +13993,12 @@
       <w:pPr>
         <w:pStyle w:val="FOINaslov2"/>
       </w:pPr>
-      <w:bookmarkStart w:id="34" w:name="_Toc441782685"/>
+      <w:bookmarkStart w:id="33" w:name="_Toc441782685"/>
       <w:r>
         <w:lastRenderedPageBreak/>
         <w:t>editProfile.js</w:t>
       </w:r>
-      <w:bookmarkEnd w:id="34"/>
+      <w:bookmarkEnd w:id="33"/>
     </w:p>
     <w:p>
       <w:pPr>
@@ -14084,11 +14082,11 @@
       <w:pPr>
         <w:pStyle w:val="FOINaslov2"/>
       </w:pPr>
-      <w:bookmarkStart w:id="35" w:name="_Toc441782686"/>
+      <w:bookmarkStart w:id="34" w:name="_Toc441782686"/>
       <w:r>
         <w:t>getUserDataEditProfile.js</w:t>
       </w:r>
-      <w:bookmarkEnd w:id="35"/>
+      <w:bookmarkEnd w:id="34"/>
     </w:p>
     <w:p>
       <w:pPr>
@@ -14238,11 +14236,11 @@
       <w:pPr>
         <w:pStyle w:val="FOINaslov2"/>
       </w:pPr>
-      <w:bookmarkStart w:id="36" w:name="_Toc441782687"/>
+      <w:bookmarkStart w:id="35" w:name="_Toc441782687"/>
       <w:r>
         <w:t>registeredUsers2.js</w:t>
       </w:r>
-      <w:bookmarkEnd w:id="36"/>
+      <w:bookmarkEnd w:id="35"/>
     </w:p>
     <w:p>
       <w:pPr>
@@ -14368,11 +14366,11 @@
       <w:pPr>
         <w:pStyle w:val="FOINaslov2"/>
       </w:pPr>
-      <w:bookmarkStart w:id="37" w:name="_Toc441782688"/>
+      <w:bookmarkStart w:id="36" w:name="_Toc441782688"/>
       <w:r>
         <w:t>forgotPassword.js</w:t>
       </w:r>
-      <w:bookmarkEnd w:id="37"/>
+      <w:bookmarkEnd w:id="36"/>
     </w:p>
     <w:p>
       <w:pPr>
@@ -14431,12 +14429,12 @@
       <w:pPr>
         <w:pStyle w:val="FOINaslov2"/>
       </w:pPr>
-      <w:bookmarkStart w:id="38" w:name="_Toc441782689"/>
+      <w:bookmarkStart w:id="37" w:name="_Toc441782689"/>
       <w:r>
         <w:lastRenderedPageBreak/>
         <w:t>addParticipantsToConversation.js</w:t>
       </w:r>
-      <w:bookmarkEnd w:id="38"/>
+      <w:bookmarkEnd w:id="37"/>
     </w:p>
     <w:p>
       <w:pPr>
@@ -14460,11 +14458,11 @@
       <w:pPr>
         <w:pStyle w:val="FOINaslov2"/>
       </w:pPr>
-      <w:bookmarkStart w:id="39" w:name="_Toc441782690"/>
+      <w:bookmarkStart w:id="38" w:name="_Toc441782690"/>
       <w:r>
         <w:t>get_userData.js</w:t>
       </w:r>
-      <w:bookmarkEnd w:id="39"/>
+      <w:bookmarkEnd w:id="38"/>
     </w:p>
     <w:p>
       <w:pPr>
@@ -14479,11 +14477,11 @@
       <w:pPr>
         <w:pStyle w:val="FOINaslov2"/>
       </w:pPr>
-      <w:bookmarkStart w:id="40" w:name="_Toc441782691"/>
+      <w:bookmarkStart w:id="39" w:name="_Toc441782691"/>
       <w:r>
         <w:t>getFriends.js</w:t>
       </w:r>
-      <w:bookmarkEnd w:id="40"/>
+      <w:bookmarkEnd w:id="39"/>
     </w:p>
     <w:p>
       <w:pPr>
@@ -14512,7 +14510,7 @@
       <w:pPr>
         <w:pStyle w:val="FOINaslov1"/>
       </w:pPr>
-      <w:bookmarkStart w:id="41" w:name="_Toc441782692"/>
+      <w:bookmarkStart w:id="40" w:name="_Toc441782692"/>
       <w:r>
         <w:lastRenderedPageBreak/>
         <w:t>Dijagram</w:t>
@@ -14520,7 +14518,7 @@
       <w:r>
         <w:t xml:space="preserve"> klasa</w:t>
       </w:r>
-      <w:bookmarkEnd w:id="41"/>
+      <w:bookmarkEnd w:id="40"/>
     </w:p>
     <w:p>
       <w:pPr>
@@ -14634,11 +14632,11 @@
       <w:pPr>
         <w:pStyle w:val="FOINaslov2"/>
       </w:pPr>
-      <w:bookmarkStart w:id="42" w:name="_Toc441782693"/>
+      <w:bookmarkStart w:id="41" w:name="_Toc441782693"/>
       <w:r>
         <w:t>app modul</w:t>
       </w:r>
-      <w:bookmarkEnd w:id="42"/>
+      <w:bookmarkEnd w:id="41"/>
     </w:p>
     <w:p>
       <w:pPr>
@@ -14787,12 +14785,12 @@
       <w:pPr>
         <w:pStyle w:val="FOINaslov2"/>
       </w:pPr>
-      <w:bookmarkStart w:id="43" w:name="_Toc441782694"/>
+      <w:bookmarkStart w:id="42" w:name="_Toc441782694"/>
       <w:r>
         <w:lastRenderedPageBreak/>
         <w:t>core modul</w:t>
       </w:r>
-      <w:bookmarkEnd w:id="43"/>
+      <w:bookmarkEnd w:id="42"/>
     </w:p>
     <w:p>
       <w:pPr>
@@ -14804,7 +14802,7 @@
         </w:rPr>
         <w:drawing>
           <wp:inline distT="0" distB="0" distL="0" distR="0" wp14:anchorId="7AB83A74" wp14:editId="08A778EB">
-            <wp:extent cx="5760720" cy="5402540"/>
+            <wp:extent cx="5760720" cy="5301175"/>
             <wp:effectExtent l="0" t="0" r="0" b="0"/>
             <wp:docPr id="7" name="Picture 7"/>
             <wp:cNvGraphicFramePr>
@@ -14832,7 +14830,7 @@
                   <pic:spPr>
                     <a:xfrm>
                       <a:off x="0" y="0"/>
-                      <a:ext cx="5760720" cy="5402540"/>
+                      <a:ext cx="5760720" cy="5301175"/>
                     </a:xfrm>
                     <a:prstGeom prst="rect">
                       <a:avLst/>
@@ -14910,22 +14908,13 @@
         <w:t>User</w:t>
       </w:r>
       <w:r>
-        <w:t xml:space="preserve"> klasa se prvenstveno koristi </w:t>
-      </w:r>
-      <w:r>
-        <w:t>za prikaz korisnika u aplikaciji</w:t>
-      </w:r>
-      <w:r>
-        <w:t>, ali i koristi za slanje parametara na web servis.</w:t>
-      </w:r>
-      <w:r>
-        <w:t xml:space="preserve"> Uočava se da ima dvije samostalne klase a to su </w:t>
+        <w:t xml:space="preserve"> klasa se prvenstveno koristi za prikaz korisnika u aplikaciji, ali i koristi za slanje parametara na web servis. Uočava se da postoji jedna samostalna klasa, a to je </w:t>
       </w:r>
       <w:r>
         <w:rPr>
           <w:i/>
         </w:rPr>
-        <w:t>SharedPreferenceClass</w:t>
+        <w:t>ChatUpPreferences</w:t>
       </w:r>
       <w:r>
         <w:t xml:space="preserve"> koja služi za spremanje i dohvaćanje </w:t>
@@ -14937,51 +14926,42 @@
         <w:t>SharedPreferences</w:t>
       </w:r>
       <w:r>
-        <w:t xml:space="preserve">-a, a druga klasa je </w:t>
+        <w:t xml:space="preserve">-a. Klase </w:t>
       </w:r>
       <w:r>
         <w:rPr>
           <w:i/>
         </w:rPr>
-        <w:t>MiddleMan</w:t>
-      </w:r>
-      <w:r>
-        <w:t xml:space="preserve"> koja služi za slanje podataka među fragmentima i aktivnostima. Klase </w:t>
+        <w:t xml:space="preserve">Message </w:t>
+      </w:r>
+      <w:r>
+        <w:t xml:space="preserve">i </w:t>
       </w:r>
       <w:r>
         <w:rPr>
           <w:i/>
         </w:rPr>
-        <w:t xml:space="preserve">Message </w:t>
-      </w:r>
-      <w:r>
-        <w:t xml:space="preserve">i </w:t>
+        <w:t>Conversation</w:t>
+      </w:r>
+      <w:r>
+        <w:t xml:space="preserve"> su klase koje omogućuju funkcioniranje samog dopisivanja pri čemu klasa </w:t>
       </w:r>
       <w:r>
         <w:rPr>
           <w:i/>
         </w:rPr>
+        <w:t>Message</w:t>
+      </w:r>
+      <w:r>
+        <w:t xml:space="preserve"> vodi brigu o porukama, a klasa </w:t>
+      </w:r>
+      <w:r>
+        <w:rPr>
+          <w:i/>
+        </w:rPr>
         <w:t>Conversation</w:t>
       </w:r>
       <w:r>
-        <w:t xml:space="preserve"> su klase koje omogućuju funkcioniranje samog dopisivanja pri čemu klasa </w:t>
-      </w:r>
-      <w:r>
-        <w:rPr>
-          <w:i/>
-        </w:rPr>
-        <w:t>Message</w:t>
-      </w:r>
-      <w:r>
-        <w:t xml:space="preserve"> vodi brigu o porukama, a klasa </w:t>
-      </w:r>
-      <w:r>
-        <w:rPr>
-          <w:i/>
-        </w:rPr>
-        <w:t>Conversation</w:t>
-      </w:r>
-      <w:r>
         <w:t xml:space="preserve"> vodi brigu o razgovorima. Sve je to prikazano na slici 5.3.</w:t>
       </w:r>
     </w:p>
@@ -14997,27 +14977,31 @@
     </w:p>
     <w:p>
       <w:pPr>
+        <w:spacing w:line="360" w:lineRule="auto"/>
+      </w:pPr>
+    </w:p>
+    <w:p>
+      <w:pPr>
         <w:pStyle w:val="FOINaslov2"/>
       </w:pPr>
-      <w:bookmarkStart w:id="44" w:name="_Toc441782695"/>
-      <w:r>
+      <w:bookmarkStart w:id="43" w:name="_Toc441783470"/>
+      <w:r>
+        <w:rPr>
+          <w:noProof/>
+        </w:rPr>
         <w:lastRenderedPageBreak/>
-        <w:t>webservice modul</w:t>
-      </w:r>
-      <w:bookmarkEnd w:id="44"/>
-    </w:p>
-    <w:p>
-      <w:pPr>
-        <w:spacing w:line="360" w:lineRule="auto"/>
-      </w:pPr>
-      <w:r>
-        <w:rPr>
-          <w:noProof/>
-        </w:rPr>
         <w:drawing>
-          <wp:inline distT="0" distB="0" distL="0" distR="0" wp14:anchorId="1BD68C24" wp14:editId="10CB0078">
-            <wp:extent cx="5734050" cy="5221428"/>
-            <wp:effectExtent l="0" t="0" r="0" b="0"/>
+          <wp:anchor distT="0" distB="0" distL="114300" distR="114300" simplePos="0" relativeHeight="251661312" behindDoc="0" locked="0" layoutInCell="1" allowOverlap="1" wp14:anchorId="033F7153" wp14:editId="33EB39C5">
+            <wp:simplePos x="0" y="0"/>
+            <wp:positionH relativeFrom="column">
+              <wp:posOffset>-434524</wp:posOffset>
+            </wp:positionH>
+            <wp:positionV relativeFrom="paragraph">
+              <wp:posOffset>418110</wp:posOffset>
+            </wp:positionV>
+            <wp:extent cx="6670800" cy="3934800"/>
+            <wp:effectExtent l="0" t="0" r="0" b="8890"/>
+            <wp:wrapTopAndBottom/>
             <wp:docPr id="8" name="Picture 8"/>
             <wp:cNvGraphicFramePr>
               <a:graphicFrameLocks xmlns:a="http://schemas.openxmlformats.org/drawingml/2006/main" noChangeAspect="1"/>
@@ -15044,7 +15028,7 @@
                   <pic:spPr>
                     <a:xfrm>
                       <a:off x="0" y="0"/>
-                      <a:ext cx="5747868" cy="5234010"/>
+                      <a:ext cx="6670800" cy="3934800"/>
                     </a:xfrm>
                     <a:prstGeom prst="rect">
                       <a:avLst/>
@@ -15053,13 +15037,23 @@
                 </pic:pic>
               </a:graphicData>
             </a:graphic>
-          </wp:inline>
+            <wp14:sizeRelH relativeFrom="margin">
+              <wp14:pctWidth>0</wp14:pctWidth>
+            </wp14:sizeRelH>
+            <wp14:sizeRelV relativeFrom="margin">
+              <wp14:pctHeight>0</wp14:pctHeight>
+            </wp14:sizeRelV>
+          </wp:anchor>
         </w:drawing>
       </w:r>
-    </w:p>
-    <w:p>
-      <w:pPr>
-        <w:spacing w:line="360" w:lineRule="auto"/>
+      <w:r>
+        <w:t>webservice modul</w:t>
+      </w:r>
+      <w:bookmarkEnd w:id="43"/>
+    </w:p>
+    <w:p>
+      <w:pPr>
+        <w:spacing w:before="120" w:line="360" w:lineRule="auto"/>
         <w:jc w:val="center"/>
         <w:rPr>
           <w:b/>
@@ -15078,14 +15072,7 @@
           <w:b/>
           <w:sz w:val="18"/>
         </w:rPr>
-        <w:t>Dijagram klasa</w:t>
-      </w:r>
-      <w:r>
-        <w:rPr>
-          <w:b/>
-          <w:sz w:val="18"/>
-        </w:rPr>
-        <w:t xml:space="preserve"> </w:t>
+        <w:t xml:space="preserve">Dijagram klasa </w:t>
       </w:r>
       <w:r>
         <w:rPr>
@@ -15113,7 +15100,8 @@
     </w:p>
     <w:p>
       <w:pPr>
-        <w:spacing w:line="360" w:lineRule="auto"/>
+        <w:spacing w:after="120" w:line="360" w:lineRule="auto"/>
+        <w:jc w:val="both"/>
       </w:pPr>
       <w:r>
         <w:rPr>
@@ -15122,99 +15110,216 @@
         <w:t>Webservice</w:t>
       </w:r>
       <w:r>
-        <w:t xml:space="preserve"> modul se sastoji od klasa koje služe za komunikaciju sa web servisima na serveru</w:t>
-      </w:r>
-      <w:r>
-        <w:t xml:space="preserve"> koje su prikazane paketom </w:t>
+        <w:t xml:space="preserve"> modul se sastoji od klasa koje služe za komunikaciju sa web servisima na serveru. U slici 5.4. </w:t>
+      </w:r>
+      <w:r>
+        <w:t>te</w:t>
+      </w:r>
+      <w:r>
+        <w:t xml:space="preserve"> klase su, prema njihovoj funkciji, svrstane u pakete: </w:t>
       </w:r>
       <w:r>
         <w:rPr>
           <w:i/>
         </w:rPr>
-        <w:t>AsyncTask klase</w:t>
-      </w:r>
-      <w:r>
-        <w:t xml:space="preserve"> kako bi prikaz dijagrama bio jasniji</w:t>
+        <w:t xml:space="preserve">ConversationAsync, LoginAsync, MainAsync </w:t>
+      </w:r>
+      <w:r>
+        <w:t xml:space="preserve">i </w:t>
+      </w:r>
+      <w:r>
+        <w:rPr>
+          <w:i/>
+        </w:rPr>
+        <w:t>MenuAsync</w:t>
       </w:r>
       <w:r>
         <w:t>.</w:t>
       </w:r>
       <w:r>
-        <w:t xml:space="preserve"> Sve klase iz </w:t>
-      </w:r>
-      <w:r>
         <w:rPr>
           <w:i/>
         </w:rPr>
-        <w:t>AsyncTask klase</w:t>
-      </w:r>
-      <w:r>
-        <w:t xml:space="preserve"> paketa će biti prikazane u nastavku. </w:t>
+        <w:t xml:space="preserve"> </w:t>
+      </w:r>
+      <w:r>
+        <w:t xml:space="preserve"> Sve klase iz navedenih paketa će biti prikazane u daljnjim slikama. </w:t>
       </w:r>
       <w:r>
         <w:rPr>
           <w:b/>
         </w:rPr>
-        <w:t>Bitno je napomenuti da svaka klasa iz navedenog paketa  ima iste veze kao što su prikazane sa paketom</w:t>
+        <w:t>Bitno je napomenuti da svaka klasa iz naveden</w:t>
       </w:r>
       <w:r>
         <w:rPr>
           <w:b/>
         </w:rPr>
-        <w:t xml:space="preserve"> na slici 5.4.</w:t>
-      </w:r>
-      <w:r>
-        <w:t xml:space="preserve"> Glavna zadaća im je dobaviti i zatražiti podatke ovisno o zadaći koju oni rade.</w:t>
-      </w:r>
-      <w:r>
-        <w:t xml:space="preserve"> Svaki naziv klase ujedno i objašnjava njezinu funkciju.</w:t>
-      </w:r>
-      <w:r>
-        <w:t xml:space="preserve"> Na </w:t>
-      </w:r>
-      <w:r>
-        <w:t>dijagramu klasa se vidi da se suč</w:t>
-      </w:r>
-      <w:r>
-        <w:t>elje implementira u trima klasama sa sličnom strukturom.</w:t>
-      </w:r>
-    </w:p>
-    <w:p>
-      <w:pPr>
-        <w:spacing w:line="360" w:lineRule="auto"/>
-      </w:pPr>
-    </w:p>
-    <w:p>
-      <w:pPr>
-        <w:spacing w:line="360" w:lineRule="auto"/>
-      </w:pPr>
-    </w:p>
-    <w:p>
-      <w:pPr>
-        <w:spacing w:line="360" w:lineRule="auto"/>
-        <w:sectPr>
-          <w:footerReference w:type="default" r:id="rId46"/>
-          <w:pgSz w:w="11906" w:h="16838"/>
-          <w:pgMar w:top="1417" w:right="1417" w:bottom="1417" w:left="1417" w:header="708" w:footer="708" w:gutter="0"/>
-          <w:cols w:space="708"/>
-          <w:docGrid w:linePitch="360"/>
-        </w:sectPr>
-      </w:pPr>
-    </w:p>
-    <w:p>
-      <w:pPr>
-        <w:spacing w:line="360" w:lineRule="auto"/>
+        <w:t xml:space="preserve">ih paketa </w:t>
+      </w:r>
+      <w:r>
+        <w:rPr>
+          <w:b/>
+        </w:rPr>
+        <w:t xml:space="preserve">ima iste veze kao što su prikazane </w:t>
+      </w:r>
+      <w:r>
+        <w:rPr>
+          <w:b/>
+        </w:rPr>
+        <w:t>s paketima na slici 5.4.</w:t>
+      </w:r>
+      <w:r>
+        <w:t xml:space="preserve"> Glavna zadaća im je dobaviti i zatražiti podatke ovisno o zadaći koju oni rade. Svaki naziv klase ujedno i objašnjava njezinu funkciju.</w:t>
+      </w:r>
+    </w:p>
+    <w:p>
+      <w:pPr>
+        <w:spacing w:after="120" w:line="360" w:lineRule="auto"/>
+        <w:jc w:val="both"/>
+      </w:pPr>
+      <w:r>
+        <w:rPr>
+          <w:i/>
+        </w:rPr>
+        <w:t>IListener&lt;T&gt;</w:t>
+      </w:r>
+      <w:r>
+        <w:t xml:space="preserve"> je tipizirano sučelje čije funkcije koriste kao jedna vrsta </w:t>
+      </w:r>
+      <w:r>
+        <w:rPr>
+          <w:i/>
+        </w:rPr>
+        <w:t>callback</w:t>
+      </w:r>
+      <w:r>
+        <w:t xml:space="preserve"> funkcija, odnosno omogućava programeru da definira ponašanje tih metoda izvan granica same klase. U spomenutom sučelju najvažnija je metoda </w:t>
+      </w:r>
+      <w:r>
+        <w:rPr>
+          <w:i/>
+        </w:rPr>
+        <w:t>onFinish()</w:t>
+      </w:r>
+      <w:r>
+        <w:t xml:space="preserve"> jer nam ona omogućava pristup rezultatu koje je vratilo neki web servis.</w:t>
+      </w:r>
+    </w:p>
+    <w:p>
+      <w:pPr>
+        <w:spacing w:after="120" w:line="360" w:lineRule="auto"/>
+        <w:jc w:val="both"/>
+      </w:pPr>
+      <w:r>
+        <w:t xml:space="preserve">Klasa </w:t>
+      </w:r>
+      <w:r>
+        <w:rPr>
+          <w:i/>
+        </w:rPr>
+        <w:t>HttpPOST</w:t>
+      </w:r>
+      <w:r>
+        <w:t xml:space="preserve"> služi kao omotač (engl. </w:t>
+      </w:r>
+      <w:r>
+        <w:rPr>
+          <w:i/>
+        </w:rPr>
+        <w:t>wrapper</w:t>
+      </w:r>
+      <w:r>
+        <w:t xml:space="preserve">) nizu poziva metoda koji omogućavaju uspostavljanje komunikacije s web servisima i slanje parametara POST metodom. Parametri se uglavnom prosljeđuju kao instance </w:t>
+      </w:r>
+      <w:r>
+        <w:rPr>
+          <w:i/>
+        </w:rPr>
+        <w:t xml:space="preserve">Map </w:t>
+      </w:r>
+      <w:r>
+        <w:t xml:space="preserve">klase, no zbog ograničenja te klase (jedan ključ se veže za jednu vrijednost) potrebno je bilo definirati klasu </w:t>
+      </w:r>
+      <w:r>
+        <w:rPr>
+          <w:i/>
+        </w:rPr>
+        <w:t xml:space="preserve">Pair&lt;T1,T2&gt; </w:t>
+      </w:r>
+      <w:r>
+        <w:t xml:space="preserve">da se mogu </w:t>
+      </w:r>
+      <w:r>
+        <w:lastRenderedPageBreak/>
+        <w:t>prosljeđivati više vrijednosti pod „istim ključem“ (kada se pošalju više vrijednosti pod istim ključem onda HTTP interpretira to kao polje).</w:t>
+      </w:r>
+    </w:p>
+    <w:p>
+      <w:pPr>
+        <w:spacing w:after="120" w:line="360" w:lineRule="auto"/>
+        <w:jc w:val="both"/>
+      </w:pPr>
+      <w:r>
+        <w:t xml:space="preserve">Klasa </w:t>
+      </w:r>
+      <w:r>
+        <w:rPr>
+          <w:i/>
+        </w:rPr>
+        <w:t>WebServiceStrings</w:t>
+      </w:r>
+      <w:r>
+        <w:t xml:space="preserve"> se sastoji samo od konstantnih </w:t>
+      </w:r>
+      <w:r>
+        <w:rPr>
+          <w:i/>
+        </w:rPr>
+        <w:t>string</w:t>
+      </w:r>
+      <w:r>
+        <w:t xml:space="preserve">-ova. Sadrži </w:t>
+      </w:r>
+      <w:r>
+        <w:rPr>
+          <w:i/>
+        </w:rPr>
+        <w:t xml:space="preserve">string </w:t>
+      </w:r>
+      <w:r>
+        <w:t xml:space="preserve">za IP adresu servera te velik broj </w:t>
+      </w:r>
+      <w:r>
+        <w:rPr>
+          <w:i/>
+        </w:rPr>
+        <w:t>string</w:t>
+      </w:r>
+      <w:r>
+        <w:t>-ova koji predstavljaju rute prema web servisima.</w:t>
+      </w:r>
+    </w:p>
+    <w:p>
+      <w:pPr>
+        <w:spacing w:after="120" w:line="360" w:lineRule="auto"/>
+        <w:jc w:val="both"/>
+      </w:pPr>
+    </w:p>
+    <w:p>
+      <w:pPr>
+        <w:spacing w:after="120" w:line="360" w:lineRule="auto"/>
+        <w:jc w:val="center"/>
       </w:pPr>
       <w:r>
         <w:rPr>
           <w:noProof/>
         </w:rPr>
-        <w:lastRenderedPageBreak/>
         <w:drawing>
-          <wp:inline distT="0" distB="0" distL="0" distR="0" wp14:anchorId="56DDC8B2" wp14:editId="15692AFC">
-            <wp:extent cx="9535965" cy="5105400"/>
+          <wp:inline distT="0" distB="0" distL="0" distR="0" wp14:anchorId="62141262" wp14:editId="371225F3">
+            <wp:extent cx="4366800" cy="4215600"/>
             <wp:effectExtent l="0" t="0" r="0" b="0"/>
-            <wp:docPr id="18" name="Picture 18"/>
+            <wp:docPr id="6" name="Picture 6"/>
             <wp:cNvGraphicFramePr>
               <a:graphicFrameLocks xmlns:a="http://schemas.openxmlformats.org/drawingml/2006/main" noChangeAspect="1"/>
             </wp:cNvGraphicFramePr>
@@ -15222,11 +15327,11 @@
               <a:graphicData uri="http://schemas.openxmlformats.org/drawingml/2006/picture">
                 <pic:pic xmlns:pic="http://schemas.openxmlformats.org/drawingml/2006/picture">
                   <pic:nvPicPr>
-                    <pic:cNvPr id="0" name="asyncTask (PNG with XML) v2.0.png"/>
+                    <pic:cNvPr id="6" name="webserviceModule - MainAsync (NEW).png"/>
                     <pic:cNvPicPr/>
                   </pic:nvPicPr>
                   <pic:blipFill>
-                    <a:blip r:embed="rId47">
+                    <a:blip r:embed="rId46">
                       <a:extLst>
                         <a:ext uri="{28A0092B-C50C-407E-A947-70E740481C1C}">
                           <a14:useLocalDpi xmlns:a14="http://schemas.microsoft.com/office/drawing/2010/main" val="0"/>
@@ -15240,7 +15345,7 @@
                   <pic:spPr>
                     <a:xfrm>
                       <a:off x="0" y="0"/>
-                      <a:ext cx="9533153" cy="5103894"/>
+                      <a:ext cx="4366800" cy="4215600"/>
                     </a:xfrm>
                     <a:prstGeom prst="rect">
                       <a:avLst/>
@@ -15259,6 +15364,7 @@
         <w:jc w:val="center"/>
         <w:rPr>
           <w:b/>
+          <w:i/>
           <w:sz w:val="18"/>
         </w:rPr>
       </w:pPr>
@@ -15267,7 +15373,7 @@
           <w:b/>
           <w:sz w:val="18"/>
         </w:rPr>
-        <w:t xml:space="preserve">Slika 5.5. Prikaz paketa </w:t>
+        <w:t xml:space="preserve">Slika 5.5. Klase u paketu </w:t>
       </w:r>
       <w:r>
         <w:rPr>
@@ -15275,7 +15381,227 @@
           <w:i/>
           <w:sz w:val="18"/>
         </w:rPr>
-        <w:t>AsyncTask klase</w:t>
+        <w:t>MainAsync</w:t>
+      </w:r>
+    </w:p>
+    <w:p>
+      <w:pPr>
+        <w:pStyle w:val="FOINaslov2"/>
+        <w:numPr>
+          <w:ilvl w:val="0"/>
+          <w:numId w:val="0"/>
+        </w:numPr>
+        <w:ind w:left="360"/>
+      </w:pPr>
+    </w:p>
+    <w:p>
+      <w:pPr>
+        <w:spacing w:line="360" w:lineRule="auto"/>
+      </w:pPr>
+    </w:p>
+    <w:p>
+      <w:pPr>
+        <w:spacing w:line="360" w:lineRule="auto"/>
+        <w:sectPr>
+          <w:footerReference w:type="default" r:id="rId47"/>
+          <w:pgSz w:w="11906" w:h="16838"/>
+          <w:pgMar w:top="1417" w:right="1417" w:bottom="1417" w:left="1417" w:header="708" w:footer="708" w:gutter="0"/>
+          <w:cols w:space="708"/>
+          <w:docGrid w:linePitch="360"/>
+        </w:sectPr>
+      </w:pPr>
+    </w:p>
+    <w:p>
+      <w:pPr>
+        <w:spacing w:line="360" w:lineRule="auto"/>
+        <w:jc w:val="center"/>
+      </w:pPr>
+      <w:r>
+        <w:rPr>
+          <w:noProof/>
+        </w:rPr>
+        <w:lastRenderedPageBreak/>
+        <w:drawing>
+          <wp:inline distT="0" distB="0" distL="0" distR="0" wp14:anchorId="582B2B00" wp14:editId="0B1D8CEC">
+            <wp:extent cx="2574000" cy="4935600"/>
+            <wp:effectExtent l="0" t="0" r="0" b="0"/>
+            <wp:docPr id="20" name="Picture 20"/>
+            <wp:cNvGraphicFramePr>
+              <a:graphicFrameLocks xmlns:a="http://schemas.openxmlformats.org/drawingml/2006/main" noChangeAspect="1"/>
+            </wp:cNvGraphicFramePr>
+            <a:graphic xmlns:a="http://schemas.openxmlformats.org/drawingml/2006/main">
+              <a:graphicData uri="http://schemas.openxmlformats.org/drawingml/2006/picture">
+                <pic:pic xmlns:pic="http://schemas.openxmlformats.org/drawingml/2006/picture">
+                  <pic:nvPicPr>
+                    <pic:cNvPr id="20" name="webserviceModule - MenuAsync (NEW).png"/>
+                    <pic:cNvPicPr/>
+                  </pic:nvPicPr>
+                  <pic:blipFill>
+                    <a:blip r:embed="rId48">
+                      <a:extLst>
+                        <a:ext uri="{28A0092B-C50C-407E-A947-70E740481C1C}">
+                          <a14:useLocalDpi xmlns:a14="http://schemas.microsoft.com/office/drawing/2010/main" val="0"/>
+                        </a:ext>
+                      </a:extLst>
+                    </a:blip>
+                    <a:stretch>
+                      <a:fillRect/>
+                    </a:stretch>
+                  </pic:blipFill>
+                  <pic:spPr>
+                    <a:xfrm>
+                      <a:off x="0" y="0"/>
+                      <a:ext cx="2574000" cy="4935600"/>
+                    </a:xfrm>
+                    <a:prstGeom prst="rect">
+                      <a:avLst/>
+                    </a:prstGeom>
+                  </pic:spPr>
+                </pic:pic>
+              </a:graphicData>
+            </a:graphic>
+          </wp:inline>
+        </w:drawing>
+      </w:r>
+    </w:p>
+    <w:p>
+      <w:pPr>
+        <w:spacing w:line="360" w:lineRule="auto"/>
+        <w:jc w:val="center"/>
+        <w:rPr>
+          <w:b/>
+          <w:sz w:val="18"/>
+        </w:rPr>
+      </w:pPr>
+      <w:r>
+        <w:rPr>
+          <w:b/>
+          <w:sz w:val="18"/>
+        </w:rPr>
+        <w:t xml:space="preserve">Slika 5.6. Klase u paketu </w:t>
+      </w:r>
+      <w:r>
+        <w:rPr>
+          <w:b/>
+          <w:i/>
+          <w:sz w:val="18"/>
+        </w:rPr>
+        <w:t>MenuAsync</w:t>
+      </w:r>
+    </w:p>
+    <w:p>
+      <w:pPr>
+        <w:spacing w:line="360" w:lineRule="auto"/>
+        <w:jc w:val="center"/>
+        <w:rPr>
+          <w:b/>
+          <w:sz w:val="18"/>
+        </w:rPr>
+      </w:pPr>
+      <w:r>
+        <w:rPr>
+          <w:b/>
+          <w:noProof/>
+          <w:sz w:val="18"/>
+        </w:rPr>
+        <w:lastRenderedPageBreak/>
+        <w:drawing>
+          <wp:inline distT="0" distB="0" distL="0" distR="0" wp14:anchorId="07B3FF1F" wp14:editId="1F4F0362">
+            <wp:extent cx="3592800" cy="4420800"/>
+            <wp:effectExtent l="0" t="0" r="8255" b="0"/>
+            <wp:docPr id="22" name="Picture 22"/>
+            <wp:cNvGraphicFramePr>
+              <a:graphicFrameLocks xmlns:a="http://schemas.openxmlformats.org/drawingml/2006/main" noChangeAspect="1"/>
+            </wp:cNvGraphicFramePr>
+            <a:graphic xmlns:a="http://schemas.openxmlformats.org/drawingml/2006/main">
+              <a:graphicData uri="http://schemas.openxmlformats.org/drawingml/2006/picture">
+                <pic:pic xmlns:pic="http://schemas.openxmlformats.org/drawingml/2006/picture">
+                  <pic:nvPicPr>
+                    <pic:cNvPr id="22" name="webserviceModule - LoginAsync (NEW).png"/>
+                    <pic:cNvPicPr/>
+                  </pic:nvPicPr>
+                  <pic:blipFill>
+                    <a:blip r:embed="rId49">
+                      <a:extLst>
+                        <a:ext uri="{28A0092B-C50C-407E-A947-70E740481C1C}">
+                          <a14:useLocalDpi xmlns:a14="http://schemas.microsoft.com/office/drawing/2010/main" val="0"/>
+                        </a:ext>
+                      </a:extLst>
+                    </a:blip>
+                    <a:stretch>
+                      <a:fillRect/>
+                    </a:stretch>
+                  </pic:blipFill>
+                  <pic:spPr>
+                    <a:xfrm>
+                      <a:off x="0" y="0"/>
+                      <a:ext cx="3592800" cy="4420800"/>
+                    </a:xfrm>
+                    <a:prstGeom prst="rect">
+                      <a:avLst/>
+                    </a:prstGeom>
+                  </pic:spPr>
+                </pic:pic>
+              </a:graphicData>
+            </a:graphic>
+          </wp:inline>
+        </w:drawing>
+      </w:r>
+    </w:p>
+    <w:p>
+      <w:pPr>
+        <w:spacing w:line="360" w:lineRule="auto"/>
+        <w:jc w:val="center"/>
+        <w:rPr>
+          <w:b/>
+          <w:sz w:val="18"/>
+        </w:rPr>
+      </w:pPr>
+    </w:p>
+    <w:p>
+      <w:pPr>
+        <w:spacing w:line="360" w:lineRule="auto"/>
+        <w:jc w:val="center"/>
+        <w:rPr>
+          <w:b/>
+          <w:sz w:val="18"/>
+        </w:rPr>
+      </w:pPr>
+    </w:p>
+    <w:p>
+      <w:pPr>
+        <w:spacing w:line="360" w:lineRule="auto"/>
+        <w:jc w:val="center"/>
+        <w:rPr>
+          <w:b/>
+          <w:sz w:val="14"/>
+          <w:szCs w:val="14"/>
+        </w:rPr>
+      </w:pPr>
+    </w:p>
+    <w:p>
+      <w:pPr>
+        <w:spacing w:line="360" w:lineRule="auto"/>
+        <w:jc w:val="center"/>
+        <w:rPr>
+          <w:b/>
+          <w:sz w:val="18"/>
+        </w:rPr>
+      </w:pPr>
+      <w:r>
+        <w:rPr>
+          <w:b/>
+          <w:sz w:val="18"/>
+        </w:rPr>
+        <w:t xml:space="preserve">Slika 5.7. Klase u paketu </w:t>
+      </w:r>
+      <w:r>
+        <w:rPr>
+          <w:b/>
+          <w:i/>
+          <w:sz w:val="18"/>
+        </w:rPr>
+        <w:t>LoginAsync</w:t>
       </w:r>
     </w:p>
     <w:p>
@@ -15289,7 +15615,7 @@
         <w:sectPr>
           <w:pgSz w:w="16838" w:h="11906" w:orient="landscape"/>
           <w:pgMar w:top="1417" w:right="1417" w:bottom="1417" w:left="1417" w:header="708" w:footer="708" w:gutter="0"/>
-          <w:cols w:space="708"/>
+          <w:cols w:num="2" w:space="708"/>
           <w:docGrid w:linePitch="360"/>
         </w:sectPr>
       </w:pPr>
@@ -15300,20 +15626,77 @@
         <w:jc w:val="both"/>
       </w:pPr>
       <w:r>
+        <w:rPr>
+          <w:noProof/>
+        </w:rPr>
         <w:lastRenderedPageBreak/>
-        <w:t xml:space="preserve">Slika 5.5. prikazuje sve klase koje se nalaze u paketu </w:t>
-      </w:r>
-      <w:r>
-        <w:rPr>
+        <w:drawing>
+          <wp:inline distT="0" distB="0" distL="0" distR="0" wp14:anchorId="4A8E776F" wp14:editId="5688BD75">
+            <wp:extent cx="5760720" cy="4453890"/>
+            <wp:effectExtent l="0" t="0" r="0" b="3810"/>
+            <wp:docPr id="24" name="Picture 24"/>
+            <wp:cNvGraphicFramePr>
+              <a:graphicFrameLocks xmlns:a="http://schemas.openxmlformats.org/drawingml/2006/main" noChangeAspect="1"/>
+            </wp:cNvGraphicFramePr>
+            <a:graphic xmlns:a="http://schemas.openxmlformats.org/drawingml/2006/main">
+              <a:graphicData uri="http://schemas.openxmlformats.org/drawingml/2006/picture">
+                <pic:pic xmlns:pic="http://schemas.openxmlformats.org/drawingml/2006/picture">
+                  <pic:nvPicPr>
+                    <pic:cNvPr id="24" name="webserviceModule - ConversationAsync (NEW).png"/>
+                    <pic:cNvPicPr/>
+                  </pic:nvPicPr>
+                  <pic:blipFill>
+                    <a:blip r:embed="rId50">
+                      <a:extLst>
+                        <a:ext uri="{28A0092B-C50C-407E-A947-70E740481C1C}">
+                          <a14:useLocalDpi xmlns:a14="http://schemas.microsoft.com/office/drawing/2010/main" val="0"/>
+                        </a:ext>
+                      </a:extLst>
+                    </a:blip>
+                    <a:stretch>
+                      <a:fillRect/>
+                    </a:stretch>
+                  </pic:blipFill>
+                  <pic:spPr>
+                    <a:xfrm>
+                      <a:off x="0" y="0"/>
+                      <a:ext cx="5760720" cy="4453890"/>
+                    </a:xfrm>
+                    <a:prstGeom prst="rect">
+                      <a:avLst/>
+                    </a:prstGeom>
+                  </pic:spPr>
+                </pic:pic>
+              </a:graphicData>
+            </a:graphic>
+          </wp:inline>
+        </w:drawing>
+      </w:r>
+    </w:p>
+    <w:p>
+      <w:pPr>
+        <w:spacing w:before="120" w:line="360" w:lineRule="auto"/>
+        <w:jc w:val="center"/>
+        <w:rPr>
+          <w:b/>
           <w:i/>
-        </w:rPr>
-        <w:t>AsyncTask klase</w:t>
-      </w:r>
-      <w:r>
-        <w:t xml:space="preserve"> . Bitno je ponoviti da svaka ta klasa ima veze iste kao i paket na slici 5.4. </w:t>
-      </w:r>
-      <w:r>
-        <w:t xml:space="preserve">Svaka klasa ima naziv koji ujedno dočarava njezinu funkciju. Svaka klasa koristi web servis kao posrednika između baze podataka i aplikacije. Web servis dohvaća podatke iz baze podataka i obrađuje ih te vraća klasi rezultat, a ona onda prikaže taj rezultat u aplikaciji. </w:t>
+          <w:sz w:val="18"/>
+        </w:rPr>
+      </w:pPr>
+      <w:r>
+        <w:rPr>
+          <w:b/>
+          <w:sz w:val="18"/>
+        </w:rPr>
+        <w:t xml:space="preserve">5.8. Klase u paketu </w:t>
+      </w:r>
+      <w:r>
+        <w:rPr>
+          <w:b/>
+          <w:i/>
+          <w:sz w:val="18"/>
+        </w:rPr>
+        <w:t>ConversationAsync</w:t>
       </w:r>
     </w:p>
     <w:p>
@@ -15321,6 +15704,41 @@
         <w:spacing w:line="360" w:lineRule="auto"/>
         <w:jc w:val="both"/>
       </w:pPr>
+    </w:p>
+    <w:p>
+      <w:pPr>
+        <w:spacing w:line="360" w:lineRule="auto"/>
+        <w:jc w:val="both"/>
+      </w:pPr>
+      <w:r>
+        <w:t xml:space="preserve">Slike 5.5., 5.6., 5.7. i 5.8. prikazuju sve klase koje se nalaze u paketima </w:t>
+      </w:r>
+      <w:r>
+        <w:rPr>
+          <w:i/>
+        </w:rPr>
+        <w:t xml:space="preserve">MainAsync, MenuAsync, LoginAsync </w:t>
+      </w:r>
+      <w:r>
+        <w:t xml:space="preserve">i </w:t>
+      </w:r>
+      <w:r>
+        <w:rPr>
+          <w:i/>
+        </w:rPr>
+        <w:t>ConversationAsync</w:t>
+      </w:r>
+      <w:r>
+        <w:t xml:space="preserve">. Bitno je ponoviti da svaka ta klasa ima veze iste kao i paketi na slici 5.4. Svaka klasa ima naziv koji ujedno dočarava njezinu funkciju. Svaka klasa koristi web servis kao posrednika između baze podataka i aplikacije. Web servis dohvaća podatke iz baze podataka i obrađuje ih te vraća klasi rezultat, a ona onda prikaže taj rezultat u aplikaciji. </w:t>
+      </w:r>
+    </w:p>
+    <w:p>
+      <w:pPr>
+        <w:spacing w:line="360" w:lineRule="auto"/>
+        <w:jc w:val="both"/>
+      </w:pPr>
+      <w:bookmarkStart w:id="44" w:name="_GoBack"/>
+      <w:bookmarkEnd w:id="44"/>
     </w:p>
     <w:p>
       <w:pPr>
@@ -19745,7 +20163,7 @@
           <w:rPr>
             <w:noProof/>
           </w:rPr>
-          <w:t>5</w:t>
+          <w:t>8</w:t>
         </w:r>
         <w:r>
           <w:rPr>
@@ -19794,7 +20212,7 @@
           <w:rPr>
             <w:noProof/>
           </w:rPr>
-          <w:t>9</w:t>
+          <w:t>26</w:t>
         </w:r>
         <w:r>
           <w:rPr>
@@ -19833,7 +20251,7 @@
       <w:rPr>
         <w:noProof/>
       </w:rPr>
-      <w:t>38</w:t>
+      <w:t>31</w:t>
     </w:r>
     <w:r>
       <w:rPr>
@@ -19909,7 +20327,7 @@
 
 <file path=word/numbering.xml><?xml version="1.0" encoding="utf-8"?>
 <w:numbering xmlns:wpc="http://schemas.microsoft.com/office/word/2010/wordprocessingCanvas" xmlns:mc="http://schemas.openxmlformats.org/markup-compatibility/2006" xmlns:o="urn:schemas-microsoft-com:office:office" xmlns:r="http://schemas.openxmlformats.org/officeDocument/2006/relationships" xmlns:m="http://schemas.openxmlformats.org/officeDocument/2006/math" xmlns:v="urn:schemas-microsoft-com:vml" xmlns:wp14="http://schemas.microsoft.com/office/word/2010/wordprocessingDrawing" xmlns:wp="http://schemas.openxmlformats.org/drawingml/2006/wordprocessingDrawing" xmlns:w10="urn:schemas-microsoft-com:office:word" xmlns:w="http://schemas.openxmlformats.org/wordprocessingml/2006/main" xmlns:w14="http://schemas.microsoft.com/office/word/2010/wordml" xmlns:w15="http://schemas.microsoft.com/office/word/2012/wordml" xmlns:wpg="http://schemas.microsoft.com/office/word/2010/wordprocessingGroup" xmlns:wpi="http://schemas.microsoft.com/office/word/2010/wordprocessingInk" xmlns:wne="http://schemas.microsoft.com/office/word/2006/wordml" xmlns:wps="http://schemas.microsoft.com/office/word/2010/wordprocessingShape" mc:Ignorable="w14 w15 wp14">
-  <w:abstractNum w:abstractNumId="0">
+  <w:abstractNum w:abstractNumId="0" w15:restartNumberingAfterBreak="0">
     <w:nsid w:val="00C36962"/>
     <w:multiLevelType w:val="hybridMultilevel"/>
     <w:tmpl w:val="5198ACB8"/>
@@ -20022,7 +20440,7 @@
       </w:rPr>
     </w:lvl>
   </w:abstractNum>
-  <w:abstractNum w:abstractNumId="1">
+  <w:abstractNum w:abstractNumId="1" w15:restartNumberingAfterBreak="0">
     <w:nsid w:val="03D520D9"/>
     <w:multiLevelType w:val="hybridMultilevel"/>
     <w:tmpl w:val="37C00798"/>
@@ -20111,7 +20529,7 @@
       </w:pPr>
     </w:lvl>
   </w:abstractNum>
-  <w:abstractNum w:abstractNumId="2">
+  <w:abstractNum w:abstractNumId="2" w15:restartNumberingAfterBreak="0">
     <w:nsid w:val="05A95A2F"/>
     <w:multiLevelType w:val="hybridMultilevel"/>
     <w:tmpl w:val="37C00798"/>
@@ -20200,7 +20618,7 @@
       </w:pPr>
     </w:lvl>
   </w:abstractNum>
-  <w:abstractNum w:abstractNumId="3">
+  <w:abstractNum w:abstractNumId="3" w15:restartNumberingAfterBreak="0">
     <w:nsid w:val="0FD77119"/>
     <w:multiLevelType w:val="hybridMultilevel"/>
     <w:tmpl w:val="258E0460"/>
@@ -20317,7 +20735,7 @@
       </w:rPr>
     </w:lvl>
   </w:abstractNum>
-  <w:abstractNum w:abstractNumId="4">
+  <w:abstractNum w:abstractNumId="4" w15:restartNumberingAfterBreak="0">
     <w:nsid w:val="103D3011"/>
     <w:multiLevelType w:val="hybridMultilevel"/>
     <w:tmpl w:val="1A06B1E2"/>
@@ -20406,7 +20824,7 @@
       </w:pPr>
     </w:lvl>
   </w:abstractNum>
-  <w:abstractNum w:abstractNumId="5">
+  <w:abstractNum w:abstractNumId="5" w15:restartNumberingAfterBreak="0">
     <w:nsid w:val="1C26233A"/>
     <w:multiLevelType w:val="hybridMultilevel"/>
     <w:tmpl w:val="E7207D38"/>
@@ -20495,7 +20913,7 @@
       </w:pPr>
     </w:lvl>
   </w:abstractNum>
-  <w:abstractNum w:abstractNumId="6">
+  <w:abstractNum w:abstractNumId="6" w15:restartNumberingAfterBreak="0">
     <w:nsid w:val="1FBC3214"/>
     <w:multiLevelType w:val="hybridMultilevel"/>
     <w:tmpl w:val="BE38F1AE"/>
@@ -20608,7 +21026,7 @@
       </w:rPr>
     </w:lvl>
   </w:abstractNum>
-  <w:abstractNum w:abstractNumId="7">
+  <w:abstractNum w:abstractNumId="7" w15:restartNumberingAfterBreak="0">
     <w:nsid w:val="20DA7F12"/>
     <w:multiLevelType w:val="hybridMultilevel"/>
     <w:tmpl w:val="37C00798"/>
@@ -20697,7 +21115,7 @@
       </w:pPr>
     </w:lvl>
   </w:abstractNum>
-  <w:abstractNum w:abstractNumId="8">
+  <w:abstractNum w:abstractNumId="8" w15:restartNumberingAfterBreak="0">
     <w:nsid w:val="23F7018D"/>
     <w:multiLevelType w:val="hybridMultilevel"/>
     <w:tmpl w:val="37C00798"/>
@@ -20786,7 +21204,7 @@
       </w:pPr>
     </w:lvl>
   </w:abstractNum>
-  <w:abstractNum w:abstractNumId="9">
+  <w:abstractNum w:abstractNumId="9" w15:restartNumberingAfterBreak="0">
     <w:nsid w:val="2BD83FA5"/>
     <w:multiLevelType w:val="hybridMultilevel"/>
     <w:tmpl w:val="E1A88C2A"/>
@@ -20875,7 +21293,7 @@
       </w:pPr>
     </w:lvl>
   </w:abstractNum>
-  <w:abstractNum w:abstractNumId="10">
+  <w:abstractNum w:abstractNumId="10" w15:restartNumberingAfterBreak="0">
     <w:nsid w:val="2CD64B1E"/>
     <w:multiLevelType w:val="multilevel"/>
     <w:tmpl w:val="0B4E0E28"/>
@@ -21024,7 +21442,7 @@
       </w:rPr>
     </w:lvl>
   </w:abstractNum>
-  <w:abstractNum w:abstractNumId="11">
+  <w:abstractNum w:abstractNumId="11" w15:restartNumberingAfterBreak="0">
     <w:nsid w:val="2DBF3CFB"/>
     <w:multiLevelType w:val="hybridMultilevel"/>
     <w:tmpl w:val="FB8021EE"/>
@@ -21113,7 +21531,7 @@
       </w:pPr>
     </w:lvl>
   </w:abstractNum>
-  <w:abstractNum w:abstractNumId="12">
+  <w:abstractNum w:abstractNumId="12" w15:restartNumberingAfterBreak="0">
     <w:nsid w:val="3D09409F"/>
     <w:multiLevelType w:val="hybridMultilevel"/>
     <w:tmpl w:val="C45CB832"/>
@@ -21230,7 +21648,7 @@
       </w:pPr>
     </w:lvl>
   </w:abstractNum>
-  <w:abstractNum w:abstractNumId="13">
+  <w:abstractNum w:abstractNumId="13" w15:restartNumberingAfterBreak="0">
     <w:nsid w:val="41755C24"/>
     <w:multiLevelType w:val="hybridMultilevel"/>
     <w:tmpl w:val="E7207D38"/>
@@ -21319,7 +21737,7 @@
       </w:pPr>
     </w:lvl>
   </w:abstractNum>
-  <w:abstractNum w:abstractNumId="14">
+  <w:abstractNum w:abstractNumId="14" w15:restartNumberingAfterBreak="0">
     <w:nsid w:val="44B91E62"/>
     <w:multiLevelType w:val="hybridMultilevel"/>
     <w:tmpl w:val="A2343090"/>
@@ -21431,7 +21849,7 @@
       </w:rPr>
     </w:lvl>
   </w:abstractNum>
-  <w:abstractNum w:abstractNumId="15">
+  <w:abstractNum w:abstractNumId="15" w15:restartNumberingAfterBreak="0">
     <w:nsid w:val="4B95561E"/>
     <w:multiLevelType w:val="hybridMultilevel"/>
     <w:tmpl w:val="F4C24B86"/>
@@ -21544,7 +21962,7 @@
       </w:rPr>
     </w:lvl>
   </w:abstractNum>
-  <w:abstractNum w:abstractNumId="16">
+  <w:abstractNum w:abstractNumId="16" w15:restartNumberingAfterBreak="0">
     <w:nsid w:val="4E9317CD"/>
     <w:multiLevelType w:val="hybridMultilevel"/>
     <w:tmpl w:val="4B6AA4BE"/>
@@ -21633,7 +22051,7 @@
       </w:pPr>
     </w:lvl>
   </w:abstractNum>
-  <w:abstractNum w:abstractNumId="17">
+  <w:abstractNum w:abstractNumId="17" w15:restartNumberingAfterBreak="0">
     <w:nsid w:val="50A62950"/>
     <w:multiLevelType w:val="hybridMultilevel"/>
     <w:tmpl w:val="2726482A"/>
@@ -21746,7 +22164,7 @@
       </w:rPr>
     </w:lvl>
   </w:abstractNum>
-  <w:abstractNum w:abstractNumId="18">
+  <w:abstractNum w:abstractNumId="18" w15:restartNumberingAfterBreak="0">
     <w:nsid w:val="545D4946"/>
     <w:multiLevelType w:val="hybridMultilevel"/>
     <w:tmpl w:val="6A5012D8"/>
@@ -21858,7 +22276,7 @@
       </w:rPr>
     </w:lvl>
   </w:abstractNum>
-  <w:abstractNum w:abstractNumId="19">
+  <w:abstractNum w:abstractNumId="19" w15:restartNumberingAfterBreak="0">
     <w:nsid w:val="54DF36D2"/>
     <w:multiLevelType w:val="hybridMultilevel"/>
     <w:tmpl w:val="37C00798"/>
@@ -21947,7 +22365,7 @@
       </w:pPr>
     </w:lvl>
   </w:abstractNum>
-  <w:abstractNum w:abstractNumId="20">
+  <w:abstractNum w:abstractNumId="20" w15:restartNumberingAfterBreak="0">
     <w:nsid w:val="556C65F1"/>
     <w:multiLevelType w:val="hybridMultilevel"/>
     <w:tmpl w:val="7FC4F5D0"/>
@@ -22067,7 +22485,7 @@
       </w:pPr>
     </w:lvl>
   </w:abstractNum>
-  <w:abstractNum w:abstractNumId="21">
+  <w:abstractNum w:abstractNumId="21" w15:restartNumberingAfterBreak="0">
     <w:nsid w:val="57760CD0"/>
     <w:multiLevelType w:val="hybridMultilevel"/>
     <w:tmpl w:val="751048C2"/>
@@ -22180,7 +22598,7 @@
       </w:rPr>
     </w:lvl>
   </w:abstractNum>
-  <w:abstractNum w:abstractNumId="22">
+  <w:abstractNum w:abstractNumId="22" w15:restartNumberingAfterBreak="0">
     <w:nsid w:val="67C2432D"/>
     <w:multiLevelType w:val="hybridMultilevel"/>
     <w:tmpl w:val="1E80A032"/>
@@ -22293,7 +22711,7 @@
       </w:rPr>
     </w:lvl>
   </w:abstractNum>
-  <w:abstractNum w:abstractNumId="23">
+  <w:abstractNum w:abstractNumId="23" w15:restartNumberingAfterBreak="0">
     <w:nsid w:val="69832197"/>
     <w:multiLevelType w:val="multilevel"/>
     <w:tmpl w:val="7F8E11C6"/>
@@ -22419,7 +22837,7 @@
       </w:rPr>
     </w:lvl>
   </w:abstractNum>
-  <w:abstractNum w:abstractNumId="24">
+  <w:abstractNum w:abstractNumId="24" w15:restartNumberingAfterBreak="0">
     <w:nsid w:val="6AA63389"/>
     <w:multiLevelType w:val="hybridMultilevel"/>
     <w:tmpl w:val="37C00798"/>
@@ -22508,7 +22926,7 @@
       </w:pPr>
     </w:lvl>
   </w:abstractNum>
-  <w:abstractNum w:abstractNumId="25">
+  <w:abstractNum w:abstractNumId="25" w15:restartNumberingAfterBreak="0">
     <w:nsid w:val="6C607C7D"/>
     <w:multiLevelType w:val="hybridMultilevel"/>
     <w:tmpl w:val="53A668E6"/>
@@ -22620,7 +23038,7 @@
       </w:rPr>
     </w:lvl>
   </w:abstractNum>
-  <w:abstractNum w:abstractNumId="26">
+  <w:abstractNum w:abstractNumId="26" w15:restartNumberingAfterBreak="0">
     <w:nsid w:val="6F0033D1"/>
     <w:multiLevelType w:val="hybridMultilevel"/>
     <w:tmpl w:val="E1A88C2A"/>
@@ -22709,7 +23127,7 @@
       </w:pPr>
     </w:lvl>
   </w:abstractNum>
-  <w:abstractNum w:abstractNumId="27">
+  <w:abstractNum w:abstractNumId="27" w15:restartNumberingAfterBreak="0">
     <w:nsid w:val="717A2AEF"/>
     <w:multiLevelType w:val="hybridMultilevel"/>
     <w:tmpl w:val="E7207D38"/>
@@ -22798,7 +23216,7 @@
       </w:pPr>
     </w:lvl>
   </w:abstractNum>
-  <w:abstractNum w:abstractNumId="28">
+  <w:abstractNum w:abstractNumId="28" w15:restartNumberingAfterBreak="0">
     <w:nsid w:val="72447019"/>
     <w:multiLevelType w:val="hybridMultilevel"/>
     <w:tmpl w:val="144CFDC0"/>
@@ -22887,7 +23305,7 @@
       </w:pPr>
     </w:lvl>
   </w:abstractNum>
-  <w:abstractNum w:abstractNumId="29">
+  <w:abstractNum w:abstractNumId="29" w15:restartNumberingAfterBreak="0">
     <w:nsid w:val="789F2EDA"/>
     <w:multiLevelType w:val="hybridMultilevel"/>
     <w:tmpl w:val="2E7483BA"/>
@@ -23000,7 +23418,7 @@
       </w:rPr>
     </w:lvl>
   </w:abstractNum>
-  <w:abstractNum w:abstractNumId="30">
+  <w:abstractNum w:abstractNumId="30" w15:restartNumberingAfterBreak="0">
     <w:nsid w:val="797E25BB"/>
     <w:multiLevelType w:val="hybridMultilevel"/>
     <w:tmpl w:val="6B62F332"/>
@@ -23121,7 +23539,7 @@
       </w:pPr>
     </w:lvl>
   </w:abstractNum>
-  <w:abstractNum w:abstractNumId="31">
+  <w:abstractNum w:abstractNumId="31" w15:restartNumberingAfterBreak="0">
     <w:nsid w:val="7F3C6A54"/>
     <w:multiLevelType w:val="hybridMultilevel"/>
     <w:tmpl w:val="EB88613A"/>
@@ -24606,7 +25024,6 @@
     <w:tblPr>
       <w:tblStyleRowBandSize w:val="1"/>
       <w:tblStyleColBandSize w:val="1"/>
-      <w:tblInd w:w="0" w:type="dxa"/>
       <w:tblBorders>
         <w:top w:val="single" w:sz="8" w:space="0" w:color="A19574" w:themeColor="accent5"/>
         <w:left w:val="single" w:sz="8" w:space="0" w:color="A19574" w:themeColor="accent5"/>
@@ -24615,12 +25032,6 @@
         <w:insideH w:val="single" w:sz="8" w:space="0" w:color="A19574" w:themeColor="accent5"/>
         <w:insideV w:val="single" w:sz="8" w:space="0" w:color="A19574" w:themeColor="accent5"/>
       </w:tblBorders>
-      <w:tblCellMar>
-        <w:top w:w="0" w:type="dxa"/>
-        <w:left w:w="108" w:type="dxa"/>
-        <w:bottom w:w="0" w:type="dxa"/>
-        <w:right w:w="108" w:type="dxa"/>
-      </w:tblCellMar>
     </w:tblPr>
     <w:tblStylePr w:type="firstRow">
       <w:pPr>
@@ -24739,7 +25150,6 @@
     <w:tblPr>
       <w:tblStyleRowBandSize w:val="1"/>
       <w:tblStyleColBandSize w:val="1"/>
-      <w:tblInd w:w="0" w:type="dxa"/>
       <w:tblBorders>
         <w:top w:val="single" w:sz="4" w:space="0" w:color="C6BFAB" w:themeColor="accent5" w:themeTint="99"/>
         <w:left w:val="single" w:sz="4" w:space="0" w:color="C6BFAB" w:themeColor="accent5" w:themeTint="99"/>
@@ -24748,12 +25158,6 @@
         <w:insideH w:val="single" w:sz="4" w:space="0" w:color="C6BFAB" w:themeColor="accent5" w:themeTint="99"/>
         <w:insideV w:val="single" w:sz="4" w:space="0" w:color="C6BFAB" w:themeColor="accent5" w:themeTint="99"/>
       </w:tblBorders>
-      <w:tblCellMar>
-        <w:top w:w="0" w:type="dxa"/>
-        <w:left w:w="108" w:type="dxa"/>
-        <w:bottom w:w="0" w:type="dxa"/>
-        <w:right w:w="108" w:type="dxa"/>
-      </w:tblCellMar>
     </w:tblPr>
     <w:tblStylePr w:type="firstRow">
       <w:rPr>
@@ -24815,13 +25219,6 @@
     <w:tblPr>
       <w:tblStyleRowBandSize w:val="1"/>
       <w:tblStyleColBandSize w:val="1"/>
-      <w:tblInd w:w="0" w:type="dxa"/>
-      <w:tblCellMar>
-        <w:top w:w="0" w:type="dxa"/>
-        <w:left w:w="108" w:type="dxa"/>
-        <w:bottom w:w="0" w:type="dxa"/>
-        <w:right w:w="108" w:type="dxa"/>
-      </w:tblCellMar>
     </w:tblPr>
     <w:tblStylePr w:type="firstRow">
       <w:rPr>
@@ -24887,7 +25284,6 @@
       <w:lang w:val="es-ES"/>
     </w:rPr>
     <w:tblPr>
-      <w:tblInd w:w="0" w:type="dxa"/>
       <w:tblBorders>
         <w:top w:val="single" w:sz="4" w:space="0" w:color="auto"/>
         <w:left w:val="single" w:sz="4" w:space="0" w:color="auto"/>
@@ -24896,12 +25292,6 @@
         <w:insideH w:val="single" w:sz="4" w:space="0" w:color="auto"/>
         <w:insideV w:val="single" w:sz="4" w:space="0" w:color="auto"/>
       </w:tblBorders>
-      <w:tblCellMar>
-        <w:top w:w="0" w:type="dxa"/>
-        <w:left w:w="108" w:type="dxa"/>
-        <w:bottom w:w="0" w:type="dxa"/>
-        <w:right w:w="108" w:type="dxa"/>
-      </w:tblCellMar>
     </w:tblPr>
   </w:style>
   <w:style w:type="character" w:styleId="FollowedHyperlink">
@@ -25195,7 +25585,7 @@
 </file>
 
 <file path=customXml/itemProps1.xml><?xml version="1.0" encoding="utf-8"?>
-<ds:datastoreItem xmlns:ds="http://schemas.openxmlformats.org/officeDocument/2006/customXml" ds:itemID="{9BFEBDA4-580E-4AE8-83B0-D2A567355BB0}">
+<ds:datastoreItem xmlns:ds="http://schemas.openxmlformats.org/officeDocument/2006/customXml" ds:itemID="{19EFCC73-534C-4F8E-B79C-CBFAA685DE6E}">
   <ds:schemaRefs>
     <ds:schemaRef ds:uri="http://schemas.openxmlformats.org/officeDocument/2006/bibliography"/>
   </ds:schemaRefs>

</xml_diff>